<commit_message>
completed exercises of section 8 float and updated notes on the positioning and display, Added to the program a new topic: responsive-web-pages
</commit_message>
<xml_diff>
--- a/APPUNTI/00-HTML CSS APPUNTI.docx
+++ b/APPUNTI/00-HTML CSS APPUNTI.docx
@@ -2205,7 +2205,7 @@
           <w:noProof/>
         </w:rPr>
         <w:drawing>
-          <wp:anchor distT="0" distB="0" distL="114300" distR="114300" simplePos="0" relativeHeight="251585024" behindDoc="0" locked="0" layoutInCell="1" allowOverlap="1" wp14:anchorId="56AFD3E1" wp14:editId="097D37F8">
+          <wp:anchor distT="0" distB="0" distL="114300" distR="114300" simplePos="0" relativeHeight="251575296" behindDoc="0" locked="0" layoutInCell="1" allowOverlap="1" wp14:anchorId="56AFD3E1" wp14:editId="097D37F8">
             <wp:simplePos x="0" y="0"/>
             <wp:positionH relativeFrom="column">
               <wp:posOffset>2005110</wp:posOffset>
@@ -5448,7 +5448,7 @@
           <w:noProof/>
         </w:rPr>
         <w:drawing>
-          <wp:anchor distT="0" distB="0" distL="114300" distR="114300" simplePos="0" relativeHeight="251587072" behindDoc="1" locked="0" layoutInCell="1" allowOverlap="1" wp14:anchorId="403A08C0" wp14:editId="77240F65">
+          <wp:anchor distT="0" distB="0" distL="114300" distR="114300" simplePos="0" relativeHeight="251577344" behindDoc="1" locked="0" layoutInCell="1" allowOverlap="1" wp14:anchorId="403A08C0" wp14:editId="77240F65">
             <wp:simplePos x="0" y="0"/>
             <wp:positionH relativeFrom="column">
               <wp:posOffset>456565</wp:posOffset>
@@ -5566,7 +5566,7 @@
           <w:noProof/>
         </w:rPr>
         <w:drawing>
-          <wp:anchor distT="0" distB="0" distL="114300" distR="114300" simplePos="0" relativeHeight="251586048" behindDoc="0" locked="0" layoutInCell="1" allowOverlap="1" wp14:anchorId="0D9FD9E3" wp14:editId="2F02B3AF">
+          <wp:anchor distT="0" distB="0" distL="114300" distR="114300" simplePos="0" relativeHeight="251576320" behindDoc="0" locked="0" layoutInCell="1" allowOverlap="1" wp14:anchorId="0D9FD9E3" wp14:editId="2F02B3AF">
             <wp:simplePos x="0" y="0"/>
             <wp:positionH relativeFrom="column">
               <wp:posOffset>425558</wp:posOffset>
@@ -5798,7 +5798,7 @@
           <w:highlight w:val="red"/>
         </w:rPr>
         <w:drawing>
-          <wp:anchor distT="0" distB="0" distL="114300" distR="114300" simplePos="0" relativeHeight="251588096" behindDoc="1" locked="0" layoutInCell="1" allowOverlap="1" wp14:anchorId="027579C9" wp14:editId="5A830348">
+          <wp:anchor distT="0" distB="0" distL="114300" distR="114300" simplePos="0" relativeHeight="251578368" behindDoc="1" locked="0" layoutInCell="1" allowOverlap="1" wp14:anchorId="027579C9" wp14:editId="5A830348">
             <wp:simplePos x="0" y="0"/>
             <wp:positionH relativeFrom="margin">
               <wp:align>right</wp:align>
@@ -6842,7 +6842,7 @@
           <w:u w:val="single"/>
         </w:rPr>
         <w:drawing>
-          <wp:anchor distT="0" distB="0" distL="114300" distR="114300" simplePos="0" relativeHeight="251613696" behindDoc="1" locked="0" layoutInCell="1" allowOverlap="1" wp14:anchorId="424C4B66" wp14:editId="7429E359">
+          <wp:anchor distT="0" distB="0" distL="114300" distR="114300" simplePos="0" relativeHeight="251604992" behindDoc="1" locked="0" layoutInCell="1" allowOverlap="1" wp14:anchorId="424C4B66" wp14:editId="7429E359">
             <wp:simplePos x="0" y="0"/>
             <wp:positionH relativeFrom="margin">
               <wp:align>left</wp:align>
@@ -7050,7 +7050,7 @@
           <w:noProof/>
         </w:rPr>
         <w:drawing>
-          <wp:anchor distT="0" distB="0" distL="114300" distR="114300" simplePos="0" relativeHeight="251590144" behindDoc="1" locked="0" layoutInCell="1" allowOverlap="1" wp14:anchorId="37268D1E" wp14:editId="617F9F2C">
+          <wp:anchor distT="0" distB="0" distL="114300" distR="114300" simplePos="0" relativeHeight="251580416" behindDoc="1" locked="0" layoutInCell="1" allowOverlap="1" wp14:anchorId="37268D1E" wp14:editId="617F9F2C">
             <wp:simplePos x="0" y="0"/>
             <wp:positionH relativeFrom="margin">
               <wp:posOffset>-635</wp:posOffset>
@@ -7289,7 +7289,7 @@
           <w:noProof/>
         </w:rPr>
         <w:drawing>
-          <wp:anchor distT="0" distB="0" distL="114300" distR="114300" simplePos="0" relativeHeight="251591168" behindDoc="1" locked="0" layoutInCell="1" allowOverlap="1" wp14:anchorId="4D96756C" wp14:editId="133635D3">
+          <wp:anchor distT="0" distB="0" distL="114300" distR="114300" simplePos="0" relativeHeight="251581440" behindDoc="1" locked="0" layoutInCell="1" allowOverlap="1" wp14:anchorId="4D96756C" wp14:editId="133635D3">
             <wp:simplePos x="0" y="0"/>
             <wp:positionH relativeFrom="column">
               <wp:posOffset>3645484</wp:posOffset>
@@ -7624,7 +7624,7 @@
           <w:noProof/>
         </w:rPr>
         <w:drawing>
-          <wp:anchor distT="0" distB="0" distL="114300" distR="114300" simplePos="0" relativeHeight="251593216" behindDoc="1" locked="0" layoutInCell="1" allowOverlap="1" wp14:anchorId="687C01B6" wp14:editId="487FFD2F">
+          <wp:anchor distT="0" distB="0" distL="114300" distR="114300" simplePos="0" relativeHeight="251583488" behindDoc="1" locked="0" layoutInCell="1" allowOverlap="1" wp14:anchorId="687C01B6" wp14:editId="487FFD2F">
             <wp:simplePos x="0" y="0"/>
             <wp:positionH relativeFrom="margin">
               <wp:posOffset>122748</wp:posOffset>
@@ -7701,7 +7701,7 @@
           <w:noProof/>
         </w:rPr>
         <w:drawing>
-          <wp:anchor distT="0" distB="0" distL="114300" distR="114300" simplePos="0" relativeHeight="251594240" behindDoc="1" locked="0" layoutInCell="1" allowOverlap="1" wp14:anchorId="365E2E38" wp14:editId="17075461">
+          <wp:anchor distT="0" distB="0" distL="114300" distR="114300" simplePos="0" relativeHeight="251584512" behindDoc="1" locked="0" layoutInCell="1" allowOverlap="1" wp14:anchorId="365E2E38" wp14:editId="17075461">
             <wp:simplePos x="0" y="0"/>
             <wp:positionH relativeFrom="page">
               <wp:posOffset>4665980</wp:posOffset>
@@ -7783,7 +7783,7 @@
         </w:rPr>
         <w:lastRenderedPageBreak/>
         <w:drawing>
-          <wp:anchor distT="0" distB="0" distL="114300" distR="114300" simplePos="0" relativeHeight="251592192" behindDoc="1" locked="0" layoutInCell="1" allowOverlap="1" wp14:anchorId="0A618349" wp14:editId="55531A14">
+          <wp:anchor distT="0" distB="0" distL="114300" distR="114300" simplePos="0" relativeHeight="251582464" behindDoc="1" locked="0" layoutInCell="1" allowOverlap="1" wp14:anchorId="0A618349" wp14:editId="55531A14">
             <wp:simplePos x="0" y="0"/>
             <wp:positionH relativeFrom="margin">
               <wp:posOffset>3152140</wp:posOffset>
@@ -8461,7 +8461,7 @@
           <w:noProof/>
         </w:rPr>
         <w:drawing>
-          <wp:anchor distT="0" distB="0" distL="114300" distR="114300" simplePos="0" relativeHeight="251595264" behindDoc="1" locked="0" layoutInCell="1" allowOverlap="1" wp14:anchorId="17063EDA" wp14:editId="2FD57E60">
+          <wp:anchor distT="0" distB="0" distL="114300" distR="114300" simplePos="0" relativeHeight="251585536" behindDoc="1" locked="0" layoutInCell="1" allowOverlap="1" wp14:anchorId="17063EDA" wp14:editId="2FD57E60">
             <wp:simplePos x="0" y="0"/>
             <wp:positionH relativeFrom="column">
               <wp:posOffset>807720</wp:posOffset>
@@ -9313,7 +9313,7 @@
           <w:noProof/>
         </w:rPr>
         <w:drawing>
-          <wp:anchor distT="0" distB="0" distL="114300" distR="114300" simplePos="0" relativeHeight="251596288" behindDoc="1" locked="0" layoutInCell="1" allowOverlap="1" wp14:anchorId="71F041BD" wp14:editId="5C9DF75B">
+          <wp:anchor distT="0" distB="0" distL="114300" distR="114300" simplePos="0" relativeHeight="251586560" behindDoc="1" locked="0" layoutInCell="1" allowOverlap="1" wp14:anchorId="71F041BD" wp14:editId="5C9DF75B">
             <wp:simplePos x="0" y="0"/>
             <wp:positionH relativeFrom="column">
               <wp:posOffset>3031795</wp:posOffset>
@@ -9444,7 +9444,7 @@
           <w:noProof/>
         </w:rPr>
         <w:drawing>
-          <wp:anchor distT="0" distB="0" distL="114300" distR="114300" simplePos="0" relativeHeight="251597312" behindDoc="1" locked="0" layoutInCell="1" allowOverlap="1" wp14:anchorId="47902A86" wp14:editId="6753A808">
+          <wp:anchor distT="0" distB="0" distL="114300" distR="114300" simplePos="0" relativeHeight="251587584" behindDoc="1" locked="0" layoutInCell="1" allowOverlap="1" wp14:anchorId="47902A86" wp14:editId="6753A808">
             <wp:simplePos x="0" y="0"/>
             <wp:positionH relativeFrom="column">
               <wp:posOffset>3003220</wp:posOffset>
@@ -9605,7 +9605,7 @@
           <w:noProof/>
         </w:rPr>
         <w:drawing>
-          <wp:anchor distT="0" distB="0" distL="114300" distR="114300" simplePos="0" relativeHeight="251598336" behindDoc="1" locked="0" layoutInCell="1" allowOverlap="1" wp14:anchorId="708D89A5" wp14:editId="69AE3DBD">
+          <wp:anchor distT="0" distB="0" distL="114300" distR="114300" simplePos="0" relativeHeight="251589632" behindDoc="1" locked="0" layoutInCell="1" allowOverlap="1" wp14:anchorId="708D89A5" wp14:editId="69AE3DBD">
             <wp:simplePos x="0" y="0"/>
             <wp:positionH relativeFrom="column">
               <wp:posOffset>4098621</wp:posOffset>
@@ -9767,7 +9767,7 @@
           <w:noProof/>
         </w:rPr>
         <w:drawing>
-          <wp:anchor distT="0" distB="0" distL="114300" distR="114300" simplePos="0" relativeHeight="251599360" behindDoc="0" locked="0" layoutInCell="1" allowOverlap="1" wp14:anchorId="11C4A874" wp14:editId="0D6E922F">
+          <wp:anchor distT="0" distB="0" distL="114300" distR="114300" simplePos="0" relativeHeight="251590656" behindDoc="0" locked="0" layoutInCell="1" allowOverlap="1" wp14:anchorId="11C4A874" wp14:editId="0D6E922F">
             <wp:simplePos x="0" y="0"/>
             <wp:positionH relativeFrom="margin">
               <wp:align>left</wp:align>
@@ -9826,7 +9826,7 @@
           <w:noProof/>
         </w:rPr>
         <w:drawing>
-          <wp:anchor distT="0" distB="0" distL="114300" distR="114300" simplePos="0" relativeHeight="251600384" behindDoc="1" locked="0" layoutInCell="1" allowOverlap="1" wp14:anchorId="07354E6A" wp14:editId="5EF6DDFD">
+          <wp:anchor distT="0" distB="0" distL="114300" distR="114300" simplePos="0" relativeHeight="251591680" behindDoc="1" locked="0" layoutInCell="1" allowOverlap="1" wp14:anchorId="07354E6A" wp14:editId="5EF6DDFD">
             <wp:simplePos x="0" y="0"/>
             <wp:positionH relativeFrom="column">
               <wp:posOffset>4553229</wp:posOffset>
@@ -10012,7 +10012,7 @@
           <w:noProof/>
         </w:rPr>
         <w:drawing>
-          <wp:anchor distT="0" distB="0" distL="114300" distR="114300" simplePos="0" relativeHeight="251602432" behindDoc="1" locked="0" layoutInCell="1" allowOverlap="1" wp14:anchorId="319B0CBD" wp14:editId="5DC4265B">
+          <wp:anchor distT="0" distB="0" distL="114300" distR="114300" simplePos="0" relativeHeight="251593728" behindDoc="1" locked="0" layoutInCell="1" allowOverlap="1" wp14:anchorId="319B0CBD" wp14:editId="5DC4265B">
             <wp:simplePos x="0" y="0"/>
             <wp:positionH relativeFrom="margin">
               <wp:posOffset>15875</wp:posOffset>
@@ -10087,7 +10087,7 @@
           <w:noProof/>
         </w:rPr>
         <w:drawing>
-          <wp:anchor distT="0" distB="0" distL="114300" distR="114300" simplePos="0" relativeHeight="251601408" behindDoc="1" locked="0" layoutInCell="1" allowOverlap="1" wp14:anchorId="7BA9D632" wp14:editId="02461B9B">
+          <wp:anchor distT="0" distB="0" distL="114300" distR="114300" simplePos="0" relativeHeight="251592704" behindDoc="1" locked="0" layoutInCell="1" allowOverlap="1" wp14:anchorId="7BA9D632" wp14:editId="02461B9B">
             <wp:simplePos x="0" y="0"/>
             <wp:positionH relativeFrom="margin">
               <wp:posOffset>4094700</wp:posOffset>
@@ -10195,7 +10195,7 @@
           <w:noProof/>
         </w:rPr>
         <w:drawing>
-          <wp:anchor distT="0" distB="0" distL="114300" distR="114300" simplePos="0" relativeHeight="251603456" behindDoc="1" locked="0" layoutInCell="1" allowOverlap="1" wp14:anchorId="151A256B" wp14:editId="3B6DAE70">
+          <wp:anchor distT="0" distB="0" distL="114300" distR="114300" simplePos="0" relativeHeight="251594752" behindDoc="1" locked="0" layoutInCell="1" allowOverlap="1" wp14:anchorId="151A256B" wp14:editId="3B6DAE70">
             <wp:simplePos x="0" y="0"/>
             <wp:positionH relativeFrom="margin">
               <wp:posOffset>3433749</wp:posOffset>
@@ -10263,7 +10263,7 @@
           <w:noProof/>
         </w:rPr>
         <w:drawing>
-          <wp:anchor distT="0" distB="0" distL="114300" distR="114300" simplePos="0" relativeHeight="251604480" behindDoc="1" locked="0" layoutInCell="1" allowOverlap="1" wp14:anchorId="6647932E" wp14:editId="0DB68C84">
+          <wp:anchor distT="0" distB="0" distL="114300" distR="114300" simplePos="0" relativeHeight="251596800" behindDoc="1" locked="0" layoutInCell="1" allowOverlap="1" wp14:anchorId="6647932E" wp14:editId="0DB68C84">
             <wp:simplePos x="0" y="0"/>
             <wp:positionH relativeFrom="margin">
               <wp:align>left</wp:align>
@@ -10406,7 +10406,7 @@
           <w:noProof/>
         </w:rPr>
         <w:drawing>
-          <wp:anchor distT="0" distB="0" distL="114300" distR="114300" simplePos="0" relativeHeight="251606528" behindDoc="1" locked="0" layoutInCell="1" allowOverlap="1" wp14:anchorId="293F9FBC" wp14:editId="09004DA2">
+          <wp:anchor distT="0" distB="0" distL="114300" distR="114300" simplePos="0" relativeHeight="251598848" behindDoc="1" locked="0" layoutInCell="1" allowOverlap="1" wp14:anchorId="293F9FBC" wp14:editId="09004DA2">
             <wp:simplePos x="0" y="0"/>
             <wp:positionH relativeFrom="margin">
               <wp:posOffset>3607656</wp:posOffset>
@@ -10474,7 +10474,7 @@
           <w:noProof/>
         </w:rPr>
         <w:drawing>
-          <wp:anchor distT="0" distB="0" distL="114300" distR="114300" simplePos="0" relativeHeight="251605504" behindDoc="1" locked="0" layoutInCell="1" allowOverlap="1" wp14:anchorId="323BD8B0" wp14:editId="16D75F60">
+          <wp:anchor distT="0" distB="0" distL="114300" distR="114300" simplePos="0" relativeHeight="251597824" behindDoc="1" locked="0" layoutInCell="1" allowOverlap="1" wp14:anchorId="323BD8B0" wp14:editId="16D75F60">
             <wp:simplePos x="0" y="0"/>
             <wp:positionH relativeFrom="margin">
               <wp:posOffset>3527756</wp:posOffset>
@@ -10670,7 +10670,7 @@
           <w:u w:val="single"/>
         </w:rPr>
         <w:drawing>
-          <wp:anchor distT="0" distB="0" distL="114300" distR="114300" simplePos="0" relativeHeight="251609600" behindDoc="1" locked="0" layoutInCell="1" allowOverlap="1" wp14:anchorId="193B47B1" wp14:editId="7AADA90D">
+          <wp:anchor distT="0" distB="0" distL="114300" distR="114300" simplePos="0" relativeHeight="251600896" behindDoc="1" locked="0" layoutInCell="1" allowOverlap="1" wp14:anchorId="193B47B1" wp14:editId="7AADA90D">
             <wp:simplePos x="0" y="0"/>
             <wp:positionH relativeFrom="column">
               <wp:posOffset>3328</wp:posOffset>
@@ -10770,7 +10770,7 @@
           <w:noProof/>
         </w:rPr>
         <w:drawing>
-          <wp:anchor distT="0" distB="0" distL="114300" distR="114300" simplePos="0" relativeHeight="251607552" behindDoc="1" locked="0" layoutInCell="1" allowOverlap="1" wp14:anchorId="493E1ABC" wp14:editId="1190AF1B">
+          <wp:anchor distT="0" distB="0" distL="114300" distR="114300" simplePos="0" relativeHeight="251599872" behindDoc="1" locked="0" layoutInCell="1" allowOverlap="1" wp14:anchorId="493E1ABC" wp14:editId="1190AF1B">
             <wp:simplePos x="0" y="0"/>
             <wp:positionH relativeFrom="column">
               <wp:posOffset>3880485</wp:posOffset>
@@ -10909,7 +10909,7 @@
           <w:noProof/>
         </w:rPr>
         <w:drawing>
-          <wp:anchor distT="0" distB="0" distL="114300" distR="114300" simplePos="0" relativeHeight="251610624" behindDoc="1" locked="0" layoutInCell="1" allowOverlap="1" wp14:anchorId="746BD5D7" wp14:editId="2D9FDB7E">
+          <wp:anchor distT="0" distB="0" distL="114300" distR="114300" simplePos="0" relativeHeight="251601920" behindDoc="1" locked="0" layoutInCell="1" allowOverlap="1" wp14:anchorId="746BD5D7" wp14:editId="2D9FDB7E">
             <wp:simplePos x="0" y="0"/>
             <wp:positionH relativeFrom="margin">
               <wp:posOffset>4021151</wp:posOffset>
@@ -11075,7 +11075,7 @@
           <w:noProof/>
         </w:rPr>
         <w:drawing>
-          <wp:anchor distT="0" distB="0" distL="114300" distR="114300" simplePos="0" relativeHeight="251611648" behindDoc="1" locked="0" layoutInCell="1" allowOverlap="1" wp14:anchorId="2DFFF657" wp14:editId="783551D1">
+          <wp:anchor distT="0" distB="0" distL="114300" distR="114300" simplePos="0" relativeHeight="251602944" behindDoc="1" locked="0" layoutInCell="1" allowOverlap="1" wp14:anchorId="2DFFF657" wp14:editId="783551D1">
             <wp:simplePos x="0" y="0"/>
             <wp:positionH relativeFrom="column">
               <wp:posOffset>3724413</wp:posOffset>
@@ -11241,7 +11241,7 @@
           <w:u w:val="none"/>
         </w:rPr>
         <w:drawing>
-          <wp:anchor distT="0" distB="0" distL="114300" distR="114300" simplePos="0" relativeHeight="251612672" behindDoc="1" locked="0" layoutInCell="1" allowOverlap="1" wp14:anchorId="5940ADE3" wp14:editId="6F8C964B">
+          <wp:anchor distT="0" distB="0" distL="114300" distR="114300" simplePos="0" relativeHeight="251603968" behindDoc="1" locked="0" layoutInCell="1" allowOverlap="1" wp14:anchorId="5940ADE3" wp14:editId="6F8C964B">
             <wp:simplePos x="0" y="0"/>
             <wp:positionH relativeFrom="column">
               <wp:posOffset>3938049</wp:posOffset>
@@ -12598,7 +12598,7 @@
           <w:u w:val="none"/>
         </w:rPr>
         <w:drawing>
-          <wp:anchor distT="0" distB="0" distL="114300" distR="114300" simplePos="0" relativeHeight="251634176" behindDoc="1" locked="0" layoutInCell="1" allowOverlap="1" wp14:anchorId="22D80B16" wp14:editId="77FF5137">
+          <wp:anchor distT="0" distB="0" distL="114300" distR="114300" simplePos="0" relativeHeight="251624448" behindDoc="1" locked="0" layoutInCell="1" allowOverlap="1" wp14:anchorId="22D80B16" wp14:editId="77FF5137">
             <wp:simplePos x="0" y="0"/>
             <wp:positionH relativeFrom="column">
               <wp:posOffset>4495546</wp:posOffset>
@@ -12676,7 +12676,7 @@
               <v:h position="#0,#1" xrange="0,21600" yrange="0,10800"/>
             </v:handles>
           </v:shapetype>
-          <v:shape id="Freccia a destra 545371483" o:spid="_x0000_s1066" type="#_x0000_t13" style="position:absolute;left:0;text-align:left;margin-left:4in;margin-top:42.45pt;width:49.55pt;height:21.9pt;z-index:251695616;visibility:visible;mso-position-horizontal-relative:text;mso-position-vertical-relative:text;v-text-anchor:middle" o:gfxdata="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" adj="16828" fillcolor="white [3201]" strokecolor="#70ad47 [3209]" strokeweight="1pt"/>
+          <v:shape id="Freccia a destra 545371483" o:spid="_x0000_s1066" type="#_x0000_t13" style="position:absolute;left:0;text-align:left;margin-left:4in;margin-top:42.45pt;width:49.55pt;height:21.9pt;z-index:251702272;visibility:visible;mso-position-horizontal-relative:text;mso-position-vertical-relative:text;v-text-anchor:middle" o:gfxdata="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" adj="16828" fillcolor="white [3201]" strokecolor="#70ad47 [3209]" strokeweight="1pt"/>
         </w:pict>
       </w:r>
       <w:r>
@@ -13110,7 +13110,7 @@
           <w:u w:val="none"/>
         </w:rPr>
         <w:drawing>
-          <wp:anchor distT="0" distB="0" distL="114300" distR="114300" simplePos="0" relativeHeight="251635200" behindDoc="1" locked="0" layoutInCell="1" allowOverlap="1" wp14:anchorId="6EF4C707" wp14:editId="620AA7F4">
+          <wp:anchor distT="0" distB="0" distL="114300" distR="114300" simplePos="0" relativeHeight="251625472" behindDoc="1" locked="0" layoutInCell="1" allowOverlap="1" wp14:anchorId="6EF4C707" wp14:editId="620AA7F4">
             <wp:simplePos x="0" y="0"/>
             <wp:positionH relativeFrom="column">
               <wp:posOffset>3529787</wp:posOffset>
@@ -13181,7 +13181,7 @@
           <w:u w:val="none"/>
         </w:rPr>
         <w:drawing>
-          <wp:anchor distT="0" distB="0" distL="114300" distR="114300" simplePos="0" relativeHeight="251614720" behindDoc="1" locked="0" layoutInCell="1" allowOverlap="1" wp14:anchorId="655235C9" wp14:editId="695BBDC9">
+          <wp:anchor distT="0" distB="0" distL="114300" distR="114300" simplePos="0" relativeHeight="251606016" behindDoc="1" locked="0" layoutInCell="1" allowOverlap="1" wp14:anchorId="655235C9" wp14:editId="695BBDC9">
             <wp:simplePos x="0" y="0"/>
             <wp:positionH relativeFrom="column">
               <wp:posOffset>432849</wp:posOffset>
@@ -13294,7 +13294,7 @@
         </w:rPr>
         <w:lastRenderedPageBreak/>
         <w:drawing>
-          <wp:anchor distT="0" distB="0" distL="114300" distR="114300" simplePos="0" relativeHeight="251615744" behindDoc="1" locked="0" layoutInCell="1" allowOverlap="1" wp14:anchorId="25C60879" wp14:editId="3AB35C4E">
+          <wp:anchor distT="0" distB="0" distL="114300" distR="114300" simplePos="0" relativeHeight="251607040" behindDoc="1" locked="0" layoutInCell="1" allowOverlap="1" wp14:anchorId="25C60879" wp14:editId="3AB35C4E">
             <wp:simplePos x="0" y="0"/>
             <wp:positionH relativeFrom="column">
               <wp:posOffset>442595</wp:posOffset>
@@ -13632,7 +13632,7 @@
           <w:u w:val="none"/>
         </w:rPr>
         <w:drawing>
-          <wp:anchor distT="0" distB="0" distL="114300" distR="114300" simplePos="0" relativeHeight="251620864" behindDoc="1" locked="0" layoutInCell="1" allowOverlap="1" wp14:anchorId="5FF651E1" wp14:editId="2A164E2F">
+          <wp:anchor distT="0" distB="0" distL="114300" distR="114300" simplePos="0" relativeHeight="251611136" behindDoc="1" locked="0" layoutInCell="1" allowOverlap="1" wp14:anchorId="5FF651E1" wp14:editId="2A164E2F">
             <wp:simplePos x="0" y="0"/>
             <wp:positionH relativeFrom="column">
               <wp:posOffset>426085</wp:posOffset>
@@ -14752,7 +14752,7 @@
           <w:u w:val="none"/>
         </w:rPr>
         <w:drawing>
-          <wp:anchor distT="0" distB="0" distL="114300" distR="114300" simplePos="0" relativeHeight="251619840" behindDoc="1" locked="0" layoutInCell="1" allowOverlap="1" wp14:anchorId="16822D2B" wp14:editId="47C7D4B5">
+          <wp:anchor distT="0" distB="0" distL="114300" distR="114300" simplePos="0" relativeHeight="251610112" behindDoc="1" locked="0" layoutInCell="1" allowOverlap="1" wp14:anchorId="16822D2B" wp14:editId="47C7D4B5">
             <wp:simplePos x="0" y="0"/>
             <wp:positionH relativeFrom="column">
               <wp:posOffset>-13072</wp:posOffset>
@@ -15149,7 +15149,7 @@
           <w:u w:val="none"/>
         </w:rPr>
         <w:drawing>
-          <wp:anchor distT="0" distB="0" distL="114300" distR="114300" simplePos="0" relativeHeight="251616768" behindDoc="1" locked="0" layoutInCell="1" allowOverlap="1" wp14:anchorId="11BB831D" wp14:editId="745D7D20">
+          <wp:anchor distT="0" distB="0" distL="114300" distR="114300" simplePos="0" relativeHeight="251608064" behindDoc="1" locked="0" layoutInCell="1" allowOverlap="1" wp14:anchorId="11BB831D" wp14:editId="745D7D20">
             <wp:simplePos x="0" y="0"/>
             <wp:positionH relativeFrom="margin">
               <wp:align>left</wp:align>
@@ -16813,7 +16813,7 @@
           <w:u w:val="none"/>
         </w:rPr>
         <w:drawing>
-          <wp:anchor distT="0" distB="0" distL="114300" distR="114300" simplePos="0" relativeHeight="251617792" behindDoc="1" locked="0" layoutInCell="1" allowOverlap="1" wp14:anchorId="7B981381" wp14:editId="57264121">
+          <wp:anchor distT="0" distB="0" distL="114300" distR="114300" simplePos="0" relativeHeight="251609088" behindDoc="1" locked="0" layoutInCell="1" allowOverlap="1" wp14:anchorId="7B981381" wp14:editId="57264121">
             <wp:simplePos x="0" y="0"/>
             <wp:positionH relativeFrom="margin">
               <wp:align>left</wp:align>
@@ -18422,7 +18422,7 @@
           <w:u w:val="none"/>
         </w:rPr>
         <w:drawing>
-          <wp:anchor distT="0" distB="0" distL="114300" distR="114300" simplePos="0" relativeHeight="251621888" behindDoc="1" locked="0" layoutInCell="1" allowOverlap="1" wp14:anchorId="697B485A" wp14:editId="176E3CAF">
+          <wp:anchor distT="0" distB="0" distL="114300" distR="114300" simplePos="0" relativeHeight="251612160" behindDoc="1" locked="0" layoutInCell="1" allowOverlap="1" wp14:anchorId="697B485A" wp14:editId="176E3CAF">
             <wp:simplePos x="0" y="0"/>
             <wp:positionH relativeFrom="column">
               <wp:posOffset>2396242</wp:posOffset>
@@ -18497,7 +18497,7 @@
           <w:u w:val="none"/>
         </w:rPr>
         <w:drawing>
-          <wp:anchor distT="0" distB="0" distL="114300" distR="114300" simplePos="0" relativeHeight="251630080" behindDoc="1" locked="0" layoutInCell="1" allowOverlap="1" wp14:anchorId="4C54CE21" wp14:editId="1656C615">
+          <wp:anchor distT="0" distB="0" distL="114300" distR="114300" simplePos="0" relativeHeight="251620352" behindDoc="1" locked="0" layoutInCell="1" allowOverlap="1" wp14:anchorId="4C54CE21" wp14:editId="1656C615">
             <wp:simplePos x="0" y="0"/>
             <wp:positionH relativeFrom="column">
               <wp:posOffset>4860214</wp:posOffset>
@@ -18572,7 +18572,7 @@
           <w:noProof/>
         </w:rPr>
         <w:pict w14:anchorId="3075CA70">
-          <v:shape id="Freccia a destra 545371474" o:spid="_x0000_s1064" type="#_x0000_t13" style="position:absolute;left:0;text-align:left;margin-left:198.15pt;margin-top:18.8pt;width:49.5pt;height:21.85pt;z-index:251691520;visibility:visible;v-text-anchor:middle" o:gfxdata="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" adj="16833" fillcolor="white [3201]" strokecolor="#70ad47 [3209]" strokeweight="1pt"/>
+          <v:shape id="Freccia a destra 545371474" o:spid="_x0000_s1064" type="#_x0000_t13" style="position:absolute;left:0;text-align:left;margin-left:198.15pt;margin-top:18.8pt;width:49.5pt;height:21.85pt;z-index:251698176;visibility:visible;v-text-anchor:middle" o:gfxdata="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" adj="16833" fillcolor="white [3201]" strokecolor="#70ad47 [3209]" strokeweight="1pt"/>
         </w:pict>
       </w:r>
       <w:r>
@@ -18580,7 +18580,7 @@
           <w:noProof/>
         </w:rPr>
         <w:pict w14:anchorId="5F4D02BE">
-          <v:shape id="Freccia a destra 545371463" o:spid="_x0000_s1065" type="#_x0000_t13" style="position:absolute;left:0;text-align:left;margin-left:6.1pt;margin-top:18.8pt;width:47.75pt;height:21.85pt;z-index:251687424;visibility:visible;mso-width-relative:margin;v-text-anchor:middle" o:gfxdata="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" adj="16660" fillcolor="white [3201]" strokecolor="#70ad47 [3209]" strokeweight="1pt"/>
+          <v:shape id="Freccia a destra 545371463" o:spid="_x0000_s1065" type="#_x0000_t13" style="position:absolute;left:0;text-align:left;margin-left:6.1pt;margin-top:18.8pt;width:47.75pt;height:21.85pt;z-index:251694080;visibility:visible;mso-width-relative:margin;v-text-anchor:middle" o:gfxdata="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" adj="16660" fillcolor="white [3201]" strokecolor="#70ad47 [3209]" strokeweight="1pt"/>
         </w:pict>
       </w:r>
       <w:r>
@@ -18595,7 +18595,7 @@
           <w:u w:val="none"/>
         </w:rPr>
         <w:drawing>
-          <wp:anchor distT="0" distB="0" distL="114300" distR="114300" simplePos="0" relativeHeight="251622912" behindDoc="1" locked="0" layoutInCell="1" allowOverlap="1" wp14:anchorId="205F4F20" wp14:editId="4F4C1811">
+          <wp:anchor distT="0" distB="0" distL="114300" distR="114300" simplePos="0" relativeHeight="251613184" behindDoc="1" locked="0" layoutInCell="1" allowOverlap="1" wp14:anchorId="205F4F20" wp14:editId="4F4C1811">
             <wp:simplePos x="0" y="0"/>
             <wp:positionH relativeFrom="margin">
               <wp:align>left</wp:align>
@@ -18870,7 +18870,7 @@
           <w:u w:val="none"/>
         </w:rPr>
         <w:drawing>
-          <wp:anchor distT="0" distB="0" distL="114300" distR="114300" simplePos="0" relativeHeight="251623936" behindDoc="1" locked="0" layoutInCell="1" allowOverlap="1" wp14:anchorId="5F7E641C" wp14:editId="0C355E5C">
+          <wp:anchor distT="0" distB="0" distL="114300" distR="114300" simplePos="0" relativeHeight="251614208" behindDoc="1" locked="0" layoutInCell="1" allowOverlap="1" wp14:anchorId="5F7E641C" wp14:editId="0C355E5C">
             <wp:simplePos x="0" y="0"/>
             <wp:positionH relativeFrom="column">
               <wp:posOffset>2380285</wp:posOffset>
@@ -18951,7 +18951,7 @@
           <w:noProof/>
         </w:rPr>
         <w:pict w14:anchorId="357E151B">
-          <v:shape id="Freccia a destra 545371465" o:spid="_x0000_s1063" type="#_x0000_t13" style="position:absolute;left:0;text-align:left;margin-left:-4.45pt;margin-top:21.45pt;width:49.55pt;height:21.9pt;z-index:251688448;visibility:visible;v-text-anchor:middle" o:gfxdata="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" adj="16828" fillcolor="white [3201]" strokecolor="#70ad47 [3209]" strokeweight="1pt"/>
+          <v:shape id="Freccia a destra 545371465" o:spid="_x0000_s1063" type="#_x0000_t13" style="position:absolute;left:0;text-align:left;margin-left:-4.45pt;margin-top:21.45pt;width:49.55pt;height:21.9pt;z-index:251695104;visibility:visible;v-text-anchor:middle" o:gfxdata="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" adj="16828" fillcolor="white [3201]" strokecolor="#70ad47 [3209]" strokeweight="1pt"/>
         </w:pict>
       </w:r>
       <w:r>
@@ -18966,7 +18966,7 @@
           <w:u w:val="none"/>
         </w:rPr>
         <w:drawing>
-          <wp:anchor distT="0" distB="0" distL="114300" distR="114300" simplePos="0" relativeHeight="251631104" behindDoc="1" locked="0" layoutInCell="1" allowOverlap="1" wp14:anchorId="13A31E85" wp14:editId="486A6E32">
+          <wp:anchor distT="0" distB="0" distL="114300" distR="114300" simplePos="0" relativeHeight="251621376" behindDoc="1" locked="0" layoutInCell="1" allowOverlap="1" wp14:anchorId="13A31E85" wp14:editId="486A6E32">
             <wp:simplePos x="0" y="0"/>
             <wp:positionH relativeFrom="page">
               <wp:posOffset>5843346</wp:posOffset>
@@ -19037,7 +19037,7 @@
           <w:u w:val="none"/>
         </w:rPr>
         <w:drawing>
-          <wp:anchor distT="0" distB="0" distL="114300" distR="114300" simplePos="0" relativeHeight="251624960" behindDoc="1" locked="0" layoutInCell="1" allowOverlap="1" wp14:anchorId="6292F79D" wp14:editId="2CD38C5A">
+          <wp:anchor distT="0" distB="0" distL="114300" distR="114300" simplePos="0" relativeHeight="251615232" behindDoc="1" locked="0" layoutInCell="1" allowOverlap="1" wp14:anchorId="6292F79D" wp14:editId="2CD38C5A">
             <wp:simplePos x="0" y="0"/>
             <wp:positionH relativeFrom="margin">
               <wp:posOffset>-130836</wp:posOffset>
@@ -19112,7 +19112,7 @@
           <w:noProof/>
         </w:rPr>
         <w:pict w14:anchorId="03113371">
-          <v:shape id="Freccia a destra 545371476" o:spid="_x0000_s1062" type="#_x0000_t13" style="position:absolute;left:0;text-align:left;margin-left:237.3pt;margin-top:2.2pt;width:26.5pt;height:21.9pt;z-index:251692544;visibility:visible;mso-width-relative:margin;v-text-anchor:middle" o:gfxdata="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" adj="12678" fillcolor="white [3201]" strokecolor="#70ad47 [3209]" strokeweight="1pt"/>
+          <v:shape id="Freccia a destra 545371476" o:spid="_x0000_s1062" type="#_x0000_t13" style="position:absolute;left:0;text-align:left;margin-left:237.3pt;margin-top:2.2pt;width:26.5pt;height:21.9pt;z-index:251699200;visibility:visible;mso-width-relative:margin;v-text-anchor:middle" o:gfxdata="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" adj="12678" fillcolor="white [3201]" strokecolor="#70ad47 [3209]" strokeweight="1pt"/>
         </w:pict>
       </w:r>
     </w:p>
@@ -19329,7 +19329,7 @@
           <w:u w:val="none"/>
         </w:rPr>
         <w:drawing>
-          <wp:anchor distT="0" distB="0" distL="114300" distR="114300" simplePos="0" relativeHeight="251632128" behindDoc="1" locked="0" layoutInCell="1" allowOverlap="1" wp14:anchorId="489F11D9" wp14:editId="2180D53A">
+          <wp:anchor distT="0" distB="0" distL="114300" distR="114300" simplePos="0" relativeHeight="251622400" behindDoc="1" locked="0" layoutInCell="1" allowOverlap="1" wp14:anchorId="489F11D9" wp14:editId="2180D53A">
             <wp:simplePos x="0" y="0"/>
             <wp:positionH relativeFrom="column">
               <wp:posOffset>5139055</wp:posOffset>
@@ -19400,7 +19400,7 @@
           <w:u w:val="none"/>
         </w:rPr>
         <w:drawing>
-          <wp:anchor distT="0" distB="0" distL="114300" distR="114300" simplePos="0" relativeHeight="251627008" behindDoc="1" locked="0" layoutInCell="1" allowOverlap="1" wp14:anchorId="278064E0" wp14:editId="625F959A">
+          <wp:anchor distT="0" distB="0" distL="114300" distR="114300" simplePos="0" relativeHeight="251617280" behindDoc="1" locked="0" layoutInCell="1" allowOverlap="1" wp14:anchorId="278064E0" wp14:editId="625F959A">
             <wp:simplePos x="0" y="0"/>
             <wp:positionH relativeFrom="column">
               <wp:posOffset>2405710</wp:posOffset>
@@ -19484,7 +19484,7 @@
           <w:u w:val="none"/>
         </w:rPr>
         <w:drawing>
-          <wp:anchor distT="0" distB="0" distL="114300" distR="114300" simplePos="0" relativeHeight="251625984" behindDoc="1" locked="0" layoutInCell="1" allowOverlap="1" wp14:anchorId="6C4823FC" wp14:editId="585EBF82">
+          <wp:anchor distT="0" distB="0" distL="114300" distR="114300" simplePos="0" relativeHeight="251616256" behindDoc="1" locked="0" layoutInCell="1" allowOverlap="1" wp14:anchorId="6C4823FC" wp14:editId="585EBF82">
             <wp:simplePos x="0" y="0"/>
             <wp:positionH relativeFrom="margin">
               <wp:posOffset>-47625</wp:posOffset>
@@ -19555,7 +19555,7 @@
           <w:noProof/>
         </w:rPr>
         <w:pict w14:anchorId="0A6DC47B">
-          <v:shape id="Freccia a destra 545371479" o:spid="_x0000_s1060" type="#_x0000_t13" style="position:absolute;left:0;text-align:left;margin-left:221.15pt;margin-top:12.55pt;width:43.8pt;height:21.9pt;z-index:251693568;visibility:visible;mso-width-relative:margin;v-text-anchor:middle" o:gfxdata="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" fillcolor="white [3201]" strokecolor="#70ad47 [3209]" strokeweight="1pt"/>
+          <v:shape id="Freccia a destra 545371479" o:spid="_x0000_s1060" type="#_x0000_t13" style="position:absolute;left:0;text-align:left;margin-left:221.15pt;margin-top:12.55pt;width:43.8pt;height:21.9pt;z-index:251700224;visibility:visible;mso-width-relative:margin;v-text-anchor:middle" o:gfxdata="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" fillcolor="white [3201]" strokecolor="#70ad47 [3209]" strokeweight="1pt"/>
         </w:pict>
       </w:r>
       <w:r>
@@ -19563,7 +19563,7 @@
           <w:noProof/>
         </w:rPr>
         <w:pict w14:anchorId="3EB08ABE">
-          <v:shape id="Freccia a destra 545371468" o:spid="_x0000_s1061" type="#_x0000_t13" style="position:absolute;left:0;text-align:left;margin-left:-1.25pt;margin-top:4.65pt;width:49.55pt;height:21.9pt;z-index:251689472;visibility:visible;v-text-anchor:middle" o:gfxdata="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" adj="16828" fillcolor="white [3201]" strokecolor="#70ad47 [3209]" strokeweight="1pt"/>
+          <v:shape id="Freccia a destra 545371468" o:spid="_x0000_s1061" type="#_x0000_t13" style="position:absolute;left:0;text-align:left;margin-left:-1.25pt;margin-top:4.65pt;width:49.55pt;height:21.9pt;z-index:251696128;visibility:visible;v-text-anchor:middle" o:gfxdata="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" adj="16828" fillcolor="white [3201]" strokecolor="#70ad47 [3209]" strokeweight="1pt"/>
         </w:pict>
       </w:r>
     </w:p>
@@ -19812,7 +19812,7 @@
           <w:szCs w:val="32"/>
         </w:rPr>
         <w:drawing>
-          <wp:anchor distT="0" distB="0" distL="114300" distR="114300" simplePos="0" relativeHeight="251628032" behindDoc="1" locked="0" layoutInCell="1" allowOverlap="1" wp14:anchorId="7D3E3E1A" wp14:editId="489AACA3">
+          <wp:anchor distT="0" distB="0" distL="114300" distR="114300" simplePos="0" relativeHeight="251618304" behindDoc="1" locked="0" layoutInCell="1" allowOverlap="1" wp14:anchorId="7D3E3E1A" wp14:editId="489AACA3">
             <wp:simplePos x="0" y="0"/>
             <wp:positionH relativeFrom="margin">
               <wp:posOffset>1975587</wp:posOffset>
@@ -19896,7 +19896,7 @@
           <w:u w:val="none"/>
         </w:rPr>
         <w:drawing>
-          <wp:anchor distT="0" distB="0" distL="114300" distR="114300" simplePos="0" relativeHeight="251633152" behindDoc="1" locked="0" layoutInCell="1" allowOverlap="1" wp14:anchorId="591942DE" wp14:editId="4DD10B10">
+          <wp:anchor distT="0" distB="0" distL="114300" distR="114300" simplePos="0" relativeHeight="251623424" behindDoc="1" locked="0" layoutInCell="1" allowOverlap="1" wp14:anchorId="591942DE" wp14:editId="4DD10B10">
             <wp:simplePos x="0" y="0"/>
             <wp:positionH relativeFrom="margin">
               <wp:posOffset>5116754</wp:posOffset>
@@ -19977,7 +19977,7 @@
           <w:noProof/>
         </w:rPr>
         <w:pict w14:anchorId="356D4628">
-          <v:shape id="Freccia a destra 545371481" o:spid="_x0000_s1059" type="#_x0000_t13" style="position:absolute;left:0;text-align:left;margin-left:235.7pt;margin-top:16.85pt;width:49.55pt;height:21.9pt;z-index:251694592;visibility:visible;v-text-anchor:middle" o:gfxdata="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" adj="16828" fillcolor="white [3201]" strokecolor="#70ad47 [3209]" strokeweight="1pt"/>
+          <v:shape id="Freccia a destra 545371481" o:spid="_x0000_s1059" type="#_x0000_t13" style="position:absolute;left:0;text-align:left;margin-left:235.7pt;margin-top:16.85pt;width:49.55pt;height:21.9pt;z-index:251701248;visibility:visible;v-text-anchor:middle" o:gfxdata="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" adj="16828" fillcolor="white [3201]" strokecolor="#70ad47 [3209]" strokeweight="1pt"/>
         </w:pict>
       </w:r>
       <w:r>
@@ -19985,7 +19985,7 @@
           <w:noProof/>
         </w:rPr>
         <w:pict w14:anchorId="434A1908">
-          <v:shape id="Freccia a destra 545371471" o:spid="_x0000_s1058" type="#_x0000_t13" style="position:absolute;left:0;text-align:left;margin-left:-3.25pt;margin-top:13.8pt;width:49.55pt;height:21.9pt;z-index:251690496;visibility:visible;v-text-anchor:middle" o:gfxdata="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" adj="16828" fillcolor="white [3201]" strokecolor="#70ad47 [3209]" strokeweight="1pt"/>
+          <v:shape id="Freccia a destra 545371471" o:spid="_x0000_s1058" type="#_x0000_t13" style="position:absolute;left:0;text-align:left;margin-left:-3.25pt;margin-top:13.8pt;width:49.55pt;height:21.9pt;z-index:251697152;visibility:visible;v-text-anchor:middle" o:gfxdata="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" adj="16828" fillcolor="white [3201]" strokecolor="#70ad47 [3209]" strokeweight="1pt"/>
         </w:pict>
       </w:r>
       <w:r>
@@ -20000,7 +20000,7 @@
           <w:u w:val="none"/>
         </w:rPr>
         <w:drawing>
-          <wp:anchor distT="0" distB="0" distL="114300" distR="114300" simplePos="0" relativeHeight="251629056" behindDoc="1" locked="0" layoutInCell="1" allowOverlap="1" wp14:anchorId="24807B90" wp14:editId="2B33A69A">
+          <wp:anchor distT="0" distB="0" distL="114300" distR="114300" simplePos="0" relativeHeight="251619328" behindDoc="1" locked="0" layoutInCell="1" allowOverlap="1" wp14:anchorId="24807B90" wp14:editId="2B33A69A">
             <wp:simplePos x="0" y="0"/>
             <wp:positionH relativeFrom="margin">
               <wp:align>left</wp:align>
@@ -20363,7 +20363,7 @@
           <w:u w:val="none"/>
         </w:rPr>
         <w:drawing>
-          <wp:anchor distT="0" distB="0" distL="114300" distR="114300" simplePos="0" relativeHeight="251671040" behindDoc="1" locked="0" layoutInCell="1" allowOverlap="1" wp14:anchorId="6E20DBD2" wp14:editId="75F8838C">
+          <wp:anchor distT="0" distB="0" distL="114300" distR="114300" simplePos="0" relativeHeight="251670528" behindDoc="1" locked="0" layoutInCell="1" allowOverlap="1" wp14:anchorId="6E20DBD2" wp14:editId="75F8838C">
             <wp:simplePos x="0" y="0"/>
             <wp:positionH relativeFrom="margin">
               <wp:align>center</wp:align>
@@ -20435,7 +20435,7 @@
           <w:noProof/>
         </w:rPr>
         <w:pict w14:anchorId="05C5DAC1">
-          <v:rect id="Input penna 2087773367" o:spid="_x0000_s1057" style="position:absolute;left:0;text-align:left;margin-left:26.5pt;margin-top:-22.4pt;width:462.15pt;height:62pt;z-index:251718144;visibility:visible" filled="f" strokecolor="#fffc00" strokeweight="6mm">
+          <v:rect id="Input penna 2087773367" o:spid="_x0000_s1057" style="position:absolute;left:0;text-align:left;margin-left:26.5pt;margin-top:-22.4pt;width:462.15pt;height:62pt;z-index:251724800;visibility:visible" filled="f" strokecolor="#fffc00" strokeweight="6mm">
             <v:stroke opacity="21845f" endcap="square"/>
             <v:path shadowok="f" o:extrusionok="f" fillok="f" insetpenok="f"/>
             <o:lock v:ext="edit" rotation="t" aspectratio="t" verticies="t" text="t" shapetype="t"/>
@@ -20581,7 +20581,7 @@
           <w:u w:val="none"/>
         </w:rPr>
         <w:drawing>
-          <wp:anchor distT="0" distB="0" distL="114300" distR="114300" simplePos="0" relativeHeight="251638272" behindDoc="1" locked="0" layoutInCell="1" allowOverlap="1" wp14:anchorId="7F16DBF4" wp14:editId="0B20BAB3">
+          <wp:anchor distT="0" distB="0" distL="114300" distR="114300" simplePos="0" relativeHeight="251628544" behindDoc="1" locked="0" layoutInCell="1" allowOverlap="1" wp14:anchorId="7F16DBF4" wp14:editId="0B20BAB3">
             <wp:simplePos x="0" y="0"/>
             <wp:positionH relativeFrom="column">
               <wp:posOffset>4203037</wp:posOffset>
@@ -20645,7 +20645,7 @@
           <w:color w:val="auto"/>
         </w:rPr>
         <w:drawing>
-          <wp:anchor distT="0" distB="0" distL="114300" distR="114300" simplePos="0" relativeHeight="251637248" behindDoc="1" locked="0" layoutInCell="1" allowOverlap="1" wp14:anchorId="6250D6B7" wp14:editId="0DF7C220">
+          <wp:anchor distT="0" distB="0" distL="114300" distR="114300" simplePos="0" relativeHeight="251627520" behindDoc="1" locked="0" layoutInCell="1" allowOverlap="1" wp14:anchorId="6250D6B7" wp14:editId="0DF7C220">
             <wp:simplePos x="0" y="0"/>
             <wp:positionH relativeFrom="margin">
               <wp:align>left</wp:align>
@@ -20721,7 +20721,7 @@
           <w:noProof/>
         </w:rPr>
         <w:pict w14:anchorId="520F3B02">
-          <v:shape id="Freccia a destra 545371493" o:spid="_x0000_s1056" type="#_x0000_t13" style="position:absolute;left:0;text-align:left;margin-left:15.45pt;margin-top:6.1pt;width:49.55pt;height:21.9pt;z-index:251697664;visibility:visible;v-text-anchor:middle" o:gfxdata="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" adj="16828" fillcolor="white [3201]" strokecolor="#70ad47 [3209]" strokeweight="1pt"/>
+          <v:shape id="Freccia a destra 545371493" o:spid="_x0000_s1056" type="#_x0000_t13" style="position:absolute;left:0;text-align:left;margin-left:15.45pt;margin-top:6.1pt;width:49.55pt;height:21.9pt;z-index:251704320;visibility:visible;v-text-anchor:middle" o:gfxdata="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" adj="16828" fillcolor="white [3201]" strokecolor="#70ad47 [3209]" strokeweight="1pt"/>
         </w:pict>
       </w:r>
     </w:p>
@@ -20925,7 +20925,7 @@
           <w:noProof/>
         </w:rPr>
         <w:pict w14:anchorId="239EA355">
-          <v:shape id="Freccia a destra 545371490" o:spid="_x0000_s1055" type="#_x0000_t13" style="position:absolute;left:0;text-align:left;margin-left:259.65pt;margin-top:10.6pt;width:49.55pt;height:21.9pt;z-index:251696640;visibility:visible;v-text-anchor:middle" o:gfxdata="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" adj="16828" fillcolor="white [3201]" strokecolor="#70ad47 [3209]" strokeweight="1pt"/>
+          <v:shape id="Freccia a destra 545371490" o:spid="_x0000_s1055" type="#_x0000_t13" style="position:absolute;left:0;text-align:left;margin-left:259.65pt;margin-top:10.6pt;width:49.55pt;height:21.9pt;z-index:251703296;visibility:visible;v-text-anchor:middle" o:gfxdata="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" adj="16828" fillcolor="white [3201]" strokecolor="#70ad47 [3209]" strokeweight="1pt"/>
         </w:pict>
       </w:r>
       <w:r>
@@ -20936,7 +20936,7 @@
           <w:u w:val="none"/>
         </w:rPr>
         <w:drawing>
-          <wp:anchor distT="0" distB="0" distL="114300" distR="114300" simplePos="0" relativeHeight="251636224" behindDoc="1" locked="0" layoutInCell="1" allowOverlap="1" wp14:anchorId="43F55CF4" wp14:editId="259E36D9">
+          <wp:anchor distT="0" distB="0" distL="114300" distR="114300" simplePos="0" relativeHeight="251626496" behindDoc="1" locked="0" layoutInCell="1" allowOverlap="1" wp14:anchorId="43F55CF4" wp14:editId="259E36D9">
             <wp:simplePos x="0" y="0"/>
             <wp:positionH relativeFrom="margin">
               <wp:align>right</wp:align>
@@ -21358,7 +21358,7 @@
           <w:noProof/>
         </w:rPr>
         <w:pict w14:anchorId="51FB71E8">
-          <v:shape id="Freccia a destra 545371497" o:spid="_x0000_s1054" type="#_x0000_t13" style="position:absolute;left:0;text-align:left;margin-left:253.45pt;margin-top:18.7pt;width:49.55pt;height:21.9pt;z-index:251698688;visibility:visible;v-text-anchor:middle" o:gfxdata="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" adj="16828" fillcolor="white [3201]" strokecolor="#70ad47 [3209]" strokeweight="1pt"/>
+          <v:shape id="Freccia a destra 545371497" o:spid="_x0000_s1054" type="#_x0000_t13" style="position:absolute;left:0;text-align:left;margin-left:253.45pt;margin-top:18.7pt;width:49.55pt;height:21.9pt;z-index:251705344;visibility:visible;v-text-anchor:middle" o:gfxdata="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" adj="16828" fillcolor="white [3201]" strokecolor="#70ad47 [3209]" strokeweight="1pt"/>
         </w:pict>
       </w:r>
       <w:r>
@@ -21372,7 +21372,7 @@
           <w:szCs w:val="32"/>
         </w:rPr>
         <w:drawing>
-          <wp:anchor distT="0" distB="0" distL="114300" distR="114300" simplePos="0" relativeHeight="251639296" behindDoc="1" locked="0" layoutInCell="1" allowOverlap="1" wp14:anchorId="47B8BF6A" wp14:editId="3EB5C7F0">
+          <wp:anchor distT="0" distB="0" distL="114300" distR="114300" simplePos="0" relativeHeight="251629568" behindDoc="1" locked="0" layoutInCell="1" allowOverlap="1" wp14:anchorId="47B8BF6A" wp14:editId="3EB5C7F0">
             <wp:simplePos x="0" y="0"/>
             <wp:positionH relativeFrom="column">
               <wp:posOffset>4180484</wp:posOffset>
@@ -21846,7 +21846,7 @@
           <w:szCs w:val="32"/>
         </w:rPr>
         <w:drawing>
-          <wp:anchor distT="0" distB="0" distL="114300" distR="114300" simplePos="0" relativeHeight="251643392" behindDoc="1" locked="0" layoutInCell="1" allowOverlap="1" wp14:anchorId="0687B1DD" wp14:editId="36266629">
+          <wp:anchor distT="0" distB="0" distL="114300" distR="114300" simplePos="0" relativeHeight="251635712" behindDoc="1" locked="0" layoutInCell="1" allowOverlap="1" wp14:anchorId="0687B1DD" wp14:editId="36266629">
             <wp:simplePos x="0" y="0"/>
             <wp:positionH relativeFrom="column">
               <wp:posOffset>4319423</wp:posOffset>
@@ -21908,7 +21908,7 @@
           <w:noProof/>
         </w:rPr>
         <w:pict w14:anchorId="4A7DBF79">
-          <v:shape id="Freccia a destra 545371513" o:spid="_x0000_s1053" type="#_x0000_t13" style="position:absolute;left:0;text-align:left;margin-left:262.6pt;margin-top:2.6pt;width:49.55pt;height:21.9pt;z-index:251701760;visibility:visible;mso-position-horizontal-relative:text;mso-position-vertical-relative:text;v-text-anchor:middle" o:gfxdata="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" adj="16828" fillcolor="white [3201]" strokecolor="#70ad47 [3209]" strokeweight="1pt"/>
+          <v:shape id="Freccia a destra 545371513" o:spid="_x0000_s1053" type="#_x0000_t13" style="position:absolute;left:0;text-align:left;margin-left:262.6pt;margin-top:2.6pt;width:49.55pt;height:21.9pt;z-index:251708416;visibility:visible;mso-position-horizontal-relative:text;mso-position-vertical-relative:text;v-text-anchor:middle" o:gfxdata="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" adj="16828" fillcolor="white [3201]" strokecolor="#70ad47 [3209]" strokeweight="1pt"/>
         </w:pict>
       </w:r>
       <w:r>
@@ -21982,7 +21982,7 @@
           <w:szCs w:val="32"/>
         </w:rPr>
         <w:drawing>
-          <wp:anchor distT="0" distB="0" distL="114300" distR="114300" simplePos="0" relativeHeight="251642368" behindDoc="1" locked="0" layoutInCell="1" allowOverlap="1" wp14:anchorId="7A4EDC51" wp14:editId="10A9F09A">
+          <wp:anchor distT="0" distB="0" distL="114300" distR="114300" simplePos="0" relativeHeight="251633664" behindDoc="1" locked="0" layoutInCell="1" allowOverlap="1" wp14:anchorId="7A4EDC51" wp14:editId="10A9F09A">
             <wp:simplePos x="0" y="0"/>
             <wp:positionH relativeFrom="margin">
               <wp:align>left</wp:align>
@@ -22293,7 +22293,7 @@
           <w:noProof/>
         </w:rPr>
         <w:pict w14:anchorId="09A48433">
-          <v:shape id="Freccia a destra 545371503" o:spid="_x0000_s1052" type="#_x0000_t13" style="position:absolute;left:0;text-align:left;margin-left:260.9pt;margin-top:13.65pt;width:49.55pt;height:21.9pt;z-index:251699712;visibility:visible;v-text-anchor:middle" o:gfxdata="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" adj="16828" fillcolor="white [3201]" strokecolor="#70ad47 [3209]" strokeweight="1pt"/>
+          <v:shape id="Freccia a destra 545371503" o:spid="_x0000_s1052" type="#_x0000_t13" style="position:absolute;left:0;text-align:left;margin-left:260.9pt;margin-top:13.65pt;width:49.55pt;height:21.9pt;z-index:251706368;visibility:visible;v-text-anchor:middle" o:gfxdata="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" adj="16828" fillcolor="white [3201]" strokecolor="#70ad47 [3209]" strokeweight="1pt"/>
         </w:pict>
       </w:r>
       <w:r>
@@ -22308,7 +22308,7 @@
           <w:u w:val="none"/>
         </w:rPr>
         <w:drawing>
-          <wp:anchor distT="0" distB="0" distL="114300" distR="114300" simplePos="0" relativeHeight="251640320" behindDoc="1" locked="0" layoutInCell="1" allowOverlap="1" wp14:anchorId="64AC2399" wp14:editId="09A1B1A5">
+          <wp:anchor distT="0" distB="0" distL="114300" distR="114300" simplePos="0" relativeHeight="251630592" behindDoc="1" locked="0" layoutInCell="1" allowOverlap="1" wp14:anchorId="64AC2399" wp14:editId="09A1B1A5">
             <wp:simplePos x="0" y="0"/>
             <wp:positionH relativeFrom="column">
               <wp:posOffset>4326864</wp:posOffset>
@@ -22737,7 +22737,7 @@
           <w:u w:val="none"/>
         </w:rPr>
         <w:drawing>
-          <wp:anchor distT="0" distB="0" distL="114300" distR="114300" simplePos="0" relativeHeight="251641344" behindDoc="0" locked="0" layoutInCell="1" allowOverlap="1" wp14:anchorId="7D537AD8" wp14:editId="72249704">
+          <wp:anchor distT="0" distB="0" distL="114300" distR="114300" simplePos="0" relativeHeight="251632640" behindDoc="0" locked="0" layoutInCell="1" allowOverlap="1" wp14:anchorId="7D537AD8" wp14:editId="72249704">
             <wp:simplePos x="0" y="0"/>
             <wp:positionH relativeFrom="column">
               <wp:posOffset>4231996</wp:posOffset>
@@ -22791,7 +22791,7 @@
           <w:noProof/>
         </w:rPr>
         <w:pict w14:anchorId="5096C116">
-          <v:shape id="Freccia a destra 545371507" o:spid="_x0000_s1051" type="#_x0000_t13" style="position:absolute;left:0;text-align:left;margin-left:259.2pt;margin-top:18.8pt;width:49.55pt;height:21.9pt;z-index:251700736;visibility:visible;mso-position-horizontal-relative:text;mso-position-vertical-relative:text;v-text-anchor:middle" o:gfxdata="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" adj="16828" fillcolor="white [3201]" strokecolor="#70ad47 [3209]" strokeweight="1pt"/>
+          <v:shape id="Freccia a destra 545371507" o:spid="_x0000_s1051" type="#_x0000_t13" style="position:absolute;left:0;text-align:left;margin-left:259.2pt;margin-top:18.8pt;width:49.55pt;height:21.9pt;z-index:251707392;visibility:visible;mso-position-horizontal-relative:text;mso-position-vertical-relative:text;v-text-anchor:middle" o:gfxdata="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" adj="16828" fillcolor="white [3201]" strokecolor="#70ad47 [3209]" strokeweight="1pt"/>
         </w:pict>
       </w:r>
       <w:r>
@@ -23521,7 +23521,7 @@
           <w:u w:val="none"/>
         </w:rPr>
         <w:drawing>
-          <wp:anchor distT="0" distB="0" distL="114300" distR="114300" simplePos="0" relativeHeight="251644416" behindDoc="1" locked="0" layoutInCell="1" allowOverlap="1" wp14:anchorId="34A34B2D" wp14:editId="0306DAF4">
+          <wp:anchor distT="0" distB="0" distL="114300" distR="114300" simplePos="0" relativeHeight="251636736" behindDoc="1" locked="0" layoutInCell="1" allowOverlap="1" wp14:anchorId="34A34B2D" wp14:editId="0306DAF4">
             <wp:simplePos x="0" y="0"/>
             <wp:positionH relativeFrom="margin">
               <wp:align>left</wp:align>
@@ -23847,7 +23847,7 @@
           <w:color w:val="auto"/>
         </w:rPr>
         <w:drawing>
-          <wp:anchor distT="0" distB="0" distL="114300" distR="114300" simplePos="0" relativeHeight="251648512" behindDoc="1" locked="0" layoutInCell="1" allowOverlap="1" wp14:anchorId="5BDC2B84" wp14:editId="56987C4E">
+          <wp:anchor distT="0" distB="0" distL="114300" distR="114300" simplePos="0" relativeHeight="251640832" behindDoc="1" locked="0" layoutInCell="1" allowOverlap="1" wp14:anchorId="5BDC2B84" wp14:editId="56987C4E">
             <wp:simplePos x="0" y="0"/>
             <wp:positionH relativeFrom="column">
               <wp:posOffset>57429</wp:posOffset>
@@ -23923,7 +23923,7 @@
           <w:color w:val="auto"/>
         </w:rPr>
         <w:drawing>
-          <wp:anchor distT="0" distB="0" distL="114300" distR="114300" simplePos="0" relativeHeight="251649536" behindDoc="1" locked="0" layoutInCell="1" allowOverlap="1" wp14:anchorId="240EFDEE" wp14:editId="52FBDBBF">
+          <wp:anchor distT="0" distB="0" distL="114300" distR="114300" simplePos="0" relativeHeight="251641856" behindDoc="1" locked="0" layoutInCell="1" allowOverlap="1" wp14:anchorId="240EFDEE" wp14:editId="52FBDBBF">
             <wp:simplePos x="0" y="0"/>
             <wp:positionH relativeFrom="column">
               <wp:posOffset>4012285</wp:posOffset>
@@ -23985,7 +23985,7 @@
           <w:noProof/>
         </w:rPr>
         <w:pict w14:anchorId="60345C1A">
-          <v:shape id="Freccia a destra 2087773317" o:spid="_x0000_s1050" type="#_x0000_t13" style="position:absolute;left:0;text-align:left;margin-left:0;margin-top:8.6pt;width:79.5pt;height:21.85pt;z-index:251704832;visibility:visible;mso-position-horizontal:center;mso-position-horizontal-relative:margin;mso-position-vertical-relative:text;mso-width-relative:margin;v-text-anchor:middle" o:gfxdata="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" adj="18631" fillcolor="white [3201]" strokecolor="#70ad47 [3209]" strokeweight="1pt">
+          <v:shape id="Freccia a destra 2087773317" o:spid="_x0000_s1050" type="#_x0000_t13" style="position:absolute;left:0;text-align:left;margin-left:0;margin-top:8.6pt;width:79.5pt;height:21.85pt;z-index:251711488;visibility:visible;mso-position-horizontal:center;mso-position-horizontal-relative:margin;mso-position-vertical-relative:text;mso-width-relative:margin;v-text-anchor:middle" o:gfxdata="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" adj="18631" fillcolor="white [3201]" strokecolor="#70ad47 [3209]" strokeweight="1pt">
             <w10:wrap anchorx="margin"/>
           </v:shape>
         </w:pict>
@@ -24154,7 +24154,7 @@
           <w:color w:val="auto"/>
         </w:rPr>
         <w:drawing>
-          <wp:anchor distT="0" distB="0" distL="114300" distR="114300" simplePos="0" relativeHeight="251651584" behindDoc="1" locked="0" layoutInCell="1" allowOverlap="1" wp14:anchorId="52E516BD" wp14:editId="6AC7F82E">
+          <wp:anchor distT="0" distB="0" distL="114300" distR="114300" simplePos="0" relativeHeight="251644928" behindDoc="1" locked="0" layoutInCell="1" allowOverlap="1" wp14:anchorId="52E516BD" wp14:editId="6AC7F82E">
             <wp:simplePos x="0" y="0"/>
             <wp:positionH relativeFrom="margin">
               <wp:posOffset>2255825</wp:posOffset>
@@ -24223,7 +24223,7 @@
           <w:noProof/>
         </w:rPr>
         <w:drawing>
-          <wp:anchor distT="0" distB="0" distL="114300" distR="114300" simplePos="0" relativeHeight="251650560" behindDoc="1" locked="0" layoutInCell="1" allowOverlap="1" wp14:anchorId="67E2940E" wp14:editId="786FC1A7">
+          <wp:anchor distT="0" distB="0" distL="114300" distR="114300" simplePos="0" relativeHeight="251642880" behindDoc="1" locked="0" layoutInCell="1" allowOverlap="1" wp14:anchorId="67E2940E" wp14:editId="786FC1A7">
             <wp:simplePos x="0" y="0"/>
             <wp:positionH relativeFrom="margin">
               <wp:align>left</wp:align>
@@ -24295,7 +24295,7 @@
           <w:noProof/>
         </w:rPr>
         <w:pict w14:anchorId="13DE2EAF">
-          <v:shape id="Freccia a destra 2087773319" o:spid="_x0000_s1049" type="#_x0000_t13" style="position:absolute;left:0;text-align:left;margin-left:109.1pt;margin-top:3.7pt;width:60.45pt;height:21.85pt;z-index:251705856;visibility:visible;mso-position-horizontal-relative:margin;mso-width-relative:margin;v-text-anchor:middle" o:gfxdata="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" adj="17696" fillcolor="white [3201]" strokecolor="#70ad47 [3209]" strokeweight="1pt">
+          <v:shape id="Freccia a destra 2087773319" o:spid="_x0000_s1049" type="#_x0000_t13" style="position:absolute;left:0;text-align:left;margin-left:109.1pt;margin-top:3.7pt;width:60.45pt;height:21.85pt;z-index:251712512;visibility:visible;mso-position-horizontal-relative:margin;mso-width-relative:margin;v-text-anchor:middle" o:gfxdata="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" adj="17696" fillcolor="white [3201]" strokecolor="#70ad47 [3209]" strokeweight="1pt">
             <w10:wrap anchorx="margin"/>
           </v:shape>
         </w:pict>
@@ -24309,7 +24309,7 @@
           <w:color w:val="auto"/>
         </w:rPr>
         <w:drawing>
-          <wp:anchor distT="0" distB="0" distL="114300" distR="114300" simplePos="0" relativeHeight="251652608" behindDoc="1" locked="0" layoutInCell="1" allowOverlap="1" wp14:anchorId="0F1EB1BF" wp14:editId="58E7E6DE">
+          <wp:anchor distT="0" distB="0" distL="114300" distR="114300" simplePos="0" relativeHeight="251645952" behindDoc="1" locked="0" layoutInCell="1" allowOverlap="1" wp14:anchorId="0F1EB1BF" wp14:editId="58E7E6DE">
             <wp:simplePos x="0" y="0"/>
             <wp:positionH relativeFrom="column">
               <wp:posOffset>5160264</wp:posOffset>
@@ -24371,7 +24371,7 @@
           <w:noProof/>
         </w:rPr>
         <w:pict w14:anchorId="4CF84CCB">
-          <v:shape id="Freccia a destra 2087773321" o:spid="_x0000_s1048" type="#_x0000_t13" style="position:absolute;left:0;text-align:left;margin-left:331.2pt;margin-top:2.45pt;width:60.5pt;height:21.85pt;z-index:251706880;visibility:visible;mso-position-horizontal-relative:margin;mso-position-vertical-relative:text;mso-width-relative:margin;v-text-anchor:middle" o:gfxdata="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" adj="17698" fillcolor="white [3201]" strokecolor="#70ad47 [3209]" strokeweight="1pt">
+          <v:shape id="Freccia a destra 2087773321" o:spid="_x0000_s1048" type="#_x0000_t13" style="position:absolute;left:0;text-align:left;margin-left:331.2pt;margin-top:2.45pt;width:60.5pt;height:21.85pt;z-index:251713536;visibility:visible;mso-position-horizontal-relative:margin;mso-position-vertical-relative:text;mso-width-relative:margin;v-text-anchor:middle" o:gfxdata="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" adj="17698" fillcolor="white [3201]" strokecolor="#70ad47 [3209]" strokeweight="1pt">
             <w10:wrap anchorx="margin"/>
           </v:shape>
         </w:pict>
@@ -24626,7 +24626,7 @@
           <w:noProof/>
         </w:rPr>
         <w:pict w14:anchorId="1FDB4721">
-          <v:shape id="Freccia a destra 2087773313" o:spid="_x0000_s1047" type="#_x0000_t13" style="position:absolute;left:0;text-align:left;margin-left:120.1pt;margin-top:20.85pt;width:38pt;height:21.85pt;z-index:251702784;visibility:visible;mso-width-relative:margin;v-text-anchor:middle" o:gfxdata="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" adj="15393" fillcolor="white [3201]" strokecolor="#70ad47 [3209]" strokeweight="1pt"/>
+          <v:shape id="Freccia a destra 2087773313" o:spid="_x0000_s1047" type="#_x0000_t13" style="position:absolute;left:0;text-align:left;margin-left:120.1pt;margin-top:20.85pt;width:38pt;height:21.85pt;z-index:251709440;visibility:visible;mso-width-relative:margin;v-text-anchor:middle" o:gfxdata="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" adj="15393" fillcolor="white [3201]" strokecolor="#70ad47 [3209]" strokeweight="1pt"/>
         </w:pict>
       </w:r>
       <w:r>
@@ -24637,7 +24637,7 @@
           <w:u w:val="none"/>
         </w:rPr>
         <w:drawing>
-          <wp:anchor distT="0" distB="0" distL="114300" distR="114300" simplePos="0" relativeHeight="251646464" behindDoc="1" locked="0" layoutInCell="1" allowOverlap="1" wp14:anchorId="32E9F47D" wp14:editId="3FC84F07">
+          <wp:anchor distT="0" distB="0" distL="114300" distR="114300" simplePos="0" relativeHeight="251638784" behindDoc="1" locked="0" layoutInCell="1" allowOverlap="1" wp14:anchorId="32E9F47D" wp14:editId="3FC84F07">
             <wp:simplePos x="0" y="0"/>
             <wp:positionH relativeFrom="margin">
               <wp:align>center</wp:align>
@@ -24702,7 +24702,7 @@
           <w:u w:val="none"/>
         </w:rPr>
         <w:drawing>
-          <wp:anchor distT="0" distB="0" distL="114300" distR="114300" simplePos="0" relativeHeight="251645440" behindDoc="1" locked="0" layoutInCell="1" allowOverlap="1" wp14:anchorId="266D930C" wp14:editId="5FB75AA4">
+          <wp:anchor distT="0" distB="0" distL="114300" distR="114300" simplePos="0" relativeHeight="251637760" behindDoc="1" locked="0" layoutInCell="1" allowOverlap="1" wp14:anchorId="266D930C" wp14:editId="5FB75AA4">
             <wp:simplePos x="0" y="0"/>
             <wp:positionH relativeFrom="margin">
               <wp:posOffset>4961890</wp:posOffset>
@@ -24777,7 +24777,7 @@
           <w:noProof/>
         </w:rPr>
         <w:pict w14:anchorId="14F58F4B">
-          <v:shape id="Freccia a destra 2087773314" o:spid="_x0000_s1046" type="#_x0000_t13" style="position:absolute;left:0;text-align:left;margin-left:330.9pt;margin-top:.55pt;width:41.45pt;height:21.85pt;z-index:251703808;visibility:visible;mso-width-relative:margin;v-text-anchor:middle" o:gfxdata="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" adj="15907" fillcolor="white [3201]" strokecolor="#70ad47 [3209]" strokeweight="1pt"/>
+          <v:shape id="Freccia a destra 2087773314" o:spid="_x0000_s1046" type="#_x0000_t13" style="position:absolute;left:0;text-align:left;margin-left:330.9pt;margin-top:.55pt;width:41.45pt;height:21.85pt;z-index:251710464;visibility:visible;mso-width-relative:margin;v-text-anchor:middle" o:gfxdata="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" adj="15907" fillcolor="white [3201]" strokecolor="#70ad47 [3209]" strokeweight="1pt"/>
         </w:pict>
       </w:r>
       <w:r>
@@ -24788,7 +24788,7 @@
           <w:u w:val="none"/>
         </w:rPr>
         <w:drawing>
-          <wp:anchor distT="0" distB="0" distL="114300" distR="114300" simplePos="0" relativeHeight="251647488" behindDoc="1" locked="0" layoutInCell="1" allowOverlap="1" wp14:anchorId="1D497619" wp14:editId="7A09A75B">
+          <wp:anchor distT="0" distB="0" distL="114300" distR="114300" simplePos="0" relativeHeight="251639808" behindDoc="1" locked="0" layoutInCell="1" allowOverlap="1" wp14:anchorId="1D497619" wp14:editId="7A09A75B">
             <wp:simplePos x="0" y="0"/>
             <wp:positionH relativeFrom="margin">
               <wp:align>left</wp:align>
@@ -24888,7 +24888,7 @@
           <w:u w:val="none"/>
         </w:rPr>
         <w:drawing>
-          <wp:anchor distT="0" distB="0" distL="114300" distR="114300" simplePos="0" relativeHeight="251653632" behindDoc="1" locked="0" layoutInCell="1" allowOverlap="1" wp14:anchorId="2E7D3562" wp14:editId="4165275B">
+          <wp:anchor distT="0" distB="0" distL="114300" distR="114300" simplePos="0" relativeHeight="251646976" behindDoc="1" locked="0" layoutInCell="1" allowOverlap="1" wp14:anchorId="2E7D3562" wp14:editId="4165275B">
             <wp:simplePos x="0" y="0"/>
             <wp:positionH relativeFrom="margin">
               <wp:align>center</wp:align>
@@ -25131,7 +25131,7 @@
           <w:u w:val="none"/>
         </w:rPr>
         <w:drawing>
-          <wp:anchor distT="0" distB="0" distL="114300" distR="114300" simplePos="0" relativeHeight="251658752" behindDoc="1" locked="0" layoutInCell="1" allowOverlap="1" wp14:anchorId="30DA0CD3" wp14:editId="59D8B0E6">
+          <wp:anchor distT="0" distB="0" distL="114300" distR="114300" simplePos="0" relativeHeight="251654144" behindDoc="1" locked="0" layoutInCell="1" allowOverlap="1" wp14:anchorId="30DA0CD3" wp14:editId="59D8B0E6">
             <wp:simplePos x="0" y="0"/>
             <wp:positionH relativeFrom="column">
               <wp:posOffset>4927041</wp:posOffset>
@@ -25193,7 +25193,7 @@
           <w:noProof/>
         </w:rPr>
         <w:pict w14:anchorId="6F7FECA2">
-          <v:shape id="Freccia a destra 2087773327" o:spid="_x0000_s1045" type="#_x0000_t13" style="position:absolute;left:0;text-align:left;margin-left:112.05pt;margin-top:15.2pt;width:38pt;height:21.85pt;z-index:251707904;visibility:visible;mso-position-horizontal-relative:text;mso-position-vertical-relative:text;mso-width-relative:margin;v-text-anchor:middle" o:gfxdata="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" adj="15393" fillcolor="white [3201]" strokecolor="#70ad47 [3209]" strokeweight="1pt"/>
+          <v:shape id="Freccia a destra 2087773327" o:spid="_x0000_s1045" type="#_x0000_t13" style="position:absolute;left:0;text-align:left;margin-left:112.05pt;margin-top:15.2pt;width:38pt;height:21.85pt;z-index:251714560;visibility:visible;mso-position-horizontal-relative:text;mso-position-vertical-relative:text;mso-width-relative:margin;v-text-anchor:middle" o:gfxdata="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" adj="15393" fillcolor="white [3201]" strokecolor="#70ad47 [3209]" strokeweight="1pt"/>
         </w:pict>
       </w:r>
       <w:r>
@@ -25208,7 +25208,7 @@
           <w:u w:val="none"/>
         </w:rPr>
         <w:drawing>
-          <wp:anchor distT="0" distB="0" distL="114300" distR="114300" simplePos="0" relativeHeight="251654656" behindDoc="1" locked="0" layoutInCell="1" allowOverlap="1" wp14:anchorId="73FF86A1" wp14:editId="4188D35C">
+          <wp:anchor distT="0" distB="0" distL="114300" distR="114300" simplePos="0" relativeHeight="251648000" behindDoc="1" locked="0" layoutInCell="1" allowOverlap="1" wp14:anchorId="73FF86A1" wp14:editId="4188D35C">
             <wp:simplePos x="0" y="0"/>
             <wp:positionH relativeFrom="margin">
               <wp:align>left</wp:align>
@@ -25276,7 +25276,7 @@
           <w:noProof/>
         </w:rPr>
         <w:pict w14:anchorId="21995886">
-          <v:shape id="Freccia a destra 2087773328" o:spid="_x0000_s1044" type="#_x0000_t13" style="position:absolute;left:0;text-align:left;margin-left:333.1pt;margin-top:11.7pt;width:38pt;height:21.85pt;z-index:251708928;visibility:visible;mso-position-horizontal-relative:text;mso-position-vertical-relative:text;mso-width-relative:margin;v-text-anchor:middle" o:gfxdata="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" adj="15393" fillcolor="white [3201]" strokecolor="#70ad47 [3209]" strokeweight="1pt"/>
+          <v:shape id="Freccia a destra 2087773328" o:spid="_x0000_s1044" type="#_x0000_t13" style="position:absolute;left:0;text-align:left;margin-left:333.1pt;margin-top:11.7pt;width:38pt;height:21.85pt;z-index:251715584;visibility:visible;mso-position-horizontal-relative:text;mso-position-vertical-relative:text;mso-width-relative:margin;v-text-anchor:middle" o:gfxdata="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" adj="15393" fillcolor="white [3201]" strokecolor="#70ad47 [3209]" strokeweight="1pt"/>
         </w:pict>
       </w:r>
       <w:r>
@@ -25532,7 +25532,7 @@
           <w:u w:val="none"/>
         </w:rPr>
         <w:drawing>
-          <wp:anchor distT="0" distB="0" distL="114300" distR="114300" simplePos="0" relativeHeight="251657728" behindDoc="1" locked="0" layoutInCell="1" allowOverlap="1" wp14:anchorId="46617452" wp14:editId="2360433E">
+          <wp:anchor distT="0" distB="0" distL="114300" distR="114300" simplePos="0" relativeHeight="251653120" behindDoc="1" locked="0" layoutInCell="1" allowOverlap="1" wp14:anchorId="46617452" wp14:editId="2360433E">
             <wp:simplePos x="0" y="0"/>
             <wp:positionH relativeFrom="column">
               <wp:posOffset>4977841</wp:posOffset>
@@ -25599,7 +25599,7 @@
           <w:szCs w:val="32"/>
         </w:rPr>
         <w:drawing>
-          <wp:anchor distT="0" distB="0" distL="114300" distR="114300" simplePos="0" relativeHeight="251656704" behindDoc="1" locked="0" layoutInCell="1" allowOverlap="1" wp14:anchorId="1FE0EA37" wp14:editId="4DCDE13E">
+          <wp:anchor distT="0" distB="0" distL="114300" distR="114300" simplePos="0" relativeHeight="251650048" behindDoc="1" locked="0" layoutInCell="1" allowOverlap="1" wp14:anchorId="1FE0EA37" wp14:editId="4DCDE13E">
             <wp:simplePos x="0" y="0"/>
             <wp:positionH relativeFrom="margin">
               <wp:posOffset>43459</wp:posOffset>
@@ -25673,7 +25673,7 @@
           <w:szCs w:val="32"/>
         </w:rPr>
         <w:drawing>
-          <wp:anchor distT="0" distB="0" distL="114300" distR="114300" simplePos="0" relativeHeight="251655680" behindDoc="1" locked="0" layoutInCell="1" allowOverlap="1" wp14:anchorId="1B9B7D61" wp14:editId="3681D156">
+          <wp:anchor distT="0" distB="0" distL="114300" distR="114300" simplePos="0" relativeHeight="251649024" behindDoc="1" locked="0" layoutInCell="1" allowOverlap="1" wp14:anchorId="1B9B7D61" wp14:editId="3681D156">
             <wp:simplePos x="0" y="0"/>
             <wp:positionH relativeFrom="margin">
               <wp:align>center</wp:align>
@@ -25741,7 +25741,7 @@
           <w:noProof/>
         </w:rPr>
         <w:pict w14:anchorId="0CCCE2B7">
-          <v:shape id="Freccia a destra 2087773331" o:spid="_x0000_s1043" type="#_x0000_t13" style="position:absolute;left:0;text-align:left;margin-left:114.05pt;margin-top:21.8pt;width:38pt;height:21.85pt;z-index:251709952;visibility:visible;mso-position-horizontal-relative:text;mso-position-vertical-relative:text;mso-width-relative:margin;v-text-anchor:middle" o:gfxdata="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" adj="15393" fillcolor="white [3201]" strokecolor="#70ad47 [3209]" strokeweight="1pt"/>
+          <v:shape id="Freccia a destra 2087773331" o:spid="_x0000_s1043" type="#_x0000_t13" style="position:absolute;left:0;text-align:left;margin-left:114.05pt;margin-top:21.8pt;width:38pt;height:21.85pt;z-index:251716608;visibility:visible;mso-position-horizontal-relative:text;mso-position-vertical-relative:text;mso-width-relative:margin;v-text-anchor:middle" o:gfxdata="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" adj="15393" fillcolor="white [3201]" strokecolor="#70ad47 [3209]" strokeweight="1pt"/>
         </w:pict>
       </w:r>
       <w:r>
@@ -25749,7 +25749,7 @@
           <w:noProof/>
         </w:rPr>
         <w:pict w14:anchorId="00A8BE1B">
-          <v:shape id="Freccia a destra 2087773332" o:spid="_x0000_s1042" type="#_x0000_t13" style="position:absolute;left:0;text-align:left;margin-left:326.25pt;margin-top:19.3pt;width:38pt;height:21.85pt;z-index:251710976;visibility:visible;mso-position-horizontal-relative:text;mso-position-vertical-relative:text;mso-width-relative:margin;v-text-anchor:middle" o:gfxdata="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" adj="15393" fillcolor="white [3201]" strokecolor="#70ad47 [3209]" strokeweight="1pt"/>
+          <v:shape id="Freccia a destra 2087773332" o:spid="_x0000_s1042" type="#_x0000_t13" style="position:absolute;left:0;text-align:left;margin-left:326.25pt;margin-top:19.3pt;width:38pt;height:21.85pt;z-index:251717632;visibility:visible;mso-position-horizontal-relative:text;mso-position-vertical-relative:text;mso-width-relative:margin;v-text-anchor:middle" o:gfxdata="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" adj="15393" fillcolor="white [3201]" strokecolor="#70ad47 [3209]" strokeweight="1pt"/>
         </w:pict>
       </w:r>
     </w:p>
@@ -25946,7 +25946,7 @@
           <w:szCs w:val="32"/>
         </w:rPr>
         <w:drawing>
-          <wp:anchor distT="0" distB="0" distL="114300" distR="114300" simplePos="0" relativeHeight="251659776" behindDoc="1" locked="0" layoutInCell="1" allowOverlap="1" wp14:anchorId="5E8289E0" wp14:editId="79973CC5">
+          <wp:anchor distT="0" distB="0" distL="114300" distR="114300" simplePos="0" relativeHeight="251655168" behindDoc="1" locked="0" layoutInCell="1" allowOverlap="1" wp14:anchorId="5E8289E0" wp14:editId="79973CC5">
             <wp:simplePos x="0" y="0"/>
             <wp:positionH relativeFrom="column">
               <wp:posOffset>3639160</wp:posOffset>
@@ -26008,7 +26008,7 @@
           <w:noProof/>
         </w:rPr>
         <w:pict w14:anchorId="319067B2">
-          <v:shape id="Freccia a destra 2087773340" o:spid="_x0000_s1041" type="#_x0000_t13" style="position:absolute;left:0;text-align:left;margin-left:214.8pt;margin-top:11pt;width:38pt;height:21.85pt;z-index:251712000;visibility:visible;mso-position-horizontal-relative:text;mso-position-vertical-relative:text;mso-width-relative:margin;v-text-anchor:middle" o:gfxdata="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" adj="15393" fillcolor="white [3201]" strokecolor="#70ad47 [3209]" strokeweight="1pt"/>
+          <v:shape id="Freccia a destra 2087773340" o:spid="_x0000_s1041" type="#_x0000_t13" style="position:absolute;left:0;text-align:left;margin-left:214.8pt;margin-top:11pt;width:38pt;height:21.85pt;z-index:251718656;visibility:visible;mso-position-horizontal-relative:text;mso-position-vertical-relative:text;mso-width-relative:margin;v-text-anchor:middle" o:gfxdata="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" adj="15393" fillcolor="white [3201]" strokecolor="#70ad47 [3209]" strokeweight="1pt"/>
         </w:pict>
       </w:r>
       <w:r>
@@ -26105,7 +26105,7 @@
           <w:u w:val="none"/>
         </w:rPr>
         <w:drawing>
-          <wp:anchor distT="0" distB="0" distL="114300" distR="114300" simplePos="0" relativeHeight="251661824" behindDoc="1" locked="0" layoutInCell="1" allowOverlap="1" wp14:anchorId="7FF8BAE4" wp14:editId="434967DD">
+          <wp:anchor distT="0" distB="0" distL="114300" distR="114300" simplePos="0" relativeHeight="251659264" behindDoc="1" locked="0" layoutInCell="1" allowOverlap="1" wp14:anchorId="7FF8BAE4" wp14:editId="434967DD">
             <wp:simplePos x="0" y="0"/>
             <wp:positionH relativeFrom="margin">
               <wp:posOffset>1933905</wp:posOffset>
@@ -26309,7 +26309,7 @@
           <w:u w:val="none"/>
         </w:rPr>
         <w:drawing>
-          <wp:anchor distT="0" distB="0" distL="114300" distR="114300" simplePos="0" relativeHeight="251660800" behindDoc="1" locked="0" layoutInCell="1" allowOverlap="1" wp14:anchorId="78D07E61" wp14:editId="55F04EBA">
+          <wp:anchor distT="0" distB="0" distL="114300" distR="114300" simplePos="0" relativeHeight="251656192" behindDoc="1" locked="0" layoutInCell="1" allowOverlap="1" wp14:anchorId="78D07E61" wp14:editId="55F04EBA">
             <wp:simplePos x="0" y="0"/>
             <wp:positionH relativeFrom="column">
               <wp:posOffset>-82982</wp:posOffset>
@@ -26384,7 +26384,7 @@
           <w:u w:val="none"/>
         </w:rPr>
         <w:drawing>
-          <wp:anchor distT="0" distB="0" distL="114300" distR="114300" simplePos="0" relativeHeight="251662848" behindDoc="1" locked="0" layoutInCell="1" allowOverlap="1" wp14:anchorId="2DDF347B" wp14:editId="02112528">
+          <wp:anchor distT="0" distB="0" distL="114300" distR="114300" simplePos="0" relativeHeight="251660288" behindDoc="1" locked="0" layoutInCell="1" allowOverlap="1" wp14:anchorId="2DDF347B" wp14:editId="02112528">
             <wp:simplePos x="0" y="0"/>
             <wp:positionH relativeFrom="margin">
               <wp:posOffset>4883049</wp:posOffset>
@@ -26452,7 +26452,7 @@
           <w:noProof/>
         </w:rPr>
         <w:pict w14:anchorId="0BE71965">
-          <v:shape id="Freccia a destra 2087773343" o:spid="_x0000_s1040" type="#_x0000_t13" style="position:absolute;left:0;text-align:left;margin-left:106.5pt;margin-top:12.15pt;width:38pt;height:21.85pt;z-index:251713024;visibility:visible;mso-position-horizontal-relative:text;mso-position-vertical-relative:text;mso-width-relative:margin;v-text-anchor:middle" o:gfxdata="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" adj="15393" fillcolor="white [3201]" strokecolor="#70ad47 [3209]" strokeweight="1pt"/>
+          <v:shape id="Freccia a destra 2087773343" o:spid="_x0000_s1040" type="#_x0000_t13" style="position:absolute;left:0;text-align:left;margin-left:106.5pt;margin-top:12.15pt;width:38pt;height:21.85pt;z-index:251719680;visibility:visible;mso-position-horizontal-relative:text;mso-position-vertical-relative:text;mso-width-relative:margin;v-text-anchor:middle" o:gfxdata="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" adj="15393" fillcolor="white [3201]" strokecolor="#70ad47 [3209]" strokeweight="1pt"/>
         </w:pict>
       </w:r>
       <w:r>
@@ -26460,7 +26460,7 @@
           <w:noProof/>
         </w:rPr>
         <w:pict w14:anchorId="0D1D5641">
-          <v:shape id="Freccia a destra 2087773346" o:spid="_x0000_s1039" type="#_x0000_t13" style="position:absolute;left:0;text-align:left;margin-left:334.55pt;margin-top:14.85pt;width:38pt;height:21.85pt;z-index:251714048;visibility:visible;mso-position-horizontal-relative:text;mso-position-vertical-relative:text;mso-width-relative:margin;v-text-anchor:middle" o:gfxdata="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" adj="15393" fillcolor="white [3201]" strokecolor="#70ad47 [3209]" strokeweight="1pt"/>
+          <v:shape id="Freccia a destra 2087773346" o:spid="_x0000_s1039" type="#_x0000_t13" style="position:absolute;left:0;text-align:left;margin-left:334.55pt;margin-top:14.85pt;width:38pt;height:21.85pt;z-index:251720704;visibility:visible;mso-position-horizontal-relative:text;mso-position-vertical-relative:text;mso-width-relative:margin;v-text-anchor:middle" o:gfxdata="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" adj="15393" fillcolor="white [3201]" strokecolor="#70ad47 [3209]" strokeweight="1pt"/>
         </w:pict>
       </w:r>
     </w:p>
@@ -26489,7 +26489,7 @@
         </w:rPr>
         <w:lastRenderedPageBreak/>
         <w:drawing>
-          <wp:anchor distT="0" distB="0" distL="114300" distR="114300" simplePos="0" relativeHeight="251663872" behindDoc="1" locked="0" layoutInCell="1" allowOverlap="1" wp14:anchorId="1A0CCAE0" wp14:editId="1838A8FC">
+          <wp:anchor distT="0" distB="0" distL="114300" distR="114300" simplePos="0" relativeHeight="251661312" behindDoc="1" locked="0" layoutInCell="1" allowOverlap="1" wp14:anchorId="1A0CCAE0" wp14:editId="1838A8FC">
             <wp:simplePos x="0" y="0"/>
             <wp:positionH relativeFrom="margin">
               <wp:posOffset>2045208</wp:posOffset>
@@ -26716,7 +26716,7 @@
           <w:u w:val="none"/>
         </w:rPr>
         <w:drawing>
-          <wp:anchor distT="0" distB="0" distL="114300" distR="114300" simplePos="0" relativeHeight="251666944" behindDoc="1" locked="0" layoutInCell="1" allowOverlap="1" wp14:anchorId="3C5DC032" wp14:editId="2FE8DAB8">
+          <wp:anchor distT="0" distB="0" distL="114300" distR="114300" simplePos="0" relativeHeight="251665408" behindDoc="1" locked="0" layoutInCell="1" allowOverlap="1" wp14:anchorId="3C5DC032" wp14:editId="2FE8DAB8">
             <wp:simplePos x="0" y="0"/>
             <wp:positionH relativeFrom="column">
               <wp:posOffset>4641062</wp:posOffset>
@@ -26784,7 +26784,7 @@
           <w:noProof/>
         </w:rPr>
         <w:pict w14:anchorId="339AB276">
-          <v:shape id="Freccia a destra 2087773356" o:spid="_x0000_s1038" type="#_x0000_t13" style="position:absolute;left:0;text-align:left;margin-left:330.35pt;margin-top:14.6pt;width:27.65pt;height:21.85pt;z-index:251716096;visibility:visible;mso-position-horizontal-relative:text;mso-position-vertical-relative:text;mso-width-relative:margin;v-text-anchor:middle" o:gfxdata="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" adj="13065" fillcolor="white [3201]" strokecolor="#70ad47 [3209]" strokeweight="1pt"/>
+          <v:shape id="Freccia a destra 2087773356" o:spid="_x0000_s1038" type="#_x0000_t13" style="position:absolute;left:0;text-align:left;margin-left:330.35pt;margin-top:14.6pt;width:27.65pt;height:21.85pt;z-index:251722752;visibility:visible;mso-position-horizontal-relative:text;mso-position-vertical-relative:text;mso-width-relative:margin;v-text-anchor:middle" o:gfxdata="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" adj="13065" fillcolor="white [3201]" strokecolor="#70ad47 [3209]" strokeweight="1pt"/>
         </w:pict>
       </w:r>
       <w:r>
@@ -26795,7 +26795,7 @@
           <w:u w:val="none"/>
         </w:rPr>
         <w:drawing>
-          <wp:anchor distT="0" distB="0" distL="114300" distR="114300" simplePos="0" relativeHeight="251664896" behindDoc="1" locked="0" layoutInCell="1" allowOverlap="1" wp14:anchorId="4D45DA2E" wp14:editId="56402C2A">
+          <wp:anchor distT="0" distB="0" distL="114300" distR="114300" simplePos="0" relativeHeight="251662336" behindDoc="1" locked="0" layoutInCell="1" allowOverlap="1" wp14:anchorId="4D45DA2E" wp14:editId="56402C2A">
             <wp:simplePos x="0" y="0"/>
             <wp:positionH relativeFrom="margin">
               <wp:align>center</wp:align>
@@ -26857,7 +26857,7 @@
           <w:noProof/>
         </w:rPr>
         <w:pict w14:anchorId="6328EF74">
-          <v:shape id="Freccia a destra 2087773357" o:spid="_x0000_s1037" type="#_x0000_t13" style="position:absolute;left:0;text-align:left;margin-left:110.7pt;margin-top:15.85pt;width:38pt;height:21.85pt;z-index:251715072;visibility:visible;mso-position-horizontal-relative:text;mso-position-vertical-relative:text;mso-width-relative:margin;v-text-anchor:middle" o:gfxdata="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" adj="15390" fillcolor="white [3201]" strokecolor="#70ad47 [3209]" strokeweight="1pt"/>
+          <v:shape id="Freccia a destra 2087773357" o:spid="_x0000_s1037" type="#_x0000_t13" style="position:absolute;left:0;text-align:left;margin-left:110.7pt;margin-top:15.85pt;width:38pt;height:21.85pt;z-index:251721728;visibility:visible;mso-position-horizontal-relative:text;mso-position-vertical-relative:text;mso-width-relative:margin;v-text-anchor:middle" o:gfxdata="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" adj="15390" fillcolor="white [3201]" strokecolor="#70ad47 [3209]" strokeweight="1pt"/>
         </w:pict>
       </w:r>
       <w:r>
@@ -26872,7 +26872,7 @@
           <w:u w:val="none"/>
         </w:rPr>
         <w:drawing>
-          <wp:anchor distT="0" distB="0" distL="114300" distR="114300" simplePos="0" relativeHeight="251665920" behindDoc="1" locked="0" layoutInCell="1" allowOverlap="1" wp14:anchorId="7CED4704" wp14:editId="08B4B870">
+          <wp:anchor distT="0" distB="0" distL="114300" distR="114300" simplePos="0" relativeHeight="251664384" behindDoc="1" locked="0" layoutInCell="1" allowOverlap="1" wp14:anchorId="7CED4704" wp14:editId="08B4B870">
             <wp:simplePos x="0" y="0"/>
             <wp:positionH relativeFrom="margin">
               <wp:align>left</wp:align>
@@ -27274,7 +27274,7 @@
           <w:u w:val="none"/>
         </w:rPr>
         <w:drawing>
-          <wp:anchor distT="0" distB="0" distL="114300" distR="114300" simplePos="0" relativeHeight="251670016" behindDoc="1" locked="0" layoutInCell="1" allowOverlap="1" wp14:anchorId="72B63673" wp14:editId="71CA5ED5">
+          <wp:anchor distT="0" distB="0" distL="114300" distR="114300" simplePos="0" relativeHeight="251669504" behindDoc="1" locked="0" layoutInCell="1" allowOverlap="1" wp14:anchorId="72B63673" wp14:editId="71CA5ED5">
             <wp:simplePos x="0" y="0"/>
             <wp:positionH relativeFrom="column">
               <wp:posOffset>3490026</wp:posOffset>
@@ -27343,7 +27343,7 @@
           <w:u w:val="none"/>
         </w:rPr>
         <w:drawing>
-          <wp:anchor distT="0" distB="0" distL="114300" distR="114300" simplePos="0" relativeHeight="251668992" behindDoc="1" locked="0" layoutInCell="1" allowOverlap="1" wp14:anchorId="61E8A6A1" wp14:editId="5E76A2A5">
+          <wp:anchor distT="0" distB="0" distL="114300" distR="114300" simplePos="0" relativeHeight="251668480" behindDoc="1" locked="0" layoutInCell="1" allowOverlap="1" wp14:anchorId="61E8A6A1" wp14:editId="5E76A2A5">
             <wp:simplePos x="0" y="0"/>
             <wp:positionH relativeFrom="margin">
               <wp:posOffset>14630</wp:posOffset>
@@ -27414,7 +27414,7 @@
           <w:noProof/>
         </w:rPr>
         <w:pict w14:anchorId="2282C8C9">
-          <v:shape id="Freccia a destra 2087773363" o:spid="_x0000_s1036" type="#_x0000_t13" style="position:absolute;left:0;text-align:left;margin-left:207.3pt;margin-top:9.65pt;width:45.5pt;height:22.7pt;z-index:251717120;visibility:visible;mso-position-horizontal-relative:margin;mso-width-relative:margin;mso-height-relative:margin;v-text-anchor:middle" o:gfxdata="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" adj="16214" fillcolor="white [3201]" strokecolor="#70ad47 [3209]" strokeweight="1pt">
+          <v:shape id="Freccia a destra 2087773363" o:spid="_x0000_s1036" type="#_x0000_t13" style="position:absolute;left:0;text-align:left;margin-left:207.3pt;margin-top:9.65pt;width:45.5pt;height:22.7pt;z-index:251723776;visibility:visible;mso-position-horizontal-relative:margin;mso-width-relative:margin;mso-height-relative:margin;v-text-anchor:middle" o:gfxdata="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" adj="16214" fillcolor="white [3201]" strokecolor="#70ad47 [3209]" strokeweight="1pt">
             <w10:wrap anchorx="margin"/>
           </v:shape>
         </w:pict>
@@ -27440,7 +27440,7 @@
           <w:u w:val="none"/>
         </w:rPr>
         <w:drawing>
-          <wp:anchor distT="0" distB="0" distL="114300" distR="114300" simplePos="0" relativeHeight="251667968" behindDoc="1" locked="0" layoutInCell="1" allowOverlap="1" wp14:anchorId="56FBD3F0" wp14:editId="247250C0">
+          <wp:anchor distT="0" distB="0" distL="114300" distR="114300" simplePos="0" relativeHeight="251667456" behindDoc="1" locked="0" layoutInCell="1" allowOverlap="1" wp14:anchorId="56FBD3F0" wp14:editId="247250C0">
             <wp:simplePos x="0" y="0"/>
             <wp:positionH relativeFrom="margin">
               <wp:align>left</wp:align>
@@ -27968,7 +27968,7 @@
           <w:noProof/>
         </w:rPr>
         <w:pict w14:anchorId="659772FC">
-          <v:shape id="Segno di moltiplicazione 545371460" o:spid="_x0000_s1035" style="position:absolute;left:0;text-align:left;margin-left:275.65pt;margin-top:19.65pt;width:21.45pt;height:19.3pt;z-index:251720192;visibility:visible;mso-wrap-style:square;mso-width-percent:0;mso-height-percent:0;mso-wrap-distance-left:9pt;mso-wrap-distance-top:0;mso-wrap-distance-right:9pt;mso-wrap-distance-bottom:0;mso-position-horizontal:absolute;mso-position-horizontal-relative:text;mso-position-vertical:absolute;mso-position-vertical-relative:text;mso-width-percent:0;mso-height-percent:0;mso-width-relative:margin;mso-height-relative:margin;v-text-anchor:middle" coordsize="272415,245110" o:gfxdata="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" path="m46147,80297l84707,37441r51501,46339l187708,37441r38560,42856l179303,122555r46965,42258l187708,207669,136208,161330,84707,207669,46147,164813,93112,122555,46147,80297xe" fillcolor="red" strokecolor="#09101d [484]" strokeweight="1pt">
+          <v:shape id="Segno di moltiplicazione 545371460" o:spid="_x0000_s1035" style="position:absolute;left:0;text-align:left;margin-left:275.65pt;margin-top:19.65pt;width:21.45pt;height:19.3pt;z-index:251726848;visibility:visible;mso-wrap-style:square;mso-width-percent:0;mso-height-percent:0;mso-wrap-distance-left:9pt;mso-wrap-distance-top:0;mso-wrap-distance-right:9pt;mso-wrap-distance-bottom:0;mso-position-horizontal:absolute;mso-position-horizontal-relative:text;mso-position-vertical:absolute;mso-position-vertical-relative:text;mso-width-percent:0;mso-height-percent:0;mso-width-relative:margin;mso-height-relative:margin;v-text-anchor:middle" coordsize="272415,245110" o:gfxdata="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" path="m46147,80297l84707,37441r51501,46339l187708,37441r38560,42856l179303,122555r46965,42258l187708,207669,136208,161330,84707,207669,46147,164813,93112,122555,46147,80297xe" fillcolor="red" strokecolor="#09101d [484]" strokeweight="1pt">
             <v:stroke joinstyle="miter"/>
             <v:path arrowok="t" o:connecttype="custom" o:connectlocs="46147,80297;84707,37441;136208,83780;187708,37441;226268,80297;179303,122555;226268,164813;187708,207669;136208,161330;84707,207669;46147,164813;93112,122555;46147,80297" o:connectangles="0,0,0,0,0,0,0,0,0,0,0,0,0"/>
           </v:shape>
@@ -28049,7 +28049,7 @@
             </v:handles>
             <o:complex v:ext="view"/>
           </v:shapetype>
-          <v:shape id="Smile 545371459" o:spid="_x0000_s1034" type="#_x0000_t96" style="position:absolute;left:0;text-align:left;margin-left:128.6pt;margin-top:1.9pt;width:12.9pt;height:13.45pt;z-index:251719168;visibility:visible;mso-width-relative:margin;mso-height-relative:margin;v-text-anchor:middle" o:gfxdata="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" fillcolor="#70ad47 [3209]" strokecolor="#10190a [489]" strokeweight="1pt">
+          <v:shape id="Smile 545371459" o:spid="_x0000_s1034" type="#_x0000_t96" style="position:absolute;left:0;text-align:left;margin-left:128.6pt;margin-top:1.9pt;width:12.9pt;height:13.45pt;z-index:251725824;visibility:visible;mso-width-relative:margin;mso-height-relative:margin;v-text-anchor:middle" o:gfxdata="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" fillcolor="#70ad47 [3209]" strokecolor="#10190a [489]" strokeweight="1pt">
             <v:stroke joinstyle="miter"/>
           </v:shape>
         </w:pict>
@@ -28332,7 +28332,7 @@
           <w:u w:val="none"/>
         </w:rPr>
         <w:drawing>
-          <wp:anchor distT="0" distB="0" distL="114300" distR="114300" simplePos="0" relativeHeight="251674112" behindDoc="1" locked="0" layoutInCell="1" allowOverlap="1" wp14:anchorId="158E9255" wp14:editId="66261C33">
+          <wp:anchor distT="0" distB="0" distL="114300" distR="114300" simplePos="0" relativeHeight="251673600" behindDoc="1" locked="0" layoutInCell="1" allowOverlap="1" wp14:anchorId="158E9255" wp14:editId="66261C33">
             <wp:simplePos x="0" y="0"/>
             <wp:positionH relativeFrom="column">
               <wp:posOffset>4435721</wp:posOffset>
@@ -28397,7 +28397,7 @@
           <w:u w:val="none"/>
         </w:rPr>
         <w:drawing>
-          <wp:anchor distT="0" distB="0" distL="114300" distR="114300" simplePos="0" relativeHeight="251672064" behindDoc="1" locked="0" layoutInCell="1" allowOverlap="1" wp14:anchorId="3CFD6A97" wp14:editId="36767C3B">
+          <wp:anchor distT="0" distB="0" distL="114300" distR="114300" simplePos="0" relativeHeight="251671552" behindDoc="1" locked="0" layoutInCell="1" allowOverlap="1" wp14:anchorId="3CFD6A97" wp14:editId="36767C3B">
             <wp:simplePos x="0" y="0"/>
             <wp:positionH relativeFrom="margin">
               <wp:align>left</wp:align>
@@ -28462,7 +28462,7 @@
           <w:u w:val="none"/>
         </w:rPr>
         <w:drawing>
-          <wp:anchor distT="0" distB="0" distL="114300" distR="114300" simplePos="0" relativeHeight="251673088" behindDoc="1" locked="0" layoutInCell="1" allowOverlap="1" wp14:anchorId="601A7D21" wp14:editId="7F0CF1E8">
+          <wp:anchor distT="0" distB="0" distL="114300" distR="114300" simplePos="0" relativeHeight="251672576" behindDoc="1" locked="0" layoutInCell="1" allowOverlap="1" wp14:anchorId="601A7D21" wp14:editId="7F0CF1E8">
             <wp:simplePos x="0" y="0"/>
             <wp:positionH relativeFrom="column">
               <wp:posOffset>2341785</wp:posOffset>
@@ -28541,7 +28541,7 @@
           <w:noProof/>
         </w:rPr>
         <w:pict w14:anchorId="6AEBBA0D">
-          <v:shape id="Freccia a destra 545371496" o:spid="_x0000_s1033" type="#_x0000_t13" style="position:absolute;left:0;text-align:left;margin-left:122.85pt;margin-top:2pt;width:38pt;height:21.85pt;z-index:251721216;visibility:visible;mso-width-relative:margin;v-text-anchor:middle" o:gfxdata="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" adj="15393" fillcolor="white [3201]" strokecolor="#70ad47 [3209]" strokeweight="1pt"/>
+          <v:shape id="Freccia a destra 545371496" o:spid="_x0000_s1033" type="#_x0000_t13" style="position:absolute;left:0;text-align:left;margin-left:122.85pt;margin-top:2pt;width:38pt;height:21.85pt;z-index:251727872;visibility:visible;mso-width-relative:margin;v-text-anchor:middle" o:gfxdata="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" adj="15393" fillcolor="white [3201]" strokecolor="#70ad47 [3209]" strokeweight="1pt"/>
         </w:pict>
       </w:r>
       <w:r>
@@ -28549,7 +28549,7 @@
           <w:noProof/>
         </w:rPr>
         <w:pict w14:anchorId="6571B0BD">
-          <v:shape id="Freccia a destra 545371501" o:spid="_x0000_s1032" type="#_x0000_t13" style="position:absolute;left:0;text-align:left;margin-left:293.2pt;margin-top:5.25pt;width:38pt;height:21.85pt;z-index:251722240;visibility:visible;mso-width-relative:margin;v-text-anchor:middle" o:gfxdata="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" adj="15393" fillcolor="white [3201]" strokecolor="#70ad47 [3209]" strokeweight="1pt"/>
+          <v:shape id="Freccia a destra 545371501" o:spid="_x0000_s1032" type="#_x0000_t13" style="position:absolute;left:0;text-align:left;margin-left:293.2pt;margin-top:5.25pt;width:38pt;height:21.85pt;z-index:251728896;visibility:visible;mso-width-relative:margin;v-text-anchor:middle" o:gfxdata="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" adj="15393" fillcolor="white [3201]" strokecolor="#70ad47 [3209]" strokeweight="1pt"/>
         </w:pict>
       </w:r>
     </w:p>
@@ -28788,7 +28788,7 @@
           <w:u w:val="none"/>
         </w:rPr>
         <w:drawing>
-          <wp:anchor distT="0" distB="0" distL="114300" distR="114300" simplePos="0" relativeHeight="251676160" behindDoc="1" locked="0" layoutInCell="1" allowOverlap="1" wp14:anchorId="0CA56BF1" wp14:editId="1996CD75">
+          <wp:anchor distT="0" distB="0" distL="114300" distR="114300" simplePos="0" relativeHeight="251675648" behindDoc="1" locked="0" layoutInCell="1" allowOverlap="1" wp14:anchorId="0CA56BF1" wp14:editId="1996CD75">
             <wp:simplePos x="0" y="0"/>
             <wp:positionH relativeFrom="column">
               <wp:posOffset>4580615</wp:posOffset>
@@ -28850,7 +28850,7 @@
           <w:noProof/>
         </w:rPr>
         <w:pict w14:anchorId="631ABB5B">
-          <v:shape id="Freccia a destra 545371517" o:spid="_x0000_s1031" type="#_x0000_t13" style="position:absolute;left:0;text-align:left;margin-left:288.9pt;margin-top:20.3pt;width:38pt;height:21.85pt;z-index:251724288;visibility:visible;mso-position-horizontal-relative:text;mso-position-vertical-relative:text;mso-width-relative:margin;v-text-anchor:middle" o:gfxdata="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" adj="15393" fillcolor="white [3201]" strokecolor="#70ad47 [3209]" strokeweight="1pt"/>
+          <v:shape id="Freccia a destra 545371517" o:spid="_x0000_s1031" type="#_x0000_t13" style="position:absolute;left:0;text-align:left;margin-left:288.9pt;margin-top:20.3pt;width:38pt;height:21.85pt;z-index:251730944;visibility:visible;mso-position-horizontal-relative:text;mso-position-vertical-relative:text;mso-width-relative:margin;v-text-anchor:middle" o:gfxdata="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" adj="15393" fillcolor="white [3201]" strokecolor="#70ad47 [3209]" strokeweight="1pt"/>
         </w:pict>
       </w:r>
       <w:r>
@@ -28861,7 +28861,7 @@
           <w:u w:val="none"/>
         </w:rPr>
         <w:drawing>
-          <wp:anchor distT="0" distB="0" distL="114300" distR="114300" simplePos="0" relativeHeight="251677184" behindDoc="1" locked="0" layoutInCell="1" allowOverlap="1" wp14:anchorId="1194B739" wp14:editId="28798991">
+          <wp:anchor distT="0" distB="0" distL="114300" distR="114300" simplePos="0" relativeHeight="251676672" behindDoc="1" locked="0" layoutInCell="1" allowOverlap="1" wp14:anchorId="1194B739" wp14:editId="28798991">
             <wp:simplePos x="0" y="0"/>
             <wp:positionH relativeFrom="column">
               <wp:posOffset>2193176</wp:posOffset>
@@ -28929,7 +28929,7 @@
           <w:noProof/>
         </w:rPr>
         <w:pict w14:anchorId="5FCF576E">
-          <v:shape id="Freccia a destra 545371516" o:spid="_x0000_s1030" type="#_x0000_t13" style="position:absolute;left:0;text-align:left;margin-left:113.7pt;margin-top:20.6pt;width:38pt;height:21.85pt;z-index:251723264;visibility:visible;mso-position-horizontal-relative:text;mso-position-vertical-relative:text;mso-width-relative:margin;v-text-anchor:middle" o:gfxdata="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" adj="15393" fillcolor="white [3201]" strokecolor="#70ad47 [3209]" strokeweight="1pt"/>
+          <v:shape id="Freccia a destra 545371516" o:spid="_x0000_s1030" type="#_x0000_t13" style="position:absolute;left:0;text-align:left;margin-left:113.7pt;margin-top:20.6pt;width:38pt;height:21.85pt;z-index:251729920;visibility:visible;mso-position-horizontal-relative:text;mso-position-vertical-relative:text;mso-width-relative:margin;v-text-anchor:middle" o:gfxdata="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" adj="15393" fillcolor="white [3201]" strokecolor="#70ad47 [3209]" strokeweight="1pt"/>
         </w:pict>
       </w:r>
       <w:r>
@@ -28938,7 +28938,7 @@
           <w:noProof/>
         </w:rPr>
         <w:drawing>
-          <wp:anchor distT="0" distB="0" distL="114300" distR="114300" simplePos="0" relativeHeight="251675136" behindDoc="1" locked="0" layoutInCell="1" allowOverlap="1" wp14:anchorId="3597B9FA" wp14:editId="458481AB">
+          <wp:anchor distT="0" distB="0" distL="114300" distR="114300" simplePos="0" relativeHeight="251674624" behindDoc="1" locked="0" layoutInCell="1" allowOverlap="1" wp14:anchorId="3597B9FA" wp14:editId="458481AB">
             <wp:simplePos x="0" y="0"/>
             <wp:positionH relativeFrom="margin">
               <wp:align>left</wp:align>
@@ -29221,7 +29221,7 @@
           <w:noProof/>
         </w:rPr>
         <w:pict w14:anchorId="5EEE48CF">
-          <v:shape id="Segno di moltiplicazione 545371457" o:spid="_x0000_s1029" style="position:absolute;left:0;text-align:left;margin-left:47.55pt;margin-top:.4pt;width:36.25pt;height:32.2pt;z-index:251725312;visibility:visible;mso-wrap-style:square;mso-width-percent:0;mso-height-percent:0;mso-wrap-distance-left:9pt;mso-wrap-distance-top:0;mso-wrap-distance-right:9pt;mso-wrap-distance-bottom:0;mso-position-horizontal:absolute;mso-position-horizontal-relative:text;mso-position-vertical:absolute;mso-position-vertical-relative:text;mso-width-percent:0;mso-height-percent:0;mso-width-relative:margin;mso-height-relative:margin;v-text-anchor:middle" coordsize="460375,408711" o:gfxdata="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" path="m78661,134106l142481,62219r87707,77864l317894,62219r63820,71887l302585,204356r79129,70249l317894,346492,230188,268628r-87707,77864l78661,274605r79129,-70249l78661,134106xe" fillcolor="red" strokecolor="#09101d [484]" strokeweight="1pt">
+          <v:shape id="Segno di moltiplicazione 545371457" o:spid="_x0000_s1029" style="position:absolute;left:0;text-align:left;margin-left:47.55pt;margin-top:.4pt;width:36.25pt;height:32.2pt;z-index:251731968;visibility:visible;mso-wrap-style:square;mso-width-percent:0;mso-height-percent:0;mso-wrap-distance-left:9pt;mso-wrap-distance-top:0;mso-wrap-distance-right:9pt;mso-wrap-distance-bottom:0;mso-position-horizontal:absolute;mso-position-horizontal-relative:text;mso-position-vertical:absolute;mso-position-vertical-relative:text;mso-width-percent:0;mso-height-percent:0;mso-width-relative:margin;mso-height-relative:margin;v-text-anchor:middle" coordsize="460375,408711" o:gfxdata="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" path="m78661,134106l142481,62219r87707,77864l317894,62219r63820,71887l302585,204356r79129,70249l317894,346492,230188,268628r-87707,77864l78661,274605r79129,-70249l78661,134106xe" fillcolor="red" strokecolor="#09101d [484]" strokeweight="1pt">
             <v:stroke joinstyle="miter"/>
             <v:path arrowok="t" o:connecttype="custom" o:connectlocs="78661,134106;142481,62219;230188,140083;317894,62219;381714,134106;302585,204356;381714,274605;317894,346492;230188,268628;142481,346492;78661,274605;157790,204356;78661,134106" o:connectangles="0,0,0,0,0,0,0,0,0,0,0,0,0"/>
           </v:shape>
@@ -29232,7 +29232,7 @@
           <w:noProof/>
         </w:rPr>
         <w:pict w14:anchorId="7425E61F">
-          <v:shape id="Smile 2087773333" o:spid="_x0000_s1028" type="#_x0000_t96" style="position:absolute;left:0;text-align:left;margin-left:345.35pt;margin-top:2.6pt;width:24.2pt;height:24.75pt;z-index:251726336;visibility:visible;mso-width-relative:margin;mso-height-relative:margin;v-text-anchor:middle" o:gfxdata="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" fillcolor="#70ad47 [3209]" strokecolor="#10190a [489]" strokeweight="1pt">
+          <v:shape id="Smile 2087773333" o:spid="_x0000_s1028" type="#_x0000_t96" style="position:absolute;left:0;text-align:left;margin-left:345.35pt;margin-top:2.6pt;width:24.2pt;height:24.75pt;z-index:251732992;visibility:visible;mso-width-relative:margin;mso-height-relative:margin;v-text-anchor:middle" o:gfxdata="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" fillcolor="#70ad47 [3209]" strokecolor="#10190a [489]" strokeweight="1pt">
             <v:stroke joinstyle="miter"/>
           </v:shape>
         </w:pict>
@@ -29263,7 +29263,7 @@
           <w:u w:val="none"/>
         </w:rPr>
         <w:drawing>
-          <wp:anchor distT="0" distB="0" distL="114300" distR="114300" simplePos="0" relativeHeight="251679232" behindDoc="1" locked="0" layoutInCell="1" allowOverlap="1" wp14:anchorId="7E3D6117" wp14:editId="1FBE1A7F">
+          <wp:anchor distT="0" distB="0" distL="114300" distR="114300" simplePos="0" relativeHeight="251678720" behindDoc="1" locked="0" layoutInCell="1" allowOverlap="1" wp14:anchorId="7E3D6117" wp14:editId="1FBE1A7F">
             <wp:simplePos x="0" y="0"/>
             <wp:positionH relativeFrom="column">
               <wp:posOffset>3453536</wp:posOffset>
@@ -29334,7 +29334,7 @@
           <w:u w:val="none"/>
         </w:rPr>
         <w:drawing>
-          <wp:anchor distT="0" distB="0" distL="114300" distR="114300" simplePos="0" relativeHeight="251678208" behindDoc="1" locked="0" layoutInCell="1" allowOverlap="1" wp14:anchorId="1C4C0361" wp14:editId="1CF9D712">
+          <wp:anchor distT="0" distB="0" distL="114300" distR="114300" simplePos="0" relativeHeight="251677696" behindDoc="1" locked="0" layoutInCell="1" allowOverlap="1" wp14:anchorId="1C4C0361" wp14:editId="1CF9D712">
             <wp:simplePos x="0" y="0"/>
             <wp:positionH relativeFrom="margin">
               <wp:align>left</wp:align>
@@ -30491,7 +30491,7 @@
           <w:u w:val="none"/>
         </w:rPr>
         <w:drawing>
-          <wp:anchor distT="0" distB="0" distL="114300" distR="114300" simplePos="0" relativeHeight="251680256" behindDoc="1" locked="0" layoutInCell="1" allowOverlap="1" wp14:anchorId="0431B949" wp14:editId="5308C58B">
+          <wp:anchor distT="0" distB="0" distL="114300" distR="114300" simplePos="0" relativeHeight="251679744" behindDoc="1" locked="0" layoutInCell="1" allowOverlap="1" wp14:anchorId="0431B949" wp14:editId="5308C58B">
             <wp:simplePos x="0" y="0"/>
             <wp:positionH relativeFrom="page">
               <wp:posOffset>3323507</wp:posOffset>
@@ -30559,7 +30559,7 @@
           <w:noProof/>
         </w:rPr>
         <w:pict w14:anchorId="09DD0C40">
-          <v:shape id="Freccia a destra 2087773351" o:spid="_x0000_s1027" type="#_x0000_t13" style="position:absolute;left:0;text-align:left;margin-left:153.6pt;margin-top:21.65pt;width:38pt;height:21.85pt;z-index:251727360;visibility:visible;mso-position-horizontal-relative:text;mso-position-vertical-relative:text;mso-width-relative:margin;v-text-anchor:middle" o:gfxdata="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" adj="15393" fillcolor="white [3201]" strokecolor="#70ad47 [3209]" strokeweight="1pt"/>
+          <v:shape id="Freccia a destra 2087773351" o:spid="_x0000_s1027" type="#_x0000_t13" style="position:absolute;left:0;text-align:left;margin-left:153.6pt;margin-top:21.65pt;width:38pt;height:21.85pt;z-index:251734016;visibility:visible;mso-position-horizontal-relative:text;mso-position-vertical-relative:text;mso-width-relative:margin;v-text-anchor:middle" o:gfxdata="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" adj="15393" fillcolor="white [3201]" strokecolor="#70ad47 [3209]" strokeweight="1pt"/>
         </w:pict>
       </w:r>
       <w:r>
@@ -30783,7 +30783,7 @@
           <w:u w:val="none"/>
         </w:rPr>
         <w:drawing>
-          <wp:anchor distT="0" distB="0" distL="114300" distR="114300" simplePos="0" relativeHeight="251681280" behindDoc="1" locked="0" layoutInCell="1" allowOverlap="1" wp14:anchorId="7696E165" wp14:editId="024FAE5D">
+          <wp:anchor distT="0" distB="0" distL="114300" distR="114300" simplePos="0" relativeHeight="251681792" behindDoc="1" locked="0" layoutInCell="1" allowOverlap="1" wp14:anchorId="7696E165" wp14:editId="024FAE5D">
             <wp:simplePos x="0" y="0"/>
             <wp:positionH relativeFrom="column">
               <wp:posOffset>3135409</wp:posOffset>
@@ -30851,7 +30851,7 @@
           <w:noProof/>
         </w:rPr>
         <w:pict w14:anchorId="2832B920">
-          <v:shape id="Freccia a destra 2087773354" o:spid="_x0000_s1026" type="#_x0000_t13" style="position:absolute;left:0;text-align:left;margin-left:179.7pt;margin-top:24pt;width:38pt;height:21.85pt;z-index:251728384;visibility:visible;mso-position-horizontal-relative:text;mso-position-vertical-relative:text;mso-width-relative:margin;v-text-anchor:middle" o:gfxdata="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" adj="15393" fillcolor="white [3201]" strokecolor="#70ad47 [3209]" strokeweight="1pt"/>
+          <v:shape id="Freccia a destra 2087773354" o:spid="_x0000_s1026" type="#_x0000_t13" style="position:absolute;left:0;text-align:left;margin-left:179.7pt;margin-top:24pt;width:38pt;height:21.85pt;z-index:251735040;visibility:visible;mso-position-horizontal-relative:text;mso-position-vertical-relative:text;mso-width-relative:margin;v-text-anchor:middle" o:gfxdata="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" adj="15393" fillcolor="white [3201]" strokecolor="#70ad47 [3209]" strokeweight="1pt"/>
         </w:pict>
       </w:r>
       <w:r>
@@ -31192,7 +31192,7 @@
           <w:u w:val="none"/>
         </w:rPr>
         <w:drawing>
-          <wp:anchor distT="0" distB="0" distL="114300" distR="114300" simplePos="0" relativeHeight="251682304" behindDoc="1" locked="0" layoutInCell="1" allowOverlap="1" wp14:anchorId="3D6F17BE" wp14:editId="374253EE">
+          <wp:anchor distT="0" distB="0" distL="114300" distR="114300" simplePos="0" relativeHeight="251682816" behindDoc="1" locked="0" layoutInCell="1" allowOverlap="1" wp14:anchorId="3D6F17BE" wp14:editId="374253EE">
             <wp:simplePos x="0" y="0"/>
             <wp:positionH relativeFrom="column">
               <wp:posOffset>2966085</wp:posOffset>
@@ -31260,7 +31260,7 @@
           <w:noProof/>
         </w:rPr>
         <w:pict w14:anchorId="2832B920">
-          <v:shape id="_x0000_s1067" type="#_x0000_t13" style="position:absolute;left:0;text-align:left;margin-left:189.85pt;margin-top:17.85pt;width:38pt;height:21.85pt;z-index:251729408;visibility:visible;mso-position-horizontal-relative:text;mso-position-vertical-relative:text;mso-width-relative:margin;v-text-anchor:middle" o:gfxdata="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" adj="15393" fillcolor="white [3201]" strokecolor="#70ad47 [3209]" strokeweight="1pt"/>
+          <v:shape id="_x0000_s1067" type="#_x0000_t13" style="position:absolute;left:0;text-align:left;margin-left:189.85pt;margin-top:17.85pt;width:38pt;height:21.85pt;z-index:251736064;visibility:visible;mso-position-horizontal-relative:text;mso-position-vertical-relative:text;mso-width-relative:margin;v-text-anchor:middle" o:gfxdata="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" adj="15393" fillcolor="white [3201]" strokecolor="#70ad47 [3209]" strokeweight="1pt"/>
         </w:pict>
       </w:r>
       <w:r>
@@ -32104,7 +32104,7 @@
           <w:u w:val="none"/>
         </w:rPr>
         <w:drawing>
-          <wp:anchor distT="0" distB="0" distL="114300" distR="114300" simplePos="0" relativeHeight="251684352" behindDoc="1" locked="0" layoutInCell="1" allowOverlap="1" wp14:anchorId="150FA44B" wp14:editId="0A80E28C">
+          <wp:anchor distT="0" distB="0" distL="114300" distR="114300" simplePos="0" relativeHeight="251683840" behindDoc="1" locked="0" layoutInCell="1" allowOverlap="1" wp14:anchorId="150FA44B" wp14:editId="0A80E28C">
             <wp:simplePos x="0" y="0"/>
             <wp:positionH relativeFrom="column">
               <wp:posOffset>2967686</wp:posOffset>
@@ -32175,7 +32175,7 @@
           <w:u w:val="none"/>
         </w:rPr>
         <w:drawing>
-          <wp:anchor distT="0" distB="0" distL="114300" distR="114300" simplePos="0" relativeHeight="251686400" behindDoc="1" locked="0" layoutInCell="1" allowOverlap="1" wp14:anchorId="5405FE9C" wp14:editId="139AD97C">
+          <wp:anchor distT="0" distB="0" distL="114300" distR="114300" simplePos="0" relativeHeight="251685888" behindDoc="1" locked="0" layoutInCell="1" allowOverlap="1" wp14:anchorId="5405FE9C" wp14:editId="139AD97C">
             <wp:simplePos x="0" y="0"/>
             <wp:positionH relativeFrom="column">
               <wp:posOffset>3175</wp:posOffset>
@@ -32249,7 +32249,7 @@
           <w:u w:val="none"/>
         </w:rPr>
         <w:drawing>
-          <wp:anchor distT="0" distB="0" distL="114300" distR="114300" simplePos="0" relativeHeight="251685376" behindDoc="1" locked="0" layoutInCell="1" allowOverlap="1" wp14:anchorId="346A3D91" wp14:editId="0364EED7">
+          <wp:anchor distT="0" distB="0" distL="114300" distR="114300" simplePos="0" relativeHeight="251684864" behindDoc="1" locked="0" layoutInCell="1" allowOverlap="1" wp14:anchorId="346A3D91" wp14:editId="0364EED7">
             <wp:simplePos x="0" y="0"/>
             <wp:positionH relativeFrom="column">
               <wp:posOffset>724535</wp:posOffset>
@@ -32317,7 +32317,7 @@
           <w:noProof/>
         </w:rPr>
         <w:pict w14:anchorId="2832B920">
-          <v:shape id="_x0000_s1068" type="#_x0000_t13" style="position:absolute;left:0;text-align:left;margin-left:2.15pt;margin-top:3.55pt;width:38pt;height:21.85pt;z-index:251730432;visibility:visible;mso-position-horizontal-relative:text;mso-position-vertical-relative:text;mso-width-relative:margin;v-text-anchor:middle" o:gfxdata="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" adj="15393" fillcolor="white [3201]" strokecolor="#70ad47 [3209]" strokeweight="1pt"/>
+          <v:shape id="_x0000_s1068" type="#_x0000_t13" style="position:absolute;left:0;text-align:left;margin-left:2.15pt;margin-top:3.55pt;width:38pt;height:21.85pt;z-index:251737088;visibility:visible;mso-position-horizontal-relative:text;mso-position-vertical-relative:text;mso-width-relative:margin;v-text-anchor:middle" o:gfxdata="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" adj="15393" fillcolor="white [3201]" strokecolor="#70ad47 [3209]" strokeweight="1pt"/>
         </w:pict>
       </w:r>
       <w:r>
@@ -32771,7 +32771,7 @@
           <w:u w:val="none"/>
         </w:rPr>
         <w:drawing>
-          <wp:anchor distT="0" distB="0" distL="114300" distR="114300" simplePos="0" relativeHeight="251589632" behindDoc="1" locked="0" layoutInCell="1" allowOverlap="1" wp14:anchorId="42E1C7B3" wp14:editId="21E779D4">
+          <wp:anchor distT="0" distB="0" distL="114300" distR="114300" simplePos="0" relativeHeight="251579392" behindDoc="1" locked="0" layoutInCell="1" allowOverlap="1" wp14:anchorId="42E1C7B3" wp14:editId="21E779D4">
             <wp:simplePos x="0" y="0"/>
             <wp:positionH relativeFrom="column">
               <wp:posOffset>3628556</wp:posOffset>
@@ -32839,7 +32839,7 @@
           <w:noProof/>
         </w:rPr>
         <w:pict w14:anchorId="2832B920">
-          <v:shape id="_x0000_s1069" type="#_x0000_t13" style="position:absolute;left:0;text-align:left;margin-left:221.35pt;margin-top:15pt;width:38pt;height:21.85pt;z-index:251731456;visibility:visible;mso-position-horizontal-relative:text;mso-position-vertical-relative:text;mso-width-relative:margin;v-text-anchor:middle" o:gfxdata="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" adj="15393" fillcolor="white [3201]" strokecolor="#70ad47 [3209]" strokeweight="1pt"/>
+          <v:shape id="_x0000_s1069" type="#_x0000_t13" style="position:absolute;left:0;text-align:left;margin-left:221.35pt;margin-top:15pt;width:38pt;height:21.85pt;z-index:251738112;visibility:visible;mso-position-horizontal-relative:text;mso-position-vertical-relative:text;mso-width-relative:margin;v-text-anchor:middle" o:gfxdata="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" adj="15393" fillcolor="white [3201]" strokecolor="#70ad47 [3209]" strokeweight="1pt"/>
         </w:pict>
       </w:r>
       <w:r>
@@ -34449,11 +34449,12 @@
       <w:r>
         <w:rPr>
           <w:rStyle w:val="Collegamentoipertestuale"/>
+          <w:noProof/>
           <w:color w:val="auto"/>
           <w:u w:val="none"/>
         </w:rPr>
         <w:drawing>
-          <wp:anchor distT="0" distB="0" distL="114300" distR="114300" simplePos="0" relativeHeight="251604992" behindDoc="1" locked="0" layoutInCell="1" allowOverlap="1" wp14:anchorId="6F2CCDF8" wp14:editId="5B45C726">
+          <wp:anchor distT="0" distB="0" distL="114300" distR="114300" simplePos="0" relativeHeight="251595776" behindDoc="1" locked="0" layoutInCell="1" allowOverlap="1" wp14:anchorId="6F2CCDF8" wp14:editId="5B45C726">
             <wp:simplePos x="0" y="0"/>
             <wp:positionH relativeFrom="column">
               <wp:posOffset>1187423</wp:posOffset>
@@ -34513,11 +34514,12 @@
       <w:r>
         <w:rPr>
           <w:rStyle w:val="Collegamentoipertestuale"/>
+          <w:noProof/>
           <w:color w:val="auto"/>
           <w:u w:val="none"/>
         </w:rPr>
         <w:drawing>
-          <wp:anchor distT="0" distB="0" distL="114300" distR="114300" simplePos="0" relativeHeight="251598848" behindDoc="1" locked="0" layoutInCell="1" allowOverlap="1" wp14:anchorId="3FBC3427" wp14:editId="6F86A5CB">
+          <wp:anchor distT="0" distB="0" distL="114300" distR="114300" simplePos="0" relativeHeight="251588608" behindDoc="1" locked="0" layoutInCell="1" allowOverlap="1" wp14:anchorId="3FBC3427" wp14:editId="6F86A5CB">
             <wp:simplePos x="0" y="0"/>
             <wp:positionH relativeFrom="column">
               <wp:posOffset>2905815</wp:posOffset>
@@ -34739,6 +34741,7 @@
       <w:r>
         <w:rPr>
           <w:rFonts w:ascii="Segoe UI" w:hAnsi="Segoe UI" w:cs="Segoe UI"/>
+          <w:noProof/>
           <w:color w:val="ECECEC"/>
           <w:shd w:val="clear" w:color="auto" w:fill="212121"/>
         </w:rPr>
@@ -34884,6 +34887,7 @@
       <w:r>
         <w:rPr>
           <w:rFonts w:ascii="Segoe UI" w:hAnsi="Segoe UI" w:cs="Segoe UI"/>
+          <w:noProof/>
           <w:color w:val="ECECEC"/>
           <w:shd w:val="clear" w:color="auto" w:fill="212121"/>
         </w:rPr>
@@ -35098,6 +35102,7 @@
           <w:rStyle w:val="Collegamentoipertestuale"/>
           <w:b/>
           <w:bCs/>
+          <w:noProof/>
           <w:color w:val="auto"/>
           <w:u w:val="none"/>
         </w:rPr>
@@ -35299,6 +35304,7 @@
       <w:r>
         <w:rPr>
           <w:rStyle w:val="Collegamentoipertestuale"/>
+          <w:noProof/>
           <w:color w:val="auto"/>
           <w:u w:val="none"/>
         </w:rPr>
@@ -35516,6 +35522,16 @@
           <w:t>background.css</w:t>
         </w:r>
       </w:hyperlink>
+      <w:r>
+        <w:rPr>
+          <w:rStyle w:val="Collegamentoipertestuale"/>
+          <w:b/>
+          <w:bCs/>
+          <w:sz w:val="28"/>
+          <w:szCs w:val="28"/>
+        </w:rPr>
+        <w:t xml:space="preserve"> gioca!</w:t>
+      </w:r>
     </w:p>
     <w:p>
       <w:pPr>
@@ -35587,47 +35603,7 @@
             <w:sz w:val="32"/>
             <w:szCs w:val="32"/>
           </w:rPr>
-          <w:t>esercita</w:t>
-        </w:r>
-        <w:r>
-          <w:rPr>
-            <w:rStyle w:val="Collegamentoipertestuale"/>
-            <w:rFonts w:ascii="Aptos Black" w:hAnsi="Aptos Black"/>
-            <w:bCs/>
-            <w:sz w:val="32"/>
-            <w:szCs w:val="32"/>
-          </w:rPr>
-          <w:t>t</w:t>
-        </w:r>
-        <w:r>
-          <w:rPr>
-            <w:rStyle w:val="Collegamentoipertestuale"/>
-            <w:rFonts w:ascii="Aptos Black" w:hAnsi="Aptos Black"/>
-            <w:bCs/>
-            <w:sz w:val="32"/>
-            <w:szCs w:val="32"/>
-          </w:rPr>
-          <w:t>i qu</w:t>
-        </w:r>
-        <w:r>
-          <w:rPr>
-            <w:rStyle w:val="Collegamentoipertestuale"/>
-            <w:rFonts w:ascii="Aptos Black" w:hAnsi="Aptos Black"/>
-            <w:bCs/>
-            <w:sz w:val="32"/>
-            <w:szCs w:val="32"/>
-          </w:rPr>
-          <w:t>i</w:t>
-        </w:r>
-        <w:r>
-          <w:rPr>
-            <w:rStyle w:val="Collegamentoipertestuale"/>
-            <w:rFonts w:ascii="Aptos Black" w:hAnsi="Aptos Black"/>
-            <w:bCs/>
-            <w:sz w:val="32"/>
-            <w:szCs w:val="32"/>
-          </w:rPr>
-          <w:t>!</w:t>
+          <w:t>esercitati qui!</w:t>
         </w:r>
       </w:hyperlink>
     </w:p>
@@ -35644,7 +35620,7 @@
           <w:noProof/>
         </w:rPr>
         <w:drawing>
-          <wp:anchor distT="0" distB="0" distL="114300" distR="114300" simplePos="0" relativeHeight="251643904" behindDoc="1" locked="0" layoutInCell="1" allowOverlap="1" wp14:anchorId="128E87C0" wp14:editId="416E6D2F">
+          <wp:anchor distT="0" distB="0" distL="114300" distR="114300" simplePos="0" relativeHeight="251634688" behindDoc="1" locked="0" layoutInCell="1" allowOverlap="1" wp14:anchorId="128E87C0" wp14:editId="416E6D2F">
             <wp:simplePos x="0" y="0"/>
             <wp:positionH relativeFrom="column">
               <wp:posOffset>3024892</wp:posOffset>
@@ -35797,6 +35773,7 @@
       <w:r>
         <w:rPr>
           <w:rStyle w:val="Collegamentoipertestuale"/>
+          <w:noProof/>
           <w:color w:val="auto"/>
           <w:u w:val="none"/>
         </w:rPr>
@@ -35936,7 +35913,7 @@
           <w:noProof/>
         </w:rPr>
         <w:drawing>
-          <wp:anchor distT="0" distB="0" distL="114300" distR="114300" simplePos="0" relativeHeight="251658240" behindDoc="1" locked="0" layoutInCell="1" allowOverlap="1" wp14:anchorId="3FC0A0D1" wp14:editId="163C4A50">
+          <wp:anchor distT="0" distB="0" distL="114300" distR="114300" simplePos="0" relativeHeight="251652096" behindDoc="1" locked="0" layoutInCell="1" allowOverlap="1" wp14:anchorId="3FC0A0D1" wp14:editId="7BC19DFC">
             <wp:simplePos x="0" y="0"/>
             <wp:positionH relativeFrom="column">
               <wp:posOffset>3588689</wp:posOffset>
@@ -36002,11 +35979,12 @@
       <w:r>
         <w:rPr>
           <w:rStyle w:val="Collegamentoipertestuale"/>
+          <w:noProof/>
           <w:color w:val="auto"/>
           <w:u w:val="none"/>
         </w:rPr>
         <w:drawing>
-          <wp:anchor distT="0" distB="0" distL="114300" distR="114300" simplePos="0" relativeHeight="251652096" behindDoc="1" locked="0" layoutInCell="1" allowOverlap="1" wp14:anchorId="7B890CF1" wp14:editId="7A4E36B9">
+          <wp:anchor distT="0" distB="0" distL="114300" distR="114300" simplePos="0" relativeHeight="251643904" behindDoc="1" locked="0" layoutInCell="1" allowOverlap="1" wp14:anchorId="7B890CF1" wp14:editId="7A4E36B9">
             <wp:simplePos x="0" y="0"/>
             <wp:positionH relativeFrom="column">
               <wp:posOffset>3175</wp:posOffset>
@@ -36092,7 +36070,7 @@
           <w:noProof/>
         </w:rPr>
         <w:pict w14:anchorId="2C1C0DC6">
-          <v:shape id="_x0000_s1072" type="#_x0000_t13" style="position:absolute;left:0;text-align:left;margin-left:9.85pt;margin-top:11.2pt;width:69.7pt;height:21.85pt;z-index:251743744;visibility:visible;mso-position-horizontal-relative:text;mso-position-vertical-relative:text;mso-width-relative:margin;v-text-anchor:middle" o:gfxdata="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" adj="15393" fillcolor="white [3201]" strokecolor="#70ad47 [3209]" strokeweight="1pt"/>
+          <v:shape id="_x0000_s1072" type="#_x0000_t13" style="position:absolute;left:0;text-align:left;margin-left:9.85pt;margin-top:11.2pt;width:69.7pt;height:21.85pt;z-index:251740160;visibility:visible;mso-position-horizontal-relative:text;mso-position-vertical-relative:text;mso-width-relative:margin;v-text-anchor:middle" o:gfxdata="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" adj="15393" fillcolor="white [3201]" strokecolor="#70ad47 [3209]" strokeweight="1pt"/>
         </w:pict>
       </w:r>
     </w:p>
@@ -36177,27 +36155,14 @@
           <w:highlight w:val="blue"/>
           <w:u w:val="none"/>
         </w:rPr>
-        <w:t xml:space="preserve">position: </w:t>
-      </w:r>
-      <w:r>
-        <w:rPr>
-          <w:rStyle w:val="Collegamentoipertestuale"/>
-          <w:b/>
-          <w:bCs/>
-          <w:color w:val="000000" w:themeColor="text1"/>
+        <w:t>position: RELATIVE</w:t>
+      </w:r>
+      <w:r>
+        <w:rPr>
+          <w:rStyle w:val="Collegamentoipertestuale"/>
+          <w:color w:val="auto"/>
           <w:sz w:val="28"/>
           <w:szCs w:val="28"/>
-          <w:highlight w:val="blue"/>
-          <w:u w:val="none"/>
-        </w:rPr>
-        <w:t>RELATIVE</w:t>
-      </w:r>
-      <w:r>
-        <w:rPr>
-          <w:rStyle w:val="Collegamentoipertestuale"/>
-          <w:color w:val="auto"/>
-          <w:sz w:val="28"/>
-          <w:szCs w:val="28"/>
           <w:u w:val="none"/>
         </w:rPr>
         <w:t xml:space="preserve"> </w:t>
@@ -36216,6 +36181,47 @@
           <w:color w:val="auto"/>
           <w:u w:val="none"/>
         </w:rPr>
+        <w:t xml:space="preserve"> l</w:t>
+      </w:r>
+      <w:r>
+        <w:rPr>
+          <w:rStyle w:val="Collegamentoipertestuale"/>
+          <w:color w:val="auto"/>
+          <w:u w:val="none"/>
+        </w:rPr>
+        <w:t xml:space="preserve">'elemento </w:t>
+      </w:r>
+      <w:r>
+        <w:rPr>
+          <w:rStyle w:val="Collegamentoipertestuale"/>
+          <w:b/>
+          <w:bCs/>
+          <w:color w:val="auto"/>
+        </w:rPr>
+        <w:t>viene posizionato secondo il normale flusso del documento</w:t>
+      </w:r>
+      <w:r>
+        <w:rPr>
+          <w:rStyle w:val="Collegamentoipertestuale"/>
+          <w:color w:val="auto"/>
+          <w:u w:val="none"/>
+        </w:rPr>
+        <w:t xml:space="preserve">, </w:t>
+      </w:r>
+      <w:r>
+        <w:rPr>
+          <w:rStyle w:val="Collegamentoipertestuale"/>
+          <w:color w:val="auto"/>
+          <w:u w:val="none"/>
+        </w:rPr>
+        <w:t>esso NON</w:t>
+      </w:r>
+      <w:r>
+        <w:rPr>
+          <w:rStyle w:val="Collegamentoipertestuale"/>
+          <w:color w:val="auto"/>
+          <w:u w:val="none"/>
+        </w:rPr>
         <w:t xml:space="preserve"> </w:t>
       </w:r>
       <w:r>
@@ -36224,24 +36230,125 @@
           <w:color w:val="auto"/>
           <w:u w:val="none"/>
         </w:rPr>
-        <w:t>l</w:t>
-      </w:r>
-      <w:r>
-        <w:rPr>
-          <w:rStyle w:val="Collegamentoipertestuale"/>
-          <w:color w:val="auto"/>
-          <w:u w:val="none"/>
-        </w:rPr>
-        <w:t xml:space="preserve">'elemento </w:t>
-      </w:r>
-      <w:r>
-        <w:rPr>
-          <w:rStyle w:val="Collegamentoipertestuale"/>
-          <w:b/>
-          <w:bCs/>
-          <w:color w:val="auto"/>
-        </w:rPr>
-        <w:t>viene posizionato secondo il normale flusso del documento</w:t>
+        <w:t xml:space="preserve">INFLUISCE SUL FLUSSO DEL DOCUMENT e </w:t>
+      </w:r>
+      <w:r>
+        <w:rPr>
+          <w:rStyle w:val="Collegamentoipertestuale"/>
+          <w:color w:val="auto"/>
+          <w:u w:val="none"/>
+        </w:rPr>
+        <w:t>sugli elementi che lo circondano</w:t>
+      </w:r>
+      <w:r>
+        <w:rPr>
+          <w:rStyle w:val="Collegamentoipertestuale"/>
+          <w:color w:val="auto"/>
+          <w:u w:val="none"/>
+        </w:rPr>
+        <w:t>,</w:t>
+      </w:r>
+      <w:r>
+        <w:rPr>
+          <w:rStyle w:val="Collegamentoipertestuale"/>
+          <w:color w:val="auto"/>
+          <w:u w:val="none"/>
+        </w:rPr>
+        <w:t xml:space="preserve"> e</w:t>
+      </w:r>
+      <w:r>
+        <w:rPr>
+          <w:rStyle w:val="Collegamentoipertestuale"/>
+          <w:color w:val="auto"/>
+          <w:u w:val="none"/>
+        </w:rPr>
+        <w:t xml:space="preserve"> può essere </w:t>
+      </w:r>
+      <w:r>
+        <w:rPr>
+          <w:rStyle w:val="Collegamentoipertestuale"/>
+          <w:b/>
+          <w:bCs/>
+          <w:color w:val="auto"/>
+        </w:rPr>
+        <w:t>spostato</w:t>
+      </w:r>
+      <w:r>
+        <w:rPr>
+          <w:rStyle w:val="Collegamentoipertestuale"/>
+          <w:color w:val="auto"/>
+          <w:u w:val="none"/>
+        </w:rPr>
+        <w:t xml:space="preserve"> </w:t>
+      </w:r>
+      <w:r>
+        <w:rPr>
+          <w:rStyle w:val="Collegamentoipertestuale"/>
+          <w:color w:val="auto"/>
+          <w:u w:val="none"/>
+        </w:rPr>
+        <w:t xml:space="preserve">come vogliamo, </w:t>
+      </w:r>
+      <w:r>
+        <w:rPr>
+          <w:rStyle w:val="Collegamentoipertestuale"/>
+          <w:b/>
+          <w:bCs/>
+          <w:color w:val="auto"/>
+        </w:rPr>
+        <w:t xml:space="preserve">PARTENDO dalla </w:t>
+      </w:r>
+      <w:r>
+        <w:rPr>
+          <w:rStyle w:val="Collegamentoipertestuale"/>
+          <w:b/>
+          <w:bCs/>
+          <w:color w:val="auto"/>
+        </w:rPr>
+        <w:t>sua posizione originale</w:t>
+      </w:r>
+      <w:r>
+        <w:rPr>
+          <w:rStyle w:val="Collegamentoipertestuale"/>
+          <w:color w:val="auto"/>
+          <w:u w:val="none"/>
+        </w:rPr>
+        <w:t xml:space="preserve"> usando le proprietà</w:t>
+      </w:r>
+      <w:r>
+        <w:rPr>
+          <w:rStyle w:val="Collegamentoipertestuale"/>
+          <w:color w:val="auto"/>
+          <w:u w:val="none"/>
+        </w:rPr>
+        <w:t>:</w:t>
+      </w:r>
+    </w:p>
+    <w:p>
+      <w:pPr>
+        <w:rPr>
+          <w:rStyle w:val="Collegamentoipertestuale"/>
+          <w:color w:val="auto"/>
+          <w:u w:val="none"/>
+        </w:rPr>
+      </w:pPr>
+      <w:r>
+        <w:rPr>
+          <w:rStyle w:val="Collegamentoipertestuale"/>
+          <w:color w:val="auto"/>
+          <w:u w:val="none"/>
+        </w:rPr>
+        <w:t xml:space="preserve"> </w:t>
+      </w:r>
+      <w:r>
+        <w:rPr>
+          <w:rStyle w:val="Collegamentoipertestuale"/>
+          <w:b/>
+          <w:bCs/>
+          <w:color w:val="auto"/>
+          <w:u w:val="none"/>
+        </w:rPr>
+        <w:t>top</w:t>
       </w:r>
       <w:r>
         <w:rPr>
@@ -36254,120 +36361,12 @@
       <w:r>
         <w:rPr>
           <w:rStyle w:val="Collegamentoipertestuale"/>
-          <w:color w:val="auto"/>
-          <w:u w:val="none"/>
-        </w:rPr>
-        <w:t>esso NON</w:t>
-      </w:r>
-      <w:r>
-        <w:rPr>
-          <w:rStyle w:val="Collegamentoipertestuale"/>
-          <w:color w:val="auto"/>
-          <w:u w:val="none"/>
-        </w:rPr>
-        <w:t xml:space="preserve"> influisce sugli elementi che lo circondano</w:t>
-      </w:r>
-      <w:r>
-        <w:rPr>
-          <w:rStyle w:val="Collegamentoipertestuale"/>
-          <w:color w:val="auto"/>
-          <w:u w:val="none"/>
-        </w:rPr>
-        <w:t xml:space="preserve"> e</w:t>
-      </w:r>
-      <w:r>
-        <w:rPr>
-          <w:rStyle w:val="Collegamentoipertestuale"/>
-          <w:color w:val="auto"/>
-          <w:u w:val="none"/>
-        </w:rPr>
-        <w:t xml:space="preserve"> può essere </w:t>
-      </w:r>
-      <w:r>
-        <w:rPr>
-          <w:rStyle w:val="Collegamentoipertestuale"/>
-          <w:b/>
-          <w:bCs/>
-          <w:color w:val="auto"/>
-        </w:rPr>
-        <w:t>spostato</w:t>
-      </w:r>
-      <w:r>
-        <w:rPr>
-          <w:rStyle w:val="Collegamentoipertestuale"/>
-          <w:color w:val="auto"/>
-          <w:u w:val="none"/>
-        </w:rPr>
-        <w:t xml:space="preserve"> </w:t>
-      </w:r>
-      <w:r>
-        <w:rPr>
-          <w:rStyle w:val="Collegamentoipertestuale"/>
-          <w:color w:val="auto"/>
-          <w:u w:val="none"/>
-        </w:rPr>
-        <w:t xml:space="preserve">come vogliamo, </w:t>
-      </w:r>
-      <w:r>
-        <w:rPr>
-          <w:rStyle w:val="Collegamentoipertestuale"/>
-          <w:b/>
-          <w:bCs/>
-          <w:color w:val="auto"/>
-        </w:rPr>
-        <w:t xml:space="preserve">PARTENDO dalla </w:t>
-      </w:r>
-      <w:r>
-        <w:rPr>
-          <w:rStyle w:val="Collegamentoipertestuale"/>
-          <w:b/>
-          <w:bCs/>
-          <w:color w:val="auto"/>
-        </w:rPr>
-        <w:t>sua posizione originale</w:t>
-      </w:r>
-      <w:r>
-        <w:rPr>
-          <w:rStyle w:val="Collegamentoipertestuale"/>
-          <w:color w:val="auto"/>
-          <w:u w:val="none"/>
-        </w:rPr>
-        <w:t xml:space="preserve"> usando le proprietà</w:t>
-      </w:r>
-      <w:r>
-        <w:rPr>
-          <w:rStyle w:val="Collegamentoipertestuale"/>
-          <w:color w:val="auto"/>
-          <w:u w:val="none"/>
-        </w:rPr>
-        <w:t>:</w:t>
-      </w:r>
-    </w:p>
-    <w:p>
-      <w:pPr>
-        <w:rPr>
-          <w:rStyle w:val="Collegamentoipertestuale"/>
-          <w:color w:val="auto"/>
-          <w:u w:val="none"/>
-        </w:rPr>
-      </w:pPr>
-      <w:r>
-        <w:rPr>
-          <w:rStyle w:val="Collegamentoipertestuale"/>
-          <w:color w:val="auto"/>
-          <w:u w:val="none"/>
-        </w:rPr>
-        <w:t xml:space="preserve"> </w:t>
-      </w:r>
-      <w:r>
-        <w:rPr>
-          <w:rStyle w:val="Collegamentoipertestuale"/>
-          <w:b/>
-          <w:bCs/>
-          <w:color w:val="auto"/>
-          <w:u w:val="none"/>
-        </w:rPr>
-        <w:t>top</w:t>
+          <w:b/>
+          <w:bCs/>
+          <w:color w:val="auto"/>
+          <w:u w:val="none"/>
+        </w:rPr>
+        <w:t>right</w:t>
       </w:r>
       <w:r>
         <w:rPr>
@@ -36385,7 +36384,7 @@
           <w:color w:val="auto"/>
           <w:u w:val="none"/>
         </w:rPr>
-        <w:t>right</w:t>
+        <w:t>bottom</w:t>
       </w:r>
       <w:r>
         <w:rPr>
@@ -36403,24 +36402,6 @@
           <w:color w:val="auto"/>
           <w:u w:val="none"/>
         </w:rPr>
-        <w:t>bottom</w:t>
-      </w:r>
-      <w:r>
-        <w:rPr>
-          <w:rStyle w:val="Collegamentoipertestuale"/>
-          <w:color w:val="auto"/>
-          <w:u w:val="none"/>
-        </w:rPr>
-        <w:t xml:space="preserve">, </w:t>
-      </w:r>
-      <w:r>
-        <w:rPr>
-          <w:rStyle w:val="Collegamentoipertestuale"/>
-          <w:b/>
-          <w:bCs/>
-          <w:color w:val="auto"/>
-          <w:u w:val="none"/>
-        </w:rPr>
         <w:t>left</w:t>
       </w:r>
       <w:r>
@@ -36443,11 +36424,12 @@
       <w:r>
         <w:rPr>
           <w:rStyle w:val="Collegamentoipertestuale"/>
+          <w:noProof/>
           <w:color w:val="auto"/>
           <w:u w:val="none"/>
         </w:rPr>
         <w:drawing>
-          <wp:anchor distT="0" distB="0" distL="114300" distR="114300" simplePos="0" relativeHeight="251666432" behindDoc="1" locked="0" layoutInCell="1" allowOverlap="1" wp14:anchorId="2E24D2DF" wp14:editId="4EC64AA7">
+          <wp:anchor distT="0" distB="0" distL="114300" distR="114300" simplePos="0" relativeHeight="251663360" behindDoc="1" locked="0" layoutInCell="1" allowOverlap="1" wp14:anchorId="2E24D2DF" wp14:editId="4EC64AA7">
             <wp:simplePos x="0" y="0"/>
             <wp:positionH relativeFrom="column">
               <wp:posOffset>3779906</wp:posOffset>
@@ -36513,11 +36495,12 @@
       <w:r>
         <w:rPr>
           <w:rStyle w:val="Collegamentoipertestuale"/>
+          <w:noProof/>
           <w:color w:val="auto"/>
           <w:u w:val="none"/>
         </w:rPr>
         <w:drawing>
-          <wp:anchor distT="0" distB="0" distL="114300" distR="114300" simplePos="0" relativeHeight="251662336" behindDoc="1" locked="0" layoutInCell="1" allowOverlap="1" wp14:anchorId="057CA119" wp14:editId="6C125B90">
+          <wp:anchor distT="0" distB="0" distL="114300" distR="114300" simplePos="0" relativeHeight="251657216" behindDoc="1" locked="0" layoutInCell="1" allowOverlap="1" wp14:anchorId="057CA119" wp14:editId="6C125B90">
             <wp:simplePos x="0" y="0"/>
             <wp:positionH relativeFrom="column">
               <wp:posOffset>-44533</wp:posOffset>
@@ -36597,7 +36580,7 @@
           <w:noProof/>
         </w:rPr>
         <w:pict w14:anchorId="2832B920">
-          <v:shape id="_x0000_s1071" type="#_x0000_t13" style="position:absolute;left:0;text-align:left;margin-left:15.05pt;margin-top:19.45pt;width:71.1pt;height:21.85pt;z-index:251739648;visibility:visible;mso-position-horizontal-relative:text;mso-position-vertical-relative:text;mso-width-relative:margin;v-text-anchor:middle" o:gfxdata="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" adj="15393" fillcolor="white [3201]" strokecolor="#70ad47 [3209]" strokeweight="1pt"/>
+          <v:shape id="_x0000_s1071" type="#_x0000_t13" style="position:absolute;left:0;text-align:left;margin-left:15.05pt;margin-top:19.45pt;width:71.1pt;height:21.85pt;z-index:251739136;visibility:visible;mso-position-horizontal-relative:text;mso-position-vertical-relative:text;mso-width-relative:margin;v-text-anchor:middle" o:gfxdata="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" adj="15393" fillcolor="white [3201]" strokecolor="#70ad47 [3209]" strokeweight="1pt"/>
         </w:pict>
       </w:r>
     </w:p>
@@ -36737,7 +36720,32 @@
           <w:color w:val="auto"/>
           <w:u w:val="none"/>
         </w:rPr>
-        <w:t xml:space="preserve">. Se </w:t>
+        <w:t>.</w:t>
+      </w:r>
+      <w:r>
+        <w:rPr>
+          <w:rStyle w:val="Collegamentoipertestuale"/>
+          <w:color w:val="auto"/>
+          <w:u w:val="none"/>
+        </w:rPr>
+        <w:t xml:space="preserve"> Esso INFLUISCE SUL NORMALE FLUSSO DEL DOCUMENTO.</w:t>
+      </w:r>
+    </w:p>
+    <w:p>
+      <w:pPr>
+        <w:rPr>
+          <w:rStyle w:val="Collegamentoipertestuale"/>
+          <w:color w:val="auto"/>
+          <w:u w:val="none"/>
+        </w:rPr>
+      </w:pPr>
+      <w:r>
+        <w:rPr>
+          <w:rStyle w:val="Collegamentoipertestuale"/>
+          <w:color w:val="auto"/>
+          <w:u w:val="none"/>
+        </w:rPr>
+        <w:t xml:space="preserve"> Se </w:t>
       </w:r>
       <w:r>
         <w:rPr>
@@ -36955,11 +36963,12 @@
       <w:r>
         <w:rPr>
           <w:rStyle w:val="Collegamentoipertestuale"/>
+          <w:noProof/>
           <w:color w:val="auto"/>
           <w:u w:val="none"/>
         </w:rPr>
         <w:drawing>
-          <wp:anchor distT="0" distB="0" distL="114300" distR="114300" simplePos="0" relativeHeight="251715584" behindDoc="1" locked="0" layoutInCell="1" allowOverlap="1" wp14:anchorId="02EAF00E" wp14:editId="6AC68B0B">
+          <wp:anchor distT="0" distB="0" distL="114300" distR="114300" simplePos="0" relativeHeight="251691008" behindDoc="1" locked="0" layoutInCell="1" allowOverlap="1" wp14:anchorId="02EAF00E" wp14:editId="6AC68B0B">
             <wp:simplePos x="0" y="0"/>
             <wp:positionH relativeFrom="column">
               <wp:posOffset>3648624</wp:posOffset>
@@ -37025,6 +37034,7 @@
       <w:r>
         <w:rPr>
           <w:rStyle w:val="Collegamentoipertestuale"/>
+          <w:noProof/>
           <w:color w:val="auto"/>
           <w:u w:val="none"/>
         </w:rPr>
@@ -37076,11 +37086,12 @@
       <w:r>
         <w:rPr>
           <w:rStyle w:val="Collegamentoipertestuale"/>
+          <w:noProof/>
           <w:color w:val="auto"/>
           <w:u w:val="none"/>
         </w:rPr>
         <w:drawing>
-          <wp:anchor distT="0" distB="0" distL="114300" distR="114300" simplePos="0" relativeHeight="251692032" behindDoc="1" locked="0" layoutInCell="1" allowOverlap="1" wp14:anchorId="394D702B" wp14:editId="6798DE83">
+          <wp:anchor distT="0" distB="0" distL="114300" distR="114300" simplePos="0" relativeHeight="251687936" behindDoc="1" locked="0" layoutInCell="1" allowOverlap="1" wp14:anchorId="394D702B" wp14:editId="6798DE83">
             <wp:simplePos x="0" y="0"/>
             <wp:positionH relativeFrom="column">
               <wp:posOffset>3023</wp:posOffset>
@@ -37173,11 +37184,12 @@
       <w:r>
         <w:rPr>
           <w:rStyle w:val="Collegamentoipertestuale"/>
+          <w:noProof/>
           <w:color w:val="auto"/>
           <w:u w:val="none"/>
         </w:rPr>
         <w:drawing>
-          <wp:anchor distT="0" distB="0" distL="114300" distR="114300" simplePos="0" relativeHeight="251712512" behindDoc="1" locked="0" layoutInCell="1" allowOverlap="1" wp14:anchorId="05D7BE06" wp14:editId="017F5D87">
+          <wp:anchor distT="0" distB="0" distL="114300" distR="114300" simplePos="0" relativeHeight="251689984" behindDoc="1" locked="0" layoutInCell="1" allowOverlap="1" wp14:anchorId="05D7BE06" wp14:editId="017F5D87">
             <wp:simplePos x="0" y="0"/>
             <wp:positionH relativeFrom="column">
               <wp:posOffset>-3238680</wp:posOffset>
@@ -37326,16 +37338,7 @@
           <w:bCs/>
           <w:color w:val="auto"/>
         </w:rPr>
-        <w:t>VIEWPORT</w:t>
-      </w:r>
-      <w:r>
-        <w:rPr>
-          <w:rStyle w:val="Collegamentoipertestuale"/>
-          <w:b/>
-          <w:bCs/>
-          <w:color w:val="auto"/>
-        </w:rPr>
-        <w:t>:</w:t>
+        <w:t>VIEWPORT:</w:t>
       </w:r>
     </w:p>
     <w:p>
@@ -37440,11 +37443,12 @@
       <w:r>
         <w:rPr>
           <w:rStyle w:val="Collegamentoipertestuale"/>
+          <w:noProof/>
           <w:color w:val="auto"/>
           <w:u w:val="none"/>
         </w:rPr>
         <w:drawing>
-          <wp:anchor distT="0" distB="0" distL="114300" distR="114300" simplePos="0" relativeHeight="251727872" behindDoc="1" locked="0" layoutInCell="1" allowOverlap="1" wp14:anchorId="513421B9" wp14:editId="0037E82A">
+          <wp:anchor distT="0" distB="0" distL="114300" distR="114300" simplePos="0" relativeHeight="251693056" behindDoc="1" locked="0" layoutInCell="1" allowOverlap="1" wp14:anchorId="513421B9" wp14:editId="0037E82A">
             <wp:simplePos x="0" y="0"/>
             <wp:positionH relativeFrom="column">
               <wp:posOffset>3446038</wp:posOffset>
@@ -37510,11 +37514,12 @@
       <w:r>
         <w:rPr>
           <w:rStyle w:val="Collegamentoipertestuale"/>
+          <w:noProof/>
           <w:color w:val="auto"/>
           <w:u w:val="none"/>
         </w:rPr>
         <w:drawing>
-          <wp:anchor distT="0" distB="0" distL="114300" distR="114300" simplePos="0" relativeHeight="251722752" behindDoc="1" locked="0" layoutInCell="1" allowOverlap="1" wp14:anchorId="53D71777" wp14:editId="3E2F8A96">
+          <wp:anchor distT="0" distB="0" distL="114300" distR="114300" simplePos="0" relativeHeight="251692032" behindDoc="1" locked="0" layoutInCell="1" allowOverlap="1" wp14:anchorId="53D71777" wp14:editId="3E2F8A96">
             <wp:simplePos x="0" y="0"/>
             <wp:positionH relativeFrom="column">
               <wp:posOffset>-5715</wp:posOffset>
@@ -37580,6 +37585,7 @@
       <w:r>
         <w:rPr>
           <w:rStyle w:val="Collegamentoipertestuale"/>
+          <w:noProof/>
           <w:color w:val="auto"/>
           <w:u w:val="none"/>
         </w:rPr>
@@ -37642,43 +37648,40 @@
       <w:pPr>
         <w:rPr>
           <w:rStyle w:val="Collegamentoipertestuale"/>
-          <w:color w:val="auto"/>
-          <w:u w:val="none"/>
-        </w:rPr>
-      </w:pPr>
-    </w:p>
-    <w:p>
-      <w:pPr>
-        <w:rPr>
-          <w:rStyle w:val="Collegamentoipertestuale"/>
-          <w:color w:val="auto"/>
-          <w:u w:val="none"/>
-        </w:rPr>
-      </w:pPr>
-    </w:p>
-    <w:p>
-      <w:pPr>
-        <w:rPr>
-          <w:rStyle w:val="Collegamentoipertestuale"/>
-          <w:color w:val="auto"/>
-          <w:u w:val="none"/>
-        </w:rPr>
-      </w:pPr>
-    </w:p>
-    <w:p>
-      <w:pPr>
-        <w:rPr>
-          <w:rStyle w:val="Collegamentoipertestuale"/>
-          <w:color w:val="auto"/>
-          <w:u w:val="none"/>
-        </w:rPr>
-      </w:pPr>
-      <w:r>
-        <w:rPr>
-          <w:rStyle w:val="Collegamentoipertestuale"/>
-          <w:color w:val="auto"/>
-          <w:u w:val="none"/>
-        </w:rPr>
+          <w:rFonts w:ascii="Aptos Black" w:hAnsi="Aptos Black"/>
+          <w:bCs/>
+          <w:sz w:val="32"/>
+          <w:szCs w:val="32"/>
+        </w:rPr>
+      </w:pPr>
+      <w:hyperlink r:id="rId224" w:history="1">
+        <w:r>
+          <w:rPr>
+            <w:rStyle w:val="Collegamentoipertestuale"/>
+            <w:rFonts w:ascii="Aptos Black" w:hAnsi="Aptos Black"/>
+            <w:bCs/>
+            <w:sz w:val="32"/>
+            <w:szCs w:val="32"/>
+          </w:rPr>
+          <w:t>GIOCA QUI CON POSITION ABSOLUTE</w:t>
+        </w:r>
+      </w:hyperlink>
+    </w:p>
+    <w:p>
+      <w:pPr>
+        <w:rPr>
+          <w:rStyle w:val="Collegamentoipertestuale"/>
+          <w:color w:val="auto"/>
+          <w:u w:val="none"/>
+        </w:rPr>
+      </w:pPr>
+      <w:r>
+        <w:rPr>
+          <w:rStyle w:val="Collegamentoipertestuale"/>
+          <w:color w:val="auto"/>
+          <w:u w:val="none"/>
+        </w:rPr>
+        <w:lastRenderedPageBreak/>
         <w:t>-</w:t>
       </w:r>
       <w:r>
@@ -37731,6 +37734,409 @@
         </w:rPr>
         <w:t xml:space="preserve"> </w:t>
       </w:r>
+      <w:r>
+        <w:rPr>
+          <w:rStyle w:val="Collegamentoipertestuale"/>
+          <w:color w:val="auto"/>
+          <w:u w:val="none"/>
+        </w:rPr>
+        <w:t xml:space="preserve">viene utilizzata per posizionare un elemento </w:t>
+      </w:r>
+      <w:r>
+        <w:rPr>
+          <w:rStyle w:val="Collegamentoipertestuale"/>
+          <w:b/>
+          <w:bCs/>
+          <w:i/>
+          <w:iCs/>
+          <w:color w:val="auto"/>
+          <w:sz w:val="24"/>
+          <w:szCs w:val="24"/>
+        </w:rPr>
+        <w:t xml:space="preserve">rispetto alla </w:t>
+      </w:r>
+      <w:r>
+        <w:rPr>
+          <w:rStyle w:val="Collegamentoipertestuale"/>
+          <w:b/>
+          <w:bCs/>
+          <w:i/>
+          <w:iCs/>
+          <w:color w:val="auto"/>
+          <w:sz w:val="24"/>
+          <w:szCs w:val="24"/>
+          <w:highlight w:val="blue"/>
+        </w:rPr>
+        <w:t>finestra del browser</w:t>
+      </w:r>
+      <w:r>
+        <w:rPr>
+          <w:rStyle w:val="Collegamentoipertestuale"/>
+          <w:color w:val="auto"/>
+          <w:u w:val="none"/>
+        </w:rPr>
+        <w:t xml:space="preserve">, e </w:t>
+      </w:r>
+      <w:r>
+        <w:rPr>
+          <w:rStyle w:val="Collegamentoipertestuale"/>
+          <w:color w:val="auto"/>
+          <w:u w:val="none"/>
+        </w:rPr>
+        <w:t>NON</w:t>
+      </w:r>
+      <w:r>
+        <w:rPr>
+          <w:rStyle w:val="Collegamentoipertestuale"/>
+          <w:color w:val="auto"/>
+          <w:u w:val="none"/>
+        </w:rPr>
+        <w:t xml:space="preserve"> rispetto al contenitore padre o alla pagina stessa</w:t>
+      </w:r>
+      <w:r>
+        <w:rPr>
+          <w:rStyle w:val="Collegamentoipertestuale"/>
+          <w:color w:val="auto"/>
+          <w:u w:val="none"/>
+        </w:rPr>
+        <w:t>.</w:t>
+      </w:r>
+    </w:p>
+    <w:p>
+      <w:pPr>
+        <w:rPr>
+          <w:rStyle w:val="Collegamentoipertestuale"/>
+          <w:color w:val="auto"/>
+          <w:u w:val="none"/>
+        </w:rPr>
+      </w:pPr>
+      <w:r>
+        <w:rPr>
+          <w:rStyle w:val="Collegamentoipertestuale"/>
+          <w:color w:val="auto"/>
+          <w:u w:val="none"/>
+        </w:rPr>
+        <w:t xml:space="preserve">Ciò significa che l'elemento rimarrà </w:t>
+      </w:r>
+      <w:r>
+        <w:rPr>
+          <w:rStyle w:val="Collegamentoipertestuale"/>
+          <w:b/>
+          <w:bCs/>
+          <w:color w:val="auto"/>
+          <w:sz w:val="24"/>
+          <w:szCs w:val="24"/>
+        </w:rPr>
+        <w:t>fisso nella posizione specificata</w:t>
+      </w:r>
+      <w:r>
+        <w:rPr>
+          <w:rStyle w:val="Collegamentoipertestuale"/>
+          <w:color w:val="auto"/>
+          <w:u w:val="none"/>
+        </w:rPr>
+        <w:t>, anche quando si scorre la pagina</w:t>
+      </w:r>
+      <w:r>
+        <w:rPr>
+          <w:rStyle w:val="Collegamentoipertestuale"/>
+          <w:color w:val="auto"/>
+          <w:u w:val="none"/>
+        </w:rPr>
+        <w:t>:</w:t>
+      </w:r>
+    </w:p>
+    <w:p>
+      <w:pPr>
+        <w:rPr>
+          <w:rStyle w:val="Collegamentoipertestuale"/>
+          <w:color w:val="auto"/>
+          <w:u w:val="none"/>
+        </w:rPr>
+      </w:pPr>
+      <w:r>
+        <w:rPr>
+          <w:rStyle w:val="Collegamentoipertestuale"/>
+          <w:noProof/>
+          <w:color w:val="auto"/>
+          <w:u w:val="none"/>
+        </w:rPr>
+        <w:drawing>
+          <wp:anchor distT="0" distB="0" distL="114300" distR="114300" simplePos="0" relativeHeight="251651072" behindDoc="1" locked="0" layoutInCell="1" allowOverlap="1" wp14:anchorId="063D36CA" wp14:editId="0A19B7C2">
+            <wp:simplePos x="0" y="0"/>
+            <wp:positionH relativeFrom="column">
+              <wp:posOffset>2293620</wp:posOffset>
+            </wp:positionH>
+            <wp:positionV relativeFrom="paragraph">
+              <wp:posOffset>233045</wp:posOffset>
+            </wp:positionV>
+            <wp:extent cx="1913255" cy="1103630"/>
+            <wp:effectExtent l="0" t="0" r="0" b="0"/>
+            <wp:wrapTight wrapText="bothSides">
+              <wp:wrapPolygon edited="0">
+                <wp:start x="0" y="0"/>
+                <wp:lineTo x="0" y="21252"/>
+                <wp:lineTo x="21292" y="21252"/>
+                <wp:lineTo x="21292" y="0"/>
+                <wp:lineTo x="0" y="0"/>
+              </wp:wrapPolygon>
+            </wp:wrapTight>
+            <wp:docPr id="545371497" name="Immagine 545371497"/>
+            <wp:cNvGraphicFramePr>
+              <a:graphicFrameLocks xmlns:a="http://schemas.openxmlformats.org/drawingml/2006/main" noChangeAspect="1"/>
+            </wp:cNvGraphicFramePr>
+            <a:graphic xmlns:a="http://schemas.openxmlformats.org/drawingml/2006/main">
+              <a:graphicData uri="http://schemas.openxmlformats.org/drawingml/2006/picture">
+                <pic:pic xmlns:pic="http://schemas.openxmlformats.org/drawingml/2006/picture">
+                  <pic:nvPicPr>
+                    <pic:cNvPr id="1" name=""/>
+                    <pic:cNvPicPr/>
+                  </pic:nvPicPr>
+                  <pic:blipFill>
+                    <a:blip r:embed="rId225" cstate="print">
+                      <a:extLst>
+                        <a:ext uri="{28A0092B-C50C-407E-A947-70E740481C1C}">
+                          <a14:useLocalDpi xmlns:a14="http://schemas.microsoft.com/office/drawing/2010/main" val="0"/>
+                        </a:ext>
+                      </a:extLst>
+                    </a:blip>
+                    <a:stretch>
+                      <a:fillRect/>
+                    </a:stretch>
+                  </pic:blipFill>
+                  <pic:spPr>
+                    <a:xfrm>
+                      <a:off x="0" y="0"/>
+                      <a:ext cx="1913255" cy="1103630"/>
+                    </a:xfrm>
+                    <a:prstGeom prst="rect">
+                      <a:avLst/>
+                    </a:prstGeom>
+                  </pic:spPr>
+                </pic:pic>
+              </a:graphicData>
+            </a:graphic>
+            <wp14:sizeRelH relativeFrom="margin">
+              <wp14:pctWidth>0</wp14:pctWidth>
+            </wp14:sizeRelH>
+            <wp14:sizeRelV relativeFrom="margin">
+              <wp14:pctHeight>0</wp14:pctHeight>
+            </wp14:sizeRelV>
+          </wp:anchor>
+        </w:drawing>
+      </w:r>
+      <w:r>
+        <w:rPr>
+          <w:rStyle w:val="Collegamentoipertestuale"/>
+          <w:noProof/>
+          <w:color w:val="auto"/>
+          <w:u w:val="none"/>
+        </w:rPr>
+        <w:drawing>
+          <wp:anchor distT="0" distB="0" distL="114300" distR="114300" simplePos="0" relativeHeight="251666432" behindDoc="1" locked="0" layoutInCell="1" allowOverlap="1" wp14:anchorId="58A44451" wp14:editId="479A0BC0">
+            <wp:simplePos x="0" y="0"/>
+            <wp:positionH relativeFrom="column">
+              <wp:posOffset>4290695</wp:posOffset>
+            </wp:positionH>
+            <wp:positionV relativeFrom="paragraph">
+              <wp:posOffset>226695</wp:posOffset>
+            </wp:positionV>
+            <wp:extent cx="1828800" cy="1096010"/>
+            <wp:effectExtent l="0" t="0" r="0" b="0"/>
+            <wp:wrapTight wrapText="bothSides">
+              <wp:wrapPolygon edited="0">
+                <wp:start x="0" y="0"/>
+                <wp:lineTo x="0" y="21400"/>
+                <wp:lineTo x="21375" y="21400"/>
+                <wp:lineTo x="21375" y="0"/>
+                <wp:lineTo x="0" y="0"/>
+              </wp:wrapPolygon>
+            </wp:wrapTight>
+            <wp:docPr id="545371501" name="Immagine 545371501"/>
+            <wp:cNvGraphicFramePr>
+              <a:graphicFrameLocks xmlns:a="http://schemas.openxmlformats.org/drawingml/2006/main" noChangeAspect="1"/>
+            </wp:cNvGraphicFramePr>
+            <a:graphic xmlns:a="http://schemas.openxmlformats.org/drawingml/2006/main">
+              <a:graphicData uri="http://schemas.openxmlformats.org/drawingml/2006/picture">
+                <pic:pic xmlns:pic="http://schemas.openxmlformats.org/drawingml/2006/picture">
+                  <pic:nvPicPr>
+                    <pic:cNvPr id="1" name=""/>
+                    <pic:cNvPicPr/>
+                  </pic:nvPicPr>
+                  <pic:blipFill>
+                    <a:blip r:embed="rId226" cstate="print">
+                      <a:extLst>
+                        <a:ext uri="{28A0092B-C50C-407E-A947-70E740481C1C}">
+                          <a14:useLocalDpi xmlns:a14="http://schemas.microsoft.com/office/drawing/2010/main" val="0"/>
+                        </a:ext>
+                      </a:extLst>
+                    </a:blip>
+                    <a:stretch>
+                      <a:fillRect/>
+                    </a:stretch>
+                  </pic:blipFill>
+                  <pic:spPr>
+                    <a:xfrm>
+                      <a:off x="0" y="0"/>
+                      <a:ext cx="1828800" cy="1096010"/>
+                    </a:xfrm>
+                    <a:prstGeom prst="rect">
+                      <a:avLst/>
+                    </a:prstGeom>
+                  </pic:spPr>
+                </pic:pic>
+              </a:graphicData>
+            </a:graphic>
+            <wp14:sizeRelH relativeFrom="margin">
+              <wp14:pctWidth>0</wp14:pctWidth>
+            </wp14:sizeRelH>
+            <wp14:sizeRelV relativeFrom="margin">
+              <wp14:pctHeight>0</wp14:pctHeight>
+            </wp14:sizeRelV>
+          </wp:anchor>
+        </w:drawing>
+      </w:r>
+      <w:r>
+        <w:rPr>
+          <w:rStyle w:val="Collegamentoipertestuale"/>
+          <w:noProof/>
+          <w:color w:val="auto"/>
+          <w:u w:val="none"/>
+        </w:rPr>
+        <w:drawing>
+          <wp:anchor distT="0" distB="0" distL="114300" distR="114300" simplePos="0" relativeHeight="251680768" behindDoc="1" locked="0" layoutInCell="1" allowOverlap="1" wp14:anchorId="45F480DD" wp14:editId="73F737A8">
+            <wp:simplePos x="0" y="0"/>
+            <wp:positionH relativeFrom="column">
+              <wp:posOffset>3505</wp:posOffset>
+            </wp:positionH>
+            <wp:positionV relativeFrom="paragraph">
+              <wp:posOffset>6502</wp:posOffset>
+            </wp:positionV>
+            <wp:extent cx="2182495" cy="1931035"/>
+            <wp:effectExtent l="0" t="0" r="0" b="0"/>
+            <wp:wrapTight wrapText="bothSides">
+              <wp:wrapPolygon edited="0">
+                <wp:start x="0" y="0"/>
+                <wp:lineTo x="0" y="21309"/>
+                <wp:lineTo x="21493" y="21309"/>
+                <wp:lineTo x="21493" y="0"/>
+                <wp:lineTo x="0" y="0"/>
+              </wp:wrapPolygon>
+            </wp:wrapTight>
+            <wp:docPr id="545371496" name="Immagine 545371496"/>
+            <wp:cNvGraphicFramePr>
+              <a:graphicFrameLocks xmlns:a="http://schemas.openxmlformats.org/drawingml/2006/main" noChangeAspect="1"/>
+            </wp:cNvGraphicFramePr>
+            <a:graphic xmlns:a="http://schemas.openxmlformats.org/drawingml/2006/main">
+              <a:graphicData uri="http://schemas.openxmlformats.org/drawingml/2006/picture">
+                <pic:pic xmlns:pic="http://schemas.openxmlformats.org/drawingml/2006/picture">
+                  <pic:nvPicPr>
+                    <pic:cNvPr id="1" name=""/>
+                    <pic:cNvPicPr/>
+                  </pic:nvPicPr>
+                  <pic:blipFill>
+                    <a:blip r:embed="rId227">
+                      <a:extLst>
+                        <a:ext uri="{28A0092B-C50C-407E-A947-70E740481C1C}">
+                          <a14:useLocalDpi xmlns:a14="http://schemas.microsoft.com/office/drawing/2010/main" val="0"/>
+                        </a:ext>
+                      </a:extLst>
+                    </a:blip>
+                    <a:stretch>
+                      <a:fillRect/>
+                    </a:stretch>
+                  </pic:blipFill>
+                  <pic:spPr>
+                    <a:xfrm>
+                      <a:off x="0" y="0"/>
+                      <a:ext cx="2182495" cy="1931035"/>
+                    </a:xfrm>
+                    <a:prstGeom prst="rect">
+                      <a:avLst/>
+                    </a:prstGeom>
+                  </pic:spPr>
+                </pic:pic>
+              </a:graphicData>
+            </a:graphic>
+            <wp14:sizeRelH relativeFrom="margin">
+              <wp14:pctWidth>0</wp14:pctWidth>
+            </wp14:sizeRelH>
+            <wp14:sizeRelV relativeFrom="margin">
+              <wp14:pctHeight>0</wp14:pctHeight>
+            </wp14:sizeRelV>
+          </wp:anchor>
+        </w:drawing>
+      </w:r>
+    </w:p>
+    <w:p>
+      <w:pPr>
+        <w:rPr>
+          <w:rStyle w:val="Collegamentoipertestuale"/>
+          <w:color w:val="auto"/>
+          <w:u w:val="none"/>
+        </w:rPr>
+      </w:pPr>
+    </w:p>
+    <w:p>
+      <w:pPr>
+        <w:rPr>
+          <w:rStyle w:val="Collegamentoipertestuale"/>
+          <w:color w:val="auto"/>
+          <w:u w:val="none"/>
+        </w:rPr>
+      </w:pPr>
+    </w:p>
+    <w:p>
+      <w:pPr>
+        <w:rPr>
+          <w:rStyle w:val="Collegamentoipertestuale"/>
+          <w:color w:val="auto"/>
+          <w:u w:val="none"/>
+        </w:rPr>
+      </w:pPr>
+      <w:r>
+        <w:rPr>
+          <w:rStyle w:val="Collegamentoipertestuale"/>
+          <w:color w:val="auto"/>
+          <w:u w:val="none"/>
+        </w:rPr>
+        <w:t xml:space="preserve">assicurare di </w:t>
+      </w:r>
+      <w:r>
+        <w:rPr>
+          <w:rStyle w:val="Collegamentoipertestuale"/>
+          <w:b/>
+          <w:bCs/>
+          <w:color w:val="auto"/>
+        </w:rPr>
+        <w:t>testare il comportamento</w:t>
+      </w:r>
+      <w:r>
+        <w:rPr>
+          <w:rStyle w:val="Collegamentoipertestuale"/>
+          <w:color w:val="auto"/>
+          <w:u w:val="none"/>
+        </w:rPr>
+        <w:t xml:space="preserve"> degli elementi fissi su diversi dispositivi e dimensioni dello schermo per garantire una buona esperienza utente.</w:t>
+      </w:r>
+    </w:p>
+    <w:p>
+      <w:pPr>
+        <w:rPr>
+          <w:rStyle w:val="Collegamentoipertestuale"/>
+          <w:color w:val="auto"/>
+          <w:u w:val="none"/>
+        </w:rPr>
+      </w:pPr>
+    </w:p>
+    <w:p>
+      <w:pPr>
+        <w:rPr>
+          <w:rStyle w:val="Collegamentoipertestuale"/>
+          <w:color w:val="auto"/>
+          <w:u w:val="none"/>
+        </w:rPr>
+      </w:pPr>
     </w:p>
     <w:p>
       <w:pPr>
@@ -37798,45 +38204,284 @@
         </w:rPr>
         <w:t xml:space="preserve"> </w:t>
       </w:r>
-    </w:p>
-    <w:p>
-      <w:pPr>
-        <w:rPr>
-          <w:rStyle w:val="Collegamentoipertestuale"/>
-          <w:color w:val="auto"/>
-          <w:u w:val="none"/>
-        </w:rPr>
-      </w:pPr>
-    </w:p>
-    <w:p>
-      <w:pPr>
-        <w:rPr>
-          <w:rStyle w:val="Collegamentoipertestuale"/>
-          <w:color w:val="auto"/>
-          <w:u w:val="none"/>
-        </w:rPr>
-      </w:pPr>
-    </w:p>
-    <w:p>
-      <w:pPr>
-        <w:rPr>
-          <w:rStyle w:val="Collegamentoipertestuale"/>
-          <w:color w:val="auto"/>
-          <w:u w:val="none"/>
-        </w:rPr>
-      </w:pPr>
-    </w:p>
-    <w:p>
-      <w:pPr>
-        <w:rPr>
-          <w:rStyle w:val="Collegamentoipertestuale"/>
-          <w:color w:val="auto"/>
-          <w:u w:val="none"/>
-        </w:rPr>
-      </w:pPr>
-    </w:p>
-    <w:p>
-      <w:pPr>
+      <w:r>
+        <w:rPr>
+          <w:rStyle w:val="Collegamentoipertestuale"/>
+          <w:b/>
+          <w:bCs/>
+          <w:color w:val="auto"/>
+        </w:rPr>
+        <w:t>c</w:t>
+      </w:r>
+      <w:r>
+        <w:rPr>
+          <w:rStyle w:val="Collegamentoipertestuale"/>
+          <w:b/>
+          <w:bCs/>
+          <w:color w:val="auto"/>
+        </w:rPr>
+        <w:t xml:space="preserve">ombina aspetti delle posizioni </w:t>
+      </w:r>
+      <w:r>
+        <w:rPr>
+          <w:rStyle w:val="Collegamentoipertestuale"/>
+          <w:b/>
+          <w:bCs/>
+          <w:color w:val="auto"/>
+          <w:highlight w:val="blue"/>
+        </w:rPr>
+        <w:t>relative</w:t>
+      </w:r>
+      <w:r>
+        <w:rPr>
+          <w:rStyle w:val="Collegamentoipertestuale"/>
+          <w:b/>
+          <w:bCs/>
+          <w:color w:val="auto"/>
+        </w:rPr>
+        <w:t xml:space="preserve"> e </w:t>
+      </w:r>
+      <w:r>
+        <w:rPr>
+          <w:rStyle w:val="Collegamentoipertestuale"/>
+          <w:b/>
+          <w:bCs/>
+          <w:color w:val="auto"/>
+          <w:highlight w:val="blue"/>
+        </w:rPr>
+        <w:t>fixed</w:t>
+      </w:r>
+      <w:r>
+        <w:rPr>
+          <w:rStyle w:val="Collegamentoipertestuale"/>
+          <w:color w:val="auto"/>
+          <w:u w:val="none"/>
+        </w:rPr>
+        <w:t xml:space="preserve">. </w:t>
+      </w:r>
+    </w:p>
+    <w:p>
+      <w:pPr>
+        <w:rPr>
+          <w:rStyle w:val="Collegamentoipertestuale"/>
+          <w:color w:val="auto"/>
+          <w:u w:val="none"/>
+        </w:rPr>
+      </w:pPr>
+      <w:r>
+        <w:rPr>
+          <w:rStyle w:val="Collegamentoipertestuale"/>
+          <w:color w:val="auto"/>
+          <w:u w:val="none"/>
+        </w:rPr>
+        <w:drawing>
+          <wp:anchor distT="0" distB="0" distL="114300" distR="114300" simplePos="0" relativeHeight="251653632" behindDoc="1" locked="0" layoutInCell="1" allowOverlap="1" wp14:anchorId="146F99C5" wp14:editId="7C69FAC9">
+            <wp:simplePos x="0" y="0"/>
+            <wp:positionH relativeFrom="column">
+              <wp:posOffset>18238</wp:posOffset>
+            </wp:positionH>
+            <wp:positionV relativeFrom="paragraph">
+              <wp:posOffset>10008</wp:posOffset>
+            </wp:positionV>
+            <wp:extent cx="2128520" cy="1418590"/>
+            <wp:effectExtent l="0" t="0" r="0" b="0"/>
+            <wp:wrapTight wrapText="bothSides">
+              <wp:wrapPolygon edited="0">
+                <wp:start x="0" y="0"/>
+                <wp:lineTo x="0" y="21175"/>
+                <wp:lineTo x="21458" y="21175"/>
+                <wp:lineTo x="21458" y="0"/>
+                <wp:lineTo x="0" y="0"/>
+              </wp:wrapPolygon>
+            </wp:wrapTight>
+            <wp:docPr id="545371503" name="Immagine 545371503"/>
+            <wp:cNvGraphicFramePr>
+              <a:graphicFrameLocks xmlns:a="http://schemas.openxmlformats.org/drawingml/2006/main" noChangeAspect="1"/>
+            </wp:cNvGraphicFramePr>
+            <a:graphic xmlns:a="http://schemas.openxmlformats.org/drawingml/2006/main">
+              <a:graphicData uri="http://schemas.openxmlformats.org/drawingml/2006/picture">
+                <pic:pic xmlns:pic="http://schemas.openxmlformats.org/drawingml/2006/picture">
+                  <pic:nvPicPr>
+                    <pic:cNvPr id="1" name=""/>
+                    <pic:cNvPicPr/>
+                  </pic:nvPicPr>
+                  <pic:blipFill>
+                    <a:blip r:embed="rId228">
+                      <a:extLst>
+                        <a:ext uri="{28A0092B-C50C-407E-A947-70E740481C1C}">
+                          <a14:useLocalDpi xmlns:a14="http://schemas.microsoft.com/office/drawing/2010/main" val="0"/>
+                        </a:ext>
+                      </a:extLst>
+                    </a:blip>
+                    <a:stretch>
+                      <a:fillRect/>
+                    </a:stretch>
+                  </pic:blipFill>
+                  <pic:spPr>
+                    <a:xfrm>
+                      <a:off x="0" y="0"/>
+                      <a:ext cx="2128520" cy="1418590"/>
+                    </a:xfrm>
+                    <a:prstGeom prst="rect">
+                      <a:avLst/>
+                    </a:prstGeom>
+                  </pic:spPr>
+                </pic:pic>
+              </a:graphicData>
+            </a:graphic>
+            <wp14:sizeRelH relativeFrom="margin">
+              <wp14:pctWidth>0</wp14:pctWidth>
+            </wp14:sizeRelH>
+            <wp14:sizeRelV relativeFrom="margin">
+              <wp14:pctHeight>0</wp14:pctHeight>
+            </wp14:sizeRelV>
+          </wp:anchor>
+        </w:drawing>
+      </w:r>
+    </w:p>
+    <w:p>
+      <w:pPr>
+        <w:rPr>
+          <w:rStyle w:val="Collegamentoipertestuale"/>
+          <w:color w:val="auto"/>
+          <w:u w:val="none"/>
+        </w:rPr>
+      </w:pPr>
+    </w:p>
+    <w:p>
+      <w:pPr>
+        <w:rPr>
+          <w:rStyle w:val="Collegamentoipertestuale"/>
+          <w:color w:val="auto"/>
+          <w:u w:val="none"/>
+        </w:rPr>
+      </w:pPr>
+    </w:p>
+    <w:p>
+      <w:pPr>
+        <w:rPr>
+          <w:rStyle w:val="Collegamentoipertestuale"/>
+          <w:color w:val="auto"/>
+          <w:u w:val="none"/>
+        </w:rPr>
+      </w:pPr>
+    </w:p>
+    <w:p>
+      <w:pPr>
+        <w:rPr>
+          <w:rStyle w:val="Collegamentoipertestuale"/>
+          <w:color w:val="auto"/>
+          <w:u w:val="none"/>
+        </w:rPr>
+      </w:pPr>
+    </w:p>
+    <w:p>
+      <w:pPr>
+        <w:rPr>
+          <w:rStyle w:val="Collegamentoipertestuale"/>
+          <w:color w:val="auto"/>
+          <w:u w:val="none"/>
+        </w:rPr>
+      </w:pPr>
+    </w:p>
+    <w:p>
+      <w:pPr>
+        <w:rPr>
+          <w:rStyle w:val="Collegamentoipertestuale"/>
+          <w:color w:val="auto"/>
+          <w:u w:val="none"/>
+        </w:rPr>
+      </w:pPr>
+      <w:r>
+        <w:rPr>
+          <w:rStyle w:val="Collegamentoipertestuale"/>
+          <w:color w:val="auto"/>
+          <w:u w:val="none"/>
+        </w:rPr>
+        <w:t>Un elemento con position: sticky</w:t>
+      </w:r>
+      <w:r>
+        <w:rPr>
+          <w:rStyle w:val="Collegamentoipertestuale"/>
+          <w:color w:val="auto"/>
+          <w:u w:val="none"/>
+        </w:rPr>
+        <w:t xml:space="preserve"> </w:t>
+      </w:r>
+      <w:r>
+        <w:rPr>
+          <w:rStyle w:val="Collegamentoipertestuale"/>
+          <w:color w:val="auto"/>
+          <w:u w:val="none"/>
+        </w:rPr>
+        <w:sym w:font="Wingdings" w:char="F0E0"/>
+      </w:r>
+      <w:r>
+        <w:rPr>
+          <w:rStyle w:val="Collegamentoipertestuale"/>
+          <w:color w:val="auto"/>
+          <w:u w:val="none"/>
+        </w:rPr>
+        <w:t xml:space="preserve"> </w:t>
+      </w:r>
+      <w:r>
+        <w:rPr>
+          <w:rStyle w:val="Collegamentoipertestuale"/>
+          <w:b/>
+          <w:bCs/>
+          <w:color w:val="auto"/>
+        </w:rPr>
+        <w:t>è trattato come relative</w:t>
+      </w:r>
+      <w:r>
+        <w:rPr>
+          <w:rStyle w:val="Collegamentoipertestuale"/>
+          <w:color w:val="auto"/>
+          <w:u w:val="none"/>
+        </w:rPr>
+        <w:t xml:space="preserve"> </w:t>
+      </w:r>
+      <w:r>
+        <w:rPr>
+          <w:rStyle w:val="Collegamentoipertestuale"/>
+          <w:color w:val="auto"/>
+        </w:rPr>
+        <w:t>finché non scorre oltre un punto specificato</w:t>
+      </w:r>
+      <w:r>
+        <w:rPr>
+          <w:rStyle w:val="Collegamentoipertestuale"/>
+          <w:color w:val="auto"/>
+          <w:u w:val="none"/>
+        </w:rPr>
+        <w:t xml:space="preserve"> </w:t>
+      </w:r>
+      <w:r>
+        <w:rPr>
+          <w:rStyle w:val="Collegamentoipertestuale"/>
+          <w:color w:val="auto"/>
+          <w:u w:val="none"/>
+        </w:rPr>
+        <w:t>cioè segue il normale flusso del documento</w:t>
+      </w:r>
+      <w:r>
+        <w:rPr>
+          <w:rStyle w:val="Collegamentoipertestuale"/>
+          <w:color w:val="auto"/>
+          <w:u w:val="none"/>
+        </w:rPr>
+        <w:t>.</w:t>
+      </w:r>
+    </w:p>
+    <w:p>
+      <w:pPr>
+        <w:rPr>
+          <w:rStyle w:val="Collegamentoipertestuale"/>
+          <w:color w:val="auto"/>
+          <w:u w:val="none"/>
+        </w:rPr>
+      </w:pPr>
+      <w:r>
         <w:rPr>
           <w:rStyle w:val="Collegamentoipertestuale"/>
           <w:rFonts w:ascii="Aptos Black" w:hAnsi="Aptos Black"/>
@@ -37847,19 +38492,240 @@
           <w:u w:val="none"/>
           <w:lang w:val="en-US"/>
         </w:rPr>
-      </w:pPr>
-    </w:p>
-    <w:p>
-      <w:pPr>
-        <w:rPr>
-          <w:rStyle w:val="Collegamentoipertestuale"/>
-        </w:rPr>
-      </w:pPr>
-    </w:p>
-    <w:p>
-      <w:pPr>
-        <w:rPr>
-          <w:rStyle w:val="Collegamentoipertestuale"/>
+        <w:drawing>
+          <wp:anchor distT="0" distB="0" distL="114300" distR="114300" simplePos="0" relativeHeight="251658752" behindDoc="1" locked="0" layoutInCell="1" allowOverlap="1" wp14:anchorId="439A09A9" wp14:editId="3AA02A63">
+            <wp:simplePos x="0" y="0"/>
+            <wp:positionH relativeFrom="column">
+              <wp:posOffset>-10795</wp:posOffset>
+            </wp:positionH>
+            <wp:positionV relativeFrom="paragraph">
+              <wp:posOffset>6350</wp:posOffset>
+            </wp:positionV>
+            <wp:extent cx="2332990" cy="1299210"/>
+            <wp:effectExtent l="0" t="0" r="0" b="0"/>
+            <wp:wrapTight wrapText="bothSides">
+              <wp:wrapPolygon edited="0">
+                <wp:start x="0" y="0"/>
+                <wp:lineTo x="0" y="21220"/>
+                <wp:lineTo x="21341" y="21220"/>
+                <wp:lineTo x="21341" y="0"/>
+                <wp:lineTo x="0" y="0"/>
+              </wp:wrapPolygon>
+            </wp:wrapTight>
+            <wp:docPr id="545371507" name="Immagine 545371507"/>
+            <wp:cNvGraphicFramePr>
+              <a:graphicFrameLocks xmlns:a="http://schemas.openxmlformats.org/drawingml/2006/main" noChangeAspect="1"/>
+            </wp:cNvGraphicFramePr>
+            <a:graphic xmlns:a="http://schemas.openxmlformats.org/drawingml/2006/main">
+              <a:graphicData uri="http://schemas.openxmlformats.org/drawingml/2006/picture">
+                <pic:pic xmlns:pic="http://schemas.openxmlformats.org/drawingml/2006/picture">
+                  <pic:nvPicPr>
+                    <pic:cNvPr id="1" name=""/>
+                    <pic:cNvPicPr/>
+                  </pic:nvPicPr>
+                  <pic:blipFill>
+                    <a:blip r:embed="rId229" cstate="print">
+                      <a:extLst>
+                        <a:ext uri="{28A0092B-C50C-407E-A947-70E740481C1C}">
+                          <a14:useLocalDpi xmlns:a14="http://schemas.microsoft.com/office/drawing/2010/main" val="0"/>
+                        </a:ext>
+                      </a:extLst>
+                    </a:blip>
+                    <a:stretch>
+                      <a:fillRect/>
+                    </a:stretch>
+                  </pic:blipFill>
+                  <pic:spPr>
+                    <a:xfrm>
+                      <a:off x="0" y="0"/>
+                      <a:ext cx="2332990" cy="1299210"/>
+                    </a:xfrm>
+                    <a:prstGeom prst="rect">
+                      <a:avLst/>
+                    </a:prstGeom>
+                  </pic:spPr>
+                </pic:pic>
+              </a:graphicData>
+            </a:graphic>
+            <wp14:sizeRelH relativeFrom="margin">
+              <wp14:pctWidth>0</wp14:pctWidth>
+            </wp14:sizeRelH>
+            <wp14:sizeRelV relativeFrom="margin">
+              <wp14:pctHeight>0</wp14:pctHeight>
+            </wp14:sizeRelV>
+          </wp:anchor>
+        </w:drawing>
+      </w:r>
+    </w:p>
+    <w:p>
+      <w:pPr>
+        <w:rPr>
+          <w:rStyle w:val="Collegamentoipertestuale"/>
+          <w:color w:val="auto"/>
+          <w:u w:val="none"/>
+        </w:rPr>
+      </w:pPr>
+    </w:p>
+    <w:p>
+      <w:pPr>
+        <w:rPr>
+          <w:rStyle w:val="Collegamentoipertestuale"/>
+          <w:color w:val="auto"/>
+          <w:u w:val="none"/>
+        </w:rPr>
+      </w:pPr>
+    </w:p>
+    <w:p>
+      <w:pPr>
+        <w:rPr>
+          <w:rStyle w:val="Collegamentoipertestuale"/>
+          <w:color w:val="auto"/>
+          <w:u w:val="none"/>
+        </w:rPr>
+      </w:pPr>
+    </w:p>
+    <w:p>
+      <w:pPr>
+        <w:rPr>
+          <w:rStyle w:val="Collegamentoipertestuale"/>
+          <w:color w:val="auto"/>
+          <w:u w:val="none"/>
+        </w:rPr>
+      </w:pPr>
+    </w:p>
+    <w:p>
+      <w:pPr>
+        <w:rPr>
+          <w:rStyle w:val="Collegamentoipertestuale"/>
+          <w:color w:val="auto"/>
+          <w:u w:val="none"/>
+        </w:rPr>
+      </w:pPr>
+      <w:r>
+        <w:rPr>
+          <w:rStyle w:val="Collegamentoipertestuale"/>
+          <w:color w:val="auto"/>
+          <w:u w:val="none"/>
+        </w:rPr>
+        <w:t xml:space="preserve">dopodiché viene trattato come </w:t>
+      </w:r>
+      <w:r>
+        <w:rPr>
+          <w:rStyle w:val="Collegamentoipertestuale"/>
+          <w:b/>
+          <w:bCs/>
+          <w:color w:val="auto"/>
+        </w:rPr>
+        <w:t>fixed</w:t>
+      </w:r>
+      <w:r>
+        <w:rPr>
+          <w:rStyle w:val="Collegamentoipertestuale"/>
+          <w:color w:val="auto"/>
+          <w:u w:val="none"/>
+        </w:rPr>
+        <w:t xml:space="preserve"> </w:t>
+      </w:r>
+      <w:r>
+        <w:rPr>
+          <w:rStyle w:val="Collegamentoipertestuale"/>
+          <w:color w:val="auto"/>
+          <w:u w:val="none"/>
+        </w:rPr>
+        <w:t>"appiccicoso". Questo è utile per elementi che devono rimanere visibili all'interno del loro contenitore durante lo scorrimento</w:t>
+      </w:r>
+      <w:r>
+        <w:rPr>
+          <w:rStyle w:val="Collegamentoipertestuale"/>
+          <w:color w:val="auto"/>
+          <w:u w:val="none"/>
+        </w:rPr>
+        <w:t>:</w:t>
+      </w:r>
+    </w:p>
+    <w:p>
+      <w:pPr>
+        <w:rPr>
+          <w:rStyle w:val="Collegamentoipertestuale"/>
+          <w:color w:val="auto"/>
+          <w:u w:val="none"/>
+        </w:rPr>
+      </w:pPr>
+      <w:r>
+        <w:rPr>
+          <w:rStyle w:val="Collegamentoipertestuale"/>
+        </w:rPr>
+        <w:drawing>
+          <wp:anchor distT="0" distB="0" distL="114300" distR="114300" simplePos="0" relativeHeight="251664896" behindDoc="1" locked="0" layoutInCell="1" allowOverlap="1" wp14:anchorId="6A663451" wp14:editId="286D5210">
+            <wp:simplePos x="0" y="0"/>
+            <wp:positionH relativeFrom="column">
+              <wp:posOffset>-3810</wp:posOffset>
+            </wp:positionH>
+            <wp:positionV relativeFrom="paragraph">
+              <wp:posOffset>8890</wp:posOffset>
+            </wp:positionV>
+            <wp:extent cx="2654935" cy="1181100"/>
+            <wp:effectExtent l="0" t="0" r="0" b="0"/>
+            <wp:wrapTight wrapText="bothSides">
+              <wp:wrapPolygon edited="0">
+                <wp:start x="0" y="0"/>
+                <wp:lineTo x="0" y="21252"/>
+                <wp:lineTo x="21388" y="21252"/>
+                <wp:lineTo x="21388" y="0"/>
+                <wp:lineTo x="0" y="0"/>
+              </wp:wrapPolygon>
+            </wp:wrapTight>
+            <wp:docPr id="545371513" name="Immagine 545371513"/>
+            <wp:cNvGraphicFramePr>
+              <a:graphicFrameLocks xmlns:a="http://schemas.openxmlformats.org/drawingml/2006/main" noChangeAspect="1"/>
+            </wp:cNvGraphicFramePr>
+            <a:graphic xmlns:a="http://schemas.openxmlformats.org/drawingml/2006/main">
+              <a:graphicData uri="http://schemas.openxmlformats.org/drawingml/2006/picture">
+                <pic:pic xmlns:pic="http://schemas.openxmlformats.org/drawingml/2006/picture">
+                  <pic:nvPicPr>
+                    <pic:cNvPr id="1" name=""/>
+                    <pic:cNvPicPr/>
+                  </pic:nvPicPr>
+                  <pic:blipFill>
+                    <a:blip r:embed="rId230" cstate="print">
+                      <a:extLst>
+                        <a:ext uri="{28A0092B-C50C-407E-A947-70E740481C1C}">
+                          <a14:useLocalDpi xmlns:a14="http://schemas.microsoft.com/office/drawing/2010/main" val="0"/>
+                        </a:ext>
+                      </a:extLst>
+                    </a:blip>
+                    <a:stretch>
+                      <a:fillRect/>
+                    </a:stretch>
+                  </pic:blipFill>
+                  <pic:spPr>
+                    <a:xfrm>
+                      <a:off x="0" y="0"/>
+                      <a:ext cx="2654935" cy="1181100"/>
+                    </a:xfrm>
+                    <a:prstGeom prst="rect">
+                      <a:avLst/>
+                    </a:prstGeom>
+                  </pic:spPr>
+                </pic:pic>
+              </a:graphicData>
+            </a:graphic>
+            <wp14:sizeRelH relativeFrom="margin">
+              <wp14:pctWidth>0</wp14:pctWidth>
+            </wp14:sizeRelH>
+            <wp14:sizeRelV relativeFrom="margin">
+              <wp14:pctHeight>0</wp14:pctHeight>
+            </wp14:sizeRelV>
+          </wp:anchor>
+        </w:drawing>
+      </w:r>
+    </w:p>
+    <w:p>
+      <w:pPr>
+        <w:rPr>
+          <w:rStyle w:val="Collegamentoipertestuale"/>
+          <w:color w:val="auto"/>
+          <w:u w:val="none"/>
         </w:rPr>
       </w:pPr>
     </w:p>
@@ -37886,6 +38752,7 @@
           <w:szCs w:val="32"/>
           <w:u w:val="none"/>
         </w:rPr>
+        <w:lastRenderedPageBreak/>
         <w:t>Z-INDEX</w:t>
       </w:r>
     </w:p>
@@ -37895,326 +38762,216 @@
           <w:rStyle w:val="Collegamentoipertestuale"/>
         </w:rPr>
       </w:pPr>
-    </w:p>
-    <w:p>
-      <w:pPr>
-        <w:rPr>
-          <w:rStyle w:val="Collegamentoipertestuale"/>
-        </w:rPr>
-      </w:pPr>
-    </w:p>
-    <w:p>
-      <w:pPr>
-        <w:rPr>
-          <w:rStyle w:val="Collegamentoipertestuale"/>
-        </w:rPr>
-      </w:pPr>
-    </w:p>
-    <w:p>
-      <w:pPr>
-        <w:rPr>
-          <w:rStyle w:val="Collegamentoipertestuale"/>
-        </w:rPr>
-      </w:pPr>
-    </w:p>
-    <w:p>
-      <w:pPr>
-        <w:rPr>
-          <w:rStyle w:val="Collegamentoipertestuale"/>
-        </w:rPr>
-      </w:pPr>
-    </w:p>
-    <w:p>
-      <w:pPr>
-        <w:rPr>
-          <w:rStyle w:val="Collegamentoipertestuale"/>
-        </w:rPr>
-      </w:pPr>
-    </w:p>
-    <w:p>
-      <w:pPr>
-        <w:rPr>
-          <w:rStyle w:val="Collegamentoipertestuale"/>
-        </w:rPr>
-      </w:pPr>
-    </w:p>
-    <w:p>
-      <w:pPr>
-        <w:rPr>
-          <w:rStyle w:val="Collegamentoipertestuale"/>
-        </w:rPr>
-      </w:pPr>
-    </w:p>
-    <w:p>
-      <w:pPr>
-        <w:rPr>
-          <w:rStyle w:val="Collegamentoipertestuale"/>
-        </w:rPr>
-      </w:pPr>
-    </w:p>
-    <w:p>
-      <w:pPr>
-        <w:rPr>
-          <w:rStyle w:val="Collegamentoipertestuale"/>
-        </w:rPr>
-      </w:pPr>
-    </w:p>
-    <w:p>
-      <w:pPr>
-        <w:rPr>
-          <w:rStyle w:val="Collegamentoipertestuale"/>
-        </w:rPr>
-      </w:pPr>
-    </w:p>
-    <w:p>
-      <w:pPr>
-        <w:rPr>
-          <w:rStyle w:val="Collegamentoipertestuale"/>
-        </w:rPr>
-      </w:pPr>
-    </w:p>
-    <w:p>
-      <w:pPr>
-        <w:rPr>
-          <w:rStyle w:val="Collegamentoipertestuale"/>
-        </w:rPr>
-      </w:pPr>
-    </w:p>
-    <w:p>
-      <w:pPr>
-        <w:rPr>
-          <w:rStyle w:val="Collegamentoipertestuale"/>
-        </w:rPr>
-      </w:pPr>
-    </w:p>
-    <w:p>
-      <w:pPr>
-        <w:rPr>
-          <w:rStyle w:val="Collegamentoipertestuale"/>
-        </w:rPr>
-      </w:pPr>
-    </w:p>
-    <w:p>
-      <w:pPr>
-        <w:rPr>
-          <w:rStyle w:val="Collegamentoipertestuale"/>
-        </w:rPr>
-      </w:pPr>
-    </w:p>
-    <w:p>
-      <w:pPr>
-        <w:rPr>
-          <w:rStyle w:val="Collegamentoipertestuale"/>
-        </w:rPr>
-      </w:pPr>
-    </w:p>
-    <w:p>
-      <w:pPr>
-        <w:rPr>
-          <w:rStyle w:val="Collegamentoipertestuale"/>
-        </w:rPr>
-      </w:pPr>
-    </w:p>
-    <w:p>
-      <w:pPr>
-        <w:rPr>
-          <w:rStyle w:val="Collegamentoipertestuale"/>
-        </w:rPr>
-      </w:pPr>
-    </w:p>
-    <w:p>
-      <w:pPr>
-        <w:rPr>
-          <w:rStyle w:val="Collegamentoipertestuale"/>
-        </w:rPr>
-      </w:pPr>
-    </w:p>
-    <w:p>
-      <w:pPr>
-        <w:rPr>
-          <w:rStyle w:val="Collegamentoipertestuale"/>
-        </w:rPr>
-      </w:pPr>
-    </w:p>
-    <w:p>
-      <w:pPr>
-        <w:rPr>
-          <w:rStyle w:val="Collegamentoipertestuale"/>
-        </w:rPr>
-      </w:pPr>
-    </w:p>
-    <w:p>
-      <w:pPr>
-        <w:rPr>
-          <w:rStyle w:val="Collegamentoipertestuale"/>
-        </w:rPr>
-      </w:pPr>
-    </w:p>
-    <w:p>
-      <w:pPr>
-        <w:rPr>
-          <w:rStyle w:val="Collegamentoipertestuale"/>
-        </w:rPr>
-      </w:pPr>
-    </w:p>
-    <w:p>
-      <w:pPr>
-        <w:rPr>
-          <w:rStyle w:val="Collegamentoipertestuale"/>
-        </w:rPr>
-      </w:pPr>
-    </w:p>
-    <w:p>
-      <w:pPr>
-        <w:rPr>
-          <w:rStyle w:val="Collegamentoipertestuale"/>
-        </w:rPr>
-      </w:pPr>
-    </w:p>
-    <w:p>
-      <w:pPr>
-        <w:rPr>
-          <w:rStyle w:val="Collegamentoipertestuale"/>
-        </w:rPr>
-      </w:pPr>
-    </w:p>
-    <w:p>
-      <w:pPr>
-        <w:rPr>
-          <w:rStyle w:val="Collegamentoipertestuale"/>
-        </w:rPr>
-      </w:pPr>
-    </w:p>
-    <w:p>
-      <w:pPr>
-        <w:rPr>
-          <w:rStyle w:val="Collegamentoipertestuale"/>
-        </w:rPr>
-      </w:pPr>
-    </w:p>
-    <w:p>
-      <w:pPr>
-        <w:rPr>
-          <w:rStyle w:val="Collegamentoipertestuale"/>
-        </w:rPr>
-      </w:pPr>
-    </w:p>
-    <w:p>
-      <w:pPr>
-        <w:rPr>
-          <w:rStyle w:val="Collegamentoipertestuale"/>
-        </w:rPr>
-      </w:pPr>
-    </w:p>
-    <w:p>
-      <w:pPr>
-        <w:rPr>
-          <w:rStyle w:val="Collegamentoipertestuale"/>
-        </w:rPr>
-      </w:pPr>
-    </w:p>
-    <w:p>
-      <w:pPr>
-        <w:rPr>
-          <w:rStyle w:val="Collegamentoipertestuale"/>
-        </w:rPr>
-      </w:pPr>
-    </w:p>
-    <w:p>
-      <w:pPr>
-        <w:rPr>
-          <w:rStyle w:val="Collegamentoipertestuale"/>
-        </w:rPr>
-      </w:pPr>
-    </w:p>
-    <w:p>
-      <w:pPr>
-        <w:rPr>
-          <w:rStyle w:val="Collegamentoipertestuale"/>
-        </w:rPr>
-      </w:pPr>
-    </w:p>
-    <w:p>
-      <w:pPr>
-        <w:rPr>
-          <w:rStyle w:val="Collegamentoipertestuale"/>
-        </w:rPr>
-      </w:pPr>
-    </w:p>
-    <w:p>
-      <w:pPr>
-        <w:rPr>
-          <w:rStyle w:val="Collegamentoipertestuale"/>
-        </w:rPr>
-      </w:pPr>
-    </w:p>
-    <w:p>
-      <w:pPr>
-        <w:rPr>
-          <w:rStyle w:val="Collegamentoipertestuale"/>
-        </w:rPr>
-      </w:pPr>
-    </w:p>
-    <w:p>
-      <w:pPr>
-        <w:rPr>
-          <w:rStyle w:val="Collegamentoipertestuale"/>
-        </w:rPr>
-      </w:pPr>
-    </w:p>
-    <w:p>
-      <w:pPr>
-        <w:rPr>
-          <w:rStyle w:val="Collegamentoipertestuale"/>
-        </w:rPr>
-      </w:pPr>
-    </w:p>
-    <w:p>
-      <w:pPr>
-        <w:rPr>
-          <w:rStyle w:val="Collegamentoipertestuale"/>
-        </w:rPr>
-      </w:pPr>
-    </w:p>
-    <w:p>
-      <w:pPr>
-        <w:rPr>
-          <w:rStyle w:val="Collegamentoipertestuale"/>
-        </w:rPr>
-      </w:pPr>
-    </w:p>
-    <w:p>
-      <w:pPr>
-        <w:rPr>
-          <w:rStyle w:val="Collegamentoipertestuale"/>
-        </w:rPr>
-      </w:pPr>
-    </w:p>
-    <w:p>
-      <w:pPr>
-        <w:rPr>
-          <w:rStyle w:val="Collegamentoipertestuale"/>
-        </w:rPr>
-      </w:pPr>
-    </w:p>
-    <w:p>
-      <w:pPr>
-        <w:rPr>
-          <w:rStyle w:val="Collegamentoipertestuale"/>
-        </w:rPr>
-      </w:pPr>
-    </w:p>
-    <w:p>
-      <w:pPr>
-        <w:rPr>
-          <w:rStyle w:val="Collegamentoipertestuale"/>
-        </w:rPr>
-      </w:pPr>
-    </w:p>
-    <w:p>
-      <w:pPr>
-        <w:rPr>
-          <w:rStyle w:val="Collegamentoipertestuale"/>
+      <w:hyperlink r:id="rId231" w:history="1">
+        <w:r>
+          <w:rPr>
+            <w:rStyle w:val="Collegamentoipertestuale"/>
+          </w:rPr>
+          <w:t>Using z-index - CSS: Cascading Style Sheets | MDN (mozilla.org)</w:t>
+        </w:r>
+      </w:hyperlink>
+    </w:p>
+    <w:p>
+      <w:pPr>
+        <w:rPr>
+          <w:rStyle w:val="Collegamentoipertestuale"/>
+        </w:rPr>
+      </w:pPr>
+    </w:p>
+    <w:p>
+      <w:pPr>
+        <w:rPr>
+          <w:rStyle w:val="Collegamentoipertestuale"/>
+        </w:rPr>
+      </w:pPr>
+    </w:p>
+    <w:p>
+      <w:pPr>
+        <w:rPr>
+          <w:rStyle w:val="Collegamentoipertestuale"/>
+        </w:rPr>
+      </w:pPr>
+    </w:p>
+    <w:p>
+      <w:pPr>
+        <w:rPr>
+          <w:rStyle w:val="Collegamentoipertestuale"/>
+        </w:rPr>
+      </w:pPr>
+    </w:p>
+    <w:p>
+      <w:pPr>
+        <w:rPr>
+          <w:rStyle w:val="Collegamentoipertestuale"/>
+        </w:rPr>
+      </w:pPr>
+    </w:p>
+    <w:p>
+      <w:pPr>
+        <w:rPr>
+          <w:rStyle w:val="Collegamentoipertestuale"/>
+        </w:rPr>
+      </w:pPr>
+    </w:p>
+    <w:p>
+      <w:pPr>
+        <w:rPr>
+          <w:rStyle w:val="Collegamentoipertestuale"/>
+        </w:rPr>
+      </w:pPr>
+    </w:p>
+    <w:p>
+      <w:pPr>
+        <w:rPr>
+          <w:rStyle w:val="Collegamentoipertestuale"/>
+        </w:rPr>
+      </w:pPr>
+    </w:p>
+    <w:p>
+      <w:pPr>
+        <w:rPr>
+          <w:rStyle w:val="Collegamentoipertestuale"/>
+        </w:rPr>
+      </w:pPr>
+    </w:p>
+    <w:p>
+      <w:pPr>
+        <w:rPr>
+          <w:rStyle w:val="Collegamentoipertestuale"/>
+        </w:rPr>
+      </w:pPr>
+    </w:p>
+    <w:p>
+      <w:pPr>
+        <w:rPr>
+          <w:rStyle w:val="Collegamentoipertestuale"/>
+        </w:rPr>
+      </w:pPr>
+    </w:p>
+    <w:p>
+      <w:pPr>
+        <w:rPr>
+          <w:rStyle w:val="Collegamentoipertestuale"/>
+        </w:rPr>
+      </w:pPr>
+    </w:p>
+    <w:p>
+      <w:pPr>
+        <w:rPr>
+          <w:rStyle w:val="Collegamentoipertestuale"/>
+        </w:rPr>
+      </w:pPr>
+    </w:p>
+    <w:p>
+      <w:pPr>
+        <w:rPr>
+          <w:rStyle w:val="Collegamentoipertestuale"/>
+        </w:rPr>
+      </w:pPr>
+    </w:p>
+    <w:p>
+      <w:pPr>
+        <w:rPr>
+          <w:rStyle w:val="Collegamentoipertestuale"/>
+        </w:rPr>
+      </w:pPr>
+    </w:p>
+    <w:p>
+      <w:pPr>
+        <w:rPr>
+          <w:rStyle w:val="Collegamentoipertestuale"/>
+        </w:rPr>
+      </w:pPr>
+    </w:p>
+    <w:p>
+      <w:pPr>
+        <w:rPr>
+          <w:rStyle w:val="Collegamentoipertestuale"/>
+        </w:rPr>
+      </w:pPr>
+    </w:p>
+    <w:p>
+      <w:pPr>
+        <w:rPr>
+          <w:rStyle w:val="Collegamentoipertestuale"/>
+        </w:rPr>
+      </w:pPr>
+    </w:p>
+    <w:p>
+      <w:pPr>
+        <w:rPr>
+          <w:rStyle w:val="Collegamentoipertestuale"/>
+        </w:rPr>
+      </w:pPr>
+    </w:p>
+    <w:p>
+      <w:pPr>
+        <w:rPr>
+          <w:rStyle w:val="Collegamentoipertestuale"/>
+        </w:rPr>
+      </w:pPr>
+    </w:p>
+    <w:p>
+      <w:pPr>
+        <w:rPr>
+          <w:rStyle w:val="Collegamentoipertestuale"/>
+        </w:rPr>
+      </w:pPr>
+    </w:p>
+    <w:p>
+      <w:pPr>
+        <w:rPr>
+          <w:rStyle w:val="Collegamentoipertestuale"/>
+        </w:rPr>
+      </w:pPr>
+    </w:p>
+    <w:p>
+      <w:pPr>
+        <w:rPr>
+          <w:rStyle w:val="Collegamentoipertestuale"/>
+        </w:rPr>
+      </w:pPr>
+    </w:p>
+    <w:p>
+      <w:pPr>
+        <w:rPr>
+          <w:rStyle w:val="Collegamentoipertestuale"/>
+        </w:rPr>
+      </w:pPr>
+    </w:p>
+    <w:p>
+      <w:pPr>
+        <w:rPr>
+          <w:rStyle w:val="Collegamentoipertestuale"/>
+        </w:rPr>
+      </w:pPr>
+    </w:p>
+    <w:p>
+      <w:pPr>
+        <w:rPr>
+          <w:rStyle w:val="Collegamentoipertestuale"/>
+        </w:rPr>
+      </w:pPr>
+    </w:p>
+    <w:p>
+      <w:pPr>
+        <w:rPr>
+          <w:rStyle w:val="Collegamentoipertestuale"/>
+        </w:rPr>
+      </w:pPr>
+    </w:p>
+    <w:p>
+      <w:pPr>
+        <w:rPr>
+          <w:rStyle w:val="Collegamentoipertestuale"/>
+        </w:rPr>
+      </w:pPr>
+    </w:p>
+    <w:p>
+      <w:pPr>
+        <w:rPr>
+          <w:color w:val="0563C1" w:themeColor="hyperlink"/>
+          <w:u w:val="single"/>
         </w:rPr>
       </w:pPr>
     </w:p>
@@ -38227,27 +38984,15 @@
     </w:p>
     <w:p>
       <w:pPr>
-        <w:pBdr>
-          <w:bottom w:val="single" w:sz="6" w:space="1" w:color="auto"/>
-        </w:pBdr>
-      </w:pPr>
-    </w:p>
-    <w:p>
-      <w:pPr>
-        <w:pBdr>
-          <w:bottom w:val="single" w:sz="6" w:space="1" w:color="auto"/>
-        </w:pBdr>
-      </w:pPr>
-    </w:p>
-    <w:p>
-      <w:pPr>
-        <w:pBdr>
-          <w:bottom w:val="single" w:sz="6" w:space="1" w:color="auto"/>
-        </w:pBdr>
-      </w:pPr>
-    </w:p>
-    <w:p>
-      <w:pPr>
+        <w:rPr>
+          <w:rStyle w:val="Collegamentoipertestuale"/>
+          <w:rFonts w:ascii="Aptos Black" w:hAnsi="Aptos Black"/>
+          <w:bCs/>
+          <w:sz w:val="32"/>
+          <w:szCs w:val="32"/>
+        </w:rPr>
+      </w:pPr>
+      <w:r>
         <w:rPr>
           <w:rStyle w:val="Collegamentoipertestuale"/>
           <w:rFonts w:ascii="Aptos Black" w:hAnsi="Aptos Black"/>
@@ -38257,7 +39002,9 @@
           <w:szCs w:val="32"/>
           <w:u w:val="none"/>
         </w:rPr>
-      </w:pPr>
+        <w:lastRenderedPageBreak/>
+        <w:t xml:space="preserve">LEZIONE </w:t>
+      </w:r>
       <w:r>
         <w:rPr>
           <w:rStyle w:val="Collegamentoipertestuale"/>
@@ -38268,8 +39015,7 @@
           <w:szCs w:val="32"/>
           <w:u w:val="none"/>
         </w:rPr>
-        <w:lastRenderedPageBreak/>
-        <w:t xml:space="preserve">LEZIONE </w:t>
+        <w:t xml:space="preserve"> 9 </w:t>
       </w:r>
       <w:r>
         <w:rPr>
@@ -38281,7 +39027,7 @@
           <w:szCs w:val="32"/>
           <w:u w:val="none"/>
         </w:rPr>
-        <w:t xml:space="preserve"> 9 </w:t>
+        <w:sym w:font="Wingdings" w:char="F0E0"/>
       </w:r>
       <w:r>
         <w:rPr>
@@ -38293,21 +39039,9 @@
           <w:szCs w:val="32"/>
           <w:u w:val="none"/>
         </w:rPr>
-        <w:sym w:font="Wingdings" w:char="F0E0"/>
-      </w:r>
-      <w:r>
-        <w:rPr>
-          <w:rStyle w:val="Collegamentoipertestuale"/>
-          <w:rFonts w:ascii="Aptos Black" w:hAnsi="Aptos Black"/>
-          <w:bCs/>
-          <w:color w:val="000000" w:themeColor="text1"/>
-          <w:sz w:val="32"/>
-          <w:szCs w:val="32"/>
-          <w:u w:val="none"/>
-        </w:rPr>
         <w:t xml:space="preserve"> </w:t>
       </w:r>
-      <w:hyperlink r:id="rId224" w:history="1">
+      <w:hyperlink r:id="rId232" w:history="1">
         <w:r>
           <w:rPr>
             <w:rStyle w:val="Collegamentoipertestuale"/>
@@ -38319,6 +39053,19 @@
           <w:t>SLIDE PROF</w:t>
         </w:r>
       </w:hyperlink>
+    </w:p>
+    <w:p>
+      <w:pPr>
+        <w:rPr>
+          <w:rStyle w:val="Collegamentoipertestuale"/>
+          <w:rFonts w:ascii="Aptos Black" w:hAnsi="Aptos Black"/>
+          <w:bCs/>
+          <w:color w:val="000000" w:themeColor="text1"/>
+          <w:sz w:val="32"/>
+          <w:szCs w:val="32"/>
+          <w:u w:val="none"/>
+        </w:rPr>
+      </w:pPr>
     </w:p>
     <w:p>
       <w:pPr>
@@ -38686,7 +39433,7 @@
                     <pic:cNvPicPr/>
                   </pic:nvPicPr>
                   <pic:blipFill>
-                    <a:blip r:embed="rId225">
+                    <a:blip r:embed="rId233">
                       <a:extLst>
                         <a:ext uri="{28A0092B-C50C-407E-A947-70E740481C1C}">
                           <a14:useLocalDpi xmlns:a14="http://schemas.microsoft.com/office/drawing/2010/main" val="0"/>
@@ -38726,7 +39473,7 @@
           <w:u w:val="none"/>
         </w:rPr>
         <w:drawing>
-          <wp:anchor distT="0" distB="0" distL="114300" distR="114300" simplePos="0" relativeHeight="251661312" behindDoc="1" locked="0" layoutInCell="1" allowOverlap="1" wp14:anchorId="505FE56B" wp14:editId="1CAF0D22">
+          <wp:anchor distT="0" distB="0" distL="114300" distR="114300" simplePos="0" relativeHeight="251658240" behindDoc="1" locked="0" layoutInCell="1" allowOverlap="1" wp14:anchorId="505FE56B" wp14:editId="1CAF0D22">
             <wp:simplePos x="0" y="0"/>
             <wp:positionH relativeFrom="column">
               <wp:posOffset>2950795</wp:posOffset>
@@ -38757,7 +39504,7 @@
                     <pic:cNvPicPr/>
                   </pic:nvPicPr>
                   <pic:blipFill>
-                    <a:blip r:embed="rId226">
+                    <a:blip r:embed="rId234">
                       <a:extLst>
                         <a:ext uri="{28A0092B-C50C-407E-A947-70E740481C1C}">
                           <a14:useLocalDpi xmlns:a14="http://schemas.microsoft.com/office/drawing/2010/main" val="0"/>
@@ -38791,7 +39538,7 @@
           <w:u w:val="none"/>
         </w:rPr>
         <w:drawing>
-          <wp:anchor distT="0" distB="0" distL="114300" distR="114300" simplePos="0" relativeHeight="251698176" behindDoc="1" locked="0" layoutInCell="1" allowOverlap="1" wp14:anchorId="4ADC55B8" wp14:editId="2DAF06E7">
+          <wp:anchor distT="0" distB="0" distL="114300" distR="114300" simplePos="0" relativeHeight="251688960" behindDoc="1" locked="0" layoutInCell="1" allowOverlap="1" wp14:anchorId="4ADC55B8" wp14:editId="2DAF06E7">
             <wp:simplePos x="0" y="0"/>
             <wp:positionH relativeFrom="column">
               <wp:posOffset>-3810</wp:posOffset>
@@ -38822,7 +39569,7 @@
                     <pic:cNvPicPr/>
                   </pic:nvPicPr>
                   <pic:blipFill>
-                    <a:blip r:embed="rId227">
+                    <a:blip r:embed="rId235">
                       <a:extLst>
                         <a:ext uri="{28A0092B-C50C-407E-A947-70E740481C1C}">
                           <a14:useLocalDpi xmlns:a14="http://schemas.microsoft.com/office/drawing/2010/main" val="0"/>
@@ -38869,7 +39616,7 @@
           <w:noProof/>
         </w:rPr>
         <w:drawing>
-          <wp:anchor distT="0" distB="0" distL="114300" distR="114300" simplePos="0" relativeHeight="251640832" behindDoc="1" locked="0" layoutInCell="1" allowOverlap="1" wp14:anchorId="3DEA49AA" wp14:editId="44BC80F3">
+          <wp:anchor distT="0" distB="0" distL="114300" distR="114300" simplePos="0" relativeHeight="251631616" behindDoc="1" locked="0" layoutInCell="1" allowOverlap="1" wp14:anchorId="3DEA49AA" wp14:editId="44BC80F3">
             <wp:simplePos x="0" y="0"/>
             <wp:positionH relativeFrom="column">
               <wp:posOffset>-3011017</wp:posOffset>
@@ -38900,7 +39647,7 @@
                     <pic:cNvPicPr/>
                   </pic:nvPicPr>
                   <pic:blipFill>
-                    <a:blip r:embed="rId228">
+                    <a:blip r:embed="rId236">
                       <a:extLst>
                         <a:ext uri="{28A0092B-C50C-407E-A947-70E740481C1C}">
                           <a14:useLocalDpi xmlns:a14="http://schemas.microsoft.com/office/drawing/2010/main" val="0"/>
@@ -38960,16 +39707,229 @@
       <w:pPr>
         <w:rPr>
           <w:rStyle w:val="Collegamentoipertestuale"/>
-          <w:color w:val="auto"/>
-          <w:u w:val="none"/>
-        </w:rPr>
-      </w:pPr>
-    </w:p>
-    <w:p>
-      <w:pPr>
-        <w:rPr>
-          <w:rStyle w:val="Collegamentoipertestuale"/>
-          <w:color w:val="auto"/>
+          <w:rFonts w:ascii="Aptos Black" w:hAnsi="Aptos Black"/>
+          <w:bCs/>
+          <w:color w:val="000000" w:themeColor="text1"/>
+          <w:sz w:val="32"/>
+          <w:szCs w:val="32"/>
+          <w:u w:val="none"/>
+        </w:rPr>
+      </w:pPr>
+      <w:r>
+        <w:rPr>
+          <w:rStyle w:val="Collegamentoipertestuale"/>
+          <w:rFonts w:ascii="Aptos Black" w:hAnsi="Aptos Black"/>
+          <w:bCs/>
+          <w:color w:val="000000" w:themeColor="text1"/>
+          <w:sz w:val="32"/>
+          <w:szCs w:val="32"/>
+          <w:u w:val="none"/>
+        </w:rPr>
+        <w:t>CLEAR</w:t>
+      </w:r>
+    </w:p>
+    <w:p>
+      <w:pPr>
+        <w:rPr>
+          <w:rStyle w:val="Collegamentoipertestuale"/>
+          <w:color w:val="auto"/>
+          <w:u w:val="none"/>
+        </w:rPr>
+      </w:pPr>
+    </w:p>
+    <w:p>
+      <w:pPr>
+        <w:rPr>
+          <w:rStyle w:val="Collegamentoipertestuale"/>
+          <w:color w:val="auto"/>
+          <w:u w:val="none"/>
+        </w:rPr>
+      </w:pPr>
+    </w:p>
+    <w:p>
+      <w:pPr>
+        <w:rPr>
+          <w:rStyle w:val="Collegamentoipertestuale"/>
+          <w:color w:val="auto"/>
+          <w:u w:val="none"/>
+        </w:rPr>
+      </w:pPr>
+    </w:p>
+    <w:p>
+      <w:pPr>
+        <w:rPr>
+          <w:rStyle w:val="Collegamentoipertestuale"/>
+          <w:color w:val="auto"/>
+          <w:u w:val="none"/>
+        </w:rPr>
+      </w:pPr>
+    </w:p>
+    <w:p>
+      <w:pPr>
+        <w:rPr>
+          <w:rStyle w:val="Collegamentoipertestuale"/>
+          <w:color w:val="auto"/>
+          <w:u w:val="none"/>
+        </w:rPr>
+      </w:pPr>
+    </w:p>
+    <w:p>
+      <w:pPr>
+        <w:rPr>
+          <w:rStyle w:val="Collegamentoipertestuale"/>
+          <w:color w:val="auto"/>
+          <w:u w:val="none"/>
+        </w:rPr>
+      </w:pPr>
+    </w:p>
+    <w:p>
+      <w:pPr>
+        <w:pBdr>
+          <w:bottom w:val="single" w:sz="6" w:space="1" w:color="auto"/>
+        </w:pBdr>
+        <w:rPr>
+          <w:rStyle w:val="Collegamentoipertestuale"/>
+          <w:color w:val="auto"/>
+          <w:u w:val="none"/>
+        </w:rPr>
+      </w:pPr>
+    </w:p>
+    <w:p>
+      <w:pPr>
+        <w:pBdr>
+          <w:bottom w:val="single" w:sz="6" w:space="1" w:color="auto"/>
+        </w:pBdr>
+        <w:rPr>
+          <w:rStyle w:val="Collegamentoipertestuale"/>
+          <w:color w:val="auto"/>
+          <w:u w:val="none"/>
+        </w:rPr>
+      </w:pPr>
+    </w:p>
+    <w:p>
+      <w:pPr>
+        <w:rPr>
+          <w:rStyle w:val="Collegamentoipertestuale"/>
+          <w:rFonts w:ascii="Aptos Black" w:hAnsi="Aptos Black"/>
+          <w:bCs/>
+          <w:sz w:val="32"/>
+          <w:szCs w:val="32"/>
+        </w:rPr>
+      </w:pPr>
+      <w:r>
+        <w:rPr>
+          <w:rStyle w:val="Collegamentoipertestuale"/>
+          <w:rFonts w:ascii="Aptos Black" w:hAnsi="Aptos Black"/>
+          <w:bCs/>
+          <w:color w:val="000000" w:themeColor="text1"/>
+          <w:sz w:val="32"/>
+          <w:szCs w:val="32"/>
+          <w:u w:val="none"/>
+        </w:rPr>
+        <w:lastRenderedPageBreak/>
+        <w:t xml:space="preserve">LEZIONE </w:t>
+      </w:r>
+      <w:r>
+        <w:rPr>
+          <w:rStyle w:val="Collegamentoipertestuale"/>
+          <w:rFonts w:ascii="Aptos Black" w:hAnsi="Aptos Black"/>
+          <w:bCs/>
+          <w:color w:val="000000" w:themeColor="text1"/>
+          <w:sz w:val="32"/>
+          <w:szCs w:val="32"/>
+          <w:u w:val="none"/>
+        </w:rPr>
+        <w:t xml:space="preserve"> </w:t>
+      </w:r>
+      <w:r>
+        <w:rPr>
+          <w:rStyle w:val="Collegamentoipertestuale"/>
+          <w:rFonts w:ascii="Aptos Black" w:hAnsi="Aptos Black"/>
+          <w:bCs/>
+          <w:color w:val="000000" w:themeColor="text1"/>
+          <w:sz w:val="32"/>
+          <w:szCs w:val="32"/>
+          <w:u w:val="none"/>
+        </w:rPr>
+        <w:t xml:space="preserve">10 </w:t>
+      </w:r>
+      <w:r>
+        <w:rPr>
+          <w:rStyle w:val="Collegamentoipertestuale"/>
+          <w:rFonts w:ascii="Aptos Black" w:hAnsi="Aptos Black"/>
+          <w:bCs/>
+          <w:color w:val="000000" w:themeColor="text1"/>
+          <w:sz w:val="32"/>
+          <w:szCs w:val="32"/>
+          <w:u w:val="none"/>
+        </w:rPr>
+        <w:sym w:font="Wingdings" w:char="F0E0"/>
+      </w:r>
+      <w:r>
+        <w:rPr>
+          <w:rStyle w:val="Collegamentoipertestuale"/>
+          <w:rFonts w:ascii="Aptos Black" w:hAnsi="Aptos Black"/>
+          <w:bCs/>
+          <w:color w:val="000000" w:themeColor="text1"/>
+          <w:sz w:val="32"/>
+          <w:szCs w:val="32"/>
+          <w:u w:val="none"/>
+        </w:rPr>
+        <w:t xml:space="preserve"> </w:t>
+      </w:r>
+      <w:r>
+        <w:rPr>
+          <w:rFonts w:ascii="Aptos Black" w:hAnsi="Aptos Black"/>
+          <w:bCs/>
+          <w:sz w:val="32"/>
+          <w:szCs w:val="32"/>
+        </w:rPr>
+        <w:t>SLIDE PROF</w:t>
+      </w:r>
+    </w:p>
+    <w:p>
+      <w:pPr>
+        <w:rPr>
+          <w:rStyle w:val="Collegamentoipertestuale"/>
+          <w:color w:val="auto"/>
+          <w:u w:val="none"/>
+        </w:rPr>
+      </w:pPr>
+    </w:p>
+    <w:p>
+      <w:pPr>
+        <w:rPr>
+          <w:rStyle w:val="Collegamentoipertestuale"/>
+          <w:rFonts w:ascii="Aptos Black" w:hAnsi="Aptos Black"/>
+          <w:bCs/>
+          <w:color w:val="000000" w:themeColor="text1"/>
+          <w:sz w:val="32"/>
+          <w:szCs w:val="32"/>
+          <w:u w:val="none"/>
+        </w:rPr>
+      </w:pPr>
+      <w:r>
+        <w:rPr>
+          <w:rStyle w:val="Collegamentoipertestuale"/>
+          <w:rFonts w:ascii="Aptos Black" w:hAnsi="Aptos Black"/>
+          <w:bCs/>
+          <w:color w:val="000000" w:themeColor="text1"/>
+          <w:sz w:val="32"/>
+          <w:szCs w:val="32"/>
+          <w:u w:val="none"/>
+        </w:rPr>
+        <w:t>RESPONSIVE WEB PAGES</w:t>
+      </w:r>
+    </w:p>
+    <w:p>
+      <w:pPr>
+        <w:rPr>
+          <w:rStyle w:val="Collegamentoipertestuale"/>
+          <w:rFonts w:ascii="Aptos Black" w:hAnsi="Aptos Black"/>
+          <w:bCs/>
+          <w:color w:val="000000" w:themeColor="text1"/>
+          <w:sz w:val="32"/>
+          <w:szCs w:val="32"/>
           <w:u w:val="none"/>
         </w:rPr>
       </w:pPr>

</xml_diff>

<commit_message>
updated notes 00-HMTL-CSS-APPUNTI, performed but to complete exercise 2 of section 9 (responsive-web)
</commit_message>
<xml_diff>
--- a/APPUNTI/00-HTML CSS APPUNTI.docx
+++ b/APPUNTI/00-HTML CSS APPUNTI.docx
@@ -848,7 +848,18 @@
         <w:sym w:font="Wingdings" w:char="F0E0"/>
       </w:r>
       <w:r>
-        <w:t xml:space="preserve"> indica il funzionamento e la logica, per le operazioni dinamiche sul nostro sito</w:t>
+        <w:t xml:space="preserve"> indica il funzionamento e la </w:t>
+      </w:r>
+      <w:r>
+        <w:rPr>
+          <w:b/>
+          <w:bCs/>
+          <w:u w:val="single"/>
+        </w:rPr>
+        <w:t>logica</w:t>
+      </w:r>
+      <w:r>
+        <w:t>, per le operazioni dinamiche sul nostro sito</w:t>
       </w:r>
     </w:p>
     <w:p/>
@@ -1220,6 +1231,7 @@
         <w:t xml:space="preserve"> </w:t>
       </w:r>
     </w:p>
+    <w:p/>
     <w:p>
       <w:pPr>
         <w:spacing w:line="240" w:lineRule="auto"/>
@@ -1451,7 +1463,24 @@
           <w:color w:val="auto"/>
           <w:u w:val="none"/>
         </w:rPr>
-        <w:t xml:space="preserve"> (Uniform Resource Locator) </w:t>
+        <w:t xml:space="preserve"> (</w:t>
+      </w:r>
+      <w:r>
+        <w:rPr>
+          <w:rStyle w:val="Collegamentoipertestuale"/>
+          <w:b/>
+          <w:bCs/>
+          <w:color w:val="auto"/>
+        </w:rPr>
+        <w:t>Uniform Resource Locator</w:t>
+      </w:r>
+      <w:r>
+        <w:rPr>
+          <w:rStyle w:val="Collegamentoipertestuale"/>
+          <w:color w:val="auto"/>
+          <w:u w:val="none"/>
+        </w:rPr>
+        <w:t xml:space="preserve">) </w:t>
       </w:r>
       <w:r>
         <w:rPr>
@@ -2205,7 +2234,7 @@
           <w:noProof/>
         </w:rPr>
         <w:drawing>
-          <wp:anchor distT="0" distB="0" distL="114300" distR="114300" simplePos="0" relativeHeight="251569664" behindDoc="0" locked="0" layoutInCell="1" allowOverlap="1" wp14:anchorId="56AFD3E1" wp14:editId="31DBD165">
+          <wp:anchor distT="0" distB="0" distL="114300" distR="114300" simplePos="0" relativeHeight="251568640" behindDoc="0" locked="0" layoutInCell="1" allowOverlap="1" wp14:anchorId="56AFD3E1" wp14:editId="749A92AE">
             <wp:simplePos x="0" y="0"/>
             <wp:positionH relativeFrom="column">
               <wp:posOffset>2005110</wp:posOffset>
@@ -3263,6 +3292,8 @@
       <w:r>
         <w:rPr>
           <w:rStyle w:val="Collegamentoipertestuale"/>
+          <w:b/>
+          <w:bCs/>
           <w:color w:val="auto"/>
         </w:rPr>
         <w:t>archivio temporaneo</w:t>
@@ -3273,7 +3304,24 @@
           <w:color w:val="auto"/>
           <w:u w:val="none"/>
         </w:rPr>
-        <w:t xml:space="preserve"> che consente al browser di accedere rapidamente ai file necessari senza doverli scaricare nuovamente dal server ogni volta che visiti la stessa pagina o altre pagine che utilizzano gli stessi elementi.</w:t>
+        <w:t xml:space="preserve"> che consente al browser di </w:t>
+      </w:r>
+      <w:r>
+        <w:rPr>
+          <w:rStyle w:val="Collegamentoipertestuale"/>
+          <w:b/>
+          <w:bCs/>
+          <w:color w:val="auto"/>
+        </w:rPr>
+        <w:t>accedere rapidamente ai file necessari senza doverli scaricare nuovamente</w:t>
+      </w:r>
+      <w:r>
+        <w:rPr>
+          <w:rStyle w:val="Collegamentoipertestuale"/>
+          <w:color w:val="auto"/>
+          <w:u w:val="none"/>
+        </w:rPr>
+        <w:t xml:space="preserve"> dal server ogni volta che visiti la stessa pagina o altre pagine che utilizzano gli stessi elementi.</w:t>
       </w:r>
     </w:p>
     <w:p>
@@ -3499,6 +3547,16 @@
     </w:p>
     <w:p>
       <w:pPr>
+        <w:spacing w:line="256" w:lineRule="auto"/>
+        <w:rPr>
+          <w:rStyle w:val="Collegamentoipertestuale"/>
+          <w:color w:val="auto"/>
+          <w:u w:val="none"/>
+        </w:rPr>
+      </w:pPr>
+    </w:p>
+    <w:p>
+      <w:pPr>
         <w:tabs>
           <w:tab w:val="left" w:pos="7619"/>
         </w:tabs>
@@ -3596,9 +3654,88 @@
         <w:rPr>
           <w:rStyle w:val="Collegamentoipertestuale"/>
           <w:color w:val="auto"/>
-          <w:u w:val="none"/>
-        </w:rPr>
-      </w:pPr>
+          <w:sz w:val="24"/>
+          <w:szCs w:val="24"/>
+          <w:u w:val="none"/>
+        </w:rPr>
+      </w:pPr>
+      <w:r>
+        <w:rPr>
+          <w:rStyle w:val="Collegamentoipertestuale"/>
+          <w:color w:val="auto"/>
+          <w:u w:val="none"/>
+        </w:rPr>
+        <w:t>-</w:t>
+      </w:r>
+      <w:r>
+        <w:rPr>
+          <w:rStyle w:val="Collegamentoipertestuale"/>
+          <w:b/>
+          <w:bCs/>
+          <w:color w:val="auto"/>
+          <w:highlight w:val="red"/>
+        </w:rPr>
+        <w:t>COMPABILITA</w:t>
+      </w:r>
+      <w:r>
+        <w:rPr>
+          <w:rStyle w:val="Collegamentoipertestuale"/>
+          <w:color w:val="auto"/>
+          <w:u w:val="none"/>
+        </w:rPr>
+        <w:t xml:space="preserve"> </w:t>
+      </w:r>
+      <w:r>
+        <w:rPr>
+          <w:rStyle w:val="Collegamentoipertestuale"/>
+          <w:color w:val="auto"/>
+          <w:u w:val="none"/>
+        </w:rPr>
+        <w:sym w:font="Wingdings" w:char="F0E0"/>
+      </w:r>
+      <w:r>
+        <w:rPr>
+          <w:rStyle w:val="Collegamentoipertestuale"/>
+          <w:color w:val="auto"/>
+          <w:u w:val="none"/>
+        </w:rPr>
+        <w:t xml:space="preserve">cercar di far funzionare il mio codice funziona </w:t>
+      </w:r>
+      <w:r>
+        <w:rPr>
+          <w:rStyle w:val="Collegamentoipertestuale"/>
+          <w:b/>
+          <w:bCs/>
+          <w:color w:val="auto"/>
+        </w:rPr>
+        <w:t>su differenti browser</w:t>
+      </w:r>
+      <w:r>
+        <w:rPr>
+          <w:rStyle w:val="Collegamentoipertestuale"/>
+          <w:color w:val="auto"/>
+          <w:u w:val="none"/>
+        </w:rPr>
+        <w:t xml:space="preserve"> (dai più vecchi ai più recenti)</w:t>
+      </w:r>
+      <w:r>
+        <w:rPr>
+          <w:rStyle w:val="Collegamentoipertestuale"/>
+          <w:color w:val="auto"/>
+          <w:u w:val="none"/>
+        </w:rPr>
+        <w:t>, cercando di rimuovere versioni di browser e browser stessi (internet explorer morto 2 anni fa), per ridurre al minimo i problemi</w:t>
+      </w:r>
+      <w:r>
+        <w:rPr>
+          <w:rStyle w:val="Collegamentoipertestuale"/>
+          <w:color w:val="auto"/>
+          <w:sz w:val="24"/>
+          <w:szCs w:val="24"/>
+          <w:u w:val="none"/>
+        </w:rPr>
+        <w:t xml:space="preserve">. </w:t>
+      </w:r>
     </w:p>
     <w:p>
       <w:pPr>
@@ -3607,72 +3744,14 @@
         </w:tabs>
         <w:rPr>
           <w:rStyle w:val="Collegamentoipertestuale"/>
+          <w:b/>
+          <w:bCs/>
           <w:color w:val="auto"/>
           <w:sz w:val="24"/>
           <w:szCs w:val="24"/>
           <w:u w:val="none"/>
         </w:rPr>
       </w:pPr>
-      <w:r>
-        <w:rPr>
-          <w:rStyle w:val="Collegamentoipertestuale"/>
-          <w:color w:val="auto"/>
-          <w:u w:val="none"/>
-        </w:rPr>
-        <w:t>-</w:t>
-      </w:r>
-      <w:r>
-        <w:rPr>
-          <w:rStyle w:val="Collegamentoipertestuale"/>
-          <w:b/>
-          <w:bCs/>
-          <w:color w:val="auto"/>
-          <w:highlight w:val="red"/>
-        </w:rPr>
-        <w:t>COMPABILITA</w:t>
-      </w:r>
-      <w:r>
-        <w:rPr>
-          <w:rStyle w:val="Collegamentoipertestuale"/>
-          <w:color w:val="auto"/>
-          <w:u w:val="none"/>
-        </w:rPr>
-        <w:t xml:space="preserve"> </w:t>
-      </w:r>
-      <w:r>
-        <w:rPr>
-          <w:rStyle w:val="Collegamentoipertestuale"/>
-          <w:color w:val="auto"/>
-          <w:u w:val="none"/>
-        </w:rPr>
-        <w:sym w:font="Wingdings" w:char="F0E0"/>
-      </w:r>
-      <w:r>
-        <w:rPr>
-          <w:rStyle w:val="Collegamentoipertestuale"/>
-          <w:color w:val="auto"/>
-          <w:u w:val="none"/>
-        </w:rPr>
-        <w:t>cercar di far funzionare il mio codice funziona su differenti browser (dai più vecchi ai più recenti)</w:t>
-      </w:r>
-      <w:r>
-        <w:rPr>
-          <w:rStyle w:val="Collegamentoipertestuale"/>
-          <w:color w:val="auto"/>
-          <w:u w:val="none"/>
-        </w:rPr>
-        <w:t>, cercando di rimuovere versioni di browser e browser stessi (internet explorer morto 2 anni fa), per ridurre al minimo i problemi</w:t>
-      </w:r>
-      <w:r>
-        <w:rPr>
-          <w:rStyle w:val="Collegamentoipertestuale"/>
-          <w:color w:val="auto"/>
-          <w:sz w:val="24"/>
-          <w:szCs w:val="24"/>
-          <w:u w:val="none"/>
-        </w:rPr>
-        <w:t xml:space="preserve">. </w:t>
-      </w:r>
     </w:p>
     <w:p>
       <w:pPr>
@@ -3681,14 +3760,95 @@
         </w:tabs>
         <w:rPr>
           <w:rStyle w:val="Collegamentoipertestuale"/>
-          <w:b/>
-          <w:bCs/>
+          <w:color w:val="auto"/>
+          <w:u w:val="none"/>
+        </w:rPr>
+      </w:pPr>
+      <w:r>
+        <w:rPr>
+          <w:rStyle w:val="Collegamentoipertestuale"/>
           <w:color w:val="auto"/>
           <w:sz w:val="24"/>
           <w:szCs w:val="24"/>
           <w:u w:val="none"/>
         </w:rPr>
-      </w:pPr>
+        <w:t>-</w:t>
+      </w:r>
+      <w:r>
+        <w:rPr>
+          <w:rStyle w:val="Collegamentoipertestuale"/>
+          <w:b/>
+          <w:bCs/>
+          <w:color w:val="auto"/>
+          <w:highlight w:val="red"/>
+        </w:rPr>
+        <w:t>Server DNS</w:t>
+      </w:r>
+      <w:r>
+        <w:rPr>
+          <w:rStyle w:val="Collegamentoipertestuale"/>
+          <w:color w:val="auto"/>
+          <w:u w:val="none"/>
+        </w:rPr>
+        <w:t xml:space="preserve"> </w:t>
+      </w:r>
+      <w:r>
+        <w:rPr>
+          <w:rStyle w:val="Collegamentoipertestuale"/>
+          <w:color w:val="auto"/>
+          <w:u w:val="none"/>
+        </w:rPr>
+        <w:sym w:font="Wingdings" w:char="F0E0"/>
+      </w:r>
+      <w:r>
+        <w:rPr>
+          <w:rStyle w:val="Collegamentoipertestuale"/>
+          <w:color w:val="auto"/>
+          <w:u w:val="none"/>
+        </w:rPr>
+        <w:t xml:space="preserve"> riceve il www.Xsito, lo </w:t>
+      </w:r>
+      <w:r>
+        <w:rPr>
+          <w:rStyle w:val="Collegamentoipertestuale"/>
+          <w:b/>
+          <w:bCs/>
+          <w:color w:val="auto"/>
+        </w:rPr>
+        <w:t>converte in un indirizzo IP</w:t>
+      </w:r>
+      <w:r>
+        <w:rPr>
+          <w:rStyle w:val="Collegamentoipertestuale"/>
+          <w:color w:val="auto"/>
+          <w:u w:val="none"/>
+        </w:rPr>
+        <w:t xml:space="preserve"> che permette all’utente di visitare la pagina</w:t>
+      </w:r>
+      <w:r>
+        <w:rPr>
+          <w:rStyle w:val="Collegamentoipertestuale"/>
+          <w:color w:val="auto"/>
+          <w:u w:val="none"/>
+        </w:rPr>
+        <w:t>,</w:t>
+      </w:r>
+      <w:r>
+        <w:rPr>
+          <w:rStyle w:val="Collegamentoipertestuale"/>
+          <w:color w:val="auto"/>
+          <w:u w:val="none"/>
+        </w:rPr>
+        <w:t xml:space="preserve"> la risorsa viene ricercata con una determinata gerarchia d’importanza (index.html, file css), l’ultimo pacchetto contiene un informazione che la trasmissione di comunicazione è terminata</w:t>
+      </w:r>
+      <w:r>
+        <w:rPr>
+          <w:rStyle w:val="Collegamentoipertestuale"/>
+          <w:color w:val="auto"/>
+          <w:u w:val="none"/>
+        </w:rPr>
+        <w:t>.</w:t>
+      </w:r>
     </w:p>
     <w:p>
       <w:pPr>
@@ -3705,86 +3865,43 @@
         <w:rPr>
           <w:rStyle w:val="Collegamentoipertestuale"/>
           <w:color w:val="auto"/>
-          <w:sz w:val="24"/>
-          <w:szCs w:val="24"/>
-          <w:u w:val="none"/>
-        </w:rPr>
-        <w:t>-</w:t>
-      </w:r>
-      <w:r>
-        <w:rPr>
-          <w:rStyle w:val="Collegamentoipertestuale"/>
-          <w:b/>
-          <w:bCs/>
-          <w:color w:val="auto"/>
-          <w:highlight w:val="red"/>
-        </w:rPr>
-        <w:t>Server DNS</w:t>
-      </w:r>
-      <w:r>
-        <w:rPr>
-          <w:rStyle w:val="Collegamentoipertestuale"/>
-          <w:color w:val="auto"/>
-          <w:u w:val="none"/>
-        </w:rPr>
-        <w:t xml:space="preserve"> </w:t>
-      </w:r>
-      <w:r>
-        <w:rPr>
-          <w:rStyle w:val="Collegamentoipertestuale"/>
-          <w:color w:val="auto"/>
-          <w:u w:val="none"/>
-        </w:rPr>
-        <w:sym w:font="Wingdings" w:char="F0E0"/>
-      </w:r>
-      <w:r>
-        <w:rPr>
-          <w:rStyle w:val="Collegamentoipertestuale"/>
-          <w:color w:val="auto"/>
-          <w:u w:val="none"/>
-        </w:rPr>
-        <w:t xml:space="preserve"> riceve il www.Xsito, lo </w:t>
-      </w:r>
-      <w:r>
-        <w:rPr>
-          <w:rStyle w:val="Collegamentoipertestuale"/>
-          <w:b/>
-          <w:bCs/>
-          <w:color w:val="auto"/>
-        </w:rPr>
-        <w:t>converte in un indirizzo IP</w:t>
-      </w:r>
-      <w:r>
-        <w:rPr>
-          <w:rStyle w:val="Collegamentoipertestuale"/>
-          <w:color w:val="auto"/>
-          <w:u w:val="none"/>
-        </w:rPr>
-        <w:t xml:space="preserve"> che permette all’utente di visitare la pagina</w:t>
-      </w:r>
-      <w:r>
-        <w:rPr>
-          <w:rStyle w:val="Collegamentoipertestuale"/>
-          <w:color w:val="auto"/>
-          <w:u w:val="none"/>
-        </w:rPr>
-        <w:t>,</w:t>
-      </w:r>
-      <w:r>
-        <w:rPr>
-          <w:rStyle w:val="Collegamentoipertestuale"/>
-          <w:color w:val="auto"/>
-          <w:u w:val="none"/>
-        </w:rPr>
-        <w:t xml:space="preserve"> la risorsa viene ricercata con una determinata gerarchia d’importanza (index.html, file css), l’ultimo pacchetto contiene un informazione che la trasmissione di comunicazione è terminata</w:t>
-      </w:r>
-      <w:r>
-        <w:rPr>
-          <w:rStyle w:val="Collegamentoipertestuale"/>
-          <w:color w:val="auto"/>
-          <w:u w:val="none"/>
-        </w:rPr>
-        <w:t>.</w:t>
+          <w:u w:val="none"/>
+        </w:rPr>
+        <w:t xml:space="preserve">se non viene trovata nessuna risorsa da restituire, si restituisce un </w:t>
+      </w:r>
+      <w:r>
+        <w:rPr>
+          <w:rStyle w:val="Collegamentoipertestuale"/>
+          <w:color w:val="FF0000"/>
+          <w:u w:val="none"/>
+        </w:rPr>
+        <w:t xml:space="preserve">ERROR 404 </w:t>
+      </w:r>
+      <w:r>
+        <w:rPr>
+          <w:rStyle w:val="Collegamentoipertestuale"/>
+          <w:color w:val="auto"/>
+          <w:u w:val="none"/>
+        </w:rPr>
+        <w:t>(</w:t>
+      </w:r>
+      <w:r>
+        <w:rPr>
+          <w:rStyle w:val="Collegamentoipertestuale"/>
+          <w:b/>
+          <w:bCs/>
+          <w:color w:val="auto"/>
+          <w:u w:val="none"/>
+        </w:rPr>
+        <w:t>risorsa non trovata</w:t>
+      </w:r>
+      <w:r>
+        <w:rPr>
+          <w:rStyle w:val="Collegamentoipertestuale"/>
+          <w:color w:val="auto"/>
+          <w:u w:val="none"/>
+        </w:rPr>
+        <w:t>)</w:t>
       </w:r>
     </w:p>
     <w:p>
@@ -3798,30 +3915,6 @@
           <w:u w:val="none"/>
         </w:rPr>
       </w:pPr>
-      <w:r>
-        <w:rPr>
-          <w:rStyle w:val="Collegamentoipertestuale"/>
-          <w:color w:val="auto"/>
-          <w:u w:val="none"/>
-        </w:rPr>
-        <w:t xml:space="preserve">se non viene trovata nessuna risorsa da restituire, si restituisce un </w:t>
-      </w:r>
-      <w:r>
-        <w:rPr>
-          <w:rStyle w:val="Collegamentoipertestuale"/>
-          <w:color w:val="FF0000"/>
-          <w:u w:val="none"/>
-        </w:rPr>
-        <w:t xml:space="preserve">ERROR 404 </w:t>
-      </w:r>
-      <w:r>
-        <w:rPr>
-          <w:rStyle w:val="Collegamentoipertestuale"/>
-          <w:color w:val="auto"/>
-          <w:u w:val="none"/>
-        </w:rPr>
-        <w:t>(risorsa non trovata)</w:t>
-      </w:r>
     </w:p>
     <w:p>
       <w:pPr>
@@ -3834,6 +3927,93 @@
           <w:u w:val="none"/>
         </w:rPr>
       </w:pPr>
+      <w:r>
+        <w:rPr>
+          <w:rStyle w:val="Collegamentoipertestuale"/>
+          <w:color w:val="auto"/>
+          <w:u w:val="none"/>
+        </w:rPr>
+        <w:t>-</w:t>
+      </w:r>
+      <w:r>
+        <w:rPr>
+          <w:rStyle w:val="Collegamentoipertestuale"/>
+          <w:b/>
+          <w:bCs/>
+          <w:color w:val="auto"/>
+          <w:highlight w:val="red"/>
+        </w:rPr>
+        <w:t>pacchetti</w:t>
+      </w:r>
+      <w:r>
+        <w:rPr>
+          <w:rStyle w:val="Collegamentoipertestuale"/>
+          <w:color w:val="auto"/>
+          <w:u w:val="none"/>
+        </w:rPr>
+        <w:t xml:space="preserve"> </w:t>
+      </w:r>
+      <w:r>
+        <w:rPr>
+          <w:rStyle w:val="Collegamentoipertestuale"/>
+          <w:color w:val="auto"/>
+          <w:u w:val="none"/>
+        </w:rPr>
+        <w:sym w:font="Wingdings" w:char="F0E0"/>
+      </w:r>
+      <w:r>
+        <w:rPr>
+          <w:rStyle w:val="Collegamentoipertestuale"/>
+          <w:color w:val="auto"/>
+          <w:u w:val="none"/>
+        </w:rPr>
+        <w:t xml:space="preserve"> insieme di dati con </w:t>
+      </w:r>
+      <w:r>
+        <w:rPr>
+          <w:rStyle w:val="Collegamentoipertestuale"/>
+          <w:b/>
+          <w:bCs/>
+          <w:i/>
+          <w:iCs/>
+          <w:color w:val="auto"/>
+        </w:rPr>
+        <w:t>valore</w:t>
+      </w:r>
+      <w:r>
+        <w:rPr>
+          <w:rStyle w:val="Collegamentoipertestuale"/>
+          <w:b/>
+          <w:bCs/>
+          <w:color w:val="auto"/>
+          <w:u w:val="none"/>
+        </w:rPr>
+        <w:t xml:space="preserve"> 0 1</w:t>
+      </w:r>
+      <w:r>
+        <w:rPr>
+          <w:rStyle w:val="Collegamentoipertestuale"/>
+          <w:color w:val="auto"/>
+          <w:u w:val="none"/>
+        </w:rPr>
+        <w:t>, questi pacchetti vengono trasmessi tramite la scheda di rete</w:t>
+      </w:r>
+      <w:r>
+        <w:rPr>
+          <w:rStyle w:val="Collegamentoipertestuale"/>
+          <w:color w:val="auto"/>
+          <w:u w:val="none"/>
+        </w:rPr>
+        <w:t xml:space="preserve">, </w:t>
+      </w:r>
+      <w:r>
+        <w:rPr>
+          <w:rStyle w:val="Collegamentoipertestuale"/>
+          <w:color w:val="auto"/>
+          <w:u w:val="none"/>
+        </w:rPr>
+        <w:t>verso il router e successivamente attraverso la rete Internet per raggiungere il server di destinazione.</w:t>
+      </w:r>
     </w:p>
     <w:p>
       <w:pPr>
@@ -3846,64 +4026,6 @@
           <w:u w:val="none"/>
         </w:rPr>
       </w:pPr>
-      <w:r>
-        <w:rPr>
-          <w:rStyle w:val="Collegamentoipertestuale"/>
-          <w:color w:val="auto"/>
-          <w:u w:val="none"/>
-        </w:rPr>
-        <w:t>-</w:t>
-      </w:r>
-      <w:r>
-        <w:rPr>
-          <w:rStyle w:val="Collegamentoipertestuale"/>
-          <w:b/>
-          <w:bCs/>
-          <w:color w:val="auto"/>
-          <w:highlight w:val="red"/>
-        </w:rPr>
-        <w:t>pacchetti</w:t>
-      </w:r>
-      <w:r>
-        <w:rPr>
-          <w:rStyle w:val="Collegamentoipertestuale"/>
-          <w:color w:val="auto"/>
-          <w:u w:val="none"/>
-        </w:rPr>
-        <w:t xml:space="preserve"> </w:t>
-      </w:r>
-      <w:r>
-        <w:rPr>
-          <w:rStyle w:val="Collegamentoipertestuale"/>
-          <w:color w:val="auto"/>
-          <w:u w:val="none"/>
-        </w:rPr>
-        <w:sym w:font="Wingdings" w:char="F0E0"/>
-      </w:r>
-      <w:r>
-        <w:rPr>
-          <w:rStyle w:val="Collegamentoipertestuale"/>
-          <w:color w:val="auto"/>
-          <w:u w:val="none"/>
-        </w:rPr>
-        <w:t xml:space="preserve"> insieme di dati con valore 0 1, questi pacchetti vengono trasmessi tramite la scheda di rete</w:t>
-      </w:r>
-      <w:r>
-        <w:rPr>
-          <w:rStyle w:val="Collegamentoipertestuale"/>
-          <w:color w:val="auto"/>
-          <w:u w:val="none"/>
-        </w:rPr>
-        <w:t xml:space="preserve">, </w:t>
-      </w:r>
-      <w:r>
-        <w:rPr>
-          <w:rStyle w:val="Collegamentoipertestuale"/>
-          <w:color w:val="auto"/>
-          <w:u w:val="none"/>
-        </w:rPr>
-        <w:t>verso il router e successivamente attraverso la rete Internet per raggiungere il server di destinazione.</w:t>
-      </w:r>
     </w:p>
     <w:p>
       <w:pPr>
@@ -3916,6 +4038,48 @@
           <w:u w:val="none"/>
         </w:rPr>
       </w:pPr>
+      <w:r>
+        <w:rPr>
+          <w:rStyle w:val="Collegamentoipertestuale"/>
+          <w:color w:val="auto"/>
+          <w:u w:val="none"/>
+        </w:rPr>
+        <w:t>-</w:t>
+      </w:r>
+      <w:r>
+        <w:rPr>
+          <w:rStyle w:val="Collegamentoipertestuale"/>
+          <w:b/>
+          <w:bCs/>
+          <w:color w:val="auto"/>
+          <w:highlight w:val="red"/>
+        </w:rPr>
+        <w:t>separatori / TOKEN</w:t>
+      </w:r>
+      <w:r>
+        <w:rPr>
+          <w:rStyle w:val="Collegamentoipertestuale"/>
+          <w:color w:val="auto"/>
+          <w:u w:val="none"/>
+        </w:rPr>
+        <w:t xml:space="preserve"> </w:t>
+      </w:r>
+      <w:r>
+        <w:rPr>
+          <w:rStyle w:val="Collegamentoipertestuale"/>
+          <w:color w:val="auto"/>
+          <w:u w:val="none"/>
+        </w:rPr>
+        <w:sym w:font="Wingdings" w:char="F0E0"/>
+      </w:r>
+      <w:r>
+        <w:rPr>
+          <w:rStyle w:val="Collegamentoipertestuale"/>
+          <w:color w:val="auto"/>
+          <w:u w:val="none"/>
+        </w:rPr>
+        <w:t xml:space="preserve"> i separatori sono gli spazi vuoti tra caratteri, i token sono le sequenze </w:t>
+      </w:r>
     </w:p>
     <w:p>
       <w:pPr>
@@ -3924,52 +4088,15 @@
         </w:tabs>
         <w:rPr>
           <w:rStyle w:val="Collegamentoipertestuale"/>
-          <w:color w:val="auto"/>
-          <w:u w:val="none"/>
-        </w:rPr>
-      </w:pPr>
-      <w:r>
-        <w:rPr>
-          <w:rStyle w:val="Collegamentoipertestuale"/>
-          <w:color w:val="auto"/>
-          <w:u w:val="none"/>
-        </w:rPr>
-        <w:t>-</w:t>
-      </w:r>
-      <w:r>
-        <w:rPr>
-          <w:rStyle w:val="Collegamentoipertestuale"/>
-          <w:b/>
-          <w:bCs/>
-          <w:color w:val="auto"/>
-          <w:highlight w:val="red"/>
-        </w:rPr>
-        <w:t>separatori / TOKEN</w:t>
-      </w:r>
-      <w:r>
-        <w:rPr>
-          <w:rStyle w:val="Collegamentoipertestuale"/>
-          <w:color w:val="auto"/>
-          <w:u w:val="none"/>
-        </w:rPr>
-        <w:t xml:space="preserve"> </w:t>
-      </w:r>
-      <w:r>
-        <w:rPr>
-          <w:rStyle w:val="Collegamentoipertestuale"/>
-          <w:color w:val="auto"/>
-          <w:u w:val="none"/>
-        </w:rPr>
-        <w:sym w:font="Wingdings" w:char="F0E0"/>
-      </w:r>
-      <w:r>
-        <w:rPr>
-          <w:rStyle w:val="Collegamentoipertestuale"/>
-          <w:color w:val="auto"/>
-          <w:u w:val="none"/>
-        </w:rPr>
-        <w:t xml:space="preserve"> i separatori sono gli spazi vuoti tra caratteri, i token sono le sequenze </w:t>
-      </w:r>
+          <w:rFonts w:ascii="Aptos Black" w:hAnsi="Aptos Black"/>
+          <w:bCs/>
+          <w:color w:val="000000" w:themeColor="text1"/>
+          <w:sz w:val="32"/>
+          <w:szCs w:val="32"/>
+          <w:u w:val="none"/>
+        </w:rPr>
+      </w:pPr>
+      <w:bookmarkStart w:id="2" w:name="_Hlk160549136"/>
     </w:p>
     <w:p>
       <w:pPr>
@@ -3986,7 +4113,6 @@
           <w:u w:val="none"/>
         </w:rPr>
       </w:pPr>
-      <w:bookmarkStart w:id="2" w:name="_Hlk160549136"/>
     </w:p>
     <w:p>
       <w:pPr>
@@ -4403,18 +4529,6 @@
         </w:tabs>
         <w:rPr>
           <w:rStyle w:val="Collegamentoipertestuale"/>
-          <w:color w:val="auto"/>
-          <w:u w:val="none"/>
-        </w:rPr>
-      </w:pPr>
-    </w:p>
-    <w:p>
-      <w:pPr>
-        <w:tabs>
-          <w:tab w:val="left" w:pos="7619"/>
-        </w:tabs>
-        <w:rPr>
-          <w:rStyle w:val="Collegamentoipertestuale"/>
           <w:rFonts w:ascii="Aptos Black" w:hAnsi="Aptos Black"/>
           <w:bCs/>
           <w:color w:val="000000" w:themeColor="text1"/>
@@ -4991,7 +5105,16 @@
         <w:t xml:space="preserve"> </w:t>
       </w:r>
       <w:r>
-        <w:t xml:space="preserve">Tim Berners-Lee, che pubblico la sua prima pagina </w:t>
+        <w:rPr>
+          <w:rFonts w:ascii="Arial Black" w:hAnsi="Arial Black"/>
+          <w:b/>
+          <w:bCs/>
+          <w:u w:val="single"/>
+        </w:rPr>
+        <w:t>Tim Berners-Lee</w:t>
+      </w:r>
+      <w:r>
+        <w:t xml:space="preserve">, che pubblico la sua prima pagina </w:t>
       </w:r>
       <w:r>
         <w:t>il 6 agosto 1991</w:t>
@@ -5448,7 +5571,7 @@
           <w:noProof/>
         </w:rPr>
         <w:drawing>
-          <wp:anchor distT="0" distB="0" distL="114300" distR="114300" simplePos="0" relativeHeight="251571712" behindDoc="1" locked="0" layoutInCell="1" allowOverlap="1" wp14:anchorId="403A08C0" wp14:editId="7608A112">
+          <wp:anchor distT="0" distB="0" distL="114300" distR="114300" simplePos="0" relativeHeight="251570688" behindDoc="1" locked="0" layoutInCell="1" allowOverlap="1" wp14:anchorId="403A08C0" wp14:editId="5A000E9A">
             <wp:simplePos x="0" y="0"/>
             <wp:positionH relativeFrom="column">
               <wp:posOffset>456565</wp:posOffset>
@@ -5566,7 +5689,7 @@
           <w:noProof/>
         </w:rPr>
         <w:drawing>
-          <wp:anchor distT="0" distB="0" distL="114300" distR="114300" simplePos="0" relativeHeight="251570688" behindDoc="0" locked="0" layoutInCell="1" allowOverlap="1" wp14:anchorId="0D9FD9E3" wp14:editId="58FCD1C7">
+          <wp:anchor distT="0" distB="0" distL="114300" distR="114300" simplePos="0" relativeHeight="251569664" behindDoc="0" locked="0" layoutInCell="1" allowOverlap="1" wp14:anchorId="0D9FD9E3" wp14:editId="68FA00DD">
             <wp:simplePos x="0" y="0"/>
             <wp:positionH relativeFrom="column">
               <wp:posOffset>425558</wp:posOffset>
@@ -5798,7 +5921,7 @@
           <w:highlight w:val="red"/>
         </w:rPr>
         <w:drawing>
-          <wp:anchor distT="0" distB="0" distL="114300" distR="114300" simplePos="0" relativeHeight="251572736" behindDoc="1" locked="0" layoutInCell="1" allowOverlap="1" wp14:anchorId="027579C9" wp14:editId="44183151">
+          <wp:anchor distT="0" distB="0" distL="114300" distR="114300" simplePos="0" relativeHeight="251571712" behindDoc="1" locked="0" layoutInCell="1" allowOverlap="1" wp14:anchorId="027579C9" wp14:editId="4F3D0E80">
             <wp:simplePos x="0" y="0"/>
             <wp:positionH relativeFrom="margin">
               <wp:align>right</wp:align>
@@ -5959,25 +6082,13 @@
         <w:sym w:font="Wingdings" w:char="F0E0"/>
       </w:r>
       <w:r>
-        <w:t xml:space="preserve"> è il primo elemento presente in una pagina HTML, che dice al browser quale versione del linguaggio di markup la pagina sta utilizzando, il formato del DOCTYPE si è modificato di versione in vesrione storica di HTML oggi è ( </w:t>
-      </w:r>
-      <w:r>
-        <w:rPr>
-          <w:b/>
-          <w:bCs/>
-          <w:u w:val="single"/>
-        </w:rPr>
-        <w:t>&lt;!doctype html&gt;</w:t>
-      </w:r>
-      <w:r>
-        <w:t xml:space="preserve"> ).</w:t>
-      </w:r>
-    </w:p>
-    <w:p/>
-    <w:p>
-      <w:r>
-        <w:t>-</w:t>
-      </w:r>
+        <w:t xml:space="preserve"> è il primo elemento presente in una pagina HTML, che dice al browser</w:t>
+      </w:r>
+      <w:r>
+        <w:t>:</w:t>
+      </w:r>
+    </w:p>
+    <w:p>
       <w:r>
         <w:rPr>
           <w:b/>
@@ -5985,16 +6096,21 @@
           <w:highlight w:val="red"/>
           <w:u w:val="single"/>
         </w:rPr>
-        <w:t>HTML TAG</w:t>
-      </w:r>
-      <w:r>
-        <w:t xml:space="preserve"> </w:t>
-      </w:r>
-      <w:r>
-        <w:sym w:font="Wingdings" w:char="F0E0"/>
-      </w:r>
-      <w:r>
-        <w:t xml:space="preserve"> si trova dopo il DOCTYPE, il contenuto di tutta la pagina deve essere compresa tra gli &lt;html&gt; tags.</w:t>
+        <w:t>quale versione del linguaggio di markup la pagina sta utilizzando</w:t>
+      </w:r>
+      <w:r>
+        <w:t xml:space="preserve">, il formato del DOCTYPE si è modificato di versione in vesrione storica di HTML oggi è ( </w:t>
+      </w:r>
+      <w:r>
+        <w:rPr>
+          <w:b/>
+          <w:bCs/>
+          <w:u w:val="single"/>
+        </w:rPr>
+        <w:t>&lt;!doctype html&gt;</w:t>
+      </w:r>
+      <w:r>
+        <w:t xml:space="preserve"> ).</w:t>
       </w:r>
     </w:p>
     <w:p/>
@@ -6009,6 +6125,30 @@
           <w:highlight w:val="red"/>
           <w:u w:val="single"/>
         </w:rPr>
+        <w:t>HTML TAG</w:t>
+      </w:r>
+      <w:r>
+        <w:t xml:space="preserve"> </w:t>
+      </w:r>
+      <w:r>
+        <w:sym w:font="Wingdings" w:char="F0E0"/>
+      </w:r>
+      <w:r>
+        <w:t xml:space="preserve"> si trova dopo il DOCTYPE, il contenuto di tutta la pagina deve essere compresa tra gli &lt;html&gt; tags.</w:t>
+      </w:r>
+    </w:p>
+    <w:p/>
+    <w:p>
+      <w:r>
+        <w:t>-</w:t>
+      </w:r>
+      <w:r>
+        <w:rPr>
+          <w:b/>
+          <w:bCs/>
+          <w:highlight w:val="red"/>
+          <w:u w:val="single"/>
+        </w:rPr>
         <w:t>HEAD</w:t>
       </w:r>
       <w:r>
@@ -6030,18 +6170,32 @@
         <w:rPr>
           <w:b/>
           <w:bCs/>
+          <w:u w:val="single"/>
         </w:rPr>
         <w:t>titolo della pagina</w:t>
       </w:r>
       <w:r>
-        <w:t xml:space="preserve"> e le </w:t>
-      </w:r>
-      <w:r>
-        <w:rPr>
-          <w:b/>
-          <w:bCs/>
-        </w:rPr>
-        <w:t>meta informazioni</w:t>
+        <w:t xml:space="preserve"> e </w:t>
+      </w:r>
+      <w:r>
+        <w:t>i</w:t>
+      </w:r>
+      <w:r>
+        <w:t xml:space="preserve"> </w:t>
+      </w:r>
+      <w:r>
+        <w:rPr>
+          <w:b/>
+          <w:bCs/>
+        </w:rPr>
+        <w:t xml:space="preserve">meta </w:t>
+      </w:r>
+      <w:r>
+        <w:rPr>
+          <w:b/>
+          <w:bCs/>
+        </w:rPr>
+        <w:t>dati</w:t>
       </w:r>
       <w:r>
         <w:t xml:space="preserve"> sulla pagin</w:t>
@@ -6224,6 +6378,7 @@
       </w:r>
     </w:p>
     <w:p/>
+    <w:p/>
     <w:p>
       <w:r>
         <w:t>-</w:t>
@@ -6253,7 +6408,6 @@
         <w:t>vanno a sclare e vengono usati come gerarchia in base all’importanza del titolo (dal + importante h1, ai – importanti h6)</w:t>
       </w:r>
     </w:p>
-    <w:p/>
     <w:p/>
     <w:p>
       <w:r>
@@ -6390,6 +6544,7 @@
       </w:r>
     </w:p>
     <w:p/>
+    <w:p/>
     <w:p>
       <w:r>
         <w:t>-</w:t>
@@ -6432,7 +6587,6 @@
         <w:t>)</w:t>
       </w:r>
     </w:p>
-    <w:p/>
     <w:p>
       <w:r>
         <w:lastRenderedPageBreak/>
@@ -6550,7 +6704,7 @@
           <w:highlight w:val="red"/>
           <w:u w:val="single"/>
         </w:rPr>
-        <w:t>HR</w:t>
+        <w:t>&lt;hr&gt;</w:t>
       </w:r>
       <w:r>
         <w:rPr>
@@ -6717,17 +6871,30 @@
     </w:p>
     <w:p>
       <w:r>
+        <w:rPr>
+          <w:b/>
+          <w:bCs/>
+          <w:highlight w:val="blue"/>
+        </w:rPr>
         <w:t xml:space="preserve">_BLANK </w:t>
       </w:r>
       <w:r>
         <w:sym w:font="Wingdings" w:char="F0E0"/>
       </w:r>
       <w:r>
-        <w:t xml:space="preserve"> apre un’altra tab</w:t>
-      </w:r>
-    </w:p>
-    <w:p>
-      <w:r>
+        <w:t xml:space="preserve"> </w:t>
+      </w:r>
+      <w:r>
+        <w:t>Apre il documento collegato in una nuova finestra o scheda</w:t>
+      </w:r>
+    </w:p>
+    <w:p>
+      <w:r>
+        <w:rPr>
+          <w:b/>
+          <w:bCs/>
+          <w:highlight w:val="blue"/>
+        </w:rPr>
         <w:t xml:space="preserve">_SELF </w:t>
       </w:r>
       <w:r>
@@ -6736,9 +6903,35 @@
       <w:r>
         <w:t xml:space="preserve"> </w:t>
       </w:r>
-    </w:p>
-    <w:p>
-      <w:r>
+      <w:r>
+        <w:t>Apre il documento collegato nella stessa cornice in cui è stato fatto clic (</w:t>
+      </w:r>
+      <w:r>
+        <w:rPr>
+          <w:b/>
+          <w:bCs/>
+          <w:u w:val="single"/>
+        </w:rPr>
+        <w:t>impostazione predefinita</w:t>
+      </w:r>
+      <w:r>
+        <w:t>)</w:t>
+      </w:r>
+    </w:p>
+    <w:p>
+      <w:pPr>
+        <w:rPr>
+          <w:b/>
+          <w:bCs/>
+          <w:u w:val="single"/>
+        </w:rPr>
+      </w:pPr>
+      <w:r>
+        <w:rPr>
+          <w:b/>
+          <w:bCs/>
+          <w:highlight w:val="blue"/>
+        </w:rPr>
         <w:t xml:space="preserve">_PARENT </w:t>
       </w:r>
       <w:r>
@@ -6747,9 +6940,25 @@
       <w:r>
         <w:t xml:space="preserve"> </w:t>
       </w:r>
-    </w:p>
-    <w:p>
-      <w:r>
+      <w:r>
+        <w:t xml:space="preserve">Apre il documento collegato </w:t>
+      </w:r>
+      <w:r>
+        <w:rPr>
+          <w:b/>
+          <w:bCs/>
+          <w:u w:val="single"/>
+        </w:rPr>
+        <w:t>nel frame principale</w:t>
+      </w:r>
+    </w:p>
+    <w:p>
+      <w:r>
+        <w:rPr>
+          <w:b/>
+          <w:bCs/>
+          <w:highlight w:val="blue"/>
+        </w:rPr>
         <w:t xml:space="preserve">_TOP </w:t>
       </w:r>
       <w:r>
@@ -6758,13 +6967,30 @@
       <w:r>
         <w:t xml:space="preserve"> </w:t>
       </w:r>
-    </w:p>
-    <w:p>
-      <w:r>
-        <w:t xml:space="preserve">Framename </w:t>
+      <w:r>
+        <w:t>Apre il documento collegato nell'intero corpo della finestra</w:t>
+      </w:r>
+    </w:p>
+    <w:p>
+      <w:r>
+        <w:rPr>
+          <w:b/>
+          <w:bCs/>
+          <w:highlight w:val="blue"/>
+        </w:rPr>
+        <w:t>Framename</w:t>
+      </w:r>
+      <w:r>
+        <w:t xml:space="preserve"> </w:t>
       </w:r>
       <w:r>
         <w:sym w:font="Wingdings" w:char="F0E0"/>
+      </w:r>
+      <w:r>
+        <w:t xml:space="preserve"> </w:t>
+      </w:r>
+      <w:r>
+        <w:t>Apre il documento collegato in una cornice con nome</w:t>
       </w:r>
     </w:p>
     <w:p/>
@@ -6842,7 +7068,7 @@
           <w:u w:val="single"/>
         </w:rPr>
         <w:drawing>
-          <wp:anchor distT="0" distB="0" distL="114300" distR="114300" simplePos="0" relativeHeight="251599360" behindDoc="1" locked="0" layoutInCell="1" allowOverlap="1" wp14:anchorId="424C4B66" wp14:editId="33B931EA">
+          <wp:anchor distT="0" distB="0" distL="114300" distR="114300" simplePos="0" relativeHeight="251595264" behindDoc="1" locked="0" layoutInCell="1" allowOverlap="1" wp14:anchorId="424C4B66" wp14:editId="53F4D613">
             <wp:simplePos x="0" y="0"/>
             <wp:positionH relativeFrom="margin">
               <wp:align>left</wp:align>
@@ -7050,7 +7276,7 @@
           <w:noProof/>
         </w:rPr>
         <w:drawing>
-          <wp:anchor distT="0" distB="0" distL="114300" distR="114300" simplePos="0" relativeHeight="251574784" behindDoc="1" locked="0" layoutInCell="1" allowOverlap="1" wp14:anchorId="37268D1E" wp14:editId="0899FEC3">
+          <wp:anchor distT="0" distB="0" distL="114300" distR="114300" simplePos="0" relativeHeight="251573760" behindDoc="1" locked="0" layoutInCell="1" allowOverlap="1" wp14:anchorId="37268D1E" wp14:editId="71D4110D">
             <wp:simplePos x="0" y="0"/>
             <wp:positionH relativeFrom="margin">
               <wp:posOffset>-635</wp:posOffset>
@@ -7289,7 +7515,7 @@
           <w:noProof/>
         </w:rPr>
         <w:drawing>
-          <wp:anchor distT="0" distB="0" distL="114300" distR="114300" simplePos="0" relativeHeight="251575808" behindDoc="1" locked="0" layoutInCell="1" allowOverlap="1" wp14:anchorId="4D96756C" wp14:editId="16CF2EB9">
+          <wp:anchor distT="0" distB="0" distL="114300" distR="114300" simplePos="0" relativeHeight="251574784" behindDoc="1" locked="0" layoutInCell="1" allowOverlap="1" wp14:anchorId="4D96756C" wp14:editId="6F9F2385">
             <wp:simplePos x="0" y="0"/>
             <wp:positionH relativeFrom="column">
               <wp:posOffset>3645484</wp:posOffset>
@@ -7624,26 +7850,26 @@
           <w:noProof/>
         </w:rPr>
         <w:drawing>
-          <wp:anchor distT="0" distB="0" distL="114300" distR="114300" simplePos="0" relativeHeight="251577856" behindDoc="1" locked="0" layoutInCell="1" allowOverlap="1" wp14:anchorId="687C01B6" wp14:editId="28E400B9">
+          <wp:anchor distT="0" distB="0" distL="114300" distR="114300" simplePos="0" relativeHeight="251657728" behindDoc="1" locked="0" layoutInCell="1" allowOverlap="1" wp14:anchorId="365E2E38" wp14:editId="39F9EA0D">
             <wp:simplePos x="0" y="0"/>
-            <wp:positionH relativeFrom="margin">
-              <wp:posOffset>122748</wp:posOffset>
+            <wp:positionH relativeFrom="page">
+              <wp:posOffset>5390874</wp:posOffset>
             </wp:positionH>
             <wp:positionV relativeFrom="paragraph">
-              <wp:posOffset>25813</wp:posOffset>
+              <wp:posOffset>408581</wp:posOffset>
             </wp:positionV>
-            <wp:extent cx="3272323" cy="1701579"/>
-            <wp:effectExtent l="0" t="0" r="4445" b="0"/>
+            <wp:extent cx="2065655" cy="818515"/>
+            <wp:effectExtent l="0" t="0" r="0" b="0"/>
             <wp:wrapTight wrapText="bothSides">
               <wp:wrapPolygon edited="0">
                 <wp:start x="0" y="0"/>
-                <wp:lineTo x="0" y="21286"/>
-                <wp:lineTo x="21504" y="21286"/>
-                <wp:lineTo x="21504" y="0"/>
+                <wp:lineTo x="0" y="21114"/>
+                <wp:lineTo x="21314" y="21114"/>
+                <wp:lineTo x="21314" y="0"/>
                 <wp:lineTo x="0" y="0"/>
               </wp:wrapPolygon>
             </wp:wrapTight>
-            <wp:docPr id="12" name="Immagine 12"/>
+            <wp:docPr id="14" name="Immagine 14"/>
             <wp:cNvGraphicFramePr>
               <a:graphicFrameLocks xmlns:a="http://schemas.openxmlformats.org/drawingml/2006/main" noChangeAspect="1"/>
             </wp:cNvGraphicFramePr>
@@ -7651,7 +7877,7 @@
               <a:graphicData uri="http://schemas.openxmlformats.org/drawingml/2006/picture">
                 <pic:pic xmlns:pic="http://schemas.openxmlformats.org/drawingml/2006/picture">
                   <pic:nvPicPr>
-                    <pic:cNvPr id="0" name="Picture 6"/>
+                    <pic:cNvPr id="0" name="Picture 1"/>
                     <pic:cNvPicPr>
                       <a:picLocks noChangeAspect="1" noChangeArrowheads="1"/>
                     </pic:cNvPicPr>
@@ -7672,7 +7898,7 @@
                   <pic:spPr bwMode="auto">
                     <a:xfrm>
                       <a:off x="0" y="0"/>
-                      <a:ext cx="3275993" cy="1703487"/>
+                      <a:ext cx="2065655" cy="818515"/>
                     </a:xfrm>
                     <a:prstGeom prst="rect">
                       <a:avLst/>
@@ -7694,33 +7920,31 @@
           </wp:anchor>
         </w:drawing>
       </w:r>
-    </w:p>
-    <w:p>
       <w:r>
         <w:rPr>
           <w:noProof/>
         </w:rPr>
         <w:drawing>
-          <wp:anchor distT="0" distB="0" distL="114300" distR="114300" simplePos="0" relativeHeight="251578880" behindDoc="1" locked="0" layoutInCell="1" allowOverlap="1" wp14:anchorId="365E2E38" wp14:editId="4DFC7573">
+          <wp:anchor distT="0" distB="0" distL="114300" distR="114300" simplePos="0" relativeHeight="251656704" behindDoc="1" locked="0" layoutInCell="1" allowOverlap="1" wp14:anchorId="687C01B6" wp14:editId="022093F6">
             <wp:simplePos x="0" y="0"/>
-            <wp:positionH relativeFrom="page">
-              <wp:posOffset>4665980</wp:posOffset>
+            <wp:positionH relativeFrom="margin">
+              <wp:posOffset>122555</wp:posOffset>
             </wp:positionH>
             <wp:positionV relativeFrom="paragraph">
-              <wp:posOffset>254304</wp:posOffset>
+              <wp:posOffset>26670</wp:posOffset>
             </wp:positionV>
-            <wp:extent cx="1887220" cy="748030"/>
+            <wp:extent cx="4235450" cy="2202180"/>
             <wp:effectExtent l="0" t="0" r="0" b="0"/>
             <wp:wrapTight wrapText="bothSides">
               <wp:wrapPolygon edited="0">
                 <wp:start x="0" y="0"/>
-                <wp:lineTo x="0" y="20903"/>
-                <wp:lineTo x="21367" y="20903"/>
-                <wp:lineTo x="21367" y="0"/>
+                <wp:lineTo x="0" y="21488"/>
+                <wp:lineTo x="21470" y="21488"/>
+                <wp:lineTo x="21470" y="0"/>
                 <wp:lineTo x="0" y="0"/>
               </wp:wrapPolygon>
             </wp:wrapTight>
-            <wp:docPr id="14" name="Immagine 14"/>
+            <wp:docPr id="12" name="Immagine 12"/>
             <wp:cNvGraphicFramePr>
               <a:graphicFrameLocks xmlns:a="http://schemas.openxmlformats.org/drawingml/2006/main" noChangeAspect="1"/>
             </wp:cNvGraphicFramePr>
@@ -7728,7 +7952,7 @@
               <a:graphicData uri="http://schemas.openxmlformats.org/drawingml/2006/picture">
                 <pic:pic xmlns:pic="http://schemas.openxmlformats.org/drawingml/2006/picture">
                   <pic:nvPicPr>
-                    <pic:cNvPr id="0" name="Picture 1"/>
+                    <pic:cNvPr id="0" name="Picture 6"/>
                     <pic:cNvPicPr>
                       <a:picLocks noChangeAspect="1" noChangeArrowheads="1"/>
                     </pic:cNvPicPr>
@@ -7749,7 +7973,7 @@
                   <pic:spPr bwMode="auto">
                     <a:xfrm>
                       <a:off x="0" y="0"/>
-                      <a:ext cx="1887220" cy="748030"/>
+                      <a:ext cx="4235450" cy="2202180"/>
                     </a:xfrm>
                     <a:prstGeom prst="rect">
                       <a:avLst/>
@@ -7773,9 +7997,6 @@
       </w:r>
     </w:p>
     <w:p/>
-    <w:p/>
-    <w:p/>
-    <w:p/>
     <w:p>
       <w:r>
         <w:rPr>
@@ -7783,7 +8004,7 @@
         </w:rPr>
         <w:lastRenderedPageBreak/>
         <w:drawing>
-          <wp:anchor distT="0" distB="0" distL="114300" distR="114300" simplePos="0" relativeHeight="251576832" behindDoc="1" locked="0" layoutInCell="1" allowOverlap="1" wp14:anchorId="0A618349" wp14:editId="2540254F">
+          <wp:anchor distT="0" distB="0" distL="114300" distR="114300" simplePos="0" relativeHeight="251575808" behindDoc="1" locked="0" layoutInCell="1" allowOverlap="1" wp14:anchorId="0A618349" wp14:editId="472292A3">
             <wp:simplePos x="0" y="0"/>
             <wp:positionH relativeFrom="margin">
               <wp:posOffset>3152140</wp:posOffset>
@@ -7872,7 +8093,24 @@
         <w:sym w:font="Wingdings" w:char="F0E0"/>
       </w:r>
       <w:r>
-        <w:t xml:space="preserve"> la nuova versione attuale di HTML usata, offre un documento migliore con una struttura e semantica molto valida, tra i tag + importanti che utilizziamo per rendere una pagina molto pulita abbiamo:</w:t>
+        <w:t xml:space="preserve"> la nuova versione attuale di HTML usata, offre un documento migliore con una </w:t>
+      </w:r>
+      <w:r>
+        <w:rPr>
+          <w:b/>
+          <w:bCs/>
+          <w:u w:val="single"/>
+        </w:rPr>
+        <w:t>struttura e semantica molto valida</w:t>
+      </w:r>
+      <w:r>
+        <w:t>, tra i tag</w:t>
+      </w:r>
+      <w:r>
+        <w:t xml:space="preserve"> SEMANTICI</w:t>
+      </w:r>
+      <w:r>
+        <w:t xml:space="preserve"> + importanti che utilizziamo per rendere una pagina molto pulita abbiamo:</w:t>
       </w:r>
     </w:p>
     <w:p>
@@ -8003,7 +8241,15 @@
         <w:spacing w:line="360" w:lineRule="auto"/>
       </w:pPr>
       <w:r>
-        <w:t>Danno un significato preciso al contenuto</w:t>
+        <w:rPr>
+          <w:b/>
+          <w:bCs/>
+          <w:u w:val="single"/>
+        </w:rPr>
+        <w:t>Danno un significato</w:t>
+      </w:r>
+      <w:r>
+        <w:t xml:space="preserve"> preciso al contenuto</w:t>
       </w:r>
     </w:p>
     <w:p>
@@ -8191,7 +8437,13 @@
         <w:sym w:font="Wingdings" w:char="F0E0"/>
       </w:r>
       <w:r>
-        <w:t xml:space="preserve"> molto utile per applicare uno specifico style minimale all’interno di una riga </w:t>
+        <w:t xml:space="preserve"> molto utile per </w:t>
+      </w:r>
+      <w:r>
+        <w:t>lavorare con elementi inline</w:t>
+      </w:r>
+      <w:r>
+        <w:t xml:space="preserve"> </w:t>
       </w:r>
     </w:p>
     <w:p>
@@ -8461,7 +8713,7 @@
           <w:noProof/>
         </w:rPr>
         <w:drawing>
-          <wp:anchor distT="0" distB="0" distL="114300" distR="114300" simplePos="0" relativeHeight="251579904" behindDoc="1" locked="0" layoutInCell="1" allowOverlap="1" wp14:anchorId="17063EDA" wp14:editId="6932981D">
+          <wp:anchor distT="0" distB="0" distL="114300" distR="114300" simplePos="0" relativeHeight="251576832" behindDoc="1" locked="0" layoutInCell="1" allowOverlap="1" wp14:anchorId="17063EDA" wp14:editId="146051A8">
             <wp:simplePos x="0" y="0"/>
             <wp:positionH relativeFrom="column">
               <wp:posOffset>807720</wp:posOffset>
@@ -8777,7 +9029,7 @@
         <w:t xml:space="preserve"> </w:t>
       </w:r>
       <w:r>
-        <w:t>da completare…</w:t>
+        <w:t>una volta completati tutti i campi e cliccato il tasto SUBMIT, verremo reindirizzati sulla pagina .php</w:t>
       </w:r>
     </w:p>
     <w:p>
@@ -8823,7 +9075,6 @@
       </w:r>
     </w:p>
     <w:p/>
-    <w:p/>
     <w:p>
       <w:r>
         <w:lastRenderedPageBreak/>
@@ -8848,7 +9099,26 @@
         <w:t xml:space="preserve"> </w:t>
       </w:r>
       <w:r>
-        <w:t>I dati dei form possono essere inviati al server utilizzando due metodi principali:</w:t>
+        <w:t xml:space="preserve">I dati dei form possono essere inviati al server utilizzando </w:t>
+      </w:r>
+      <w:r>
+        <w:rPr>
+          <w:b/>
+          <w:bCs/>
+          <w:u w:val="single"/>
+        </w:rPr>
+        <w:t>2</w:t>
+      </w:r>
+      <w:r>
+        <w:rPr>
+          <w:b/>
+          <w:bCs/>
+          <w:u w:val="single"/>
+        </w:rPr>
+        <w:t xml:space="preserve"> METODI PRINCIPALI</w:t>
+      </w:r>
+      <w:r>
+        <w:t>:</w:t>
       </w:r>
     </w:p>
     <w:p>
@@ -9313,7 +9583,7 @@
           <w:noProof/>
         </w:rPr>
         <w:drawing>
-          <wp:anchor distT="0" distB="0" distL="114300" distR="114300" simplePos="0" relativeHeight="251580928" behindDoc="1" locked="0" layoutInCell="1" allowOverlap="1" wp14:anchorId="71F041BD" wp14:editId="55027A7C">
+          <wp:anchor distT="0" distB="0" distL="114300" distR="114300" simplePos="0" relativeHeight="251577856" behindDoc="1" locked="0" layoutInCell="1" allowOverlap="1" wp14:anchorId="71F041BD" wp14:editId="4E2956B9">
             <wp:simplePos x="0" y="0"/>
             <wp:positionH relativeFrom="column">
               <wp:posOffset>3031795</wp:posOffset>
@@ -9444,7 +9714,7 @@
           <w:noProof/>
         </w:rPr>
         <w:drawing>
-          <wp:anchor distT="0" distB="0" distL="114300" distR="114300" simplePos="0" relativeHeight="251581952" behindDoc="1" locked="0" layoutInCell="1" allowOverlap="1" wp14:anchorId="47902A86" wp14:editId="5B21BABE">
+          <wp:anchor distT="0" distB="0" distL="114300" distR="114300" simplePos="0" relativeHeight="251578880" behindDoc="1" locked="0" layoutInCell="1" allowOverlap="1" wp14:anchorId="47902A86" wp14:editId="22F0D5FE">
             <wp:simplePos x="0" y="0"/>
             <wp:positionH relativeFrom="column">
               <wp:posOffset>3003220</wp:posOffset>
@@ -9605,13 +9875,13 @@
           <w:noProof/>
         </w:rPr>
         <w:drawing>
-          <wp:anchor distT="0" distB="0" distL="114300" distR="114300" simplePos="0" relativeHeight="251584000" behindDoc="1" locked="0" layoutInCell="1" allowOverlap="1" wp14:anchorId="708D89A5" wp14:editId="548BAB12">
+          <wp:anchor distT="0" distB="0" distL="114300" distR="114300" simplePos="0" relativeHeight="251580928" behindDoc="1" locked="0" layoutInCell="1" allowOverlap="1" wp14:anchorId="708D89A5" wp14:editId="3159D815">
             <wp:simplePos x="0" y="0"/>
             <wp:positionH relativeFrom="column">
-              <wp:posOffset>4098621</wp:posOffset>
+              <wp:posOffset>4837154</wp:posOffset>
             </wp:positionH>
             <wp:positionV relativeFrom="paragraph">
-              <wp:posOffset>457809</wp:posOffset>
+              <wp:posOffset>425064</wp:posOffset>
             </wp:positionV>
             <wp:extent cx="1781175" cy="323850"/>
             <wp:effectExtent l="0" t="0" r="9525" b="0"/>
@@ -9667,9 +9937,9 @@
           <w:noProof/>
         </w:rPr>
         <w:drawing>
-          <wp:inline distT="0" distB="0" distL="0" distR="0" wp14:anchorId="280F8023" wp14:editId="2603518F">
-            <wp:extent cx="3694176" cy="1264920"/>
-            <wp:effectExtent l="0" t="0" r="1905" b="0"/>
+          <wp:inline distT="0" distB="0" distL="0" distR="0" wp14:anchorId="280F8023" wp14:editId="6E870337">
+            <wp:extent cx="4564048" cy="1264285"/>
+            <wp:effectExtent l="0" t="0" r="0" b="0"/>
             <wp:docPr id="27" name="Immagine 27"/>
             <wp:cNvGraphicFramePr>
               <a:graphicFrameLocks xmlns:a="http://schemas.openxmlformats.org/drawingml/2006/main" noChangeAspect="1"/>
@@ -9690,7 +9960,7 @@
                   <pic:spPr>
                     <a:xfrm>
                       <a:off x="0" y="0"/>
-                      <a:ext cx="3722890" cy="1274752"/>
+                      <a:ext cx="4608269" cy="1276535"/>
                     </a:xfrm>
                     <a:prstGeom prst="rect">
                       <a:avLst/>
@@ -9705,6 +9975,7 @@
     </w:p>
     <w:p/>
     <w:p/>
+    <w:p/>
     <w:p>
       <w:r>
         <w:t>-</w:t>
@@ -9767,7 +10038,7 @@
           <w:noProof/>
         </w:rPr>
         <w:drawing>
-          <wp:anchor distT="0" distB="0" distL="114300" distR="114300" simplePos="0" relativeHeight="251585024" behindDoc="0" locked="0" layoutInCell="1" allowOverlap="1" wp14:anchorId="11C4A874" wp14:editId="0D2EA769">
+          <wp:anchor distT="0" distB="0" distL="114300" distR="114300" simplePos="0" relativeHeight="251581952" behindDoc="0" locked="0" layoutInCell="1" allowOverlap="1" wp14:anchorId="11C4A874" wp14:editId="5EC35E37">
             <wp:simplePos x="0" y="0"/>
             <wp:positionH relativeFrom="margin">
               <wp:align>left</wp:align>
@@ -9775,8 +10046,8 @@
             <wp:positionV relativeFrom="paragraph">
               <wp:posOffset>72771</wp:posOffset>
             </wp:positionV>
-            <wp:extent cx="4323080" cy="1235710"/>
-            <wp:effectExtent l="0" t="0" r="1270" b="2540"/>
+            <wp:extent cx="4516120" cy="1235710"/>
+            <wp:effectExtent l="0" t="0" r="0" b="0"/>
             <wp:wrapSquare wrapText="bothSides"/>
             <wp:docPr id="28" name="Immagine 28"/>
             <wp:cNvGraphicFramePr>
@@ -9804,7 +10075,7 @@
                   <pic:spPr>
                     <a:xfrm>
                       <a:off x="0" y="0"/>
-                      <a:ext cx="4333831" cy="1239342"/>
+                      <a:ext cx="4530846" cy="1239679"/>
                     </a:xfrm>
                     <a:prstGeom prst="rect">
                       <a:avLst/>
@@ -9813,6 +10084,9 @@
                 </pic:pic>
               </a:graphicData>
             </a:graphic>
+            <wp14:sizeRelH relativeFrom="margin">
+              <wp14:pctWidth>0</wp14:pctWidth>
+            </wp14:sizeRelH>
             <wp14:sizeRelV relativeFrom="margin">
               <wp14:pctHeight>0</wp14:pctHeight>
             </wp14:sizeRelV>
@@ -9826,13 +10100,13 @@
           <w:noProof/>
         </w:rPr>
         <w:drawing>
-          <wp:anchor distT="0" distB="0" distL="114300" distR="114300" simplePos="0" relativeHeight="251586048" behindDoc="1" locked="0" layoutInCell="1" allowOverlap="1" wp14:anchorId="07354E6A" wp14:editId="51D920C3">
+          <wp:anchor distT="0" distB="0" distL="114300" distR="114300" simplePos="0" relativeHeight="251665920" behindDoc="1" locked="0" layoutInCell="1" allowOverlap="1" wp14:anchorId="07354E6A" wp14:editId="3E1D9DB5">
             <wp:simplePos x="0" y="0"/>
             <wp:positionH relativeFrom="column">
-              <wp:posOffset>4553229</wp:posOffset>
+              <wp:posOffset>160517</wp:posOffset>
             </wp:positionH>
             <wp:positionV relativeFrom="paragraph">
-              <wp:posOffset>295098</wp:posOffset>
+              <wp:posOffset>286385</wp:posOffset>
             </wp:positionV>
             <wp:extent cx="1962150" cy="342900"/>
             <wp:effectExtent l="0" t="0" r="0" b="0"/>
@@ -10012,7 +10286,7 @@
           <w:noProof/>
         </w:rPr>
         <w:drawing>
-          <wp:anchor distT="0" distB="0" distL="114300" distR="114300" simplePos="0" relativeHeight="251588096" behindDoc="1" locked="0" layoutInCell="1" allowOverlap="1" wp14:anchorId="319B0CBD" wp14:editId="2C20C1C0">
+          <wp:anchor distT="0" distB="0" distL="114300" distR="114300" simplePos="0" relativeHeight="251584000" behindDoc="1" locked="0" layoutInCell="1" allowOverlap="1" wp14:anchorId="319B0CBD" wp14:editId="5C578CF0">
             <wp:simplePos x="0" y="0"/>
             <wp:positionH relativeFrom="margin">
               <wp:posOffset>15875</wp:posOffset>
@@ -10087,7 +10361,7 @@
           <w:noProof/>
         </w:rPr>
         <w:drawing>
-          <wp:anchor distT="0" distB="0" distL="114300" distR="114300" simplePos="0" relativeHeight="251587072" behindDoc="1" locked="0" layoutInCell="1" allowOverlap="1" wp14:anchorId="7BA9D632" wp14:editId="11CACCD5">
+          <wp:anchor distT="0" distB="0" distL="114300" distR="114300" simplePos="0" relativeHeight="251582976" behindDoc="1" locked="0" layoutInCell="1" allowOverlap="1" wp14:anchorId="7BA9D632" wp14:editId="080253DA">
             <wp:simplePos x="0" y="0"/>
             <wp:positionH relativeFrom="margin">
               <wp:posOffset>4094700</wp:posOffset>
@@ -10195,7 +10469,7 @@
           <w:noProof/>
         </w:rPr>
         <w:drawing>
-          <wp:anchor distT="0" distB="0" distL="114300" distR="114300" simplePos="0" relativeHeight="251589120" behindDoc="1" locked="0" layoutInCell="1" allowOverlap="1" wp14:anchorId="151A256B" wp14:editId="7FB5A954">
+          <wp:anchor distT="0" distB="0" distL="114300" distR="114300" simplePos="0" relativeHeight="251585024" behindDoc="1" locked="0" layoutInCell="1" allowOverlap="1" wp14:anchorId="151A256B" wp14:editId="25C6BC9D">
             <wp:simplePos x="0" y="0"/>
             <wp:positionH relativeFrom="margin">
               <wp:posOffset>3433749</wp:posOffset>
@@ -10263,7 +10537,7 @@
           <w:noProof/>
         </w:rPr>
         <w:drawing>
-          <wp:anchor distT="0" distB="0" distL="114300" distR="114300" simplePos="0" relativeHeight="251591168" behindDoc="1" locked="0" layoutInCell="1" allowOverlap="1" wp14:anchorId="6647932E" wp14:editId="3AB9CC9C">
+          <wp:anchor distT="0" distB="0" distL="114300" distR="114300" simplePos="0" relativeHeight="251587072" behindDoc="1" locked="0" layoutInCell="1" allowOverlap="1" wp14:anchorId="6647932E" wp14:editId="00FF9BA2">
             <wp:simplePos x="0" y="0"/>
             <wp:positionH relativeFrom="margin">
               <wp:align>left</wp:align>
@@ -10326,9 +10600,6 @@
           </wp:anchor>
         </w:drawing>
       </w:r>
-      <w:r>
-        <w:br w:type="textWrapping" w:clear="all"/>
-      </w:r>
     </w:p>
     <w:p/>
     <w:p>
@@ -10406,7 +10677,7 @@
           <w:noProof/>
         </w:rPr>
         <w:drawing>
-          <wp:anchor distT="0" distB="0" distL="114300" distR="114300" simplePos="0" relativeHeight="251593216" behindDoc="1" locked="0" layoutInCell="1" allowOverlap="1" wp14:anchorId="293F9FBC" wp14:editId="4FC51AE7">
+          <wp:anchor distT="0" distB="0" distL="114300" distR="114300" simplePos="0" relativeHeight="251589120" behindDoc="1" locked="0" layoutInCell="1" allowOverlap="1" wp14:anchorId="293F9FBC" wp14:editId="16345F2B">
             <wp:simplePos x="0" y="0"/>
             <wp:positionH relativeFrom="margin">
               <wp:posOffset>3607656</wp:posOffset>
@@ -10474,7 +10745,7 @@
           <w:noProof/>
         </w:rPr>
         <w:drawing>
-          <wp:anchor distT="0" distB="0" distL="114300" distR="114300" simplePos="0" relativeHeight="251592192" behindDoc="1" locked="0" layoutInCell="1" allowOverlap="1" wp14:anchorId="323BD8B0" wp14:editId="04EB3E63">
+          <wp:anchor distT="0" distB="0" distL="114300" distR="114300" simplePos="0" relativeHeight="251588096" behindDoc="1" locked="0" layoutInCell="1" allowOverlap="1" wp14:anchorId="323BD8B0" wp14:editId="69023EE9">
             <wp:simplePos x="0" y="0"/>
             <wp:positionH relativeFrom="margin">
               <wp:posOffset>3527756</wp:posOffset>
@@ -10670,7 +10941,7 @@
           <w:u w:val="single"/>
         </w:rPr>
         <w:drawing>
-          <wp:anchor distT="0" distB="0" distL="114300" distR="114300" simplePos="0" relativeHeight="251595264" behindDoc="1" locked="0" layoutInCell="1" allowOverlap="1" wp14:anchorId="193B47B1" wp14:editId="165862DF">
+          <wp:anchor distT="0" distB="0" distL="114300" distR="114300" simplePos="0" relativeHeight="251591168" behindDoc="1" locked="0" layoutInCell="1" allowOverlap="1" wp14:anchorId="193B47B1" wp14:editId="44068A45">
             <wp:simplePos x="0" y="0"/>
             <wp:positionH relativeFrom="column">
               <wp:posOffset>3328</wp:posOffset>
@@ -10770,7 +11041,7 @@
           <w:noProof/>
         </w:rPr>
         <w:drawing>
-          <wp:anchor distT="0" distB="0" distL="114300" distR="114300" simplePos="0" relativeHeight="251594240" behindDoc="1" locked="0" layoutInCell="1" allowOverlap="1" wp14:anchorId="493E1ABC" wp14:editId="57A5FFEF">
+          <wp:anchor distT="0" distB="0" distL="114300" distR="114300" simplePos="0" relativeHeight="251590144" behindDoc="1" locked="0" layoutInCell="1" allowOverlap="1" wp14:anchorId="493E1ABC" wp14:editId="7233B07C">
             <wp:simplePos x="0" y="0"/>
             <wp:positionH relativeFrom="column">
               <wp:posOffset>3880485</wp:posOffset>
@@ -10909,7 +11180,7 @@
           <w:noProof/>
         </w:rPr>
         <w:drawing>
-          <wp:anchor distT="0" distB="0" distL="114300" distR="114300" simplePos="0" relativeHeight="251596288" behindDoc="1" locked="0" layoutInCell="1" allowOverlap="1" wp14:anchorId="746BD5D7" wp14:editId="57D5BFD4">
+          <wp:anchor distT="0" distB="0" distL="114300" distR="114300" simplePos="0" relativeHeight="251592192" behindDoc="1" locked="0" layoutInCell="1" allowOverlap="1" wp14:anchorId="746BD5D7" wp14:editId="49F35168">
             <wp:simplePos x="0" y="0"/>
             <wp:positionH relativeFrom="margin">
               <wp:posOffset>4021151</wp:posOffset>
@@ -11075,7 +11346,7 @@
           <w:noProof/>
         </w:rPr>
         <w:drawing>
-          <wp:anchor distT="0" distB="0" distL="114300" distR="114300" simplePos="0" relativeHeight="251597312" behindDoc="1" locked="0" layoutInCell="1" allowOverlap="1" wp14:anchorId="2DFFF657" wp14:editId="3E2D1869">
+          <wp:anchor distT="0" distB="0" distL="114300" distR="114300" simplePos="0" relativeHeight="251593216" behindDoc="1" locked="0" layoutInCell="1" allowOverlap="1" wp14:anchorId="2DFFF657" wp14:editId="1686E28B">
             <wp:simplePos x="0" y="0"/>
             <wp:positionH relativeFrom="column">
               <wp:posOffset>3724413</wp:posOffset>
@@ -11241,13 +11512,13 @@
           <w:u w:val="none"/>
         </w:rPr>
         <w:drawing>
-          <wp:anchor distT="0" distB="0" distL="114300" distR="114300" simplePos="0" relativeHeight="251598336" behindDoc="1" locked="0" layoutInCell="1" allowOverlap="1" wp14:anchorId="5940ADE3" wp14:editId="630E394D">
+          <wp:anchor distT="0" distB="0" distL="114300" distR="114300" simplePos="0" relativeHeight="251594240" behindDoc="1" locked="0" layoutInCell="1" allowOverlap="1" wp14:anchorId="5940ADE3" wp14:editId="4FADA737">
             <wp:simplePos x="0" y="0"/>
             <wp:positionH relativeFrom="column">
-              <wp:posOffset>3938049</wp:posOffset>
+              <wp:posOffset>4398811</wp:posOffset>
             </wp:positionH>
             <wp:positionV relativeFrom="paragraph">
-              <wp:posOffset>36664</wp:posOffset>
+              <wp:posOffset>83903</wp:posOffset>
             </wp:positionV>
             <wp:extent cx="1057275" cy="228600"/>
             <wp:effectExtent l="0" t="0" r="9525" b="0"/>
@@ -11310,8 +11581,8 @@
           <w:u w:val="none"/>
         </w:rPr>
         <w:drawing>
-          <wp:inline distT="0" distB="0" distL="0" distR="0" wp14:anchorId="3FAE209F" wp14:editId="47A30346">
-            <wp:extent cx="3742055" cy="363773"/>
+          <wp:inline distT="0" distB="0" distL="0" distR="0" wp14:anchorId="3FAE209F" wp14:editId="24D91D9A">
+            <wp:extent cx="4171463" cy="405517"/>
             <wp:effectExtent l="0" t="0" r="0" b="0"/>
             <wp:docPr id="43" name="Immagine 43"/>
             <wp:cNvGraphicFramePr>
@@ -11333,7 +11604,7 @@
                   <pic:spPr>
                     <a:xfrm>
                       <a:off x="0" y="0"/>
-                      <a:ext cx="3834355" cy="372746"/>
+                      <a:ext cx="4294209" cy="417449"/>
                     </a:xfrm>
                     <a:prstGeom prst="rect">
                       <a:avLst/>
@@ -11473,7 +11744,16 @@
         </w:rPr>
       </w:pPr>
       <w:r>
-        <w:t xml:space="preserve">Per maggiori dettagli: </w:t>
+        <w:t>Per maggiori dettagli</w:t>
+      </w:r>
+      <w:r>
+        <w:t xml:space="preserve"> </w:t>
+      </w:r>
+      <w:r>
+        <w:sym w:font="Wingdings" w:char="F0E0"/>
+      </w:r>
+      <w:r>
+        <w:t xml:space="preserve"> </w:t>
       </w:r>
       <w:hyperlink r:id="rId64" w:history="1">
         <w:r>
@@ -12118,7 +12398,76 @@
           <w:color w:val="auto"/>
           <w:u w:val="none"/>
         </w:rPr>
-        <w:t xml:space="preserve"> (l’insieme di queste due crea una </w:t>
+        <w:t xml:space="preserve"> </w:t>
+      </w:r>
+    </w:p>
+    <w:p>
+      <w:pPr>
+        <w:rPr>
+          <w:rStyle w:val="Collegamentoipertestuale"/>
+          <w:color w:val="auto"/>
+          <w:u w:val="none"/>
+        </w:rPr>
+      </w:pPr>
+      <w:r>
+        <w:rPr>
+          <w:rStyle w:val="Collegamentoipertestuale"/>
+          <w:color w:val="auto"/>
+          <w:u w:val="none"/>
+        </w:rPr>
+        <w:t>l’insieme di queste due</w:t>
+      </w:r>
+      <w:r>
+        <w:rPr>
+          <w:rStyle w:val="Collegamentoipertestuale"/>
+          <w:color w:val="auto"/>
+          <w:u w:val="none"/>
+        </w:rPr>
+        <w:t xml:space="preserve">: </w:t>
+      </w:r>
+      <w:r>
+        <w:rPr>
+          <w:rStyle w:val="Collegamentoipertestuale"/>
+          <w:b/>
+          <w:bCs/>
+          <w:color w:val="auto"/>
+          <w:u w:val="none"/>
+        </w:rPr>
+        <w:t>proprietà + valore</w:t>
+      </w:r>
+      <w:r>
+        <w:rPr>
+          <w:rStyle w:val="Collegamentoipertestuale"/>
+          <w:color w:val="auto"/>
+          <w:u w:val="none"/>
+        </w:rPr>
+        <w:t xml:space="preserve"> crea una</w:t>
+      </w:r>
+      <w:r>
+        <w:rPr>
+          <w:rStyle w:val="Collegamentoipertestuale"/>
+          <w:color w:val="auto"/>
+          <w:u w:val="none"/>
+        </w:rPr>
+        <w:t xml:space="preserve"> </w:t>
+      </w:r>
+      <w:r>
+        <w:rPr>
+          <w:rStyle w:val="Collegamentoipertestuale"/>
+          <w:b/>
+          <w:bCs/>
+          <w:color w:val="auto"/>
+          <w:u w:val="none"/>
+        </w:rPr>
+        <w:sym w:font="Wingdings" w:char="F0E0"/>
+      </w:r>
+      <w:r>
+        <w:rPr>
+          <w:rStyle w:val="Collegamentoipertestuale"/>
+          <w:color w:val="auto"/>
+          <w:u w:val="none"/>
+        </w:rPr>
+        <w:t xml:space="preserve"> </w:t>
       </w:r>
       <w:r>
         <w:rPr>
@@ -12138,6 +12487,39 @@
           <w:color w:val="auto"/>
           <w:u w:val="none"/>
         </w:rPr>
+        <w:t xml:space="preserve">  </w:t>
+      </w:r>
+    </w:p>
+    <w:p>
+      <w:pPr>
+        <w:rPr>
+          <w:rStyle w:val="Collegamentoipertestuale"/>
+          <w:color w:val="auto"/>
+          <w:u w:val="none"/>
+        </w:rPr>
+      </w:pPr>
+      <w:r>
+        <w:rPr>
+          <w:rStyle w:val="Collegamentoipertestuale"/>
+          <w:color w:val="auto"/>
+          <w:u w:val="none"/>
+        </w:rPr>
+        <w:t xml:space="preserve">l’insieme delle dichiarazioni, si chiamano </w:t>
+      </w:r>
+      <w:r>
+        <w:rPr>
+          <w:rStyle w:val="Collegamentoipertestuale"/>
+          <w:color w:val="auto"/>
+          <w:u w:val="none"/>
+        </w:rPr>
+        <w:sym w:font="Wingdings" w:char="F0E0"/>
+      </w:r>
+      <w:r>
+        <w:rPr>
+          <w:rStyle w:val="Collegamentoipertestuale"/>
+          <w:color w:val="auto"/>
+          <w:u w:val="none"/>
+        </w:rPr>
         <w:t xml:space="preserve"> </w:t>
       </w:r>
       <w:r>
@@ -12146,46 +12528,10 @@
           <w:b/>
           <w:bCs/>
           <w:color w:val="auto"/>
-          <w:u w:val="none"/>
-        </w:rPr>
-        <w:sym w:font="Wingdings" w:char="F0E0"/>
-      </w:r>
-      <w:r>
-        <w:rPr>
-          <w:rStyle w:val="Collegamentoipertestuale"/>
-          <w:b/>
-          <w:bCs/>
-          <w:color w:val="auto"/>
-          <w:u w:val="none"/>
-        </w:rPr>
-        <w:t xml:space="preserve">  proprietà + valrore</w:t>
-      </w:r>
-      <w:r>
-        <w:rPr>
-          <w:rStyle w:val="Collegamentoipertestuale"/>
-          <w:color w:val="auto"/>
-          <w:u w:val="none"/>
-        </w:rPr>
-        <w:t>) :</w:t>
-      </w:r>
-    </w:p>
-    <w:p>
-      <w:pPr>
-        <w:rPr>
-          <w:rStyle w:val="Collegamentoipertestuale"/>
-          <w:color w:val="auto"/>
-          <w:u w:val="none"/>
-        </w:rPr>
-      </w:pPr>
-    </w:p>
-    <w:p>
-      <w:pPr>
-        <w:rPr>
-          <w:rStyle w:val="Collegamentoipertestuale"/>
-          <w:color w:val="auto"/>
-          <w:u w:val="none"/>
-        </w:rPr>
-      </w:pPr>
+          <w:highlight w:val="blue"/>
+        </w:rPr>
+        <w:t>regole</w:t>
+      </w:r>
     </w:p>
     <w:p>
       <w:pPr>
@@ -12273,6 +12619,8 @@
       <w:r>
         <w:rPr>
           <w:rStyle w:val="Collegamentoipertestuale"/>
+          <w:b/>
+          <w:bCs/>
           <w:color w:val="auto"/>
         </w:rPr>
         <w:t>prima</w:t>
@@ -12560,7 +12908,17 @@
           <w:color w:val="auto"/>
           <w:u w:val="none"/>
         </w:rPr>
-        <w:t xml:space="preserve"> &lt;a&gt; &lt;li&gt; &lt;ul&gt;</w:t>
+        <w:t xml:space="preserve"> </w:t>
+      </w:r>
+      <w:r>
+        <w:rPr>
+          <w:rStyle w:val="Collegamentoipertestuale"/>
+          <w:b/>
+          <w:bCs/>
+          <w:color w:val="auto"/>
+          <w:u w:val="none"/>
+        </w:rPr>
+        <w:t>&lt;a&gt; &lt;li&gt; &lt;ul&gt;</w:t>
       </w:r>
       <w:r>
         <w:rPr>
@@ -12598,7 +12956,7 @@
           <w:u w:val="none"/>
         </w:rPr>
         <w:drawing>
-          <wp:anchor distT="0" distB="0" distL="114300" distR="114300" simplePos="0" relativeHeight="251618816" behindDoc="1" locked="0" layoutInCell="1" allowOverlap="1" wp14:anchorId="22D80B16" wp14:editId="5C1FA7E1">
+          <wp:anchor distT="0" distB="0" distL="114300" distR="114300" simplePos="0" relativeHeight="251614720" behindDoc="1" locked="0" layoutInCell="1" allowOverlap="1" wp14:anchorId="22D80B16" wp14:editId="4131C519">
             <wp:simplePos x="0" y="0"/>
             <wp:positionH relativeFrom="column">
               <wp:posOffset>4495546</wp:posOffset>
@@ -12676,7 +13034,7 @@
               <v:h position="#0,#1" xrange="0,21600" yrange="0,10800"/>
             </v:handles>
           </v:shapetype>
-          <v:shape id="Freccia a destra 545371483" o:spid="_x0000_s1066" type="#_x0000_t13" style="position:absolute;left:0;text-align:left;margin-left:4in;margin-top:42.45pt;width:49.55pt;height:21.9pt;z-index:251703808;visibility:visible;mso-position-horizontal-relative:text;mso-position-vertical-relative:text;v-text-anchor:middle" o:gfxdata="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" adj="16828" fillcolor="white [3201]" strokecolor="#70ad47 [3209]" strokeweight="1pt"/>
+          <v:shape id="Freccia a destra 545371483" o:spid="_x0000_s1066" type="#_x0000_t13" style="position:absolute;left:0;text-align:left;margin-left:4in;margin-top:42.45pt;width:49.55pt;height:21.9pt;z-index:251704832;visibility:visible;mso-position-horizontal-relative:text;mso-position-vertical-relative:text;v-text-anchor:middle" o:gfxdata="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" adj="16828" fillcolor="white [3201]" strokecolor="#70ad47 [3209]" strokeweight="1pt"/>
         </w:pict>
       </w:r>
       <w:r>
@@ -13110,7 +13468,7 @@
           <w:u w:val="none"/>
         </w:rPr>
         <w:drawing>
-          <wp:anchor distT="0" distB="0" distL="114300" distR="114300" simplePos="0" relativeHeight="251619840" behindDoc="1" locked="0" layoutInCell="1" allowOverlap="1" wp14:anchorId="6EF4C707" wp14:editId="45783F93">
+          <wp:anchor distT="0" distB="0" distL="114300" distR="114300" simplePos="0" relativeHeight="251615744" behindDoc="1" locked="0" layoutInCell="1" allowOverlap="1" wp14:anchorId="6EF4C707" wp14:editId="2D631AA3">
             <wp:simplePos x="0" y="0"/>
             <wp:positionH relativeFrom="column">
               <wp:posOffset>3529787</wp:posOffset>
@@ -13181,7 +13539,7 @@
           <w:u w:val="none"/>
         </w:rPr>
         <w:drawing>
-          <wp:anchor distT="0" distB="0" distL="114300" distR="114300" simplePos="0" relativeHeight="251600384" behindDoc="1" locked="0" layoutInCell="1" allowOverlap="1" wp14:anchorId="655235C9" wp14:editId="62BCA9E9">
+          <wp:anchor distT="0" distB="0" distL="114300" distR="114300" simplePos="0" relativeHeight="251596288" behindDoc="1" locked="0" layoutInCell="1" allowOverlap="1" wp14:anchorId="655235C9" wp14:editId="72C582B9">
             <wp:simplePos x="0" y="0"/>
             <wp:positionH relativeFrom="column">
               <wp:posOffset>432849</wp:posOffset>
@@ -13294,7 +13652,7 @@
         </w:rPr>
         <w:lastRenderedPageBreak/>
         <w:drawing>
-          <wp:anchor distT="0" distB="0" distL="114300" distR="114300" simplePos="0" relativeHeight="251601408" behindDoc="1" locked="0" layoutInCell="1" allowOverlap="1" wp14:anchorId="25C60879" wp14:editId="7ACF298E">
+          <wp:anchor distT="0" distB="0" distL="114300" distR="114300" simplePos="0" relativeHeight="251597312" behindDoc="1" locked="0" layoutInCell="1" allowOverlap="1" wp14:anchorId="25C60879" wp14:editId="1E34DBA9">
             <wp:simplePos x="0" y="0"/>
             <wp:positionH relativeFrom="column">
               <wp:posOffset>442595</wp:posOffset>
@@ -13528,6 +13886,15 @@
     </w:p>
     <w:p>
       <w:pPr>
+        <w:rPr>
+          <w:rStyle w:val="Collegamentoipertestuale"/>
+          <w:color w:val="auto"/>
+          <w:u w:val="none"/>
+        </w:rPr>
+      </w:pPr>
+    </w:p>
+    <w:p>
+      <w:pPr>
         <w:pStyle w:val="Paragrafoelenco"/>
         <w:numPr>
           <w:ilvl w:val="0"/>
@@ -13632,21 +13999,21 @@
           <w:u w:val="none"/>
         </w:rPr>
         <w:drawing>
-          <wp:anchor distT="0" distB="0" distL="114300" distR="114300" simplePos="0" relativeHeight="251605504" behindDoc="1" locked="0" layoutInCell="1" allowOverlap="1" wp14:anchorId="5FF651E1" wp14:editId="3F903211">
+          <wp:anchor distT="0" distB="0" distL="114300" distR="114300" simplePos="0" relativeHeight="251601408" behindDoc="1" locked="0" layoutInCell="1" allowOverlap="1" wp14:anchorId="5FF651E1" wp14:editId="6291F698">
             <wp:simplePos x="0" y="0"/>
             <wp:positionH relativeFrom="column">
-              <wp:posOffset>426085</wp:posOffset>
+              <wp:posOffset>424815</wp:posOffset>
             </wp:positionH>
             <wp:positionV relativeFrom="paragraph">
-              <wp:posOffset>7620</wp:posOffset>
+              <wp:posOffset>6985</wp:posOffset>
             </wp:positionV>
-            <wp:extent cx="1910080" cy="1363345"/>
-            <wp:effectExtent l="0" t="0" r="0" b="8255"/>
+            <wp:extent cx="1910080" cy="1574165"/>
+            <wp:effectExtent l="0" t="0" r="0" b="0"/>
             <wp:wrapTight wrapText="bothSides">
               <wp:wrapPolygon edited="0">
                 <wp:start x="0" y="0"/>
-                <wp:lineTo x="0" y="21429"/>
-                <wp:lineTo x="21327" y="21429"/>
+                <wp:lineTo x="0" y="21434"/>
+                <wp:lineTo x="21327" y="21434"/>
                 <wp:lineTo x="21327" y="0"/>
                 <wp:lineTo x="0" y="0"/>
               </wp:wrapPolygon>
@@ -13677,7 +14044,7 @@
                   <pic:spPr>
                     <a:xfrm>
                       <a:off x="0" y="0"/>
-                      <a:ext cx="1910080" cy="1363345"/>
+                      <a:ext cx="1910080" cy="1574165"/>
                     </a:xfrm>
                     <a:prstGeom prst="rect">
                       <a:avLst/>
@@ -14060,20 +14427,6 @@
           <w:t>147 Colors | CSS Color Names</w:t>
         </w:r>
       </w:hyperlink>
-    </w:p>
-    <w:p>
-      <w:pPr>
-        <w:rPr>
-          <w:rStyle w:val="Collegamentoipertestuale"/>
-          <w:rFonts w:ascii="Aptos Black" w:hAnsi="Aptos Black"/>
-          <w:bCs/>
-          <w:color w:val="000000" w:themeColor="text1"/>
-          <w:sz w:val="32"/>
-          <w:szCs w:val="32"/>
-          <w:u w:val="none"/>
-          <w:lang w:val="en-US"/>
-        </w:rPr>
-      </w:pPr>
     </w:p>
     <w:p>
       <w:pPr>
@@ -14634,6 +14987,24 @@
         <w:t xml:space="preserve"> </w:t>
       </w:r>
       <w:r>
+        <w:t xml:space="preserve">/ </w:t>
+      </w:r>
+      <w:r>
+        <w:rPr>
+          <w:b/>
+          <w:bCs/>
+          <w:highlight w:val="blue"/>
+        </w:rPr>
+        <w:t>vh</w:t>
+      </w:r>
+      <w:r>
+        <w:rPr>
+          <w:b/>
+          <w:bCs/>
+        </w:rPr>
+        <w:t xml:space="preserve"> </w:t>
+      </w:r>
+      <w:r>
         <w:sym w:font="Wingdings" w:char="F0E0"/>
       </w:r>
       <w:r>
@@ -14657,7 +15028,35 @@
         <w:t>viewport width</w:t>
       </w:r>
       <w:r>
-        <w:t>" (larghezza del viewport). Rappresenta una percentuale della larghezza totale della finestra del browser.</w:t>
+        <w:t>"</w:t>
+      </w:r>
+      <w:r>
+        <w:t xml:space="preserve"> / </w:t>
+      </w:r>
+      <w:r>
+        <w:t>"</w:t>
+      </w:r>
+      <w:r>
+        <w:rPr>
+          <w:b/>
+          <w:bCs/>
+          <w:u w:val="single"/>
+        </w:rPr>
+        <w:t xml:space="preserve">viewport </w:t>
+      </w:r>
+      <w:r>
+        <w:rPr>
+          <w:b/>
+          <w:bCs/>
+          <w:u w:val="single"/>
+        </w:rPr>
+        <w:t>height</w:t>
+      </w:r>
+      <w:r>
+        <w:t xml:space="preserve">" </w:t>
+      </w:r>
+      <w:r>
+        <w:t>(larghezza del viewport). Rappresenta una percentuale della larghezza totale della finestra del browser.</w:t>
       </w:r>
     </w:p>
     <w:p>
@@ -14752,7 +15151,7 @@
           <w:u w:val="none"/>
         </w:rPr>
         <w:drawing>
-          <wp:anchor distT="0" distB="0" distL="114300" distR="114300" simplePos="0" relativeHeight="251604480" behindDoc="1" locked="0" layoutInCell="1" allowOverlap="1" wp14:anchorId="16822D2B" wp14:editId="19251B2C">
+          <wp:anchor distT="0" distB="0" distL="114300" distR="114300" simplePos="0" relativeHeight="251600384" behindDoc="1" locked="0" layoutInCell="1" allowOverlap="1" wp14:anchorId="16822D2B" wp14:editId="1DF8884F">
             <wp:simplePos x="0" y="0"/>
             <wp:positionH relativeFrom="column">
               <wp:posOffset>-13072</wp:posOffset>
@@ -15149,22 +15548,22 @@
           <w:u w:val="none"/>
         </w:rPr>
         <w:drawing>
-          <wp:anchor distT="0" distB="0" distL="114300" distR="114300" simplePos="0" relativeHeight="251602432" behindDoc="1" locked="0" layoutInCell="1" allowOverlap="1" wp14:anchorId="11BB831D" wp14:editId="787A2B96">
+          <wp:anchor distT="0" distB="0" distL="114300" distR="114300" simplePos="0" relativeHeight="251598336" behindDoc="1" locked="0" layoutInCell="1" allowOverlap="1" wp14:anchorId="11BB831D" wp14:editId="6CDB9DF6">
             <wp:simplePos x="0" y="0"/>
             <wp:positionH relativeFrom="margin">
-              <wp:align>left</wp:align>
+              <wp:posOffset>-720090</wp:posOffset>
             </wp:positionH>
             <wp:positionV relativeFrom="paragraph">
-              <wp:posOffset>450215</wp:posOffset>
+              <wp:posOffset>501181</wp:posOffset>
             </wp:positionV>
-            <wp:extent cx="6473825" cy="328930"/>
-            <wp:effectExtent l="0" t="0" r="3175" b="0"/>
+            <wp:extent cx="14807415" cy="389614"/>
+            <wp:effectExtent l="0" t="0" r="0" b="0"/>
             <wp:wrapTight wrapText="bothSides">
               <wp:wrapPolygon edited="0">
                 <wp:start x="0" y="0"/>
-                <wp:lineTo x="0" y="20015"/>
-                <wp:lineTo x="21547" y="20015"/>
-                <wp:lineTo x="21547" y="0"/>
+                <wp:lineTo x="0" y="20085"/>
+                <wp:lineTo x="21565" y="20085"/>
+                <wp:lineTo x="21565" y="0"/>
                 <wp:lineTo x="0" y="0"/>
               </wp:wrapPolygon>
             </wp:wrapTight>
@@ -15194,7 +15593,7 @@
                   <pic:spPr>
                     <a:xfrm>
                       <a:off x="0" y="0"/>
-                      <a:ext cx="6510000" cy="331023"/>
+                      <a:ext cx="14807415" cy="389614"/>
                     </a:xfrm>
                     <a:prstGeom prst="rect">
                       <a:avLst/>
@@ -16813,7 +17212,7 @@
           <w:u w:val="none"/>
         </w:rPr>
         <w:drawing>
-          <wp:anchor distT="0" distB="0" distL="114300" distR="114300" simplePos="0" relativeHeight="251603456" behindDoc="1" locked="0" layoutInCell="1" allowOverlap="1" wp14:anchorId="7B981381" wp14:editId="01E71534">
+          <wp:anchor distT="0" distB="0" distL="114300" distR="114300" simplePos="0" relativeHeight="251599360" behindDoc="1" locked="0" layoutInCell="1" allowOverlap="1" wp14:anchorId="7B981381" wp14:editId="4047CFB7">
             <wp:simplePos x="0" y="0"/>
             <wp:positionH relativeFrom="margin">
               <wp:align>left</wp:align>
@@ -18422,7 +18821,7 @@
           <w:u w:val="none"/>
         </w:rPr>
         <w:drawing>
-          <wp:anchor distT="0" distB="0" distL="114300" distR="114300" simplePos="0" relativeHeight="251606528" behindDoc="1" locked="0" layoutInCell="1" allowOverlap="1" wp14:anchorId="697B485A" wp14:editId="19DD80CF">
+          <wp:anchor distT="0" distB="0" distL="114300" distR="114300" simplePos="0" relativeHeight="251602432" behindDoc="1" locked="0" layoutInCell="1" allowOverlap="1" wp14:anchorId="697B485A" wp14:editId="14AE1264">
             <wp:simplePos x="0" y="0"/>
             <wp:positionH relativeFrom="column">
               <wp:posOffset>2396242</wp:posOffset>
@@ -18497,7 +18896,7 @@
           <w:u w:val="none"/>
         </w:rPr>
         <w:drawing>
-          <wp:anchor distT="0" distB="0" distL="114300" distR="114300" simplePos="0" relativeHeight="251614720" behindDoc="1" locked="0" layoutInCell="1" allowOverlap="1" wp14:anchorId="4C54CE21" wp14:editId="5F9F94FB">
+          <wp:anchor distT="0" distB="0" distL="114300" distR="114300" simplePos="0" relativeHeight="251610624" behindDoc="1" locked="0" layoutInCell="1" allowOverlap="1" wp14:anchorId="4C54CE21" wp14:editId="18825003">
             <wp:simplePos x="0" y="0"/>
             <wp:positionH relativeFrom="column">
               <wp:posOffset>4860214</wp:posOffset>
@@ -18572,7 +18971,7 @@
           <w:noProof/>
         </w:rPr>
         <w:pict w14:anchorId="3075CA70">
-          <v:shape id="Freccia a destra 545371474" o:spid="_x0000_s1064" type="#_x0000_t13" style="position:absolute;left:0;text-align:left;margin-left:198.15pt;margin-top:18.8pt;width:49.5pt;height:21.85pt;z-index:251699712;visibility:visible;v-text-anchor:middle" o:gfxdata="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" adj="16833" fillcolor="white [3201]" strokecolor="#70ad47 [3209]" strokeweight="1pt"/>
+          <v:shape id="Freccia a destra 545371474" o:spid="_x0000_s1064" type="#_x0000_t13" style="position:absolute;left:0;text-align:left;margin-left:198.15pt;margin-top:18.8pt;width:49.5pt;height:21.85pt;z-index:251700736;visibility:visible;v-text-anchor:middle" o:gfxdata="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" adj="16833" fillcolor="white [3201]" strokecolor="#70ad47 [3209]" strokeweight="1pt"/>
         </w:pict>
       </w:r>
       <w:r>
@@ -18580,7 +18979,7 @@
           <w:noProof/>
         </w:rPr>
         <w:pict w14:anchorId="5F4D02BE">
-          <v:shape id="Freccia a destra 545371463" o:spid="_x0000_s1065" type="#_x0000_t13" style="position:absolute;left:0;text-align:left;margin-left:6.1pt;margin-top:18.8pt;width:47.75pt;height:21.85pt;z-index:251695616;visibility:visible;mso-width-relative:margin;v-text-anchor:middle" o:gfxdata="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" adj="16660" fillcolor="white [3201]" strokecolor="#70ad47 [3209]" strokeweight="1pt"/>
+          <v:shape id="Freccia a destra 545371463" o:spid="_x0000_s1065" type="#_x0000_t13" style="position:absolute;left:0;text-align:left;margin-left:6.1pt;margin-top:18.8pt;width:47.75pt;height:21.85pt;z-index:251696640;visibility:visible;mso-width-relative:margin;v-text-anchor:middle" o:gfxdata="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" adj="16660" fillcolor="white [3201]" strokecolor="#70ad47 [3209]" strokeweight="1pt"/>
         </w:pict>
       </w:r>
       <w:r>
@@ -18595,7 +18994,7 @@
           <w:u w:val="none"/>
         </w:rPr>
         <w:drawing>
-          <wp:anchor distT="0" distB="0" distL="114300" distR="114300" simplePos="0" relativeHeight="251607552" behindDoc="1" locked="0" layoutInCell="1" allowOverlap="1" wp14:anchorId="205F4F20" wp14:editId="61A33560">
+          <wp:anchor distT="0" distB="0" distL="114300" distR="114300" simplePos="0" relativeHeight="251603456" behindDoc="1" locked="0" layoutInCell="1" allowOverlap="1" wp14:anchorId="205F4F20" wp14:editId="750452C1">
             <wp:simplePos x="0" y="0"/>
             <wp:positionH relativeFrom="margin">
               <wp:align>left</wp:align>
@@ -18870,7 +19269,7 @@
           <w:u w:val="none"/>
         </w:rPr>
         <w:drawing>
-          <wp:anchor distT="0" distB="0" distL="114300" distR="114300" simplePos="0" relativeHeight="251608576" behindDoc="1" locked="0" layoutInCell="1" allowOverlap="1" wp14:anchorId="5F7E641C" wp14:editId="4D439C36">
+          <wp:anchor distT="0" distB="0" distL="114300" distR="114300" simplePos="0" relativeHeight="251604480" behindDoc="1" locked="0" layoutInCell="1" allowOverlap="1" wp14:anchorId="5F7E641C" wp14:editId="41E79A71">
             <wp:simplePos x="0" y="0"/>
             <wp:positionH relativeFrom="column">
               <wp:posOffset>2380285</wp:posOffset>
@@ -18951,7 +19350,7 @@
           <w:noProof/>
         </w:rPr>
         <w:pict w14:anchorId="357E151B">
-          <v:shape id="Freccia a destra 545371465" o:spid="_x0000_s1063" type="#_x0000_t13" style="position:absolute;left:0;text-align:left;margin-left:-4.45pt;margin-top:21.45pt;width:49.55pt;height:21.9pt;z-index:251696640;visibility:visible;v-text-anchor:middle" o:gfxdata="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" adj="16828" fillcolor="white [3201]" strokecolor="#70ad47 [3209]" strokeweight="1pt"/>
+          <v:shape id="Freccia a destra 545371465" o:spid="_x0000_s1063" type="#_x0000_t13" style="position:absolute;left:0;text-align:left;margin-left:-4.45pt;margin-top:21.45pt;width:49.55pt;height:21.9pt;z-index:251697664;visibility:visible;v-text-anchor:middle" o:gfxdata="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" adj="16828" fillcolor="white [3201]" strokecolor="#70ad47 [3209]" strokeweight="1pt"/>
         </w:pict>
       </w:r>
       <w:r>
@@ -18966,7 +19365,7 @@
           <w:u w:val="none"/>
         </w:rPr>
         <w:drawing>
-          <wp:anchor distT="0" distB="0" distL="114300" distR="114300" simplePos="0" relativeHeight="251615744" behindDoc="1" locked="0" layoutInCell="1" allowOverlap="1" wp14:anchorId="13A31E85" wp14:editId="08235A7F">
+          <wp:anchor distT="0" distB="0" distL="114300" distR="114300" simplePos="0" relativeHeight="251611648" behindDoc="1" locked="0" layoutInCell="1" allowOverlap="1" wp14:anchorId="13A31E85" wp14:editId="5A44488C">
             <wp:simplePos x="0" y="0"/>
             <wp:positionH relativeFrom="page">
               <wp:posOffset>5843346</wp:posOffset>
@@ -19037,7 +19436,7 @@
           <w:u w:val="none"/>
         </w:rPr>
         <w:drawing>
-          <wp:anchor distT="0" distB="0" distL="114300" distR="114300" simplePos="0" relativeHeight="251609600" behindDoc="1" locked="0" layoutInCell="1" allowOverlap="1" wp14:anchorId="6292F79D" wp14:editId="35CC9285">
+          <wp:anchor distT="0" distB="0" distL="114300" distR="114300" simplePos="0" relativeHeight="251605504" behindDoc="1" locked="0" layoutInCell="1" allowOverlap="1" wp14:anchorId="6292F79D" wp14:editId="6D1CC348">
             <wp:simplePos x="0" y="0"/>
             <wp:positionH relativeFrom="margin">
               <wp:posOffset>-130836</wp:posOffset>
@@ -19112,7 +19511,7 @@
           <w:noProof/>
         </w:rPr>
         <w:pict w14:anchorId="03113371">
-          <v:shape id="Freccia a destra 545371476" o:spid="_x0000_s1062" type="#_x0000_t13" style="position:absolute;left:0;text-align:left;margin-left:237.3pt;margin-top:2.2pt;width:26.5pt;height:21.9pt;z-index:251700736;visibility:visible;mso-width-relative:margin;v-text-anchor:middle" o:gfxdata="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" adj="12678" fillcolor="white [3201]" strokecolor="#70ad47 [3209]" strokeweight="1pt"/>
+          <v:shape id="Freccia a destra 545371476" o:spid="_x0000_s1062" type="#_x0000_t13" style="position:absolute;left:0;text-align:left;margin-left:237.3pt;margin-top:2.2pt;width:26.5pt;height:21.9pt;z-index:251701760;visibility:visible;mso-width-relative:margin;v-text-anchor:middle" o:gfxdata="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" adj="12678" fillcolor="white [3201]" strokecolor="#70ad47 [3209]" strokeweight="1pt"/>
         </w:pict>
       </w:r>
     </w:p>
@@ -19329,7 +19728,7 @@
           <w:u w:val="none"/>
         </w:rPr>
         <w:drawing>
-          <wp:anchor distT="0" distB="0" distL="114300" distR="114300" simplePos="0" relativeHeight="251616768" behindDoc="1" locked="0" layoutInCell="1" allowOverlap="1" wp14:anchorId="489F11D9" wp14:editId="4F537089">
+          <wp:anchor distT="0" distB="0" distL="114300" distR="114300" simplePos="0" relativeHeight="251612672" behindDoc="1" locked="0" layoutInCell="1" allowOverlap="1" wp14:anchorId="489F11D9" wp14:editId="08A00B50">
             <wp:simplePos x="0" y="0"/>
             <wp:positionH relativeFrom="column">
               <wp:posOffset>5139055</wp:posOffset>
@@ -19400,7 +19799,7 @@
           <w:u w:val="none"/>
         </w:rPr>
         <w:drawing>
-          <wp:anchor distT="0" distB="0" distL="114300" distR="114300" simplePos="0" relativeHeight="251611648" behindDoc="1" locked="0" layoutInCell="1" allowOverlap="1" wp14:anchorId="278064E0" wp14:editId="02DE2AB4">
+          <wp:anchor distT="0" distB="0" distL="114300" distR="114300" simplePos="0" relativeHeight="251607552" behindDoc="1" locked="0" layoutInCell="1" allowOverlap="1" wp14:anchorId="278064E0" wp14:editId="5A47F1CB">
             <wp:simplePos x="0" y="0"/>
             <wp:positionH relativeFrom="column">
               <wp:posOffset>2405710</wp:posOffset>
@@ -19484,7 +19883,7 @@
           <w:u w:val="none"/>
         </w:rPr>
         <w:drawing>
-          <wp:anchor distT="0" distB="0" distL="114300" distR="114300" simplePos="0" relativeHeight="251610624" behindDoc="1" locked="0" layoutInCell="1" allowOverlap="1" wp14:anchorId="6C4823FC" wp14:editId="041DB610">
+          <wp:anchor distT="0" distB="0" distL="114300" distR="114300" simplePos="0" relativeHeight="251606528" behindDoc="1" locked="0" layoutInCell="1" allowOverlap="1" wp14:anchorId="6C4823FC" wp14:editId="037C8005">
             <wp:simplePos x="0" y="0"/>
             <wp:positionH relativeFrom="margin">
               <wp:posOffset>-47625</wp:posOffset>
@@ -19555,7 +19954,7 @@
           <w:noProof/>
         </w:rPr>
         <w:pict w14:anchorId="0A6DC47B">
-          <v:shape id="Freccia a destra 545371479" o:spid="_x0000_s1060" type="#_x0000_t13" style="position:absolute;left:0;text-align:left;margin-left:221.15pt;margin-top:12.55pt;width:43.8pt;height:21.9pt;z-index:251701760;visibility:visible;mso-width-relative:margin;v-text-anchor:middle" o:gfxdata="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" fillcolor="white [3201]" strokecolor="#70ad47 [3209]" strokeweight="1pt"/>
+          <v:shape id="Freccia a destra 545371479" o:spid="_x0000_s1060" type="#_x0000_t13" style="position:absolute;left:0;text-align:left;margin-left:221.15pt;margin-top:12.55pt;width:43.8pt;height:21.9pt;z-index:251702784;visibility:visible;mso-width-relative:margin;v-text-anchor:middle" o:gfxdata="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" fillcolor="white [3201]" strokecolor="#70ad47 [3209]" strokeweight="1pt"/>
         </w:pict>
       </w:r>
       <w:r>
@@ -19563,7 +19962,7 @@
           <w:noProof/>
         </w:rPr>
         <w:pict w14:anchorId="3EB08ABE">
-          <v:shape id="Freccia a destra 545371468" o:spid="_x0000_s1061" type="#_x0000_t13" style="position:absolute;left:0;text-align:left;margin-left:-1.25pt;margin-top:4.65pt;width:49.55pt;height:21.9pt;z-index:251697664;visibility:visible;v-text-anchor:middle" o:gfxdata="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" adj="16828" fillcolor="white [3201]" strokecolor="#70ad47 [3209]" strokeweight="1pt"/>
+          <v:shape id="Freccia a destra 545371468" o:spid="_x0000_s1061" type="#_x0000_t13" style="position:absolute;left:0;text-align:left;margin-left:-1.25pt;margin-top:4.65pt;width:49.55pt;height:21.9pt;z-index:251698688;visibility:visible;v-text-anchor:middle" o:gfxdata="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" adj="16828" fillcolor="white [3201]" strokecolor="#70ad47 [3209]" strokeweight="1pt"/>
         </w:pict>
       </w:r>
     </w:p>
@@ -19812,7 +20211,7 @@
           <w:szCs w:val="32"/>
         </w:rPr>
         <w:drawing>
-          <wp:anchor distT="0" distB="0" distL="114300" distR="114300" simplePos="0" relativeHeight="251612672" behindDoc="1" locked="0" layoutInCell="1" allowOverlap="1" wp14:anchorId="7D3E3E1A" wp14:editId="2018F949">
+          <wp:anchor distT="0" distB="0" distL="114300" distR="114300" simplePos="0" relativeHeight="251608576" behindDoc="1" locked="0" layoutInCell="1" allowOverlap="1" wp14:anchorId="7D3E3E1A" wp14:editId="1513D882">
             <wp:simplePos x="0" y="0"/>
             <wp:positionH relativeFrom="margin">
               <wp:posOffset>1975587</wp:posOffset>
@@ -19896,7 +20295,7 @@
           <w:u w:val="none"/>
         </w:rPr>
         <w:drawing>
-          <wp:anchor distT="0" distB="0" distL="114300" distR="114300" simplePos="0" relativeHeight="251617792" behindDoc="1" locked="0" layoutInCell="1" allowOverlap="1" wp14:anchorId="591942DE" wp14:editId="4F110CAA">
+          <wp:anchor distT="0" distB="0" distL="114300" distR="114300" simplePos="0" relativeHeight="251613696" behindDoc="1" locked="0" layoutInCell="1" allowOverlap="1" wp14:anchorId="591942DE" wp14:editId="7EDEB77A">
             <wp:simplePos x="0" y="0"/>
             <wp:positionH relativeFrom="margin">
               <wp:posOffset>5116754</wp:posOffset>
@@ -19977,7 +20376,7 @@
           <w:noProof/>
         </w:rPr>
         <w:pict w14:anchorId="356D4628">
-          <v:shape id="Freccia a destra 545371481" o:spid="_x0000_s1059" type="#_x0000_t13" style="position:absolute;left:0;text-align:left;margin-left:235.7pt;margin-top:16.85pt;width:49.55pt;height:21.9pt;z-index:251702784;visibility:visible;v-text-anchor:middle" o:gfxdata="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" adj="16828" fillcolor="white [3201]" strokecolor="#70ad47 [3209]" strokeweight="1pt"/>
+          <v:shape id="Freccia a destra 545371481" o:spid="_x0000_s1059" type="#_x0000_t13" style="position:absolute;left:0;text-align:left;margin-left:235.7pt;margin-top:16.85pt;width:49.55pt;height:21.9pt;z-index:251703808;visibility:visible;v-text-anchor:middle" o:gfxdata="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" adj="16828" fillcolor="white [3201]" strokecolor="#70ad47 [3209]" strokeweight="1pt"/>
         </w:pict>
       </w:r>
       <w:r>
@@ -19985,7 +20384,7 @@
           <w:noProof/>
         </w:rPr>
         <w:pict w14:anchorId="434A1908">
-          <v:shape id="Freccia a destra 545371471" o:spid="_x0000_s1058" type="#_x0000_t13" style="position:absolute;left:0;text-align:left;margin-left:-3.25pt;margin-top:13.8pt;width:49.55pt;height:21.9pt;z-index:251698688;visibility:visible;v-text-anchor:middle" o:gfxdata="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" adj="16828" fillcolor="white [3201]" strokecolor="#70ad47 [3209]" strokeweight="1pt"/>
+          <v:shape id="Freccia a destra 545371471" o:spid="_x0000_s1058" type="#_x0000_t13" style="position:absolute;left:0;text-align:left;margin-left:-3.25pt;margin-top:13.8pt;width:49.55pt;height:21.9pt;z-index:251699712;visibility:visible;v-text-anchor:middle" o:gfxdata="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" adj="16828" fillcolor="white [3201]" strokecolor="#70ad47 [3209]" strokeweight="1pt"/>
         </w:pict>
       </w:r>
       <w:r>
@@ -20000,7 +20399,7 @@
           <w:u w:val="none"/>
         </w:rPr>
         <w:drawing>
-          <wp:anchor distT="0" distB="0" distL="114300" distR="114300" simplePos="0" relativeHeight="251613696" behindDoc="1" locked="0" layoutInCell="1" allowOverlap="1" wp14:anchorId="24807B90" wp14:editId="79201A58">
+          <wp:anchor distT="0" distB="0" distL="114300" distR="114300" simplePos="0" relativeHeight="251609600" behindDoc="1" locked="0" layoutInCell="1" allowOverlap="1" wp14:anchorId="24807B90" wp14:editId="3565ABF3">
             <wp:simplePos x="0" y="0"/>
             <wp:positionH relativeFrom="margin">
               <wp:align>left</wp:align>
@@ -20163,7 +20562,23 @@
             <w:b/>
             <w:bCs/>
           </w:rPr>
-          <w:t>ESEMPI</w:t>
+          <w:t>ESEM</w:t>
+        </w:r>
+        <w:r>
+          <w:rPr>
+            <w:rStyle w:val="Collegamentoipertestuale"/>
+            <w:b/>
+            <w:bCs/>
+          </w:rPr>
+          <w:t>P</w:t>
+        </w:r>
+        <w:r>
+          <w:rPr>
+            <w:rStyle w:val="Collegamentoipertestuale"/>
+            <w:b/>
+            <w:bCs/>
+          </w:rPr>
+          <w:t>I</w:t>
         </w:r>
         <w:r>
           <w:rPr>
@@ -20435,7 +20850,7 @@
           <w:noProof/>
         </w:rPr>
         <w:pict w14:anchorId="05C5DAC1">
-          <v:rect id="Input penna 2087773367" o:spid="_x0000_s1057" style="position:absolute;left:0;text-align:left;margin-left:26.5pt;margin-top:-22.4pt;width:462.15pt;height:62pt;z-index:251726336;visibility:visible" filled="f" strokecolor="#fffc00" strokeweight="6mm">
+          <v:rect id="Input penna 2087773367" o:spid="_x0000_s1057" style="position:absolute;left:0;text-align:left;margin-left:26.5pt;margin-top:-22.4pt;width:462.15pt;height:62pt;z-index:251727360;visibility:visible" filled="f" strokecolor="#fffc00" strokeweight="6mm">
             <v:stroke opacity="21845f" endcap="square"/>
             <v:path shadowok="f" o:extrusionok="f" fillok="f" insetpenok="f"/>
             <o:lock v:ext="edit" rotation="t" aspectratio="t" verticies="t" text="t" shapetype="t"/>
@@ -20581,7 +20996,7 @@
           <w:u w:val="none"/>
         </w:rPr>
         <w:drawing>
-          <wp:anchor distT="0" distB="0" distL="114300" distR="114300" simplePos="0" relativeHeight="251622912" behindDoc="1" locked="0" layoutInCell="1" allowOverlap="1" wp14:anchorId="7F16DBF4" wp14:editId="02C2929B">
+          <wp:anchor distT="0" distB="0" distL="114300" distR="114300" simplePos="0" relativeHeight="251618816" behindDoc="1" locked="0" layoutInCell="1" allowOverlap="1" wp14:anchorId="7F16DBF4" wp14:editId="2E9183D9">
             <wp:simplePos x="0" y="0"/>
             <wp:positionH relativeFrom="column">
               <wp:posOffset>4203037</wp:posOffset>
@@ -20645,7 +21060,7 @@
           <w:color w:val="auto"/>
         </w:rPr>
         <w:drawing>
-          <wp:anchor distT="0" distB="0" distL="114300" distR="114300" simplePos="0" relativeHeight="251621888" behindDoc="1" locked="0" layoutInCell="1" allowOverlap="1" wp14:anchorId="6250D6B7" wp14:editId="7761ECB3">
+          <wp:anchor distT="0" distB="0" distL="114300" distR="114300" simplePos="0" relativeHeight="251617792" behindDoc="1" locked="0" layoutInCell="1" allowOverlap="1" wp14:anchorId="6250D6B7" wp14:editId="319B517A">
             <wp:simplePos x="0" y="0"/>
             <wp:positionH relativeFrom="margin">
               <wp:align>left</wp:align>
@@ -20721,7 +21136,7 @@
           <w:noProof/>
         </w:rPr>
         <w:pict w14:anchorId="520F3B02">
-          <v:shape id="Freccia a destra 545371493" o:spid="_x0000_s1056" type="#_x0000_t13" style="position:absolute;left:0;text-align:left;margin-left:15.45pt;margin-top:6.1pt;width:49.55pt;height:21.9pt;z-index:251705856;visibility:visible;v-text-anchor:middle" o:gfxdata="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" adj="16828" fillcolor="white [3201]" strokecolor="#70ad47 [3209]" strokeweight="1pt"/>
+          <v:shape id="Freccia a destra 545371493" o:spid="_x0000_s1056" type="#_x0000_t13" style="position:absolute;left:0;text-align:left;margin-left:15.45pt;margin-top:6.1pt;width:49.55pt;height:21.9pt;z-index:251706880;visibility:visible;v-text-anchor:middle" o:gfxdata="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" adj="16828" fillcolor="white [3201]" strokecolor="#70ad47 [3209]" strokeweight="1pt"/>
         </w:pict>
       </w:r>
     </w:p>
@@ -20925,7 +21340,7 @@
           <w:noProof/>
         </w:rPr>
         <w:pict w14:anchorId="239EA355">
-          <v:shape id="Freccia a destra 545371490" o:spid="_x0000_s1055" type="#_x0000_t13" style="position:absolute;left:0;text-align:left;margin-left:259.65pt;margin-top:10.6pt;width:49.55pt;height:21.9pt;z-index:251704832;visibility:visible;v-text-anchor:middle" o:gfxdata="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" adj="16828" fillcolor="white [3201]" strokecolor="#70ad47 [3209]" strokeweight="1pt"/>
+          <v:shape id="Freccia a destra 545371490" o:spid="_x0000_s1055" type="#_x0000_t13" style="position:absolute;left:0;text-align:left;margin-left:259.65pt;margin-top:10.6pt;width:49.55pt;height:21.9pt;z-index:251705856;visibility:visible;v-text-anchor:middle" o:gfxdata="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" adj="16828" fillcolor="white [3201]" strokecolor="#70ad47 [3209]" strokeweight="1pt"/>
         </w:pict>
       </w:r>
       <w:r>
@@ -20936,7 +21351,7 @@
           <w:u w:val="none"/>
         </w:rPr>
         <w:drawing>
-          <wp:anchor distT="0" distB="0" distL="114300" distR="114300" simplePos="0" relativeHeight="251620864" behindDoc="1" locked="0" layoutInCell="1" allowOverlap="1" wp14:anchorId="43F55CF4" wp14:editId="312BC644">
+          <wp:anchor distT="0" distB="0" distL="114300" distR="114300" simplePos="0" relativeHeight="251616768" behindDoc="1" locked="0" layoutInCell="1" allowOverlap="1" wp14:anchorId="43F55CF4" wp14:editId="4E01AECA">
             <wp:simplePos x="0" y="0"/>
             <wp:positionH relativeFrom="margin">
               <wp:align>right</wp:align>
@@ -21358,7 +21773,7 @@
           <w:noProof/>
         </w:rPr>
         <w:pict w14:anchorId="51FB71E8">
-          <v:shape id="Freccia a destra 545371497" o:spid="_x0000_s1054" type="#_x0000_t13" style="position:absolute;left:0;text-align:left;margin-left:253.45pt;margin-top:18.7pt;width:49.55pt;height:21.9pt;z-index:251706880;visibility:visible;v-text-anchor:middle" o:gfxdata="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" adj="16828" fillcolor="white [3201]" strokecolor="#70ad47 [3209]" strokeweight="1pt"/>
+          <v:shape id="Freccia a destra 545371497" o:spid="_x0000_s1054" type="#_x0000_t13" style="position:absolute;left:0;text-align:left;margin-left:253.45pt;margin-top:18.7pt;width:49.55pt;height:21.9pt;z-index:251707904;visibility:visible;v-text-anchor:middle" o:gfxdata="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" adj="16828" fillcolor="white [3201]" strokecolor="#70ad47 [3209]" strokeweight="1pt"/>
         </w:pict>
       </w:r>
       <w:r>
@@ -21372,7 +21787,7 @@
           <w:szCs w:val="32"/>
         </w:rPr>
         <w:drawing>
-          <wp:anchor distT="0" distB="0" distL="114300" distR="114300" simplePos="0" relativeHeight="251623936" behindDoc="1" locked="0" layoutInCell="1" allowOverlap="1" wp14:anchorId="47B8BF6A" wp14:editId="7D7EF648">
+          <wp:anchor distT="0" distB="0" distL="114300" distR="114300" simplePos="0" relativeHeight="251619840" behindDoc="1" locked="0" layoutInCell="1" allowOverlap="1" wp14:anchorId="47B8BF6A" wp14:editId="1F7BDD19">
             <wp:simplePos x="0" y="0"/>
             <wp:positionH relativeFrom="column">
               <wp:posOffset>4180484</wp:posOffset>
@@ -21846,7 +22261,7 @@
           <w:szCs w:val="32"/>
         </w:rPr>
         <w:drawing>
-          <wp:anchor distT="0" distB="0" distL="114300" distR="114300" simplePos="0" relativeHeight="251630080" behindDoc="1" locked="0" layoutInCell="1" allowOverlap="1" wp14:anchorId="0687B1DD" wp14:editId="59DDA56F">
+          <wp:anchor distT="0" distB="0" distL="114300" distR="114300" simplePos="0" relativeHeight="251624960" behindDoc="1" locked="0" layoutInCell="1" allowOverlap="1" wp14:anchorId="0687B1DD" wp14:editId="5DB445B0">
             <wp:simplePos x="0" y="0"/>
             <wp:positionH relativeFrom="column">
               <wp:posOffset>4319423</wp:posOffset>
@@ -21908,7 +22323,7 @@
           <w:noProof/>
         </w:rPr>
         <w:pict w14:anchorId="4A7DBF79">
-          <v:shape id="Freccia a destra 545371513" o:spid="_x0000_s1053" type="#_x0000_t13" style="position:absolute;left:0;text-align:left;margin-left:262.6pt;margin-top:2.6pt;width:49.55pt;height:21.9pt;z-index:251709952;visibility:visible;mso-position-horizontal-relative:text;mso-position-vertical-relative:text;v-text-anchor:middle" o:gfxdata="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" adj="16828" fillcolor="white [3201]" strokecolor="#70ad47 [3209]" strokeweight="1pt"/>
+          <v:shape id="Freccia a destra 545371513" o:spid="_x0000_s1053" type="#_x0000_t13" style="position:absolute;left:0;text-align:left;margin-left:262.6pt;margin-top:2.6pt;width:49.55pt;height:21.9pt;z-index:251710976;visibility:visible;mso-position-horizontal-relative:text;mso-position-vertical-relative:text;v-text-anchor:middle" o:gfxdata="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" adj="16828" fillcolor="white [3201]" strokecolor="#70ad47 [3209]" strokeweight="1pt"/>
         </w:pict>
       </w:r>
       <w:r>
@@ -21982,7 +22397,7 @@
           <w:szCs w:val="32"/>
         </w:rPr>
         <w:drawing>
-          <wp:anchor distT="0" distB="0" distL="114300" distR="114300" simplePos="0" relativeHeight="251628032" behindDoc="1" locked="0" layoutInCell="1" allowOverlap="1" wp14:anchorId="7A4EDC51" wp14:editId="08750BBE">
+          <wp:anchor distT="0" distB="0" distL="114300" distR="114300" simplePos="0" relativeHeight="251622912" behindDoc="1" locked="0" layoutInCell="1" allowOverlap="1" wp14:anchorId="7A4EDC51" wp14:editId="1E84A588">
             <wp:simplePos x="0" y="0"/>
             <wp:positionH relativeFrom="margin">
               <wp:align>left</wp:align>
@@ -22293,7 +22708,7 @@
           <w:noProof/>
         </w:rPr>
         <w:pict w14:anchorId="09A48433">
-          <v:shape id="Freccia a destra 545371503" o:spid="_x0000_s1052" type="#_x0000_t13" style="position:absolute;left:0;text-align:left;margin-left:260.9pt;margin-top:13.65pt;width:49.55pt;height:21.9pt;z-index:251707904;visibility:visible;v-text-anchor:middle" o:gfxdata="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" adj="16828" fillcolor="white [3201]" strokecolor="#70ad47 [3209]" strokeweight="1pt"/>
+          <v:shape id="Freccia a destra 545371503" o:spid="_x0000_s1052" type="#_x0000_t13" style="position:absolute;left:0;text-align:left;margin-left:260.9pt;margin-top:13.65pt;width:49.55pt;height:21.9pt;z-index:251708928;visibility:visible;v-text-anchor:middle" o:gfxdata="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" adj="16828" fillcolor="white [3201]" strokecolor="#70ad47 [3209]" strokeweight="1pt"/>
         </w:pict>
       </w:r>
       <w:r>
@@ -22308,7 +22723,7 @@
           <w:u w:val="none"/>
         </w:rPr>
         <w:drawing>
-          <wp:anchor distT="0" distB="0" distL="114300" distR="114300" simplePos="0" relativeHeight="251624960" behindDoc="1" locked="0" layoutInCell="1" allowOverlap="1" wp14:anchorId="64AC2399" wp14:editId="0ABB2E49">
+          <wp:anchor distT="0" distB="0" distL="114300" distR="114300" simplePos="0" relativeHeight="251620864" behindDoc="1" locked="0" layoutInCell="1" allowOverlap="1" wp14:anchorId="64AC2399" wp14:editId="6DDDC393">
             <wp:simplePos x="0" y="0"/>
             <wp:positionH relativeFrom="column">
               <wp:posOffset>4326864</wp:posOffset>
@@ -22737,7 +23152,7 @@
           <w:u w:val="none"/>
         </w:rPr>
         <w:drawing>
-          <wp:anchor distT="0" distB="0" distL="114300" distR="114300" simplePos="0" relativeHeight="251627008" behindDoc="0" locked="0" layoutInCell="1" allowOverlap="1" wp14:anchorId="7D537AD8" wp14:editId="63672EA3">
+          <wp:anchor distT="0" distB="0" distL="114300" distR="114300" simplePos="0" relativeHeight="251621888" behindDoc="0" locked="0" layoutInCell="1" allowOverlap="1" wp14:anchorId="7D537AD8" wp14:editId="6FA4C0C8">
             <wp:simplePos x="0" y="0"/>
             <wp:positionH relativeFrom="column">
               <wp:posOffset>4231996</wp:posOffset>
@@ -22791,7 +23206,7 @@
           <w:noProof/>
         </w:rPr>
         <w:pict w14:anchorId="5096C116">
-          <v:shape id="Freccia a destra 545371507" o:spid="_x0000_s1051" type="#_x0000_t13" style="position:absolute;left:0;text-align:left;margin-left:259.2pt;margin-top:18.8pt;width:49.55pt;height:21.9pt;z-index:251708928;visibility:visible;mso-position-horizontal-relative:text;mso-position-vertical-relative:text;v-text-anchor:middle" o:gfxdata="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" adj="16828" fillcolor="white [3201]" strokecolor="#70ad47 [3209]" strokeweight="1pt"/>
+          <v:shape id="Freccia a destra 545371507" o:spid="_x0000_s1051" type="#_x0000_t13" style="position:absolute;left:0;text-align:left;margin-left:259.2pt;margin-top:18.8pt;width:49.55pt;height:21.9pt;z-index:251709952;visibility:visible;mso-position-horizontal-relative:text;mso-position-vertical-relative:text;v-text-anchor:middle" o:gfxdata="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" adj="16828" fillcolor="white [3201]" strokecolor="#70ad47 [3209]" strokeweight="1pt"/>
         </w:pict>
       </w:r>
       <w:r>
@@ -23291,7 +23706,23 @@
             <w:b/>
             <w:bCs/>
           </w:rPr>
-          <w:t>ESEMPI</w:t>
+          <w:t>ESE</w:t>
+        </w:r>
+        <w:r>
+          <w:rPr>
+            <w:rStyle w:val="Collegamentoipertestuale"/>
+            <w:b/>
+            <w:bCs/>
+          </w:rPr>
+          <w:t>M</w:t>
+        </w:r>
+        <w:r>
+          <w:rPr>
+            <w:rStyle w:val="Collegamentoipertestuale"/>
+            <w:b/>
+            <w:bCs/>
+          </w:rPr>
+          <w:t>PI</w:t>
         </w:r>
         <w:r>
           <w:rPr>
@@ -23521,7 +23952,7 @@
           <w:u w:val="none"/>
         </w:rPr>
         <w:drawing>
-          <wp:anchor distT="0" distB="0" distL="114300" distR="114300" simplePos="0" relativeHeight="251631104" behindDoc="1" locked="0" layoutInCell="1" allowOverlap="1" wp14:anchorId="34A34B2D" wp14:editId="2720849E">
+          <wp:anchor distT="0" distB="0" distL="114300" distR="114300" simplePos="0" relativeHeight="251625984" behindDoc="1" locked="0" layoutInCell="1" allowOverlap="1" wp14:anchorId="34A34B2D" wp14:editId="67E24D79">
             <wp:simplePos x="0" y="0"/>
             <wp:positionH relativeFrom="margin">
               <wp:align>left</wp:align>
@@ -23713,7 +24144,23 @@
             <w:b/>
             <w:bCs/>
           </w:rPr>
-          <w:t>ESEMPI</w:t>
+          <w:t>ESE</w:t>
+        </w:r>
+        <w:r>
+          <w:rPr>
+            <w:rStyle w:val="Collegamentoipertestuale"/>
+            <w:b/>
+            <w:bCs/>
+          </w:rPr>
+          <w:t>M</w:t>
+        </w:r>
+        <w:r>
+          <w:rPr>
+            <w:rStyle w:val="Collegamentoipertestuale"/>
+            <w:b/>
+            <w:bCs/>
+          </w:rPr>
+          <w:t>PI</w:t>
         </w:r>
         <w:r>
           <w:rPr>
@@ -23847,7 +24294,7 @@
           <w:color w:val="auto"/>
         </w:rPr>
         <w:drawing>
-          <wp:anchor distT="0" distB="0" distL="114300" distR="114300" simplePos="0" relativeHeight="251635200" behindDoc="1" locked="0" layoutInCell="1" allowOverlap="1" wp14:anchorId="5BDC2B84" wp14:editId="62A0A67B">
+          <wp:anchor distT="0" distB="0" distL="114300" distR="114300" simplePos="0" relativeHeight="251631104" behindDoc="1" locked="0" layoutInCell="1" allowOverlap="1" wp14:anchorId="5BDC2B84" wp14:editId="2FAF25C2">
             <wp:simplePos x="0" y="0"/>
             <wp:positionH relativeFrom="column">
               <wp:posOffset>57429</wp:posOffset>
@@ -23923,13 +24370,13 @@
           <w:color w:val="auto"/>
         </w:rPr>
         <w:drawing>
-          <wp:anchor distT="0" distB="0" distL="114300" distR="114300" simplePos="0" relativeHeight="251636224" behindDoc="1" locked="0" layoutInCell="1" allowOverlap="1" wp14:anchorId="240EFDEE" wp14:editId="481FAA9A">
+          <wp:anchor distT="0" distB="0" distL="114300" distR="114300" simplePos="0" relativeHeight="251632128" behindDoc="1" locked="0" layoutInCell="1" allowOverlap="1" wp14:anchorId="240EFDEE" wp14:editId="6D485B71">
             <wp:simplePos x="0" y="0"/>
             <wp:positionH relativeFrom="column">
-              <wp:posOffset>4012285</wp:posOffset>
+              <wp:posOffset>1704628</wp:posOffset>
             </wp:positionH>
             <wp:positionV relativeFrom="paragraph">
-              <wp:posOffset>9779</wp:posOffset>
+              <wp:posOffset>26777</wp:posOffset>
             </wp:positionV>
             <wp:extent cx="1305107" cy="476316"/>
             <wp:effectExtent l="0" t="0" r="9525" b="0"/>
@@ -23985,7 +24432,7 @@
           <w:noProof/>
         </w:rPr>
         <w:pict w14:anchorId="60345C1A">
-          <v:shape id="Freccia a destra 2087773317" o:spid="_x0000_s1050" type="#_x0000_t13" style="position:absolute;left:0;text-align:left;margin-left:0;margin-top:8.6pt;width:79.5pt;height:21.85pt;z-index:251713024;visibility:visible;mso-position-horizontal:center;mso-position-horizontal-relative:margin;mso-position-vertical-relative:text;mso-width-relative:margin;v-text-anchor:middle" o:gfxdata="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" adj="18631" fillcolor="white [3201]" strokecolor="#70ad47 [3209]" strokeweight="1pt">
+          <v:shape id="Freccia a destra 2087773317" o:spid="_x0000_s1050" type="#_x0000_t13" style="position:absolute;left:0;text-align:left;margin-left:0;margin-top:8.6pt;width:79.5pt;height:21.85pt;z-index:251714048;visibility:visible;mso-position-horizontal:center;mso-position-horizontal-relative:margin;mso-position-vertical-relative:text;mso-width-relative:margin;v-text-anchor:middle" o:gfxdata="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" adj="18631" fillcolor="white [3201]" strokecolor="#70ad47 [3209]" strokeweight="1pt">
             <w10:wrap anchorx="margin"/>
           </v:shape>
         </w:pict>
@@ -24154,7 +24601,7 @@
           <w:color w:val="auto"/>
         </w:rPr>
         <w:drawing>
-          <wp:anchor distT="0" distB="0" distL="114300" distR="114300" simplePos="0" relativeHeight="251639296" behindDoc="1" locked="0" layoutInCell="1" allowOverlap="1" wp14:anchorId="52E516BD" wp14:editId="38B9D290">
+          <wp:anchor distT="0" distB="0" distL="114300" distR="114300" simplePos="0" relativeHeight="251635200" behindDoc="1" locked="0" layoutInCell="1" allowOverlap="1" wp14:anchorId="52E516BD" wp14:editId="64D060FB">
             <wp:simplePos x="0" y="0"/>
             <wp:positionH relativeFrom="margin">
               <wp:posOffset>2255825</wp:posOffset>
@@ -24223,7 +24670,7 @@
           <w:noProof/>
         </w:rPr>
         <w:drawing>
-          <wp:anchor distT="0" distB="0" distL="114300" distR="114300" simplePos="0" relativeHeight="251637248" behindDoc="1" locked="0" layoutInCell="1" allowOverlap="1" wp14:anchorId="67E2940E" wp14:editId="01E0C1B2">
+          <wp:anchor distT="0" distB="0" distL="114300" distR="114300" simplePos="0" relativeHeight="251633152" behindDoc="1" locked="0" layoutInCell="1" allowOverlap="1" wp14:anchorId="67E2940E" wp14:editId="0BE8E156">
             <wp:simplePos x="0" y="0"/>
             <wp:positionH relativeFrom="margin">
               <wp:align>left</wp:align>
@@ -24295,7 +24742,7 @@
           <w:noProof/>
         </w:rPr>
         <w:pict w14:anchorId="13DE2EAF">
-          <v:shape id="Freccia a destra 2087773319" o:spid="_x0000_s1049" type="#_x0000_t13" style="position:absolute;left:0;text-align:left;margin-left:109.1pt;margin-top:3.7pt;width:60.45pt;height:21.85pt;z-index:251714048;visibility:visible;mso-position-horizontal-relative:margin;mso-width-relative:margin;v-text-anchor:middle" o:gfxdata="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" adj="17696" fillcolor="white [3201]" strokecolor="#70ad47 [3209]" strokeweight="1pt">
+          <v:shape id="Freccia a destra 2087773319" o:spid="_x0000_s1049" type="#_x0000_t13" style="position:absolute;left:0;text-align:left;margin-left:109.1pt;margin-top:3.7pt;width:60.45pt;height:21.85pt;z-index:251715072;visibility:visible;mso-position-horizontal-relative:margin;mso-width-relative:margin;v-text-anchor:middle" o:gfxdata="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" adj="17696" fillcolor="white [3201]" strokecolor="#70ad47 [3209]" strokeweight="1pt">
             <w10:wrap anchorx="margin"/>
           </v:shape>
         </w:pict>
@@ -24309,7 +24756,7 @@
           <w:color w:val="auto"/>
         </w:rPr>
         <w:drawing>
-          <wp:anchor distT="0" distB="0" distL="114300" distR="114300" simplePos="0" relativeHeight="251640320" behindDoc="1" locked="0" layoutInCell="1" allowOverlap="1" wp14:anchorId="0F1EB1BF" wp14:editId="4BCFA9FD">
+          <wp:anchor distT="0" distB="0" distL="114300" distR="114300" simplePos="0" relativeHeight="251636224" behindDoc="1" locked="0" layoutInCell="1" allowOverlap="1" wp14:anchorId="0F1EB1BF" wp14:editId="2925767F">
             <wp:simplePos x="0" y="0"/>
             <wp:positionH relativeFrom="column">
               <wp:posOffset>5160264</wp:posOffset>
@@ -24371,7 +24818,7 @@
           <w:noProof/>
         </w:rPr>
         <w:pict w14:anchorId="4CF84CCB">
-          <v:shape id="Freccia a destra 2087773321" o:spid="_x0000_s1048" type="#_x0000_t13" style="position:absolute;left:0;text-align:left;margin-left:331.2pt;margin-top:2.45pt;width:60.5pt;height:21.85pt;z-index:251715072;visibility:visible;mso-position-horizontal-relative:margin;mso-position-vertical-relative:text;mso-width-relative:margin;v-text-anchor:middle" o:gfxdata="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" adj="17698" fillcolor="white [3201]" strokecolor="#70ad47 [3209]" strokeweight="1pt">
+          <v:shape id="Freccia a destra 2087773321" o:spid="_x0000_s1048" type="#_x0000_t13" style="position:absolute;left:0;text-align:left;margin-left:331.2pt;margin-top:2.45pt;width:60.5pt;height:21.85pt;z-index:251716096;visibility:visible;mso-position-horizontal-relative:margin;mso-position-vertical-relative:text;mso-width-relative:margin;v-text-anchor:middle" o:gfxdata="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" adj="17698" fillcolor="white [3201]" strokecolor="#70ad47 [3209]" strokeweight="1pt">
             <w10:wrap anchorx="margin"/>
           </v:shape>
         </w:pict>
@@ -24626,7 +25073,7 @@
           <w:noProof/>
         </w:rPr>
         <w:pict w14:anchorId="1FDB4721">
-          <v:shape id="Freccia a destra 2087773313" o:spid="_x0000_s1047" type="#_x0000_t13" style="position:absolute;left:0;text-align:left;margin-left:120.1pt;margin-top:20.85pt;width:38pt;height:21.85pt;z-index:251710976;visibility:visible;mso-width-relative:margin;v-text-anchor:middle" o:gfxdata="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" adj="15393" fillcolor="white [3201]" strokecolor="#70ad47 [3209]" strokeweight="1pt"/>
+          <v:shape id="Freccia a destra 2087773313" o:spid="_x0000_s1047" type="#_x0000_t13" style="position:absolute;left:0;text-align:left;margin-left:120.1pt;margin-top:20.85pt;width:38pt;height:21.85pt;z-index:251712000;visibility:visible;mso-width-relative:margin;v-text-anchor:middle" o:gfxdata="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" adj="15393" fillcolor="white [3201]" strokecolor="#70ad47 [3209]" strokeweight="1pt"/>
         </w:pict>
       </w:r>
       <w:r>
@@ -24637,7 +25084,7 @@
           <w:u w:val="none"/>
         </w:rPr>
         <w:drawing>
-          <wp:anchor distT="0" distB="0" distL="114300" distR="114300" simplePos="0" relativeHeight="251633152" behindDoc="1" locked="0" layoutInCell="1" allowOverlap="1" wp14:anchorId="32E9F47D" wp14:editId="174FBCA1">
+          <wp:anchor distT="0" distB="0" distL="114300" distR="114300" simplePos="0" relativeHeight="251629056" behindDoc="1" locked="0" layoutInCell="1" allowOverlap="1" wp14:anchorId="32E9F47D" wp14:editId="14C470DD">
             <wp:simplePos x="0" y="0"/>
             <wp:positionH relativeFrom="margin">
               <wp:align>center</wp:align>
@@ -24702,7 +25149,7 @@
           <w:u w:val="none"/>
         </w:rPr>
         <w:drawing>
-          <wp:anchor distT="0" distB="0" distL="114300" distR="114300" simplePos="0" relativeHeight="251632128" behindDoc="1" locked="0" layoutInCell="1" allowOverlap="1" wp14:anchorId="266D930C" wp14:editId="258C6D74">
+          <wp:anchor distT="0" distB="0" distL="114300" distR="114300" simplePos="0" relativeHeight="251628032" behindDoc="1" locked="0" layoutInCell="1" allowOverlap="1" wp14:anchorId="266D930C" wp14:editId="27161230">
             <wp:simplePos x="0" y="0"/>
             <wp:positionH relativeFrom="margin">
               <wp:posOffset>4961890</wp:posOffset>
@@ -24777,7 +25224,7 @@
           <w:noProof/>
         </w:rPr>
         <w:pict w14:anchorId="14F58F4B">
-          <v:shape id="Freccia a destra 2087773314" o:spid="_x0000_s1046" type="#_x0000_t13" style="position:absolute;left:0;text-align:left;margin-left:330.9pt;margin-top:.55pt;width:41.45pt;height:21.85pt;z-index:251712000;visibility:visible;mso-width-relative:margin;v-text-anchor:middle" o:gfxdata="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" adj="15907" fillcolor="white [3201]" strokecolor="#70ad47 [3209]" strokeweight="1pt"/>
+          <v:shape id="Freccia a destra 2087773314" o:spid="_x0000_s1046" type="#_x0000_t13" style="position:absolute;left:0;text-align:left;margin-left:330.9pt;margin-top:.55pt;width:41.45pt;height:21.85pt;z-index:251713024;visibility:visible;mso-width-relative:margin;v-text-anchor:middle" o:gfxdata="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" adj="15907" fillcolor="white [3201]" strokecolor="#70ad47 [3209]" strokeweight="1pt"/>
         </w:pict>
       </w:r>
       <w:r>
@@ -24788,7 +25235,7 @@
           <w:u w:val="none"/>
         </w:rPr>
         <w:drawing>
-          <wp:anchor distT="0" distB="0" distL="114300" distR="114300" simplePos="0" relativeHeight="251634176" behindDoc="1" locked="0" layoutInCell="1" allowOverlap="1" wp14:anchorId="1D497619" wp14:editId="69043CE2">
+          <wp:anchor distT="0" distB="0" distL="114300" distR="114300" simplePos="0" relativeHeight="251630080" behindDoc="1" locked="0" layoutInCell="1" allowOverlap="1" wp14:anchorId="1D497619" wp14:editId="4F2A9551">
             <wp:simplePos x="0" y="0"/>
             <wp:positionH relativeFrom="margin">
               <wp:align>left</wp:align>
@@ -24888,7 +25335,7 @@
           <w:u w:val="none"/>
         </w:rPr>
         <w:drawing>
-          <wp:anchor distT="0" distB="0" distL="114300" distR="114300" simplePos="0" relativeHeight="251642368" behindDoc="1" locked="0" layoutInCell="1" allowOverlap="1" wp14:anchorId="2E7D3562" wp14:editId="74FDC128">
+          <wp:anchor distT="0" distB="0" distL="114300" distR="114300" simplePos="0" relativeHeight="251637248" behindDoc="1" locked="0" layoutInCell="1" allowOverlap="1" wp14:anchorId="2E7D3562" wp14:editId="1D3FAA2D">
             <wp:simplePos x="0" y="0"/>
             <wp:positionH relativeFrom="margin">
               <wp:align>center</wp:align>
@@ -25125,13 +25572,29 @@
       </w:pPr>
       <w:r>
         <w:rPr>
-          <w:rStyle w:val="Collegamentoipertestuale"/>
           <w:noProof/>
+        </w:rPr>
+        <w:pict w14:anchorId="21995886">
+          <v:shape id="Freccia a destra 2087773328" o:spid="_x0000_s1044" type="#_x0000_t13" style="position:absolute;left:0;text-align:left;margin-left:217.5pt;margin-top:11.1pt;width:38pt;height:21.85pt;z-index:251718144;visibility:visible;mso-position-horizontal-relative:text;mso-position-vertical-relative:text;mso-width-relative:margin;v-text-anchor:middle" o:gfxdata="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" adj="15393" fillcolor="white [3201]" strokecolor="#70ad47 [3209]" strokeweight="1pt"/>
+        </w:pict>
+      </w:r>
+      <w:r>
+        <w:rPr>
+          <w:noProof/>
+        </w:rPr>
+        <w:pict w14:anchorId="6F7FECA2">
+          <v:shape id="Freccia a destra 2087773327" o:spid="_x0000_s1045" type="#_x0000_t13" style="position:absolute;left:0;text-align:left;margin-left:2.7pt;margin-top:11.1pt;width:38pt;height:21.85pt;z-index:251717120;visibility:visible;mso-position-horizontal-relative:text;mso-position-vertical-relative:text;mso-width-relative:margin;v-text-anchor:middle" o:gfxdata="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" adj="15393" fillcolor="white [3201]" strokecolor="#70ad47 [3209]" strokeweight="1pt"/>
+        </w:pict>
+      </w:r>
+      <w:r>
+        <w:rPr>
+          <w:rStyle w:val="Collegamentoipertestuale"/>
+          <w:noProof/>
           <w:color w:val="auto"/>
           <w:u w:val="none"/>
         </w:rPr>
         <w:drawing>
-          <wp:anchor distT="0" distB="0" distL="114300" distR="114300" simplePos="0" relativeHeight="251650560" behindDoc="1" locked="0" layoutInCell="1" allowOverlap="1" wp14:anchorId="30DA0CD3" wp14:editId="70389090">
+          <wp:anchor distT="0" distB="0" distL="114300" distR="114300" simplePos="0" relativeHeight="251651584" behindDoc="1" locked="0" layoutInCell="1" allowOverlap="1" wp14:anchorId="30DA0CD3" wp14:editId="4F2CE72F">
             <wp:simplePos x="0" y="0"/>
             <wp:positionH relativeFrom="column">
               <wp:posOffset>4927041</wp:posOffset>
@@ -25190,14 +25653,6 @@
       </w:r>
       <w:r>
         <w:rPr>
-          <w:noProof/>
-        </w:rPr>
-        <w:pict w14:anchorId="6F7FECA2">
-          <v:shape id="Freccia a destra 2087773327" o:spid="_x0000_s1045" type="#_x0000_t13" style="position:absolute;left:0;text-align:left;margin-left:112.05pt;margin-top:15.2pt;width:38pt;height:21.85pt;z-index:251716096;visibility:visible;mso-position-horizontal-relative:text;mso-position-vertical-relative:text;mso-width-relative:margin;v-text-anchor:middle" o:gfxdata="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" adj="15393" fillcolor="white [3201]" strokecolor="#70ad47 [3209]" strokeweight="1pt"/>
-        </w:pict>
-      </w:r>
-      <w:r>
-        <w:rPr>
           <w:rStyle w:val="Collegamentoipertestuale"/>
           <w:rFonts w:ascii="Aptos Black" w:hAnsi="Aptos Black"/>
           <w:bCs/>
@@ -25208,7 +25663,7 @@
           <w:u w:val="none"/>
         </w:rPr>
         <w:drawing>
-          <wp:anchor distT="0" distB="0" distL="114300" distR="114300" simplePos="0" relativeHeight="251643392" behindDoc="1" locked="0" layoutInCell="1" allowOverlap="1" wp14:anchorId="73FF86A1" wp14:editId="45E8160A">
+          <wp:anchor distT="0" distB="0" distL="114300" distR="114300" simplePos="0" relativeHeight="251649536" behindDoc="1" locked="0" layoutInCell="1" allowOverlap="1" wp14:anchorId="73FF86A1" wp14:editId="2E703121">
             <wp:simplePos x="0" y="0"/>
             <wp:positionH relativeFrom="margin">
               <wp:align>left</wp:align>
@@ -25275,14 +25730,6 @@
         <w:rPr>
           <w:noProof/>
         </w:rPr>
-        <w:pict w14:anchorId="21995886">
-          <v:shape id="Freccia a destra 2087773328" o:spid="_x0000_s1044" type="#_x0000_t13" style="position:absolute;left:0;text-align:left;margin-left:333.1pt;margin-top:11.7pt;width:38pt;height:21.85pt;z-index:251717120;visibility:visible;mso-position-horizontal-relative:text;mso-position-vertical-relative:text;mso-width-relative:margin;v-text-anchor:middle" o:gfxdata="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" adj="15393" fillcolor="white [3201]" strokecolor="#70ad47 [3209]" strokeweight="1pt"/>
-        </w:pict>
-      </w:r>
-      <w:r>
-        <w:rPr>
-          <w:noProof/>
-        </w:rPr>
         <w:t xml:space="preserve"> </w:t>
       </w:r>
     </w:p>
@@ -25532,7 +25979,7 @@
           <w:u w:val="none"/>
         </w:rPr>
         <w:drawing>
-          <wp:anchor distT="0" distB="0" distL="114300" distR="114300" simplePos="0" relativeHeight="251648512" behindDoc="1" locked="0" layoutInCell="1" allowOverlap="1" wp14:anchorId="46617452" wp14:editId="04358051">
+          <wp:anchor distT="0" distB="0" distL="114300" distR="114300" simplePos="0" relativeHeight="251644416" behindDoc="1" locked="0" layoutInCell="1" allowOverlap="1" wp14:anchorId="46617452" wp14:editId="20978271">
             <wp:simplePos x="0" y="0"/>
             <wp:positionH relativeFrom="column">
               <wp:posOffset>4977841</wp:posOffset>
@@ -25599,7 +26046,7 @@
           <w:szCs w:val="32"/>
         </w:rPr>
         <w:drawing>
-          <wp:anchor distT="0" distB="0" distL="114300" distR="114300" simplePos="0" relativeHeight="251645440" behindDoc="1" locked="0" layoutInCell="1" allowOverlap="1" wp14:anchorId="1FE0EA37" wp14:editId="35EB8FAA">
+          <wp:anchor distT="0" distB="0" distL="114300" distR="114300" simplePos="0" relativeHeight="251640320" behindDoc="1" locked="0" layoutInCell="1" allowOverlap="1" wp14:anchorId="1FE0EA37" wp14:editId="69B6207A">
             <wp:simplePos x="0" y="0"/>
             <wp:positionH relativeFrom="margin">
               <wp:posOffset>43459</wp:posOffset>
@@ -25673,7 +26120,7 @@
           <w:szCs w:val="32"/>
         </w:rPr>
         <w:drawing>
-          <wp:anchor distT="0" distB="0" distL="114300" distR="114300" simplePos="0" relativeHeight="251644416" behindDoc="1" locked="0" layoutInCell="1" allowOverlap="1" wp14:anchorId="1B9B7D61" wp14:editId="73A256DF">
+          <wp:anchor distT="0" distB="0" distL="114300" distR="114300" simplePos="0" relativeHeight="251639296" behindDoc="1" locked="0" layoutInCell="1" allowOverlap="1" wp14:anchorId="1B9B7D61" wp14:editId="21197BFB">
             <wp:simplePos x="0" y="0"/>
             <wp:positionH relativeFrom="margin">
               <wp:align>center</wp:align>
@@ -25741,7 +26188,7 @@
           <w:noProof/>
         </w:rPr>
         <w:pict w14:anchorId="0CCCE2B7">
-          <v:shape id="Freccia a destra 2087773331" o:spid="_x0000_s1043" type="#_x0000_t13" style="position:absolute;left:0;text-align:left;margin-left:114.05pt;margin-top:21.8pt;width:38pt;height:21.85pt;z-index:251718144;visibility:visible;mso-position-horizontal-relative:text;mso-position-vertical-relative:text;mso-width-relative:margin;v-text-anchor:middle" o:gfxdata="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" adj="15393" fillcolor="white [3201]" strokecolor="#70ad47 [3209]" strokeweight="1pt"/>
+          <v:shape id="Freccia a destra 2087773331" o:spid="_x0000_s1043" type="#_x0000_t13" style="position:absolute;left:0;text-align:left;margin-left:114.05pt;margin-top:21.8pt;width:38pt;height:21.85pt;z-index:251719168;visibility:visible;mso-position-horizontal-relative:text;mso-position-vertical-relative:text;mso-width-relative:margin;v-text-anchor:middle" o:gfxdata="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" adj="15393" fillcolor="white [3201]" strokecolor="#70ad47 [3209]" strokeweight="1pt"/>
         </w:pict>
       </w:r>
       <w:r>
@@ -25749,7 +26196,7 @@
           <w:noProof/>
         </w:rPr>
         <w:pict w14:anchorId="00A8BE1B">
-          <v:shape id="Freccia a destra 2087773332" o:spid="_x0000_s1042" type="#_x0000_t13" style="position:absolute;left:0;text-align:left;margin-left:326.25pt;margin-top:19.3pt;width:38pt;height:21.85pt;z-index:251719168;visibility:visible;mso-position-horizontal-relative:text;mso-position-vertical-relative:text;mso-width-relative:margin;v-text-anchor:middle" o:gfxdata="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" adj="15393" fillcolor="white [3201]" strokecolor="#70ad47 [3209]" strokeweight="1pt"/>
+          <v:shape id="Freccia a destra 2087773332" o:spid="_x0000_s1042" type="#_x0000_t13" style="position:absolute;left:0;text-align:left;margin-left:326.25pt;margin-top:19.3pt;width:38pt;height:21.85pt;z-index:251720192;visibility:visible;mso-position-horizontal-relative:text;mso-position-vertical-relative:text;mso-width-relative:margin;v-text-anchor:middle" o:gfxdata="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" adj="15393" fillcolor="white [3201]" strokecolor="#70ad47 [3209]" strokeweight="1pt"/>
         </w:pict>
       </w:r>
     </w:p>
@@ -25946,7 +26393,7 @@
           <w:szCs w:val="32"/>
         </w:rPr>
         <w:drawing>
-          <wp:anchor distT="0" distB="0" distL="114300" distR="114300" simplePos="0" relativeHeight="251652608" behindDoc="1" locked="0" layoutInCell="1" allowOverlap="1" wp14:anchorId="5E8289E0" wp14:editId="64453199">
+          <wp:anchor distT="0" distB="0" distL="114300" distR="114300" simplePos="0" relativeHeight="251647488" behindDoc="1" locked="0" layoutInCell="1" allowOverlap="1" wp14:anchorId="5E8289E0" wp14:editId="08ADCA13">
             <wp:simplePos x="0" y="0"/>
             <wp:positionH relativeFrom="column">
               <wp:posOffset>3639160</wp:posOffset>
@@ -26008,7 +26455,7 @@
           <w:noProof/>
         </w:rPr>
         <w:pict w14:anchorId="319067B2">
-          <v:shape id="Freccia a destra 2087773340" o:spid="_x0000_s1041" type="#_x0000_t13" style="position:absolute;left:0;text-align:left;margin-left:214.8pt;margin-top:11pt;width:38pt;height:21.85pt;z-index:251720192;visibility:visible;mso-position-horizontal-relative:text;mso-position-vertical-relative:text;mso-width-relative:margin;v-text-anchor:middle" o:gfxdata="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" adj="15393" fillcolor="white [3201]" strokecolor="#70ad47 [3209]" strokeweight="1pt"/>
+          <v:shape id="Freccia a destra 2087773340" o:spid="_x0000_s1041" type="#_x0000_t13" style="position:absolute;left:0;text-align:left;margin-left:214.8pt;margin-top:11pt;width:38pt;height:21.85pt;z-index:251721216;visibility:visible;mso-position-horizontal-relative:text;mso-position-vertical-relative:text;mso-width-relative:margin;v-text-anchor:middle" o:gfxdata="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" adj="15393" fillcolor="white [3201]" strokecolor="#70ad47 [3209]" strokeweight="1pt"/>
         </w:pict>
       </w:r>
       <w:r>
@@ -26105,13 +26552,13 @@
           <w:u w:val="none"/>
         </w:rPr>
         <w:drawing>
-          <wp:anchor distT="0" distB="0" distL="114300" distR="114300" simplePos="0" relativeHeight="251656704" behindDoc="1" locked="0" layoutInCell="1" allowOverlap="1" wp14:anchorId="7FF8BAE4" wp14:editId="4849BCDD">
+          <wp:anchor distT="0" distB="0" distL="114300" distR="114300" simplePos="0" relativeHeight="251654656" behindDoc="1" locked="0" layoutInCell="1" allowOverlap="1" wp14:anchorId="7FF8BAE4" wp14:editId="4394D89A">
             <wp:simplePos x="0" y="0"/>
             <wp:positionH relativeFrom="margin">
-              <wp:posOffset>1933905</wp:posOffset>
+              <wp:posOffset>2053566</wp:posOffset>
             </wp:positionH>
             <wp:positionV relativeFrom="paragraph">
-              <wp:posOffset>308813</wp:posOffset>
+              <wp:posOffset>342157</wp:posOffset>
             </wp:positionV>
             <wp:extent cx="2155825" cy="709295"/>
             <wp:effectExtent l="0" t="0" r="0" b="0"/>
@@ -26300,6 +26747,97 @@
       </w:pPr>
       <w:r>
         <w:rPr>
+          <w:noProof/>
+        </w:rPr>
+        <w:pict w14:anchorId="0D1D5641">
+          <v:shape id="Freccia a destra 2087773346" o:spid="_x0000_s1039" type="#_x0000_t13" style="position:absolute;left:0;text-align:left;margin-left:235.45pt;margin-top:11.45pt;width:38pt;height:21.85pt;z-index:251723264;visibility:visible;mso-position-horizontal-relative:text;mso-position-vertical-relative:text;mso-width-relative:margin;v-text-anchor:middle" o:gfxdata="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" adj="15393" fillcolor="white [3201]" strokecolor="#70ad47 [3209]" strokeweight="1pt"/>
+        </w:pict>
+      </w:r>
+      <w:r>
+        <w:rPr>
+          <w:rStyle w:val="Collegamentoipertestuale"/>
+          <w:rFonts w:ascii="Aptos Black" w:hAnsi="Aptos Black"/>
+          <w:bCs/>
+          <w:noProof/>
+          <w:color w:val="000000" w:themeColor="text1"/>
+          <w:sz w:val="32"/>
+          <w:szCs w:val="32"/>
+          <w:u w:val="none"/>
+        </w:rPr>
+        <w:drawing>
+          <wp:anchor distT="0" distB="0" distL="114300" distR="114300" simplePos="0" relativeHeight="251662848" behindDoc="1" locked="0" layoutInCell="1" allowOverlap="1" wp14:anchorId="2DDF347B" wp14:editId="40466AA8">
+            <wp:simplePos x="0" y="0"/>
+            <wp:positionH relativeFrom="margin">
+              <wp:posOffset>4968240</wp:posOffset>
+            </wp:positionH>
+            <wp:positionV relativeFrom="paragraph">
+              <wp:posOffset>93345</wp:posOffset>
+            </wp:positionV>
+            <wp:extent cx="1438275" cy="416560"/>
+            <wp:effectExtent l="0" t="0" r="9525" b="2540"/>
+            <wp:wrapTight wrapText="bothSides">
+              <wp:wrapPolygon edited="0">
+                <wp:start x="0" y="0"/>
+                <wp:lineTo x="0" y="20744"/>
+                <wp:lineTo x="21457" y="20744"/>
+                <wp:lineTo x="21457" y="0"/>
+                <wp:lineTo x="0" y="0"/>
+              </wp:wrapPolygon>
+            </wp:wrapTight>
+            <wp:docPr id="2087773348" name="Immagine 2087773348"/>
+            <wp:cNvGraphicFramePr>
+              <a:graphicFrameLocks xmlns:a="http://schemas.openxmlformats.org/drawingml/2006/main" noChangeAspect="1"/>
+            </wp:cNvGraphicFramePr>
+            <a:graphic xmlns:a="http://schemas.openxmlformats.org/drawingml/2006/main">
+              <a:graphicData uri="http://schemas.openxmlformats.org/drawingml/2006/picture">
+                <pic:pic xmlns:pic="http://schemas.openxmlformats.org/drawingml/2006/picture">
+                  <pic:nvPicPr>
+                    <pic:cNvPr id="1" name=""/>
+                    <pic:cNvPicPr/>
+                  </pic:nvPicPr>
+                  <pic:blipFill>
+                    <a:blip r:embed="rId152">
+                      <a:extLst>
+                        <a:ext uri="{28A0092B-C50C-407E-A947-70E740481C1C}">
+                          <a14:useLocalDpi xmlns:a14="http://schemas.microsoft.com/office/drawing/2010/main" val="0"/>
+                        </a:ext>
+                      </a:extLst>
+                    </a:blip>
+                    <a:stretch>
+                      <a:fillRect/>
+                    </a:stretch>
+                  </pic:blipFill>
+                  <pic:spPr>
+                    <a:xfrm>
+                      <a:off x="0" y="0"/>
+                      <a:ext cx="1438275" cy="416560"/>
+                    </a:xfrm>
+                    <a:prstGeom prst="rect">
+                      <a:avLst/>
+                    </a:prstGeom>
+                  </pic:spPr>
+                </pic:pic>
+              </a:graphicData>
+            </a:graphic>
+            <wp14:sizeRelH relativeFrom="margin">
+              <wp14:pctWidth>0</wp14:pctWidth>
+            </wp14:sizeRelH>
+            <wp14:sizeRelV relativeFrom="margin">
+              <wp14:pctHeight>0</wp14:pctHeight>
+            </wp14:sizeRelV>
+          </wp:anchor>
+        </w:drawing>
+      </w:r>
+      <w:r>
+        <w:rPr>
+          <w:noProof/>
+        </w:rPr>
+        <w:pict w14:anchorId="0BE71965">
+          <v:shape id="Freccia a destra 2087773343" o:spid="_x0000_s1040" type="#_x0000_t13" style="position:absolute;left:0;text-align:left;margin-left:10.05pt;margin-top:10.75pt;width:38pt;height:21.85pt;z-index:251722240;visibility:visible;mso-position-horizontal-relative:text;mso-position-vertical-relative:text;mso-width-relative:margin;v-text-anchor:middle" o:gfxdata="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" adj="15393" fillcolor="white [3201]" strokecolor="#70ad47 [3209]" strokeweight="1pt"/>
+        </w:pict>
+      </w:r>
+      <w:r>
+        <w:rPr>
           <w:rStyle w:val="Collegamentoipertestuale"/>
           <w:rFonts w:ascii="Aptos Black" w:hAnsi="Aptos Black"/>
           <w:noProof/>
@@ -26309,7 +26847,7 @@
           <w:u w:val="none"/>
         </w:rPr>
         <w:drawing>
-          <wp:anchor distT="0" distB="0" distL="114300" distR="114300" simplePos="0" relativeHeight="251653632" behindDoc="1" locked="0" layoutInCell="1" allowOverlap="1" wp14:anchorId="78D07E61" wp14:editId="4D8C988B">
+          <wp:anchor distT="0" distB="0" distL="114300" distR="114300" simplePos="0" relativeHeight="251655680" behindDoc="1" locked="0" layoutInCell="1" allowOverlap="1" wp14:anchorId="78D07E61" wp14:editId="0E2DDFC5">
             <wp:simplePos x="0" y="0"/>
             <wp:positionH relativeFrom="column">
               <wp:posOffset>-82982</wp:posOffset>
@@ -26340,7 +26878,7 @@
                     <pic:cNvPicPr/>
                   </pic:nvPicPr>
                   <pic:blipFill>
-                    <a:blip r:embed="rId152">
+                    <a:blip r:embed="rId153">
                       <a:extLst>
                         <a:ext uri="{28A0092B-C50C-407E-A947-70E740481C1C}">
                           <a14:useLocalDpi xmlns:a14="http://schemas.microsoft.com/office/drawing/2010/main" val="0"/>
@@ -26372,6 +26910,19 @@
           </wp:anchor>
         </w:drawing>
       </w:r>
+    </w:p>
+    <w:p>
+      <w:pPr>
+        <w:rPr>
+          <w:rStyle w:val="Collegamentoipertestuale"/>
+          <w:rFonts w:ascii="Aptos Black" w:hAnsi="Aptos Black"/>
+          <w:bCs/>
+          <w:color w:val="000000" w:themeColor="text1"/>
+          <w:sz w:val="32"/>
+          <w:szCs w:val="32"/>
+          <w:u w:val="none"/>
+        </w:rPr>
+      </w:pPr>
       <w:r>
         <w:rPr>
           <w:rStyle w:val="Collegamentoipertestuale"/>
@@ -26383,113 +26934,9 @@
           <w:szCs w:val="32"/>
           <w:u w:val="none"/>
         </w:rPr>
-        <w:drawing>
-          <wp:anchor distT="0" distB="0" distL="114300" distR="114300" simplePos="0" relativeHeight="251657728" behindDoc="1" locked="0" layoutInCell="1" allowOverlap="1" wp14:anchorId="2DDF347B" wp14:editId="4FDF342A">
-            <wp:simplePos x="0" y="0"/>
-            <wp:positionH relativeFrom="margin">
-              <wp:posOffset>4883049</wp:posOffset>
-            </wp:positionH>
-            <wp:positionV relativeFrom="paragraph">
-              <wp:posOffset>119939</wp:posOffset>
-            </wp:positionV>
-            <wp:extent cx="1438275" cy="416560"/>
-            <wp:effectExtent l="0" t="0" r="9525" b="2540"/>
-            <wp:wrapTight wrapText="bothSides">
-              <wp:wrapPolygon edited="0">
-                <wp:start x="0" y="0"/>
-                <wp:lineTo x="0" y="20744"/>
-                <wp:lineTo x="21457" y="20744"/>
-                <wp:lineTo x="21457" y="0"/>
-                <wp:lineTo x="0" y="0"/>
-              </wp:wrapPolygon>
-            </wp:wrapTight>
-            <wp:docPr id="2087773348" name="Immagine 2087773348"/>
-            <wp:cNvGraphicFramePr>
-              <a:graphicFrameLocks xmlns:a="http://schemas.openxmlformats.org/drawingml/2006/main" noChangeAspect="1"/>
-            </wp:cNvGraphicFramePr>
-            <a:graphic xmlns:a="http://schemas.openxmlformats.org/drawingml/2006/main">
-              <a:graphicData uri="http://schemas.openxmlformats.org/drawingml/2006/picture">
-                <pic:pic xmlns:pic="http://schemas.openxmlformats.org/drawingml/2006/picture">
-                  <pic:nvPicPr>
-                    <pic:cNvPr id="1" name=""/>
-                    <pic:cNvPicPr/>
-                  </pic:nvPicPr>
-                  <pic:blipFill>
-                    <a:blip r:embed="rId153">
-                      <a:extLst>
-                        <a:ext uri="{28A0092B-C50C-407E-A947-70E740481C1C}">
-                          <a14:useLocalDpi xmlns:a14="http://schemas.microsoft.com/office/drawing/2010/main" val="0"/>
-                        </a:ext>
-                      </a:extLst>
-                    </a:blip>
-                    <a:stretch>
-                      <a:fillRect/>
-                    </a:stretch>
-                  </pic:blipFill>
-                  <pic:spPr>
-                    <a:xfrm>
-                      <a:off x="0" y="0"/>
-                      <a:ext cx="1438275" cy="416560"/>
-                    </a:xfrm>
-                    <a:prstGeom prst="rect">
-                      <a:avLst/>
-                    </a:prstGeom>
-                  </pic:spPr>
-                </pic:pic>
-              </a:graphicData>
-            </a:graphic>
-            <wp14:sizeRelH relativeFrom="margin">
-              <wp14:pctWidth>0</wp14:pctWidth>
-            </wp14:sizeRelH>
-            <wp14:sizeRelV relativeFrom="margin">
-              <wp14:pctHeight>0</wp14:pctHeight>
-            </wp14:sizeRelV>
-          </wp:anchor>
-        </w:drawing>
-      </w:r>
-      <w:r>
-        <w:rPr>
-          <w:noProof/>
-        </w:rPr>
-        <w:pict w14:anchorId="0BE71965">
-          <v:shape id="Freccia a destra 2087773343" o:spid="_x0000_s1040" type="#_x0000_t13" style="position:absolute;left:0;text-align:left;margin-left:106.5pt;margin-top:12.15pt;width:38pt;height:21.85pt;z-index:251721216;visibility:visible;mso-position-horizontal-relative:text;mso-position-vertical-relative:text;mso-width-relative:margin;v-text-anchor:middle" o:gfxdata="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" adj="15393" fillcolor="white [3201]" strokecolor="#70ad47 [3209]" strokeweight="1pt"/>
-        </w:pict>
-      </w:r>
-      <w:r>
-        <w:rPr>
-          <w:noProof/>
-        </w:rPr>
-        <w:pict w14:anchorId="0D1D5641">
-          <v:shape id="Freccia a destra 2087773346" o:spid="_x0000_s1039" type="#_x0000_t13" style="position:absolute;left:0;text-align:left;margin-left:334.55pt;margin-top:14.85pt;width:38pt;height:21.85pt;z-index:251722240;visibility:visible;mso-position-horizontal-relative:text;mso-position-vertical-relative:text;mso-width-relative:margin;v-text-anchor:middle" o:gfxdata="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" adj="15393" fillcolor="white [3201]" strokecolor="#70ad47 [3209]" strokeweight="1pt"/>
-        </w:pict>
-      </w:r>
-    </w:p>
-    <w:p>
-      <w:pPr>
-        <w:rPr>
-          <w:rStyle w:val="Collegamentoipertestuale"/>
-          <w:rFonts w:ascii="Aptos Black" w:hAnsi="Aptos Black"/>
-          <w:bCs/>
-          <w:color w:val="000000" w:themeColor="text1"/>
-          <w:sz w:val="32"/>
-          <w:szCs w:val="32"/>
-          <w:u w:val="none"/>
-        </w:rPr>
-      </w:pPr>
-      <w:r>
-        <w:rPr>
-          <w:rStyle w:val="Collegamentoipertestuale"/>
-          <w:rFonts w:ascii="Aptos Black" w:hAnsi="Aptos Black"/>
-          <w:bCs/>
-          <w:noProof/>
-          <w:color w:val="000000" w:themeColor="text1"/>
-          <w:sz w:val="32"/>
-          <w:szCs w:val="32"/>
-          <w:u w:val="none"/>
-        </w:rPr>
         <w:lastRenderedPageBreak/>
         <w:drawing>
-          <wp:anchor distT="0" distB="0" distL="114300" distR="114300" simplePos="0" relativeHeight="251658752" behindDoc="1" locked="0" layoutInCell="1" allowOverlap="1" wp14:anchorId="1A0CCAE0" wp14:editId="40E10CD8">
+          <wp:anchor distT="0" distB="0" distL="114300" distR="114300" simplePos="0" relativeHeight="251657728" behindDoc="1" locked="0" layoutInCell="1" allowOverlap="1" wp14:anchorId="1A0CCAE0" wp14:editId="2417BF96">
             <wp:simplePos x="0" y="0"/>
             <wp:positionH relativeFrom="margin">
               <wp:posOffset>2045208</wp:posOffset>
@@ -26784,7 +27231,7 @@
           <w:noProof/>
         </w:rPr>
         <w:pict w14:anchorId="339AB276">
-          <v:shape id="Freccia a destra 2087773356" o:spid="_x0000_s1038" type="#_x0000_t13" style="position:absolute;left:0;text-align:left;margin-left:330.35pt;margin-top:14.6pt;width:27.65pt;height:21.85pt;z-index:251724288;visibility:visible;mso-position-horizontal-relative:text;mso-position-vertical-relative:text;mso-width-relative:margin;v-text-anchor:middle" o:gfxdata="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" adj="13065" fillcolor="white [3201]" strokecolor="#70ad47 [3209]" strokeweight="1pt"/>
+          <v:shape id="Freccia a destra 2087773356" o:spid="_x0000_s1038" type="#_x0000_t13" style="position:absolute;left:0;text-align:left;margin-left:330.35pt;margin-top:14.6pt;width:27.65pt;height:21.85pt;z-index:251725312;visibility:visible;mso-position-horizontal-relative:text;mso-position-vertical-relative:text;mso-width-relative:margin;v-text-anchor:middle" o:gfxdata="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" adj="13065" fillcolor="white [3201]" strokecolor="#70ad47 [3209]" strokeweight="1pt"/>
         </w:pict>
       </w:r>
       <w:r>
@@ -26857,7 +27304,7 @@
           <w:noProof/>
         </w:rPr>
         <w:pict w14:anchorId="6328EF74">
-          <v:shape id="Freccia a destra 2087773357" o:spid="_x0000_s1037" type="#_x0000_t13" style="position:absolute;left:0;text-align:left;margin-left:110.7pt;margin-top:15.85pt;width:38pt;height:21.85pt;z-index:251723264;visibility:visible;mso-position-horizontal-relative:text;mso-position-vertical-relative:text;mso-width-relative:margin;v-text-anchor:middle" o:gfxdata="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" adj="15390" fillcolor="white [3201]" strokecolor="#70ad47 [3209]" strokeweight="1pt"/>
+          <v:shape id="Freccia a destra 2087773357" o:spid="_x0000_s1037" type="#_x0000_t13" style="position:absolute;left:0;text-align:left;margin-left:110.7pt;margin-top:15.85pt;width:38pt;height:21.85pt;z-index:251724288;visibility:visible;mso-position-horizontal-relative:text;mso-position-vertical-relative:text;mso-width-relative:margin;v-text-anchor:middle" o:gfxdata="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" adj="15390" fillcolor="white [3201]" strokecolor="#70ad47 [3209]" strokeweight="1pt"/>
         </w:pict>
       </w:r>
       <w:r>
@@ -27050,7 +27497,15 @@
             <w:b/>
             <w:bCs/>
           </w:rPr>
-          <w:t xml:space="preserve">vedere </w:t>
+          <w:t>vedere</w:t>
+        </w:r>
+        <w:r>
+          <w:rPr>
+            <w:rStyle w:val="Collegamentoipertestuale"/>
+            <w:b/>
+            <w:bCs/>
+          </w:rPr>
+          <w:t xml:space="preserve"> </w:t>
         </w:r>
         <w:r>
           <w:rPr>
@@ -27414,7 +27869,7 @@
           <w:noProof/>
         </w:rPr>
         <w:pict w14:anchorId="2282C8C9">
-          <v:shape id="Freccia a destra 2087773363" o:spid="_x0000_s1036" type="#_x0000_t13" style="position:absolute;left:0;text-align:left;margin-left:207.3pt;margin-top:9.65pt;width:45.5pt;height:22.7pt;z-index:251725312;visibility:visible;mso-position-horizontal-relative:margin;mso-width-relative:margin;mso-height-relative:margin;v-text-anchor:middle" o:gfxdata="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" adj="16214" fillcolor="white [3201]" strokecolor="#70ad47 [3209]" strokeweight="1pt">
+          <v:shape id="Freccia a destra 2087773363" o:spid="_x0000_s1036" type="#_x0000_t13" style="position:absolute;left:0;text-align:left;margin-left:207.3pt;margin-top:9.65pt;width:45.5pt;height:22.7pt;z-index:251726336;visibility:visible;mso-position-horizontal-relative:margin;mso-width-relative:margin;mso-height-relative:margin;v-text-anchor:middle" o:gfxdata="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" adj="16214" fillcolor="white [3201]" strokecolor="#70ad47 [3209]" strokeweight="1pt">
             <w10:wrap anchorx="margin"/>
           </v:shape>
         </w:pict>
@@ -27968,7 +28423,7 @@
           <w:noProof/>
         </w:rPr>
         <w:pict w14:anchorId="659772FC">
-          <v:shape id="Segno di moltiplicazione 545371460" o:spid="_x0000_s1035" style="position:absolute;left:0;text-align:left;margin-left:275.65pt;margin-top:19.65pt;width:21.45pt;height:19.3pt;z-index:251728384;visibility:visible;mso-wrap-style:square;mso-width-percent:0;mso-height-percent:0;mso-wrap-distance-left:9pt;mso-wrap-distance-top:0;mso-wrap-distance-right:9pt;mso-wrap-distance-bottom:0;mso-position-horizontal:absolute;mso-position-horizontal-relative:text;mso-position-vertical:absolute;mso-position-vertical-relative:text;mso-width-percent:0;mso-height-percent:0;mso-width-relative:margin;mso-height-relative:margin;v-text-anchor:middle" coordsize="272415,245110" o:gfxdata="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" path="m46147,80297l84707,37441r51501,46339l187708,37441r38560,42856l179303,122555r46965,42258l187708,207669,136208,161330,84707,207669,46147,164813,93112,122555,46147,80297xe" fillcolor="red" strokecolor="#09101d [484]" strokeweight="1pt">
+          <v:shape id="Segno di moltiplicazione 545371460" o:spid="_x0000_s1035" style="position:absolute;left:0;text-align:left;margin-left:275.65pt;margin-top:19.65pt;width:21.45pt;height:19.3pt;z-index:251729408;visibility:visible;mso-wrap-style:square;mso-width-percent:0;mso-height-percent:0;mso-wrap-distance-left:9pt;mso-wrap-distance-top:0;mso-wrap-distance-right:9pt;mso-wrap-distance-bottom:0;mso-position-horizontal:absolute;mso-position-horizontal-relative:text;mso-position-vertical:absolute;mso-position-vertical-relative:text;mso-width-percent:0;mso-height-percent:0;mso-width-relative:margin;mso-height-relative:margin;v-text-anchor:middle" coordsize="272415,245110" o:gfxdata="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" path="m46147,80297l84707,37441r51501,46339l187708,37441r38560,42856l179303,122555r46965,42258l187708,207669,136208,161330,84707,207669,46147,164813,93112,122555,46147,80297xe" fillcolor="red" strokecolor="#09101d [484]" strokeweight="1pt">
             <v:stroke joinstyle="miter"/>
             <v:path arrowok="t" o:connecttype="custom" o:connectlocs="46147,80297;84707,37441;136208,83780;187708,37441;226268,80297;179303,122555;226268,164813;187708,207669;136208,161330;84707,207669;46147,164813;93112,122555;46147,80297" o:connectangles="0,0,0,0,0,0,0,0,0,0,0,0,0"/>
           </v:shape>
@@ -28049,7 +28504,7 @@
             </v:handles>
             <o:complex v:ext="view"/>
           </v:shapetype>
-          <v:shape id="Smile 545371459" o:spid="_x0000_s1034" type="#_x0000_t96" style="position:absolute;left:0;text-align:left;margin-left:128.6pt;margin-top:1.9pt;width:12.9pt;height:13.45pt;z-index:251727360;visibility:visible;mso-width-relative:margin;mso-height-relative:margin;v-text-anchor:middle" o:gfxdata="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" fillcolor="#70ad47 [3209]" strokecolor="#10190a [489]" strokeweight="1pt">
+          <v:shape id="Smile 545371459" o:spid="_x0000_s1034" type="#_x0000_t96" style="position:absolute;left:0;text-align:left;margin-left:128.6pt;margin-top:1.9pt;width:12.9pt;height:13.45pt;z-index:251728384;visibility:visible;mso-width-relative:margin;mso-height-relative:margin;v-text-anchor:middle" o:gfxdata="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" fillcolor="#70ad47 [3209]" strokecolor="#10190a [489]" strokeweight="1pt">
             <v:stroke joinstyle="miter"/>
           </v:shape>
         </w:pict>
@@ -28541,7 +28996,7 @@
           <w:noProof/>
         </w:rPr>
         <w:pict w14:anchorId="6AEBBA0D">
-          <v:shape id="Freccia a destra 545371496" o:spid="_x0000_s1033" type="#_x0000_t13" style="position:absolute;left:0;text-align:left;margin-left:122.85pt;margin-top:2pt;width:38pt;height:21.85pt;z-index:251729408;visibility:visible;mso-width-relative:margin;v-text-anchor:middle" o:gfxdata="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" adj="15393" fillcolor="white [3201]" strokecolor="#70ad47 [3209]" strokeweight="1pt"/>
+          <v:shape id="Freccia a destra 545371496" o:spid="_x0000_s1033" type="#_x0000_t13" style="position:absolute;left:0;text-align:left;margin-left:122.85pt;margin-top:2pt;width:38pt;height:21.85pt;z-index:251730432;visibility:visible;mso-width-relative:margin;v-text-anchor:middle" o:gfxdata="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" adj="15393" fillcolor="white [3201]" strokecolor="#70ad47 [3209]" strokeweight="1pt"/>
         </w:pict>
       </w:r>
       <w:r>
@@ -28549,7 +29004,7 @@
           <w:noProof/>
         </w:rPr>
         <w:pict w14:anchorId="6571B0BD">
-          <v:shape id="Freccia a destra 545371501" o:spid="_x0000_s1032" type="#_x0000_t13" style="position:absolute;left:0;text-align:left;margin-left:293.2pt;margin-top:5.25pt;width:38pt;height:21.85pt;z-index:251730432;visibility:visible;mso-width-relative:margin;v-text-anchor:middle" o:gfxdata="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" adj="15393" fillcolor="white [3201]" strokecolor="#70ad47 [3209]" strokeweight="1pt"/>
+          <v:shape id="Freccia a destra 545371501" o:spid="_x0000_s1032" type="#_x0000_t13" style="position:absolute;left:0;text-align:left;margin-left:293.2pt;margin-top:5.25pt;width:38pt;height:21.85pt;z-index:251731456;visibility:visible;mso-width-relative:margin;v-text-anchor:middle" o:gfxdata="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" adj="15393" fillcolor="white [3201]" strokecolor="#70ad47 [3209]" strokeweight="1pt"/>
         </w:pict>
       </w:r>
     </w:p>
@@ -28850,7 +29305,7 @@
           <w:noProof/>
         </w:rPr>
         <w:pict w14:anchorId="631ABB5B">
-          <v:shape id="Freccia a destra 545371517" o:spid="_x0000_s1031" type="#_x0000_t13" style="position:absolute;left:0;text-align:left;margin-left:288.9pt;margin-top:20.3pt;width:38pt;height:21.85pt;z-index:251732480;visibility:visible;mso-position-horizontal-relative:text;mso-position-vertical-relative:text;mso-width-relative:margin;v-text-anchor:middle" o:gfxdata="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" adj="15393" fillcolor="white [3201]" strokecolor="#70ad47 [3209]" strokeweight="1pt"/>
+          <v:shape id="Freccia a destra 545371517" o:spid="_x0000_s1031" type="#_x0000_t13" style="position:absolute;left:0;text-align:left;margin-left:288.9pt;margin-top:20.3pt;width:38pt;height:21.85pt;z-index:251733504;visibility:visible;mso-position-horizontal-relative:text;mso-position-vertical-relative:text;mso-width-relative:margin;v-text-anchor:middle" o:gfxdata="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" adj="15393" fillcolor="white [3201]" strokecolor="#70ad47 [3209]" strokeweight="1pt"/>
         </w:pict>
       </w:r>
       <w:r>
@@ -28929,7 +29384,7 @@
           <w:noProof/>
         </w:rPr>
         <w:pict w14:anchorId="5FCF576E">
-          <v:shape id="Freccia a destra 545371516" o:spid="_x0000_s1030" type="#_x0000_t13" style="position:absolute;left:0;text-align:left;margin-left:113.7pt;margin-top:20.6pt;width:38pt;height:21.85pt;z-index:251731456;visibility:visible;mso-position-horizontal-relative:text;mso-position-vertical-relative:text;mso-width-relative:margin;v-text-anchor:middle" o:gfxdata="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" adj="15393" fillcolor="white [3201]" strokecolor="#70ad47 [3209]" strokeweight="1pt"/>
+          <v:shape id="Freccia a destra 545371516" o:spid="_x0000_s1030" type="#_x0000_t13" style="position:absolute;left:0;text-align:left;margin-left:113.7pt;margin-top:20.6pt;width:38pt;height:21.85pt;z-index:251732480;visibility:visible;mso-position-horizontal-relative:text;mso-position-vertical-relative:text;mso-width-relative:margin;v-text-anchor:middle" o:gfxdata="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" adj="15393" fillcolor="white [3201]" strokecolor="#70ad47 [3209]" strokeweight="1pt"/>
         </w:pict>
       </w:r>
       <w:r>
@@ -29221,7 +29676,7 @@
           <w:noProof/>
         </w:rPr>
         <w:pict w14:anchorId="5EEE48CF">
-          <v:shape id="Segno di moltiplicazione 545371457" o:spid="_x0000_s1029" style="position:absolute;left:0;text-align:left;margin-left:47.55pt;margin-top:.4pt;width:36.25pt;height:32.2pt;z-index:251733504;visibility:visible;mso-wrap-style:square;mso-width-percent:0;mso-height-percent:0;mso-wrap-distance-left:9pt;mso-wrap-distance-top:0;mso-wrap-distance-right:9pt;mso-wrap-distance-bottom:0;mso-position-horizontal:absolute;mso-position-horizontal-relative:text;mso-position-vertical:absolute;mso-position-vertical-relative:text;mso-width-percent:0;mso-height-percent:0;mso-width-relative:margin;mso-height-relative:margin;v-text-anchor:middle" coordsize="460375,408711" o:gfxdata="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" path="m78661,134106l142481,62219r87707,77864l317894,62219r63820,71887l302585,204356r79129,70249l317894,346492,230188,268628r-87707,77864l78661,274605r79129,-70249l78661,134106xe" fillcolor="red" strokecolor="#09101d [484]" strokeweight="1pt">
+          <v:shape id="Segno di moltiplicazione 545371457" o:spid="_x0000_s1029" style="position:absolute;left:0;text-align:left;margin-left:47.55pt;margin-top:.4pt;width:36.25pt;height:32.2pt;z-index:251734528;visibility:visible;mso-wrap-style:square;mso-width-percent:0;mso-height-percent:0;mso-wrap-distance-left:9pt;mso-wrap-distance-top:0;mso-wrap-distance-right:9pt;mso-wrap-distance-bottom:0;mso-position-horizontal:absolute;mso-position-horizontal-relative:text;mso-position-vertical:absolute;mso-position-vertical-relative:text;mso-width-percent:0;mso-height-percent:0;mso-width-relative:margin;mso-height-relative:margin;v-text-anchor:middle" coordsize="460375,408711" o:gfxdata="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" path="m78661,134106l142481,62219r87707,77864l317894,62219r63820,71887l302585,204356r79129,70249l317894,346492,230188,268628r-87707,77864l78661,274605r79129,-70249l78661,134106xe" fillcolor="red" strokecolor="#09101d [484]" strokeweight="1pt">
             <v:stroke joinstyle="miter"/>
             <v:path arrowok="t" o:connecttype="custom" o:connectlocs="78661,134106;142481,62219;230188,140083;317894,62219;381714,134106;302585,204356;381714,274605;317894,346492;230188,268628;142481,346492;78661,274605;157790,204356;78661,134106" o:connectangles="0,0,0,0,0,0,0,0,0,0,0,0,0"/>
           </v:shape>
@@ -29232,7 +29687,7 @@
           <w:noProof/>
         </w:rPr>
         <w:pict w14:anchorId="7425E61F">
-          <v:shape id="Smile 2087773333" o:spid="_x0000_s1028" type="#_x0000_t96" style="position:absolute;left:0;text-align:left;margin-left:345.35pt;margin-top:2.6pt;width:24.2pt;height:24.75pt;z-index:251734528;visibility:visible;mso-width-relative:margin;mso-height-relative:margin;v-text-anchor:middle" o:gfxdata="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" fillcolor="#70ad47 [3209]" strokecolor="#10190a [489]" strokeweight="1pt">
+          <v:shape id="Smile 2087773333" o:spid="_x0000_s1028" type="#_x0000_t96" style="position:absolute;left:0;text-align:left;margin-left:345.35pt;margin-top:2.6pt;width:24.2pt;height:24.75pt;z-index:251735552;visibility:visible;mso-width-relative:margin;mso-height-relative:margin;v-text-anchor:middle" o:gfxdata="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" fillcolor="#70ad47 [3209]" strokecolor="#10190a [489]" strokeweight="1pt">
             <v:stroke joinstyle="miter"/>
           </v:shape>
         </w:pict>
@@ -30491,7 +30946,7 @@
           <w:u w:val="none"/>
         </w:rPr>
         <w:drawing>
-          <wp:anchor distT="0" distB="0" distL="114300" distR="114300" simplePos="0" relativeHeight="251680256" behindDoc="1" locked="0" layoutInCell="1" allowOverlap="1" wp14:anchorId="0431B949" wp14:editId="1F170417">
+          <wp:anchor distT="0" distB="0" distL="114300" distR="114300" simplePos="0" relativeHeight="251681280" behindDoc="1" locked="0" layoutInCell="1" allowOverlap="1" wp14:anchorId="0431B949" wp14:editId="7D9A75E4">
             <wp:simplePos x="0" y="0"/>
             <wp:positionH relativeFrom="page">
               <wp:posOffset>3323507</wp:posOffset>
@@ -30559,7 +31014,7 @@
           <w:noProof/>
         </w:rPr>
         <w:pict w14:anchorId="09DD0C40">
-          <v:shape id="Freccia a destra 2087773351" o:spid="_x0000_s1027" type="#_x0000_t13" style="position:absolute;left:0;text-align:left;margin-left:153.6pt;margin-top:21.65pt;width:38pt;height:21.85pt;z-index:251735552;visibility:visible;mso-position-horizontal-relative:text;mso-position-vertical-relative:text;mso-width-relative:margin;v-text-anchor:middle" o:gfxdata="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" adj="15393" fillcolor="white [3201]" strokecolor="#70ad47 [3209]" strokeweight="1pt"/>
+          <v:shape id="Freccia a destra 2087773351" o:spid="_x0000_s1027" type="#_x0000_t13" style="position:absolute;left:0;text-align:left;margin-left:153.6pt;margin-top:21.65pt;width:38pt;height:21.85pt;z-index:251736576;visibility:visible;mso-position-horizontal-relative:text;mso-position-vertical-relative:text;mso-width-relative:margin;v-text-anchor:middle" o:gfxdata="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" adj="15393" fillcolor="white [3201]" strokecolor="#70ad47 [3209]" strokeweight="1pt"/>
         </w:pict>
       </w:r>
       <w:r>
@@ -30851,7 +31306,7 @@
           <w:noProof/>
         </w:rPr>
         <w:pict w14:anchorId="2832B920">
-          <v:shape id="Freccia a destra 2087773354" o:spid="_x0000_s1026" type="#_x0000_t13" style="position:absolute;left:0;text-align:left;margin-left:179.7pt;margin-top:24pt;width:38pt;height:21.85pt;z-index:251736576;visibility:visible;mso-position-horizontal-relative:text;mso-position-vertical-relative:text;mso-width-relative:margin;v-text-anchor:middle" o:gfxdata="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" adj="15393" fillcolor="white [3201]" strokecolor="#70ad47 [3209]" strokeweight="1pt"/>
+          <v:shape id="Freccia a destra 2087773354" o:spid="_x0000_s1026" type="#_x0000_t13" style="position:absolute;left:0;text-align:left;margin-left:179.7pt;margin-top:24pt;width:38pt;height:21.85pt;z-index:251737600;visibility:visible;mso-position-horizontal-relative:text;mso-position-vertical-relative:text;mso-width-relative:margin;v-text-anchor:middle" o:gfxdata="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" adj="15393" fillcolor="white [3201]" strokecolor="#70ad47 [3209]" strokeweight="1pt"/>
         </w:pict>
       </w:r>
       <w:r>
@@ -31260,7 +31715,7 @@
           <w:noProof/>
         </w:rPr>
         <w:pict w14:anchorId="2832B920">
-          <v:shape id="_x0000_s1067" type="#_x0000_t13" style="position:absolute;left:0;text-align:left;margin-left:189.85pt;margin-top:17.85pt;width:38pt;height:21.85pt;z-index:251737600;visibility:visible;mso-position-horizontal-relative:text;mso-position-vertical-relative:text;mso-width-relative:margin;v-text-anchor:middle" o:gfxdata="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" adj="15393" fillcolor="white [3201]" strokecolor="#70ad47 [3209]" strokeweight="1pt"/>
+          <v:shape id="_x0000_s1067" type="#_x0000_t13" style="position:absolute;left:0;text-align:left;margin-left:189.85pt;margin-top:17.85pt;width:38pt;height:21.85pt;z-index:251738624;visibility:visible;mso-position-horizontal-relative:text;mso-position-vertical-relative:text;mso-width-relative:margin;v-text-anchor:middle" o:gfxdata="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" adj="15393" fillcolor="white [3201]" strokecolor="#70ad47 [3209]" strokeweight="1pt"/>
         </w:pict>
       </w:r>
       <w:r>
@@ -32317,7 +32772,7 @@
           <w:noProof/>
         </w:rPr>
         <w:pict w14:anchorId="2832B920">
-          <v:shape id="_x0000_s1068" type="#_x0000_t13" style="position:absolute;left:0;text-align:left;margin-left:2.15pt;margin-top:3.55pt;width:38pt;height:21.85pt;z-index:251738624;visibility:visible;mso-position-horizontal-relative:text;mso-position-vertical-relative:text;mso-width-relative:margin;v-text-anchor:middle" o:gfxdata="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" adj="15393" fillcolor="white [3201]" strokecolor="#70ad47 [3209]" strokeweight="1pt"/>
+          <v:shape id="_x0000_s1068" type="#_x0000_t13" style="position:absolute;left:0;text-align:left;margin-left:2.15pt;margin-top:3.55pt;width:38pt;height:21.85pt;z-index:251739648;visibility:visible;mso-position-horizontal-relative:text;mso-position-vertical-relative:text;mso-width-relative:margin;v-text-anchor:middle" o:gfxdata="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" adj="15393" fillcolor="white [3201]" strokecolor="#70ad47 [3209]" strokeweight="1pt"/>
         </w:pict>
       </w:r>
       <w:r>
@@ -32771,7 +33226,7 @@
           <w:u w:val="none"/>
         </w:rPr>
         <w:drawing>
-          <wp:anchor distT="0" distB="0" distL="114300" distR="114300" simplePos="0" relativeHeight="251573760" behindDoc="1" locked="0" layoutInCell="1" allowOverlap="1" wp14:anchorId="42E1C7B3" wp14:editId="6F28BAFA">
+          <wp:anchor distT="0" distB="0" distL="114300" distR="114300" simplePos="0" relativeHeight="251572736" behindDoc="1" locked="0" layoutInCell="1" allowOverlap="1" wp14:anchorId="42E1C7B3" wp14:editId="74621532">
             <wp:simplePos x="0" y="0"/>
             <wp:positionH relativeFrom="column">
               <wp:posOffset>3628556</wp:posOffset>
@@ -32839,7 +33294,7 @@
           <w:noProof/>
         </w:rPr>
         <w:pict w14:anchorId="2832B920">
-          <v:shape id="_x0000_s1069" type="#_x0000_t13" style="position:absolute;left:0;text-align:left;margin-left:221.35pt;margin-top:15pt;width:38pt;height:21.85pt;z-index:251739648;visibility:visible;mso-position-horizontal-relative:text;mso-position-vertical-relative:text;mso-width-relative:margin;v-text-anchor:middle" o:gfxdata="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" adj="15393" fillcolor="white [3201]" strokecolor="#70ad47 [3209]" strokeweight="1pt"/>
+          <v:shape id="_x0000_s1069" type="#_x0000_t13" style="position:absolute;left:0;text-align:left;margin-left:221.35pt;margin-top:15pt;width:38pt;height:21.85pt;z-index:251740672;visibility:visible;mso-position-horizontal-relative:text;mso-position-vertical-relative:text;mso-width-relative:margin;v-text-anchor:middle" o:gfxdata="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" adj="15393" fillcolor="white [3201]" strokecolor="#70ad47 [3209]" strokeweight="1pt"/>
         </w:pict>
       </w:r>
       <w:r>
@@ -34454,7 +34909,7 @@
           <w:u w:val="none"/>
         </w:rPr>
         <w:drawing>
-          <wp:anchor distT="0" distB="0" distL="114300" distR="114300" simplePos="0" relativeHeight="251590144" behindDoc="1" locked="0" layoutInCell="1" allowOverlap="1" wp14:anchorId="6F2CCDF8" wp14:editId="772DFFC3">
+          <wp:anchor distT="0" distB="0" distL="114300" distR="114300" simplePos="0" relativeHeight="251586048" behindDoc="1" locked="0" layoutInCell="1" allowOverlap="1" wp14:anchorId="6F2CCDF8" wp14:editId="543E9C50">
             <wp:simplePos x="0" y="0"/>
             <wp:positionH relativeFrom="column">
               <wp:posOffset>1187423</wp:posOffset>
@@ -34519,7 +34974,7 @@
           <w:u w:val="none"/>
         </w:rPr>
         <w:drawing>
-          <wp:anchor distT="0" distB="0" distL="114300" distR="114300" simplePos="0" relativeHeight="251582976" behindDoc="1" locked="0" layoutInCell="1" allowOverlap="1" wp14:anchorId="3FBC3427" wp14:editId="3805E0BE">
+          <wp:anchor distT="0" distB="0" distL="114300" distR="114300" simplePos="0" relativeHeight="251579904" behindDoc="1" locked="0" layoutInCell="1" allowOverlap="1" wp14:anchorId="3FBC3427" wp14:editId="0C4E4280">
             <wp:simplePos x="0" y="0"/>
             <wp:positionH relativeFrom="column">
               <wp:posOffset>2905815</wp:posOffset>
@@ -35519,27 +35974,7 @@
             <w:sz w:val="28"/>
             <w:szCs w:val="28"/>
           </w:rPr>
-          <w:t>backgro</w:t>
-        </w:r>
-        <w:r>
-          <w:rPr>
-            <w:rStyle w:val="Collegamentoipertestuale"/>
-            <w:b/>
-            <w:bCs/>
-            <w:sz w:val="28"/>
-            <w:szCs w:val="28"/>
-          </w:rPr>
-          <w:t>u</w:t>
-        </w:r>
-        <w:r>
-          <w:rPr>
-            <w:rStyle w:val="Collegamentoipertestuale"/>
-            <w:b/>
-            <w:bCs/>
-            <w:sz w:val="28"/>
-            <w:szCs w:val="28"/>
-          </w:rPr>
-          <w:t>nd.css</w:t>
+          <w:t>background.css</w:t>
         </w:r>
       </w:hyperlink>
       <w:r>
@@ -35640,7 +36075,7 @@
           <w:noProof/>
         </w:rPr>
         <w:drawing>
-          <wp:anchor distT="0" distB="0" distL="114300" distR="114300" simplePos="0" relativeHeight="251629056" behindDoc="1" locked="0" layoutInCell="1" allowOverlap="1" wp14:anchorId="128E87C0" wp14:editId="0D503A6A">
+          <wp:anchor distT="0" distB="0" distL="114300" distR="114300" simplePos="0" relativeHeight="251623936" behindDoc="1" locked="0" layoutInCell="1" allowOverlap="1" wp14:anchorId="128E87C0" wp14:editId="61CF0308">
             <wp:simplePos x="0" y="0"/>
             <wp:positionH relativeFrom="column">
               <wp:posOffset>3024892</wp:posOffset>
@@ -35933,7 +36368,7 @@
           <w:noProof/>
         </w:rPr>
         <w:drawing>
-          <wp:anchor distT="0" distB="0" distL="114300" distR="114300" simplePos="0" relativeHeight="251647488" behindDoc="1" locked="0" layoutInCell="1" allowOverlap="1" wp14:anchorId="3FC0A0D1" wp14:editId="170DB716">
+          <wp:anchor distT="0" distB="0" distL="114300" distR="114300" simplePos="0" relativeHeight="251643392" behindDoc="1" locked="0" layoutInCell="1" allowOverlap="1" wp14:anchorId="3FC0A0D1" wp14:editId="5F537AB6">
             <wp:simplePos x="0" y="0"/>
             <wp:positionH relativeFrom="column">
               <wp:posOffset>3525409</wp:posOffset>
@@ -36004,7 +36439,7 @@
           <w:u w:val="none"/>
         </w:rPr>
         <w:drawing>
-          <wp:anchor distT="0" distB="0" distL="114300" distR="114300" simplePos="0" relativeHeight="251638272" behindDoc="1" locked="0" layoutInCell="1" allowOverlap="1" wp14:anchorId="7B890CF1" wp14:editId="267384C9">
+          <wp:anchor distT="0" distB="0" distL="114300" distR="114300" simplePos="0" relativeHeight="251634176" behindDoc="1" locked="0" layoutInCell="1" allowOverlap="1" wp14:anchorId="7B890CF1" wp14:editId="00194749">
             <wp:simplePos x="0" y="0"/>
             <wp:positionH relativeFrom="column">
               <wp:posOffset>3175</wp:posOffset>
@@ -36090,7 +36525,7 @@
           <w:noProof/>
         </w:rPr>
         <w:pict w14:anchorId="2C1C0DC6">
-          <v:shape id="_x0000_s1072" type="#_x0000_t13" style="position:absolute;left:0;text-align:left;margin-left:9.85pt;margin-top:11.2pt;width:69.7pt;height:21.85pt;z-index:251741696;visibility:visible;mso-position-horizontal-relative:text;mso-position-vertical-relative:text;mso-width-relative:margin;v-text-anchor:middle" o:gfxdata="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" adj="15393" fillcolor="white [3201]" strokecolor="#70ad47 [3209]" strokeweight="1pt"/>
+          <v:shape id="_x0000_s1072" type="#_x0000_t13" style="position:absolute;left:0;text-align:left;margin-left:9.85pt;margin-top:11.2pt;width:69.7pt;height:21.85pt;z-index:251742720;visibility:visible;mso-position-horizontal-relative:text;mso-position-vertical-relative:text;mso-width-relative:margin;v-text-anchor:middle" o:gfxdata="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" adj="15393" fillcolor="white [3201]" strokecolor="#70ad47 [3209]" strokeweight="1pt"/>
         </w:pict>
       </w:r>
     </w:p>
@@ -36520,7 +36955,7 @@
           <w:u w:val="none"/>
         </w:rPr>
         <w:drawing>
-          <wp:anchor distT="0" distB="0" distL="114300" distR="114300" simplePos="0" relativeHeight="251654656" behindDoc="1" locked="0" layoutInCell="1" allowOverlap="1" wp14:anchorId="057CA119" wp14:editId="25C4DDCC">
+          <wp:anchor distT="0" distB="0" distL="114300" distR="114300" simplePos="0" relativeHeight="251650560" behindDoc="1" locked="0" layoutInCell="1" allowOverlap="1" wp14:anchorId="057CA119" wp14:editId="209EAB5B">
             <wp:simplePos x="0" y="0"/>
             <wp:positionH relativeFrom="column">
               <wp:posOffset>-44533</wp:posOffset>
@@ -36600,7 +37035,7 @@
           <w:noProof/>
         </w:rPr>
         <w:pict w14:anchorId="2832B920">
-          <v:shape id="_x0000_s1071" type="#_x0000_t13" style="position:absolute;left:0;text-align:left;margin-left:15.05pt;margin-top:19.45pt;width:71.1pt;height:21.85pt;z-index:251740672;visibility:visible;mso-position-horizontal-relative:text;mso-position-vertical-relative:text;mso-width-relative:margin;v-text-anchor:middle" o:gfxdata="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" adj="15393" fillcolor="white [3201]" strokecolor="#70ad47 [3209]" strokeweight="1pt"/>
+          <v:shape id="_x0000_s1071" type="#_x0000_t13" style="position:absolute;left:0;text-align:left;margin-left:15.05pt;margin-top:19.45pt;width:71.1pt;height:21.85pt;z-index:251741696;visibility:visible;mso-position-horizontal-relative:text;mso-position-vertical-relative:text;mso-width-relative:margin;v-text-anchor:middle" o:gfxdata="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" adj="15393" fillcolor="white [3201]" strokecolor="#70ad47 [3209]" strokeweight="1pt"/>
         </w:pict>
       </w:r>
     </w:p>
@@ -37111,7 +37546,7 @@
           <w:u w:val="none"/>
         </w:rPr>
         <w:drawing>
-          <wp:anchor distT="0" distB="0" distL="114300" distR="114300" simplePos="0" relativeHeight="251688448" behindDoc="1" locked="0" layoutInCell="1" allowOverlap="1" wp14:anchorId="394D702B" wp14:editId="476EDBD0">
+          <wp:anchor distT="0" distB="0" distL="114300" distR="114300" simplePos="0" relativeHeight="251689472" behindDoc="1" locked="0" layoutInCell="1" allowOverlap="1" wp14:anchorId="394D702B" wp14:editId="6F222AAA">
             <wp:simplePos x="0" y="0"/>
             <wp:positionH relativeFrom="column">
               <wp:posOffset>3023</wp:posOffset>
@@ -37468,7 +37903,7 @@
           <w:u w:val="none"/>
         </w:rPr>
         <w:drawing>
-          <wp:anchor distT="0" distB="0" distL="114300" distR="114300" simplePos="0" relativeHeight="251693568" behindDoc="1" locked="0" layoutInCell="1" allowOverlap="1" wp14:anchorId="513421B9" wp14:editId="328E5FAB">
+          <wp:anchor distT="0" distB="0" distL="114300" distR="114300" simplePos="0" relativeHeight="251694592" behindDoc="1" locked="0" layoutInCell="1" allowOverlap="1" wp14:anchorId="513421B9" wp14:editId="7E6F841D">
             <wp:simplePos x="0" y="0"/>
             <wp:positionH relativeFrom="column">
               <wp:posOffset>3446038</wp:posOffset>
@@ -37882,7 +38317,7 @@
           <w:u w:val="none"/>
         </w:rPr>
         <w:drawing>
-          <wp:anchor distT="0" distB="0" distL="114300" distR="114300" simplePos="0" relativeHeight="251646464" behindDoc="1" locked="0" layoutInCell="1" allowOverlap="1" wp14:anchorId="063D36CA" wp14:editId="28F340E7">
+          <wp:anchor distT="0" distB="0" distL="114300" distR="114300" simplePos="0" relativeHeight="251642368" behindDoc="1" locked="0" layoutInCell="1" allowOverlap="1" wp14:anchorId="063D36CA" wp14:editId="6C0A39AC">
             <wp:simplePos x="0" y="0"/>
             <wp:positionH relativeFrom="column">
               <wp:posOffset>2293620</wp:posOffset>
@@ -37953,7 +38388,7 @@
           <w:u w:val="none"/>
         </w:rPr>
         <w:drawing>
-          <wp:anchor distT="0" distB="0" distL="114300" distR="114300" simplePos="0" relativeHeight="251664896" behindDoc="1" locked="0" layoutInCell="1" allowOverlap="1" wp14:anchorId="58A44451" wp14:editId="1B7822D8">
+          <wp:anchor distT="0" distB="0" distL="114300" distR="114300" simplePos="0" relativeHeight="251664896" behindDoc="1" locked="0" layoutInCell="1" allowOverlap="1" wp14:anchorId="58A44451" wp14:editId="6FB77DE0">
             <wp:simplePos x="0" y="0"/>
             <wp:positionH relativeFrom="column">
               <wp:posOffset>4290695</wp:posOffset>
@@ -38287,7 +38722,7 @@
           <w:u w:val="none"/>
         </w:rPr>
         <w:drawing>
-          <wp:anchor distT="0" distB="0" distL="114300" distR="114300" simplePos="0" relativeHeight="251649536" behindDoc="1" locked="0" layoutInCell="1" allowOverlap="1" wp14:anchorId="146F99C5" wp14:editId="1388552E">
+          <wp:anchor distT="0" distB="0" distL="114300" distR="114300" simplePos="0" relativeHeight="251645440" behindDoc="1" locked="0" layoutInCell="1" allowOverlap="1" wp14:anchorId="146F99C5" wp14:editId="6F73F939">
             <wp:simplePos x="0" y="0"/>
             <wp:positionH relativeFrom="column">
               <wp:posOffset>18238</wp:posOffset>
@@ -38506,7 +38941,7 @@
           <w:lang w:val="en-US"/>
         </w:rPr>
         <w:drawing>
-          <wp:anchor distT="0" distB="0" distL="114300" distR="114300" simplePos="0" relativeHeight="251655680" behindDoc="1" locked="0" layoutInCell="1" allowOverlap="1" wp14:anchorId="439A09A9" wp14:editId="0C7D91A9">
+          <wp:anchor distT="0" distB="0" distL="114300" distR="114300" simplePos="0" relativeHeight="251652608" behindDoc="1" locked="0" layoutInCell="1" allowOverlap="1" wp14:anchorId="439A09A9" wp14:editId="36D8E5F0">
             <wp:simplePos x="0" y="0"/>
             <wp:positionH relativeFrom="column">
               <wp:posOffset>-10795</wp:posOffset>
@@ -39368,7 +39803,7 @@
           <w:u w:val="none"/>
         </w:rPr>
         <w:drawing>
-          <wp:anchor distT="0" distB="0" distL="114300" distR="114300" simplePos="0" relativeHeight="251645952" behindDoc="1" locked="0" layoutInCell="1" allowOverlap="1" wp14:anchorId="505FE56B" wp14:editId="78B93A47">
+          <wp:anchor distT="0" distB="0" distL="114300" distR="114300" simplePos="0" relativeHeight="251641344" behindDoc="1" locked="0" layoutInCell="1" allowOverlap="1" wp14:anchorId="505FE56B" wp14:editId="0B08CF6D">
             <wp:simplePos x="0" y="0"/>
             <wp:positionH relativeFrom="column">
               <wp:posOffset>4113475</wp:posOffset>
@@ -39433,7 +39868,7 @@
           <w:u w:val="none"/>
         </w:rPr>
         <w:drawing>
-          <wp:anchor distT="0" distB="0" distL="114300" distR="114300" simplePos="0" relativeHeight="251668480" behindDoc="1" locked="0" layoutInCell="1" allowOverlap="1" wp14:anchorId="4ADC55B8" wp14:editId="42278DA7">
+          <wp:anchor distT="0" distB="0" distL="114300" distR="114300" simplePos="0" relativeHeight="251667968" behindDoc="1" locked="0" layoutInCell="1" allowOverlap="1" wp14:anchorId="4ADC55B8" wp14:editId="1137F5C9">
             <wp:simplePos x="0" y="0"/>
             <wp:positionH relativeFrom="column">
               <wp:posOffset>3175</wp:posOffset>
@@ -39533,7 +39968,7 @@
           <w:u w:val="none"/>
         </w:rPr>
         <w:drawing>
-          <wp:anchor distT="0" distB="0" distL="114300" distR="114300" simplePos="0" relativeHeight="251654144" behindDoc="1" locked="0" layoutInCell="1" allowOverlap="1" wp14:anchorId="522CE4B8" wp14:editId="450ECFC2">
+          <wp:anchor distT="0" distB="0" distL="114300" distR="114300" simplePos="0" relativeHeight="251649536" behindDoc="1" locked="0" layoutInCell="1" allowOverlap="1" wp14:anchorId="522CE4B8" wp14:editId="10EE4A22">
             <wp:simplePos x="0" y="0"/>
             <wp:positionH relativeFrom="column">
               <wp:posOffset>130093</wp:posOffset>
@@ -39614,7 +40049,7 @@
           <w:noProof/>
         </w:rPr>
         <w:drawing>
-          <wp:anchor distT="0" distB="0" distL="114300" distR="114300" simplePos="0" relativeHeight="251631616" behindDoc="1" locked="0" layoutInCell="1" allowOverlap="1" wp14:anchorId="3DEA49AA" wp14:editId="49EB4FF4">
+          <wp:anchor distT="0" distB="0" distL="114300" distR="114300" simplePos="0" relativeHeight="251627008" behindDoc="1" locked="0" layoutInCell="1" allowOverlap="1" wp14:anchorId="3DEA49AA" wp14:editId="6FC3014E">
             <wp:simplePos x="0" y="0"/>
             <wp:positionH relativeFrom="column">
               <wp:posOffset>-5900088</wp:posOffset>
@@ -39856,7 +40291,7 @@
           <w:u w:val="none"/>
         </w:rPr>
         <w:drawing>
-          <wp:anchor distT="0" distB="0" distL="114300" distR="114300" simplePos="0" relativeHeight="251674624" behindDoc="1" locked="0" layoutInCell="1" allowOverlap="1" wp14:anchorId="18413A93" wp14:editId="4FB8D278">
+          <wp:anchor distT="0" distB="0" distL="114300" distR="114300" simplePos="0" relativeHeight="251675136" behindDoc="1" locked="0" layoutInCell="1" allowOverlap="1" wp14:anchorId="18413A93" wp14:editId="2ADCC902">
             <wp:simplePos x="0" y="0"/>
             <wp:positionH relativeFrom="column">
               <wp:posOffset>2617829</wp:posOffset>
@@ -39933,7 +40368,7 @@
           <w:noProof/>
         </w:rPr>
         <w:pict w14:anchorId="2C1C0DC6">
-          <v:shape id="_x0000_s1073" type="#_x0000_t13" style="position:absolute;left:0;text-align:left;margin-left:126.7pt;margin-top:11.65pt;width:69.7pt;height:21.85pt;z-index:251742720;visibility:visible;mso-position-horizontal-relative:text;mso-position-vertical-relative:text;mso-width-relative:margin;v-text-anchor:middle" o:gfxdata="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" adj="15393" fillcolor="white [3201]" strokecolor="#70ad47 [3209]" strokeweight="1pt"/>
+          <v:shape id="_x0000_s1073" type="#_x0000_t13" style="position:absolute;left:0;text-align:left;margin-left:126.7pt;margin-top:11.65pt;width:69.7pt;height:21.85pt;z-index:251743744;visibility:visible;mso-position-horizontal-relative:text;mso-position-vertical-relative:text;mso-width-relative:margin;v-text-anchor:middle" o:gfxdata="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" adj="15393" fillcolor="white [3201]" strokecolor="#70ad47 [3209]" strokeweight="1pt"/>
         </w:pict>
       </w:r>
       <w:r>
@@ -40040,7 +40475,7 @@
           <w:u w:val="none"/>
         </w:rPr>
         <w:drawing>
-          <wp:anchor distT="0" distB="0" distL="114300" distR="114300" simplePos="0" relativeHeight="251679744" behindDoc="1" locked="0" layoutInCell="1" allowOverlap="1" wp14:anchorId="695DFFF2" wp14:editId="5104B627">
+          <wp:anchor distT="0" distB="0" distL="114300" distR="114300" simplePos="0" relativeHeight="251680256" behindDoc="1" locked="0" layoutInCell="1" allowOverlap="1" wp14:anchorId="695DFFF2" wp14:editId="731812E9">
             <wp:simplePos x="0" y="0"/>
             <wp:positionH relativeFrom="column">
               <wp:posOffset>2727933</wp:posOffset>
@@ -40117,7 +40552,7 @@
           <w:noProof/>
         </w:rPr>
         <w:pict w14:anchorId="2C1C0DC6">
-          <v:shape id="_x0000_s1074" type="#_x0000_t13" style="position:absolute;left:0;text-align:left;margin-left:124.95pt;margin-top:11.1pt;width:69.7pt;height:21.85pt;z-index:251743744;visibility:visible;mso-position-horizontal-relative:text;mso-position-vertical-relative:text;mso-width-relative:margin;v-text-anchor:middle" o:gfxdata="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" adj="15393" fillcolor="white [3201]" strokecolor="#70ad47 [3209]" strokeweight="1pt"/>
+          <v:shape id="_x0000_s1074" type="#_x0000_t13" style="position:absolute;left:0;text-align:left;margin-left:124.95pt;margin-top:11.1pt;width:69.7pt;height:21.85pt;z-index:251744768;visibility:visible;mso-position-horizontal-relative:text;mso-position-vertical-relative:text;mso-width-relative:margin;v-text-anchor:middle" o:gfxdata="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" adj="15393" fillcolor="white [3201]" strokecolor="#70ad47 [3209]" strokeweight="1pt"/>
         </w:pict>
       </w:r>
       <w:r>
@@ -40224,7 +40659,7 @@
           <w:u w:val="none"/>
         </w:rPr>
         <w:drawing>
-          <wp:anchor distT="0" distB="0" distL="114300" distR="114300" simplePos="0" relativeHeight="251687936" behindDoc="1" locked="0" layoutInCell="1" allowOverlap="1" wp14:anchorId="153D35C4" wp14:editId="02F38AF7">
+          <wp:anchor distT="0" distB="0" distL="114300" distR="114300" simplePos="0" relativeHeight="251688448" behindDoc="1" locked="0" layoutInCell="1" allowOverlap="1" wp14:anchorId="153D35C4" wp14:editId="29A9B8C5">
             <wp:simplePos x="0" y="0"/>
             <wp:positionH relativeFrom="column">
               <wp:posOffset>2927902</wp:posOffset>
@@ -40301,7 +40736,7 @@
           <w:noProof/>
         </w:rPr>
         <w:pict w14:anchorId="2C1C0DC6">
-          <v:shape id="_x0000_s1075" type="#_x0000_t13" style="position:absolute;left:0;text-align:left;margin-left:138.05pt;margin-top:9.65pt;width:69.7pt;height:21.85pt;z-index:251744768;visibility:visible;mso-position-horizontal-relative:text;mso-position-vertical-relative:text;mso-width-relative:margin;v-text-anchor:middle" o:gfxdata="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" adj="15393" fillcolor="white [3201]" strokecolor="#70ad47 [3209]" strokeweight="1pt"/>
+          <v:shape id="_x0000_s1075" type="#_x0000_t13" style="position:absolute;left:0;text-align:left;margin-left:138.05pt;margin-top:9.65pt;width:69.7pt;height:21.85pt;z-index:251745792;visibility:visible;mso-position-horizontal-relative:text;mso-position-vertical-relative:text;mso-width-relative:margin;v-text-anchor:middle" o:gfxdata="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" adj="15393" fillcolor="white [3201]" strokecolor="#70ad47 [3209]" strokeweight="1pt"/>
         </w:pict>
       </w:r>
       <w:r>
@@ -40426,7 +40861,7 @@
           <w:u w:val="none"/>
         </w:rPr>
         <w:drawing>
-          <wp:anchor distT="0" distB="0" distL="114300" distR="114300" simplePos="0" relativeHeight="251693056" behindDoc="1" locked="0" layoutInCell="1" allowOverlap="1" wp14:anchorId="150D5EF6" wp14:editId="1AF8EA75">
+          <wp:anchor distT="0" distB="0" distL="114300" distR="114300" simplePos="0" relativeHeight="251693568" behindDoc="1" locked="0" layoutInCell="1" allowOverlap="1" wp14:anchorId="150D5EF6" wp14:editId="0CCBB871">
             <wp:simplePos x="0" y="0"/>
             <wp:positionH relativeFrom="column">
               <wp:posOffset>2944937</wp:posOffset>
@@ -40506,7 +40941,7 @@
           <w:noProof/>
         </w:rPr>
         <w:pict w14:anchorId="2C1C0DC6">
-          <v:shape id="_x0000_s1076" type="#_x0000_t13" style="position:absolute;left:0;text-align:left;margin-left:138.05pt;margin-top:11.35pt;width:69.7pt;height:21.85pt;z-index:251745792;visibility:visible;mso-position-horizontal-relative:text;mso-position-vertical-relative:text;mso-width-relative:margin;v-text-anchor:middle" o:gfxdata="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" adj="15393" fillcolor="white [3201]" strokecolor="#70ad47 [3209]" strokeweight="1pt"/>
+          <v:shape id="_x0000_s1076" type="#_x0000_t13" style="position:absolute;left:0;text-align:left;margin-left:138.05pt;margin-top:11.35pt;width:69.7pt;height:21.85pt;z-index:251746816;visibility:visible;mso-position-horizontal-relative:text;mso-position-vertical-relative:text;mso-width-relative:margin;v-text-anchor:middle" o:gfxdata="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" adj="15393" fillcolor="white [3201]" strokecolor="#70ad47 [3209]" strokeweight="1pt"/>
         </w:pict>
       </w:r>
       <w:r>
@@ -40987,15 +41422,7 @@
           <w:color w:val="auto"/>
           <w:u w:val="none"/>
         </w:rPr>
-        <w:t xml:space="preserve"> </w:t>
-      </w:r>
-      <w:r>
-        <w:rPr>
-          <w:rStyle w:val="Collegamentoipertestuale"/>
-          <w:color w:val="auto"/>
-          <w:u w:val="none"/>
-        </w:rPr>
-        <w:t xml:space="preserve">sono </w:t>
+        <w:t xml:space="preserve"> sono </w:t>
       </w:r>
       <w:r>
         <w:rPr>
@@ -41074,13 +41501,14 @@
           <w:rStyle w:val="Collegamentoipertestuale"/>
           <w:rFonts w:ascii="Aptos Black" w:hAnsi="Aptos Black"/>
           <w:bCs/>
+          <w:noProof/>
           <w:color w:val="000000" w:themeColor="text1"/>
           <w:sz w:val="32"/>
           <w:szCs w:val="32"/>
           <w:u w:val="none"/>
         </w:rPr>
         <w:drawing>
-          <wp:anchor distT="0" distB="0" distL="114300" distR="114300" simplePos="0" relativeHeight="251746816" behindDoc="1" locked="0" layoutInCell="1" allowOverlap="1" wp14:anchorId="43A41E4D" wp14:editId="31DACA64">
+          <wp:anchor distT="0" distB="0" distL="114300" distR="114300" simplePos="0" relativeHeight="251695616" behindDoc="1" locked="0" layoutInCell="1" allowOverlap="1" wp14:anchorId="43A41E4D" wp14:editId="172C4E2A">
             <wp:simplePos x="0" y="0"/>
             <wp:positionH relativeFrom="column">
               <wp:posOffset>3175</wp:posOffset>
@@ -41462,6 +41890,7 @@
       <w:r>
         <w:rPr>
           <w:rStyle w:val="Collegamentoipertestuale"/>
+          <w:noProof/>
           <w:color w:val="auto"/>
           <w:u w:val="none"/>
         </w:rPr>
@@ -41675,21 +42104,7 @@
           <w:rStyle w:val="Collegamentoipertestuale"/>
           <w:color w:val="auto"/>
         </w:rPr>
-        <w:t xml:space="preserve"> venga</w:t>
-      </w:r>
-      <w:r>
-        <w:rPr>
-          <w:rStyle w:val="Collegamentoipertestuale"/>
-          <w:color w:val="auto"/>
-        </w:rPr>
-        <w:t xml:space="preserve"> mai</w:t>
-      </w:r>
-      <w:r>
-        <w:rPr>
-          <w:rStyle w:val="Collegamentoipertestuale"/>
-          <w:color w:val="auto"/>
-        </w:rPr>
-        <w:t xml:space="preserve"> applicato</w:t>
+        <w:t xml:space="preserve"> venga mai applicato</w:t>
       </w:r>
       <w:r>
         <w:rPr>
@@ -41833,23 +42248,107 @@
           <w:bCs/>
           <w:color w:val="auto"/>
         </w:rPr>
+        <w:t xml:space="preserve"> NON</w:t>
+      </w:r>
+      <w:r>
+        <w:rPr>
+          <w:rStyle w:val="Collegamentoipertestuale"/>
+          <w:color w:val="auto"/>
+        </w:rPr>
+        <w:t xml:space="preserve"> viene modificato</w:t>
+      </w:r>
+      <w:r>
+        <w:rPr>
+          <w:rStyle w:val="Collegamentoipertestuale"/>
+          <w:color w:val="auto"/>
+          <w:u w:val="none"/>
+        </w:rPr>
+        <w:t xml:space="preserve">, </w:t>
+      </w:r>
+      <w:r>
+        <w:rPr>
+          <w:rStyle w:val="Collegamentoipertestuale"/>
+          <w:b/>
+          <w:bCs/>
+          <w:color w:val="auto"/>
+        </w:rPr>
+        <w:t xml:space="preserve">solo lo stile </w:t>
+      </w:r>
+      <w:r>
+        <w:rPr>
+          <w:rStyle w:val="Collegamentoipertestuale"/>
+          <w:b/>
+          <w:bCs/>
+          <w:color w:val="auto"/>
+          <w:highlight w:val="blue"/>
+        </w:rPr>
+        <w:t>CSS</w:t>
+      </w:r>
+      <w:r>
+        <w:rPr>
+          <w:rStyle w:val="Collegamentoipertestuale"/>
+          <w:color w:val="auto"/>
+          <w:u w:val="none"/>
+        </w:rPr>
         <w:t xml:space="preserve"> </w:t>
       </w:r>
-      <w:r>
-        <w:rPr>
-          <w:rStyle w:val="Collegamentoipertestuale"/>
-          <w:b/>
-          <w:bCs/>
-          <w:color w:val="auto"/>
-        </w:rPr>
-        <w:t>NON</w:t>
-      </w:r>
-      <w:r>
-        <w:rPr>
-          <w:rStyle w:val="Collegamentoipertestuale"/>
-          <w:color w:val="auto"/>
-        </w:rPr>
-        <w:t xml:space="preserve"> viene modificato</w:t>
+    </w:p>
+    <w:p>
+      <w:pPr>
+        <w:rPr>
+          <w:rStyle w:val="Collegamentoipertestuale"/>
+          <w:color w:val="auto"/>
+          <w:u w:val="none"/>
+        </w:rPr>
+      </w:pPr>
+      <w:r>
+        <w:rPr>
+          <w:rStyle w:val="Collegamentoipertestuale"/>
+          <w:color w:val="auto"/>
+          <w:u w:val="none"/>
+        </w:rPr>
+        <w:t xml:space="preserve">Una media query è </w:t>
+      </w:r>
+      <w:r>
+        <w:rPr>
+          <w:rStyle w:val="Collegamentoipertestuale"/>
+          <w:color w:val="auto"/>
+        </w:rPr>
+        <w:t>un'espressione logica</w:t>
+      </w:r>
+      <w:r>
+        <w:rPr>
+          <w:rStyle w:val="Collegamentoipertestuale"/>
+          <w:color w:val="auto"/>
+          <w:u w:val="none"/>
+        </w:rPr>
+        <w:t xml:space="preserve">: </w:t>
+      </w:r>
+      <w:r>
+        <w:rPr>
+          <w:rStyle w:val="Collegamentoipertestuale"/>
+          <w:b/>
+          <w:bCs/>
+          <w:color w:val="auto"/>
+        </w:rPr>
+        <w:t>true</w:t>
+      </w:r>
+      <w:r>
+        <w:rPr>
+          <w:rStyle w:val="Collegamentoipertestuale"/>
+          <w:color w:val="auto"/>
+          <w:u w:val="none"/>
+        </w:rPr>
+        <w:t xml:space="preserve"> o </w:t>
+      </w:r>
+      <w:r>
+        <w:rPr>
+          <w:rStyle w:val="Collegamentoipertestuale"/>
+          <w:b/>
+          <w:bCs/>
+          <w:color w:val="auto"/>
+        </w:rPr>
+        <w:t>false</w:t>
       </w:r>
       <w:r>
         <w:rPr>
@@ -41862,99 +42361,6 @@
       <w:r>
         <w:rPr>
           <w:rStyle w:val="Collegamentoipertestuale"/>
-          <w:b/>
-          <w:bCs/>
-          <w:color w:val="auto"/>
-        </w:rPr>
-        <w:t xml:space="preserve">solo lo stile </w:t>
-      </w:r>
-      <w:r>
-        <w:rPr>
-          <w:rStyle w:val="Collegamentoipertestuale"/>
-          <w:b/>
-          <w:bCs/>
-          <w:color w:val="auto"/>
-          <w:highlight w:val="blue"/>
-        </w:rPr>
-        <w:t>CSS</w:t>
-      </w:r>
-      <w:r>
-        <w:rPr>
-          <w:rStyle w:val="Collegamentoipertestuale"/>
-          <w:color w:val="auto"/>
-          <w:u w:val="none"/>
-        </w:rPr>
-        <w:t xml:space="preserve"> </w:t>
-      </w:r>
-    </w:p>
-    <w:p>
-      <w:pPr>
-        <w:rPr>
-          <w:rStyle w:val="Collegamentoipertestuale"/>
-          <w:color w:val="auto"/>
-          <w:u w:val="none"/>
-        </w:rPr>
-      </w:pPr>
-      <w:r>
-        <w:rPr>
-          <w:rStyle w:val="Collegamentoipertestuale"/>
-          <w:color w:val="auto"/>
-          <w:u w:val="none"/>
-        </w:rPr>
-        <w:t xml:space="preserve">Una media query è </w:t>
-      </w:r>
-      <w:r>
-        <w:rPr>
-          <w:rStyle w:val="Collegamentoipertestuale"/>
-          <w:color w:val="auto"/>
-        </w:rPr>
-        <w:t>un'espressione logica</w:t>
-      </w:r>
-      <w:r>
-        <w:rPr>
-          <w:rStyle w:val="Collegamentoipertestuale"/>
-          <w:color w:val="auto"/>
-          <w:u w:val="none"/>
-        </w:rPr>
-        <w:t xml:space="preserve">: </w:t>
-      </w:r>
-      <w:r>
-        <w:rPr>
-          <w:rStyle w:val="Collegamentoipertestuale"/>
-          <w:b/>
-          <w:bCs/>
-          <w:color w:val="auto"/>
-        </w:rPr>
-        <w:t>true</w:t>
-      </w:r>
-      <w:r>
-        <w:rPr>
-          <w:rStyle w:val="Collegamentoipertestuale"/>
-          <w:color w:val="auto"/>
-          <w:u w:val="none"/>
-        </w:rPr>
-        <w:t xml:space="preserve"> o </w:t>
-      </w:r>
-      <w:r>
-        <w:rPr>
-          <w:rStyle w:val="Collegamentoipertestuale"/>
-          <w:b/>
-          <w:bCs/>
-          <w:color w:val="auto"/>
-        </w:rPr>
-        <w:t>false</w:t>
-      </w:r>
-      <w:r>
-        <w:rPr>
-          <w:rStyle w:val="Collegamentoipertestuale"/>
-          <w:color w:val="auto"/>
-          <w:u w:val="none"/>
-        </w:rPr>
-        <w:t xml:space="preserve">, </w:t>
-      </w:r>
-      <w:r>
-        <w:rPr>
-          <w:rStyle w:val="Collegamentoipertestuale"/>
           <w:color w:val="auto"/>
           <w:u w:val="none"/>
         </w:rPr>
@@ -41989,11 +42395,12 @@
       <w:r>
         <w:rPr>
           <w:rStyle w:val="Collegamentoipertestuale"/>
+          <w:noProof/>
           <w:color w:val="auto"/>
           <w:u w:val="none"/>
         </w:rPr>
         <w:drawing>
-          <wp:anchor distT="0" distB="0" distL="114300" distR="114300" simplePos="0" relativeHeight="251658240" behindDoc="1" locked="0" layoutInCell="1" allowOverlap="1" wp14:anchorId="02371B6F" wp14:editId="2E964AC5">
+          <wp:anchor distT="0" distB="0" distL="114300" distR="114300" simplePos="0" relativeHeight="251656704" behindDoc="1" locked="0" layoutInCell="1" allowOverlap="1" wp14:anchorId="02371B6F" wp14:editId="68767948">
             <wp:simplePos x="0" y="0"/>
             <wp:positionH relativeFrom="column">
               <wp:posOffset>3148</wp:posOffset>

</xml_diff>

<commit_message>
fixed the ex: number 1 and number 2 of section 9 (responsive-web-pages)
</commit_message>
<xml_diff>
--- a/APPUNTI/00-HTML CSS APPUNTI.docx
+++ b/APPUNTI/00-HTML CSS APPUNTI.docx
@@ -7850,7 +7850,7 @@
           <w:noProof/>
         </w:rPr>
         <w:drawing>
-          <wp:anchor distT="0" distB="0" distL="114300" distR="114300" simplePos="0" relativeHeight="251657728" behindDoc="1" locked="0" layoutInCell="1" allowOverlap="1" wp14:anchorId="365E2E38" wp14:editId="39F9EA0D">
+          <wp:anchor distT="0" distB="0" distL="114300" distR="114300" simplePos="0" relativeHeight="251655680" behindDoc="1" locked="0" layoutInCell="1" allowOverlap="1" wp14:anchorId="365E2E38" wp14:editId="39F9EA0D">
             <wp:simplePos x="0" y="0"/>
             <wp:positionH relativeFrom="page">
               <wp:posOffset>5390874</wp:posOffset>
@@ -7925,7 +7925,7 @@
           <w:noProof/>
         </w:rPr>
         <w:drawing>
-          <wp:anchor distT="0" distB="0" distL="114300" distR="114300" simplePos="0" relativeHeight="251656704" behindDoc="1" locked="0" layoutInCell="1" allowOverlap="1" wp14:anchorId="687C01B6" wp14:editId="022093F6">
+          <wp:anchor distT="0" distB="0" distL="114300" distR="114300" simplePos="0" relativeHeight="251653632" behindDoc="1" locked="0" layoutInCell="1" allowOverlap="1" wp14:anchorId="687C01B6" wp14:editId="022093F6">
             <wp:simplePos x="0" y="0"/>
             <wp:positionH relativeFrom="margin">
               <wp:posOffset>122555</wp:posOffset>
@@ -10100,7 +10100,7 @@
           <w:noProof/>
         </w:rPr>
         <w:drawing>
-          <wp:anchor distT="0" distB="0" distL="114300" distR="114300" simplePos="0" relativeHeight="251665920" behindDoc="1" locked="0" layoutInCell="1" allowOverlap="1" wp14:anchorId="07354E6A" wp14:editId="3E1D9DB5">
+          <wp:anchor distT="0" distB="0" distL="114300" distR="114300" simplePos="0" relativeHeight="251664896" behindDoc="1" locked="0" layoutInCell="1" allowOverlap="1" wp14:anchorId="07354E6A" wp14:editId="3E1D9DB5">
             <wp:simplePos x="0" y="0"/>
             <wp:positionH relativeFrom="column">
               <wp:posOffset>160517</wp:posOffset>
@@ -15729,7 +15729,22 @@
           <w:color w:val="auto"/>
           <w:u w:val="none"/>
         </w:rPr>
-        <w:t xml:space="preserve"> applicate automaticamente dal browser a tutte le pagine web, indipendentemente dallo stile specificato dallo sviluppatore web. Queste regole stabiliscono come gli elementi HTML di base dovrebbero essere visualizzati sullo schermo, garantendo una base uniforme per l'esperienza di navigazione.</w:t>
+        <w:t xml:space="preserve"> applicate </w:t>
+      </w:r>
+      <w:r>
+        <w:rPr>
+          <w:rStyle w:val="Collegamentoipertestuale"/>
+          <w:color w:val="auto"/>
+        </w:rPr>
+        <w:t>automaticamente dal browser</w:t>
+      </w:r>
+      <w:r>
+        <w:rPr>
+          <w:rStyle w:val="Collegamentoipertestuale"/>
+          <w:color w:val="auto"/>
+          <w:u w:val="none"/>
+        </w:rPr>
+        <w:t xml:space="preserve"> a tutte le pagine web, indipendentemente dallo stile specificato dallo sviluppatore web. Queste regole stabiliscono come gli elementi HTML di base dovrebbero essere visualizzati sullo schermo, garantendo una base uniforme per l'esperienza di navigazione.</w:t>
       </w:r>
     </w:p>
     <w:p>
@@ -16681,7 +16696,19 @@
           <w:rPr>
             <w:rStyle w:val="Collegamentoipertestuale"/>
           </w:rPr>
-          <w:t>https://developer.mozilla.org/en-US/docs/Web/CSS/CSS_Properties_Reference</w:t>
+          <w:t>https://developer.mozilla.org</w:t>
+        </w:r>
+        <w:r>
+          <w:rPr>
+            <w:rStyle w:val="Collegamentoipertestuale"/>
+          </w:rPr>
+          <w:t>/</w:t>
+        </w:r>
+        <w:r>
+          <w:rPr>
+            <w:rStyle w:val="Collegamentoipertestuale"/>
+          </w:rPr>
+          <w:t>en-US/docs/Web/CSS/CSS_Properties_Reference</w:t>
         </w:r>
       </w:hyperlink>
     </w:p>
@@ -17013,7 +17040,19 @@
           <w:rPr>
             <w:rStyle w:val="Collegamentoipertestuale"/>
           </w:rPr>
-          <w:t>CLICCA QUI</w:t>
+          <w:t>CLICCA Q</w:t>
+        </w:r>
+        <w:r>
+          <w:rPr>
+            <w:rStyle w:val="Collegamentoipertestuale"/>
+          </w:rPr>
+          <w:t>U</w:t>
+        </w:r>
+        <w:r>
+          <w:rPr>
+            <w:rStyle w:val="Collegamentoipertestuale"/>
+          </w:rPr>
+          <w:t>I</w:t>
         </w:r>
       </w:hyperlink>
     </w:p>
@@ -17207,18 +17246,81 @@
       <w:r>
         <w:rPr>
           <w:rStyle w:val="Collegamentoipertestuale"/>
+          <w:b/>
+          <w:bCs/>
+          <w:color w:val="auto"/>
+          <w:highlight w:val="cyan"/>
+        </w:rPr>
+        <w:t>LISTA PSEUDOCLASSI</w:t>
+      </w:r>
+      <w:r>
+        <w:rPr>
+          <w:rStyle w:val="Collegamentoipertestuale"/>
+          <w:color w:val="auto"/>
+          <w:u w:val="none"/>
+        </w:rPr>
+        <w:t xml:space="preserve">   </w:t>
+      </w:r>
+      <w:r>
+        <w:rPr>
+          <w:rStyle w:val="Collegamentoipertestuale"/>
+          <w:color w:val="auto"/>
+          <w:u w:val="none"/>
+        </w:rPr>
+        <w:sym w:font="Wingdings" w:char="F0E0"/>
+      </w:r>
+      <w:r>
+        <w:rPr>
+          <w:rStyle w:val="Collegamentoipertestuale"/>
+          <w:color w:val="auto"/>
+          <w:u w:val="none"/>
+        </w:rPr>
+        <w:t xml:space="preserve">   </w:t>
+      </w:r>
+      <w:hyperlink r:id="rId95" w:history="1">
+        <w:r>
+          <w:rPr>
+            <w:rStyle w:val="Collegamentoipertestuale"/>
+          </w:rPr>
+          <w:t>Pseudo-classes - CSS: Ca</w:t>
+        </w:r>
+        <w:r>
+          <w:rPr>
+            <w:rStyle w:val="Collegamentoipertestuale"/>
+          </w:rPr>
+          <w:t>s</w:t>
+        </w:r>
+        <w:r>
+          <w:rPr>
+            <w:rStyle w:val="Collegamentoipertestuale"/>
+          </w:rPr>
+          <w:t>cading Style Sheets | MDN (mozilla.org)</w:t>
+        </w:r>
+      </w:hyperlink>
+    </w:p>
+    <w:p>
+      <w:pPr>
+        <w:rPr>
+          <w:rStyle w:val="Collegamentoipertestuale"/>
+          <w:color w:val="auto"/>
+          <w:u w:val="none"/>
+        </w:rPr>
+      </w:pPr>
+      <w:r>
+        <w:rPr>
+          <w:rStyle w:val="Collegamentoipertestuale"/>
           <w:noProof/>
           <w:color w:val="auto"/>
           <w:u w:val="none"/>
         </w:rPr>
         <w:drawing>
-          <wp:anchor distT="0" distB="0" distL="114300" distR="114300" simplePos="0" relativeHeight="251599360" behindDoc="1" locked="0" layoutInCell="1" allowOverlap="1" wp14:anchorId="7B981381" wp14:editId="4047CFB7">
+          <wp:anchor distT="0" distB="0" distL="114300" distR="114300" simplePos="0" relativeHeight="251654144" behindDoc="1" locked="0" layoutInCell="1" allowOverlap="1" wp14:anchorId="7B981381" wp14:editId="41AD2E88">
             <wp:simplePos x="0" y="0"/>
             <wp:positionH relativeFrom="margin">
-              <wp:align>left</wp:align>
+              <wp:posOffset>0</wp:posOffset>
             </wp:positionH>
             <wp:positionV relativeFrom="paragraph">
-              <wp:posOffset>215799</wp:posOffset>
+              <wp:posOffset>55365</wp:posOffset>
             </wp:positionV>
             <wp:extent cx="1962424" cy="552527"/>
             <wp:effectExtent l="0" t="0" r="0" b="0"/>
@@ -17243,7 +17345,7 @@
                     <pic:cNvPicPr/>
                   </pic:nvPicPr>
                   <pic:blipFill>
-                    <a:blip r:embed="rId95">
+                    <a:blip r:embed="rId96">
                       <a:extLst>
                         <a:ext uri="{28A0092B-C50C-407E-A947-70E740481C1C}">
                           <a14:useLocalDpi xmlns:a14="http://schemas.microsoft.com/office/drawing/2010/main" val="0"/>
@@ -17269,66 +17371,6 @@
           </wp:anchor>
         </w:drawing>
       </w:r>
-      <w:r>
-        <w:rPr>
-          <w:rStyle w:val="Collegamentoipertestuale"/>
-          <w:b/>
-          <w:bCs/>
-          <w:color w:val="auto"/>
-          <w:highlight w:val="cyan"/>
-        </w:rPr>
-        <w:t>LISTA PSEUDOCLASSI</w:t>
-      </w:r>
-      <w:r>
-        <w:rPr>
-          <w:rStyle w:val="Collegamentoipertestuale"/>
-          <w:color w:val="auto"/>
-          <w:u w:val="none"/>
-        </w:rPr>
-        <w:t xml:space="preserve">   </w:t>
-      </w:r>
-      <w:r>
-        <w:rPr>
-          <w:rStyle w:val="Collegamentoipertestuale"/>
-          <w:color w:val="auto"/>
-          <w:u w:val="none"/>
-        </w:rPr>
-        <w:sym w:font="Wingdings" w:char="F0E0"/>
-      </w:r>
-      <w:r>
-        <w:rPr>
-          <w:rStyle w:val="Collegamentoipertestuale"/>
-          <w:color w:val="auto"/>
-          <w:u w:val="none"/>
-        </w:rPr>
-        <w:t xml:space="preserve">   </w:t>
-      </w:r>
-      <w:hyperlink r:id="rId96" w:history="1">
-        <w:r>
-          <w:rPr>
-            <w:rStyle w:val="Collegamentoipertestuale"/>
-          </w:rPr>
-          <w:t>Pseudo-classes - CSS: Cascading Style Sheets | MDN (mozilla.org)</w:t>
-        </w:r>
-      </w:hyperlink>
-    </w:p>
-    <w:p>
-      <w:pPr>
-        <w:rPr>
-          <w:rStyle w:val="Collegamentoipertestuale"/>
-          <w:color w:val="auto"/>
-          <w:u w:val="none"/>
-        </w:rPr>
-      </w:pPr>
-    </w:p>
-    <w:p>
-      <w:pPr>
-        <w:rPr>
-          <w:rStyle w:val="Collegamentoipertestuale"/>
-          <w:color w:val="auto"/>
-          <w:u w:val="none"/>
-        </w:rPr>
-      </w:pPr>
     </w:p>
     <w:p>
       <w:pPr>
@@ -20562,23 +20604,7 @@
             <w:b/>
             <w:bCs/>
           </w:rPr>
-          <w:t>ESEM</w:t>
-        </w:r>
-        <w:r>
-          <w:rPr>
-            <w:rStyle w:val="Collegamentoipertestuale"/>
-            <w:b/>
-            <w:bCs/>
-          </w:rPr>
-          <w:t>P</w:t>
-        </w:r>
-        <w:r>
-          <w:rPr>
-            <w:rStyle w:val="Collegamentoipertestuale"/>
-            <w:b/>
-            <w:bCs/>
-          </w:rPr>
-          <w:t>I</w:t>
+          <w:t>ESEMPI</w:t>
         </w:r>
         <w:r>
           <w:rPr>
@@ -23706,23 +23732,7 @@
             <w:b/>
             <w:bCs/>
           </w:rPr>
-          <w:t>ESE</w:t>
-        </w:r>
-        <w:r>
-          <w:rPr>
-            <w:rStyle w:val="Collegamentoipertestuale"/>
-            <w:b/>
-            <w:bCs/>
-          </w:rPr>
-          <w:t>M</w:t>
-        </w:r>
-        <w:r>
-          <w:rPr>
-            <w:rStyle w:val="Collegamentoipertestuale"/>
-            <w:b/>
-            <w:bCs/>
-          </w:rPr>
-          <w:t>PI</w:t>
+          <w:t>ESEMPI</w:t>
         </w:r>
         <w:r>
           <w:rPr>
@@ -24144,23 +24154,7 @@
             <w:b/>
             <w:bCs/>
           </w:rPr>
-          <w:t>ESE</w:t>
-        </w:r>
-        <w:r>
-          <w:rPr>
-            <w:rStyle w:val="Collegamentoipertestuale"/>
-            <w:b/>
-            <w:bCs/>
-          </w:rPr>
-          <w:t>M</w:t>
-        </w:r>
-        <w:r>
-          <w:rPr>
-            <w:rStyle w:val="Collegamentoipertestuale"/>
-            <w:b/>
-            <w:bCs/>
-          </w:rPr>
-          <w:t>PI</w:t>
+          <w:t>ESEMPI</w:t>
         </w:r>
         <w:r>
           <w:rPr>
@@ -25594,7 +25588,7 @@
           <w:u w:val="none"/>
         </w:rPr>
         <w:drawing>
-          <wp:anchor distT="0" distB="0" distL="114300" distR="114300" simplePos="0" relativeHeight="251651584" behindDoc="1" locked="0" layoutInCell="1" allowOverlap="1" wp14:anchorId="30DA0CD3" wp14:editId="4F2CE72F">
+          <wp:anchor distT="0" distB="0" distL="114300" distR="114300" simplePos="0" relativeHeight="251649536" behindDoc="1" locked="0" layoutInCell="1" allowOverlap="1" wp14:anchorId="30DA0CD3" wp14:editId="4F2CE72F">
             <wp:simplePos x="0" y="0"/>
             <wp:positionH relativeFrom="column">
               <wp:posOffset>4927041</wp:posOffset>
@@ -25663,7 +25657,7 @@
           <w:u w:val="none"/>
         </w:rPr>
         <w:drawing>
-          <wp:anchor distT="0" distB="0" distL="114300" distR="114300" simplePos="0" relativeHeight="251649536" behindDoc="1" locked="0" layoutInCell="1" allowOverlap="1" wp14:anchorId="73FF86A1" wp14:editId="2E703121">
+          <wp:anchor distT="0" distB="0" distL="114300" distR="114300" simplePos="0" relativeHeight="251646464" behindDoc="1" locked="0" layoutInCell="1" allowOverlap="1" wp14:anchorId="73FF86A1" wp14:editId="2E703121">
             <wp:simplePos x="0" y="0"/>
             <wp:positionH relativeFrom="margin">
               <wp:align>left</wp:align>
@@ -25979,7 +25973,7 @@
           <w:u w:val="none"/>
         </w:rPr>
         <w:drawing>
-          <wp:anchor distT="0" distB="0" distL="114300" distR="114300" simplePos="0" relativeHeight="251644416" behindDoc="1" locked="0" layoutInCell="1" allowOverlap="1" wp14:anchorId="46617452" wp14:editId="20978271">
+          <wp:anchor distT="0" distB="0" distL="114300" distR="114300" simplePos="0" relativeHeight="251643392" behindDoc="1" locked="0" layoutInCell="1" allowOverlap="1" wp14:anchorId="46617452" wp14:editId="20978271">
             <wp:simplePos x="0" y="0"/>
             <wp:positionH relativeFrom="column">
               <wp:posOffset>4977841</wp:posOffset>
@@ -26046,7 +26040,7 @@
           <w:szCs w:val="32"/>
         </w:rPr>
         <w:drawing>
-          <wp:anchor distT="0" distB="0" distL="114300" distR="114300" simplePos="0" relativeHeight="251640320" behindDoc="1" locked="0" layoutInCell="1" allowOverlap="1" wp14:anchorId="1FE0EA37" wp14:editId="69B6207A">
+          <wp:anchor distT="0" distB="0" distL="114300" distR="114300" simplePos="0" relativeHeight="251639296" behindDoc="1" locked="0" layoutInCell="1" allowOverlap="1" wp14:anchorId="1FE0EA37" wp14:editId="69B6207A">
             <wp:simplePos x="0" y="0"/>
             <wp:positionH relativeFrom="margin">
               <wp:posOffset>43459</wp:posOffset>
@@ -26120,7 +26114,7 @@
           <w:szCs w:val="32"/>
         </w:rPr>
         <w:drawing>
-          <wp:anchor distT="0" distB="0" distL="114300" distR="114300" simplePos="0" relativeHeight="251639296" behindDoc="1" locked="0" layoutInCell="1" allowOverlap="1" wp14:anchorId="1B9B7D61" wp14:editId="21197BFB">
+          <wp:anchor distT="0" distB="0" distL="114300" distR="114300" simplePos="0" relativeHeight="251638272" behindDoc="1" locked="0" layoutInCell="1" allowOverlap="1" wp14:anchorId="1B9B7D61" wp14:editId="21197BFB">
             <wp:simplePos x="0" y="0"/>
             <wp:positionH relativeFrom="margin">
               <wp:align>center</wp:align>
@@ -26393,7 +26387,7 @@
           <w:szCs w:val="32"/>
         </w:rPr>
         <w:drawing>
-          <wp:anchor distT="0" distB="0" distL="114300" distR="114300" simplePos="0" relativeHeight="251647488" behindDoc="1" locked="0" layoutInCell="1" allowOverlap="1" wp14:anchorId="5E8289E0" wp14:editId="08ADCA13">
+          <wp:anchor distT="0" distB="0" distL="114300" distR="114300" simplePos="0" relativeHeight="251645440" behindDoc="1" locked="0" layoutInCell="1" allowOverlap="1" wp14:anchorId="5E8289E0" wp14:editId="08ADCA13">
             <wp:simplePos x="0" y="0"/>
             <wp:positionH relativeFrom="column">
               <wp:posOffset>3639160</wp:posOffset>
@@ -26552,7 +26546,7 @@
           <w:u w:val="none"/>
         </w:rPr>
         <w:drawing>
-          <wp:anchor distT="0" distB="0" distL="114300" distR="114300" simplePos="0" relativeHeight="251654656" behindDoc="1" locked="0" layoutInCell="1" allowOverlap="1" wp14:anchorId="7FF8BAE4" wp14:editId="4394D89A">
+          <wp:anchor distT="0" distB="0" distL="114300" distR="114300" simplePos="0" relativeHeight="251651584" behindDoc="1" locked="0" layoutInCell="1" allowOverlap="1" wp14:anchorId="7FF8BAE4" wp14:editId="4394D89A">
             <wp:simplePos x="0" y="0"/>
             <wp:positionH relativeFrom="margin">
               <wp:posOffset>2053566</wp:posOffset>
@@ -26747,14 +26741,6 @@
       </w:pPr>
       <w:r>
         <w:rPr>
-          <w:noProof/>
-        </w:rPr>
-        <w:pict w14:anchorId="0D1D5641">
-          <v:shape id="Freccia a destra 2087773346" o:spid="_x0000_s1039" type="#_x0000_t13" style="position:absolute;left:0;text-align:left;margin-left:235.45pt;margin-top:11.45pt;width:38pt;height:21.85pt;z-index:251723264;visibility:visible;mso-position-horizontal-relative:text;mso-position-vertical-relative:text;mso-width-relative:margin;v-text-anchor:middle" o:gfxdata="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" adj="15393" fillcolor="white [3201]" strokecolor="#70ad47 [3209]" strokeweight="1pt"/>
-        </w:pict>
-      </w:r>
-      <w:r>
-        <w:rPr>
           <w:rStyle w:val="Collegamentoipertestuale"/>
           <w:rFonts w:ascii="Aptos Black" w:hAnsi="Aptos Black"/>
           <w:bCs/>
@@ -26765,7 +26751,90 @@
           <w:u w:val="none"/>
         </w:rPr>
         <w:drawing>
-          <wp:anchor distT="0" distB="0" distL="114300" distR="114300" simplePos="0" relativeHeight="251662848" behindDoc="1" locked="0" layoutInCell="1" allowOverlap="1" wp14:anchorId="2DDF347B" wp14:editId="40466AA8">
+          <wp:anchor distT="0" distB="0" distL="114300" distR="114300" simplePos="0" relativeHeight="251656192" behindDoc="1" locked="0" layoutInCell="1" allowOverlap="1" wp14:anchorId="1A0CCAE0" wp14:editId="58F882D4">
+            <wp:simplePos x="0" y="0"/>
+            <wp:positionH relativeFrom="margin">
+              <wp:posOffset>2139136</wp:posOffset>
+            </wp:positionH>
+            <wp:positionV relativeFrom="paragraph">
+              <wp:posOffset>654373</wp:posOffset>
+            </wp:positionV>
+            <wp:extent cx="1997049" cy="251658"/>
+            <wp:effectExtent l="0" t="0" r="3810" b="0"/>
+            <wp:wrapTight wrapText="bothSides">
+              <wp:wrapPolygon edited="0">
+                <wp:start x="0" y="0"/>
+                <wp:lineTo x="0" y="19636"/>
+                <wp:lineTo x="21435" y="19636"/>
+                <wp:lineTo x="21435" y="0"/>
+                <wp:lineTo x="0" y="0"/>
+              </wp:wrapPolygon>
+            </wp:wrapTight>
+            <wp:docPr id="2087773349" name="Immagine 2087773349"/>
+            <wp:cNvGraphicFramePr>
+              <a:graphicFrameLocks xmlns:a="http://schemas.openxmlformats.org/drawingml/2006/main" noChangeAspect="1"/>
+            </wp:cNvGraphicFramePr>
+            <a:graphic xmlns:a="http://schemas.openxmlformats.org/drawingml/2006/main">
+              <a:graphicData uri="http://schemas.openxmlformats.org/drawingml/2006/picture">
+                <pic:pic xmlns:pic="http://schemas.openxmlformats.org/drawingml/2006/picture">
+                  <pic:nvPicPr>
+                    <pic:cNvPr id="1" name=""/>
+                    <pic:cNvPicPr/>
+                  </pic:nvPicPr>
+                  <pic:blipFill>
+                    <a:blip r:embed="rId152">
+                      <a:extLst>
+                        <a:ext uri="{28A0092B-C50C-407E-A947-70E740481C1C}">
+                          <a14:useLocalDpi xmlns:a14="http://schemas.microsoft.com/office/drawing/2010/main" val="0"/>
+                        </a:ext>
+                      </a:extLst>
+                    </a:blip>
+                    <a:stretch>
+                      <a:fillRect/>
+                    </a:stretch>
+                  </pic:blipFill>
+                  <pic:spPr>
+                    <a:xfrm>
+                      <a:off x="0" y="0"/>
+                      <a:ext cx="1997049" cy="251658"/>
+                    </a:xfrm>
+                    <a:prstGeom prst="rect">
+                      <a:avLst/>
+                    </a:prstGeom>
+                  </pic:spPr>
+                </pic:pic>
+              </a:graphicData>
+            </a:graphic>
+            <wp14:sizeRelH relativeFrom="margin">
+              <wp14:pctWidth>0</wp14:pctWidth>
+            </wp14:sizeRelH>
+            <wp14:sizeRelV relativeFrom="margin">
+              <wp14:pctHeight>0</wp14:pctHeight>
+            </wp14:sizeRelV>
+          </wp:anchor>
+        </w:drawing>
+      </w:r>
+      <w:r>
+        <w:rPr>
+          <w:noProof/>
+        </w:rPr>
+        <w:pict w14:anchorId="0D1D5641">
+          <v:shape id="Freccia a destra 2087773346" o:spid="_x0000_s1039" type="#_x0000_t13" style="position:absolute;left:0;text-align:left;margin-left:235.45pt;margin-top:11.45pt;width:38pt;height:21.85pt;z-index:251723264;visibility:visible;mso-position-horizontal-relative:text;mso-position-vertical-relative:text;mso-width-relative:margin;v-text-anchor:middle" o:gfxdata="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" adj="15393" fillcolor="white [3201]" strokecolor="#70ad47 [3209]" strokeweight="1pt"/>
+        </w:pict>
+      </w:r>
+      <w:r>
+        <w:rPr>
+          <w:rStyle w:val="Collegamentoipertestuale"/>
+          <w:rFonts w:ascii="Aptos Black" w:hAnsi="Aptos Black"/>
+          <w:bCs/>
+          <w:noProof/>
+          <w:color w:val="000000" w:themeColor="text1"/>
+          <w:sz w:val="32"/>
+          <w:szCs w:val="32"/>
+          <w:u w:val="none"/>
+        </w:rPr>
+        <w:drawing>
+          <wp:anchor distT="0" distB="0" distL="114300" distR="114300" simplePos="0" relativeHeight="251658240" behindDoc="1" locked="0" layoutInCell="1" allowOverlap="1" wp14:anchorId="2DDF347B" wp14:editId="40466AA8">
             <wp:simplePos x="0" y="0"/>
             <wp:positionH relativeFrom="margin">
               <wp:posOffset>4968240</wp:posOffset>
@@ -26796,7 +26865,7 @@
                     <pic:cNvPicPr/>
                   </pic:nvPicPr>
                   <pic:blipFill>
-                    <a:blip r:embed="rId152">
+                    <a:blip r:embed="rId153">
                       <a:extLst>
                         <a:ext uri="{28A0092B-C50C-407E-A947-70E740481C1C}">
                           <a14:useLocalDpi xmlns:a14="http://schemas.microsoft.com/office/drawing/2010/main" val="0"/>
@@ -26847,7 +26916,7 @@
           <w:u w:val="none"/>
         </w:rPr>
         <w:drawing>
-          <wp:anchor distT="0" distB="0" distL="114300" distR="114300" simplePos="0" relativeHeight="251655680" behindDoc="1" locked="0" layoutInCell="1" allowOverlap="1" wp14:anchorId="78D07E61" wp14:editId="0E2DDFC5">
+          <wp:anchor distT="0" distB="0" distL="114300" distR="114300" simplePos="0" relativeHeight="251655168" behindDoc="1" locked="0" layoutInCell="1" allowOverlap="1" wp14:anchorId="78D07E61" wp14:editId="0E2DDFC5">
             <wp:simplePos x="0" y="0"/>
             <wp:positionH relativeFrom="column">
               <wp:posOffset>-82982</wp:posOffset>
@@ -26878,7 +26947,7 @@
                     <pic:cNvPicPr/>
                   </pic:nvPicPr>
                   <pic:blipFill>
-                    <a:blip r:embed="rId153">
+                    <a:blip r:embed="rId154">
                       <a:extLst>
                         <a:ext uri="{28A0092B-C50C-407E-A947-70E740481C1C}">
                           <a14:useLocalDpi xmlns:a14="http://schemas.microsoft.com/office/drawing/2010/main" val="0"/>
@@ -26915,6 +26984,161 @@
       <w:pPr>
         <w:rPr>
           <w:rStyle w:val="Collegamentoipertestuale"/>
+          <w:color w:val="auto"/>
+        </w:rPr>
+      </w:pPr>
+      <w:r>
+        <w:rPr>
+          <w:rStyle w:val="Collegamentoipertestuale"/>
+          <w:color w:val="auto"/>
+          <w:u w:val="none"/>
+        </w:rPr>
+        <w:t>-</w:t>
+      </w:r>
+      <w:r>
+        <w:rPr>
+          <w:rStyle w:val="Collegamentoipertestuale"/>
+          <w:b/>
+          <w:bCs/>
+          <w:color w:val="auto"/>
+          <w:highlight w:val="blue"/>
+        </w:rPr>
+        <w:t>checked</w:t>
+      </w:r>
+      <w:r>
+        <w:rPr>
+          <w:rStyle w:val="Collegamentoipertestuale"/>
+          <w:b/>
+          <w:bCs/>
+          <w:color w:val="auto"/>
+          <w:highlight w:val="blue"/>
+        </w:rPr>
+        <w:t xml:space="preserve"> </w:t>
+      </w:r>
+      <w:r>
+        <w:rPr>
+          <w:rStyle w:val="Collegamentoipertestuale"/>
+          <w:b/>
+          <w:bCs/>
+          <w:color w:val="auto"/>
+          <w:highlight w:val="blue"/>
+        </w:rPr>
+        <w:t>elements</w:t>
+      </w:r>
+      <w:r>
+        <w:rPr>
+          <w:rStyle w:val="Collegamentoipertestuale"/>
+          <w:b/>
+          <w:bCs/>
+          <w:color w:val="auto"/>
+          <w:highlight w:val="blue"/>
+        </w:rPr>
+        <w:t xml:space="preserve"> </w:t>
+      </w:r>
+      <w:r>
+        <w:rPr>
+          <w:rStyle w:val="Collegamentoipertestuale"/>
+          <w:b/>
+          <w:bCs/>
+          <w:color w:val="auto"/>
+          <w:highlight w:val="blue"/>
+        </w:rPr>
+        <w:lastRenderedPageBreak/>
+        <w:t>(:</w:t>
+      </w:r>
+      <w:r>
+        <w:rPr>
+          <w:rStyle w:val="Collegamentoipertestuale"/>
+          <w:b/>
+          <w:bCs/>
+          <w:color w:val="auto"/>
+          <w:highlight w:val="blue"/>
+        </w:rPr>
+        <w:t>checked</w:t>
+      </w:r>
+      <w:r>
+        <w:rPr>
+          <w:rStyle w:val="Collegamentoipertestuale"/>
+          <w:b/>
+          <w:bCs/>
+          <w:color w:val="auto"/>
+          <w:highlight w:val="blue"/>
+        </w:rPr>
+        <w:t>)</w:t>
+      </w:r>
+      <w:r>
+        <w:rPr>
+          <w:rStyle w:val="Collegamentoipertestuale"/>
+          <w:b/>
+          <w:bCs/>
+          <w:color w:val="auto"/>
+          <w:u w:val="none"/>
+        </w:rPr>
+        <w:t xml:space="preserve"> </w:t>
+      </w:r>
+      <w:r>
+        <w:rPr>
+          <w:rStyle w:val="Collegamentoipertestuale"/>
+          <w:color w:val="auto"/>
+          <w:u w:val="none"/>
+        </w:rPr>
+        <w:sym w:font="Wingdings" w:char="F0E0"/>
+      </w:r>
+      <w:r>
+        <w:rPr>
+          <w:rStyle w:val="Collegamentoipertestuale"/>
+          <w:color w:val="auto"/>
+          <w:u w:val="none"/>
+        </w:rPr>
+        <w:t xml:space="preserve"> </w:t>
+      </w:r>
+      <w:r>
+        <w:rPr>
+          <w:rStyle w:val="Collegamentoipertestuale"/>
+          <w:color w:val="auto"/>
+          <w:u w:val="none"/>
+        </w:rPr>
+        <w:t xml:space="preserve">applicato agli input di type </w:t>
+      </w:r>
+      <w:r>
+        <w:rPr>
+          <w:rStyle w:val="Collegamentoipertestuale"/>
+          <w:b/>
+          <w:bCs/>
+          <w:color w:val="auto"/>
+        </w:rPr>
+        <w:t>RADIO</w:t>
+      </w:r>
+      <w:r>
+        <w:rPr>
+          <w:rStyle w:val="Collegamentoipertestuale"/>
+          <w:color w:val="auto"/>
+          <w:u w:val="none"/>
+        </w:rPr>
+        <w:t xml:space="preserve"> oppure </w:t>
+      </w:r>
+      <w:r>
+        <w:rPr>
+          <w:rStyle w:val="Collegamentoipertestuale"/>
+          <w:b/>
+          <w:bCs/>
+          <w:color w:val="auto"/>
+        </w:rPr>
+        <w:t>CHECKBOX</w:t>
+      </w:r>
+      <w:r>
+        <w:rPr>
+          <w:rStyle w:val="Collegamentoipertestuale"/>
+          <w:color w:val="auto"/>
+          <w:u w:val="none"/>
+        </w:rPr>
+        <w:t>, avranno quel determinato comportamento quando vengono selezionati dall’utente</w:t>
+      </w:r>
+    </w:p>
+    <w:p>
+      <w:pPr>
+        <w:rPr>
+          <w:rStyle w:val="Collegamentoipertestuale"/>
           <w:rFonts w:ascii="Aptos Black" w:hAnsi="Aptos Black"/>
           <w:bCs/>
           <w:color w:val="000000" w:themeColor="text1"/>
@@ -26925,245 +27149,29 @@
       </w:pPr>
       <w:r>
         <w:rPr>
-          <w:rStyle w:val="Collegamentoipertestuale"/>
-          <w:rFonts w:ascii="Aptos Black" w:hAnsi="Aptos Black"/>
-          <w:bCs/>
           <w:noProof/>
-          <w:color w:val="000000" w:themeColor="text1"/>
-          <w:sz w:val="32"/>
-          <w:szCs w:val="32"/>
-          <w:u w:val="none"/>
-        </w:rPr>
-        <w:lastRenderedPageBreak/>
+        </w:rPr>
+        <w:pict w14:anchorId="339AB276">
+          <v:shape id="Freccia a destra 2087773356" o:spid="_x0000_s1038" type="#_x0000_t13" style="position:absolute;left:0;text-align:left;margin-left:219.6pt;margin-top:16.55pt;width:27.65pt;height:21.85pt;z-index:251725312;visibility:visible;mso-position-horizontal-relative:text;mso-position-vertical-relative:text;mso-width-relative:margin;v-text-anchor:middle" o:gfxdata="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" adj="13065" fillcolor="white [3201]" strokecolor="#70ad47 [3209]" strokeweight="1pt"/>
+        </w:pict>
+      </w:r>
+      <w:r>
+        <w:rPr>
+          <w:noProof/>
+        </w:rPr>
+        <w:pict w14:anchorId="6328EF74">
+          <v:shape id="Freccia a destra 2087773357" o:spid="_x0000_s1037" type="#_x0000_t13" style="position:absolute;left:0;text-align:left;margin-left:2.05pt;margin-top:16.55pt;width:38pt;height:21.85pt;z-index:251724288;visibility:visible;mso-position-horizontal-relative:text;mso-position-vertical-relative:text;mso-width-relative:margin;v-text-anchor:middle" o:gfxdata="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" adj="15390" fillcolor="white [3201]" strokecolor="#70ad47 [3209]" strokeweight="1pt"/>
+        </w:pict>
+      </w:r>
+      <w:r>
+        <w:rPr>
+          <w:rStyle w:val="Collegamentoipertestuale"/>
+          <w:noProof/>
+          <w:color w:val="auto"/>
+          <w:u w:val="none"/>
+        </w:rPr>
         <w:drawing>
-          <wp:anchor distT="0" distB="0" distL="114300" distR="114300" simplePos="0" relativeHeight="251657728" behindDoc="1" locked="0" layoutInCell="1" allowOverlap="1" wp14:anchorId="1A0CCAE0" wp14:editId="2417BF96">
-            <wp:simplePos x="0" y="0"/>
-            <wp:positionH relativeFrom="margin">
-              <wp:posOffset>2045208</wp:posOffset>
-            </wp:positionH>
-            <wp:positionV relativeFrom="paragraph">
-              <wp:posOffset>189230</wp:posOffset>
-            </wp:positionV>
-            <wp:extent cx="1997049" cy="251658"/>
-            <wp:effectExtent l="0" t="0" r="3810" b="0"/>
-            <wp:wrapTight wrapText="bothSides">
-              <wp:wrapPolygon edited="0">
-                <wp:start x="0" y="0"/>
-                <wp:lineTo x="0" y="19636"/>
-                <wp:lineTo x="21435" y="19636"/>
-                <wp:lineTo x="21435" y="0"/>
-                <wp:lineTo x="0" y="0"/>
-              </wp:wrapPolygon>
-            </wp:wrapTight>
-            <wp:docPr id="2087773349" name="Immagine 2087773349"/>
-            <wp:cNvGraphicFramePr>
-              <a:graphicFrameLocks xmlns:a="http://schemas.openxmlformats.org/drawingml/2006/main" noChangeAspect="1"/>
-            </wp:cNvGraphicFramePr>
-            <a:graphic xmlns:a="http://schemas.openxmlformats.org/drawingml/2006/main">
-              <a:graphicData uri="http://schemas.openxmlformats.org/drawingml/2006/picture">
-                <pic:pic xmlns:pic="http://schemas.openxmlformats.org/drawingml/2006/picture">
-                  <pic:nvPicPr>
-                    <pic:cNvPr id="1" name=""/>
-                    <pic:cNvPicPr/>
-                  </pic:nvPicPr>
-                  <pic:blipFill>
-                    <a:blip r:embed="rId154">
-                      <a:extLst>
-                        <a:ext uri="{28A0092B-C50C-407E-A947-70E740481C1C}">
-                          <a14:useLocalDpi xmlns:a14="http://schemas.microsoft.com/office/drawing/2010/main" val="0"/>
-                        </a:ext>
-                      </a:extLst>
-                    </a:blip>
-                    <a:stretch>
-                      <a:fillRect/>
-                    </a:stretch>
-                  </pic:blipFill>
-                  <pic:spPr>
-                    <a:xfrm>
-                      <a:off x="0" y="0"/>
-                      <a:ext cx="1997049" cy="251658"/>
-                    </a:xfrm>
-                    <a:prstGeom prst="rect">
-                      <a:avLst/>
-                    </a:prstGeom>
-                  </pic:spPr>
-                </pic:pic>
-              </a:graphicData>
-            </a:graphic>
-            <wp14:sizeRelH relativeFrom="margin">
-              <wp14:pctWidth>0</wp14:pctWidth>
-            </wp14:sizeRelH>
-            <wp14:sizeRelV relativeFrom="margin">
-              <wp14:pctHeight>0</wp14:pctHeight>
-            </wp14:sizeRelV>
-          </wp:anchor>
-        </w:drawing>
-      </w:r>
-    </w:p>
-    <w:p>
-      <w:pPr>
-        <w:rPr>
-          <w:rStyle w:val="Collegamentoipertestuale"/>
-          <w:color w:val="auto"/>
-        </w:rPr>
-      </w:pPr>
-      <w:r>
-        <w:rPr>
-          <w:rStyle w:val="Collegamentoipertestuale"/>
-          <w:color w:val="auto"/>
-          <w:u w:val="none"/>
-        </w:rPr>
-        <w:t>-</w:t>
-      </w:r>
-      <w:r>
-        <w:rPr>
-          <w:rStyle w:val="Collegamentoipertestuale"/>
-          <w:b/>
-          <w:bCs/>
-          <w:color w:val="auto"/>
-          <w:highlight w:val="blue"/>
-        </w:rPr>
-        <w:t>checked</w:t>
-      </w:r>
-      <w:r>
-        <w:rPr>
-          <w:rStyle w:val="Collegamentoipertestuale"/>
-          <w:b/>
-          <w:bCs/>
-          <w:color w:val="auto"/>
-          <w:highlight w:val="blue"/>
-        </w:rPr>
-        <w:t xml:space="preserve"> </w:t>
-      </w:r>
-      <w:r>
-        <w:rPr>
-          <w:rStyle w:val="Collegamentoipertestuale"/>
-          <w:b/>
-          <w:bCs/>
-          <w:color w:val="auto"/>
-          <w:highlight w:val="blue"/>
-        </w:rPr>
-        <w:t>elements</w:t>
-      </w:r>
-      <w:r>
-        <w:rPr>
-          <w:rStyle w:val="Collegamentoipertestuale"/>
-          <w:b/>
-          <w:bCs/>
-          <w:color w:val="auto"/>
-          <w:highlight w:val="blue"/>
-        </w:rPr>
-        <w:t xml:space="preserve"> (:</w:t>
-      </w:r>
-      <w:r>
-        <w:rPr>
-          <w:rStyle w:val="Collegamentoipertestuale"/>
-          <w:b/>
-          <w:bCs/>
-          <w:color w:val="auto"/>
-          <w:highlight w:val="blue"/>
-        </w:rPr>
-        <w:t>checked</w:t>
-      </w:r>
-      <w:r>
-        <w:rPr>
-          <w:rStyle w:val="Collegamentoipertestuale"/>
-          <w:b/>
-          <w:bCs/>
-          <w:color w:val="auto"/>
-          <w:highlight w:val="blue"/>
-        </w:rPr>
-        <w:t>)</w:t>
-      </w:r>
-      <w:r>
-        <w:rPr>
-          <w:rStyle w:val="Collegamentoipertestuale"/>
-          <w:b/>
-          <w:bCs/>
-          <w:color w:val="auto"/>
-        </w:rPr>
-        <w:t xml:space="preserve"> </w:t>
-      </w:r>
-      <w:r>
-        <w:rPr>
-          <w:rStyle w:val="Collegamentoipertestuale"/>
-          <w:color w:val="auto"/>
-          <w:u w:val="none"/>
-        </w:rPr>
-        <w:sym w:font="Wingdings" w:char="F0E0"/>
-      </w:r>
-      <w:r>
-        <w:rPr>
-          <w:rStyle w:val="Collegamentoipertestuale"/>
-          <w:color w:val="auto"/>
-          <w:u w:val="none"/>
-        </w:rPr>
-        <w:t xml:space="preserve"> </w:t>
-      </w:r>
-      <w:r>
-        <w:rPr>
-          <w:rStyle w:val="Collegamentoipertestuale"/>
-          <w:color w:val="auto"/>
-          <w:u w:val="none"/>
-        </w:rPr>
-        <w:t xml:space="preserve">applicato agli input di type </w:t>
-      </w:r>
-      <w:r>
-        <w:rPr>
-          <w:rStyle w:val="Collegamentoipertestuale"/>
-          <w:b/>
-          <w:bCs/>
-          <w:color w:val="auto"/>
-        </w:rPr>
-        <w:t>RADIO</w:t>
-      </w:r>
-      <w:r>
-        <w:rPr>
-          <w:rStyle w:val="Collegamentoipertestuale"/>
-          <w:color w:val="auto"/>
-          <w:u w:val="none"/>
-        </w:rPr>
-        <w:t xml:space="preserve"> oppure </w:t>
-      </w:r>
-      <w:r>
-        <w:rPr>
-          <w:rStyle w:val="Collegamentoipertestuale"/>
-          <w:b/>
-          <w:bCs/>
-          <w:color w:val="auto"/>
-        </w:rPr>
-        <w:t>CHECKBOX</w:t>
-      </w:r>
-      <w:r>
-        <w:rPr>
-          <w:rStyle w:val="Collegamentoipertestuale"/>
-          <w:color w:val="auto"/>
-          <w:u w:val="none"/>
-        </w:rPr>
-        <w:t>, avranno quel determinato comportamento quando vengono selezionati dall’utente</w:t>
-      </w:r>
-    </w:p>
-    <w:p>
-      <w:pPr>
-        <w:rPr>
-          <w:rStyle w:val="Collegamentoipertestuale"/>
-          <w:rFonts w:ascii="Aptos Black" w:hAnsi="Aptos Black"/>
-          <w:bCs/>
-          <w:color w:val="000000" w:themeColor="text1"/>
-          <w:sz w:val="32"/>
-          <w:szCs w:val="32"/>
-          <w:u w:val="none"/>
-        </w:rPr>
-      </w:pPr>
-      <w:r>
-        <w:rPr>
-          <w:rStyle w:val="Collegamentoipertestuale"/>
-          <w:noProof/>
-          <w:color w:val="auto"/>
-          <w:u w:val="none"/>
-        </w:rPr>
-        <w:drawing>
-          <wp:anchor distT="0" distB="0" distL="114300" distR="114300" simplePos="0" relativeHeight="251663872" behindDoc="1" locked="0" layoutInCell="1" allowOverlap="1" wp14:anchorId="3C5DC032" wp14:editId="5C56CE78">
+          <wp:anchor distT="0" distB="0" distL="114300" distR="114300" simplePos="0" relativeHeight="251660288" behindDoc="1" locked="0" layoutInCell="1" allowOverlap="1" wp14:anchorId="3C5DC032" wp14:editId="5C56CE78">
             <wp:simplePos x="0" y="0"/>
             <wp:positionH relativeFrom="column">
               <wp:posOffset>4641062</wp:posOffset>
@@ -27228,21 +27236,13 @@
       </w:r>
       <w:r>
         <w:rPr>
+          <w:rStyle w:val="Collegamentoipertestuale"/>
           <w:noProof/>
-        </w:rPr>
-        <w:pict w14:anchorId="339AB276">
-          <v:shape id="Freccia a destra 2087773356" o:spid="_x0000_s1038" type="#_x0000_t13" style="position:absolute;left:0;text-align:left;margin-left:330.35pt;margin-top:14.6pt;width:27.65pt;height:21.85pt;z-index:251725312;visibility:visible;mso-position-horizontal-relative:text;mso-position-vertical-relative:text;mso-width-relative:margin;v-text-anchor:middle" o:gfxdata="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" adj="13065" fillcolor="white [3201]" strokecolor="#70ad47 [3209]" strokeweight="1pt"/>
-        </w:pict>
-      </w:r>
-      <w:r>
-        <w:rPr>
-          <w:rStyle w:val="Collegamentoipertestuale"/>
-          <w:noProof/>
           <w:color w:val="auto"/>
           <w:u w:val="none"/>
         </w:rPr>
         <w:drawing>
-          <wp:anchor distT="0" distB="0" distL="114300" distR="114300" simplePos="0" relativeHeight="251659776" behindDoc="1" locked="0" layoutInCell="1" allowOverlap="1" wp14:anchorId="4D45DA2E" wp14:editId="14B68F4A">
+          <wp:anchor distT="0" distB="0" distL="114300" distR="114300" simplePos="0" relativeHeight="251657216" behindDoc="1" locked="0" layoutInCell="1" allowOverlap="1" wp14:anchorId="4D45DA2E" wp14:editId="14B68F4A">
             <wp:simplePos x="0" y="0"/>
             <wp:positionH relativeFrom="margin">
               <wp:align>center</wp:align>
@@ -27301,14 +27301,6 @@
       </w:r>
       <w:r>
         <w:rPr>
-          <w:noProof/>
-        </w:rPr>
-        <w:pict w14:anchorId="6328EF74">
-          <v:shape id="Freccia a destra 2087773357" o:spid="_x0000_s1037" type="#_x0000_t13" style="position:absolute;left:0;text-align:left;margin-left:110.7pt;margin-top:15.85pt;width:38pt;height:21.85pt;z-index:251724288;visibility:visible;mso-position-horizontal-relative:text;mso-position-vertical-relative:text;mso-width-relative:margin;v-text-anchor:middle" o:gfxdata="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" adj="15390" fillcolor="white [3201]" strokecolor="#70ad47 [3209]" strokeweight="1pt"/>
-        </w:pict>
-      </w:r>
-      <w:r>
-        <w:rPr>
           <w:rStyle w:val="Collegamentoipertestuale"/>
           <w:rFonts w:ascii="Aptos Black" w:hAnsi="Aptos Black"/>
           <w:bCs/>
@@ -27319,7 +27311,7 @@
           <w:u w:val="none"/>
         </w:rPr>
         <w:drawing>
-          <wp:anchor distT="0" distB="0" distL="114300" distR="114300" simplePos="0" relativeHeight="251661824" behindDoc="1" locked="0" layoutInCell="1" allowOverlap="1" wp14:anchorId="7CED4704" wp14:editId="3A309B3A">
+          <wp:anchor distT="0" distB="0" distL="114300" distR="114300" simplePos="0" relativeHeight="251659776" behindDoc="1" locked="0" layoutInCell="1" allowOverlap="1" wp14:anchorId="7CED4704" wp14:editId="3A309B3A">
             <wp:simplePos x="0" y="0"/>
             <wp:positionH relativeFrom="margin">
               <wp:align>left</wp:align>
@@ -27497,15 +27489,7 @@
             <w:b/>
             <w:bCs/>
           </w:rPr>
-          <w:t>vedere</w:t>
-        </w:r>
-        <w:r>
-          <w:rPr>
-            <w:rStyle w:val="Collegamentoipertestuale"/>
-            <w:b/>
-            <w:bCs/>
-          </w:rPr>
-          <w:t xml:space="preserve"> </w:t>
+          <w:t xml:space="preserve">vedere </w:t>
         </w:r>
         <w:r>
           <w:rPr>
@@ -28602,6 +28586,26 @@
         </w:rPr>
         <w:t>)</w:t>
       </w:r>
+    </w:p>
+    <w:p>
+      <w:pPr>
+        <w:rPr>
+          <w:rStyle w:val="Collegamentoipertestuale"/>
+          <w:color w:val="auto"/>
+          <w:u w:val="none"/>
+          <w:lang w:val="en-US"/>
+        </w:rPr>
+      </w:pPr>
+    </w:p>
+    <w:p>
+      <w:pPr>
+        <w:rPr>
+          <w:rStyle w:val="Collegamentoipertestuale"/>
+          <w:color w:val="auto"/>
+          <w:u w:val="none"/>
+          <w:lang w:val="en-US"/>
+        </w:rPr>
+      </w:pPr>
     </w:p>
     <w:p>
       <w:pPr>
@@ -28995,16 +28999,16 @@
         <w:rPr>
           <w:noProof/>
         </w:rPr>
+        <w:pict w14:anchorId="6571B0BD">
+          <v:shape id="Freccia a destra 545371501" o:spid="_x0000_s1032" type="#_x0000_t13" style="position:absolute;left:0;text-align:left;margin-left:187.95pt;margin-top:1.85pt;width:38pt;height:21.85pt;z-index:251731456;visibility:visible;mso-width-relative:margin;v-text-anchor:middle" o:gfxdata="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" adj="15393" fillcolor="white [3201]" strokecolor="#70ad47 [3209]" strokeweight="1pt"/>
+        </w:pict>
+      </w:r>
+      <w:r>
+        <w:rPr>
+          <w:noProof/>
+        </w:rPr>
         <w:pict w14:anchorId="6AEBBA0D">
-          <v:shape id="Freccia a destra 545371496" o:spid="_x0000_s1033" type="#_x0000_t13" style="position:absolute;left:0;text-align:left;margin-left:122.85pt;margin-top:2pt;width:38pt;height:21.85pt;z-index:251730432;visibility:visible;mso-width-relative:margin;v-text-anchor:middle" o:gfxdata="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" adj="15393" fillcolor="white [3201]" strokecolor="#70ad47 [3209]" strokeweight="1pt"/>
-        </w:pict>
-      </w:r>
-      <w:r>
-        <w:rPr>
-          <w:noProof/>
-        </w:rPr>
-        <w:pict w14:anchorId="6571B0BD">
-          <v:shape id="Freccia a destra 545371501" o:spid="_x0000_s1032" type="#_x0000_t13" style="position:absolute;left:0;text-align:left;margin-left:293.2pt;margin-top:5.25pt;width:38pt;height:21.85pt;z-index:251731456;visibility:visible;mso-width-relative:margin;v-text-anchor:middle" o:gfxdata="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" adj="15393" fillcolor="white [3201]" strokecolor="#70ad47 [3209]" strokeweight="1pt"/>
+          <v:shape id="Freccia a destra 545371496" o:spid="_x0000_s1033" type="#_x0000_t13" style="position:absolute;left:0;text-align:left;margin-left:19.6pt;margin-top:4.05pt;width:38pt;height:21.85pt;z-index:251730432;visibility:visible;mso-width-relative:margin;v-text-anchor:middle" o:gfxdata="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" adj="15393" fillcolor="white [3201]" strokecolor="#70ad47 [3209]" strokeweight="1pt"/>
         </w:pict>
       </w:r>
     </w:p>
@@ -29237,13 +29241,21 @@
       </w:pPr>
       <w:r>
         <w:rPr>
-          <w:rStyle w:val="Collegamentoipertestuale"/>
           <w:noProof/>
+        </w:rPr>
+        <w:pict w14:anchorId="631ABB5B">
+          <v:shape id="Freccia a destra 545371517" o:spid="_x0000_s1031" type="#_x0000_t13" style="position:absolute;left:0;text-align:left;margin-left:194.5pt;margin-top:21.65pt;width:38pt;height:21.85pt;z-index:251733504;visibility:visible;mso-position-horizontal-relative:text;mso-position-vertical-relative:text;mso-width-relative:margin;v-text-anchor:middle" o:gfxdata="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" adj="15393" fillcolor="white [3201]" strokecolor="#70ad47 [3209]" strokeweight="1pt"/>
+        </w:pict>
+      </w:r>
+      <w:r>
+        <w:rPr>
+          <w:rStyle w:val="Collegamentoipertestuale"/>
+          <w:noProof/>
           <w:color w:val="auto"/>
           <w:u w:val="none"/>
         </w:rPr>
         <w:drawing>
-          <wp:anchor distT="0" distB="0" distL="114300" distR="114300" simplePos="0" relativeHeight="251676160" behindDoc="1" locked="0" layoutInCell="1" allowOverlap="1" wp14:anchorId="0CA56BF1" wp14:editId="006F2368">
+          <wp:anchor distT="0" distB="0" distL="114300" distR="114300" simplePos="0" relativeHeight="251662336" behindDoc="1" locked="0" layoutInCell="1" allowOverlap="1" wp14:anchorId="0CA56BF1" wp14:editId="006F2368">
             <wp:simplePos x="0" y="0"/>
             <wp:positionH relativeFrom="column">
               <wp:posOffset>4580615</wp:posOffset>
@@ -29299,14 +29311,6 @@
             </a:graphic>
           </wp:anchor>
         </w:drawing>
-      </w:r>
-      <w:r>
-        <w:rPr>
-          <w:noProof/>
-        </w:rPr>
-        <w:pict w14:anchorId="631ABB5B">
-          <v:shape id="Freccia a destra 545371517" o:spid="_x0000_s1031" type="#_x0000_t13" style="position:absolute;left:0;text-align:left;margin-left:288.9pt;margin-top:20.3pt;width:38pt;height:21.85pt;z-index:251733504;visibility:visible;mso-position-horizontal-relative:text;mso-position-vertical-relative:text;mso-width-relative:margin;v-text-anchor:middle" o:gfxdata="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" adj="15393" fillcolor="white [3201]" strokecolor="#70ad47 [3209]" strokeweight="1pt"/>
-        </w:pict>
       </w:r>
       <w:r>
         <w:rPr>
@@ -29381,19 +29385,11 @@
       </w:r>
       <w:r>
         <w:rPr>
-          <w:noProof/>
-        </w:rPr>
-        <w:pict w14:anchorId="5FCF576E">
-          <v:shape id="Freccia a destra 545371516" o:spid="_x0000_s1030" type="#_x0000_t13" style="position:absolute;left:0;text-align:left;margin-left:113.7pt;margin-top:20.6pt;width:38pt;height:21.85pt;z-index:251732480;visibility:visible;mso-position-horizontal-relative:text;mso-position-vertical-relative:text;mso-width-relative:margin;v-text-anchor:middle" o:gfxdata="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" adj="15393" fillcolor="white [3201]" strokecolor="#70ad47 [3209]" strokeweight="1pt"/>
-        </w:pict>
-      </w:r>
-      <w:r>
-        <w:rPr>
           <w:rStyle w:val="Titolo1Carattere"/>
           <w:noProof/>
         </w:rPr>
         <w:drawing>
-          <wp:anchor distT="0" distB="0" distL="114300" distR="114300" simplePos="0" relativeHeight="251674112" behindDoc="1" locked="0" layoutInCell="1" allowOverlap="1" wp14:anchorId="3597B9FA" wp14:editId="5743664F">
+          <wp:anchor distT="0" distB="0" distL="114300" distR="114300" simplePos="0" relativeHeight="251661312" behindDoc="1" locked="0" layoutInCell="1" allowOverlap="1" wp14:anchorId="3597B9FA" wp14:editId="5743664F">
             <wp:simplePos x="0" y="0"/>
             <wp:positionH relativeFrom="margin">
               <wp:align>left</wp:align>
@@ -29460,6 +29456,14 @@
           <w:lang w:val="en-US"/>
         </w:rPr>
       </w:pPr>
+      <w:r>
+        <w:rPr>
+          <w:noProof/>
+        </w:rPr>
+        <w:pict w14:anchorId="5FCF576E">
+          <v:shape id="Freccia a destra 545371516" o:spid="_x0000_s1030" type="#_x0000_t13" style="position:absolute;left:0;text-align:left;margin-left:11.15pt;margin-top:.55pt;width:38pt;height:21.85pt;z-index:251732480;visibility:visible;mso-position-horizontal-relative:text;mso-position-vertical-relative:text;mso-width-relative:margin;v-text-anchor:middle" o:gfxdata="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" adj="15393" fillcolor="white [3201]" strokecolor="#70ad47 [3209]" strokeweight="1pt"/>
+        </w:pict>
+      </w:r>
     </w:p>
     <w:p>
       <w:pPr>
@@ -32559,7 +32563,7 @@
           <w:u w:val="none"/>
         </w:rPr>
         <w:drawing>
-          <wp:anchor distT="0" distB="0" distL="114300" distR="114300" simplePos="0" relativeHeight="251685376" behindDoc="1" locked="0" layoutInCell="1" allowOverlap="1" wp14:anchorId="150FA44B" wp14:editId="05989A14">
+          <wp:anchor distT="0" distB="0" distL="114300" distR="114300" simplePos="0" relativeHeight="251685376" behindDoc="1" locked="0" layoutInCell="1" allowOverlap="1" wp14:anchorId="150FA44B" wp14:editId="25470D84">
             <wp:simplePos x="0" y="0"/>
             <wp:positionH relativeFrom="column">
               <wp:posOffset>2967686</wp:posOffset>
@@ -36368,7 +36372,7 @@
           <w:noProof/>
         </w:rPr>
         <w:drawing>
-          <wp:anchor distT="0" distB="0" distL="114300" distR="114300" simplePos="0" relativeHeight="251643392" behindDoc="1" locked="0" layoutInCell="1" allowOverlap="1" wp14:anchorId="3FC0A0D1" wp14:editId="5F537AB6">
+          <wp:anchor distT="0" distB="0" distL="114300" distR="114300" simplePos="0" relativeHeight="251642368" behindDoc="1" locked="0" layoutInCell="1" allowOverlap="1" wp14:anchorId="3FC0A0D1" wp14:editId="5F537AB6">
             <wp:simplePos x="0" y="0"/>
             <wp:positionH relativeFrom="column">
               <wp:posOffset>3525409</wp:posOffset>
@@ -36884,7 +36888,7 @@
           <w:u w:val="none"/>
         </w:rPr>
         <w:drawing>
-          <wp:anchor distT="0" distB="0" distL="114300" distR="114300" simplePos="0" relativeHeight="251660800" behindDoc="1" locked="0" layoutInCell="1" allowOverlap="1" wp14:anchorId="2E24D2DF" wp14:editId="3AA3D509">
+          <wp:anchor distT="0" distB="0" distL="114300" distR="114300" simplePos="0" relativeHeight="251658752" behindDoc="1" locked="0" layoutInCell="1" allowOverlap="1" wp14:anchorId="2E24D2DF" wp14:editId="3AA3D509">
             <wp:simplePos x="0" y="0"/>
             <wp:positionH relativeFrom="column">
               <wp:posOffset>3779906</wp:posOffset>
@@ -36955,7 +36959,7 @@
           <w:u w:val="none"/>
         </w:rPr>
         <w:drawing>
-          <wp:anchor distT="0" distB="0" distL="114300" distR="114300" simplePos="0" relativeHeight="251650560" behindDoc="1" locked="0" layoutInCell="1" allowOverlap="1" wp14:anchorId="057CA119" wp14:editId="209EAB5B">
+          <wp:anchor distT="0" distB="0" distL="114300" distR="114300" simplePos="0" relativeHeight="251648512" behindDoc="1" locked="0" layoutInCell="1" allowOverlap="1" wp14:anchorId="057CA119" wp14:editId="209EAB5B">
             <wp:simplePos x="0" y="0"/>
             <wp:positionH relativeFrom="column">
               <wp:posOffset>-44533</wp:posOffset>
@@ -38317,7 +38321,7 @@
           <w:u w:val="none"/>
         </w:rPr>
         <w:drawing>
-          <wp:anchor distT="0" distB="0" distL="114300" distR="114300" simplePos="0" relativeHeight="251642368" behindDoc="1" locked="0" layoutInCell="1" allowOverlap="1" wp14:anchorId="063D36CA" wp14:editId="6C0A39AC">
+          <wp:anchor distT="0" distB="0" distL="114300" distR="114300" simplePos="0" relativeHeight="251641344" behindDoc="1" locked="0" layoutInCell="1" allowOverlap="1" wp14:anchorId="063D36CA" wp14:editId="6C0A39AC">
             <wp:simplePos x="0" y="0"/>
             <wp:positionH relativeFrom="column">
               <wp:posOffset>2293620</wp:posOffset>
@@ -38388,7 +38392,7 @@
           <w:u w:val="none"/>
         </w:rPr>
         <w:drawing>
-          <wp:anchor distT="0" distB="0" distL="114300" distR="114300" simplePos="0" relativeHeight="251664896" behindDoc="1" locked="0" layoutInCell="1" allowOverlap="1" wp14:anchorId="58A44451" wp14:editId="6FB77DE0">
+          <wp:anchor distT="0" distB="0" distL="114300" distR="114300" simplePos="0" relativeHeight="251663872" behindDoc="1" locked="0" layoutInCell="1" allowOverlap="1" wp14:anchorId="58A44451" wp14:editId="7B4CD8FA">
             <wp:simplePos x="0" y="0"/>
             <wp:positionH relativeFrom="column">
               <wp:posOffset>4290695</wp:posOffset>
@@ -38722,7 +38726,7 @@
           <w:u w:val="none"/>
         </w:rPr>
         <w:drawing>
-          <wp:anchor distT="0" distB="0" distL="114300" distR="114300" simplePos="0" relativeHeight="251645440" behindDoc="1" locked="0" layoutInCell="1" allowOverlap="1" wp14:anchorId="146F99C5" wp14:editId="6F73F939">
+          <wp:anchor distT="0" distB="0" distL="114300" distR="114300" simplePos="0" relativeHeight="251644416" behindDoc="1" locked="0" layoutInCell="1" allowOverlap="1" wp14:anchorId="146F99C5" wp14:editId="6F73F939">
             <wp:simplePos x="0" y="0"/>
             <wp:positionH relativeFrom="column">
               <wp:posOffset>18238</wp:posOffset>
@@ -38941,7 +38945,7 @@
           <w:lang w:val="en-US"/>
         </w:rPr>
         <w:drawing>
-          <wp:anchor distT="0" distB="0" distL="114300" distR="114300" simplePos="0" relativeHeight="251652608" behindDoc="1" locked="0" layoutInCell="1" allowOverlap="1" wp14:anchorId="439A09A9" wp14:editId="36D8E5F0">
+          <wp:anchor distT="0" distB="0" distL="114300" distR="114300" simplePos="0" relativeHeight="251650560" behindDoc="1" locked="0" layoutInCell="1" allowOverlap="1" wp14:anchorId="439A09A9" wp14:editId="36D8E5F0">
             <wp:simplePos x="0" y="0"/>
             <wp:positionH relativeFrom="column">
               <wp:posOffset>-10795</wp:posOffset>
@@ -39105,7 +39109,7 @@
           <w:noProof/>
         </w:rPr>
         <w:drawing>
-          <wp:anchor distT="0" distB="0" distL="114300" distR="114300" simplePos="0" relativeHeight="251662848" behindDoc="1" locked="0" layoutInCell="1" allowOverlap="1" wp14:anchorId="6A663451" wp14:editId="75BFDB8E">
+          <wp:anchor distT="0" distB="0" distL="114300" distR="114300" simplePos="0" relativeHeight="251661824" behindDoc="1" locked="0" layoutInCell="1" allowOverlap="1" wp14:anchorId="6A663451" wp14:editId="75BFDB8E">
             <wp:simplePos x="0" y="0"/>
             <wp:positionH relativeFrom="column">
               <wp:posOffset>-3810</wp:posOffset>
@@ -39803,7 +39807,7 @@
           <w:u w:val="none"/>
         </w:rPr>
         <w:drawing>
-          <wp:anchor distT="0" distB="0" distL="114300" distR="114300" simplePos="0" relativeHeight="251641344" behindDoc="1" locked="0" layoutInCell="1" allowOverlap="1" wp14:anchorId="505FE56B" wp14:editId="0B08CF6D">
+          <wp:anchor distT="0" distB="0" distL="114300" distR="114300" simplePos="0" relativeHeight="251640320" behindDoc="1" locked="0" layoutInCell="1" allowOverlap="1" wp14:anchorId="505FE56B" wp14:editId="0B08CF6D">
             <wp:simplePos x="0" y="0"/>
             <wp:positionH relativeFrom="column">
               <wp:posOffset>4113475</wp:posOffset>
@@ -39968,7 +39972,7 @@
           <w:u w:val="none"/>
         </w:rPr>
         <w:drawing>
-          <wp:anchor distT="0" distB="0" distL="114300" distR="114300" simplePos="0" relativeHeight="251649536" behindDoc="1" locked="0" layoutInCell="1" allowOverlap="1" wp14:anchorId="522CE4B8" wp14:editId="10EE4A22">
+          <wp:anchor distT="0" distB="0" distL="114300" distR="114300" simplePos="0" relativeHeight="251647488" behindDoc="1" locked="0" layoutInCell="1" allowOverlap="1" wp14:anchorId="522CE4B8" wp14:editId="10EE4A22">
             <wp:simplePos x="0" y="0"/>
             <wp:positionH relativeFrom="column">
               <wp:posOffset>130093</wp:posOffset>
@@ -41596,15 +41600,41 @@
           <w:u w:val="none"/>
         </w:rPr>
       </w:pPr>
-    </w:p>
-    <w:p>
-      <w:pPr>
-        <w:rPr>
-          <w:rStyle w:val="Collegamentoipertestuale"/>
-          <w:color w:val="auto"/>
-          <w:u w:val="none"/>
-        </w:rPr>
-      </w:pPr>
+      <w:r>
+        <w:rPr>
+          <w:rStyle w:val="Collegamentoipertestuale"/>
+          <w:color w:val="auto"/>
+          <w:u w:val="none"/>
+        </w:rPr>
+        <w:t xml:space="preserve">IL </w:t>
+      </w:r>
+      <w:r>
+        <w:rPr>
+          <w:rStyle w:val="Collegamentoipertestuale"/>
+          <w:b/>
+          <w:bCs/>
+          <w:color w:val="auto"/>
+        </w:rPr>
+        <w:t>MINIMO</w:t>
+      </w:r>
+      <w:r>
+        <w:rPr>
+          <w:rStyle w:val="Collegamentoipertestuale"/>
+          <w:color w:val="auto"/>
+          <w:u w:val="none"/>
+        </w:rPr>
+        <w:t xml:space="preserve"> BREAKPOINT PER RENDERE LA PAGINA RESPONSIVA è </w:t>
+      </w:r>
+      <w:r>
+        <w:rPr>
+          <w:rStyle w:val="Collegamentoipertestuale"/>
+          <w:b/>
+          <w:bCs/>
+          <w:color w:val="FF0000"/>
+          <w:u w:val="none"/>
+        </w:rPr>
+        <w:t>320px</w:t>
+      </w:r>
     </w:p>
     <w:p>
       <w:pPr>
@@ -42400,7 +42430,7 @@
           <w:u w:val="none"/>
         </w:rPr>
         <w:drawing>
-          <wp:anchor distT="0" distB="0" distL="114300" distR="114300" simplePos="0" relativeHeight="251656704" behindDoc="1" locked="0" layoutInCell="1" allowOverlap="1" wp14:anchorId="02371B6F" wp14:editId="68767948">
+          <wp:anchor distT="0" distB="0" distL="114300" distR="114300" simplePos="0" relativeHeight="251654656" behindDoc="1" locked="0" layoutInCell="1" allowOverlap="1" wp14:anchorId="02371B6F" wp14:editId="68767948">
             <wp:simplePos x="0" y="0"/>
             <wp:positionH relativeFrom="column">
               <wp:posOffset>3148</wp:posOffset>
@@ -42457,14 +42487,87 @@
           </wp:anchor>
         </w:drawing>
       </w:r>
-      <w:r>
-        <w:rPr>
-          <w:rStyle w:val="Collegamentoipertestuale"/>
-          <w:color w:val="auto"/>
-          <w:u w:val="none"/>
-        </w:rPr>
-        <w:br w:type="page"/>
-      </w:r>
+    </w:p>
+    <w:p>
+      <w:pPr>
+        <w:rPr>
+          <w:rStyle w:val="Collegamentoipertestuale"/>
+          <w:color w:val="auto"/>
+          <w:u w:val="none"/>
+        </w:rPr>
+      </w:pPr>
+    </w:p>
+    <w:p>
+      <w:pPr>
+        <w:rPr>
+          <w:rStyle w:val="Collegamentoipertestuale"/>
+          <w:color w:val="auto"/>
+          <w:u w:val="none"/>
+        </w:rPr>
+      </w:pPr>
+    </w:p>
+    <w:p>
+      <w:pPr>
+        <w:rPr>
+          <w:rStyle w:val="Collegamentoipertestuale"/>
+          <w:color w:val="auto"/>
+          <w:u w:val="none"/>
+        </w:rPr>
+      </w:pPr>
+    </w:p>
+    <w:p>
+      <w:pPr>
+        <w:rPr>
+          <w:rStyle w:val="Collegamentoipertestuale"/>
+          <w:color w:val="auto"/>
+          <w:u w:val="none"/>
+        </w:rPr>
+      </w:pPr>
+    </w:p>
+    <w:p>
+      <w:pPr>
+        <w:rPr>
+          <w:rStyle w:val="Collegamentoipertestuale"/>
+          <w:color w:val="auto"/>
+          <w:u w:val="none"/>
+        </w:rPr>
+      </w:pPr>
+    </w:p>
+    <w:p>
+      <w:pPr>
+        <w:rPr>
+          <w:rStyle w:val="Collegamentoipertestuale"/>
+          <w:color w:val="auto"/>
+          <w:u w:val="none"/>
+        </w:rPr>
+      </w:pPr>
+    </w:p>
+    <w:p>
+      <w:pPr>
+        <w:rPr>
+          <w:rStyle w:val="Collegamentoipertestuale"/>
+          <w:color w:val="auto"/>
+          <w:u w:val="none"/>
+        </w:rPr>
+      </w:pPr>
+    </w:p>
+    <w:p>
+      <w:pPr>
+        <w:rPr>
+          <w:rStyle w:val="Collegamentoipertestuale"/>
+          <w:color w:val="auto"/>
+          <w:u w:val="none"/>
+        </w:rPr>
+      </w:pPr>
+    </w:p>
+    <w:p>
+      <w:pPr>
+        <w:rPr>
+          <w:rStyle w:val="Collegamentoipertestuale"/>
+          <w:color w:val="auto"/>
+          <w:u w:val="none"/>
+        </w:rPr>
+      </w:pPr>
     </w:p>
     <w:p>
       <w:pPr>
@@ -42487,9 +42590,7 @@
           <w:u w:val="none"/>
         </w:rPr>
       </w:pPr>
-    </w:p>
-    <w:p>
-      <w:pPr>
+      <w:r>
         <w:rPr>
           <w:rStyle w:val="Collegamentoipertestuale"/>
           <w:rFonts w:ascii="Aptos Black" w:hAnsi="Aptos Black"/>
@@ -42499,108 +42600,7 @@
           <w:szCs w:val="32"/>
           <w:u w:val="none"/>
         </w:rPr>
-      </w:pPr>
-    </w:p>
-    <w:p>
-      <w:pPr>
-        <w:rPr>
-          <w:rStyle w:val="Collegamentoipertestuale"/>
-          <w:rFonts w:ascii="Aptos Black" w:hAnsi="Aptos Black"/>
-          <w:bCs/>
-          <w:color w:val="000000" w:themeColor="text1"/>
-          <w:sz w:val="32"/>
-          <w:szCs w:val="32"/>
-          <w:u w:val="none"/>
-        </w:rPr>
-      </w:pPr>
-    </w:p>
-    <w:p>
-      <w:pPr>
-        <w:rPr>
-          <w:rStyle w:val="Collegamentoipertestuale"/>
-          <w:rFonts w:ascii="Aptos Black" w:hAnsi="Aptos Black"/>
-          <w:bCs/>
-          <w:color w:val="000000" w:themeColor="text1"/>
-          <w:sz w:val="32"/>
-          <w:szCs w:val="32"/>
-          <w:u w:val="none"/>
-        </w:rPr>
-      </w:pPr>
-    </w:p>
-    <w:p>
-      <w:pPr>
-        <w:rPr>
-          <w:rStyle w:val="Collegamentoipertestuale"/>
-          <w:rFonts w:ascii="Aptos Black" w:hAnsi="Aptos Black"/>
-          <w:bCs/>
-          <w:color w:val="000000" w:themeColor="text1"/>
-          <w:sz w:val="32"/>
-          <w:szCs w:val="32"/>
-          <w:u w:val="none"/>
-        </w:rPr>
-      </w:pPr>
-    </w:p>
-    <w:p>
-      <w:pPr>
-        <w:rPr>
-          <w:rStyle w:val="Collegamentoipertestuale"/>
-          <w:rFonts w:ascii="Aptos Black" w:hAnsi="Aptos Black"/>
-          <w:bCs/>
-          <w:color w:val="000000" w:themeColor="text1"/>
-          <w:sz w:val="32"/>
-          <w:szCs w:val="32"/>
-          <w:u w:val="none"/>
-        </w:rPr>
-      </w:pPr>
-    </w:p>
-    <w:p>
-      <w:pPr>
-        <w:rPr>
-          <w:rStyle w:val="Collegamentoipertestuale"/>
-          <w:rFonts w:ascii="Aptos Black" w:hAnsi="Aptos Black"/>
-          <w:bCs/>
-          <w:color w:val="000000" w:themeColor="text1"/>
-          <w:sz w:val="32"/>
-          <w:szCs w:val="32"/>
-          <w:u w:val="none"/>
-        </w:rPr>
-      </w:pPr>
-    </w:p>
-    <w:p>
-      <w:pPr>
-        <w:rPr>
-          <w:rStyle w:val="Collegamentoipertestuale"/>
-          <w:rFonts w:ascii="Aptos Black" w:hAnsi="Aptos Black"/>
-          <w:bCs/>
-          <w:color w:val="000000" w:themeColor="text1"/>
-          <w:sz w:val="32"/>
-          <w:szCs w:val="32"/>
-          <w:u w:val="none"/>
-        </w:rPr>
-      </w:pPr>
-    </w:p>
-    <w:p>
-      <w:pPr>
-        <w:rPr>
-          <w:rStyle w:val="Collegamentoipertestuale"/>
-          <w:rFonts w:ascii="Aptos Black" w:hAnsi="Aptos Black"/>
-          <w:bCs/>
-          <w:color w:val="000000" w:themeColor="text1"/>
-          <w:sz w:val="32"/>
-          <w:szCs w:val="32"/>
-          <w:u w:val="none"/>
-        </w:rPr>
-      </w:pPr>
-      <w:r>
-        <w:rPr>
-          <w:rStyle w:val="Collegamentoipertestuale"/>
-          <w:rFonts w:ascii="Aptos Black" w:hAnsi="Aptos Black"/>
-          <w:bCs/>
-          <w:color w:val="000000" w:themeColor="text1"/>
-          <w:sz w:val="32"/>
-          <w:szCs w:val="32"/>
-          <w:u w:val="none"/>
-        </w:rPr>
+        <w:lastRenderedPageBreak/>
         <w:t>7.RESPONSIVE IMAGES</w:t>
       </w:r>
     </w:p>

</xml_diff>

<commit_message>
update ex of the section number 9 (responsive-web-pages) updated the version of the README.md
</commit_message>
<xml_diff>
--- a/APPUNTI/00-HTML CSS APPUNTI.docx
+++ b/APPUNTI/00-HTML CSS APPUNTI.docx
@@ -1,6 +1,6 @@
 
 <file path=word/document.xml><?xml version="1.0" encoding="utf-8"?>
-<w:document xmlns:wpc="http://schemas.microsoft.com/office/word/2010/wordprocessingCanvas" xmlns:cx="http://schemas.microsoft.com/office/drawing/2014/chartex" xmlns:cx1="http://schemas.microsoft.com/office/drawing/2015/9/8/chartex" xmlns:cx2="http://schemas.microsoft.com/office/drawing/2015/10/21/chartex" xmlns:cx3="http://schemas.microsoft.com/office/drawing/2016/5/9/chartex" xmlns:cx4="http://schemas.microsoft.com/office/drawing/2016/5/10/chartex" xmlns:cx5="http://schemas.microsoft.com/office/drawing/2016/5/11/chartex" xmlns:cx6="http://schemas.microsoft.com/office/drawing/2016/5/12/chartex" xmlns:cx7="http://schemas.microsoft.com/office/drawing/2016/5/13/chartex" xmlns:cx8="http://schemas.microsoft.com/office/drawing/2016/5/14/chartex" xmlns:mc="http://schemas.openxmlformats.org/markup-compatibility/2006" xmlns:aink="http://schemas.microsoft.com/office/drawing/2016/ink" xmlns:am3d="http://schemas.microsoft.com/office/drawing/2017/model3d" xmlns:o="urn:schemas-microsoft-com:office:office" xmlns:oel="http://schemas.microsoft.com/office/2019/extlst" xmlns:r="http://schemas.openxmlformats.org/officeDocument/2006/relationships" xmlns:m="http://schemas.openxmlformats.org/officeDocument/2006/math" xmlns:v="urn:schemas-microsoft-com:vml" xmlns:wp14="http://schemas.microsoft.com/office/word/2010/wordprocessingDrawing" xmlns:wp="http://schemas.openxmlformats.org/drawingml/2006/wordprocessingDrawing" xmlns:w10="urn:schemas-microsoft-com:office:word" xmlns:w="http://schemas.openxmlformats.org/wordprocessingml/2006/main" xmlns:w14="http://schemas.microsoft.com/office/word/2010/wordml" xmlns:w15="http://schemas.microsoft.com/office/word/2012/wordml" xmlns:w16cex="http://schemas.microsoft.com/office/word/2018/wordml/cex" xmlns:w16cid="http://schemas.microsoft.com/office/word/2016/wordml/cid" xmlns:w16="http://schemas.microsoft.com/office/word/2018/wordml" xmlns:w16sdtdh="http://schemas.microsoft.com/office/word/2020/wordml/sdtdatahash" xmlns:w16se="http://schemas.microsoft.com/office/word/2015/wordml/symex" xmlns:wpg="http://schemas.microsoft.com/office/word/2010/wordprocessingGroup" xmlns:wpi="http://schemas.microsoft.com/office/word/2010/wordprocessingInk" xmlns:wne="http://schemas.microsoft.com/office/word/2006/wordml" xmlns:wps="http://schemas.microsoft.com/office/word/2010/wordprocessingShape" mc:Ignorable="w14 w15 w16se w16cid w16 w16cex w16sdtdh wp14">
+<w:document xmlns:wpc="http://schemas.microsoft.com/office/word/2010/wordprocessingCanvas" xmlns:cx="http://schemas.microsoft.com/office/drawing/2014/chartex" xmlns:cx1="http://schemas.microsoft.com/office/drawing/2015/9/8/chartex" xmlns:cx2="http://schemas.microsoft.com/office/drawing/2015/10/21/chartex" xmlns:cx3="http://schemas.microsoft.com/office/drawing/2016/5/9/chartex" xmlns:cx4="http://schemas.microsoft.com/office/drawing/2016/5/10/chartex" xmlns:cx5="http://schemas.microsoft.com/office/drawing/2016/5/11/chartex" xmlns:cx6="http://schemas.microsoft.com/office/drawing/2016/5/12/chartex" xmlns:cx7="http://schemas.microsoft.com/office/drawing/2016/5/13/chartex" xmlns:cx8="http://schemas.microsoft.com/office/drawing/2016/5/14/chartex" xmlns:mc="http://schemas.openxmlformats.org/markup-compatibility/2006" xmlns:aink="http://schemas.microsoft.com/office/drawing/2016/ink" xmlns:am3d="http://schemas.microsoft.com/office/drawing/2017/model3d" xmlns:o="urn:schemas-microsoft-com:office:office" xmlns:oel="http://schemas.microsoft.com/office/2019/extlst" xmlns:r="http://schemas.openxmlformats.org/officeDocument/2006/relationships" xmlns:m="http://schemas.openxmlformats.org/officeDocument/2006/math" xmlns:v="urn:schemas-microsoft-com:vml" xmlns:wp14="http://schemas.microsoft.com/office/word/2010/wordprocessingDrawing" xmlns:wp="http://schemas.openxmlformats.org/drawingml/2006/wordprocessingDrawing" xmlns:w10="urn:schemas-microsoft-com:office:word" xmlns:w="http://schemas.openxmlformats.org/wordprocessingml/2006/main" xmlns:w14="http://schemas.microsoft.com/office/word/2010/wordml" xmlns:w15="http://schemas.microsoft.com/office/word/2012/wordml" xmlns:w16cex="http://schemas.microsoft.com/office/word/2018/wordml/cex" xmlns:w16cid="http://schemas.microsoft.com/office/word/2016/wordml/cid" xmlns:w16="http://schemas.microsoft.com/office/word/2018/wordml" xmlns:w16du="http://schemas.microsoft.com/office/word/2023/wordml/word16du" xmlns:w16sdtdh="http://schemas.microsoft.com/office/word/2020/wordml/sdtdatahash" xmlns:w16se="http://schemas.microsoft.com/office/word/2015/wordml/symex" xmlns:wpg="http://schemas.microsoft.com/office/word/2010/wordprocessingGroup" xmlns:wpi="http://schemas.microsoft.com/office/word/2010/wordprocessingInk" xmlns:wne="http://schemas.microsoft.com/office/word/2006/wordml" xmlns:wps="http://schemas.microsoft.com/office/word/2010/wordprocessingShape" mc:Ignorable="w14 w15 w16se w16cid w16 w16cex w16sdtdh w16du wp14">
   <w:body>
     <w:p>
       <w:pPr>
@@ -16507,11 +16507,6 @@
       </w:pPr>
     </w:p>
     <w:p>
-      <w:pPr>
-        <w:rPr>
-          <w:lang w:val="en-US"/>
-        </w:rPr>
-      </w:pPr>
       <w:r>
         <w:rPr>
           <w:rStyle w:val="Collegamentoipertestuale"/>
@@ -16519,7 +16514,6 @@
           <w:bCs/>
           <w:color w:val="auto"/>
           <w:highlight w:val="cyan"/>
-          <w:lang w:val="en-US"/>
         </w:rPr>
         <w:t>FONTS GOOGLE</w:t>
       </w:r>
@@ -16528,7 +16522,6 @@
           <w:rStyle w:val="Collegamentoipertestuale"/>
           <w:color w:val="auto"/>
           <w:u w:val="none"/>
-          <w:lang w:val="en-US"/>
         </w:rPr>
         <w:t xml:space="preserve">  </w:t>
       </w:r>
@@ -16545,7 +16538,6 @@
           <w:rStyle w:val="Collegamentoipertestuale"/>
           <w:color w:val="auto"/>
           <w:u w:val="none"/>
-          <w:lang w:val="en-US"/>
         </w:rPr>
         <w:t xml:space="preserve">   </w:t>
       </w:r>
@@ -16553,54 +16545,37 @@
         <w:r>
           <w:rPr>
             <w:rStyle w:val="Collegamentoipertestuale"/>
-            <w:lang w:val="en-US"/>
           </w:rPr>
           <w:t>Browse Fonts - Google Fonts</w:t>
         </w:r>
       </w:hyperlink>
       <w:r>
-        <w:rPr>
-          <w:lang w:val="en-US"/>
-        </w:rPr>
         <w:t>|</w:t>
       </w:r>
     </w:p>
     <w:p>
-      <w:pPr>
-        <w:rPr>
-          <w:lang w:val="en-US"/>
-        </w:rPr>
-      </w:pPr>
       <w:r>
         <w:rPr>
           <w:b/>
           <w:bCs/>
           <w:highlight w:val="cyan"/>
           <w:u w:val="single"/>
-          <w:lang w:val="en-US"/>
         </w:rPr>
         <w:t>WEB SAFE FONTS</w:t>
       </w:r>
       <w:r>
-        <w:rPr>
-          <w:lang w:val="en-US"/>
-        </w:rPr>
         <w:t xml:space="preserve">  </w:t>
       </w:r>
       <w:r>
         <w:sym w:font="Wingdings" w:char="F0E0"/>
       </w:r>
       <w:r>
-        <w:rPr>
-          <w:lang w:val="en-US"/>
-        </w:rPr>
         <w:t xml:space="preserve">  </w:t>
       </w:r>
       <w:hyperlink r:id="rId88" w:history="1">
         <w:r>
           <w:rPr>
             <w:rStyle w:val="Collegamentoipertestuale"/>
-            <w:lang w:val="en-US"/>
           </w:rPr>
           <w:t>CSS Web Safe Fonts (w3schools.com)</w:t>
         </w:r>
@@ -16612,7 +16587,6 @@
           <w:rStyle w:val="Collegamentoipertestuale"/>
           <w:color w:val="auto"/>
           <w:u w:val="none"/>
-          <w:lang w:val="en-US"/>
         </w:rPr>
       </w:pPr>
     </w:p>
@@ -16696,19 +16670,7 @@
           <w:rPr>
             <w:rStyle w:val="Collegamentoipertestuale"/>
           </w:rPr>
-          <w:t>https://developer.mozilla.org</w:t>
-        </w:r>
-        <w:r>
-          <w:rPr>
-            <w:rStyle w:val="Collegamentoipertestuale"/>
-          </w:rPr>
-          <w:t>/</w:t>
-        </w:r>
-        <w:r>
-          <w:rPr>
-            <w:rStyle w:val="Collegamentoipertestuale"/>
-          </w:rPr>
-          <w:t>en-US/docs/Web/CSS/CSS_Properties_Reference</w:t>
+          <w:t>https://developer.mozilla.org/en-US/docs/Web/CSS/CSS_Properties_Reference</w:t>
         </w:r>
       </w:hyperlink>
     </w:p>
@@ -17040,19 +17002,7 @@
           <w:rPr>
             <w:rStyle w:val="Collegamentoipertestuale"/>
           </w:rPr>
-          <w:t>CLICCA Q</w:t>
-        </w:r>
-        <w:r>
-          <w:rPr>
-            <w:rStyle w:val="Collegamentoipertestuale"/>
-          </w:rPr>
-          <w:t>U</w:t>
-        </w:r>
-        <w:r>
-          <w:rPr>
-            <w:rStyle w:val="Collegamentoipertestuale"/>
-          </w:rPr>
-          <w:t>I</w:t>
+          <w:t>CLICCA QUI</w:t>
         </w:r>
       </w:hyperlink>
     </w:p>
@@ -17282,19 +17232,7 @@
           <w:rPr>
             <w:rStyle w:val="Collegamentoipertestuale"/>
           </w:rPr>
-          <w:t>Pseudo-classes - CSS: Ca</w:t>
-        </w:r>
-        <w:r>
-          <w:rPr>
-            <w:rStyle w:val="Collegamentoipertestuale"/>
-          </w:rPr>
-          <w:t>s</w:t>
-        </w:r>
-        <w:r>
-          <w:rPr>
-            <w:rStyle w:val="Collegamentoipertestuale"/>
-          </w:rPr>
-          <w:t>cading Style Sheets | MDN (mozilla.org)</w:t>
+          <w:t>Pseudo-classes - CSS: Cascading Style Sheets | MDN (mozilla.org)</w:t>
         </w:r>
       </w:hyperlink>
     </w:p>
@@ -20880,7 +20818,7 @@
             <v:stroke opacity="21845f" endcap="square"/>
             <v:path shadowok="f" o:extrusionok="f" fillok="f" insetpenok="f"/>
             <o:lock v:ext="edit" rotation="t" aspectratio="t" verticies="t" text="t" shapetype="t"/>
-            <o:ink i="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" annotation="t"/>
+            <o:ink i="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" annotation="t"/>
           </v:rect>
         </w:pict>
       </w:r>
@@ -28593,17 +28531,15 @@
           <w:rStyle w:val="Collegamentoipertestuale"/>
           <w:color w:val="auto"/>
           <w:u w:val="none"/>
-          <w:lang w:val="en-US"/>
-        </w:rPr>
-      </w:pPr>
-    </w:p>
-    <w:p>
-      <w:pPr>
-        <w:rPr>
-          <w:rStyle w:val="Collegamentoipertestuale"/>
-          <w:color w:val="auto"/>
-          <w:u w:val="none"/>
-          <w:lang w:val="en-US"/>
+        </w:rPr>
+      </w:pPr>
+    </w:p>
+    <w:p>
+      <w:pPr>
+        <w:rPr>
+          <w:rStyle w:val="Collegamentoipertestuale"/>
+          <w:color w:val="auto"/>
+          <w:u w:val="none"/>
         </w:rPr>
       </w:pPr>
     </w:p>
@@ -34667,6 +34603,7 @@
           <w:bCs/>
           <w:sz w:val="32"/>
           <w:szCs w:val="32"/>
+          <w:lang w:val="en-US"/>
         </w:rPr>
       </w:pPr>
       <w:r>
@@ -34678,9 +34615,10 @@
           <w:sz w:val="32"/>
           <w:szCs w:val="32"/>
           <w:u w:val="none"/>
+          <w:lang w:val="en-US"/>
         </w:rPr>
         <w:lastRenderedPageBreak/>
-        <w:t xml:space="preserve">LEZIONE </w:t>
+        <w:t xml:space="preserve">LEZIONE  8  </w:t>
       </w:r>
       <w:r>
         <w:rPr>
@@ -34692,7 +34630,7 @@
           <w:szCs w:val="32"/>
           <w:u w:val="none"/>
         </w:rPr>
-        <w:t xml:space="preserve"> 8  </w:t>
+        <w:sym w:font="Wingdings" w:char="F0E0"/>
       </w:r>
       <w:r>
         <w:rPr>
@@ -34703,18 +34641,7 @@
           <w:sz w:val="32"/>
           <w:szCs w:val="32"/>
           <w:u w:val="none"/>
-        </w:rPr>
-        <w:sym w:font="Wingdings" w:char="F0E0"/>
-      </w:r>
-      <w:r>
-        <w:rPr>
-          <w:rStyle w:val="Collegamentoipertestuale"/>
-          <w:rFonts w:ascii="Aptos Black" w:hAnsi="Aptos Black"/>
-          <w:bCs/>
-          <w:color w:val="000000" w:themeColor="text1"/>
-          <w:sz w:val="32"/>
-          <w:szCs w:val="32"/>
-          <w:u w:val="none"/>
+          <w:lang w:val="en-US"/>
         </w:rPr>
         <w:t xml:space="preserve"> </w:t>
       </w:r>
@@ -34726,6 +34653,7 @@
             <w:bCs/>
             <w:sz w:val="32"/>
             <w:szCs w:val="32"/>
+            <w:lang w:val="en-US"/>
           </w:rPr>
           <w:t>SLIDE PROF</w:t>
         </w:r>
@@ -34741,6 +34669,7 @@
           <w:sz w:val="32"/>
           <w:szCs w:val="32"/>
           <w:u w:val="none"/>
+          <w:lang w:val="en-US"/>
         </w:rPr>
       </w:pPr>
     </w:p>
@@ -34754,6 +34683,7 @@
           <w:sz w:val="32"/>
           <w:szCs w:val="32"/>
           <w:u w:val="none"/>
+          <w:lang w:val="en-US"/>
         </w:rPr>
       </w:pPr>
       <w:r>
@@ -34765,6 +34695,7 @@
           <w:sz w:val="32"/>
           <w:szCs w:val="32"/>
           <w:u w:val="none"/>
+          <w:lang w:val="en-US"/>
         </w:rPr>
         <w:t>DISPLAY</w:t>
       </w:r>
@@ -34777,6 +34708,7 @@
           <w:sz w:val="32"/>
           <w:szCs w:val="32"/>
           <w:u w:val="none"/>
+          <w:lang w:val="en-US"/>
         </w:rPr>
         <w:t xml:space="preserve"> </w:t>
       </w:r>
@@ -34801,6 +34733,7 @@
           <w:sz w:val="32"/>
           <w:szCs w:val="32"/>
           <w:u w:val="none"/>
+          <w:lang w:val="en-US"/>
         </w:rPr>
         <w:t xml:space="preserve"> </w:t>
       </w:r>
@@ -34808,6 +34741,7 @@
         <w:r>
           <w:rPr>
             <w:rStyle w:val="Collegamentoipertestuale"/>
+            <w:lang w:val="en-US"/>
           </w:rPr>
           <w:t>CSS Layout - The display Property (w3schools.com)</w:t>
         </w:r>
@@ -38392,7 +38326,7 @@
           <w:u w:val="none"/>
         </w:rPr>
         <w:drawing>
-          <wp:anchor distT="0" distB="0" distL="114300" distR="114300" simplePos="0" relativeHeight="251663872" behindDoc="1" locked="0" layoutInCell="1" allowOverlap="1" wp14:anchorId="58A44451" wp14:editId="7B4CD8FA">
+          <wp:anchor distT="0" distB="0" distL="114300" distR="114300" simplePos="0" relativeHeight="251663872" behindDoc="1" locked="0" layoutInCell="1" allowOverlap="1" wp14:anchorId="58A44451" wp14:editId="0143EA24">
             <wp:simplePos x="0" y="0"/>
             <wp:positionH relativeFrom="column">
               <wp:posOffset>4290695</wp:posOffset>
@@ -42673,6 +42607,367 @@
       <w:pPr>
         <w:rPr>
           <w:rStyle w:val="Collegamentoipertestuale"/>
+          <w:rFonts w:ascii="Aptos Black" w:hAnsi="Aptos Black"/>
+          <w:bCs/>
+          <w:color w:val="000000" w:themeColor="text1"/>
+          <w:sz w:val="32"/>
+          <w:szCs w:val="32"/>
+          <w:u w:val="none"/>
+        </w:rPr>
+      </w:pPr>
+    </w:p>
+    <w:p>
+      <w:pPr>
+        <w:rPr>
+          <w:rStyle w:val="Collegamentoipertestuale"/>
+          <w:rFonts w:ascii="Aptos Black" w:hAnsi="Aptos Black"/>
+          <w:bCs/>
+          <w:color w:val="000000" w:themeColor="text1"/>
+          <w:sz w:val="32"/>
+          <w:szCs w:val="32"/>
+          <w:u w:val="none"/>
+        </w:rPr>
+      </w:pPr>
+    </w:p>
+    <w:p>
+      <w:pPr>
+        <w:rPr>
+          <w:rStyle w:val="Collegamentoipertestuale"/>
+          <w:rFonts w:ascii="Aptos Black" w:hAnsi="Aptos Black"/>
+          <w:bCs/>
+          <w:color w:val="000000" w:themeColor="text1"/>
+          <w:sz w:val="32"/>
+          <w:szCs w:val="32"/>
+          <w:u w:val="none"/>
+        </w:rPr>
+      </w:pPr>
+    </w:p>
+    <w:p>
+      <w:pPr>
+        <w:rPr>
+          <w:rStyle w:val="Collegamentoipertestuale"/>
+          <w:rFonts w:ascii="Aptos Black" w:hAnsi="Aptos Black"/>
+          <w:bCs/>
+          <w:color w:val="000000" w:themeColor="text1"/>
+          <w:sz w:val="32"/>
+          <w:szCs w:val="32"/>
+          <w:u w:val="none"/>
+        </w:rPr>
+      </w:pPr>
+    </w:p>
+    <w:p>
+      <w:pPr>
+        <w:rPr>
+          <w:rStyle w:val="Collegamentoipertestuale"/>
+          <w:rFonts w:ascii="Aptos Black" w:hAnsi="Aptos Black"/>
+          <w:bCs/>
+          <w:color w:val="000000" w:themeColor="text1"/>
+          <w:sz w:val="32"/>
+          <w:szCs w:val="32"/>
+          <w:u w:val="none"/>
+        </w:rPr>
+      </w:pPr>
+    </w:p>
+    <w:p>
+      <w:pPr>
+        <w:rPr>
+          <w:rStyle w:val="Collegamentoipertestuale"/>
+          <w:rFonts w:ascii="Aptos Black" w:hAnsi="Aptos Black"/>
+          <w:bCs/>
+          <w:color w:val="000000" w:themeColor="text1"/>
+          <w:sz w:val="32"/>
+          <w:szCs w:val="32"/>
+          <w:u w:val="none"/>
+        </w:rPr>
+      </w:pPr>
+    </w:p>
+    <w:p>
+      <w:pPr>
+        <w:rPr>
+          <w:rStyle w:val="Collegamentoipertestuale"/>
+          <w:rFonts w:ascii="Aptos Black" w:hAnsi="Aptos Black"/>
+          <w:bCs/>
+          <w:color w:val="000000" w:themeColor="text1"/>
+          <w:sz w:val="32"/>
+          <w:szCs w:val="32"/>
+          <w:u w:val="none"/>
+        </w:rPr>
+      </w:pPr>
+    </w:p>
+    <w:p>
+      <w:pPr>
+        <w:rPr>
+          <w:rStyle w:val="Collegamentoipertestuale"/>
+          <w:rFonts w:ascii="Aptos Black" w:hAnsi="Aptos Black"/>
+          <w:bCs/>
+          <w:color w:val="000000" w:themeColor="text1"/>
+          <w:sz w:val="32"/>
+          <w:szCs w:val="32"/>
+          <w:u w:val="none"/>
+        </w:rPr>
+      </w:pPr>
+    </w:p>
+    <w:p>
+      <w:pPr>
+        <w:rPr>
+          <w:rStyle w:val="Collegamentoipertestuale"/>
+          <w:rFonts w:ascii="Aptos Black" w:hAnsi="Aptos Black"/>
+          <w:bCs/>
+          <w:color w:val="000000" w:themeColor="text1"/>
+          <w:sz w:val="32"/>
+          <w:szCs w:val="32"/>
+          <w:u w:val="none"/>
+        </w:rPr>
+      </w:pPr>
+    </w:p>
+    <w:p>
+      <w:pPr>
+        <w:rPr>
+          <w:rStyle w:val="Collegamentoipertestuale"/>
+          <w:rFonts w:ascii="Aptos Black" w:hAnsi="Aptos Black"/>
+          <w:bCs/>
+          <w:color w:val="000000" w:themeColor="text1"/>
+          <w:sz w:val="32"/>
+          <w:szCs w:val="32"/>
+          <w:u w:val="none"/>
+        </w:rPr>
+      </w:pPr>
+    </w:p>
+    <w:p>
+      <w:pPr>
+        <w:rPr>
+          <w:rStyle w:val="Collegamentoipertestuale"/>
+          <w:rFonts w:ascii="Aptos Black" w:hAnsi="Aptos Black"/>
+          <w:bCs/>
+          <w:color w:val="000000" w:themeColor="text1"/>
+          <w:sz w:val="32"/>
+          <w:szCs w:val="32"/>
+          <w:u w:val="none"/>
+        </w:rPr>
+      </w:pPr>
+    </w:p>
+    <w:p>
+      <w:pPr>
+        <w:rPr>
+          <w:rStyle w:val="Collegamentoipertestuale"/>
+          <w:rFonts w:ascii="Aptos Black" w:hAnsi="Aptos Black"/>
+          <w:bCs/>
+          <w:color w:val="000000" w:themeColor="text1"/>
+          <w:sz w:val="32"/>
+          <w:szCs w:val="32"/>
+          <w:u w:val="none"/>
+        </w:rPr>
+      </w:pPr>
+    </w:p>
+    <w:p>
+      <w:pPr>
+        <w:rPr>
+          <w:rStyle w:val="Collegamentoipertestuale"/>
+          <w:rFonts w:ascii="Aptos Black" w:hAnsi="Aptos Black"/>
+          <w:bCs/>
+          <w:color w:val="000000" w:themeColor="text1"/>
+          <w:sz w:val="32"/>
+          <w:szCs w:val="32"/>
+          <w:u w:val="none"/>
+        </w:rPr>
+      </w:pPr>
+    </w:p>
+    <w:p>
+      <w:pPr>
+        <w:rPr>
+          <w:rStyle w:val="Collegamentoipertestuale"/>
+          <w:rFonts w:ascii="Aptos Black" w:hAnsi="Aptos Black"/>
+          <w:bCs/>
+          <w:color w:val="000000" w:themeColor="text1"/>
+          <w:sz w:val="32"/>
+          <w:szCs w:val="32"/>
+          <w:u w:val="none"/>
+        </w:rPr>
+      </w:pPr>
+    </w:p>
+    <w:p>
+      <w:pPr>
+        <w:rPr>
+          <w:rStyle w:val="Collegamentoipertestuale"/>
+          <w:rFonts w:ascii="Aptos Black" w:hAnsi="Aptos Black"/>
+          <w:bCs/>
+          <w:color w:val="000000" w:themeColor="text1"/>
+          <w:sz w:val="32"/>
+          <w:szCs w:val="32"/>
+          <w:u w:val="none"/>
+        </w:rPr>
+      </w:pPr>
+    </w:p>
+    <w:p>
+      <w:pPr>
+        <w:rPr>
+          <w:rStyle w:val="Collegamentoipertestuale"/>
+          <w:rFonts w:ascii="Aptos Black" w:hAnsi="Aptos Black"/>
+          <w:bCs/>
+          <w:color w:val="000000" w:themeColor="text1"/>
+          <w:sz w:val="32"/>
+          <w:szCs w:val="32"/>
+          <w:u w:val="none"/>
+        </w:rPr>
+      </w:pPr>
+    </w:p>
+    <w:p>
+      <w:pPr>
+        <w:rPr>
+          <w:rStyle w:val="Collegamentoipertestuale"/>
+          <w:rFonts w:ascii="Aptos Black" w:hAnsi="Aptos Black"/>
+          <w:bCs/>
+          <w:color w:val="000000" w:themeColor="text1"/>
+          <w:sz w:val="32"/>
+          <w:szCs w:val="32"/>
+          <w:u w:val="none"/>
+        </w:rPr>
+      </w:pPr>
+    </w:p>
+    <w:p>
+      <w:pPr>
+        <w:rPr>
+          <w:rStyle w:val="Collegamentoipertestuale"/>
+          <w:rFonts w:ascii="Aptos Black" w:hAnsi="Aptos Black"/>
+          <w:bCs/>
+          <w:color w:val="000000" w:themeColor="text1"/>
+          <w:sz w:val="32"/>
+          <w:szCs w:val="32"/>
+          <w:u w:val="none"/>
+        </w:rPr>
+      </w:pPr>
+    </w:p>
+    <w:p>
+      <w:pPr>
+        <w:pBdr>
+          <w:bottom w:val="single" w:sz="6" w:space="1" w:color="auto"/>
+        </w:pBdr>
+        <w:rPr>
+          <w:rStyle w:val="Collegamentoipertestuale"/>
+          <w:rFonts w:ascii="Aptos Black" w:hAnsi="Aptos Black"/>
+          <w:bCs/>
+          <w:color w:val="000000" w:themeColor="text1"/>
+          <w:sz w:val="32"/>
+          <w:szCs w:val="32"/>
+          <w:u w:val="none"/>
+        </w:rPr>
+      </w:pPr>
+    </w:p>
+    <w:p>
+      <w:pPr>
+        <w:rPr>
+          <w:rStyle w:val="Collegamentoipertestuale"/>
+          <w:rFonts w:ascii="Aptos Black" w:hAnsi="Aptos Black"/>
+          <w:bCs/>
+          <w:sz w:val="28"/>
+          <w:szCs w:val="28"/>
+        </w:rPr>
+      </w:pPr>
+      <w:r>
+        <w:rPr>
+          <w:rStyle w:val="Collegamentoipertestuale"/>
+          <w:rFonts w:ascii="Aptos Black" w:hAnsi="Aptos Black"/>
+          <w:bCs/>
+          <w:color w:val="000000" w:themeColor="text1"/>
+          <w:sz w:val="32"/>
+          <w:szCs w:val="32"/>
+          <w:u w:val="none"/>
+        </w:rPr>
+        <w:lastRenderedPageBreak/>
+        <w:t xml:space="preserve">LEZIONE 11 </w:t>
+      </w:r>
+      <w:r>
+        <w:rPr>
+          <w:rStyle w:val="Collegamentoipertestuale"/>
+          <w:rFonts w:ascii="Aptos Black" w:hAnsi="Aptos Black"/>
+          <w:bCs/>
+          <w:color w:val="000000" w:themeColor="text1"/>
+          <w:sz w:val="32"/>
+          <w:szCs w:val="32"/>
+          <w:u w:val="none"/>
+        </w:rPr>
+        <w:sym w:font="Wingdings" w:char="F0E0"/>
+      </w:r>
+      <w:r>
+        <w:rPr>
+          <w:rStyle w:val="Collegamentoipertestuale"/>
+          <w:rFonts w:ascii="Aptos Black" w:hAnsi="Aptos Black"/>
+          <w:bCs/>
+          <w:color w:val="000000" w:themeColor="text1"/>
+          <w:sz w:val="32"/>
+          <w:szCs w:val="32"/>
+          <w:u w:val="none"/>
+        </w:rPr>
+        <w:t xml:space="preserve"> </w:t>
+      </w:r>
+      <w:r>
+        <w:rPr>
+          <w:rStyle w:val="Collegamentoipertestuale"/>
+          <w:rFonts w:ascii="Aptos Black" w:hAnsi="Aptos Black"/>
+          <w:bCs/>
+          <w:color w:val="000000" w:themeColor="text1"/>
+          <w:sz w:val="32"/>
+          <w:szCs w:val="32"/>
+          <w:u w:val="none"/>
+        </w:rPr>
+        <w:t xml:space="preserve"> </w:t>
+      </w:r>
+      <w:hyperlink r:id="rId255" w:history="1">
+        <w:r>
+          <w:rPr>
+            <w:rStyle w:val="Collegamentoipertestuale"/>
+            <w:rFonts w:ascii="Aptos Black" w:hAnsi="Aptos Black"/>
+            <w:bCs/>
+            <w:sz w:val="28"/>
+            <w:szCs w:val="28"/>
+          </w:rPr>
+          <w:t>SLIDE PROF</w:t>
+        </w:r>
+      </w:hyperlink>
+    </w:p>
+    <w:p>
+      <w:pPr>
+        <w:rPr>
+          <w:rStyle w:val="Collegamentoipertestuale"/>
+          <w:rFonts w:ascii="Aptos Black" w:hAnsi="Aptos Black"/>
+          <w:bCs/>
+          <w:color w:val="000000" w:themeColor="text1"/>
+          <w:sz w:val="32"/>
+          <w:szCs w:val="32"/>
+          <w:u w:val="none"/>
+        </w:rPr>
+      </w:pPr>
+    </w:p>
+    <w:p>
+      <w:pPr>
+        <w:rPr>
+          <w:rStyle w:val="Collegamentoipertestuale"/>
+          <w:rFonts w:ascii="Aptos Black" w:hAnsi="Aptos Black"/>
+          <w:bCs/>
+          <w:color w:val="000000" w:themeColor="text1"/>
+          <w:sz w:val="32"/>
+          <w:szCs w:val="32"/>
+          <w:u w:val="none"/>
+        </w:rPr>
+      </w:pPr>
+    </w:p>
+    <w:p>
+      <w:pPr>
+        <w:rPr>
+          <w:rStyle w:val="Collegamentoipertestuale"/>
+          <w:rFonts w:ascii="Aptos Black" w:hAnsi="Aptos Black"/>
+          <w:bCs/>
+          <w:color w:val="000000" w:themeColor="text1"/>
+          <w:sz w:val="32"/>
+          <w:szCs w:val="32"/>
+          <w:u w:val="none"/>
+        </w:rPr>
+      </w:pPr>
+    </w:p>
+    <w:p>
+      <w:pPr>
+        <w:rPr>
+          <w:rStyle w:val="Collegamentoipertestuale"/>
           <w:color w:val="auto"/>
           <w:u w:val="none"/>
         </w:rPr>
@@ -42690,7 +42985,7 @@
 </file>
 
 <file path=word/endnotes.xml><?xml version="1.0" encoding="utf-8"?>
-<w:endnotes xmlns:wpc="http://schemas.microsoft.com/office/word/2010/wordprocessingCanvas" xmlns:cx="http://schemas.microsoft.com/office/drawing/2014/chartex" xmlns:cx1="http://schemas.microsoft.com/office/drawing/2015/9/8/chartex" xmlns:cx2="http://schemas.microsoft.com/office/drawing/2015/10/21/chartex" xmlns:cx3="http://schemas.microsoft.com/office/drawing/2016/5/9/chartex" xmlns:cx4="http://schemas.microsoft.com/office/drawing/2016/5/10/chartex" xmlns:cx5="http://schemas.microsoft.com/office/drawing/2016/5/11/chartex" xmlns:cx6="http://schemas.microsoft.com/office/drawing/2016/5/12/chartex" xmlns:cx7="http://schemas.microsoft.com/office/drawing/2016/5/13/chartex" xmlns:cx8="http://schemas.microsoft.com/office/drawing/2016/5/14/chartex" xmlns:mc="http://schemas.openxmlformats.org/markup-compatibility/2006" xmlns:aink="http://schemas.microsoft.com/office/drawing/2016/ink" xmlns:am3d="http://schemas.microsoft.com/office/drawing/2017/model3d" xmlns:o="urn:schemas-microsoft-com:office:office" xmlns:oel="http://schemas.microsoft.com/office/2019/extlst" xmlns:r="http://schemas.openxmlformats.org/officeDocument/2006/relationships" xmlns:m="http://schemas.openxmlformats.org/officeDocument/2006/math" xmlns:v="urn:schemas-microsoft-com:vml" xmlns:wp14="http://schemas.microsoft.com/office/word/2010/wordprocessingDrawing" xmlns:wp="http://schemas.openxmlformats.org/drawingml/2006/wordprocessingDrawing" xmlns:w10="urn:schemas-microsoft-com:office:word" xmlns:w="http://schemas.openxmlformats.org/wordprocessingml/2006/main" xmlns:w14="http://schemas.microsoft.com/office/word/2010/wordml" xmlns:w15="http://schemas.microsoft.com/office/word/2012/wordml" xmlns:w16cex="http://schemas.microsoft.com/office/word/2018/wordml/cex" xmlns:w16cid="http://schemas.microsoft.com/office/word/2016/wordml/cid" xmlns:w16="http://schemas.microsoft.com/office/word/2018/wordml" xmlns:w16sdtdh="http://schemas.microsoft.com/office/word/2020/wordml/sdtdatahash" xmlns:w16se="http://schemas.microsoft.com/office/word/2015/wordml/symex" xmlns:wpg="http://schemas.microsoft.com/office/word/2010/wordprocessingGroup" xmlns:wpi="http://schemas.microsoft.com/office/word/2010/wordprocessingInk" xmlns:wne="http://schemas.microsoft.com/office/word/2006/wordml" xmlns:wps="http://schemas.microsoft.com/office/word/2010/wordprocessingShape" mc:Ignorable="w14 w15 w16se w16cid w16 w16cex w16sdtdh wp14">
+<w:endnotes xmlns:wpc="http://schemas.microsoft.com/office/word/2010/wordprocessingCanvas" xmlns:cx="http://schemas.microsoft.com/office/drawing/2014/chartex" xmlns:cx1="http://schemas.microsoft.com/office/drawing/2015/9/8/chartex" xmlns:cx2="http://schemas.microsoft.com/office/drawing/2015/10/21/chartex" xmlns:cx3="http://schemas.microsoft.com/office/drawing/2016/5/9/chartex" xmlns:cx4="http://schemas.microsoft.com/office/drawing/2016/5/10/chartex" xmlns:cx5="http://schemas.microsoft.com/office/drawing/2016/5/11/chartex" xmlns:cx6="http://schemas.microsoft.com/office/drawing/2016/5/12/chartex" xmlns:cx7="http://schemas.microsoft.com/office/drawing/2016/5/13/chartex" xmlns:cx8="http://schemas.microsoft.com/office/drawing/2016/5/14/chartex" xmlns:mc="http://schemas.openxmlformats.org/markup-compatibility/2006" xmlns:aink="http://schemas.microsoft.com/office/drawing/2016/ink" xmlns:am3d="http://schemas.microsoft.com/office/drawing/2017/model3d" xmlns:o="urn:schemas-microsoft-com:office:office" xmlns:oel="http://schemas.microsoft.com/office/2019/extlst" xmlns:r="http://schemas.openxmlformats.org/officeDocument/2006/relationships" xmlns:m="http://schemas.openxmlformats.org/officeDocument/2006/math" xmlns:v="urn:schemas-microsoft-com:vml" xmlns:wp14="http://schemas.microsoft.com/office/word/2010/wordprocessingDrawing" xmlns:wp="http://schemas.openxmlformats.org/drawingml/2006/wordprocessingDrawing" xmlns:w10="urn:schemas-microsoft-com:office:word" xmlns:w="http://schemas.openxmlformats.org/wordprocessingml/2006/main" xmlns:w14="http://schemas.microsoft.com/office/word/2010/wordml" xmlns:w15="http://schemas.microsoft.com/office/word/2012/wordml" xmlns:w16cex="http://schemas.microsoft.com/office/word/2018/wordml/cex" xmlns:w16cid="http://schemas.microsoft.com/office/word/2016/wordml/cid" xmlns:w16="http://schemas.microsoft.com/office/word/2018/wordml" xmlns:w16du="http://schemas.microsoft.com/office/word/2023/wordml/word16du" xmlns:w16sdtdh="http://schemas.microsoft.com/office/word/2020/wordml/sdtdatahash" xmlns:w16se="http://schemas.microsoft.com/office/word/2015/wordml/symex" xmlns:wpg="http://schemas.microsoft.com/office/word/2010/wordprocessingGroup" xmlns:wpi="http://schemas.microsoft.com/office/word/2010/wordprocessingInk" xmlns:wne="http://schemas.microsoft.com/office/word/2006/wordml" xmlns:wps="http://schemas.microsoft.com/office/word/2010/wordprocessingShape" mc:Ignorable="w14 w15 w16se w16cid w16 w16cex w16sdtdh w16du wp14">
   <w:endnote w:type="separator" w:id="-1">
     <w:p>
       <w:pPr>
@@ -42715,7 +43010,7 @@
 </file>
 
 <file path=word/footnotes.xml><?xml version="1.0" encoding="utf-8"?>
-<w:footnotes xmlns:wpc="http://schemas.microsoft.com/office/word/2010/wordprocessingCanvas" xmlns:cx="http://schemas.microsoft.com/office/drawing/2014/chartex" xmlns:cx1="http://schemas.microsoft.com/office/drawing/2015/9/8/chartex" xmlns:cx2="http://schemas.microsoft.com/office/drawing/2015/10/21/chartex" xmlns:cx3="http://schemas.microsoft.com/office/drawing/2016/5/9/chartex" xmlns:cx4="http://schemas.microsoft.com/office/drawing/2016/5/10/chartex" xmlns:cx5="http://schemas.microsoft.com/office/drawing/2016/5/11/chartex" xmlns:cx6="http://schemas.microsoft.com/office/drawing/2016/5/12/chartex" xmlns:cx7="http://schemas.microsoft.com/office/drawing/2016/5/13/chartex" xmlns:cx8="http://schemas.microsoft.com/office/drawing/2016/5/14/chartex" xmlns:mc="http://schemas.openxmlformats.org/markup-compatibility/2006" xmlns:aink="http://schemas.microsoft.com/office/drawing/2016/ink" xmlns:am3d="http://schemas.microsoft.com/office/drawing/2017/model3d" xmlns:o="urn:schemas-microsoft-com:office:office" xmlns:oel="http://schemas.microsoft.com/office/2019/extlst" xmlns:r="http://schemas.openxmlformats.org/officeDocument/2006/relationships" xmlns:m="http://schemas.openxmlformats.org/officeDocument/2006/math" xmlns:v="urn:schemas-microsoft-com:vml" xmlns:wp14="http://schemas.microsoft.com/office/word/2010/wordprocessingDrawing" xmlns:wp="http://schemas.openxmlformats.org/drawingml/2006/wordprocessingDrawing" xmlns:w10="urn:schemas-microsoft-com:office:word" xmlns:w="http://schemas.openxmlformats.org/wordprocessingml/2006/main" xmlns:w14="http://schemas.microsoft.com/office/word/2010/wordml" xmlns:w15="http://schemas.microsoft.com/office/word/2012/wordml" xmlns:w16cex="http://schemas.microsoft.com/office/word/2018/wordml/cex" xmlns:w16cid="http://schemas.microsoft.com/office/word/2016/wordml/cid" xmlns:w16="http://schemas.microsoft.com/office/word/2018/wordml" xmlns:w16sdtdh="http://schemas.microsoft.com/office/word/2020/wordml/sdtdatahash" xmlns:w16se="http://schemas.microsoft.com/office/word/2015/wordml/symex" xmlns:wpg="http://schemas.microsoft.com/office/word/2010/wordprocessingGroup" xmlns:wpi="http://schemas.microsoft.com/office/word/2010/wordprocessingInk" xmlns:wne="http://schemas.microsoft.com/office/word/2006/wordml" xmlns:wps="http://schemas.microsoft.com/office/word/2010/wordprocessingShape" mc:Ignorable="w14 w15 w16se w16cid w16 w16cex w16sdtdh wp14">
+<w:footnotes xmlns:wpc="http://schemas.microsoft.com/office/word/2010/wordprocessingCanvas" xmlns:cx="http://schemas.microsoft.com/office/drawing/2014/chartex" xmlns:cx1="http://schemas.microsoft.com/office/drawing/2015/9/8/chartex" xmlns:cx2="http://schemas.microsoft.com/office/drawing/2015/10/21/chartex" xmlns:cx3="http://schemas.microsoft.com/office/drawing/2016/5/9/chartex" xmlns:cx4="http://schemas.microsoft.com/office/drawing/2016/5/10/chartex" xmlns:cx5="http://schemas.microsoft.com/office/drawing/2016/5/11/chartex" xmlns:cx6="http://schemas.microsoft.com/office/drawing/2016/5/12/chartex" xmlns:cx7="http://schemas.microsoft.com/office/drawing/2016/5/13/chartex" xmlns:cx8="http://schemas.microsoft.com/office/drawing/2016/5/14/chartex" xmlns:mc="http://schemas.openxmlformats.org/markup-compatibility/2006" xmlns:aink="http://schemas.microsoft.com/office/drawing/2016/ink" xmlns:am3d="http://schemas.microsoft.com/office/drawing/2017/model3d" xmlns:o="urn:schemas-microsoft-com:office:office" xmlns:oel="http://schemas.microsoft.com/office/2019/extlst" xmlns:r="http://schemas.openxmlformats.org/officeDocument/2006/relationships" xmlns:m="http://schemas.openxmlformats.org/officeDocument/2006/math" xmlns:v="urn:schemas-microsoft-com:vml" xmlns:wp14="http://schemas.microsoft.com/office/word/2010/wordprocessingDrawing" xmlns:wp="http://schemas.openxmlformats.org/drawingml/2006/wordprocessingDrawing" xmlns:w10="urn:schemas-microsoft-com:office:word" xmlns:w="http://schemas.openxmlformats.org/wordprocessingml/2006/main" xmlns:w14="http://schemas.microsoft.com/office/word/2010/wordml" xmlns:w15="http://schemas.microsoft.com/office/word/2012/wordml" xmlns:w16cex="http://schemas.microsoft.com/office/word/2018/wordml/cex" xmlns:w16cid="http://schemas.microsoft.com/office/word/2016/wordml/cid" xmlns:w16="http://schemas.microsoft.com/office/word/2018/wordml" xmlns:w16du="http://schemas.microsoft.com/office/word/2023/wordml/word16du" xmlns:w16sdtdh="http://schemas.microsoft.com/office/word/2020/wordml/sdtdatahash" xmlns:w16se="http://schemas.microsoft.com/office/word/2015/wordml/symex" xmlns:wpg="http://schemas.microsoft.com/office/word/2010/wordprocessingGroup" xmlns:wpi="http://schemas.microsoft.com/office/word/2010/wordprocessingInk" xmlns:wne="http://schemas.microsoft.com/office/word/2006/wordml" xmlns:wps="http://schemas.microsoft.com/office/word/2010/wordprocessingShape" mc:Ignorable="w14 w15 w16se w16cid w16 w16cex w16sdtdh w16du wp14">
   <w:footnote w:type="separator" w:id="-1">
     <w:p>
       <w:pPr>
@@ -42740,7 +43035,7 @@
 </file>
 
 <file path=word/numbering.xml><?xml version="1.0" encoding="utf-8"?>
-<w:numbering xmlns:wpc="http://schemas.microsoft.com/office/word/2010/wordprocessingCanvas" xmlns:cx="http://schemas.microsoft.com/office/drawing/2014/chartex" xmlns:cx1="http://schemas.microsoft.com/office/drawing/2015/9/8/chartex" xmlns:cx2="http://schemas.microsoft.com/office/drawing/2015/10/21/chartex" xmlns:cx3="http://schemas.microsoft.com/office/drawing/2016/5/9/chartex" xmlns:cx4="http://schemas.microsoft.com/office/drawing/2016/5/10/chartex" xmlns:cx5="http://schemas.microsoft.com/office/drawing/2016/5/11/chartex" xmlns:cx6="http://schemas.microsoft.com/office/drawing/2016/5/12/chartex" xmlns:cx7="http://schemas.microsoft.com/office/drawing/2016/5/13/chartex" xmlns:cx8="http://schemas.microsoft.com/office/drawing/2016/5/14/chartex" xmlns:mc="http://schemas.openxmlformats.org/markup-compatibility/2006" xmlns:aink="http://schemas.microsoft.com/office/drawing/2016/ink" xmlns:am3d="http://schemas.microsoft.com/office/drawing/2017/model3d" xmlns:o="urn:schemas-microsoft-com:office:office" xmlns:oel="http://schemas.microsoft.com/office/2019/extlst" xmlns:r="http://schemas.openxmlformats.org/officeDocument/2006/relationships" xmlns:m="http://schemas.openxmlformats.org/officeDocument/2006/math" xmlns:v="urn:schemas-microsoft-com:vml" xmlns:wp14="http://schemas.microsoft.com/office/word/2010/wordprocessingDrawing" xmlns:wp="http://schemas.openxmlformats.org/drawingml/2006/wordprocessingDrawing" xmlns:w10="urn:schemas-microsoft-com:office:word" xmlns:w="http://schemas.openxmlformats.org/wordprocessingml/2006/main" xmlns:w14="http://schemas.microsoft.com/office/word/2010/wordml" xmlns:w15="http://schemas.microsoft.com/office/word/2012/wordml" xmlns:w16cex="http://schemas.microsoft.com/office/word/2018/wordml/cex" xmlns:w16cid="http://schemas.microsoft.com/office/word/2016/wordml/cid" xmlns:w16="http://schemas.microsoft.com/office/word/2018/wordml" xmlns:w16sdtdh="http://schemas.microsoft.com/office/word/2020/wordml/sdtdatahash" xmlns:w16se="http://schemas.microsoft.com/office/word/2015/wordml/symex" xmlns:wpg="http://schemas.microsoft.com/office/word/2010/wordprocessingGroup" xmlns:wpi="http://schemas.microsoft.com/office/word/2010/wordprocessingInk" xmlns:wne="http://schemas.microsoft.com/office/word/2006/wordml" xmlns:wps="http://schemas.microsoft.com/office/word/2010/wordprocessingShape" mc:Ignorable="w14 w15 w16se w16cid w16 w16cex w16sdtdh wp14">
+<w:numbering xmlns:wpc="http://schemas.microsoft.com/office/word/2010/wordprocessingCanvas" xmlns:cx="http://schemas.microsoft.com/office/drawing/2014/chartex" xmlns:cx1="http://schemas.microsoft.com/office/drawing/2015/9/8/chartex" xmlns:cx2="http://schemas.microsoft.com/office/drawing/2015/10/21/chartex" xmlns:cx3="http://schemas.microsoft.com/office/drawing/2016/5/9/chartex" xmlns:cx4="http://schemas.microsoft.com/office/drawing/2016/5/10/chartex" xmlns:cx5="http://schemas.microsoft.com/office/drawing/2016/5/11/chartex" xmlns:cx6="http://schemas.microsoft.com/office/drawing/2016/5/12/chartex" xmlns:cx7="http://schemas.microsoft.com/office/drawing/2016/5/13/chartex" xmlns:cx8="http://schemas.microsoft.com/office/drawing/2016/5/14/chartex" xmlns:mc="http://schemas.openxmlformats.org/markup-compatibility/2006" xmlns:aink="http://schemas.microsoft.com/office/drawing/2016/ink" xmlns:am3d="http://schemas.microsoft.com/office/drawing/2017/model3d" xmlns:o="urn:schemas-microsoft-com:office:office" xmlns:oel="http://schemas.microsoft.com/office/2019/extlst" xmlns:r="http://schemas.openxmlformats.org/officeDocument/2006/relationships" xmlns:m="http://schemas.openxmlformats.org/officeDocument/2006/math" xmlns:v="urn:schemas-microsoft-com:vml" xmlns:wp14="http://schemas.microsoft.com/office/word/2010/wordprocessingDrawing" xmlns:wp="http://schemas.openxmlformats.org/drawingml/2006/wordprocessingDrawing" xmlns:w10="urn:schemas-microsoft-com:office:word" xmlns:w="http://schemas.openxmlformats.org/wordprocessingml/2006/main" xmlns:w14="http://schemas.microsoft.com/office/word/2010/wordml" xmlns:w15="http://schemas.microsoft.com/office/word/2012/wordml" xmlns:w16cex="http://schemas.microsoft.com/office/word/2018/wordml/cex" xmlns:w16cid="http://schemas.microsoft.com/office/word/2016/wordml/cid" xmlns:w16="http://schemas.microsoft.com/office/word/2018/wordml" xmlns:w16du="http://schemas.microsoft.com/office/word/2023/wordml/word16du" xmlns:w16sdtdh="http://schemas.microsoft.com/office/word/2020/wordml/sdtdatahash" xmlns:w16se="http://schemas.microsoft.com/office/word/2015/wordml/symex" xmlns:wpg="http://schemas.microsoft.com/office/word/2010/wordprocessingGroup" xmlns:wpi="http://schemas.microsoft.com/office/word/2010/wordprocessingInk" xmlns:wne="http://schemas.microsoft.com/office/word/2006/wordml" xmlns:wps="http://schemas.microsoft.com/office/word/2010/wordprocessingShape" mc:Ignorable="w14 w15 w16se w16cid w16 w16cex w16sdtdh w16du wp14">
   <w:abstractNum w:abstractNumId="0" w15:restartNumberingAfterBreak="0">
     <w:nsid w:val="017B7CD7"/>
     <w:multiLevelType w:val="hybridMultilevel"/>
@@ -46715,7 +47010,7 @@
 </file>
 
 <file path=word/styles.xml><?xml version="1.0" encoding="utf-8"?>
-<w:styles xmlns:mc="http://schemas.openxmlformats.org/markup-compatibility/2006" xmlns:r="http://schemas.openxmlformats.org/officeDocument/2006/relationships" xmlns:w="http://schemas.openxmlformats.org/wordprocessingml/2006/main" xmlns:w14="http://schemas.microsoft.com/office/word/2010/wordml" xmlns:w15="http://schemas.microsoft.com/office/word/2012/wordml" xmlns:w16cex="http://schemas.microsoft.com/office/word/2018/wordml/cex" xmlns:w16cid="http://schemas.microsoft.com/office/word/2016/wordml/cid" xmlns:w16="http://schemas.microsoft.com/office/word/2018/wordml" xmlns:w16sdtdh="http://schemas.microsoft.com/office/word/2020/wordml/sdtdatahash" xmlns:w16se="http://schemas.microsoft.com/office/word/2015/wordml/symex" mc:Ignorable="w14 w15 w16se w16cid w16 w16cex w16sdtdh">
+<w:styles xmlns:mc="http://schemas.openxmlformats.org/markup-compatibility/2006" xmlns:r="http://schemas.openxmlformats.org/officeDocument/2006/relationships" xmlns:w="http://schemas.openxmlformats.org/wordprocessingml/2006/main" xmlns:w14="http://schemas.microsoft.com/office/word/2010/wordml" xmlns:w15="http://schemas.microsoft.com/office/word/2012/wordml" xmlns:w16cex="http://schemas.microsoft.com/office/word/2018/wordml/cex" xmlns:w16cid="http://schemas.microsoft.com/office/word/2016/wordml/cid" xmlns:w16="http://schemas.microsoft.com/office/word/2018/wordml" xmlns:w16du="http://schemas.microsoft.com/office/word/2023/wordml/word16du" xmlns:w16sdtdh="http://schemas.microsoft.com/office/word/2020/wordml/sdtdatahash" xmlns:w16se="http://schemas.microsoft.com/office/word/2015/wordml/symex" mc:Ignorable="w14 w15 w16se w16cid w16 w16cex w16sdtdh w16du">
   <w:docDefaults>
     <w:rPrDefault>
       <w:rPr>

</xml_diff>

<commit_message>
completed the exesercise number 3 of section 9 (responsive-web-pages), first time play and added .scss file, completed exesrcise number 1 of the new section (scss), and do some trys whit a personal file (00-SASS-TRY)
</commit_message>
<xml_diff>
--- a/APPUNTI/00-HTML CSS APPUNTI.docx
+++ b/APPUNTI/00-HTML CSS APPUNTI.docx
@@ -862,6 +862,7 @@
         <w:t>, per le operazioni dinamiche sul nostro sito</w:t>
       </w:r>
     </w:p>
+    <w:p/>
     <w:p/>
     <w:p>
       <w:r>
@@ -38326,7 +38327,7 @@
           <w:u w:val="none"/>
         </w:rPr>
         <w:drawing>
-          <wp:anchor distT="0" distB="0" distL="114300" distR="114300" simplePos="0" relativeHeight="251663872" behindDoc="1" locked="0" layoutInCell="1" allowOverlap="1" wp14:anchorId="58A44451" wp14:editId="0143EA24">
+          <wp:anchor distT="0" distB="0" distL="114300" distR="114300" simplePos="0" relativeHeight="251663872" behindDoc="1" locked="0" layoutInCell="1" allowOverlap="1" wp14:anchorId="58A44451" wp14:editId="321816D6">
             <wp:simplePos x="0" y="0"/>
             <wp:positionH relativeFrom="column">
               <wp:posOffset>4290695</wp:posOffset>
@@ -42898,19 +42899,7 @@
           <w:szCs w:val="32"/>
           <w:u w:val="none"/>
         </w:rPr>
-        <w:t xml:space="preserve"> </w:t>
-      </w:r>
-      <w:r>
-        <w:rPr>
-          <w:rStyle w:val="Collegamentoipertestuale"/>
-          <w:rFonts w:ascii="Aptos Black" w:hAnsi="Aptos Black"/>
-          <w:bCs/>
-          <w:color w:val="000000" w:themeColor="text1"/>
-          <w:sz w:val="32"/>
-          <w:szCs w:val="32"/>
-          <w:u w:val="none"/>
-        </w:rPr>
-        <w:t xml:space="preserve"> </w:t>
+        <w:t xml:space="preserve">  </w:t>
       </w:r>
       <w:hyperlink r:id="rId255" w:history="1">
         <w:r>

</xml_diff>

<commit_message>
update past exercise and fixed some issues, introduced new sections and updated notes (italian), and the README
</commit_message>
<xml_diff>
--- a/APPUNTI/00-HTML CSS APPUNTI.docx
+++ b/APPUNTI/00-HTML CSS APPUNTI.docx
@@ -901,7 +901,12 @@
         <w:t>fornisce una struttura iniziale</w:t>
       </w:r>
       <w:r>
-        <w:t xml:space="preserve"> per una pagina web. include gli elementi fondamentali necessari per la struttura di una pagina web, come ad esempio la dichiarazione del </w:t>
+        <w:t xml:space="preserve"> per una pagina web. </w:t>
+      </w:r>
+    </w:p>
+    <w:p>
+      <w:r>
+        <w:t xml:space="preserve">include gli elementi fondamentali necessari per la struttura di una pagina web, come ad esempio la dichiarazione del </w:t>
       </w:r>
       <w:r>
         <w:rPr>
@@ -941,6 +946,16 @@
       </w:r>
     </w:p>
     <w:p/>
+    <w:p>
+      <w:pPr>
+        <w:tabs>
+          <w:tab w:val="left" w:pos="3748"/>
+        </w:tabs>
+      </w:pPr>
+      <w:r>
+        <w:tab/>
+      </w:r>
+    </w:p>
     <w:p>
       <w:pPr>
         <w:spacing w:after="0"/>
@@ -1148,7 +1163,6 @@
         <w:t>.</w:t>
       </w:r>
     </w:p>
-    <w:p/>
     <w:p>
       <w:r>
         <w:lastRenderedPageBreak/>
@@ -1284,7 +1298,26 @@
         <w:t>u un altro dato,</w:t>
       </w:r>
       <w:r>
-        <w:t xml:space="preserve"> come il set di caratteri utilizzato, la descrizione della pagina</w:t>
+        <w:t xml:space="preserve"> come il set di </w:t>
+      </w:r>
+      <w:r>
+        <w:rPr>
+          <w:b/>
+          <w:bCs/>
+          <w:highlight w:val="red"/>
+        </w:rPr>
+        <w:t>caratteri utilizzato</w:t>
+      </w:r>
+      <w:r>
+        <w:t xml:space="preserve">, la </w:t>
+      </w:r>
+      <w:r>
+        <w:rPr>
+          <w:b/>
+          <w:bCs/>
+          <w:highlight w:val="red"/>
+        </w:rPr>
+        <w:t>descrizione della pagina</w:t>
       </w:r>
       <w:r>
         <w:t>…</w:t>
@@ -1347,13 +1380,7 @@
         <w:t>c’è una tabella che traduce i bit in una lista di caratteri 8 bit</w:t>
       </w:r>
       <w:r>
-        <w:t>)</w:t>
-      </w:r>
-      <w:r>
-        <w:t>, viene messo in cima in quanto dopo poche righe di codice avremò ad ex il titolo</w:t>
-      </w:r>
-      <w:r>
-        <w:t xml:space="preserve"> </w:t>
+        <w:t xml:space="preserve">) </w:t>
       </w:r>
     </w:p>
     <w:p/>
@@ -2146,23 +2173,7 @@
           <w:color w:val="auto"/>
           <w:u w:val="none"/>
         </w:rPr>
-        <w:t xml:space="preserve"> </w:t>
-      </w:r>
-      <w:r>
-        <w:rPr>
-          <w:rStyle w:val="Collegamentoipertestuale"/>
-          <w:color w:val="auto"/>
-          <w:u w:val="none"/>
-        </w:rPr>
-        <w:t xml:space="preserve">permette </w:t>
-      </w:r>
-      <w:r>
-        <w:rPr>
-          <w:rStyle w:val="Collegamentoipertestuale"/>
-          <w:color w:val="auto"/>
-          <w:u w:val="none"/>
-        </w:rPr>
-        <w:t>sono dei parametri passati al server</w:t>
+        <w:t xml:space="preserve"> sono dei parametri passati al server</w:t>
       </w:r>
       <w:r>
         <w:rPr>
@@ -2235,16 +2246,16 @@
           <w:noProof/>
         </w:rPr>
         <w:drawing>
-          <wp:anchor distT="0" distB="0" distL="114300" distR="114300" simplePos="0" relativeHeight="251568640" behindDoc="0" locked="0" layoutInCell="1" allowOverlap="1" wp14:anchorId="56AFD3E1" wp14:editId="749A92AE">
+          <wp:anchor distT="0" distB="0" distL="114300" distR="114300" simplePos="0" relativeHeight="251659264" behindDoc="0" locked="0" layoutInCell="1" allowOverlap="1" wp14:anchorId="56AFD3E1" wp14:editId="22A66690">
             <wp:simplePos x="0" y="0"/>
             <wp:positionH relativeFrom="column">
-              <wp:posOffset>2005110</wp:posOffset>
+              <wp:posOffset>533352</wp:posOffset>
             </wp:positionH>
             <wp:positionV relativeFrom="paragraph">
-              <wp:posOffset>113996</wp:posOffset>
+              <wp:posOffset>240079</wp:posOffset>
             </wp:positionV>
-            <wp:extent cx="4425315" cy="1005840"/>
-            <wp:effectExtent l="0" t="0" r="0" b="3810"/>
+            <wp:extent cx="5053965" cy="1148715"/>
+            <wp:effectExtent l="0" t="0" r="0" b="0"/>
             <wp:wrapSquare wrapText="bothSides"/>
             <wp:docPr id="1" name="Immagine 1"/>
             <wp:cNvGraphicFramePr>
@@ -2272,7 +2283,7 @@
                   <pic:spPr>
                     <a:xfrm>
                       <a:off x="0" y="0"/>
-                      <a:ext cx="4425315" cy="1005840"/>
+                      <a:ext cx="5053965" cy="1148715"/>
                     </a:xfrm>
                     <a:prstGeom prst="rect">
                       <a:avLst/>
@@ -2300,41 +2311,6 @@
           <w:u w:val="none"/>
         </w:rPr>
       </w:pPr>
-      <w:r>
-        <w:rPr>
-          <w:rStyle w:val="Collegamentoipertestuale"/>
-          <w:color w:val="auto"/>
-          <w:u w:val="none"/>
-        </w:rPr>
-        <w:t xml:space="preserve"> </w:t>
-      </w:r>
-      <w:r>
-        <w:rPr>
-          <w:rStyle w:val="Collegamentoipertestuale"/>
-          <w:color w:val="auto"/>
-          <w:u w:val="none"/>
-        </w:rPr>
-        <w:t xml:space="preserve">è uno </w:t>
-      </w:r>
-      <w:r>
-        <w:rPr>
-          <w:rStyle w:val="Collegamentoipertestuale"/>
-          <w:b/>
-          <w:bCs/>
-          <w:i/>
-          <w:iCs/>
-          <w:color w:val="auto"/>
-        </w:rPr>
-        <w:t>strumento fondamentale</w:t>
-      </w:r>
-      <w:r>
-        <w:rPr>
-          <w:rStyle w:val="Collegamentoipertestuale"/>
-          <w:color w:val="auto"/>
-          <w:u w:val="none"/>
-        </w:rPr>
-        <w:t xml:space="preserve"> per la navigazione su Internet</w:t>
-      </w:r>
     </w:p>
     <w:p>
       <w:pPr>
@@ -4013,7 +3989,23 @@
           <w:color w:val="auto"/>
           <w:u w:val="none"/>
         </w:rPr>
-        <w:t>verso il router e successivamente attraverso la rete Internet per raggiungere il server di destinazione.</w:t>
+        <w:t xml:space="preserve">verso il router e successivamente attraverso la rete Internet </w:t>
+      </w:r>
+      <w:r>
+        <w:rPr>
+          <w:rStyle w:val="Collegamentoipertestuale"/>
+          <w:color w:val="auto"/>
+          <w:u w:val="none"/>
+        </w:rPr>
+        <w:t xml:space="preserve">raggiungono </w:t>
+      </w:r>
+      <w:r>
+        <w:rPr>
+          <w:rStyle w:val="Collegamentoipertestuale"/>
+          <w:color w:val="auto"/>
+          <w:u w:val="none"/>
+        </w:rPr>
+        <w:t>il server di destinazione.</w:t>
       </w:r>
     </w:p>
     <w:p>
@@ -5527,7 +5519,13 @@
     </w:p>
     <w:p>
       <w:r>
-        <w:t>Prima di addentrarci nei vari elementi in HTMl, deifiniamo prima l’anatomia di un elemento HTM</w:t>
+        <w:t>Prima di addentrarci nei vari elementi in HTM</w:t>
+      </w:r>
+      <w:r>
+        <w:t>L</w:t>
+      </w:r>
+      <w:r>
+        <w:t>, deifiniamo prima l’anatomia di un elemento HTM</w:t>
       </w:r>
       <w:r>
         <w:t>L:</w:t>
@@ -5572,7 +5570,7 @@
           <w:noProof/>
         </w:rPr>
         <w:drawing>
-          <wp:anchor distT="0" distB="0" distL="114300" distR="114300" simplePos="0" relativeHeight="251570688" behindDoc="1" locked="0" layoutInCell="1" allowOverlap="1" wp14:anchorId="403A08C0" wp14:editId="5A000E9A">
+          <wp:anchor distT="0" distB="0" distL="114300" distR="114300" simplePos="0" relativeHeight="251568128" behindDoc="1" locked="0" layoutInCell="1" allowOverlap="1" wp14:anchorId="403A08C0" wp14:editId="53109028">
             <wp:simplePos x="0" y="0"/>
             <wp:positionH relativeFrom="column">
               <wp:posOffset>456565</wp:posOffset>
@@ -5690,7 +5688,7 @@
           <w:noProof/>
         </w:rPr>
         <w:drawing>
-          <wp:anchor distT="0" distB="0" distL="114300" distR="114300" simplePos="0" relativeHeight="251569664" behindDoc="0" locked="0" layoutInCell="1" allowOverlap="1" wp14:anchorId="0D9FD9E3" wp14:editId="68FA00DD">
+          <wp:anchor distT="0" distB="0" distL="114300" distR="114300" simplePos="0" relativeHeight="251567104" behindDoc="0" locked="0" layoutInCell="1" allowOverlap="1" wp14:anchorId="0D9FD9E3" wp14:editId="17E8A50D">
             <wp:simplePos x="0" y="0"/>
             <wp:positionH relativeFrom="column">
               <wp:posOffset>425558</wp:posOffset>
@@ -5922,7 +5920,7 @@
           <w:highlight w:val="red"/>
         </w:rPr>
         <w:drawing>
-          <wp:anchor distT="0" distB="0" distL="114300" distR="114300" simplePos="0" relativeHeight="251571712" behindDoc="1" locked="0" layoutInCell="1" allowOverlap="1" wp14:anchorId="027579C9" wp14:editId="4F3D0E80">
+          <wp:anchor distT="0" distB="0" distL="114300" distR="114300" simplePos="0" relativeHeight="251569152" behindDoc="1" locked="0" layoutInCell="1" allowOverlap="1" wp14:anchorId="027579C9" wp14:editId="3D771D5B">
             <wp:simplePos x="0" y="0"/>
             <wp:positionH relativeFrom="margin">
               <wp:align>right</wp:align>
@@ -6100,7 +6098,13 @@
         <w:t>quale versione del linguaggio di markup la pagina sta utilizzando</w:t>
       </w:r>
       <w:r>
-        <w:t xml:space="preserve">, il formato del DOCTYPE si è modificato di versione in vesrione storica di HTML oggi è ( </w:t>
+        <w:t xml:space="preserve">, il formato del DOCTYPE si è modificato di versione in </w:t>
+      </w:r>
+      <w:r>
+        <w:t>versione</w:t>
+      </w:r>
+      <w:r>
+        <w:t xml:space="preserve"> di HTML oggi è ( </w:t>
       </w:r>
       <w:r>
         <w:rPr>
@@ -6285,7 +6289,13 @@
         <w:sym w:font="Wingdings" w:char="F0E0"/>
       </w:r>
       <w:r>
-        <w:t xml:space="preserve"> i commenti sciritti all’interno del codice (anche se nel body) non verrano mai visualizzati dall’utente, ma solo dalla visuale dell’editor, sono molto utili per tenere ordine e spiegare a chi non conosce il codice cosa si sta facendo</w:t>
+        <w:t xml:space="preserve"> i commenti </w:t>
+      </w:r>
+      <w:r>
+        <w:t>scritti</w:t>
+      </w:r>
+      <w:r>
+        <w:t xml:space="preserve"> all’interno del codice (anche se nel body) non verrano mai visualizzati dall’utente, ma solo dalla visuale dell’editor, sono molto utili per tenere ordine e spiegare a chi non conosce il codice cosa si sta facendo</w:t>
       </w:r>
     </w:p>
     <w:p>
@@ -6406,7 +6416,20 @@
         <w:t xml:space="preserve"> </w:t>
       </w:r>
       <w:r>
-        <w:t>vanno a sclare e vengono usati come gerarchia in base all’importanza del titolo (dal + importante h1, ai – importanti h6)</w:t>
+        <w:t xml:space="preserve">vanno a sclare e vengono </w:t>
+      </w:r>
+      <w:r>
+        <w:rPr>
+          <w:b/>
+          <w:bCs/>
+          <w:i/>
+          <w:iCs/>
+          <w:u w:val="single"/>
+        </w:rPr>
+        <w:t>usati come gerarchia in base all’importanza</w:t>
+      </w:r>
+      <w:r>
+        <w:t xml:space="preserve"> del titolo (dal + importante h1, ai – importanti h6)</w:t>
       </w:r>
     </w:p>
     <w:p/>
@@ -6869,7 +6892,36 @@
       <w:r>
         <w:t>.</w:t>
       </w:r>
-    </w:p>
+      <w:r>
+        <w:t xml:space="preserve"> </w:t>
+      </w:r>
+    </w:p>
+    <w:p>
+      <w:r>
+        <w:t>I collegamenti normali puntano sempre alla pagina superiore di una pagina</w:t>
+      </w:r>
+    </w:p>
+    <w:p>
+      <w:pPr>
+        <w:rPr>
+          <w:b/>
+          <w:bCs/>
+          <w:color w:val="4472C4" w:themeColor="accent1"/>
+        </w:rPr>
+      </w:pPr>
+      <w:r>
+        <w:t>Le ancora possono puntare a un specifico punto della pagina tramite l’</w:t>
+      </w:r>
+      <w:r>
+        <w:rPr>
+          <w:b/>
+          <w:bCs/>
+          <w:color w:val="4472C4" w:themeColor="accent1"/>
+        </w:rPr>
+        <w:t>ID</w:t>
+      </w:r>
+    </w:p>
+    <w:p/>
     <w:p>
       <w:r>
         <w:rPr>
@@ -6996,7 +7048,6 @@
     </w:p>
     <w:p/>
     <w:p/>
-    <w:p/>
     <w:p>
       <w:pPr>
         <w:rPr>
@@ -7035,20 +7086,7 @@
         <w:rPr>
           <w:bCs/>
         </w:rPr>
-        <w:t xml:space="preserve"> </w:t>
-      </w:r>
-      <w:r>
-        <w:rPr>
-          <w:b/>
-          <w:u w:val="single"/>
-        </w:rPr>
-        <w:t xml:space="preserve"> </w:t>
-      </w:r>
-      <w:r>
-        <w:rPr>
-          <w:bCs/>
-        </w:rPr>
-        <w:t>gli elmeneti sono “incasrtari” l’uno co</w:t>
+        <w:t xml:space="preserve"> gli elmeneti sono “incasrtari” l’uno co</w:t>
       </w:r>
       <w:r>
         <w:rPr>
@@ -7056,20 +7094,13 @@
         </w:rPr>
         <w:t>n l’altro dentro il &lt;body&gt; tag</w:t>
       </w:r>
-    </w:p>
-    <w:p>
-      <w:pPr>
-        <w:rPr>
-          <w:u w:val="single"/>
-        </w:rPr>
-      </w:pPr>
       <w:r>
         <w:rPr>
           <w:noProof/>
           <w:u w:val="single"/>
         </w:rPr>
         <w:drawing>
-          <wp:anchor distT="0" distB="0" distL="114300" distR="114300" simplePos="0" relativeHeight="251595264" behindDoc="1" locked="0" layoutInCell="1" allowOverlap="1" wp14:anchorId="424C4B66" wp14:editId="53F4D613">
+          <wp:anchor distT="0" distB="0" distL="114300" distR="114300" simplePos="0" relativeHeight="251592704" behindDoc="1" locked="0" layoutInCell="1" allowOverlap="1" wp14:anchorId="424C4B66" wp14:editId="49D57F4E">
             <wp:simplePos x="0" y="0"/>
             <wp:positionH relativeFrom="margin">
               <wp:align>left</wp:align>
@@ -7157,7 +7188,6 @@
     </w:p>
     <w:p/>
     <w:p/>
-    <w:p/>
     <w:p>
       <w:r>
         <w:lastRenderedPageBreak/>
@@ -7277,7 +7307,7 @@
           <w:noProof/>
         </w:rPr>
         <w:drawing>
-          <wp:anchor distT="0" distB="0" distL="114300" distR="114300" simplePos="0" relativeHeight="251573760" behindDoc="1" locked="0" layoutInCell="1" allowOverlap="1" wp14:anchorId="37268D1E" wp14:editId="71D4110D">
+          <wp:anchor distT="0" distB="0" distL="114300" distR="114300" simplePos="0" relativeHeight="251571200" behindDoc="1" locked="0" layoutInCell="1" allowOverlap="1" wp14:anchorId="37268D1E" wp14:editId="38A39489">
             <wp:simplePos x="0" y="0"/>
             <wp:positionH relativeFrom="margin">
               <wp:posOffset>-635</wp:posOffset>
@@ -7495,10 +7525,7 @@
           <w:highlight w:val="red"/>
           <w:u w:val="single"/>
         </w:rPr>
-        <w:t>&lt;ol&gt;</w:t>
-      </w:r>
-      <w:r>
-        <w:t xml:space="preserve">), all’interno di questi 2 tag madri, mettiamo </w:t>
+        <w:t>&lt;</w:t>
       </w:r>
       <w:r>
         <w:rPr>
@@ -7507,6 +7534,27 @@
           <w:highlight w:val="red"/>
           <w:u w:val="single"/>
         </w:rPr>
+        <w:t>ul</w:t>
+      </w:r>
+      <w:r>
+        <w:rPr>
+          <w:b/>
+          <w:bCs/>
+          <w:highlight w:val="red"/>
+          <w:u w:val="single"/>
+        </w:rPr>
+        <w:t>&gt;</w:t>
+      </w:r>
+      <w:r>
+        <w:t xml:space="preserve">), all’interno di questi 2 tag madri, mettiamo </w:t>
+      </w:r>
+      <w:r>
+        <w:rPr>
+          <w:b/>
+          <w:bCs/>
+          <w:highlight w:val="red"/>
+          <w:u w:val="single"/>
+        </w:rPr>
         <w:t>&lt;li&gt;</w:t>
       </w:r>
     </w:p>
@@ -7516,7 +7564,7 @@
           <w:noProof/>
         </w:rPr>
         <w:drawing>
-          <wp:anchor distT="0" distB="0" distL="114300" distR="114300" simplePos="0" relativeHeight="251574784" behindDoc="1" locked="0" layoutInCell="1" allowOverlap="1" wp14:anchorId="4D96756C" wp14:editId="6F9F2385">
+          <wp:anchor distT="0" distB="0" distL="114300" distR="114300" simplePos="0" relativeHeight="251572224" behindDoc="1" locked="0" layoutInCell="1" allowOverlap="1" wp14:anchorId="4D96756C" wp14:editId="76862FA5">
             <wp:simplePos x="0" y="0"/>
             <wp:positionH relativeFrom="column">
               <wp:posOffset>3645484</wp:posOffset>
@@ -7851,7 +7899,7 @@
           <w:noProof/>
         </w:rPr>
         <w:drawing>
-          <wp:anchor distT="0" distB="0" distL="114300" distR="114300" simplePos="0" relativeHeight="251655680" behindDoc="1" locked="0" layoutInCell="1" allowOverlap="1" wp14:anchorId="365E2E38" wp14:editId="39F9EA0D">
+          <wp:anchor distT="0" distB="0" distL="114300" distR="114300" simplePos="0" relativeHeight="251653120" behindDoc="1" locked="0" layoutInCell="1" allowOverlap="1" wp14:anchorId="365E2E38" wp14:editId="4A77D187">
             <wp:simplePos x="0" y="0"/>
             <wp:positionH relativeFrom="page">
               <wp:posOffset>5390874</wp:posOffset>
@@ -7926,7 +7974,7 @@
           <w:noProof/>
         </w:rPr>
         <w:drawing>
-          <wp:anchor distT="0" distB="0" distL="114300" distR="114300" simplePos="0" relativeHeight="251653632" behindDoc="1" locked="0" layoutInCell="1" allowOverlap="1" wp14:anchorId="687C01B6" wp14:editId="022093F6">
+          <wp:anchor distT="0" distB="0" distL="114300" distR="114300" simplePos="0" relativeHeight="251649024" behindDoc="1" locked="0" layoutInCell="1" allowOverlap="1" wp14:anchorId="687C01B6" wp14:editId="26B1D292">
             <wp:simplePos x="0" y="0"/>
             <wp:positionH relativeFrom="margin">
               <wp:posOffset>122555</wp:posOffset>
@@ -8005,7 +8053,7 @@
         </w:rPr>
         <w:lastRenderedPageBreak/>
         <w:drawing>
-          <wp:anchor distT="0" distB="0" distL="114300" distR="114300" simplePos="0" relativeHeight="251575808" behindDoc="1" locked="0" layoutInCell="1" allowOverlap="1" wp14:anchorId="0A618349" wp14:editId="472292A3">
+          <wp:anchor distT="0" distB="0" distL="114300" distR="114300" simplePos="0" relativeHeight="251573248" behindDoc="1" locked="0" layoutInCell="1" allowOverlap="1" wp14:anchorId="0A618349" wp14:editId="14DED204">
             <wp:simplePos x="0" y="0"/>
             <wp:positionH relativeFrom="margin">
               <wp:posOffset>3152140</wp:posOffset>
@@ -8286,7 +8334,18 @@
         <w:t xml:space="preserve"> </w:t>
       </w:r>
       <w:r>
-        <w:t>il DIV è un elemento a livello di blocco:</w:t>
+        <w:t xml:space="preserve">il DIV è un elemento a livello di </w:t>
+      </w:r>
+      <w:r>
+        <w:rPr>
+          <w:b/>
+          <w:bCs/>
+          <w:color w:val="4472C4" w:themeColor="accent1"/>
+        </w:rPr>
+        <w:t>blocco</w:t>
+      </w:r>
+      <w:r>
+        <w:t>:</w:t>
       </w:r>
     </w:p>
     <w:p>
@@ -8359,9 +8418,9 @@
           <w:noProof/>
         </w:rPr>
         <w:drawing>
-          <wp:inline distT="0" distB="0" distL="0" distR="0" wp14:anchorId="262D18E7" wp14:editId="5E9BA535">
-            <wp:extent cx="2440625" cy="1667865"/>
-            <wp:effectExtent l="0" t="0" r="0" b="8890"/>
+          <wp:inline distT="0" distB="0" distL="0" distR="0" wp14:anchorId="262D18E7" wp14:editId="39462763">
+            <wp:extent cx="2410089" cy="1511300"/>
+            <wp:effectExtent l="0" t="0" r="0" b="0"/>
             <wp:docPr id="15" name="Immagine 15"/>
             <wp:cNvGraphicFramePr>
               <a:graphicFrameLocks xmlns:a="http://schemas.openxmlformats.org/drawingml/2006/main" noChangeAspect="1"/>
@@ -8391,7 +8450,7 @@
                   <pic:spPr bwMode="auto">
                     <a:xfrm>
                       <a:off x="0" y="0"/>
-                      <a:ext cx="2468629" cy="1687002"/>
+                      <a:ext cx="2442981" cy="1531925"/>
                     </a:xfrm>
                     <a:prstGeom prst="rect">
                       <a:avLst/>
@@ -8445,6 +8504,17 @@
       </w:r>
       <w:r>
         <w:t xml:space="preserve"> </w:t>
+      </w:r>
+      <w:r>
+        <w:t xml:space="preserve">da inserire dentro elementi </w:t>
+      </w:r>
+      <w:r>
+        <w:rPr>
+          <w:b/>
+          <w:bCs/>
+          <w:color w:val="4472C4" w:themeColor="accent1"/>
+        </w:rPr>
+        <w:t>block</w:t>
       </w:r>
     </w:p>
     <w:p>
@@ -8573,7 +8643,18 @@
     </w:p>
     <w:p>
       <w:r>
-        <w:t>Cosa sono i forms? In italiano sono moduli, ci permettono di:</w:t>
+        <w:t xml:space="preserve">Cosa sono i forms? In italiano sono </w:t>
+      </w:r>
+      <w:r>
+        <w:rPr>
+          <w:b/>
+          <w:bCs/>
+          <w:highlight w:val="red"/>
+        </w:rPr>
+        <w:t>moduli</w:t>
+      </w:r>
+      <w:r>
+        <w:t>, ci permettono di:</w:t>
       </w:r>
     </w:p>
     <w:p>
@@ -8588,6 +8669,7 @@
         <w:rPr>
           <w:b/>
           <w:bCs/>
+          <w:highlight w:val="red"/>
           <w:u w:val="single"/>
         </w:rPr>
         <w:t>Raccogliere dati dall’utente</w:t>
@@ -8648,6 +8730,7 @@
         <w:rPr>
           <w:b/>
           <w:bCs/>
+          <w:highlight w:val="red"/>
           <w:u w:val="single"/>
         </w:rPr>
         <w:t>Contengono elementi detti controlli</w:t>
@@ -8688,9 +8771,18 @@
         <w:rPr>
           <w:b/>
           <w:bCs/>
+          <w:highlight w:val="red"/>
           <w:u w:val="single"/>
         </w:rPr>
-        <w:t xml:space="preserve">Quando gli utenti compilano un modulo </w:t>
+        <w:t>Quando gli utenti compilano un modulo</w:t>
+      </w:r>
+      <w:r>
+        <w:rPr>
+          <w:b/>
+          <w:bCs/>
+          <w:u w:val="single"/>
+        </w:rPr>
+        <w:t xml:space="preserve"> </w:t>
       </w:r>
       <w:r>
         <w:sym w:font="Wingdings" w:char="F0E0"/>
@@ -8699,37 +8791,56 @@
         <w:t xml:space="preserve"> </w:t>
       </w:r>
       <w:r>
-        <w:t>i dati vengono inviati a un server Web (back-end) per l'elaborazione</w:t>
-      </w:r>
-      <w:r>
-        <w:t>, schema del mandare e ricevere richieste:</w:t>
+        <w:t xml:space="preserve">i dati vengono </w:t>
+      </w:r>
+      <w:r>
+        <w:rPr>
+          <w:b/>
+          <w:bCs/>
+          <w:i/>
+          <w:iCs/>
+        </w:rPr>
+        <w:t>inviati a un server Web</w:t>
+      </w:r>
+      <w:r>
+        <w:t xml:space="preserve"> (back-end) per l'elaborazione</w:t>
       </w:r>
     </w:p>
     <w:p>
       <w:pPr>
         <w:pStyle w:val="Paragrafoelenco"/>
       </w:pPr>
+    </w:p>
+    <w:p>
+      <w:r>
+        <w:t>schema del mandare e ricevere richieste:</w:t>
+      </w:r>
+    </w:p>
+    <w:p>
+      <w:pPr>
+        <w:pStyle w:val="Paragrafoelenco"/>
+      </w:pPr>
       <w:r>
         <w:rPr>
           <w:noProof/>
         </w:rPr>
         <w:drawing>
-          <wp:anchor distT="0" distB="0" distL="114300" distR="114300" simplePos="0" relativeHeight="251576832" behindDoc="1" locked="0" layoutInCell="1" allowOverlap="1" wp14:anchorId="17063EDA" wp14:editId="146051A8">
+          <wp:anchor distT="0" distB="0" distL="114300" distR="114300" simplePos="0" relativeHeight="251574272" behindDoc="1" locked="0" layoutInCell="1" allowOverlap="1" wp14:anchorId="17063EDA" wp14:editId="432BADB5">
             <wp:simplePos x="0" y="0"/>
             <wp:positionH relativeFrom="column">
-              <wp:posOffset>807720</wp:posOffset>
+              <wp:posOffset>1073394</wp:posOffset>
             </wp:positionH>
             <wp:positionV relativeFrom="paragraph">
-              <wp:posOffset>193344</wp:posOffset>
+              <wp:posOffset>4200</wp:posOffset>
             </wp:positionV>
-            <wp:extent cx="4184294" cy="2092147"/>
-            <wp:effectExtent l="0" t="0" r="6985" b="3810"/>
+            <wp:extent cx="3727450" cy="1863725"/>
+            <wp:effectExtent l="0" t="0" r="0" b="0"/>
             <wp:wrapTight wrapText="bothSides">
               <wp:wrapPolygon edited="0">
                 <wp:start x="0" y="0"/>
-                <wp:lineTo x="0" y="21443"/>
-                <wp:lineTo x="21538" y="21443"/>
-                <wp:lineTo x="21538" y="0"/>
+                <wp:lineTo x="0" y="21416"/>
+                <wp:lineTo x="21526" y="21416"/>
+                <wp:lineTo x="21526" y="0"/>
                 <wp:lineTo x="0" y="0"/>
               </wp:wrapPolygon>
             </wp:wrapTight>
@@ -8759,7 +8870,7 @@
                   <pic:spPr>
                     <a:xfrm>
                       <a:off x="0" y="0"/>
-                      <a:ext cx="4184294" cy="2092147"/>
+                      <a:ext cx="3727450" cy="1863725"/>
                     </a:xfrm>
                     <a:prstGeom prst="rect">
                       <a:avLst/>
@@ -8823,19 +8934,7 @@
         </w:rPr>
       </w:pPr>
     </w:p>
-    <w:p>
-      <w:pPr>
-        <w:rPr>
-          <w:rStyle w:val="Collegamentoipertestuale"/>
-          <w:rFonts w:ascii="Aptos Black" w:hAnsi="Aptos Black"/>
-          <w:bCs/>
-          <w:color w:val="000000" w:themeColor="text1"/>
-          <w:sz w:val="32"/>
-          <w:szCs w:val="32"/>
-          <w:u w:val="none"/>
-        </w:rPr>
-      </w:pPr>
-    </w:p>
+    <w:p/>
     <w:p/>
     <w:p>
       <w:r>
@@ -8876,7 +8975,13 @@
         <w:t xml:space="preserve">l’elemento, </w:t>
       </w:r>
       <w:r>
-        <w:t>tutti gli elementi del form vanno dentro il &lt;form&gt; &lt;/form&gt;</w:t>
+        <w:t>tutti gli elementi del form vanno dentro il &lt;form&gt;</w:t>
+      </w:r>
+      <w:r>
+        <w:t xml:space="preserve"> </w:t>
+      </w:r>
+      <w:r>
+        <w:t xml:space="preserve"> &lt;/form&gt;</w:t>
       </w:r>
       <w:r>
         <w:t xml:space="preserve">, </w:t>
@@ -9039,9 +9144,9 @@
           <w:noProof/>
         </w:rPr>
         <w:drawing>
-          <wp:inline distT="0" distB="0" distL="0" distR="0" wp14:anchorId="4143A83E" wp14:editId="76FE806A">
-            <wp:extent cx="3189427" cy="600814"/>
-            <wp:effectExtent l="0" t="0" r="0" b="8890"/>
+          <wp:inline distT="0" distB="0" distL="0" distR="0" wp14:anchorId="4143A83E" wp14:editId="5D9C82AB">
+            <wp:extent cx="2977662" cy="600710"/>
+            <wp:effectExtent l="0" t="0" r="0" b="0"/>
             <wp:docPr id="20" name="Immagine 20"/>
             <wp:cNvGraphicFramePr>
               <a:graphicFrameLocks xmlns:a="http://schemas.openxmlformats.org/drawingml/2006/main" noChangeAspect="1"/>
@@ -9062,7 +9167,7 @@
                   <pic:spPr>
                     <a:xfrm>
                       <a:off x="0" y="0"/>
-                      <a:ext cx="3234770" cy="609355"/>
+                      <a:ext cx="3023053" cy="609867"/>
                     </a:xfrm>
                     <a:prstGeom prst="rect">
                       <a:avLst/>
@@ -9075,7 +9180,6 @@
         </w:drawing>
       </w:r>
     </w:p>
-    <w:p/>
     <w:p>
       <w:r>
         <w:lastRenderedPageBreak/>
@@ -9353,7 +9457,13 @@
         <w:t>Gli svantaggi</w:t>
       </w:r>
       <w:r>
-        <w:t>: non è possibile aggiungere la pagina ai segnalibri con la query</w:t>
+        <w:t>: non è possibile aggiungere la pagina ai segnalibri con la</w:t>
+      </w:r>
+      <w:r>
+        <w:t xml:space="preserve"> stringa di</w:t>
+      </w:r>
+      <w:r>
+        <w:t xml:space="preserve"> query</w:t>
       </w:r>
     </w:p>
     <w:p>
@@ -9584,7 +9694,7 @@
           <w:noProof/>
         </w:rPr>
         <w:drawing>
-          <wp:anchor distT="0" distB="0" distL="114300" distR="114300" simplePos="0" relativeHeight="251577856" behindDoc="1" locked="0" layoutInCell="1" allowOverlap="1" wp14:anchorId="71F041BD" wp14:editId="4E2956B9">
+          <wp:anchor distT="0" distB="0" distL="114300" distR="114300" simplePos="0" relativeHeight="251575296" behindDoc="1" locked="0" layoutInCell="1" allowOverlap="1" wp14:anchorId="71F041BD" wp14:editId="7DB3D2D0">
             <wp:simplePos x="0" y="0"/>
             <wp:positionH relativeFrom="column">
               <wp:posOffset>3031795</wp:posOffset>
@@ -9683,6 +9793,7 @@
       </w:r>
     </w:p>
     <w:p/>
+    <w:p/>
     <w:p>
       <w:r>
         <w:t>-</w:t>
@@ -9715,13 +9826,13 @@
           <w:noProof/>
         </w:rPr>
         <w:drawing>
-          <wp:anchor distT="0" distB="0" distL="114300" distR="114300" simplePos="0" relativeHeight="251578880" behindDoc="1" locked="0" layoutInCell="1" allowOverlap="1" wp14:anchorId="47902A86" wp14:editId="22F0D5FE">
+          <wp:anchor distT="0" distB="0" distL="114300" distR="114300" simplePos="0" relativeHeight="251576320" behindDoc="1" locked="0" layoutInCell="1" allowOverlap="1" wp14:anchorId="47902A86" wp14:editId="76AB8280">
             <wp:simplePos x="0" y="0"/>
             <wp:positionH relativeFrom="column">
-              <wp:posOffset>3003220</wp:posOffset>
+              <wp:posOffset>3049660</wp:posOffset>
             </wp:positionH>
             <wp:positionV relativeFrom="paragraph">
-              <wp:posOffset>219862</wp:posOffset>
+              <wp:posOffset>155722</wp:posOffset>
             </wp:positionV>
             <wp:extent cx="2438400" cy="291465"/>
             <wp:effectExtent l="0" t="0" r="0" b="0"/>
@@ -9780,9 +9891,9 @@
           <w:noProof/>
         </w:rPr>
         <w:drawing>
-          <wp:inline distT="0" distB="0" distL="0" distR="0" wp14:anchorId="789A7812" wp14:editId="209EFE0D">
-            <wp:extent cx="2607310" cy="826618"/>
-            <wp:effectExtent l="0" t="0" r="2540" b="0"/>
+          <wp:inline distT="0" distB="0" distL="0" distR="0" wp14:anchorId="789A7812" wp14:editId="0615B5A1">
+            <wp:extent cx="2841745" cy="633046"/>
+            <wp:effectExtent l="0" t="0" r="0" b="0"/>
             <wp:docPr id="24" name="Immagine 24"/>
             <wp:cNvGraphicFramePr>
               <a:graphicFrameLocks xmlns:a="http://schemas.openxmlformats.org/drawingml/2006/main" noChangeAspect="1"/>
@@ -9803,7 +9914,7 @@
                   <pic:spPr>
                     <a:xfrm>
                       <a:off x="0" y="0"/>
-                      <a:ext cx="2691851" cy="853421"/>
+                      <a:ext cx="3041277" cy="677495"/>
                     </a:xfrm>
                     <a:prstGeom prst="rect">
                       <a:avLst/>
@@ -9819,7 +9930,6 @@
         <w:t xml:space="preserve">   </w:t>
       </w:r>
     </w:p>
-    <w:p/>
     <w:p>
       <w:r>
         <w:lastRenderedPageBreak/>
@@ -9841,6 +9951,9 @@
         <w:sym w:font="Wingdings" w:char="F0E0"/>
       </w:r>
       <w:r>
+        <w:t xml:space="preserve"> </w:t>
+      </w:r>
+      <w:r>
         <w:t>p</w:t>
       </w:r>
       <w:r>
@@ -9876,7 +9989,7 @@
           <w:noProof/>
         </w:rPr>
         <w:drawing>
-          <wp:anchor distT="0" distB="0" distL="114300" distR="114300" simplePos="0" relativeHeight="251580928" behindDoc="1" locked="0" layoutInCell="1" allowOverlap="1" wp14:anchorId="708D89A5" wp14:editId="3159D815">
+          <wp:anchor distT="0" distB="0" distL="114300" distR="114300" simplePos="0" relativeHeight="251578368" behindDoc="1" locked="0" layoutInCell="1" allowOverlap="1" wp14:anchorId="708D89A5" wp14:editId="0466E920">
             <wp:simplePos x="0" y="0"/>
             <wp:positionH relativeFrom="column">
               <wp:posOffset>4837154</wp:posOffset>
@@ -9988,18 +10101,15 @@
           <w:highlight w:val="red"/>
           <w:u w:val="single"/>
         </w:rPr>
-        <w:t>check boxes</w:t>
+        <w:t>checkbox</w:t>
+      </w:r>
+      <w:r>
+        <w:sym w:font="Wingdings" w:char="F0E0"/>
       </w:r>
       <w:r>
         <w:t xml:space="preserve"> </w:t>
       </w:r>
       <w:r>
-        <w:sym w:font="Wingdings" w:char="F0E0"/>
-      </w:r>
-      <w:r>
-        <w:t xml:space="preserve"> </w:t>
-      </w:r>
-      <w:r>
         <w:t xml:space="preserve">Casella di controllo che permette all'utente di selezionare </w:t>
       </w:r>
       <w:r>
@@ -10039,7 +10149,7 @@
           <w:noProof/>
         </w:rPr>
         <w:drawing>
-          <wp:anchor distT="0" distB="0" distL="114300" distR="114300" simplePos="0" relativeHeight="251581952" behindDoc="0" locked="0" layoutInCell="1" allowOverlap="1" wp14:anchorId="11C4A874" wp14:editId="5EC35E37">
+          <wp:anchor distT="0" distB="0" distL="114300" distR="114300" simplePos="0" relativeHeight="251579392" behindDoc="0" locked="0" layoutInCell="1" allowOverlap="1" wp14:anchorId="11C4A874" wp14:editId="7B0A34A8">
             <wp:simplePos x="0" y="0"/>
             <wp:positionH relativeFrom="margin">
               <wp:align>left</wp:align>
@@ -10101,7 +10211,7 @@
           <w:noProof/>
         </w:rPr>
         <w:drawing>
-          <wp:anchor distT="0" distB="0" distL="114300" distR="114300" simplePos="0" relativeHeight="251664896" behindDoc="1" locked="0" layoutInCell="1" allowOverlap="1" wp14:anchorId="07354E6A" wp14:editId="3E1D9DB5">
+          <wp:anchor distT="0" distB="0" distL="114300" distR="114300" simplePos="0" relativeHeight="251667456" behindDoc="1" locked="0" layoutInCell="1" allowOverlap="1" wp14:anchorId="07354E6A" wp14:editId="3E1D9DB5">
             <wp:simplePos x="0" y="0"/>
             <wp:positionH relativeFrom="column">
               <wp:posOffset>160517</wp:posOffset>
@@ -10287,7 +10397,7 @@
           <w:noProof/>
         </w:rPr>
         <w:drawing>
-          <wp:anchor distT="0" distB="0" distL="114300" distR="114300" simplePos="0" relativeHeight="251584000" behindDoc="1" locked="0" layoutInCell="1" allowOverlap="1" wp14:anchorId="319B0CBD" wp14:editId="5C578CF0">
+          <wp:anchor distT="0" distB="0" distL="114300" distR="114300" simplePos="0" relativeHeight="251581440" behindDoc="1" locked="0" layoutInCell="1" allowOverlap="1" wp14:anchorId="319B0CBD" wp14:editId="11A18134">
             <wp:simplePos x="0" y="0"/>
             <wp:positionH relativeFrom="margin">
               <wp:posOffset>15875</wp:posOffset>
@@ -10362,7 +10472,7 @@
           <w:noProof/>
         </w:rPr>
         <w:drawing>
-          <wp:anchor distT="0" distB="0" distL="114300" distR="114300" simplePos="0" relativeHeight="251582976" behindDoc="1" locked="0" layoutInCell="1" allowOverlap="1" wp14:anchorId="7BA9D632" wp14:editId="080253DA">
+          <wp:anchor distT="0" distB="0" distL="114300" distR="114300" simplePos="0" relativeHeight="251580416" behindDoc="1" locked="0" layoutInCell="1" allowOverlap="1" wp14:anchorId="7BA9D632" wp14:editId="51930E89">
             <wp:simplePos x="0" y="0"/>
             <wp:positionH relativeFrom="margin">
               <wp:posOffset>4094700</wp:posOffset>
@@ -10470,7 +10580,7 @@
           <w:noProof/>
         </w:rPr>
         <w:drawing>
-          <wp:anchor distT="0" distB="0" distL="114300" distR="114300" simplePos="0" relativeHeight="251585024" behindDoc="1" locked="0" layoutInCell="1" allowOverlap="1" wp14:anchorId="151A256B" wp14:editId="25C6BC9D">
+          <wp:anchor distT="0" distB="0" distL="114300" distR="114300" simplePos="0" relativeHeight="251582464" behindDoc="1" locked="0" layoutInCell="1" allowOverlap="1" wp14:anchorId="151A256B" wp14:editId="7BE65CC9">
             <wp:simplePos x="0" y="0"/>
             <wp:positionH relativeFrom="margin">
               <wp:posOffset>3433749</wp:posOffset>
@@ -10538,7 +10648,7 @@
           <w:noProof/>
         </w:rPr>
         <w:drawing>
-          <wp:anchor distT="0" distB="0" distL="114300" distR="114300" simplePos="0" relativeHeight="251587072" behindDoc="1" locked="0" layoutInCell="1" allowOverlap="1" wp14:anchorId="6647932E" wp14:editId="00FF9BA2">
+          <wp:anchor distT="0" distB="0" distL="114300" distR="114300" simplePos="0" relativeHeight="251584512" behindDoc="1" locked="0" layoutInCell="1" allowOverlap="1" wp14:anchorId="6647932E" wp14:editId="5F828BAD">
             <wp:simplePos x="0" y="0"/>
             <wp:positionH relativeFrom="margin">
               <wp:align>left</wp:align>
@@ -10678,7 +10788,7 @@
           <w:noProof/>
         </w:rPr>
         <w:drawing>
-          <wp:anchor distT="0" distB="0" distL="114300" distR="114300" simplePos="0" relativeHeight="251589120" behindDoc="1" locked="0" layoutInCell="1" allowOverlap="1" wp14:anchorId="293F9FBC" wp14:editId="16345F2B">
+          <wp:anchor distT="0" distB="0" distL="114300" distR="114300" simplePos="0" relativeHeight="251586560" behindDoc="1" locked="0" layoutInCell="1" allowOverlap="1" wp14:anchorId="293F9FBC" wp14:editId="4D1E1E57">
             <wp:simplePos x="0" y="0"/>
             <wp:positionH relativeFrom="margin">
               <wp:posOffset>3607656</wp:posOffset>
@@ -10746,7 +10856,7 @@
           <w:noProof/>
         </w:rPr>
         <w:drawing>
-          <wp:anchor distT="0" distB="0" distL="114300" distR="114300" simplePos="0" relativeHeight="251588096" behindDoc="1" locked="0" layoutInCell="1" allowOverlap="1" wp14:anchorId="323BD8B0" wp14:editId="69023EE9">
+          <wp:anchor distT="0" distB="0" distL="114300" distR="114300" simplePos="0" relativeHeight="251585536" behindDoc="1" locked="0" layoutInCell="1" allowOverlap="1" wp14:anchorId="323BD8B0" wp14:editId="2E354829">
             <wp:simplePos x="0" y="0"/>
             <wp:positionH relativeFrom="margin">
               <wp:posOffset>3527756</wp:posOffset>
@@ -10942,7 +11052,7 @@
           <w:u w:val="single"/>
         </w:rPr>
         <w:drawing>
-          <wp:anchor distT="0" distB="0" distL="114300" distR="114300" simplePos="0" relativeHeight="251591168" behindDoc="1" locked="0" layoutInCell="1" allowOverlap="1" wp14:anchorId="193B47B1" wp14:editId="44068A45">
+          <wp:anchor distT="0" distB="0" distL="114300" distR="114300" simplePos="0" relativeHeight="251588608" behindDoc="1" locked="0" layoutInCell="1" allowOverlap="1" wp14:anchorId="193B47B1" wp14:editId="788F6EBA">
             <wp:simplePos x="0" y="0"/>
             <wp:positionH relativeFrom="column">
               <wp:posOffset>3328</wp:posOffset>
@@ -11042,7 +11152,7 @@
           <w:noProof/>
         </w:rPr>
         <w:drawing>
-          <wp:anchor distT="0" distB="0" distL="114300" distR="114300" simplePos="0" relativeHeight="251590144" behindDoc="1" locked="0" layoutInCell="1" allowOverlap="1" wp14:anchorId="493E1ABC" wp14:editId="7233B07C">
+          <wp:anchor distT="0" distB="0" distL="114300" distR="114300" simplePos="0" relativeHeight="251587584" behindDoc="1" locked="0" layoutInCell="1" allowOverlap="1" wp14:anchorId="493E1ABC" wp14:editId="177EDA75">
             <wp:simplePos x="0" y="0"/>
             <wp:positionH relativeFrom="column">
               <wp:posOffset>3880485</wp:posOffset>
@@ -11181,7 +11291,7 @@
           <w:noProof/>
         </w:rPr>
         <w:drawing>
-          <wp:anchor distT="0" distB="0" distL="114300" distR="114300" simplePos="0" relativeHeight="251592192" behindDoc="1" locked="0" layoutInCell="1" allowOverlap="1" wp14:anchorId="746BD5D7" wp14:editId="49F35168">
+          <wp:anchor distT="0" distB="0" distL="114300" distR="114300" simplePos="0" relativeHeight="251589632" behindDoc="1" locked="0" layoutInCell="1" allowOverlap="1" wp14:anchorId="746BD5D7" wp14:editId="3197C690">
             <wp:simplePos x="0" y="0"/>
             <wp:positionH relativeFrom="margin">
               <wp:posOffset>4021151</wp:posOffset>
@@ -11347,7 +11457,7 @@
           <w:noProof/>
         </w:rPr>
         <w:drawing>
-          <wp:anchor distT="0" distB="0" distL="114300" distR="114300" simplePos="0" relativeHeight="251593216" behindDoc="1" locked="0" layoutInCell="1" allowOverlap="1" wp14:anchorId="2DFFF657" wp14:editId="1686E28B">
+          <wp:anchor distT="0" distB="0" distL="114300" distR="114300" simplePos="0" relativeHeight="251590656" behindDoc="1" locked="0" layoutInCell="1" allowOverlap="1" wp14:anchorId="2DFFF657" wp14:editId="26A958DB">
             <wp:simplePos x="0" y="0"/>
             <wp:positionH relativeFrom="column">
               <wp:posOffset>3724413</wp:posOffset>
@@ -11513,7 +11623,7 @@
           <w:u w:val="none"/>
         </w:rPr>
         <w:drawing>
-          <wp:anchor distT="0" distB="0" distL="114300" distR="114300" simplePos="0" relativeHeight="251594240" behindDoc="1" locked="0" layoutInCell="1" allowOverlap="1" wp14:anchorId="5940ADE3" wp14:editId="4FADA737">
+          <wp:anchor distT="0" distB="0" distL="114300" distR="114300" simplePos="0" relativeHeight="251591680" behindDoc="1" locked="0" layoutInCell="1" allowOverlap="1" wp14:anchorId="5940ADE3" wp14:editId="49C29B88">
             <wp:simplePos x="0" y="0"/>
             <wp:positionH relativeFrom="column">
               <wp:posOffset>4398811</wp:posOffset>
@@ -11681,7 +11791,7 @@
         </w:numPr>
       </w:pPr>
       <w:r>
-        <w:t>a</w:t>
+        <w:t>A</w:t>
       </w:r>
       <w:r>
         <w:t>ssicurarsi che siano state inserite tutte le informazioni richieste</w:t>
@@ -12505,7 +12615,23 @@
           <w:color w:val="auto"/>
           <w:u w:val="none"/>
         </w:rPr>
-        <w:t xml:space="preserve">l’insieme delle dichiarazioni, si chiamano </w:t>
+        <w:t>l’insieme de</w:t>
+      </w:r>
+      <w:r>
+        <w:rPr>
+          <w:rStyle w:val="Collegamentoipertestuale"/>
+          <w:color w:val="auto"/>
+          <w:u w:val="none"/>
+        </w:rPr>
+        <w:t>i SELETTORI e delle DICHIARAZIONI</w:t>
+      </w:r>
+      <w:r>
+        <w:rPr>
+          <w:rStyle w:val="Collegamentoipertestuale"/>
+          <w:color w:val="auto"/>
+          <w:u w:val="none"/>
+        </w:rPr>
+        <w:t xml:space="preserve">, si chiamano </w:t>
       </w:r>
       <w:r>
         <w:rPr>
@@ -12753,7 +12879,7 @@
           <w:u w:val="none"/>
         </w:rPr>
         <w:drawing>
-          <wp:inline distT="0" distB="0" distL="0" distR="0" wp14:anchorId="5FA7452C" wp14:editId="5A723EF1">
+          <wp:inline distT="0" distB="0" distL="0" distR="0" wp14:anchorId="5FA7452C" wp14:editId="3FE8BBE9">
             <wp:extent cx="1995777" cy="1229792"/>
             <wp:effectExtent l="0" t="0" r="5080" b="8890"/>
             <wp:docPr id="49" name="Immagine 49"/>
@@ -12957,7 +13083,7 @@
           <w:u w:val="none"/>
         </w:rPr>
         <w:drawing>
-          <wp:anchor distT="0" distB="0" distL="114300" distR="114300" simplePos="0" relativeHeight="251614720" behindDoc="1" locked="0" layoutInCell="1" allowOverlap="1" wp14:anchorId="22D80B16" wp14:editId="4131C519">
+          <wp:anchor distT="0" distB="0" distL="114300" distR="114300" simplePos="0" relativeHeight="251611136" behindDoc="1" locked="0" layoutInCell="1" allowOverlap="1" wp14:anchorId="22D80B16" wp14:editId="4FA43A52">
             <wp:simplePos x="0" y="0"/>
             <wp:positionH relativeFrom="column">
               <wp:posOffset>4495546</wp:posOffset>
@@ -13035,7 +13161,7 @@
               <v:h position="#0,#1" xrange="0,21600" yrange="0,10800"/>
             </v:handles>
           </v:shapetype>
-          <v:shape id="Freccia a destra 545371483" o:spid="_x0000_s1066" type="#_x0000_t13" style="position:absolute;left:0;text-align:left;margin-left:4in;margin-top:42.45pt;width:49.55pt;height:21.9pt;z-index:251704832;visibility:visible;mso-position-horizontal-relative:text;mso-position-vertical-relative:text;v-text-anchor:middle" o:gfxdata="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" adj="16828" fillcolor="white [3201]" strokecolor="#70ad47 [3209]" strokeweight="1pt"/>
+          <v:shape id="Freccia a destra 545371483" o:spid="_x0000_s1066" type="#_x0000_t13" style="position:absolute;left:0;text-align:left;margin-left:4in;margin-top:42.45pt;width:49.55pt;height:21.9pt;z-index:251705344;visibility:visible;mso-position-horizontal-relative:text;mso-position-vertical-relative:text;v-text-anchor:middle" o:gfxdata="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" adj="16828" fillcolor="white [3201]" strokecolor="#70ad47 [3209]" strokeweight="1pt"/>
         </w:pict>
       </w:r>
       <w:r>
@@ -13409,7 +13535,7 @@
           <w:color w:val="auto"/>
           <w:u w:val="none"/>
         </w:rPr>
-        <w:t>a uno o + elementi della pagina, un otttima soluzione per risolvere il problema degli ID che sono univoci,</w:t>
+        <w:t>a uno o + elementi della pagina, un ottima soluzione per risolvere il problema degli ID che sono univoci,</w:t>
       </w:r>
       <w:r>
         <w:rPr>
@@ -13469,7 +13595,7 @@
           <w:u w:val="none"/>
         </w:rPr>
         <w:drawing>
-          <wp:anchor distT="0" distB="0" distL="114300" distR="114300" simplePos="0" relativeHeight="251615744" behindDoc="1" locked="0" layoutInCell="1" allowOverlap="1" wp14:anchorId="6EF4C707" wp14:editId="2D631AA3">
+          <wp:anchor distT="0" distB="0" distL="114300" distR="114300" simplePos="0" relativeHeight="251612160" behindDoc="1" locked="0" layoutInCell="1" allowOverlap="1" wp14:anchorId="6EF4C707" wp14:editId="6A5E2B10">
             <wp:simplePos x="0" y="0"/>
             <wp:positionH relativeFrom="column">
               <wp:posOffset>3529787</wp:posOffset>
@@ -13540,7 +13666,7 @@
           <w:u w:val="none"/>
         </w:rPr>
         <w:drawing>
-          <wp:anchor distT="0" distB="0" distL="114300" distR="114300" simplePos="0" relativeHeight="251596288" behindDoc="1" locked="0" layoutInCell="1" allowOverlap="1" wp14:anchorId="655235C9" wp14:editId="72C582B9">
+          <wp:anchor distT="0" distB="0" distL="114300" distR="114300" simplePos="0" relativeHeight="251593728" behindDoc="1" locked="0" layoutInCell="1" allowOverlap="1" wp14:anchorId="655235C9" wp14:editId="1E81B771">
             <wp:simplePos x="0" y="0"/>
             <wp:positionH relativeFrom="column">
               <wp:posOffset>432849</wp:posOffset>
@@ -13653,7 +13779,7 @@
         </w:rPr>
         <w:lastRenderedPageBreak/>
         <w:drawing>
-          <wp:anchor distT="0" distB="0" distL="114300" distR="114300" simplePos="0" relativeHeight="251597312" behindDoc="1" locked="0" layoutInCell="1" allowOverlap="1" wp14:anchorId="25C60879" wp14:editId="1E34DBA9">
+          <wp:anchor distT="0" distB="0" distL="114300" distR="114300" simplePos="0" relativeHeight="251594752" behindDoc="1" locked="0" layoutInCell="1" allowOverlap="1" wp14:anchorId="25C60879" wp14:editId="7167374D">
             <wp:simplePos x="0" y="0"/>
             <wp:positionH relativeFrom="column">
               <wp:posOffset>442595</wp:posOffset>
@@ -14000,7 +14126,7 @@
           <w:u w:val="none"/>
         </w:rPr>
         <w:drawing>
-          <wp:anchor distT="0" distB="0" distL="114300" distR="114300" simplePos="0" relativeHeight="251601408" behindDoc="1" locked="0" layoutInCell="1" allowOverlap="1" wp14:anchorId="5FF651E1" wp14:editId="6291F698">
+          <wp:anchor distT="0" distB="0" distL="114300" distR="114300" simplePos="0" relativeHeight="251597824" behindDoc="1" locked="0" layoutInCell="1" allowOverlap="1" wp14:anchorId="5FF651E1" wp14:editId="3518CCBB">
             <wp:simplePos x="0" y="0"/>
             <wp:positionH relativeFrom="column">
               <wp:posOffset>424815</wp:posOffset>
@@ -14447,13 +14573,69 @@
       <w:pPr>
         <w:rPr>
           <w:rStyle w:val="Collegamentoipertestuale"/>
+          <w:color w:val="auto"/>
+          <w:u w:val="none"/>
+        </w:rPr>
+      </w:pPr>
+      <w:r>
+        <w:rPr>
+          <w:rStyle w:val="Collegamentoipertestuale"/>
+          <w:b/>
+          <w:bCs/>
+          <w:i/>
+          <w:iCs/>
+          <w:color w:val="C00000"/>
+          <w:u w:val="none"/>
+        </w:rPr>
+        <w:t>216 colori</w:t>
+      </w:r>
+      <w:r>
+        <w:rPr>
+          <w:rStyle w:val="Collegamentoipertestuale"/>
+          <w:color w:val="auto"/>
+          <w:u w:val="none"/>
+        </w:rPr>
+        <w:t xml:space="preserve"> sono i colori che si vedono nello stesso modo in TUTTI i browser, sono detti </w:t>
+      </w:r>
+      <w:r>
+        <w:rPr>
+          <w:rStyle w:val="Collegamentoipertestuale"/>
+          <w:color w:val="auto"/>
+          <w:u w:val="none"/>
+        </w:rPr>
+        <w:sym w:font="Wingdings" w:char="F0E0"/>
+      </w:r>
+      <w:r>
+        <w:rPr>
+          <w:rStyle w:val="Collegamentoipertestuale"/>
+          <w:color w:val="auto"/>
+          <w:u w:val="none"/>
+        </w:rPr>
+        <w:t xml:space="preserve"> </w:t>
+      </w:r>
+      <w:r>
+        <w:rPr>
+          <w:rStyle w:val="Collegamentoipertestuale"/>
+          <w:b/>
+          <w:bCs/>
+          <w:color w:val="auto"/>
+          <w:sz w:val="24"/>
+          <w:szCs w:val="24"/>
+          <w:highlight w:val="blue"/>
+        </w:rPr>
+        <w:t>web safe color</w:t>
+      </w:r>
+    </w:p>
+    <w:p>
+      <w:pPr>
+        <w:rPr>
+          <w:rStyle w:val="Collegamentoipertestuale"/>
           <w:rFonts w:ascii="Aptos Black" w:hAnsi="Aptos Black"/>
           <w:bCs/>
           <w:color w:val="000000" w:themeColor="text1"/>
           <w:sz w:val="32"/>
           <w:szCs w:val="32"/>
           <w:u w:val="none"/>
-          <w:lang w:val="en-US"/>
         </w:rPr>
       </w:pPr>
     </w:p>
@@ -14467,21 +14649,6 @@
           <w:sz w:val="32"/>
           <w:szCs w:val="32"/>
           <w:u w:val="none"/>
-          <w:lang w:val="en-US"/>
-        </w:rPr>
-      </w:pPr>
-    </w:p>
-    <w:p>
-      <w:pPr>
-        <w:rPr>
-          <w:rStyle w:val="Collegamentoipertestuale"/>
-          <w:rFonts w:ascii="Aptos Black" w:hAnsi="Aptos Black"/>
-          <w:bCs/>
-          <w:color w:val="000000" w:themeColor="text1"/>
-          <w:sz w:val="32"/>
-          <w:szCs w:val="32"/>
-          <w:u w:val="none"/>
-          <w:lang w:val="en-US"/>
         </w:rPr>
       </w:pPr>
     </w:p>
@@ -15152,7 +15319,7 @@
           <w:u w:val="none"/>
         </w:rPr>
         <w:drawing>
-          <wp:anchor distT="0" distB="0" distL="114300" distR="114300" simplePos="0" relativeHeight="251600384" behindDoc="1" locked="0" layoutInCell="1" allowOverlap="1" wp14:anchorId="16822D2B" wp14:editId="1DF8884F">
+          <wp:anchor distT="0" distB="0" distL="114300" distR="114300" simplePos="0" relativeHeight="251596800" behindDoc="1" locked="0" layoutInCell="1" allowOverlap="1" wp14:anchorId="16822D2B" wp14:editId="59EEB168">
             <wp:simplePos x="0" y="0"/>
             <wp:positionH relativeFrom="column">
               <wp:posOffset>-13072</wp:posOffset>
@@ -15234,14 +15401,15 @@
           <w:b/>
           <w:bCs/>
         </w:rPr>
-        <w:t>una percentuale della larghezza del suo contenitore genitore</w:t>
-      </w:r>
-      <w:r>
-        <w:rPr>
-          <w:b/>
-          <w:bCs/>
-        </w:rPr>
-        <w:t xml:space="preserve"> (root)</w:t>
+        <w:t xml:space="preserve">una percentuale della larghezza del suo </w:t>
+      </w:r>
+      <w:r>
+        <w:rPr>
+          <w:b/>
+          <w:bCs/>
+          <w:u w:val="single"/>
+        </w:rPr>
+        <w:t>genitore</w:t>
       </w:r>
     </w:p>
     <w:p>
@@ -15332,6 +15500,14 @@
           <w:u w:val="none"/>
         </w:rPr>
         <w:t>e gli elementi che hanno rem come UM</w:t>
+      </w:r>
+      <w:r>
+        <w:rPr>
+          <w:rStyle w:val="Collegamentoipertestuale"/>
+          <w:color w:val="auto"/>
+          <w:u w:val="none"/>
+        </w:rPr>
+        <w:t xml:space="preserve"> </w:t>
       </w:r>
     </w:p>
     <w:p>
@@ -15549,7 +15725,7 @@
           <w:u w:val="none"/>
         </w:rPr>
         <w:drawing>
-          <wp:anchor distT="0" distB="0" distL="114300" distR="114300" simplePos="0" relativeHeight="251598336" behindDoc="1" locked="0" layoutInCell="1" allowOverlap="1" wp14:anchorId="11BB831D" wp14:editId="6CDB9DF6">
+          <wp:anchor distT="0" distB="0" distL="114300" distR="114300" simplePos="0" relativeHeight="251595776" behindDoc="1" locked="0" layoutInCell="1" allowOverlap="1" wp14:anchorId="11BB831D" wp14:editId="1FC1693B">
             <wp:simplePos x="0" y="0"/>
             <wp:positionH relativeFrom="margin">
               <wp:posOffset>-720090</wp:posOffset>
@@ -16171,7 +16347,23 @@
           <w:color w:val="auto"/>
           <w:u w:val="none"/>
         </w:rPr>
-        <w:t xml:space="preserve"> indica la famigli di font che vogliamo utilizzare, nel caso non è disponibile quel font, il browser deciderà lui quale usare in base all’</w:t>
+        <w:t xml:space="preserve"> indica la famigli</w:t>
+      </w:r>
+      <w:r>
+        <w:rPr>
+          <w:rStyle w:val="Collegamentoipertestuale"/>
+          <w:color w:val="auto"/>
+          <w:u w:val="none"/>
+        </w:rPr>
+        <w:t>a</w:t>
+      </w:r>
+      <w:r>
+        <w:rPr>
+          <w:rStyle w:val="Collegamentoipertestuale"/>
+          <w:color w:val="auto"/>
+          <w:u w:val="none"/>
+        </w:rPr>
+        <w:t xml:space="preserve"> di font che vogliamo utilizzare, nel caso non è disponibile quel font, il browser deciderà lui quale usare in base all’</w:t>
       </w:r>
       <w:r>
         <w:rPr>
@@ -16857,7 +17049,22 @@
           <w:color w:val="auto"/>
           <w:u w:val="none"/>
         </w:rPr>
-        <w:t xml:space="preserve">, nel caspo gli elementi abbiano lo stesso livello di importanza, </w:t>
+        <w:t xml:space="preserve">, nel </w:t>
+      </w:r>
+      <w:r>
+        <w:rPr>
+          <w:rStyle w:val="Collegamentoipertestuale"/>
+          <w:color w:val="auto"/>
+        </w:rPr>
+        <w:t>caso</w:t>
+      </w:r>
+      <w:r>
+        <w:rPr>
+          <w:rStyle w:val="Collegamentoipertestuale"/>
+          <w:color w:val="auto"/>
+          <w:u w:val="none"/>
+        </w:rPr>
+        <w:t xml:space="preserve"> gli elementi abbiano lo stesso livello di importanza, </w:t>
       </w:r>
       <w:r>
         <w:rPr>
@@ -17253,7 +17460,7 @@
           <w:u w:val="none"/>
         </w:rPr>
         <w:drawing>
-          <wp:anchor distT="0" distB="0" distL="114300" distR="114300" simplePos="0" relativeHeight="251654144" behindDoc="1" locked="0" layoutInCell="1" allowOverlap="1" wp14:anchorId="7B981381" wp14:editId="41AD2E88">
+          <wp:anchor distT="0" distB="0" distL="114300" distR="114300" simplePos="0" relativeHeight="251650048" behindDoc="1" locked="0" layoutInCell="1" allowOverlap="1" wp14:anchorId="7B981381" wp14:editId="0EE800FC">
             <wp:simplePos x="0" y="0"/>
             <wp:positionH relativeFrom="margin">
               <wp:posOffset>0</wp:posOffset>
@@ -18750,7 +18957,23 @@
           <w:color w:val="auto"/>
           <w:u w:val="none"/>
         </w:rPr>
-        <w:t xml:space="preserve">,in questo esmpio abbiamo detto mi prendi TUTTI GLI </w:t>
+        <w:t>,in questo es</w:t>
+      </w:r>
+      <w:r>
+        <w:rPr>
+          <w:rStyle w:val="Collegamentoipertestuale"/>
+          <w:color w:val="auto"/>
+          <w:u w:val="none"/>
+        </w:rPr>
+        <w:t>e</w:t>
+      </w:r>
+      <w:r>
+        <w:rPr>
+          <w:rStyle w:val="Collegamentoipertestuale"/>
+          <w:color w:val="auto"/>
+          <w:u w:val="none"/>
+        </w:rPr>
+        <w:t xml:space="preserve">mpio abbiamo detto mi prendi TUTTI GLI </w:t>
       </w:r>
       <w:r>
         <w:rPr>
@@ -18802,7 +19025,7 @@
           <w:u w:val="none"/>
         </w:rPr>
         <w:drawing>
-          <wp:anchor distT="0" distB="0" distL="114300" distR="114300" simplePos="0" relativeHeight="251602432" behindDoc="1" locked="0" layoutInCell="1" allowOverlap="1" wp14:anchorId="697B485A" wp14:editId="14AE1264">
+          <wp:anchor distT="0" distB="0" distL="114300" distR="114300" simplePos="0" relativeHeight="251598848" behindDoc="1" locked="0" layoutInCell="1" allowOverlap="1" wp14:anchorId="697B485A" wp14:editId="1372F5A2">
             <wp:simplePos x="0" y="0"/>
             <wp:positionH relativeFrom="column">
               <wp:posOffset>2396242</wp:posOffset>
@@ -18877,7 +19100,7 @@
           <w:u w:val="none"/>
         </w:rPr>
         <w:drawing>
-          <wp:anchor distT="0" distB="0" distL="114300" distR="114300" simplePos="0" relativeHeight="251610624" behindDoc="1" locked="0" layoutInCell="1" allowOverlap="1" wp14:anchorId="4C54CE21" wp14:editId="18825003">
+          <wp:anchor distT="0" distB="0" distL="114300" distR="114300" simplePos="0" relativeHeight="251607040" behindDoc="1" locked="0" layoutInCell="1" allowOverlap="1" wp14:anchorId="4C54CE21" wp14:editId="61DE9086">
             <wp:simplePos x="0" y="0"/>
             <wp:positionH relativeFrom="column">
               <wp:posOffset>4860214</wp:posOffset>
@@ -18952,7 +19175,7 @@
           <w:noProof/>
         </w:rPr>
         <w:pict w14:anchorId="3075CA70">
-          <v:shape id="Freccia a destra 545371474" o:spid="_x0000_s1064" type="#_x0000_t13" style="position:absolute;left:0;text-align:left;margin-left:198.15pt;margin-top:18.8pt;width:49.5pt;height:21.85pt;z-index:251700736;visibility:visible;v-text-anchor:middle" o:gfxdata="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" adj="16833" fillcolor="white [3201]" strokecolor="#70ad47 [3209]" strokeweight="1pt"/>
+          <v:shape id="Freccia a destra 545371474" o:spid="_x0000_s1064" type="#_x0000_t13" style="position:absolute;left:0;text-align:left;margin-left:198.15pt;margin-top:18.8pt;width:49.5pt;height:21.85pt;z-index:251701248;visibility:visible;v-text-anchor:middle" o:gfxdata="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" adj="16833" fillcolor="white [3201]" strokecolor="#70ad47 [3209]" strokeweight="1pt"/>
         </w:pict>
       </w:r>
       <w:r>
@@ -18960,7 +19183,7 @@
           <w:noProof/>
         </w:rPr>
         <w:pict w14:anchorId="5F4D02BE">
-          <v:shape id="Freccia a destra 545371463" o:spid="_x0000_s1065" type="#_x0000_t13" style="position:absolute;left:0;text-align:left;margin-left:6.1pt;margin-top:18.8pt;width:47.75pt;height:21.85pt;z-index:251696640;visibility:visible;mso-width-relative:margin;v-text-anchor:middle" o:gfxdata="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" adj="16660" fillcolor="white [3201]" strokecolor="#70ad47 [3209]" strokeweight="1pt"/>
+          <v:shape id="Freccia a destra 545371463" o:spid="_x0000_s1065" type="#_x0000_t13" style="position:absolute;left:0;text-align:left;margin-left:6.1pt;margin-top:18.8pt;width:47.75pt;height:21.85pt;z-index:251697152;visibility:visible;mso-width-relative:margin;v-text-anchor:middle" o:gfxdata="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" adj="16660" fillcolor="white [3201]" strokecolor="#70ad47 [3209]" strokeweight="1pt"/>
         </w:pict>
       </w:r>
       <w:r>
@@ -18975,7 +19198,7 @@
           <w:u w:val="none"/>
         </w:rPr>
         <w:drawing>
-          <wp:anchor distT="0" distB="0" distL="114300" distR="114300" simplePos="0" relativeHeight="251603456" behindDoc="1" locked="0" layoutInCell="1" allowOverlap="1" wp14:anchorId="205F4F20" wp14:editId="750452C1">
+          <wp:anchor distT="0" distB="0" distL="114300" distR="114300" simplePos="0" relativeHeight="251599872" behindDoc="1" locked="0" layoutInCell="1" allowOverlap="1" wp14:anchorId="205F4F20" wp14:editId="3C45F735">
             <wp:simplePos x="0" y="0"/>
             <wp:positionH relativeFrom="margin">
               <wp:align>left</wp:align>
@@ -19250,7 +19473,7 @@
           <w:u w:val="none"/>
         </w:rPr>
         <w:drawing>
-          <wp:anchor distT="0" distB="0" distL="114300" distR="114300" simplePos="0" relativeHeight="251604480" behindDoc="1" locked="0" layoutInCell="1" allowOverlap="1" wp14:anchorId="5F7E641C" wp14:editId="41E79A71">
+          <wp:anchor distT="0" distB="0" distL="114300" distR="114300" simplePos="0" relativeHeight="251600896" behindDoc="1" locked="0" layoutInCell="1" allowOverlap="1" wp14:anchorId="5F7E641C" wp14:editId="63297E4C">
             <wp:simplePos x="0" y="0"/>
             <wp:positionH relativeFrom="column">
               <wp:posOffset>2380285</wp:posOffset>
@@ -19331,7 +19554,7 @@
           <w:noProof/>
         </w:rPr>
         <w:pict w14:anchorId="357E151B">
-          <v:shape id="Freccia a destra 545371465" o:spid="_x0000_s1063" type="#_x0000_t13" style="position:absolute;left:0;text-align:left;margin-left:-4.45pt;margin-top:21.45pt;width:49.55pt;height:21.9pt;z-index:251697664;visibility:visible;v-text-anchor:middle" o:gfxdata="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" adj="16828" fillcolor="white [3201]" strokecolor="#70ad47 [3209]" strokeweight="1pt"/>
+          <v:shape id="Freccia a destra 545371465" o:spid="_x0000_s1063" type="#_x0000_t13" style="position:absolute;left:0;text-align:left;margin-left:-4.45pt;margin-top:21.45pt;width:49.55pt;height:21.9pt;z-index:251698176;visibility:visible;v-text-anchor:middle" o:gfxdata="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" adj="16828" fillcolor="white [3201]" strokecolor="#70ad47 [3209]" strokeweight="1pt"/>
         </w:pict>
       </w:r>
       <w:r>
@@ -19346,7 +19569,7 @@
           <w:u w:val="none"/>
         </w:rPr>
         <w:drawing>
-          <wp:anchor distT="0" distB="0" distL="114300" distR="114300" simplePos="0" relativeHeight="251611648" behindDoc="1" locked="0" layoutInCell="1" allowOverlap="1" wp14:anchorId="13A31E85" wp14:editId="5A44488C">
+          <wp:anchor distT="0" distB="0" distL="114300" distR="114300" simplePos="0" relativeHeight="251608064" behindDoc="1" locked="0" layoutInCell="1" allowOverlap="1" wp14:anchorId="13A31E85" wp14:editId="325B5573">
             <wp:simplePos x="0" y="0"/>
             <wp:positionH relativeFrom="page">
               <wp:posOffset>5843346</wp:posOffset>
@@ -19417,7 +19640,7 @@
           <w:u w:val="none"/>
         </w:rPr>
         <w:drawing>
-          <wp:anchor distT="0" distB="0" distL="114300" distR="114300" simplePos="0" relativeHeight="251605504" behindDoc="1" locked="0" layoutInCell="1" allowOverlap="1" wp14:anchorId="6292F79D" wp14:editId="6D1CC348">
+          <wp:anchor distT="0" distB="0" distL="114300" distR="114300" simplePos="0" relativeHeight="251601920" behindDoc="1" locked="0" layoutInCell="1" allowOverlap="1" wp14:anchorId="6292F79D" wp14:editId="49DF25D7">
             <wp:simplePos x="0" y="0"/>
             <wp:positionH relativeFrom="margin">
               <wp:posOffset>-130836</wp:posOffset>
@@ -19492,7 +19715,7 @@
           <w:noProof/>
         </w:rPr>
         <w:pict w14:anchorId="03113371">
-          <v:shape id="Freccia a destra 545371476" o:spid="_x0000_s1062" type="#_x0000_t13" style="position:absolute;left:0;text-align:left;margin-left:237.3pt;margin-top:2.2pt;width:26.5pt;height:21.9pt;z-index:251701760;visibility:visible;mso-width-relative:margin;v-text-anchor:middle" o:gfxdata="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" adj="12678" fillcolor="white [3201]" strokecolor="#70ad47 [3209]" strokeweight="1pt"/>
+          <v:shape id="Freccia a destra 545371476" o:spid="_x0000_s1062" type="#_x0000_t13" style="position:absolute;left:0;text-align:left;margin-left:237.3pt;margin-top:2.2pt;width:26.5pt;height:21.9pt;z-index:251702272;visibility:visible;mso-width-relative:margin;v-text-anchor:middle" o:gfxdata="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" adj="12678" fillcolor="white [3201]" strokecolor="#70ad47 [3209]" strokeweight="1pt"/>
         </w:pict>
       </w:r>
     </w:p>
@@ -19709,7 +19932,7 @@
           <w:u w:val="none"/>
         </w:rPr>
         <w:drawing>
-          <wp:anchor distT="0" distB="0" distL="114300" distR="114300" simplePos="0" relativeHeight="251612672" behindDoc="1" locked="0" layoutInCell="1" allowOverlap="1" wp14:anchorId="489F11D9" wp14:editId="08A00B50">
+          <wp:anchor distT="0" distB="0" distL="114300" distR="114300" simplePos="0" relativeHeight="251609088" behindDoc="1" locked="0" layoutInCell="1" allowOverlap="1" wp14:anchorId="489F11D9" wp14:editId="74E9DE69">
             <wp:simplePos x="0" y="0"/>
             <wp:positionH relativeFrom="column">
               <wp:posOffset>5139055</wp:posOffset>
@@ -19780,7 +20003,7 @@
           <w:u w:val="none"/>
         </w:rPr>
         <w:drawing>
-          <wp:anchor distT="0" distB="0" distL="114300" distR="114300" simplePos="0" relativeHeight="251607552" behindDoc="1" locked="0" layoutInCell="1" allowOverlap="1" wp14:anchorId="278064E0" wp14:editId="5A47F1CB">
+          <wp:anchor distT="0" distB="0" distL="114300" distR="114300" simplePos="0" relativeHeight="251603968" behindDoc="1" locked="0" layoutInCell="1" allowOverlap="1" wp14:anchorId="278064E0" wp14:editId="058704FC">
             <wp:simplePos x="0" y="0"/>
             <wp:positionH relativeFrom="column">
               <wp:posOffset>2405710</wp:posOffset>
@@ -19864,7 +20087,7 @@
           <w:u w:val="none"/>
         </w:rPr>
         <w:drawing>
-          <wp:anchor distT="0" distB="0" distL="114300" distR="114300" simplePos="0" relativeHeight="251606528" behindDoc="1" locked="0" layoutInCell="1" allowOverlap="1" wp14:anchorId="6C4823FC" wp14:editId="037C8005">
+          <wp:anchor distT="0" distB="0" distL="114300" distR="114300" simplePos="0" relativeHeight="251602944" behindDoc="1" locked="0" layoutInCell="1" allowOverlap="1" wp14:anchorId="6C4823FC" wp14:editId="10BB8918">
             <wp:simplePos x="0" y="0"/>
             <wp:positionH relativeFrom="margin">
               <wp:posOffset>-47625</wp:posOffset>
@@ -19935,7 +20158,7 @@
           <w:noProof/>
         </w:rPr>
         <w:pict w14:anchorId="0A6DC47B">
-          <v:shape id="Freccia a destra 545371479" o:spid="_x0000_s1060" type="#_x0000_t13" style="position:absolute;left:0;text-align:left;margin-left:221.15pt;margin-top:12.55pt;width:43.8pt;height:21.9pt;z-index:251702784;visibility:visible;mso-width-relative:margin;v-text-anchor:middle" o:gfxdata="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" fillcolor="white [3201]" strokecolor="#70ad47 [3209]" strokeweight="1pt"/>
+          <v:shape id="Freccia a destra 545371479" o:spid="_x0000_s1060" type="#_x0000_t13" style="position:absolute;left:0;text-align:left;margin-left:221.15pt;margin-top:12.55pt;width:43.8pt;height:21.9pt;z-index:251703296;visibility:visible;mso-width-relative:margin;v-text-anchor:middle" o:gfxdata="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" fillcolor="white [3201]" strokecolor="#70ad47 [3209]" strokeweight="1pt"/>
         </w:pict>
       </w:r>
       <w:r>
@@ -19943,7 +20166,7 @@
           <w:noProof/>
         </w:rPr>
         <w:pict w14:anchorId="3EB08ABE">
-          <v:shape id="Freccia a destra 545371468" o:spid="_x0000_s1061" type="#_x0000_t13" style="position:absolute;left:0;text-align:left;margin-left:-1.25pt;margin-top:4.65pt;width:49.55pt;height:21.9pt;z-index:251698688;visibility:visible;v-text-anchor:middle" o:gfxdata="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" adj="16828" fillcolor="white [3201]" strokecolor="#70ad47 [3209]" strokeweight="1pt"/>
+          <v:shape id="Freccia a destra 545371468" o:spid="_x0000_s1061" type="#_x0000_t13" style="position:absolute;left:0;text-align:left;margin-left:-1.25pt;margin-top:4.65pt;width:49.55pt;height:21.9pt;z-index:251699200;visibility:visible;v-text-anchor:middle" o:gfxdata="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" adj="16828" fillcolor="white [3201]" strokecolor="#70ad47 [3209]" strokeweight="1pt"/>
         </w:pict>
       </w:r>
     </w:p>
@@ -20192,7 +20415,7 @@
           <w:szCs w:val="32"/>
         </w:rPr>
         <w:drawing>
-          <wp:anchor distT="0" distB="0" distL="114300" distR="114300" simplePos="0" relativeHeight="251608576" behindDoc="1" locked="0" layoutInCell="1" allowOverlap="1" wp14:anchorId="7D3E3E1A" wp14:editId="1513D882">
+          <wp:anchor distT="0" distB="0" distL="114300" distR="114300" simplePos="0" relativeHeight="251604992" behindDoc="1" locked="0" layoutInCell="1" allowOverlap="1" wp14:anchorId="7D3E3E1A" wp14:editId="27D6F1EB">
             <wp:simplePos x="0" y="0"/>
             <wp:positionH relativeFrom="margin">
               <wp:posOffset>1975587</wp:posOffset>
@@ -20276,7 +20499,7 @@
           <w:u w:val="none"/>
         </w:rPr>
         <w:drawing>
-          <wp:anchor distT="0" distB="0" distL="114300" distR="114300" simplePos="0" relativeHeight="251613696" behindDoc="1" locked="0" layoutInCell="1" allowOverlap="1" wp14:anchorId="591942DE" wp14:editId="7EDEB77A">
+          <wp:anchor distT="0" distB="0" distL="114300" distR="114300" simplePos="0" relativeHeight="251610112" behindDoc="1" locked="0" layoutInCell="1" allowOverlap="1" wp14:anchorId="591942DE" wp14:editId="4B0666D8">
             <wp:simplePos x="0" y="0"/>
             <wp:positionH relativeFrom="margin">
               <wp:posOffset>5116754</wp:posOffset>
@@ -20357,7 +20580,7 @@
           <w:noProof/>
         </w:rPr>
         <w:pict w14:anchorId="356D4628">
-          <v:shape id="Freccia a destra 545371481" o:spid="_x0000_s1059" type="#_x0000_t13" style="position:absolute;left:0;text-align:left;margin-left:235.7pt;margin-top:16.85pt;width:49.55pt;height:21.9pt;z-index:251703808;visibility:visible;v-text-anchor:middle" o:gfxdata="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" adj="16828" fillcolor="white [3201]" strokecolor="#70ad47 [3209]" strokeweight="1pt"/>
+          <v:shape id="Freccia a destra 545371481" o:spid="_x0000_s1059" type="#_x0000_t13" style="position:absolute;left:0;text-align:left;margin-left:235.7pt;margin-top:16.85pt;width:49.55pt;height:21.9pt;z-index:251704320;visibility:visible;v-text-anchor:middle" o:gfxdata="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" adj="16828" fillcolor="white [3201]" strokecolor="#70ad47 [3209]" strokeweight="1pt"/>
         </w:pict>
       </w:r>
       <w:r>
@@ -20365,7 +20588,7 @@
           <w:noProof/>
         </w:rPr>
         <w:pict w14:anchorId="434A1908">
-          <v:shape id="Freccia a destra 545371471" o:spid="_x0000_s1058" type="#_x0000_t13" style="position:absolute;left:0;text-align:left;margin-left:-3.25pt;margin-top:13.8pt;width:49.55pt;height:21.9pt;z-index:251699712;visibility:visible;v-text-anchor:middle" o:gfxdata="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" adj="16828" fillcolor="white [3201]" strokecolor="#70ad47 [3209]" strokeweight="1pt"/>
+          <v:shape id="Freccia a destra 545371471" o:spid="_x0000_s1058" type="#_x0000_t13" style="position:absolute;left:0;text-align:left;margin-left:-3.25pt;margin-top:13.8pt;width:49.55pt;height:21.9pt;z-index:251700224;visibility:visible;v-text-anchor:middle" o:gfxdata="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" adj="16828" fillcolor="white [3201]" strokecolor="#70ad47 [3209]" strokeweight="1pt"/>
         </w:pict>
       </w:r>
       <w:r>
@@ -20380,7 +20603,7 @@
           <w:u w:val="none"/>
         </w:rPr>
         <w:drawing>
-          <wp:anchor distT="0" distB="0" distL="114300" distR="114300" simplePos="0" relativeHeight="251609600" behindDoc="1" locked="0" layoutInCell="1" allowOverlap="1" wp14:anchorId="24807B90" wp14:editId="3565ABF3">
+          <wp:anchor distT="0" distB="0" distL="114300" distR="114300" simplePos="0" relativeHeight="251606016" behindDoc="1" locked="0" layoutInCell="1" allowOverlap="1" wp14:anchorId="24807B90" wp14:editId="7C0B8AF3">
             <wp:simplePos x="0" y="0"/>
             <wp:positionH relativeFrom="margin">
               <wp:align>left</wp:align>
@@ -20660,16 +20883,18 @@
           <w:u w:val="none"/>
           <w:lang w:val="en-US"/>
         </w:rPr>
-        <w:t>ID</w:t>
-      </w:r>
-      <w:r>
-        <w:rPr>
-          <w:rStyle w:val="Collegamentoipertestuale"/>
+        <w:t>id</w:t>
+      </w:r>
+      <w:r>
+        <w:rPr>
+          <w:rStyle w:val="Collegamentoipertestuale"/>
+          <w:b/>
+          <w:bCs/>
           <w:color w:val="auto"/>
           <w:u w:val="none"/>
           <w:lang w:val="en-US"/>
         </w:rPr>
-        <w:t xml:space="preserve">                </w:t>
+        <w:tab/>
       </w:r>
       <w:r>
         <w:rPr>
@@ -20680,6 +20905,17 @@
           <w:u w:val="none"/>
           <w:lang w:val="en-US"/>
         </w:rPr>
+        <w:tab/>
+      </w:r>
+      <w:r>
+        <w:rPr>
+          <w:rStyle w:val="Collegamentoipertestuale"/>
+          <w:b/>
+          <w:bCs/>
+          <w:color w:val="auto"/>
+          <w:u w:val="none"/>
+          <w:lang w:val="en-US"/>
+        </w:rPr>
         <w:t>title</w:t>
       </w:r>
       <w:r>
@@ -20689,18 +20925,58 @@
           <w:u w:val="none"/>
           <w:lang w:val="en-US"/>
         </w:rPr>
-        <w:t xml:space="preserve">           </w:t>
-      </w:r>
-      <w:r>
-        <w:rPr>
-          <w:rStyle w:val="Collegamentoipertestuale"/>
-          <w:b/>
-          <w:bCs/>
+        <w:t xml:space="preserve">    </w:t>
+      </w:r>
+      <w:r>
+        <w:rPr>
+          <w:rStyle w:val="Collegamentoipertestuale"/>
           <w:color w:val="auto"/>
           <w:u w:val="none"/>
           <w:lang w:val="en-US"/>
         </w:rPr>
-        <w:t>target             href            data-modal            alt</w:t>
+        <w:t xml:space="preserve">     </w:t>
+      </w:r>
+      <w:r>
+        <w:rPr>
+          <w:rStyle w:val="Collegamentoipertestuale"/>
+          <w:color w:val="auto"/>
+          <w:u w:val="none"/>
+          <w:lang w:val="en-US"/>
+        </w:rPr>
+        <w:t xml:space="preserve">       </w:t>
+      </w:r>
+      <w:r>
+        <w:rPr>
+          <w:rStyle w:val="Collegamentoipertestuale"/>
+          <w:b/>
+          <w:bCs/>
+          <w:color w:val="auto"/>
+          <w:u w:val="none"/>
+          <w:lang w:val="en-US"/>
+        </w:rPr>
+        <w:t xml:space="preserve">target             href            data-modal         </w:t>
+      </w:r>
+      <w:r>
+        <w:rPr>
+          <w:rStyle w:val="Collegamentoipertestuale"/>
+          <w:b/>
+          <w:bCs/>
+          <w:color w:val="auto"/>
+          <w:u w:val="none"/>
+          <w:lang w:val="en-US"/>
+        </w:rPr>
+        <w:t xml:space="preserve">     </w:t>
+      </w:r>
+      <w:r>
+        <w:rPr>
+          <w:rStyle w:val="Collegamentoipertestuale"/>
+          <w:b/>
+          <w:bCs/>
+          <w:color w:val="auto"/>
+          <w:u w:val="none"/>
+          <w:lang w:val="en-US"/>
+        </w:rPr>
+        <w:t xml:space="preserve">   alt</w:t>
       </w:r>
     </w:p>
     <w:p>
@@ -20743,7 +21019,7 @@
           <w:u w:val="none"/>
         </w:rPr>
         <w:drawing>
-          <wp:anchor distT="0" distB="0" distL="114300" distR="114300" simplePos="0" relativeHeight="251670016" behindDoc="1" locked="0" layoutInCell="1" allowOverlap="1" wp14:anchorId="6E20DBD2" wp14:editId="6FC4D0D3">
+          <wp:anchor distT="0" distB="0" distL="114300" distR="114300" simplePos="0" relativeHeight="251672576" behindDoc="1" locked="0" layoutInCell="1" allowOverlap="1" wp14:anchorId="6E20DBD2" wp14:editId="6FC4D0D3">
             <wp:simplePos x="0" y="0"/>
             <wp:positionH relativeFrom="margin">
               <wp:align>center</wp:align>
@@ -20815,7 +21091,7 @@
           <w:noProof/>
         </w:rPr>
         <w:pict w14:anchorId="05C5DAC1">
-          <v:rect id="Input penna 2087773367" o:spid="_x0000_s1057" style="position:absolute;left:0;text-align:left;margin-left:26.5pt;margin-top:-22.4pt;width:462.15pt;height:62pt;z-index:251727360;visibility:visible" filled="f" strokecolor="#fffc00" strokeweight="6mm">
+          <v:rect id="Input penna 2087773367" o:spid="_x0000_s1057" style="position:absolute;left:0;text-align:left;margin-left:26.5pt;margin-top:-22.4pt;width:462.15pt;height:62pt;z-index:251727872;visibility:visible" filled="f" strokecolor="#fffc00" strokeweight="6mm">
             <v:stroke opacity="21845f" endcap="square"/>
             <v:path shadowok="f" o:extrusionok="f" fillok="f" insetpenok="f"/>
             <o:lock v:ext="edit" rotation="t" aspectratio="t" verticies="t" text="t" shapetype="t"/>
@@ -20961,7 +21237,7 @@
           <w:u w:val="none"/>
         </w:rPr>
         <w:drawing>
-          <wp:anchor distT="0" distB="0" distL="114300" distR="114300" simplePos="0" relativeHeight="251618816" behindDoc="1" locked="0" layoutInCell="1" allowOverlap="1" wp14:anchorId="7F16DBF4" wp14:editId="2E9183D9">
+          <wp:anchor distT="0" distB="0" distL="114300" distR="114300" simplePos="0" relativeHeight="251615232" behindDoc="1" locked="0" layoutInCell="1" allowOverlap="1" wp14:anchorId="7F16DBF4" wp14:editId="7294E327">
             <wp:simplePos x="0" y="0"/>
             <wp:positionH relativeFrom="column">
               <wp:posOffset>4203037</wp:posOffset>
@@ -21025,7 +21301,7 @@
           <w:color w:val="auto"/>
         </w:rPr>
         <w:drawing>
-          <wp:anchor distT="0" distB="0" distL="114300" distR="114300" simplePos="0" relativeHeight="251617792" behindDoc="1" locked="0" layoutInCell="1" allowOverlap="1" wp14:anchorId="6250D6B7" wp14:editId="319B517A">
+          <wp:anchor distT="0" distB="0" distL="114300" distR="114300" simplePos="0" relativeHeight="251614208" behindDoc="1" locked="0" layoutInCell="1" allowOverlap="1" wp14:anchorId="6250D6B7" wp14:editId="52BB32B3">
             <wp:simplePos x="0" y="0"/>
             <wp:positionH relativeFrom="margin">
               <wp:align>left</wp:align>
@@ -21101,7 +21377,7 @@
           <w:noProof/>
         </w:rPr>
         <w:pict w14:anchorId="520F3B02">
-          <v:shape id="Freccia a destra 545371493" o:spid="_x0000_s1056" type="#_x0000_t13" style="position:absolute;left:0;text-align:left;margin-left:15.45pt;margin-top:6.1pt;width:49.55pt;height:21.9pt;z-index:251706880;visibility:visible;v-text-anchor:middle" o:gfxdata="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" adj="16828" fillcolor="white [3201]" strokecolor="#70ad47 [3209]" strokeweight="1pt"/>
+          <v:shape id="Freccia a destra 545371493" o:spid="_x0000_s1056" type="#_x0000_t13" style="position:absolute;left:0;text-align:left;margin-left:15.45pt;margin-top:6.1pt;width:49.55pt;height:21.9pt;z-index:251707392;visibility:visible;v-text-anchor:middle" o:gfxdata="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" adj="16828" fillcolor="white [3201]" strokecolor="#70ad47 [3209]" strokeweight="1pt"/>
         </w:pict>
       </w:r>
     </w:p>
@@ -21305,7 +21581,7 @@
           <w:noProof/>
         </w:rPr>
         <w:pict w14:anchorId="239EA355">
-          <v:shape id="Freccia a destra 545371490" o:spid="_x0000_s1055" type="#_x0000_t13" style="position:absolute;left:0;text-align:left;margin-left:259.65pt;margin-top:10.6pt;width:49.55pt;height:21.9pt;z-index:251705856;visibility:visible;v-text-anchor:middle" o:gfxdata="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" adj="16828" fillcolor="white [3201]" strokecolor="#70ad47 [3209]" strokeweight="1pt"/>
+          <v:shape id="Freccia a destra 545371490" o:spid="_x0000_s1055" type="#_x0000_t13" style="position:absolute;left:0;text-align:left;margin-left:259.65pt;margin-top:10.6pt;width:49.55pt;height:21.9pt;z-index:251706368;visibility:visible;v-text-anchor:middle" o:gfxdata="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" adj="16828" fillcolor="white [3201]" strokecolor="#70ad47 [3209]" strokeweight="1pt"/>
         </w:pict>
       </w:r>
       <w:r>
@@ -21316,7 +21592,7 @@
           <w:u w:val="none"/>
         </w:rPr>
         <w:drawing>
-          <wp:anchor distT="0" distB="0" distL="114300" distR="114300" simplePos="0" relativeHeight="251616768" behindDoc="1" locked="0" layoutInCell="1" allowOverlap="1" wp14:anchorId="43F55CF4" wp14:editId="4E01AECA">
+          <wp:anchor distT="0" distB="0" distL="114300" distR="114300" simplePos="0" relativeHeight="251613184" behindDoc="1" locked="0" layoutInCell="1" allowOverlap="1" wp14:anchorId="43F55CF4" wp14:editId="39A6E565">
             <wp:simplePos x="0" y="0"/>
             <wp:positionH relativeFrom="margin">
               <wp:align>right</wp:align>
@@ -21738,7 +22014,7 @@
           <w:noProof/>
         </w:rPr>
         <w:pict w14:anchorId="51FB71E8">
-          <v:shape id="Freccia a destra 545371497" o:spid="_x0000_s1054" type="#_x0000_t13" style="position:absolute;left:0;text-align:left;margin-left:253.45pt;margin-top:18.7pt;width:49.55pt;height:21.9pt;z-index:251707904;visibility:visible;v-text-anchor:middle" o:gfxdata="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" adj="16828" fillcolor="white [3201]" strokecolor="#70ad47 [3209]" strokeweight="1pt"/>
+          <v:shape id="Freccia a destra 545371497" o:spid="_x0000_s1054" type="#_x0000_t13" style="position:absolute;left:0;text-align:left;margin-left:253.45pt;margin-top:18.7pt;width:49.55pt;height:21.9pt;z-index:251708416;visibility:visible;v-text-anchor:middle" o:gfxdata="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" adj="16828" fillcolor="white [3201]" strokecolor="#70ad47 [3209]" strokeweight="1pt"/>
         </w:pict>
       </w:r>
       <w:r>
@@ -21752,7 +22028,7 @@
           <w:szCs w:val="32"/>
         </w:rPr>
         <w:drawing>
-          <wp:anchor distT="0" distB="0" distL="114300" distR="114300" simplePos="0" relativeHeight="251619840" behindDoc="1" locked="0" layoutInCell="1" allowOverlap="1" wp14:anchorId="47B8BF6A" wp14:editId="1F7BDD19">
+          <wp:anchor distT="0" distB="0" distL="114300" distR="114300" simplePos="0" relativeHeight="251616256" behindDoc="1" locked="0" layoutInCell="1" allowOverlap="1" wp14:anchorId="47B8BF6A" wp14:editId="54DB3F1C">
             <wp:simplePos x="0" y="0"/>
             <wp:positionH relativeFrom="column">
               <wp:posOffset>4180484</wp:posOffset>
@@ -22226,7 +22502,7 @@
           <w:szCs w:val="32"/>
         </w:rPr>
         <w:drawing>
-          <wp:anchor distT="0" distB="0" distL="114300" distR="114300" simplePos="0" relativeHeight="251624960" behindDoc="1" locked="0" layoutInCell="1" allowOverlap="1" wp14:anchorId="0687B1DD" wp14:editId="5DB445B0">
+          <wp:anchor distT="0" distB="0" distL="114300" distR="114300" simplePos="0" relativeHeight="251621376" behindDoc="1" locked="0" layoutInCell="1" allowOverlap="1" wp14:anchorId="0687B1DD" wp14:editId="1762DFA6">
             <wp:simplePos x="0" y="0"/>
             <wp:positionH relativeFrom="column">
               <wp:posOffset>4319423</wp:posOffset>
@@ -22288,7 +22564,7 @@
           <w:noProof/>
         </w:rPr>
         <w:pict w14:anchorId="4A7DBF79">
-          <v:shape id="Freccia a destra 545371513" o:spid="_x0000_s1053" type="#_x0000_t13" style="position:absolute;left:0;text-align:left;margin-left:262.6pt;margin-top:2.6pt;width:49.55pt;height:21.9pt;z-index:251710976;visibility:visible;mso-position-horizontal-relative:text;mso-position-vertical-relative:text;v-text-anchor:middle" o:gfxdata="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" adj="16828" fillcolor="white [3201]" strokecolor="#70ad47 [3209]" strokeweight="1pt"/>
+          <v:shape id="Freccia a destra 545371513" o:spid="_x0000_s1053" type="#_x0000_t13" style="position:absolute;left:0;text-align:left;margin-left:262.6pt;margin-top:2.6pt;width:49.55pt;height:21.9pt;z-index:251711488;visibility:visible;mso-position-horizontal-relative:text;mso-position-vertical-relative:text;v-text-anchor:middle" o:gfxdata="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" adj="16828" fillcolor="white [3201]" strokecolor="#70ad47 [3209]" strokeweight="1pt"/>
         </w:pict>
       </w:r>
       <w:r>
@@ -22362,7 +22638,7 @@
           <w:szCs w:val="32"/>
         </w:rPr>
         <w:drawing>
-          <wp:anchor distT="0" distB="0" distL="114300" distR="114300" simplePos="0" relativeHeight="251622912" behindDoc="1" locked="0" layoutInCell="1" allowOverlap="1" wp14:anchorId="7A4EDC51" wp14:editId="1E84A588">
+          <wp:anchor distT="0" distB="0" distL="114300" distR="114300" simplePos="0" relativeHeight="251619328" behindDoc="1" locked="0" layoutInCell="1" allowOverlap="1" wp14:anchorId="7A4EDC51" wp14:editId="44A1D863">
             <wp:simplePos x="0" y="0"/>
             <wp:positionH relativeFrom="margin">
               <wp:align>left</wp:align>
@@ -22673,7 +22949,7 @@
           <w:noProof/>
         </w:rPr>
         <w:pict w14:anchorId="09A48433">
-          <v:shape id="Freccia a destra 545371503" o:spid="_x0000_s1052" type="#_x0000_t13" style="position:absolute;left:0;text-align:left;margin-left:260.9pt;margin-top:13.65pt;width:49.55pt;height:21.9pt;z-index:251708928;visibility:visible;v-text-anchor:middle" o:gfxdata="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" adj="16828" fillcolor="white [3201]" strokecolor="#70ad47 [3209]" strokeweight="1pt"/>
+          <v:shape id="Freccia a destra 545371503" o:spid="_x0000_s1052" type="#_x0000_t13" style="position:absolute;left:0;text-align:left;margin-left:260.9pt;margin-top:13.65pt;width:49.55pt;height:21.9pt;z-index:251709440;visibility:visible;v-text-anchor:middle" o:gfxdata="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" adj="16828" fillcolor="white [3201]" strokecolor="#70ad47 [3209]" strokeweight="1pt"/>
         </w:pict>
       </w:r>
       <w:r>
@@ -22688,7 +22964,7 @@
           <w:u w:val="none"/>
         </w:rPr>
         <w:drawing>
-          <wp:anchor distT="0" distB="0" distL="114300" distR="114300" simplePos="0" relativeHeight="251620864" behindDoc="1" locked="0" layoutInCell="1" allowOverlap="1" wp14:anchorId="64AC2399" wp14:editId="6DDDC393">
+          <wp:anchor distT="0" distB="0" distL="114300" distR="114300" simplePos="0" relativeHeight="251617280" behindDoc="1" locked="0" layoutInCell="1" allowOverlap="1" wp14:anchorId="64AC2399" wp14:editId="7A10FD65">
             <wp:simplePos x="0" y="0"/>
             <wp:positionH relativeFrom="column">
               <wp:posOffset>4326864</wp:posOffset>
@@ -23117,7 +23393,7 @@
           <w:u w:val="none"/>
         </w:rPr>
         <w:drawing>
-          <wp:anchor distT="0" distB="0" distL="114300" distR="114300" simplePos="0" relativeHeight="251621888" behindDoc="0" locked="0" layoutInCell="1" allowOverlap="1" wp14:anchorId="7D537AD8" wp14:editId="6FA4C0C8">
+          <wp:anchor distT="0" distB="0" distL="114300" distR="114300" simplePos="0" relativeHeight="251618304" behindDoc="0" locked="0" layoutInCell="1" allowOverlap="1" wp14:anchorId="7D537AD8" wp14:editId="78D5FEEE">
             <wp:simplePos x="0" y="0"/>
             <wp:positionH relativeFrom="column">
               <wp:posOffset>4231996</wp:posOffset>
@@ -23171,7 +23447,7 @@
           <w:noProof/>
         </w:rPr>
         <w:pict w14:anchorId="5096C116">
-          <v:shape id="Freccia a destra 545371507" o:spid="_x0000_s1051" type="#_x0000_t13" style="position:absolute;left:0;text-align:left;margin-left:259.2pt;margin-top:18.8pt;width:49.55pt;height:21.9pt;z-index:251709952;visibility:visible;mso-position-horizontal-relative:text;mso-position-vertical-relative:text;v-text-anchor:middle" o:gfxdata="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" adj="16828" fillcolor="white [3201]" strokecolor="#70ad47 [3209]" strokeweight="1pt"/>
+          <v:shape id="Freccia a destra 545371507" o:spid="_x0000_s1051" type="#_x0000_t13" style="position:absolute;left:0;text-align:left;margin-left:259.2pt;margin-top:18.8pt;width:49.55pt;height:21.9pt;z-index:251710464;visibility:visible;mso-position-horizontal-relative:text;mso-position-vertical-relative:text;v-text-anchor:middle" o:gfxdata="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" adj="16828" fillcolor="white [3201]" strokecolor="#70ad47 [3209]" strokeweight="1pt"/>
         </w:pict>
       </w:r>
       <w:r>
@@ -23762,7 +24038,23 @@
           <w:color w:val="auto"/>
           <w:u w:val="none"/>
         </w:rPr>
-        <w:t xml:space="preserve">come le normali classi HTML ma </w:t>
+        <w:t xml:space="preserve">come </w:t>
+      </w:r>
+      <w:r>
+        <w:rPr>
+          <w:rStyle w:val="Collegamentoipertestuale"/>
+          <w:color w:val="auto"/>
+          <w:u w:val="none"/>
+        </w:rPr>
+        <w:t xml:space="preserve">gli attributi </w:t>
+      </w:r>
+      <w:r>
+        <w:rPr>
+          <w:rStyle w:val="Collegamentoipertestuale"/>
+          <w:color w:val="auto"/>
+          <w:u w:val="none"/>
+        </w:rPr>
+        <w:t xml:space="preserve">HTML ma </w:t>
       </w:r>
       <w:r>
         <w:rPr>
@@ -23901,7 +24193,7 @@
           <w:u w:val="none"/>
         </w:rPr>
         <w:drawing>
-          <wp:anchor distT="0" distB="0" distL="114300" distR="114300" simplePos="0" relativeHeight="251625984" behindDoc="1" locked="0" layoutInCell="1" allowOverlap="1" wp14:anchorId="34A34B2D" wp14:editId="67E24D79">
+          <wp:anchor distT="0" distB="0" distL="114300" distR="114300" simplePos="0" relativeHeight="251622400" behindDoc="1" locked="0" layoutInCell="1" allowOverlap="1" wp14:anchorId="34A34B2D" wp14:editId="472AA71D">
             <wp:simplePos x="0" y="0"/>
             <wp:positionH relativeFrom="margin">
               <wp:align>left</wp:align>
@@ -24227,7 +24519,7 @@
           <w:color w:val="auto"/>
         </w:rPr>
         <w:drawing>
-          <wp:anchor distT="0" distB="0" distL="114300" distR="114300" simplePos="0" relativeHeight="251631104" behindDoc="1" locked="0" layoutInCell="1" allowOverlap="1" wp14:anchorId="5BDC2B84" wp14:editId="2FAF25C2">
+          <wp:anchor distT="0" distB="0" distL="114300" distR="114300" simplePos="0" relativeHeight="251627520" behindDoc="1" locked="0" layoutInCell="1" allowOverlap="1" wp14:anchorId="5BDC2B84" wp14:editId="718F2594">
             <wp:simplePos x="0" y="0"/>
             <wp:positionH relativeFrom="column">
               <wp:posOffset>57429</wp:posOffset>
@@ -24303,7 +24595,7 @@
           <w:color w:val="auto"/>
         </w:rPr>
         <w:drawing>
-          <wp:anchor distT="0" distB="0" distL="114300" distR="114300" simplePos="0" relativeHeight="251632128" behindDoc="1" locked="0" layoutInCell="1" allowOverlap="1" wp14:anchorId="240EFDEE" wp14:editId="6D485B71">
+          <wp:anchor distT="0" distB="0" distL="114300" distR="114300" simplePos="0" relativeHeight="251628544" behindDoc="1" locked="0" layoutInCell="1" allowOverlap="1" wp14:anchorId="240EFDEE" wp14:editId="1BA1972E">
             <wp:simplePos x="0" y="0"/>
             <wp:positionH relativeFrom="column">
               <wp:posOffset>1704628</wp:posOffset>
@@ -24365,7 +24657,7 @@
           <w:noProof/>
         </w:rPr>
         <w:pict w14:anchorId="60345C1A">
-          <v:shape id="Freccia a destra 2087773317" o:spid="_x0000_s1050" type="#_x0000_t13" style="position:absolute;left:0;text-align:left;margin-left:0;margin-top:8.6pt;width:79.5pt;height:21.85pt;z-index:251714048;visibility:visible;mso-position-horizontal:center;mso-position-horizontal-relative:margin;mso-position-vertical-relative:text;mso-width-relative:margin;v-text-anchor:middle" o:gfxdata="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" adj="18631" fillcolor="white [3201]" strokecolor="#70ad47 [3209]" strokeweight="1pt">
+          <v:shape id="Freccia a destra 2087773317" o:spid="_x0000_s1050" type="#_x0000_t13" style="position:absolute;left:0;text-align:left;margin-left:0;margin-top:8.6pt;width:79.5pt;height:21.85pt;z-index:251714560;visibility:visible;mso-position-horizontal:center;mso-position-horizontal-relative:margin;mso-position-vertical-relative:text;mso-width-relative:margin;v-text-anchor:middle" o:gfxdata="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" adj="18631" fillcolor="white [3201]" strokecolor="#70ad47 [3209]" strokeweight="1pt">
             <w10:wrap anchorx="margin"/>
           </v:shape>
         </w:pict>
@@ -24534,7 +24826,7 @@
           <w:color w:val="auto"/>
         </w:rPr>
         <w:drawing>
-          <wp:anchor distT="0" distB="0" distL="114300" distR="114300" simplePos="0" relativeHeight="251635200" behindDoc="1" locked="0" layoutInCell="1" allowOverlap="1" wp14:anchorId="52E516BD" wp14:editId="64D060FB">
+          <wp:anchor distT="0" distB="0" distL="114300" distR="114300" simplePos="0" relativeHeight="251631616" behindDoc="1" locked="0" layoutInCell="1" allowOverlap="1" wp14:anchorId="52E516BD" wp14:editId="6234EB3F">
             <wp:simplePos x="0" y="0"/>
             <wp:positionH relativeFrom="margin">
               <wp:posOffset>2255825</wp:posOffset>
@@ -24603,7 +24895,7 @@
           <w:noProof/>
         </w:rPr>
         <w:drawing>
-          <wp:anchor distT="0" distB="0" distL="114300" distR="114300" simplePos="0" relativeHeight="251633152" behindDoc="1" locked="0" layoutInCell="1" allowOverlap="1" wp14:anchorId="67E2940E" wp14:editId="0BE8E156">
+          <wp:anchor distT="0" distB="0" distL="114300" distR="114300" simplePos="0" relativeHeight="251629568" behindDoc="1" locked="0" layoutInCell="1" allowOverlap="1" wp14:anchorId="67E2940E" wp14:editId="21316F4B">
             <wp:simplePos x="0" y="0"/>
             <wp:positionH relativeFrom="margin">
               <wp:align>left</wp:align>
@@ -24675,7 +24967,7 @@
           <w:noProof/>
         </w:rPr>
         <w:pict w14:anchorId="13DE2EAF">
-          <v:shape id="Freccia a destra 2087773319" o:spid="_x0000_s1049" type="#_x0000_t13" style="position:absolute;left:0;text-align:left;margin-left:109.1pt;margin-top:3.7pt;width:60.45pt;height:21.85pt;z-index:251715072;visibility:visible;mso-position-horizontal-relative:margin;mso-width-relative:margin;v-text-anchor:middle" o:gfxdata="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" adj="17696" fillcolor="white [3201]" strokecolor="#70ad47 [3209]" strokeweight="1pt">
+          <v:shape id="Freccia a destra 2087773319" o:spid="_x0000_s1049" type="#_x0000_t13" style="position:absolute;left:0;text-align:left;margin-left:109.1pt;margin-top:3.7pt;width:60.45pt;height:21.85pt;z-index:251715584;visibility:visible;mso-position-horizontal-relative:margin;mso-width-relative:margin;v-text-anchor:middle" o:gfxdata="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" adj="17696" fillcolor="white [3201]" strokecolor="#70ad47 [3209]" strokeweight="1pt">
             <w10:wrap anchorx="margin"/>
           </v:shape>
         </w:pict>
@@ -24689,7 +24981,7 @@
           <w:color w:val="auto"/>
         </w:rPr>
         <w:drawing>
-          <wp:anchor distT="0" distB="0" distL="114300" distR="114300" simplePos="0" relativeHeight="251636224" behindDoc="1" locked="0" layoutInCell="1" allowOverlap="1" wp14:anchorId="0F1EB1BF" wp14:editId="2925767F">
+          <wp:anchor distT="0" distB="0" distL="114300" distR="114300" simplePos="0" relativeHeight="251632640" behindDoc="1" locked="0" layoutInCell="1" allowOverlap="1" wp14:anchorId="0F1EB1BF" wp14:editId="2331B0FF">
             <wp:simplePos x="0" y="0"/>
             <wp:positionH relativeFrom="column">
               <wp:posOffset>5160264</wp:posOffset>
@@ -24751,7 +25043,7 @@
           <w:noProof/>
         </w:rPr>
         <w:pict w14:anchorId="4CF84CCB">
-          <v:shape id="Freccia a destra 2087773321" o:spid="_x0000_s1048" type="#_x0000_t13" style="position:absolute;left:0;text-align:left;margin-left:331.2pt;margin-top:2.45pt;width:60.5pt;height:21.85pt;z-index:251716096;visibility:visible;mso-position-horizontal-relative:margin;mso-position-vertical-relative:text;mso-width-relative:margin;v-text-anchor:middle" o:gfxdata="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" adj="17698" fillcolor="white [3201]" strokecolor="#70ad47 [3209]" strokeweight="1pt">
+          <v:shape id="Freccia a destra 2087773321" o:spid="_x0000_s1048" type="#_x0000_t13" style="position:absolute;left:0;text-align:left;margin-left:331.2pt;margin-top:2.45pt;width:60.5pt;height:21.85pt;z-index:251716608;visibility:visible;mso-position-horizontal-relative:margin;mso-position-vertical-relative:text;mso-width-relative:margin;v-text-anchor:middle" o:gfxdata="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" adj="17698" fillcolor="white [3201]" strokecolor="#70ad47 [3209]" strokeweight="1pt">
             <w10:wrap anchorx="margin"/>
           </v:shape>
         </w:pict>
@@ -25006,7 +25298,7 @@
           <w:noProof/>
         </w:rPr>
         <w:pict w14:anchorId="1FDB4721">
-          <v:shape id="Freccia a destra 2087773313" o:spid="_x0000_s1047" type="#_x0000_t13" style="position:absolute;left:0;text-align:left;margin-left:120.1pt;margin-top:20.85pt;width:38pt;height:21.85pt;z-index:251712000;visibility:visible;mso-width-relative:margin;v-text-anchor:middle" o:gfxdata="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" adj="15393" fillcolor="white [3201]" strokecolor="#70ad47 [3209]" strokeweight="1pt"/>
+          <v:shape id="Freccia a destra 2087773313" o:spid="_x0000_s1047" type="#_x0000_t13" style="position:absolute;left:0;text-align:left;margin-left:120.1pt;margin-top:20.85pt;width:38pt;height:21.85pt;z-index:251712512;visibility:visible;mso-width-relative:margin;v-text-anchor:middle" o:gfxdata="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" adj="15393" fillcolor="white [3201]" strokecolor="#70ad47 [3209]" strokeweight="1pt"/>
         </w:pict>
       </w:r>
       <w:r>
@@ -25017,7 +25309,7 @@
           <w:u w:val="none"/>
         </w:rPr>
         <w:drawing>
-          <wp:anchor distT="0" distB="0" distL="114300" distR="114300" simplePos="0" relativeHeight="251629056" behindDoc="1" locked="0" layoutInCell="1" allowOverlap="1" wp14:anchorId="32E9F47D" wp14:editId="14C470DD">
+          <wp:anchor distT="0" distB="0" distL="114300" distR="114300" simplePos="0" relativeHeight="251625472" behindDoc="1" locked="0" layoutInCell="1" allowOverlap="1" wp14:anchorId="32E9F47D" wp14:editId="75A2B9B5">
             <wp:simplePos x="0" y="0"/>
             <wp:positionH relativeFrom="margin">
               <wp:align>center</wp:align>
@@ -25082,7 +25374,7 @@
           <w:u w:val="none"/>
         </w:rPr>
         <w:drawing>
-          <wp:anchor distT="0" distB="0" distL="114300" distR="114300" simplePos="0" relativeHeight="251628032" behindDoc="1" locked="0" layoutInCell="1" allowOverlap="1" wp14:anchorId="266D930C" wp14:editId="27161230">
+          <wp:anchor distT="0" distB="0" distL="114300" distR="114300" simplePos="0" relativeHeight="251624448" behindDoc="1" locked="0" layoutInCell="1" allowOverlap="1" wp14:anchorId="266D930C" wp14:editId="76C4C411">
             <wp:simplePos x="0" y="0"/>
             <wp:positionH relativeFrom="margin">
               <wp:posOffset>4961890</wp:posOffset>
@@ -25157,7 +25449,7 @@
           <w:noProof/>
         </w:rPr>
         <w:pict w14:anchorId="14F58F4B">
-          <v:shape id="Freccia a destra 2087773314" o:spid="_x0000_s1046" type="#_x0000_t13" style="position:absolute;left:0;text-align:left;margin-left:330.9pt;margin-top:.55pt;width:41.45pt;height:21.85pt;z-index:251713024;visibility:visible;mso-width-relative:margin;v-text-anchor:middle" o:gfxdata="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" adj="15907" fillcolor="white [3201]" strokecolor="#70ad47 [3209]" strokeweight="1pt"/>
+          <v:shape id="Freccia a destra 2087773314" o:spid="_x0000_s1046" type="#_x0000_t13" style="position:absolute;left:0;text-align:left;margin-left:330.9pt;margin-top:.55pt;width:41.45pt;height:21.85pt;z-index:251713536;visibility:visible;mso-width-relative:margin;v-text-anchor:middle" o:gfxdata="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" adj="15907" fillcolor="white [3201]" strokecolor="#70ad47 [3209]" strokeweight="1pt"/>
         </w:pict>
       </w:r>
       <w:r>
@@ -25168,7 +25460,7 @@
           <w:u w:val="none"/>
         </w:rPr>
         <w:drawing>
-          <wp:anchor distT="0" distB="0" distL="114300" distR="114300" simplePos="0" relativeHeight="251630080" behindDoc="1" locked="0" layoutInCell="1" allowOverlap="1" wp14:anchorId="1D497619" wp14:editId="4F2A9551">
+          <wp:anchor distT="0" distB="0" distL="114300" distR="114300" simplePos="0" relativeHeight="251626496" behindDoc="1" locked="0" layoutInCell="1" allowOverlap="1" wp14:anchorId="1D497619" wp14:editId="7EBB4691">
             <wp:simplePos x="0" y="0"/>
             <wp:positionH relativeFrom="margin">
               <wp:align>left</wp:align>
@@ -25268,7 +25560,7 @@
           <w:u w:val="none"/>
         </w:rPr>
         <w:drawing>
-          <wp:anchor distT="0" distB="0" distL="114300" distR="114300" simplePos="0" relativeHeight="251637248" behindDoc="1" locked="0" layoutInCell="1" allowOverlap="1" wp14:anchorId="2E7D3562" wp14:editId="1D3FAA2D">
+          <wp:anchor distT="0" distB="0" distL="114300" distR="114300" simplePos="0" relativeHeight="251633664" behindDoc="1" locked="0" layoutInCell="1" allowOverlap="1" wp14:anchorId="2E7D3562" wp14:editId="445FF529">
             <wp:simplePos x="0" y="0"/>
             <wp:positionH relativeFrom="margin">
               <wp:align>center</wp:align>
@@ -25508,7 +25800,7 @@
           <w:noProof/>
         </w:rPr>
         <w:pict w14:anchorId="21995886">
-          <v:shape id="Freccia a destra 2087773328" o:spid="_x0000_s1044" type="#_x0000_t13" style="position:absolute;left:0;text-align:left;margin-left:217.5pt;margin-top:11.1pt;width:38pt;height:21.85pt;z-index:251718144;visibility:visible;mso-position-horizontal-relative:text;mso-position-vertical-relative:text;mso-width-relative:margin;v-text-anchor:middle" o:gfxdata="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" adj="15393" fillcolor="white [3201]" strokecolor="#70ad47 [3209]" strokeweight="1pt"/>
+          <v:shape id="Freccia a destra 2087773328" o:spid="_x0000_s1044" type="#_x0000_t13" style="position:absolute;left:0;text-align:left;margin-left:217.5pt;margin-top:11.1pt;width:38pt;height:21.85pt;z-index:251718656;visibility:visible;mso-position-horizontal-relative:text;mso-position-vertical-relative:text;mso-width-relative:margin;v-text-anchor:middle" o:gfxdata="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" adj="15393" fillcolor="white [3201]" strokecolor="#70ad47 [3209]" strokeweight="1pt"/>
         </w:pict>
       </w:r>
       <w:r>
@@ -25516,7 +25808,7 @@
           <w:noProof/>
         </w:rPr>
         <w:pict w14:anchorId="6F7FECA2">
-          <v:shape id="Freccia a destra 2087773327" o:spid="_x0000_s1045" type="#_x0000_t13" style="position:absolute;left:0;text-align:left;margin-left:2.7pt;margin-top:11.1pt;width:38pt;height:21.85pt;z-index:251717120;visibility:visible;mso-position-horizontal-relative:text;mso-position-vertical-relative:text;mso-width-relative:margin;v-text-anchor:middle" o:gfxdata="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" adj="15393" fillcolor="white [3201]" strokecolor="#70ad47 [3209]" strokeweight="1pt"/>
+          <v:shape id="Freccia a destra 2087773327" o:spid="_x0000_s1045" type="#_x0000_t13" style="position:absolute;left:0;text-align:left;margin-left:2.7pt;margin-top:11.1pt;width:38pt;height:21.85pt;z-index:251717632;visibility:visible;mso-position-horizontal-relative:text;mso-position-vertical-relative:text;mso-width-relative:margin;v-text-anchor:middle" o:gfxdata="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" adj="15393" fillcolor="white [3201]" strokecolor="#70ad47 [3209]" strokeweight="1pt"/>
         </w:pict>
       </w:r>
       <w:r>
@@ -25527,7 +25819,7 @@
           <w:u w:val="none"/>
         </w:rPr>
         <w:drawing>
-          <wp:anchor distT="0" distB="0" distL="114300" distR="114300" simplePos="0" relativeHeight="251649536" behindDoc="1" locked="0" layoutInCell="1" allowOverlap="1" wp14:anchorId="30DA0CD3" wp14:editId="4F2CE72F">
+          <wp:anchor distT="0" distB="0" distL="114300" distR="114300" simplePos="0" relativeHeight="251645952" behindDoc="1" locked="0" layoutInCell="1" allowOverlap="1" wp14:anchorId="30DA0CD3" wp14:editId="5B4E1BFB">
             <wp:simplePos x="0" y="0"/>
             <wp:positionH relativeFrom="column">
               <wp:posOffset>4927041</wp:posOffset>
@@ -25596,7 +25888,7 @@
           <w:u w:val="none"/>
         </w:rPr>
         <w:drawing>
-          <wp:anchor distT="0" distB="0" distL="114300" distR="114300" simplePos="0" relativeHeight="251646464" behindDoc="1" locked="0" layoutInCell="1" allowOverlap="1" wp14:anchorId="73FF86A1" wp14:editId="2E703121">
+          <wp:anchor distT="0" distB="0" distL="114300" distR="114300" simplePos="0" relativeHeight="251642880" behindDoc="1" locked="0" layoutInCell="1" allowOverlap="1" wp14:anchorId="73FF86A1" wp14:editId="755F6475">
             <wp:simplePos x="0" y="0"/>
             <wp:positionH relativeFrom="margin">
               <wp:align>left</wp:align>
@@ -25912,7 +26204,7 @@
           <w:u w:val="none"/>
         </w:rPr>
         <w:drawing>
-          <wp:anchor distT="0" distB="0" distL="114300" distR="114300" simplePos="0" relativeHeight="251643392" behindDoc="1" locked="0" layoutInCell="1" allowOverlap="1" wp14:anchorId="46617452" wp14:editId="20978271">
+          <wp:anchor distT="0" distB="0" distL="114300" distR="114300" simplePos="0" relativeHeight="251639808" behindDoc="1" locked="0" layoutInCell="1" allowOverlap="1" wp14:anchorId="46617452" wp14:editId="37BADCD6">
             <wp:simplePos x="0" y="0"/>
             <wp:positionH relativeFrom="column">
               <wp:posOffset>4977841</wp:posOffset>
@@ -25979,7 +26271,7 @@
           <w:szCs w:val="32"/>
         </w:rPr>
         <w:drawing>
-          <wp:anchor distT="0" distB="0" distL="114300" distR="114300" simplePos="0" relativeHeight="251639296" behindDoc="1" locked="0" layoutInCell="1" allowOverlap="1" wp14:anchorId="1FE0EA37" wp14:editId="69B6207A">
+          <wp:anchor distT="0" distB="0" distL="114300" distR="114300" simplePos="0" relativeHeight="251635712" behindDoc="1" locked="0" layoutInCell="1" allowOverlap="1" wp14:anchorId="1FE0EA37" wp14:editId="170C892D">
             <wp:simplePos x="0" y="0"/>
             <wp:positionH relativeFrom="margin">
               <wp:posOffset>43459</wp:posOffset>
@@ -26053,7 +26345,7 @@
           <w:szCs w:val="32"/>
         </w:rPr>
         <w:drawing>
-          <wp:anchor distT="0" distB="0" distL="114300" distR="114300" simplePos="0" relativeHeight="251638272" behindDoc="1" locked="0" layoutInCell="1" allowOverlap="1" wp14:anchorId="1B9B7D61" wp14:editId="21197BFB">
+          <wp:anchor distT="0" distB="0" distL="114300" distR="114300" simplePos="0" relativeHeight="251634688" behindDoc="1" locked="0" layoutInCell="1" allowOverlap="1" wp14:anchorId="1B9B7D61" wp14:editId="304D0D86">
             <wp:simplePos x="0" y="0"/>
             <wp:positionH relativeFrom="margin">
               <wp:align>center</wp:align>
@@ -26121,7 +26413,7 @@
           <w:noProof/>
         </w:rPr>
         <w:pict w14:anchorId="0CCCE2B7">
-          <v:shape id="Freccia a destra 2087773331" o:spid="_x0000_s1043" type="#_x0000_t13" style="position:absolute;left:0;text-align:left;margin-left:114.05pt;margin-top:21.8pt;width:38pt;height:21.85pt;z-index:251719168;visibility:visible;mso-position-horizontal-relative:text;mso-position-vertical-relative:text;mso-width-relative:margin;v-text-anchor:middle" o:gfxdata="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" adj="15393" fillcolor="white [3201]" strokecolor="#70ad47 [3209]" strokeweight="1pt"/>
+          <v:shape id="Freccia a destra 2087773331" o:spid="_x0000_s1043" type="#_x0000_t13" style="position:absolute;left:0;text-align:left;margin-left:114.05pt;margin-top:21.8pt;width:38pt;height:21.85pt;z-index:251719680;visibility:visible;mso-position-horizontal-relative:text;mso-position-vertical-relative:text;mso-width-relative:margin;v-text-anchor:middle" o:gfxdata="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" adj="15393" fillcolor="white [3201]" strokecolor="#70ad47 [3209]" strokeweight="1pt"/>
         </w:pict>
       </w:r>
       <w:r>
@@ -26129,7 +26421,7 @@
           <w:noProof/>
         </w:rPr>
         <w:pict w14:anchorId="00A8BE1B">
-          <v:shape id="Freccia a destra 2087773332" o:spid="_x0000_s1042" type="#_x0000_t13" style="position:absolute;left:0;text-align:left;margin-left:326.25pt;margin-top:19.3pt;width:38pt;height:21.85pt;z-index:251720192;visibility:visible;mso-position-horizontal-relative:text;mso-position-vertical-relative:text;mso-width-relative:margin;v-text-anchor:middle" o:gfxdata="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" adj="15393" fillcolor="white [3201]" strokecolor="#70ad47 [3209]" strokeweight="1pt"/>
+          <v:shape id="Freccia a destra 2087773332" o:spid="_x0000_s1042" type="#_x0000_t13" style="position:absolute;left:0;text-align:left;margin-left:326.25pt;margin-top:19.3pt;width:38pt;height:21.85pt;z-index:251720704;visibility:visible;mso-position-horizontal-relative:text;mso-position-vertical-relative:text;mso-width-relative:margin;v-text-anchor:middle" o:gfxdata="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" adj="15393" fillcolor="white [3201]" strokecolor="#70ad47 [3209]" strokeweight="1pt"/>
         </w:pict>
       </w:r>
     </w:p>
@@ -26326,7 +26618,7 @@
           <w:szCs w:val="32"/>
         </w:rPr>
         <w:drawing>
-          <wp:anchor distT="0" distB="0" distL="114300" distR="114300" simplePos="0" relativeHeight="251645440" behindDoc="1" locked="0" layoutInCell="1" allowOverlap="1" wp14:anchorId="5E8289E0" wp14:editId="08ADCA13">
+          <wp:anchor distT="0" distB="0" distL="114300" distR="114300" simplePos="0" relativeHeight="251641856" behindDoc="1" locked="0" layoutInCell="1" allowOverlap="1" wp14:anchorId="5E8289E0" wp14:editId="007075AF">
             <wp:simplePos x="0" y="0"/>
             <wp:positionH relativeFrom="column">
               <wp:posOffset>3639160</wp:posOffset>
@@ -26388,7 +26680,7 @@
           <w:noProof/>
         </w:rPr>
         <w:pict w14:anchorId="319067B2">
-          <v:shape id="Freccia a destra 2087773340" o:spid="_x0000_s1041" type="#_x0000_t13" style="position:absolute;left:0;text-align:left;margin-left:214.8pt;margin-top:11pt;width:38pt;height:21.85pt;z-index:251721216;visibility:visible;mso-position-horizontal-relative:text;mso-position-vertical-relative:text;mso-width-relative:margin;v-text-anchor:middle" o:gfxdata="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" adj="15393" fillcolor="white [3201]" strokecolor="#70ad47 [3209]" strokeweight="1pt"/>
+          <v:shape id="Freccia a destra 2087773340" o:spid="_x0000_s1041" type="#_x0000_t13" style="position:absolute;left:0;text-align:left;margin-left:214.8pt;margin-top:11pt;width:38pt;height:21.85pt;z-index:251721728;visibility:visible;mso-position-horizontal-relative:text;mso-position-vertical-relative:text;mso-width-relative:margin;v-text-anchor:middle" o:gfxdata="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" adj="15393" fillcolor="white [3201]" strokecolor="#70ad47 [3209]" strokeweight="1pt"/>
         </w:pict>
       </w:r>
       <w:r>
@@ -26485,7 +26777,7 @@
           <w:u w:val="none"/>
         </w:rPr>
         <w:drawing>
-          <wp:anchor distT="0" distB="0" distL="114300" distR="114300" simplePos="0" relativeHeight="251651584" behindDoc="1" locked="0" layoutInCell="1" allowOverlap="1" wp14:anchorId="7FF8BAE4" wp14:editId="4394D89A">
+          <wp:anchor distT="0" distB="0" distL="114300" distR="114300" simplePos="0" relativeHeight="251648000" behindDoc="1" locked="0" layoutInCell="1" allowOverlap="1" wp14:anchorId="7FF8BAE4" wp14:editId="7E232E3D">
             <wp:simplePos x="0" y="0"/>
             <wp:positionH relativeFrom="margin">
               <wp:posOffset>2053566</wp:posOffset>
@@ -26690,7 +26982,7 @@
           <w:u w:val="none"/>
         </w:rPr>
         <w:drawing>
-          <wp:anchor distT="0" distB="0" distL="114300" distR="114300" simplePos="0" relativeHeight="251656192" behindDoc="1" locked="0" layoutInCell="1" allowOverlap="1" wp14:anchorId="1A0CCAE0" wp14:editId="58F882D4">
+          <wp:anchor distT="0" distB="0" distL="114300" distR="114300" simplePos="0" relativeHeight="251654144" behindDoc="1" locked="0" layoutInCell="1" allowOverlap="1" wp14:anchorId="1A0CCAE0" wp14:editId="71ADF225">
             <wp:simplePos x="0" y="0"/>
             <wp:positionH relativeFrom="margin">
               <wp:posOffset>2139136</wp:posOffset>
@@ -26758,7 +27050,7 @@
           <w:noProof/>
         </w:rPr>
         <w:pict w14:anchorId="0D1D5641">
-          <v:shape id="Freccia a destra 2087773346" o:spid="_x0000_s1039" type="#_x0000_t13" style="position:absolute;left:0;text-align:left;margin-left:235.45pt;margin-top:11.45pt;width:38pt;height:21.85pt;z-index:251723264;visibility:visible;mso-position-horizontal-relative:text;mso-position-vertical-relative:text;mso-width-relative:margin;v-text-anchor:middle" o:gfxdata="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" adj="15393" fillcolor="white [3201]" strokecolor="#70ad47 [3209]" strokeweight="1pt"/>
+          <v:shape id="Freccia a destra 2087773346" o:spid="_x0000_s1039" type="#_x0000_t13" style="position:absolute;left:0;text-align:left;margin-left:235.45pt;margin-top:11.45pt;width:38pt;height:21.85pt;z-index:251723776;visibility:visible;mso-position-horizontal-relative:text;mso-position-vertical-relative:text;mso-width-relative:margin;v-text-anchor:middle" o:gfxdata="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" adj="15393" fillcolor="white [3201]" strokecolor="#70ad47 [3209]" strokeweight="1pt"/>
         </w:pict>
       </w:r>
       <w:r>
@@ -26773,7 +27065,7 @@
           <w:u w:val="none"/>
         </w:rPr>
         <w:drawing>
-          <wp:anchor distT="0" distB="0" distL="114300" distR="114300" simplePos="0" relativeHeight="251658240" behindDoc="1" locked="0" layoutInCell="1" allowOverlap="1" wp14:anchorId="2DDF347B" wp14:editId="40466AA8">
+          <wp:anchor distT="0" distB="0" distL="114300" distR="114300" simplePos="0" relativeHeight="251657216" behindDoc="1" locked="0" layoutInCell="1" allowOverlap="1" wp14:anchorId="2DDF347B" wp14:editId="70B80A6E">
             <wp:simplePos x="0" y="0"/>
             <wp:positionH relativeFrom="margin">
               <wp:posOffset>4968240</wp:posOffset>
@@ -26841,7 +27133,7 @@
           <w:noProof/>
         </w:rPr>
         <w:pict w14:anchorId="0BE71965">
-          <v:shape id="Freccia a destra 2087773343" o:spid="_x0000_s1040" type="#_x0000_t13" style="position:absolute;left:0;text-align:left;margin-left:10.05pt;margin-top:10.75pt;width:38pt;height:21.85pt;z-index:251722240;visibility:visible;mso-position-horizontal-relative:text;mso-position-vertical-relative:text;mso-width-relative:margin;v-text-anchor:middle" o:gfxdata="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" adj="15393" fillcolor="white [3201]" strokecolor="#70ad47 [3209]" strokeweight="1pt"/>
+          <v:shape id="Freccia a destra 2087773343" o:spid="_x0000_s1040" type="#_x0000_t13" style="position:absolute;left:0;text-align:left;margin-left:10.05pt;margin-top:10.75pt;width:38pt;height:21.85pt;z-index:251722752;visibility:visible;mso-position-horizontal-relative:text;mso-position-vertical-relative:text;mso-width-relative:margin;v-text-anchor:middle" o:gfxdata="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" adj="15393" fillcolor="white [3201]" strokecolor="#70ad47 [3209]" strokeweight="1pt"/>
         </w:pict>
       </w:r>
       <w:r>
@@ -26855,7 +27147,7 @@
           <w:u w:val="none"/>
         </w:rPr>
         <w:drawing>
-          <wp:anchor distT="0" distB="0" distL="114300" distR="114300" simplePos="0" relativeHeight="251655168" behindDoc="1" locked="0" layoutInCell="1" allowOverlap="1" wp14:anchorId="78D07E61" wp14:editId="0E2DDFC5">
+          <wp:anchor distT="0" distB="0" distL="114300" distR="114300" simplePos="0" relativeHeight="251652096" behindDoc="1" locked="0" layoutInCell="1" allowOverlap="1" wp14:anchorId="78D07E61" wp14:editId="782BFC37">
             <wp:simplePos x="0" y="0"/>
             <wp:positionH relativeFrom="column">
               <wp:posOffset>-82982</wp:posOffset>
@@ -26924,6 +27216,15 @@
         <w:rPr>
           <w:rStyle w:val="Collegamentoipertestuale"/>
           <w:color w:val="auto"/>
+          <w:u w:val="none"/>
+        </w:rPr>
+      </w:pPr>
+    </w:p>
+    <w:p>
+      <w:pPr>
+        <w:rPr>
+          <w:rStyle w:val="Collegamentoipertestuale"/>
+          <w:color w:val="auto"/>
         </w:rPr>
       </w:pPr>
       <w:r>
@@ -26972,18 +27273,7 @@
           <w:color w:val="auto"/>
           <w:highlight w:val="blue"/>
         </w:rPr>
-        <w:t xml:space="preserve"> </w:t>
-      </w:r>
-      <w:r>
-        <w:rPr>
-          <w:rStyle w:val="Collegamentoipertestuale"/>
-          <w:b/>
-          <w:bCs/>
-          <w:color w:val="auto"/>
-          <w:highlight w:val="blue"/>
-        </w:rPr>
-        <w:lastRenderedPageBreak/>
-        <w:t>(:</w:t>
+        <w:t xml:space="preserve"> (:</w:t>
       </w:r>
       <w:r>
         <w:rPr>
@@ -27091,7 +27381,7 @@
           <w:noProof/>
         </w:rPr>
         <w:pict w14:anchorId="339AB276">
-          <v:shape id="Freccia a destra 2087773356" o:spid="_x0000_s1038" type="#_x0000_t13" style="position:absolute;left:0;text-align:left;margin-left:219.6pt;margin-top:16.55pt;width:27.65pt;height:21.85pt;z-index:251725312;visibility:visible;mso-position-horizontal-relative:text;mso-position-vertical-relative:text;mso-width-relative:margin;v-text-anchor:middle" o:gfxdata="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" adj="13065" fillcolor="white [3201]" strokecolor="#70ad47 [3209]" strokeweight="1pt"/>
+          <v:shape id="Freccia a destra 2087773356" o:spid="_x0000_s1038" type="#_x0000_t13" style="position:absolute;left:0;text-align:left;margin-left:219.6pt;margin-top:16.55pt;width:27.65pt;height:21.85pt;z-index:251725824;visibility:visible;mso-position-horizontal-relative:text;mso-position-vertical-relative:text;mso-width-relative:margin;v-text-anchor:middle" o:gfxdata="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" adj="13065" fillcolor="white [3201]" strokecolor="#70ad47 [3209]" strokeweight="1pt"/>
         </w:pict>
       </w:r>
       <w:r>
@@ -27099,7 +27389,7 @@
           <w:noProof/>
         </w:rPr>
         <w:pict w14:anchorId="6328EF74">
-          <v:shape id="Freccia a destra 2087773357" o:spid="_x0000_s1037" type="#_x0000_t13" style="position:absolute;left:0;text-align:left;margin-left:2.05pt;margin-top:16.55pt;width:38pt;height:21.85pt;z-index:251724288;visibility:visible;mso-position-horizontal-relative:text;mso-position-vertical-relative:text;mso-width-relative:margin;v-text-anchor:middle" o:gfxdata="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" adj="15390" fillcolor="white [3201]" strokecolor="#70ad47 [3209]" strokeweight="1pt"/>
+          <v:shape id="Freccia a destra 2087773357" o:spid="_x0000_s1037" type="#_x0000_t13" style="position:absolute;left:0;text-align:left;margin-left:2.05pt;margin-top:16.55pt;width:38pt;height:21.85pt;z-index:251724800;visibility:visible;mso-position-horizontal-relative:text;mso-position-vertical-relative:text;mso-width-relative:margin;v-text-anchor:middle" o:gfxdata="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" adj="15390" fillcolor="white [3201]" strokecolor="#70ad47 [3209]" strokeweight="1pt"/>
         </w:pict>
       </w:r>
       <w:r>
@@ -27110,7 +27400,7 @@
           <w:u w:val="none"/>
         </w:rPr>
         <w:drawing>
-          <wp:anchor distT="0" distB="0" distL="114300" distR="114300" simplePos="0" relativeHeight="251660288" behindDoc="1" locked="0" layoutInCell="1" allowOverlap="1" wp14:anchorId="3C5DC032" wp14:editId="5C56CE78">
+          <wp:anchor distT="0" distB="0" distL="114300" distR="114300" simplePos="0" relativeHeight="251662336" behindDoc="1" locked="0" layoutInCell="1" allowOverlap="1" wp14:anchorId="3C5DC032" wp14:editId="5C56CE78">
             <wp:simplePos x="0" y="0"/>
             <wp:positionH relativeFrom="column">
               <wp:posOffset>4641062</wp:posOffset>
@@ -27181,7 +27471,7 @@
           <w:u w:val="none"/>
         </w:rPr>
         <w:drawing>
-          <wp:anchor distT="0" distB="0" distL="114300" distR="114300" simplePos="0" relativeHeight="251657216" behindDoc="1" locked="0" layoutInCell="1" allowOverlap="1" wp14:anchorId="4D45DA2E" wp14:editId="14B68F4A">
+          <wp:anchor distT="0" distB="0" distL="114300" distR="114300" simplePos="0" relativeHeight="251655168" behindDoc="1" locked="0" layoutInCell="1" allowOverlap="1" wp14:anchorId="4D45DA2E" wp14:editId="392F67EF">
             <wp:simplePos x="0" y="0"/>
             <wp:positionH relativeFrom="margin">
               <wp:align>center</wp:align>
@@ -27250,7 +27540,7 @@
           <w:u w:val="none"/>
         </w:rPr>
         <w:drawing>
-          <wp:anchor distT="0" distB="0" distL="114300" distR="114300" simplePos="0" relativeHeight="251659776" behindDoc="1" locked="0" layoutInCell="1" allowOverlap="1" wp14:anchorId="7CED4704" wp14:editId="3A309B3A">
+          <wp:anchor distT="0" distB="0" distL="114300" distR="114300" simplePos="0" relativeHeight="251660288" behindDoc="1" locked="0" layoutInCell="1" allowOverlap="1" wp14:anchorId="7CED4704" wp14:editId="3A309B3A">
             <wp:simplePos x="0" y="0"/>
             <wp:positionH relativeFrom="margin">
               <wp:align>left</wp:align>
@@ -27652,7 +27942,7 @@
           <w:u w:val="none"/>
         </w:rPr>
         <w:drawing>
-          <wp:anchor distT="0" distB="0" distL="114300" distR="114300" simplePos="0" relativeHeight="251668992" behindDoc="1" locked="0" layoutInCell="1" allowOverlap="1" wp14:anchorId="72B63673" wp14:editId="02722367">
+          <wp:anchor distT="0" distB="0" distL="114300" distR="114300" simplePos="0" relativeHeight="251671552" behindDoc="1" locked="0" layoutInCell="1" allowOverlap="1" wp14:anchorId="72B63673" wp14:editId="02722367">
             <wp:simplePos x="0" y="0"/>
             <wp:positionH relativeFrom="column">
               <wp:posOffset>3490026</wp:posOffset>
@@ -27721,7 +28011,7 @@
           <w:u w:val="none"/>
         </w:rPr>
         <w:drawing>
-          <wp:anchor distT="0" distB="0" distL="114300" distR="114300" simplePos="0" relativeHeight="251666944" behindDoc="1" locked="0" layoutInCell="1" allowOverlap="1" wp14:anchorId="61E8A6A1" wp14:editId="0E14770B">
+          <wp:anchor distT="0" distB="0" distL="114300" distR="114300" simplePos="0" relativeHeight="251669504" behindDoc="1" locked="0" layoutInCell="1" allowOverlap="1" wp14:anchorId="61E8A6A1" wp14:editId="0E14770B">
             <wp:simplePos x="0" y="0"/>
             <wp:positionH relativeFrom="margin">
               <wp:posOffset>14630</wp:posOffset>
@@ -27792,7 +28082,7 @@
           <w:noProof/>
         </w:rPr>
         <w:pict w14:anchorId="2282C8C9">
-          <v:shape id="Freccia a destra 2087773363" o:spid="_x0000_s1036" type="#_x0000_t13" style="position:absolute;left:0;text-align:left;margin-left:207.3pt;margin-top:9.65pt;width:45.5pt;height:22.7pt;z-index:251726336;visibility:visible;mso-position-horizontal-relative:margin;mso-width-relative:margin;mso-height-relative:margin;v-text-anchor:middle" o:gfxdata="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" adj="16214" fillcolor="white [3201]" strokecolor="#70ad47 [3209]" strokeweight="1pt">
+          <v:shape id="Freccia a destra 2087773363" o:spid="_x0000_s1036" type="#_x0000_t13" style="position:absolute;left:0;text-align:left;margin-left:207.3pt;margin-top:9.65pt;width:45.5pt;height:22.7pt;z-index:251726848;visibility:visible;mso-position-horizontal-relative:margin;mso-width-relative:margin;mso-height-relative:margin;v-text-anchor:middle" o:gfxdata="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" adj="16214" fillcolor="white [3201]" strokecolor="#70ad47 [3209]" strokeweight="1pt">
             <w10:wrap anchorx="margin"/>
           </v:shape>
         </w:pict>
@@ -27818,7 +28108,7 @@
           <w:u w:val="none"/>
         </w:rPr>
         <w:drawing>
-          <wp:anchor distT="0" distB="0" distL="114300" distR="114300" simplePos="0" relativeHeight="251665920" behindDoc="1" locked="0" layoutInCell="1" allowOverlap="1" wp14:anchorId="56FBD3F0" wp14:editId="54C4699C">
+          <wp:anchor distT="0" distB="0" distL="114300" distR="114300" simplePos="0" relativeHeight="251668480" behindDoc="1" locked="0" layoutInCell="1" allowOverlap="1" wp14:anchorId="56FBD3F0" wp14:editId="54C4699C">
             <wp:simplePos x="0" y="0"/>
             <wp:positionH relativeFrom="margin">
               <wp:align>left</wp:align>
@@ -28346,7 +28636,7 @@
           <w:noProof/>
         </w:rPr>
         <w:pict w14:anchorId="659772FC">
-          <v:shape id="Segno di moltiplicazione 545371460" o:spid="_x0000_s1035" style="position:absolute;left:0;text-align:left;margin-left:275.65pt;margin-top:19.65pt;width:21.45pt;height:19.3pt;z-index:251729408;visibility:visible;mso-wrap-style:square;mso-width-percent:0;mso-height-percent:0;mso-wrap-distance-left:9pt;mso-wrap-distance-top:0;mso-wrap-distance-right:9pt;mso-wrap-distance-bottom:0;mso-position-horizontal:absolute;mso-position-horizontal-relative:text;mso-position-vertical:absolute;mso-position-vertical-relative:text;mso-width-percent:0;mso-height-percent:0;mso-width-relative:margin;mso-height-relative:margin;v-text-anchor:middle" coordsize="272415,245110" o:gfxdata="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" path="m46147,80297l84707,37441r51501,46339l187708,37441r38560,42856l179303,122555r46965,42258l187708,207669,136208,161330,84707,207669,46147,164813,93112,122555,46147,80297xe" fillcolor="red" strokecolor="#09101d [484]" strokeweight="1pt">
+          <v:shape id="Segno di moltiplicazione 545371460" o:spid="_x0000_s1035" style="position:absolute;left:0;text-align:left;margin-left:275.65pt;margin-top:19.65pt;width:21.45pt;height:19.3pt;z-index:251729920;visibility:visible;mso-wrap-style:square;mso-width-percent:0;mso-height-percent:0;mso-wrap-distance-left:9pt;mso-wrap-distance-top:0;mso-wrap-distance-right:9pt;mso-wrap-distance-bottom:0;mso-position-horizontal:absolute;mso-position-horizontal-relative:text;mso-position-vertical:absolute;mso-position-vertical-relative:text;mso-width-percent:0;mso-height-percent:0;mso-width-relative:margin;mso-height-relative:margin;v-text-anchor:middle" coordsize="272415,245110" o:gfxdata="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" path="m46147,80297l84707,37441r51501,46339l187708,37441r38560,42856l179303,122555r46965,42258l187708,207669,136208,161330,84707,207669,46147,164813,93112,122555,46147,80297xe" fillcolor="red" strokecolor="#09101d [484]" strokeweight="1pt">
             <v:stroke joinstyle="miter"/>
             <v:path arrowok="t" o:connecttype="custom" o:connectlocs="46147,80297;84707,37441;136208,83780;187708,37441;226268,80297;179303,122555;226268,164813;187708,207669;136208,161330;84707,207669;46147,164813;93112,122555;46147,80297" o:connectangles="0,0,0,0,0,0,0,0,0,0,0,0,0"/>
           </v:shape>
@@ -28427,7 +28717,7 @@
             </v:handles>
             <o:complex v:ext="view"/>
           </v:shapetype>
-          <v:shape id="Smile 545371459" o:spid="_x0000_s1034" type="#_x0000_t96" style="position:absolute;left:0;text-align:left;margin-left:128.6pt;margin-top:1.9pt;width:12.9pt;height:13.45pt;z-index:251728384;visibility:visible;mso-width-relative:margin;mso-height-relative:margin;v-text-anchor:middle" o:gfxdata="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" fillcolor="#70ad47 [3209]" strokecolor="#10190a [489]" strokeweight="1pt">
+          <v:shape id="Smile 545371459" o:spid="_x0000_s1034" type="#_x0000_t96" style="position:absolute;left:0;text-align:left;margin-left:128.6pt;margin-top:1.9pt;width:12.9pt;height:13.45pt;z-index:251728896;visibility:visible;mso-width-relative:margin;mso-height-relative:margin;v-text-anchor:middle" o:gfxdata="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" fillcolor="#70ad47 [3209]" strokecolor="#10190a [489]" strokeweight="1pt">
             <v:stroke joinstyle="miter"/>
           </v:shape>
         </w:pict>
@@ -28525,15 +28815,6 @@
         </w:rPr>
         <w:t>)</w:t>
       </w:r>
-    </w:p>
-    <w:p>
-      <w:pPr>
-        <w:rPr>
-          <w:rStyle w:val="Collegamentoipertestuale"/>
-          <w:color w:val="auto"/>
-          <w:u w:val="none"/>
-        </w:rPr>
-      </w:pPr>
     </w:p>
     <w:p>
       <w:pPr>
@@ -28728,7 +29009,7 @@
           <w:u w:val="none"/>
         </w:rPr>
         <w:drawing>
-          <wp:anchor distT="0" distB="0" distL="114300" distR="114300" simplePos="0" relativeHeight="251673088" behindDoc="1" locked="0" layoutInCell="1" allowOverlap="1" wp14:anchorId="158E9255" wp14:editId="175FF4EA">
+          <wp:anchor distT="0" distB="0" distL="114300" distR="114300" simplePos="0" relativeHeight="251675648" behindDoc="1" locked="0" layoutInCell="1" allowOverlap="1" wp14:anchorId="158E9255" wp14:editId="175FF4EA">
             <wp:simplePos x="0" y="0"/>
             <wp:positionH relativeFrom="column">
               <wp:posOffset>4435721</wp:posOffset>
@@ -28793,7 +29074,7 @@
           <w:u w:val="none"/>
         </w:rPr>
         <w:drawing>
-          <wp:anchor distT="0" distB="0" distL="114300" distR="114300" simplePos="0" relativeHeight="251671040" behindDoc="1" locked="0" layoutInCell="1" allowOverlap="1" wp14:anchorId="3CFD6A97" wp14:editId="6C8C2783">
+          <wp:anchor distT="0" distB="0" distL="114300" distR="114300" simplePos="0" relativeHeight="251673600" behindDoc="1" locked="0" layoutInCell="1" allowOverlap="1" wp14:anchorId="3CFD6A97" wp14:editId="6C8C2783">
             <wp:simplePos x="0" y="0"/>
             <wp:positionH relativeFrom="margin">
               <wp:align>left</wp:align>
@@ -28858,7 +29139,7 @@
           <w:u w:val="none"/>
         </w:rPr>
         <w:drawing>
-          <wp:anchor distT="0" distB="0" distL="114300" distR="114300" simplePos="0" relativeHeight="251672064" behindDoc="1" locked="0" layoutInCell="1" allowOverlap="1" wp14:anchorId="601A7D21" wp14:editId="57D4BCE8">
+          <wp:anchor distT="0" distB="0" distL="114300" distR="114300" simplePos="0" relativeHeight="251674624" behindDoc="1" locked="0" layoutInCell="1" allowOverlap="1" wp14:anchorId="601A7D21" wp14:editId="57D4BCE8">
             <wp:simplePos x="0" y="0"/>
             <wp:positionH relativeFrom="column">
               <wp:posOffset>2341785</wp:posOffset>
@@ -28937,7 +29218,7 @@
           <w:noProof/>
         </w:rPr>
         <w:pict w14:anchorId="6571B0BD">
-          <v:shape id="Freccia a destra 545371501" o:spid="_x0000_s1032" type="#_x0000_t13" style="position:absolute;left:0;text-align:left;margin-left:187.95pt;margin-top:1.85pt;width:38pt;height:21.85pt;z-index:251731456;visibility:visible;mso-width-relative:margin;v-text-anchor:middle" o:gfxdata="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" adj="15393" fillcolor="white [3201]" strokecolor="#70ad47 [3209]" strokeweight="1pt"/>
+          <v:shape id="Freccia a destra 545371501" o:spid="_x0000_s1032" type="#_x0000_t13" style="position:absolute;left:0;text-align:left;margin-left:187.95pt;margin-top:1.85pt;width:38pt;height:21.85pt;z-index:251731968;visibility:visible;mso-width-relative:margin;v-text-anchor:middle" o:gfxdata="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" adj="15393" fillcolor="white [3201]" strokecolor="#70ad47 [3209]" strokeweight="1pt"/>
         </w:pict>
       </w:r>
       <w:r>
@@ -28945,7 +29226,7 @@
           <w:noProof/>
         </w:rPr>
         <w:pict w14:anchorId="6AEBBA0D">
-          <v:shape id="Freccia a destra 545371496" o:spid="_x0000_s1033" type="#_x0000_t13" style="position:absolute;left:0;text-align:left;margin-left:19.6pt;margin-top:4.05pt;width:38pt;height:21.85pt;z-index:251730432;visibility:visible;mso-width-relative:margin;v-text-anchor:middle" o:gfxdata="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" adj="15393" fillcolor="white [3201]" strokecolor="#70ad47 [3209]" strokeweight="1pt"/>
+          <v:shape id="Freccia a destra 545371496" o:spid="_x0000_s1033" type="#_x0000_t13" style="position:absolute;left:0;text-align:left;margin-left:19.6pt;margin-top:4.05pt;width:38pt;height:21.85pt;z-index:251730944;visibility:visible;mso-width-relative:margin;v-text-anchor:middle" o:gfxdata="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" adj="15393" fillcolor="white [3201]" strokecolor="#70ad47 [3209]" strokeweight="1pt"/>
         </w:pict>
       </w:r>
     </w:p>
@@ -29181,7 +29462,7 @@
           <w:noProof/>
         </w:rPr>
         <w:pict w14:anchorId="631ABB5B">
-          <v:shape id="Freccia a destra 545371517" o:spid="_x0000_s1031" type="#_x0000_t13" style="position:absolute;left:0;text-align:left;margin-left:194.5pt;margin-top:21.65pt;width:38pt;height:21.85pt;z-index:251733504;visibility:visible;mso-position-horizontal-relative:text;mso-position-vertical-relative:text;mso-width-relative:margin;v-text-anchor:middle" o:gfxdata="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" adj="15393" fillcolor="white [3201]" strokecolor="#70ad47 [3209]" strokeweight="1pt"/>
+          <v:shape id="Freccia a destra 545371517" o:spid="_x0000_s1031" type="#_x0000_t13" style="position:absolute;left:0;text-align:left;margin-left:194.5pt;margin-top:21.65pt;width:38pt;height:21.85pt;z-index:251734016;visibility:visible;mso-position-horizontal-relative:text;mso-position-vertical-relative:text;mso-width-relative:margin;v-text-anchor:middle" o:gfxdata="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" adj="15393" fillcolor="white [3201]" strokecolor="#70ad47 [3209]" strokeweight="1pt"/>
         </w:pict>
       </w:r>
       <w:r>
@@ -29192,7 +29473,7 @@
           <w:u w:val="none"/>
         </w:rPr>
         <w:drawing>
-          <wp:anchor distT="0" distB="0" distL="114300" distR="114300" simplePos="0" relativeHeight="251662336" behindDoc="1" locked="0" layoutInCell="1" allowOverlap="1" wp14:anchorId="0CA56BF1" wp14:editId="006F2368">
+          <wp:anchor distT="0" distB="0" distL="114300" distR="114300" simplePos="0" relativeHeight="251665408" behindDoc="1" locked="0" layoutInCell="1" allowOverlap="1" wp14:anchorId="0CA56BF1" wp14:editId="006F2368">
             <wp:simplePos x="0" y="0"/>
             <wp:positionH relativeFrom="column">
               <wp:posOffset>4580615</wp:posOffset>
@@ -29257,7 +29538,7 @@
           <w:u w:val="none"/>
         </w:rPr>
         <w:drawing>
-          <wp:anchor distT="0" distB="0" distL="114300" distR="114300" simplePos="0" relativeHeight="251677184" behindDoc="1" locked="0" layoutInCell="1" allowOverlap="1" wp14:anchorId="1194B739" wp14:editId="42AE1024">
+          <wp:anchor distT="0" distB="0" distL="114300" distR="114300" simplePos="0" relativeHeight="251677696" behindDoc="1" locked="0" layoutInCell="1" allowOverlap="1" wp14:anchorId="1194B739" wp14:editId="42AE1024">
             <wp:simplePos x="0" y="0"/>
             <wp:positionH relativeFrom="column">
               <wp:posOffset>2193176</wp:posOffset>
@@ -29326,7 +29607,7 @@
           <w:noProof/>
         </w:rPr>
         <w:drawing>
-          <wp:anchor distT="0" distB="0" distL="114300" distR="114300" simplePos="0" relativeHeight="251661312" behindDoc="1" locked="0" layoutInCell="1" allowOverlap="1" wp14:anchorId="3597B9FA" wp14:editId="5743664F">
+          <wp:anchor distT="0" distB="0" distL="114300" distR="114300" simplePos="0" relativeHeight="251663360" behindDoc="1" locked="0" layoutInCell="1" allowOverlap="1" wp14:anchorId="3597B9FA" wp14:editId="5743664F">
             <wp:simplePos x="0" y="0"/>
             <wp:positionH relativeFrom="margin">
               <wp:align>left</wp:align>
@@ -29398,7 +29679,7 @@
           <w:noProof/>
         </w:rPr>
         <w:pict w14:anchorId="5FCF576E">
-          <v:shape id="Freccia a destra 545371516" o:spid="_x0000_s1030" type="#_x0000_t13" style="position:absolute;left:0;text-align:left;margin-left:11.15pt;margin-top:.55pt;width:38pt;height:21.85pt;z-index:251732480;visibility:visible;mso-position-horizontal-relative:text;mso-position-vertical-relative:text;mso-width-relative:margin;v-text-anchor:middle" o:gfxdata="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" adj="15393" fillcolor="white [3201]" strokecolor="#70ad47 [3209]" strokeweight="1pt"/>
+          <v:shape id="Freccia a destra 545371516" o:spid="_x0000_s1030" type="#_x0000_t13" style="position:absolute;left:0;text-align:left;margin-left:11.15pt;margin-top:.55pt;width:38pt;height:21.85pt;z-index:251732992;visibility:visible;mso-position-horizontal-relative:text;mso-position-vertical-relative:text;mso-width-relative:margin;v-text-anchor:middle" o:gfxdata="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" adj="15393" fillcolor="white [3201]" strokecolor="#70ad47 [3209]" strokeweight="1pt"/>
         </w:pict>
       </w:r>
     </w:p>
@@ -29416,16 +29697,6 @@
     <w:p>
       <w:pPr>
         <w:ind w:left="708"/>
-        <w:rPr>
-          <w:rStyle w:val="Collegamentoipertestuale"/>
-          <w:color w:val="auto"/>
-          <w:u w:val="none"/>
-          <w:lang w:val="en-US"/>
-        </w:rPr>
-      </w:pPr>
-    </w:p>
-    <w:p>
-      <w:pPr>
         <w:rPr>
           <w:rStyle w:val="Collegamentoipertestuale"/>
           <w:color w:val="auto"/>
@@ -29513,6 +29784,69 @@
     </w:p>
     <w:p>
       <w:pPr>
+        <w:rPr>
+          <w:rStyle w:val="Collegamentoipertestuale"/>
+          <w:color w:val="auto"/>
+          <w:u w:val="none"/>
+        </w:rPr>
+      </w:pPr>
+      <w:r>
+        <w:t>r</w:t>
+      </w:r>
+      <w:r>
+        <w:rPr>
+          <w:rStyle w:val="Collegamentoipertestuale"/>
+          <w:color w:val="auto"/>
+          <w:u w:val="none"/>
+        </w:rPr>
+        <w:t xml:space="preserve">appresenta </w:t>
+      </w:r>
+      <w:r>
+        <w:rPr>
+          <w:rStyle w:val="Collegamentoipertestuale"/>
+          <w:color w:val="auto"/>
+          <w:u w:val="none"/>
+        </w:rPr>
+        <w:t xml:space="preserve">gli elementi </w:t>
+      </w:r>
+      <w:bookmarkStart w:id="10" w:name="_Hlk165719458"/>
+      <w:r>
+        <w:rPr>
+          <w:rStyle w:val="Collegamentoipertestuale"/>
+          <w:color w:val="auto"/>
+          <w:u w:val="none"/>
+        </w:rPr>
+        <w:t xml:space="preserve">che </w:t>
+      </w:r>
+      <w:r>
+        <w:rPr>
+          <w:rStyle w:val="Collegamentoipertestuale"/>
+          <w:b/>
+          <w:bCs/>
+          <w:color w:val="auto"/>
+        </w:rPr>
+        <w:t>sono l'unico elemento di quel tipo</w:t>
+      </w:r>
+      <w:r>
+        <w:rPr>
+          <w:rStyle w:val="Collegamentoipertestuale"/>
+          <w:color w:val="auto"/>
+          <w:u w:val="none"/>
+        </w:rPr>
+        <w:t xml:space="preserve"> all'interno del loro genitore</w:t>
+      </w:r>
+      <w:bookmarkEnd w:id="10"/>
+      <w:r>
+        <w:rPr>
+          <w:rStyle w:val="Collegamentoipertestuale"/>
+          <w:color w:val="auto"/>
+          <w:u w:val="none"/>
+        </w:rPr>
+        <w:t>:</w:t>
+      </w:r>
+    </w:p>
+    <w:p>
+      <w:pPr>
         <w:ind w:left="708"/>
         <w:rPr>
           <w:rStyle w:val="Collegamentoipertestuale"/>
@@ -29525,64 +29859,8 @@
           <w:rStyle w:val="Collegamentoipertestuale"/>
           <w:color w:val="auto"/>
           <w:u w:val="none"/>
-          <w:lang w:val="en-US"/>
         </w:rPr>
         <w:tab/>
-        <w:t xml:space="preserve"> </w:t>
-      </w:r>
-      <w:r>
-        <w:t>r</w:t>
-      </w:r>
-      <w:r>
-        <w:rPr>
-          <w:rStyle w:val="Collegamentoipertestuale"/>
-          <w:color w:val="auto"/>
-          <w:u w:val="none"/>
-        </w:rPr>
-        <w:t xml:space="preserve">appresenta </w:t>
-      </w:r>
-      <w:r>
-        <w:rPr>
-          <w:rStyle w:val="Collegamentoipertestuale"/>
-          <w:color w:val="auto"/>
-          <w:u w:val="none"/>
-        </w:rPr>
-        <w:t xml:space="preserve">gli elementi </w:t>
-      </w:r>
-      <w:bookmarkStart w:id="10" w:name="_Hlk165719458"/>
-      <w:r>
-        <w:rPr>
-          <w:rStyle w:val="Collegamentoipertestuale"/>
-          <w:color w:val="auto"/>
-          <w:u w:val="none"/>
-        </w:rPr>
-        <w:t xml:space="preserve">che </w:t>
-      </w:r>
-      <w:r>
-        <w:rPr>
-          <w:rStyle w:val="Collegamentoipertestuale"/>
-          <w:b/>
-          <w:bCs/>
-          <w:color w:val="auto"/>
-        </w:rPr>
-        <w:t>sono l'unico elemento di quel tipo</w:t>
-      </w:r>
-      <w:r>
-        <w:rPr>
-          <w:rStyle w:val="Collegamentoipertestuale"/>
-          <w:color w:val="auto"/>
-          <w:u w:val="none"/>
-        </w:rPr>
-        <w:t xml:space="preserve"> all'interno del loro genitore</w:t>
-      </w:r>
-      <w:bookmarkEnd w:id="10"/>
-      <w:r>
-        <w:rPr>
-          <w:rStyle w:val="Collegamentoipertestuale"/>
-          <w:color w:val="auto"/>
-          <w:u w:val="none"/>
-        </w:rPr>
-        <w:t>:</w:t>
       </w:r>
     </w:p>
     <w:p>
@@ -29596,28 +29874,10 @@
       </w:pPr>
       <w:r>
         <w:rPr>
-          <w:rStyle w:val="Collegamentoipertestuale"/>
-          <w:color w:val="auto"/>
-          <w:u w:val="none"/>
-        </w:rPr>
-        <w:tab/>
-      </w:r>
-    </w:p>
-    <w:p>
-      <w:pPr>
-        <w:ind w:left="708"/>
-        <w:rPr>
-          <w:rStyle w:val="Collegamentoipertestuale"/>
-          <w:color w:val="auto"/>
-          <w:u w:val="none"/>
-        </w:rPr>
-      </w:pPr>
-      <w:r>
-        <w:rPr>
           <w:noProof/>
         </w:rPr>
         <w:pict w14:anchorId="5EEE48CF">
-          <v:shape id="Segno di moltiplicazione 545371457" o:spid="_x0000_s1029" style="position:absolute;left:0;text-align:left;margin-left:47.55pt;margin-top:.4pt;width:36.25pt;height:32.2pt;z-index:251734528;visibility:visible;mso-wrap-style:square;mso-width-percent:0;mso-height-percent:0;mso-wrap-distance-left:9pt;mso-wrap-distance-top:0;mso-wrap-distance-right:9pt;mso-wrap-distance-bottom:0;mso-position-horizontal:absolute;mso-position-horizontal-relative:text;mso-position-vertical:absolute;mso-position-vertical-relative:text;mso-width-percent:0;mso-height-percent:0;mso-width-relative:margin;mso-height-relative:margin;v-text-anchor:middle" coordsize="460375,408711" o:gfxdata="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" path="m78661,134106l142481,62219r87707,77864l317894,62219r63820,71887l302585,204356r79129,70249l317894,346492,230188,268628r-87707,77864l78661,274605r79129,-70249l78661,134106xe" fillcolor="red" strokecolor="#09101d [484]" strokeweight="1pt">
+          <v:shape id="Segno di moltiplicazione 545371457" o:spid="_x0000_s1029" style="position:absolute;left:0;text-align:left;margin-left:47.55pt;margin-top:.4pt;width:36.25pt;height:32.2pt;z-index:251735040;visibility:visible;mso-wrap-style:square;mso-width-percent:0;mso-height-percent:0;mso-wrap-distance-left:9pt;mso-wrap-distance-top:0;mso-wrap-distance-right:9pt;mso-wrap-distance-bottom:0;mso-position-horizontal:absolute;mso-position-horizontal-relative:text;mso-position-vertical:absolute;mso-position-vertical-relative:text;mso-width-percent:0;mso-height-percent:0;mso-width-relative:margin;mso-height-relative:margin;v-text-anchor:middle" coordsize="460375,408711" o:gfxdata="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" path="m78661,134106l142481,62219r87707,77864l317894,62219r63820,71887l302585,204356r79129,70249l317894,346492,230188,268628r-87707,77864l78661,274605r79129,-70249l78661,134106xe" fillcolor="red" strokecolor="#09101d [484]" strokeweight="1pt">
             <v:stroke joinstyle="miter"/>
             <v:path arrowok="t" o:connecttype="custom" o:connectlocs="78661,134106;142481,62219;230188,140083;317894,62219;381714,134106;302585,204356;381714,274605;317894,346492;230188,268628;142481,346492;78661,274605;157790,204356;78661,134106" o:connectangles="0,0,0,0,0,0,0,0,0,0,0,0,0"/>
           </v:shape>
@@ -29628,7 +29888,7 @@
           <w:noProof/>
         </w:rPr>
         <w:pict w14:anchorId="7425E61F">
-          <v:shape id="Smile 2087773333" o:spid="_x0000_s1028" type="#_x0000_t96" style="position:absolute;left:0;text-align:left;margin-left:345.35pt;margin-top:2.6pt;width:24.2pt;height:24.75pt;z-index:251735552;visibility:visible;mso-width-relative:margin;mso-height-relative:margin;v-text-anchor:middle" o:gfxdata="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" fillcolor="#70ad47 [3209]" strokecolor="#10190a [489]" strokeweight="1pt">
+          <v:shape id="Smile 2087773333" o:spid="_x0000_s1028" type="#_x0000_t96" style="position:absolute;left:0;text-align:left;margin-left:345.35pt;margin-top:2.6pt;width:24.2pt;height:24.75pt;z-index:251736064;visibility:visible;mso-width-relative:margin;mso-height-relative:margin;v-text-anchor:middle" o:gfxdata="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" fillcolor="#70ad47 [3209]" strokecolor="#10190a [489]" strokeweight="1pt">
             <v:stroke joinstyle="miter"/>
           </v:shape>
         </w:pict>
@@ -29659,7 +29919,7 @@
           <w:u w:val="none"/>
         </w:rPr>
         <w:drawing>
-          <wp:anchor distT="0" distB="0" distL="114300" distR="114300" simplePos="0" relativeHeight="251679232" behindDoc="1" locked="0" layoutInCell="1" allowOverlap="1" wp14:anchorId="7E3D6117" wp14:editId="743136FA">
+          <wp:anchor distT="0" distB="0" distL="114300" distR="114300" simplePos="0" relativeHeight="251679744" behindDoc="1" locked="0" layoutInCell="1" allowOverlap="1" wp14:anchorId="7E3D6117" wp14:editId="743136FA">
             <wp:simplePos x="0" y="0"/>
             <wp:positionH relativeFrom="column">
               <wp:posOffset>3453536</wp:posOffset>
@@ -29730,7 +29990,7 @@
           <w:u w:val="none"/>
         </w:rPr>
         <w:drawing>
-          <wp:anchor distT="0" distB="0" distL="114300" distR="114300" simplePos="0" relativeHeight="251678208" behindDoc="1" locked="0" layoutInCell="1" allowOverlap="1" wp14:anchorId="1C4C0361" wp14:editId="2AAE1A3C">
+          <wp:anchor distT="0" distB="0" distL="114300" distR="114300" simplePos="0" relativeHeight="251678720" behindDoc="1" locked="0" layoutInCell="1" allowOverlap="1" wp14:anchorId="1C4C0361" wp14:editId="2AAE1A3C">
             <wp:simplePos x="0" y="0"/>
             <wp:positionH relativeFrom="margin">
               <wp:align>left</wp:align>
@@ -29830,48 +30090,36 @@
     </w:p>
     <w:p>
       <w:pPr>
-        <w:ind w:left="708"/>
-        <w:rPr>
-          <w:rStyle w:val="Collegamentoipertestuale"/>
-          <w:color w:val="auto"/>
-          <w:u w:val="none"/>
-        </w:rPr>
-      </w:pPr>
-    </w:p>
-    <w:p>
-      <w:pPr>
-        <w:ind w:left="708"/>
-        <w:rPr>
-          <w:rStyle w:val="Collegamentoipertestuale"/>
-          <w:color w:val="auto"/>
-          <w:u w:val="none"/>
-        </w:rPr>
-      </w:pPr>
-    </w:p>
-    <w:p>
-      <w:pPr>
-        <w:rPr>
-          <w:rStyle w:val="Collegamentoipertestuale"/>
-          <w:color w:val="auto"/>
-          <w:u w:val="none"/>
-        </w:rPr>
-      </w:pPr>
-    </w:p>
-    <w:p>
-      <w:pPr>
-        <w:rPr>
-          <w:rStyle w:val="Collegamentoipertestuale"/>
-          <w:color w:val="auto"/>
-          <w:u w:val="none"/>
-        </w:rPr>
-      </w:pPr>
-      <w:r>
-        <w:rPr>
-          <w:rStyle w:val="Collegamentoipertestuale"/>
-          <w:color w:val="auto"/>
-          <w:u w:val="none"/>
-        </w:rPr>
-        <w:lastRenderedPageBreak/>
+        <w:rPr>
+          <w:rStyle w:val="Collegamentoipertestuale"/>
+          <w:color w:val="auto"/>
+          <w:u w:val="none"/>
+        </w:rPr>
+      </w:pPr>
+    </w:p>
+    <w:p>
+      <w:pPr>
+        <w:rPr>
+          <w:rStyle w:val="Collegamentoipertestuale"/>
+          <w:color w:val="auto"/>
+          <w:u w:val="none"/>
+        </w:rPr>
+      </w:pPr>
+    </w:p>
+    <w:p>
+      <w:pPr>
+        <w:rPr>
+          <w:rStyle w:val="Collegamentoipertestuale"/>
+          <w:color w:val="auto"/>
+          <w:u w:val="none"/>
+        </w:rPr>
+      </w:pPr>
+      <w:r>
+        <w:rPr>
+          <w:rStyle w:val="Collegamentoipertestuale"/>
+          <w:color w:val="auto"/>
+          <w:u w:val="none"/>
+        </w:rPr>
         <w:t>-</w:t>
       </w:r>
       <w:r>
@@ -30042,48 +30290,7 @@
           <w:color w:val="auto"/>
           <w:u w:val="none"/>
         </w:rPr>
-        <w:t xml:space="preserve">                        </w:t>
-      </w:r>
-      <w:r>
-        <w:rPr>
-          <w:rStyle w:val="Collegamentoipertestuale"/>
-          <w:color w:val="auto"/>
-          <w:u w:val="none"/>
-        </w:rPr>
-        <w:t xml:space="preserve">  </w:t>
-      </w:r>
-      <w:r>
-        <w:rPr>
-          <w:rStyle w:val="Collegamentoipertestuale"/>
-          <w:color w:val="auto"/>
-          <w:u w:val="none"/>
-        </w:rPr>
-        <w:t xml:space="preserve">  </w:t>
-      </w:r>
-    </w:p>
-    <w:p>
-      <w:pPr>
-        <w:rPr>
-          <w:rStyle w:val="Collegamentoipertestuale"/>
-          <w:color w:val="auto"/>
-          <w:u w:val="none"/>
-        </w:rPr>
-      </w:pPr>
-    </w:p>
-    <w:p>
-      <w:pPr>
-        <w:rPr>
-          <w:rStyle w:val="Collegamentoipertestuale"/>
-          <w:color w:val="auto"/>
-          <w:u w:val="none"/>
-        </w:rPr>
-      </w:pPr>
-      <w:r>
-        <w:rPr>
-          <w:rStyle w:val="Collegamentoipertestuale"/>
-          <w:color w:val="auto"/>
-          <w:u w:val="none"/>
-        </w:rPr>
+        <w:lastRenderedPageBreak/>
         <w:t>-</w:t>
       </w:r>
       <w:r>
@@ -30605,14 +30812,6 @@
           <w:u w:val="none"/>
         </w:rPr>
         <w:t xml:space="preserve"> in un determinato momento </w:t>
-      </w:r>
-      <w:r>
-        <w:rPr>
-          <w:rStyle w:val="Collegamentoipertestuale"/>
-          <w:color w:val="auto"/>
-          <w:u w:val="none"/>
-        </w:rPr>
-        <w:t>.</w:t>
       </w:r>
     </w:p>
     <w:p>
@@ -30887,7 +31086,7 @@
           <w:u w:val="none"/>
         </w:rPr>
         <w:drawing>
-          <wp:anchor distT="0" distB="0" distL="114300" distR="114300" simplePos="0" relativeHeight="251681280" behindDoc="1" locked="0" layoutInCell="1" allowOverlap="1" wp14:anchorId="0431B949" wp14:editId="7D9A75E4">
+          <wp:anchor distT="0" distB="0" distL="114300" distR="114300" simplePos="0" relativeHeight="251681792" behindDoc="1" locked="0" layoutInCell="1" allowOverlap="1" wp14:anchorId="0431B949" wp14:editId="7D9A75E4">
             <wp:simplePos x="0" y="0"/>
             <wp:positionH relativeFrom="page">
               <wp:posOffset>3323507</wp:posOffset>
@@ -30955,7 +31154,7 @@
           <w:noProof/>
         </w:rPr>
         <w:pict w14:anchorId="09DD0C40">
-          <v:shape id="Freccia a destra 2087773351" o:spid="_x0000_s1027" type="#_x0000_t13" style="position:absolute;left:0;text-align:left;margin-left:153.6pt;margin-top:21.65pt;width:38pt;height:21.85pt;z-index:251736576;visibility:visible;mso-position-horizontal-relative:text;mso-position-vertical-relative:text;mso-width-relative:margin;v-text-anchor:middle" o:gfxdata="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" adj="15393" fillcolor="white [3201]" strokecolor="#70ad47 [3209]" strokeweight="1pt"/>
+          <v:shape id="Freccia a destra 2087773351" o:spid="_x0000_s1027" type="#_x0000_t13" style="position:absolute;left:0;text-align:left;margin-left:153.6pt;margin-top:21.65pt;width:38pt;height:21.85pt;z-index:251737088;visibility:visible;mso-position-horizontal-relative:text;mso-position-vertical-relative:text;mso-width-relative:margin;v-text-anchor:middle" o:gfxdata="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" adj="15393" fillcolor="white [3201]" strokecolor="#70ad47 [3209]" strokeweight="1pt"/>
         </w:pict>
       </w:r>
       <w:r>
@@ -31179,7 +31378,7 @@
           <w:u w:val="none"/>
         </w:rPr>
         <w:drawing>
-          <wp:anchor distT="0" distB="0" distL="114300" distR="114300" simplePos="0" relativeHeight="251683328" behindDoc="1" locked="0" layoutInCell="1" allowOverlap="1" wp14:anchorId="7696E165" wp14:editId="1AE6F0C9">
+          <wp:anchor distT="0" distB="0" distL="114300" distR="114300" simplePos="0" relativeHeight="251683840" behindDoc="1" locked="0" layoutInCell="1" allowOverlap="1" wp14:anchorId="7696E165" wp14:editId="1AE6F0C9">
             <wp:simplePos x="0" y="0"/>
             <wp:positionH relativeFrom="column">
               <wp:posOffset>3135409</wp:posOffset>
@@ -31247,7 +31446,7 @@
           <w:noProof/>
         </w:rPr>
         <w:pict w14:anchorId="2832B920">
-          <v:shape id="Freccia a destra 2087773354" o:spid="_x0000_s1026" type="#_x0000_t13" style="position:absolute;left:0;text-align:left;margin-left:179.7pt;margin-top:24pt;width:38pt;height:21.85pt;z-index:251737600;visibility:visible;mso-position-horizontal-relative:text;mso-position-vertical-relative:text;mso-width-relative:margin;v-text-anchor:middle" o:gfxdata="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" adj="15393" fillcolor="white [3201]" strokecolor="#70ad47 [3209]" strokeweight="1pt"/>
+          <v:shape id="Freccia a destra 2087773354" o:spid="_x0000_s1026" type="#_x0000_t13" style="position:absolute;left:0;text-align:left;margin-left:179.7pt;margin-top:24pt;width:38pt;height:21.85pt;z-index:251738112;visibility:visible;mso-position-horizontal-relative:text;mso-position-vertical-relative:text;mso-width-relative:margin;v-text-anchor:middle" o:gfxdata="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" adj="15393" fillcolor="white [3201]" strokecolor="#70ad47 [3209]" strokeweight="1pt"/>
         </w:pict>
       </w:r>
       <w:r>
@@ -31310,7 +31509,9 @@
           <w:u w:val="none"/>
         </w:rPr>
       </w:pPr>
-      <w:r>
+    </w:p>
+    <w:p>
+      <w:pPr>
         <w:rPr>
           <w:rStyle w:val="Collegamentoipertestuale"/>
           <w:rFonts w:ascii="Aptos Black" w:hAnsi="Aptos Black"/>
@@ -31320,9 +31521,7 @@
           <w:szCs w:val="32"/>
           <w:u w:val="none"/>
         </w:rPr>
-        <w:lastRenderedPageBreak/>
-        <w:t>4.2  PSEUDO-ELEMENTI  CONTENUTO</w:t>
-      </w:r>
+      </w:pPr>
     </w:p>
     <w:p>
       <w:pPr>
@@ -31341,51 +31540,6 @@
       <w:pPr>
         <w:rPr>
           <w:rStyle w:val="Collegamentoipertestuale"/>
-          <w:color w:val="auto"/>
-          <w:u w:val="none"/>
-        </w:rPr>
-      </w:pPr>
-    </w:p>
-    <w:p>
-      <w:pPr>
-        <w:rPr>
-          <w:rStyle w:val="Collegamentoipertestuale"/>
-          <w:color w:val="auto"/>
-          <w:u w:val="none"/>
-        </w:rPr>
-      </w:pPr>
-    </w:p>
-    <w:p>
-      <w:pPr>
-        <w:rPr>
-          <w:rStyle w:val="Collegamentoipertestuale"/>
-          <w:color w:val="auto"/>
-          <w:u w:val="none"/>
-        </w:rPr>
-      </w:pPr>
-    </w:p>
-    <w:p>
-      <w:pPr>
-        <w:rPr>
-          <w:rStyle w:val="Collegamentoipertestuale"/>
-          <w:color w:val="auto"/>
-          <w:u w:val="none"/>
-        </w:rPr>
-      </w:pPr>
-    </w:p>
-    <w:p>
-      <w:pPr>
-        <w:rPr>
-          <w:rStyle w:val="Collegamentoipertestuale"/>
-          <w:color w:val="auto"/>
-          <w:u w:val="none"/>
-        </w:rPr>
-      </w:pPr>
-    </w:p>
-    <w:p>
-      <w:pPr>
-        <w:rPr>
-          <w:rStyle w:val="Collegamentoipertestuale"/>
           <w:rFonts w:ascii="Aptos Black" w:hAnsi="Aptos Black"/>
           <w:bCs/>
           <w:color w:val="000000" w:themeColor="text1"/>
@@ -31394,7 +31548,9 @@
           <w:u w:val="none"/>
         </w:rPr>
       </w:pPr>
-      <w:r>
+    </w:p>
+    <w:p>
+      <w:pPr>
         <w:rPr>
           <w:rStyle w:val="Collegamentoipertestuale"/>
           <w:rFonts w:ascii="Aptos Black" w:hAnsi="Aptos Black"/>
@@ -31404,6 +31560,146 @@
           <w:szCs w:val="32"/>
           <w:u w:val="none"/>
         </w:rPr>
+      </w:pPr>
+      <w:r>
+        <w:rPr>
+          <w:rStyle w:val="Collegamentoipertestuale"/>
+          <w:rFonts w:ascii="Aptos Black" w:hAnsi="Aptos Black"/>
+          <w:bCs/>
+          <w:color w:val="000000" w:themeColor="text1"/>
+          <w:sz w:val="32"/>
+          <w:szCs w:val="32"/>
+          <w:u w:val="none"/>
+        </w:rPr>
+        <w:lastRenderedPageBreak/>
+        <w:t>4.2  PSEUDO-ELEMENTI  CONTENUTO</w:t>
+      </w:r>
+    </w:p>
+    <w:p>
+      <w:pPr>
+        <w:rPr>
+          <w:rStyle w:val="Collegamentoipertestuale"/>
+          <w:rFonts w:ascii="Aptos Black" w:hAnsi="Aptos Black"/>
+          <w:bCs/>
+          <w:color w:val="000000" w:themeColor="text1"/>
+          <w:sz w:val="32"/>
+          <w:szCs w:val="32"/>
+          <w:u w:val="none"/>
+        </w:rPr>
+      </w:pPr>
+    </w:p>
+    <w:p>
+      <w:pPr>
+        <w:rPr>
+          <w:rStyle w:val="Collegamentoipertestuale"/>
+          <w:color w:val="auto"/>
+          <w:u w:val="none"/>
+        </w:rPr>
+      </w:pPr>
+    </w:p>
+    <w:p>
+      <w:pPr>
+        <w:rPr>
+          <w:rStyle w:val="Collegamentoipertestuale"/>
+          <w:color w:val="auto"/>
+          <w:u w:val="none"/>
+        </w:rPr>
+      </w:pPr>
+    </w:p>
+    <w:p>
+      <w:pPr>
+        <w:rPr>
+          <w:rStyle w:val="Collegamentoipertestuale"/>
+          <w:color w:val="auto"/>
+          <w:u w:val="none"/>
+        </w:rPr>
+      </w:pPr>
+    </w:p>
+    <w:p>
+      <w:pPr>
+        <w:rPr>
+          <w:rStyle w:val="Collegamentoipertestuale"/>
+          <w:color w:val="auto"/>
+          <w:u w:val="none"/>
+        </w:rPr>
+      </w:pPr>
+    </w:p>
+    <w:p>
+      <w:pPr>
+        <w:rPr>
+          <w:rStyle w:val="Collegamentoipertestuale"/>
+          <w:color w:val="auto"/>
+          <w:u w:val="none"/>
+        </w:rPr>
+      </w:pPr>
+    </w:p>
+    <w:p>
+      <w:pPr>
+        <w:rPr>
+          <w:rStyle w:val="Collegamentoipertestuale"/>
+          <w:color w:val="auto"/>
+          <w:u w:val="none"/>
+        </w:rPr>
+      </w:pPr>
+    </w:p>
+    <w:p>
+      <w:pPr>
+        <w:rPr>
+          <w:rStyle w:val="Collegamentoipertestuale"/>
+          <w:color w:val="auto"/>
+          <w:u w:val="none"/>
+        </w:rPr>
+      </w:pPr>
+    </w:p>
+    <w:p>
+      <w:pPr>
+        <w:rPr>
+          <w:rStyle w:val="Collegamentoipertestuale"/>
+          <w:color w:val="auto"/>
+          <w:u w:val="none"/>
+        </w:rPr>
+      </w:pPr>
+    </w:p>
+    <w:p>
+      <w:pPr>
+        <w:rPr>
+          <w:rStyle w:val="Collegamentoipertestuale"/>
+          <w:color w:val="auto"/>
+          <w:u w:val="none"/>
+        </w:rPr>
+      </w:pPr>
+    </w:p>
+    <w:p>
+      <w:pPr>
+        <w:rPr>
+          <w:rStyle w:val="Collegamentoipertestuale"/>
+          <w:color w:val="auto"/>
+          <w:u w:val="none"/>
+        </w:rPr>
+      </w:pPr>
+    </w:p>
+    <w:p>
+      <w:pPr>
+        <w:rPr>
+          <w:rStyle w:val="Collegamentoipertestuale"/>
+          <w:rFonts w:ascii="Aptos Black" w:hAnsi="Aptos Black"/>
+          <w:bCs/>
+          <w:color w:val="000000" w:themeColor="text1"/>
+          <w:sz w:val="32"/>
+          <w:szCs w:val="32"/>
+          <w:u w:val="none"/>
+        </w:rPr>
+      </w:pPr>
+      <w:r>
+        <w:rPr>
+          <w:rStyle w:val="Collegamentoipertestuale"/>
+          <w:rFonts w:ascii="Aptos Black" w:hAnsi="Aptos Black"/>
+          <w:bCs/>
+          <w:color w:val="000000" w:themeColor="text1"/>
+          <w:sz w:val="32"/>
+          <w:szCs w:val="32"/>
+          <w:u w:val="none"/>
+        </w:rPr>
         <w:t>4.3  PSEUDO-ELEMENTI  FRAMMENTO</w:t>
       </w:r>
     </w:p>
@@ -31588,7 +31884,7 @@
           <w:u w:val="none"/>
         </w:rPr>
         <w:drawing>
-          <wp:anchor distT="0" distB="0" distL="114300" distR="114300" simplePos="0" relativeHeight="251684352" behindDoc="1" locked="0" layoutInCell="1" allowOverlap="1" wp14:anchorId="3D6F17BE" wp14:editId="28B01168">
+          <wp:anchor distT="0" distB="0" distL="114300" distR="114300" simplePos="0" relativeHeight="251684864" behindDoc="1" locked="0" layoutInCell="1" allowOverlap="1" wp14:anchorId="3D6F17BE" wp14:editId="28B01168">
             <wp:simplePos x="0" y="0"/>
             <wp:positionH relativeFrom="column">
               <wp:posOffset>2966085</wp:posOffset>
@@ -31656,7 +31952,7 @@
           <w:noProof/>
         </w:rPr>
         <w:pict w14:anchorId="2832B920">
-          <v:shape id="_x0000_s1067" type="#_x0000_t13" style="position:absolute;left:0;text-align:left;margin-left:189.85pt;margin-top:17.85pt;width:38pt;height:21.85pt;z-index:251738624;visibility:visible;mso-position-horizontal-relative:text;mso-position-vertical-relative:text;mso-width-relative:margin;v-text-anchor:middle" o:gfxdata="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" adj="15393" fillcolor="white [3201]" strokecolor="#70ad47 [3209]" strokeweight="1pt"/>
+          <v:shape id="_x0000_s1067" type="#_x0000_t13" style="position:absolute;left:0;text-align:left;margin-left:189.85pt;margin-top:17.85pt;width:38pt;height:21.85pt;z-index:251739136;visibility:visible;mso-position-horizontal-relative:text;mso-position-vertical-relative:text;mso-width-relative:margin;v-text-anchor:middle" o:gfxdata="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" adj="15393" fillcolor="white [3201]" strokecolor="#70ad47 [3209]" strokeweight="1pt"/>
         </w:pict>
       </w:r>
       <w:r>
@@ -31831,8 +32127,6 @@
         <w:t>è specificamente utilizzato per Firefox per garantire la compatibilità e la stilizzazione uniforme su diversi browser.</w:t>
       </w:r>
     </w:p>
-    <w:p/>
-    <w:p/>
     <w:p>
       <w:pPr>
         <w:rPr>
@@ -31871,9 +32165,7 @@
           <w:u w:val="none"/>
         </w:rPr>
       </w:pPr>
-    </w:p>
-    <w:p>
-      <w:pPr>
+      <w:r>
         <w:rPr>
           <w:rStyle w:val="Collegamentoipertestuale"/>
           <w:rFonts w:ascii="Aptos Black" w:hAnsi="Aptos Black"/>
@@ -31883,39 +32175,6 @@
           <w:szCs w:val="32"/>
           <w:u w:val="none"/>
         </w:rPr>
-      </w:pPr>
-    </w:p>
-    <w:p>
-      <w:pPr>
-        <w:rPr>
-          <w:rStyle w:val="Collegamentoipertestuale"/>
-          <w:color w:val="auto"/>
-          <w:u w:val="none"/>
-        </w:rPr>
-      </w:pPr>
-    </w:p>
-    <w:p>
-      <w:pPr>
-        <w:rPr>
-          <w:rStyle w:val="Collegamentoipertestuale"/>
-          <w:rFonts w:ascii="Aptos Black" w:hAnsi="Aptos Black"/>
-          <w:bCs/>
-          <w:color w:val="000000" w:themeColor="text1"/>
-          <w:sz w:val="32"/>
-          <w:szCs w:val="32"/>
-          <w:u w:val="none"/>
-        </w:rPr>
-      </w:pPr>
-      <w:r>
-        <w:rPr>
-          <w:rStyle w:val="Collegamentoipertestuale"/>
-          <w:rFonts w:ascii="Aptos Black" w:hAnsi="Aptos Black"/>
-          <w:bCs/>
-          <w:color w:val="000000" w:themeColor="text1"/>
-          <w:sz w:val="32"/>
-          <w:szCs w:val="32"/>
-          <w:u w:val="none"/>
-        </w:rPr>
         <w:t>SPECIFITY</w:t>
       </w:r>
     </w:p>
@@ -31958,9 +32217,6 @@
         <w:pBdr>
           <w:bottom w:val="single" w:sz="6" w:space="1" w:color="auto"/>
         </w:pBdr>
-        <w:rPr>
-          <w:rStyle w:val="Collegamentoipertestuale"/>
-        </w:rPr>
       </w:pPr>
       <w:r>
         <w:rPr>
@@ -31985,19 +32241,21 @@
           <w:rPr>
             <w:rStyle w:val="Collegamentoipertestuale"/>
           </w:rPr>
-          <w:t>CLICCA QUI</w:t>
+          <w:t>CLICCA Q</w:t>
+        </w:r>
+        <w:r>
+          <w:rPr>
+            <w:rStyle w:val="Collegamentoipertestuale"/>
+          </w:rPr>
+          <w:t>U</w:t>
+        </w:r>
+        <w:r>
+          <w:rPr>
+            <w:rStyle w:val="Collegamentoipertestuale"/>
+          </w:rPr>
+          <w:t>I</w:t>
         </w:r>
       </w:hyperlink>
-    </w:p>
-    <w:p>
-      <w:pPr>
-        <w:pBdr>
-          <w:bottom w:val="single" w:sz="6" w:space="1" w:color="auto"/>
-        </w:pBdr>
-        <w:rPr>
-          <w:rStyle w:val="Collegamentoipertestuale"/>
-        </w:rPr>
-      </w:pPr>
     </w:p>
     <w:p>
       <w:pPr>
@@ -32011,7 +32269,9 @@
           <w:u w:val="none"/>
         </w:rPr>
       </w:pPr>
-      <w:r>
+    </w:p>
+    <w:p>
+      <w:pPr>
         <w:rPr>
           <w:rStyle w:val="Collegamentoipertestuale"/>
           <w:rFonts w:ascii="Aptos Black" w:hAnsi="Aptos Black"/>
@@ -32021,64 +32281,8 @@
           <w:szCs w:val="32"/>
           <w:u w:val="none"/>
         </w:rPr>
-        <w:lastRenderedPageBreak/>
-        <w:t>LEZIONE 7</w:t>
-      </w:r>
-    </w:p>
-    <w:p>
-      <w:pPr>
-        <w:rPr>
-          <w:rStyle w:val="Collegamentoipertestuale"/>
-          <w:color w:val="auto"/>
-          <w:u w:val="none"/>
-        </w:rPr>
-      </w:pPr>
-      <w:r>
-        <w:rPr>
-          <w:rStyle w:val="Collegamentoipertestuale"/>
-          <w:color w:val="auto"/>
-          <w:u w:val="none"/>
-        </w:rPr>
-        <w:t xml:space="preserve">Installazione di un live server tramite </w:t>
-      </w:r>
-      <w:r>
-        <w:rPr>
-          <w:rStyle w:val="Collegamentoipertestuale"/>
-          <w:b/>
-          <w:bCs/>
-          <w:color w:val="auto"/>
-          <w:sz w:val="28"/>
-          <w:szCs w:val="28"/>
-        </w:rPr>
-        <w:t>cmd node js</w:t>
-      </w:r>
-      <w:r>
-        <w:rPr>
-          <w:rStyle w:val="Collegamentoipertestuale"/>
-          <w:color w:val="auto"/>
-          <w:u w:val="none"/>
-        </w:rPr>
-        <w:t xml:space="preserve"> </w:t>
-      </w:r>
-      <w:r>
-        <w:rPr>
-          <w:rStyle w:val="Collegamentoipertestuale"/>
-          <w:color w:val="auto"/>
-          <w:u w:val="none"/>
-        </w:rPr>
-        <w:sym w:font="Wingdings" w:char="F0E0"/>
-      </w:r>
-      <w:r>
-        <w:rPr>
-          <w:rStyle w:val="Collegamentoipertestuale"/>
-          <w:color w:val="auto"/>
-          <w:u w:val="none"/>
-        </w:rPr>
-        <w:t xml:space="preserve"> link di stefano cherio</w:t>
-      </w:r>
-    </w:p>
-    <w:p>
-      <w:pPr>
+      </w:pPr>
+      <w:r>
         <w:rPr>
           <w:rStyle w:val="Collegamentoipertestuale"/>
           <w:rFonts w:ascii="Aptos Black" w:hAnsi="Aptos Black"/>
@@ -32088,8 +32292,64 @@
           <w:szCs w:val="32"/>
           <w:u w:val="none"/>
         </w:rPr>
-      </w:pPr>
-      <w:r>
+        <w:lastRenderedPageBreak/>
+        <w:t>LEZIONE 7</w:t>
+      </w:r>
+    </w:p>
+    <w:p>
+      <w:pPr>
+        <w:rPr>
+          <w:rStyle w:val="Collegamentoipertestuale"/>
+          <w:color w:val="auto"/>
+          <w:u w:val="none"/>
+        </w:rPr>
+      </w:pPr>
+      <w:r>
+        <w:rPr>
+          <w:rStyle w:val="Collegamentoipertestuale"/>
+          <w:color w:val="auto"/>
+          <w:u w:val="none"/>
+        </w:rPr>
+        <w:t xml:space="preserve">Installazione di un live server tramite </w:t>
+      </w:r>
+      <w:r>
+        <w:rPr>
+          <w:rStyle w:val="Collegamentoipertestuale"/>
+          <w:b/>
+          <w:bCs/>
+          <w:color w:val="auto"/>
+          <w:sz w:val="28"/>
+          <w:szCs w:val="28"/>
+        </w:rPr>
+        <w:t>cmd node js</w:t>
+      </w:r>
+      <w:r>
+        <w:rPr>
+          <w:rStyle w:val="Collegamentoipertestuale"/>
+          <w:color w:val="auto"/>
+          <w:u w:val="none"/>
+        </w:rPr>
+        <w:t xml:space="preserve"> </w:t>
+      </w:r>
+      <w:r>
+        <w:rPr>
+          <w:rStyle w:val="Collegamentoipertestuale"/>
+          <w:color w:val="auto"/>
+          <w:u w:val="none"/>
+        </w:rPr>
+        <w:sym w:font="Wingdings" w:char="F0E0"/>
+      </w:r>
+      <w:r>
+        <w:rPr>
+          <w:rStyle w:val="Collegamentoipertestuale"/>
+          <w:color w:val="auto"/>
+          <w:u w:val="none"/>
+        </w:rPr>
+        <w:t xml:space="preserve"> link di stefano cherio</w:t>
+      </w:r>
+    </w:p>
+    <w:p>
+      <w:pPr>
         <w:rPr>
           <w:rStyle w:val="Collegamentoipertestuale"/>
           <w:rFonts w:ascii="Aptos Black" w:hAnsi="Aptos Black"/>
@@ -32099,11 +32359,8 @@
           <w:szCs w:val="32"/>
           <w:u w:val="none"/>
         </w:rPr>
-        <w:t xml:space="preserve"> </w:t>
-      </w:r>
-    </w:p>
-    <w:p>
-      <w:pPr>
+      </w:pPr>
+      <w:r>
         <w:rPr>
           <w:rStyle w:val="Collegamentoipertestuale"/>
           <w:rFonts w:ascii="Aptos Black" w:hAnsi="Aptos Black"/>
@@ -32113,7 +32370,8 @@
           <w:szCs w:val="32"/>
           <w:u w:val="none"/>
         </w:rPr>
-      </w:pPr>
+        <w:t xml:space="preserve"> </w:t>
+      </w:r>
     </w:p>
     <w:p>
       <w:pPr>
@@ -32127,7 +32385,9 @@
           <w:u w:val="none"/>
         </w:rPr>
       </w:pPr>
-      <w:r>
+    </w:p>
+    <w:p>
+      <w:pPr>
         <w:rPr>
           <w:rStyle w:val="Collegamentoipertestuale"/>
           <w:rFonts w:ascii="Aptos Black" w:hAnsi="Aptos Black"/>
@@ -32137,8 +32397,7 @@
           <w:szCs w:val="32"/>
           <w:u w:val="none"/>
         </w:rPr>
-        <w:t>ELEMENTI   BLOCK | INLIN</w:t>
-      </w:r>
+      </w:pPr>
       <w:r>
         <w:rPr>
           <w:rStyle w:val="Collegamentoipertestuale"/>
@@ -32149,6 +32408,18 @@
           <w:szCs w:val="32"/>
           <w:u w:val="none"/>
         </w:rPr>
+        <w:t>ELEMENTI   BLOCK | INLIN</w:t>
+      </w:r>
+      <w:r>
+        <w:rPr>
+          <w:rStyle w:val="Collegamentoipertestuale"/>
+          <w:rFonts w:ascii="Aptos Black" w:hAnsi="Aptos Black"/>
+          <w:bCs/>
+          <w:color w:val="000000" w:themeColor="text1"/>
+          <w:sz w:val="32"/>
+          <w:szCs w:val="32"/>
+          <w:u w:val="none"/>
+        </w:rPr>
         <w:t>E</w:t>
       </w:r>
     </w:p>
@@ -32346,7 +32617,7 @@
           <w:color w:val="auto"/>
           <w:u w:val="none"/>
         </w:rPr>
-        <w:t xml:space="preserve"> disponibile e vanno a capo dopo di loro, rendendo il successivo elemento disposto su una nuova riga</w:t>
+        <w:t xml:space="preserve"> disponibile e vanno a capo, rendendo il successivo elemento disposto su una nuova riga</w:t>
       </w:r>
       <w:r>
         <w:rPr>
@@ -32500,7 +32771,7 @@
           <w:u w:val="none"/>
         </w:rPr>
         <w:drawing>
-          <wp:anchor distT="0" distB="0" distL="114300" distR="114300" simplePos="0" relativeHeight="251685376" behindDoc="1" locked="0" layoutInCell="1" allowOverlap="1" wp14:anchorId="150FA44B" wp14:editId="25470D84">
+          <wp:anchor distT="0" distB="0" distL="114300" distR="114300" simplePos="0" relativeHeight="251685888" behindDoc="1" locked="0" layoutInCell="1" allowOverlap="1" wp14:anchorId="150FA44B" wp14:editId="25470D84">
             <wp:simplePos x="0" y="0"/>
             <wp:positionH relativeFrom="column">
               <wp:posOffset>2967686</wp:posOffset>
@@ -32571,7 +32842,7 @@
           <w:u w:val="none"/>
         </w:rPr>
         <w:drawing>
-          <wp:anchor distT="0" distB="0" distL="114300" distR="114300" simplePos="0" relativeHeight="251687424" behindDoc="1" locked="0" layoutInCell="1" allowOverlap="1" wp14:anchorId="5405FE9C" wp14:editId="368FD86F">
+          <wp:anchor distT="0" distB="0" distL="114300" distR="114300" simplePos="0" relativeHeight="251687936" behindDoc="1" locked="0" layoutInCell="1" allowOverlap="1" wp14:anchorId="5405FE9C" wp14:editId="368FD86F">
             <wp:simplePos x="0" y="0"/>
             <wp:positionH relativeFrom="column">
               <wp:posOffset>3175</wp:posOffset>
@@ -32645,7 +32916,7 @@
           <w:u w:val="none"/>
         </w:rPr>
         <w:drawing>
-          <wp:anchor distT="0" distB="0" distL="114300" distR="114300" simplePos="0" relativeHeight="251686400" behindDoc="1" locked="0" layoutInCell="1" allowOverlap="1" wp14:anchorId="346A3D91" wp14:editId="4A5B95D5">
+          <wp:anchor distT="0" distB="0" distL="114300" distR="114300" simplePos="0" relativeHeight="251686912" behindDoc="1" locked="0" layoutInCell="1" allowOverlap="1" wp14:anchorId="346A3D91" wp14:editId="4A5B95D5">
             <wp:simplePos x="0" y="0"/>
             <wp:positionH relativeFrom="column">
               <wp:posOffset>724535</wp:posOffset>
@@ -32713,7 +32984,7 @@
           <w:noProof/>
         </w:rPr>
         <w:pict w14:anchorId="2832B920">
-          <v:shape id="_x0000_s1068" type="#_x0000_t13" style="position:absolute;left:0;text-align:left;margin-left:2.15pt;margin-top:3.55pt;width:38pt;height:21.85pt;z-index:251739648;visibility:visible;mso-position-horizontal-relative:text;mso-position-vertical-relative:text;mso-width-relative:margin;v-text-anchor:middle" o:gfxdata="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" adj="15393" fillcolor="white [3201]" strokecolor="#70ad47 [3209]" strokeweight="1pt"/>
+          <v:shape id="_x0000_s1068" type="#_x0000_t13" style="position:absolute;left:0;text-align:left;margin-left:2.15pt;margin-top:3.55pt;width:38pt;height:21.85pt;z-index:251740160;visibility:visible;mso-position-horizontal-relative:text;mso-position-vertical-relative:text;mso-width-relative:margin;v-text-anchor:middle" o:gfxdata="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" adj="15393" fillcolor="white [3201]" strokecolor="#70ad47 [3209]" strokeweight="1pt"/>
         </w:pict>
       </w:r>
       <w:r>
@@ -32883,7 +33154,7 @@
           <w:color w:val="auto"/>
           <w:u w:val="none"/>
         </w:rPr>
-        <w:t xml:space="preserve"> a quello precedente, all'interno dello stesso flusso di testo, senza andare a capo</w:t>
+        <w:t xml:space="preserve"> all'interno dello stesso flusso di testo, senza andare a capo</w:t>
       </w:r>
       <w:r>
         <w:rPr>
@@ -32985,29 +33256,29 @@
           <w:rStyle w:val="Collegamentoipertestuale"/>
           <w:b/>
           <w:bCs/>
+          <w:color w:val="70AD47" w:themeColor="accent6"/>
+          <w:u w:val="none"/>
+        </w:rPr>
+        <w:t>padding</w:t>
+      </w:r>
+      <w:r>
+        <w:rPr>
+          <w:rStyle w:val="Collegamentoipertestuale"/>
+          <w:b/>
+          <w:bCs/>
+          <w:color w:val="70AD47" w:themeColor="accent6"/>
+          <w:u w:val="none"/>
+        </w:rPr>
+        <w:t xml:space="preserve">     border     </w:t>
+      </w:r>
+      <w:r>
+        <w:rPr>
+          <w:rStyle w:val="Collegamentoipertestuale"/>
+          <w:b/>
+          <w:bCs/>
           <w:color w:val="FFC000" w:themeColor="accent4"/>
           <w:u w:val="none"/>
         </w:rPr>
-        <w:t>padding</w:t>
-      </w:r>
-      <w:r>
-        <w:rPr>
-          <w:rStyle w:val="Collegamentoipertestuale"/>
-          <w:b/>
-          <w:bCs/>
-          <w:color w:val="70AD47" w:themeColor="accent6"/>
-          <w:u w:val="none"/>
-        </w:rPr>
-        <w:t xml:space="preserve">     border     </w:t>
-      </w:r>
-      <w:r>
-        <w:rPr>
-          <w:rStyle w:val="Collegamentoipertestuale"/>
-          <w:b/>
-          <w:bCs/>
-          <w:color w:val="FFC000" w:themeColor="accent4"/>
-          <w:u w:val="none"/>
-        </w:rPr>
         <w:t>margin</w:t>
       </w:r>
     </w:p>
@@ -33019,36 +33290,6 @@
           <w:u w:val="none"/>
         </w:rPr>
       </w:pPr>
-      <w:r>
-        <w:rPr>
-          <w:rStyle w:val="Collegamentoipertestuale"/>
-          <w:b/>
-          <w:bCs/>
-          <w:color w:val="FFC000" w:themeColor="accent4"/>
-          <w:u w:val="none"/>
-        </w:rPr>
-        <w:t>p</w:t>
-      </w:r>
-      <w:r>
-        <w:rPr>
-          <w:rStyle w:val="Collegamentoipertestuale"/>
-          <w:b/>
-          <w:bCs/>
-          <w:color w:val="FFC000" w:themeColor="accent4"/>
-          <w:u w:val="none"/>
-        </w:rPr>
-        <w:t>adding</w:t>
-      </w:r>
-      <w:r>
-        <w:rPr>
-          <w:rStyle w:val="Collegamentoipertestuale"/>
-          <w:b/>
-          <w:bCs/>
-          <w:color w:val="FFC000" w:themeColor="accent4"/>
-          <w:u w:val="none"/>
-        </w:rPr>
-        <w:t xml:space="preserve"> – </w:t>
-      </w:r>
       <w:r>
         <w:rPr>
           <w:rStyle w:val="Collegamentoipertestuale"/>
@@ -33167,7 +33408,7 @@
           <w:u w:val="none"/>
         </w:rPr>
         <w:drawing>
-          <wp:anchor distT="0" distB="0" distL="114300" distR="114300" simplePos="0" relativeHeight="251572736" behindDoc="1" locked="0" layoutInCell="1" allowOverlap="1" wp14:anchorId="42E1C7B3" wp14:editId="74621532">
+          <wp:anchor distT="0" distB="0" distL="114300" distR="114300" simplePos="0" relativeHeight="251570176" behindDoc="1" locked="0" layoutInCell="1" allowOverlap="1" wp14:anchorId="42E1C7B3" wp14:editId="1DAE0932">
             <wp:simplePos x="0" y="0"/>
             <wp:positionH relativeFrom="column">
               <wp:posOffset>3628556</wp:posOffset>
@@ -33235,7 +33476,7 @@
           <w:noProof/>
         </w:rPr>
         <w:pict w14:anchorId="2832B920">
-          <v:shape id="_x0000_s1069" type="#_x0000_t13" style="position:absolute;left:0;text-align:left;margin-left:221.35pt;margin-top:15pt;width:38pt;height:21.85pt;z-index:251740672;visibility:visible;mso-position-horizontal-relative:text;mso-position-vertical-relative:text;mso-width-relative:margin;v-text-anchor:middle" o:gfxdata="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" adj="15393" fillcolor="white [3201]" strokecolor="#70ad47 [3209]" strokeweight="1pt"/>
+          <v:shape id="_x0000_s1069" type="#_x0000_t13" style="position:absolute;left:0;text-align:left;margin-left:221.35pt;margin-top:15pt;width:38pt;height:21.85pt;z-index:251741184;visibility:visible;mso-position-horizontal-relative:text;mso-position-vertical-relative:text;mso-width-relative:margin;v-text-anchor:middle" o:gfxdata="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" adj="15393" fillcolor="white [3201]" strokecolor="#70ad47 [3209]" strokeweight="1pt"/>
         </w:pict>
       </w:r>
       <w:r>
@@ -33448,7 +33689,29 @@
             <w:szCs w:val="32"/>
             <w:lang w:val="en-US"/>
           </w:rPr>
-          <w:t>here</w:t>
+          <w:t>he</w:t>
+        </w:r>
+        <w:r>
+          <w:rPr>
+            <w:rStyle w:val="Collegamentoipertestuale"/>
+            <w:rFonts w:ascii="Aptos Black" w:hAnsi="Aptos Black"/>
+            <w:bCs/>
+            <w:sz w:val="32"/>
+            <w:szCs w:val="32"/>
+            <w:lang w:val="en-US"/>
+          </w:rPr>
+          <w:t>r</w:t>
+        </w:r>
+        <w:r>
+          <w:rPr>
+            <w:rStyle w:val="Collegamentoipertestuale"/>
+            <w:rFonts w:ascii="Aptos Black" w:hAnsi="Aptos Black"/>
+            <w:bCs/>
+            <w:sz w:val="32"/>
+            <w:szCs w:val="32"/>
+            <w:lang w:val="en-US"/>
+          </w:rPr>
+          <w:t>e</w:t>
         </w:r>
       </w:hyperlink>
     </w:p>
@@ -34848,7 +35111,7 @@
           <w:u w:val="none"/>
         </w:rPr>
         <w:drawing>
-          <wp:anchor distT="0" distB="0" distL="114300" distR="114300" simplePos="0" relativeHeight="251586048" behindDoc="1" locked="0" layoutInCell="1" allowOverlap="1" wp14:anchorId="6F2CCDF8" wp14:editId="543E9C50">
+          <wp:anchor distT="0" distB="0" distL="114300" distR="114300" simplePos="0" relativeHeight="251583488" behindDoc="1" locked="0" layoutInCell="1" allowOverlap="1" wp14:anchorId="6F2CCDF8" wp14:editId="4F82945D">
             <wp:simplePos x="0" y="0"/>
             <wp:positionH relativeFrom="column">
               <wp:posOffset>1187423</wp:posOffset>
@@ -34913,7 +35176,7 @@
           <w:u w:val="none"/>
         </w:rPr>
         <w:drawing>
-          <wp:anchor distT="0" distB="0" distL="114300" distR="114300" simplePos="0" relativeHeight="251579904" behindDoc="1" locked="0" layoutInCell="1" allowOverlap="1" wp14:anchorId="3FBC3427" wp14:editId="0C4E4280">
+          <wp:anchor distT="0" distB="0" distL="114300" distR="114300" simplePos="0" relativeHeight="251577344" behindDoc="1" locked="0" layoutInCell="1" allowOverlap="1" wp14:anchorId="3FBC3427" wp14:editId="2CBA5BF7">
             <wp:simplePos x="0" y="0"/>
             <wp:positionH relativeFrom="column">
               <wp:posOffset>2905815</wp:posOffset>
@@ -35913,7 +36176,27 @@
             <w:sz w:val="28"/>
             <w:szCs w:val="28"/>
           </w:rPr>
-          <w:t>background.css</w:t>
+          <w:t>backgroun</w:t>
+        </w:r>
+        <w:r>
+          <w:rPr>
+            <w:rStyle w:val="Collegamentoipertestuale"/>
+            <w:b/>
+            <w:bCs/>
+            <w:sz w:val="28"/>
+            <w:szCs w:val="28"/>
+          </w:rPr>
+          <w:t>d</w:t>
+        </w:r>
+        <w:r>
+          <w:rPr>
+            <w:rStyle w:val="Collegamentoipertestuale"/>
+            <w:b/>
+            <w:bCs/>
+            <w:sz w:val="28"/>
+            <w:szCs w:val="28"/>
+          </w:rPr>
+          <w:t>.css</w:t>
         </w:r>
       </w:hyperlink>
       <w:r>
@@ -36014,7 +36297,7 @@
           <w:noProof/>
         </w:rPr>
         <w:drawing>
-          <wp:anchor distT="0" distB="0" distL="114300" distR="114300" simplePos="0" relativeHeight="251623936" behindDoc="1" locked="0" layoutInCell="1" allowOverlap="1" wp14:anchorId="128E87C0" wp14:editId="61CF0308">
+          <wp:anchor distT="0" distB="0" distL="114300" distR="114300" simplePos="0" relativeHeight="251620352" behindDoc="1" locked="0" layoutInCell="1" allowOverlap="1" wp14:anchorId="128E87C0" wp14:editId="0FF72569">
             <wp:simplePos x="0" y="0"/>
             <wp:positionH relativeFrom="column">
               <wp:posOffset>3024892</wp:posOffset>
@@ -36307,7 +36590,7 @@
           <w:noProof/>
         </w:rPr>
         <w:drawing>
-          <wp:anchor distT="0" distB="0" distL="114300" distR="114300" simplePos="0" relativeHeight="251642368" behindDoc="1" locked="0" layoutInCell="1" allowOverlap="1" wp14:anchorId="3FC0A0D1" wp14:editId="5F537AB6">
+          <wp:anchor distT="0" distB="0" distL="114300" distR="114300" simplePos="0" relativeHeight="251638784" behindDoc="1" locked="0" layoutInCell="1" allowOverlap="1" wp14:anchorId="3FC0A0D1" wp14:editId="43308714">
             <wp:simplePos x="0" y="0"/>
             <wp:positionH relativeFrom="column">
               <wp:posOffset>3525409</wp:posOffset>
@@ -36378,7 +36661,7 @@
           <w:u w:val="none"/>
         </w:rPr>
         <w:drawing>
-          <wp:anchor distT="0" distB="0" distL="114300" distR="114300" simplePos="0" relativeHeight="251634176" behindDoc="1" locked="0" layoutInCell="1" allowOverlap="1" wp14:anchorId="7B890CF1" wp14:editId="00194749">
+          <wp:anchor distT="0" distB="0" distL="114300" distR="114300" simplePos="0" relativeHeight="251630592" behindDoc="1" locked="0" layoutInCell="1" allowOverlap="1" wp14:anchorId="7B890CF1" wp14:editId="008750D7">
             <wp:simplePos x="0" y="0"/>
             <wp:positionH relativeFrom="column">
               <wp:posOffset>3175</wp:posOffset>
@@ -36464,7 +36747,7 @@
           <w:noProof/>
         </w:rPr>
         <w:pict w14:anchorId="2C1C0DC6">
-          <v:shape id="_x0000_s1072" type="#_x0000_t13" style="position:absolute;left:0;text-align:left;margin-left:9.85pt;margin-top:11.2pt;width:69.7pt;height:21.85pt;z-index:251742720;visibility:visible;mso-position-horizontal-relative:text;mso-position-vertical-relative:text;mso-width-relative:margin;v-text-anchor:middle" o:gfxdata="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" adj="15393" fillcolor="white [3201]" strokecolor="#70ad47 [3209]" strokeweight="1pt"/>
+          <v:shape id="_x0000_s1072" type="#_x0000_t13" style="position:absolute;left:0;text-align:left;margin-left:9.85pt;margin-top:11.2pt;width:69.7pt;height:21.85pt;z-index:251743232;visibility:visible;mso-position-horizontal-relative:text;mso-position-vertical-relative:text;mso-width-relative:margin;v-text-anchor:middle" o:gfxdata="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" adj="15393" fillcolor="white [3201]" strokecolor="#70ad47 [3209]" strokeweight="1pt"/>
         </w:pict>
       </w:r>
     </w:p>
@@ -36823,7 +37106,7 @@
           <w:u w:val="none"/>
         </w:rPr>
         <w:drawing>
-          <wp:anchor distT="0" distB="0" distL="114300" distR="114300" simplePos="0" relativeHeight="251658752" behindDoc="1" locked="0" layoutInCell="1" allowOverlap="1" wp14:anchorId="2E24D2DF" wp14:editId="3AA3D509">
+          <wp:anchor distT="0" distB="0" distL="114300" distR="114300" simplePos="0" relativeHeight="251659264" behindDoc="1" locked="0" layoutInCell="1" allowOverlap="1" wp14:anchorId="2E24D2DF" wp14:editId="3AA3D509">
             <wp:simplePos x="0" y="0"/>
             <wp:positionH relativeFrom="column">
               <wp:posOffset>3779906</wp:posOffset>
@@ -36894,7 +37177,7 @@
           <w:u w:val="none"/>
         </w:rPr>
         <w:drawing>
-          <wp:anchor distT="0" distB="0" distL="114300" distR="114300" simplePos="0" relativeHeight="251648512" behindDoc="1" locked="0" layoutInCell="1" allowOverlap="1" wp14:anchorId="057CA119" wp14:editId="209EAB5B">
+          <wp:anchor distT="0" distB="0" distL="114300" distR="114300" simplePos="0" relativeHeight="251644928" behindDoc="1" locked="0" layoutInCell="1" allowOverlap="1" wp14:anchorId="057CA119" wp14:editId="2B7FA79E">
             <wp:simplePos x="0" y="0"/>
             <wp:positionH relativeFrom="column">
               <wp:posOffset>-44533</wp:posOffset>
@@ -36974,7 +37257,7 @@
           <w:noProof/>
         </w:rPr>
         <w:pict w14:anchorId="2832B920">
-          <v:shape id="_x0000_s1071" type="#_x0000_t13" style="position:absolute;left:0;text-align:left;margin-left:15.05pt;margin-top:19.45pt;width:71.1pt;height:21.85pt;z-index:251741696;visibility:visible;mso-position-horizontal-relative:text;mso-position-vertical-relative:text;mso-width-relative:margin;v-text-anchor:middle" o:gfxdata="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" adj="15393" fillcolor="white [3201]" strokecolor="#70ad47 [3209]" strokeweight="1pt"/>
+          <v:shape id="_x0000_s1071" type="#_x0000_t13" style="position:absolute;left:0;text-align:left;margin-left:15.05pt;margin-top:19.45pt;width:71.1pt;height:21.85pt;z-index:251742208;visibility:visible;mso-position-horizontal-relative:text;mso-position-vertical-relative:text;mso-width-relative:margin;v-text-anchor:middle" o:gfxdata="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" adj="15393" fillcolor="white [3201]" strokecolor="#70ad47 [3209]" strokeweight="1pt"/>
         </w:pict>
       </w:r>
     </w:p>
@@ -37088,7 +37371,27 @@
           <w:color w:val="auto"/>
           <w:highlight w:val="blue"/>
         </w:rPr>
-        <w:t>rispetto al suo antenato posizionato</w:t>
+        <w:t xml:space="preserve">rispetto al suo </w:t>
+      </w:r>
+      <w:r>
+        <w:rPr>
+          <w:rStyle w:val="Collegamentoipertestuale"/>
+          <w:b/>
+          <w:bCs/>
+          <w:color w:val="auto"/>
+          <w:highlight w:val="blue"/>
+        </w:rPr>
+        <w:t>GENITORE</w:t>
+      </w:r>
+      <w:r>
+        <w:rPr>
+          <w:rStyle w:val="Collegamentoipertestuale"/>
+          <w:b/>
+          <w:bCs/>
+          <w:color w:val="auto"/>
+          <w:highlight w:val="blue"/>
+        </w:rPr>
+        <w:t xml:space="preserve"> posizionato</w:t>
       </w:r>
       <w:r>
         <w:rPr>
@@ -37362,7 +37665,7 @@
           <w:u w:val="none"/>
         </w:rPr>
         <w:drawing>
-          <wp:anchor distT="0" distB="0" distL="114300" distR="114300" simplePos="0" relativeHeight="251691520" behindDoc="1" locked="0" layoutInCell="1" allowOverlap="1" wp14:anchorId="02EAF00E" wp14:editId="70D4FE85">
+          <wp:anchor distT="0" distB="0" distL="114300" distR="114300" simplePos="0" relativeHeight="251692032" behindDoc="1" locked="0" layoutInCell="1" allowOverlap="1" wp14:anchorId="02EAF00E" wp14:editId="70D4FE85">
             <wp:simplePos x="0" y="0"/>
             <wp:positionH relativeFrom="column">
               <wp:posOffset>3648624</wp:posOffset>
@@ -37485,7 +37788,7 @@
           <w:u w:val="none"/>
         </w:rPr>
         <w:drawing>
-          <wp:anchor distT="0" distB="0" distL="114300" distR="114300" simplePos="0" relativeHeight="251689472" behindDoc="1" locked="0" layoutInCell="1" allowOverlap="1" wp14:anchorId="394D702B" wp14:editId="6F222AAA">
+          <wp:anchor distT="0" distB="0" distL="114300" distR="114300" simplePos="0" relativeHeight="251689984" behindDoc="1" locked="0" layoutInCell="1" allowOverlap="1" wp14:anchorId="394D702B" wp14:editId="6F222AAA">
             <wp:simplePos x="0" y="0"/>
             <wp:positionH relativeFrom="column">
               <wp:posOffset>3023</wp:posOffset>
@@ -37583,7 +37886,7 @@
           <w:u w:val="none"/>
         </w:rPr>
         <w:drawing>
-          <wp:anchor distT="0" distB="0" distL="114300" distR="114300" simplePos="0" relativeHeight="251690496" behindDoc="1" locked="0" layoutInCell="1" allowOverlap="1" wp14:anchorId="05D7BE06" wp14:editId="5426D562">
+          <wp:anchor distT="0" distB="0" distL="114300" distR="114300" simplePos="0" relativeHeight="251691008" behindDoc="1" locked="0" layoutInCell="1" allowOverlap="1" wp14:anchorId="05D7BE06" wp14:editId="5426D562">
             <wp:simplePos x="0" y="0"/>
             <wp:positionH relativeFrom="column">
               <wp:posOffset>-3238680</wp:posOffset>
@@ -37842,7 +38145,7 @@
           <w:u w:val="none"/>
         </w:rPr>
         <w:drawing>
-          <wp:anchor distT="0" distB="0" distL="114300" distR="114300" simplePos="0" relativeHeight="251694592" behindDoc="1" locked="0" layoutInCell="1" allowOverlap="1" wp14:anchorId="513421B9" wp14:editId="7E6F841D">
+          <wp:anchor distT="0" distB="0" distL="114300" distR="114300" simplePos="0" relativeHeight="251695104" behindDoc="1" locked="0" layoutInCell="1" allowOverlap="1" wp14:anchorId="513421B9" wp14:editId="7E6F841D">
             <wp:simplePos x="0" y="0"/>
             <wp:positionH relativeFrom="column">
               <wp:posOffset>3446038</wp:posOffset>
@@ -37913,7 +38216,7 @@
           <w:u w:val="none"/>
         </w:rPr>
         <w:drawing>
-          <wp:anchor distT="0" distB="0" distL="114300" distR="114300" simplePos="0" relativeHeight="251692544" behindDoc="1" locked="0" layoutInCell="1" allowOverlap="1" wp14:anchorId="53D71777" wp14:editId="36353711">
+          <wp:anchor distT="0" distB="0" distL="114300" distR="114300" simplePos="0" relativeHeight="251693056" behindDoc="1" locked="0" layoutInCell="1" allowOverlap="1" wp14:anchorId="53D71777" wp14:editId="36353711">
             <wp:simplePos x="0" y="0"/>
             <wp:positionH relativeFrom="column">
               <wp:posOffset>-5715</wp:posOffset>
@@ -38256,7 +38559,7 @@
           <w:u w:val="none"/>
         </w:rPr>
         <w:drawing>
-          <wp:anchor distT="0" distB="0" distL="114300" distR="114300" simplePos="0" relativeHeight="251641344" behindDoc="1" locked="0" layoutInCell="1" allowOverlap="1" wp14:anchorId="063D36CA" wp14:editId="6C0A39AC">
+          <wp:anchor distT="0" distB="0" distL="114300" distR="114300" simplePos="0" relativeHeight="251637760" behindDoc="1" locked="0" layoutInCell="1" allowOverlap="1" wp14:anchorId="063D36CA" wp14:editId="6646BF94">
             <wp:simplePos x="0" y="0"/>
             <wp:positionH relativeFrom="column">
               <wp:posOffset>2293620</wp:posOffset>
@@ -38327,7 +38630,7 @@
           <w:u w:val="none"/>
         </w:rPr>
         <w:drawing>
-          <wp:anchor distT="0" distB="0" distL="114300" distR="114300" simplePos="0" relativeHeight="251663872" behindDoc="1" locked="0" layoutInCell="1" allowOverlap="1" wp14:anchorId="58A44451" wp14:editId="321816D6">
+          <wp:anchor distT="0" distB="0" distL="114300" distR="114300" simplePos="0" relativeHeight="251666432" behindDoc="1" locked="0" layoutInCell="1" allowOverlap="1" wp14:anchorId="58A44451" wp14:editId="334AC5BF">
             <wp:simplePos x="0" y="0"/>
             <wp:positionH relativeFrom="column">
               <wp:posOffset>4290695</wp:posOffset>
@@ -38398,7 +38701,7 @@
           <w:u w:val="none"/>
         </w:rPr>
         <w:drawing>
-          <wp:anchor distT="0" distB="0" distL="114300" distR="114300" simplePos="0" relativeHeight="251682304" behindDoc="1" locked="0" layoutInCell="1" allowOverlap="1" wp14:anchorId="45F480DD" wp14:editId="3CCCE12B">
+          <wp:anchor distT="0" distB="0" distL="114300" distR="114300" simplePos="0" relativeHeight="251682816" behindDoc="1" locked="0" layoutInCell="1" allowOverlap="1" wp14:anchorId="45F480DD" wp14:editId="3CCCE12B">
             <wp:simplePos x="0" y="0"/>
             <wp:positionH relativeFrom="column">
               <wp:posOffset>3505</wp:posOffset>
@@ -38661,7 +38964,7 @@
           <w:u w:val="none"/>
         </w:rPr>
         <w:drawing>
-          <wp:anchor distT="0" distB="0" distL="114300" distR="114300" simplePos="0" relativeHeight="251644416" behindDoc="1" locked="0" layoutInCell="1" allowOverlap="1" wp14:anchorId="146F99C5" wp14:editId="6F73F939">
+          <wp:anchor distT="0" distB="0" distL="114300" distR="114300" simplePos="0" relativeHeight="251640832" behindDoc="1" locked="0" layoutInCell="1" allowOverlap="1" wp14:anchorId="146F99C5" wp14:editId="16B6DE07">
             <wp:simplePos x="0" y="0"/>
             <wp:positionH relativeFrom="column">
               <wp:posOffset>18238</wp:posOffset>
@@ -38880,7 +39183,7 @@
           <w:lang w:val="en-US"/>
         </w:rPr>
         <w:drawing>
-          <wp:anchor distT="0" distB="0" distL="114300" distR="114300" simplePos="0" relativeHeight="251650560" behindDoc="1" locked="0" layoutInCell="1" allowOverlap="1" wp14:anchorId="439A09A9" wp14:editId="36D8E5F0">
+          <wp:anchor distT="0" distB="0" distL="114300" distR="114300" simplePos="0" relativeHeight="251646976" behindDoc="1" locked="0" layoutInCell="1" allowOverlap="1" wp14:anchorId="439A09A9" wp14:editId="5E94663E">
             <wp:simplePos x="0" y="0"/>
             <wp:positionH relativeFrom="column">
               <wp:posOffset>-10795</wp:posOffset>
@@ -39044,7 +39347,7 @@
           <w:noProof/>
         </w:rPr>
         <w:drawing>
-          <wp:anchor distT="0" distB="0" distL="114300" distR="114300" simplePos="0" relativeHeight="251661824" behindDoc="1" locked="0" layoutInCell="1" allowOverlap="1" wp14:anchorId="6A663451" wp14:editId="75BFDB8E">
+          <wp:anchor distT="0" distB="0" distL="114300" distR="114300" simplePos="0" relativeHeight="251664384" behindDoc="1" locked="0" layoutInCell="1" allowOverlap="1" wp14:anchorId="6A663451" wp14:editId="75BFDB8E">
             <wp:simplePos x="0" y="0"/>
             <wp:positionH relativeFrom="column">
               <wp:posOffset>-3810</wp:posOffset>
@@ -39742,7 +40045,7 @@
           <w:u w:val="none"/>
         </w:rPr>
         <w:drawing>
-          <wp:anchor distT="0" distB="0" distL="114300" distR="114300" simplePos="0" relativeHeight="251640320" behindDoc="1" locked="0" layoutInCell="1" allowOverlap="1" wp14:anchorId="505FE56B" wp14:editId="0B08CF6D">
+          <wp:anchor distT="0" distB="0" distL="114300" distR="114300" simplePos="0" relativeHeight="251636736" behindDoc="1" locked="0" layoutInCell="1" allowOverlap="1" wp14:anchorId="505FE56B" wp14:editId="56F73F5D">
             <wp:simplePos x="0" y="0"/>
             <wp:positionH relativeFrom="column">
               <wp:posOffset>4113475</wp:posOffset>
@@ -39807,7 +40110,7 @@
           <w:u w:val="none"/>
         </w:rPr>
         <w:drawing>
-          <wp:anchor distT="0" distB="0" distL="114300" distR="114300" simplePos="0" relativeHeight="251667968" behindDoc="1" locked="0" layoutInCell="1" allowOverlap="1" wp14:anchorId="4ADC55B8" wp14:editId="1137F5C9">
+          <wp:anchor distT="0" distB="0" distL="114300" distR="114300" simplePos="0" relativeHeight="251670528" behindDoc="1" locked="0" layoutInCell="1" allowOverlap="1" wp14:anchorId="4ADC55B8" wp14:editId="1137F5C9">
             <wp:simplePos x="0" y="0"/>
             <wp:positionH relativeFrom="column">
               <wp:posOffset>3175</wp:posOffset>
@@ -39907,7 +40210,7 @@
           <w:u w:val="none"/>
         </w:rPr>
         <w:drawing>
-          <wp:anchor distT="0" distB="0" distL="114300" distR="114300" simplePos="0" relativeHeight="251647488" behindDoc="1" locked="0" layoutInCell="1" allowOverlap="1" wp14:anchorId="522CE4B8" wp14:editId="10EE4A22">
+          <wp:anchor distT="0" distB="0" distL="114300" distR="114300" simplePos="0" relativeHeight="251643904" behindDoc="1" locked="0" layoutInCell="1" allowOverlap="1" wp14:anchorId="522CE4B8" wp14:editId="679DCAF3">
             <wp:simplePos x="0" y="0"/>
             <wp:positionH relativeFrom="column">
               <wp:posOffset>130093</wp:posOffset>
@@ -39988,7 +40291,7 @@
           <w:noProof/>
         </w:rPr>
         <w:drawing>
-          <wp:anchor distT="0" distB="0" distL="114300" distR="114300" simplePos="0" relativeHeight="251627008" behindDoc="1" locked="0" layoutInCell="1" allowOverlap="1" wp14:anchorId="3DEA49AA" wp14:editId="6FC3014E">
+          <wp:anchor distT="0" distB="0" distL="114300" distR="114300" simplePos="0" relativeHeight="251623424" behindDoc="1" locked="0" layoutInCell="1" allowOverlap="1" wp14:anchorId="3DEA49AA" wp14:editId="4A59EC22">
             <wp:simplePos x="0" y="0"/>
             <wp:positionH relativeFrom="column">
               <wp:posOffset>-5900088</wp:posOffset>
@@ -40230,7 +40533,7 @@
           <w:u w:val="none"/>
         </w:rPr>
         <w:drawing>
-          <wp:anchor distT="0" distB="0" distL="114300" distR="114300" simplePos="0" relativeHeight="251675136" behindDoc="1" locked="0" layoutInCell="1" allowOverlap="1" wp14:anchorId="18413A93" wp14:editId="2ADCC902">
+          <wp:anchor distT="0" distB="0" distL="114300" distR="114300" simplePos="0" relativeHeight="251676672" behindDoc="1" locked="0" layoutInCell="1" allowOverlap="1" wp14:anchorId="18413A93" wp14:editId="2ADCC902">
             <wp:simplePos x="0" y="0"/>
             <wp:positionH relativeFrom="column">
               <wp:posOffset>2617829</wp:posOffset>
@@ -40307,7 +40610,7 @@
           <w:noProof/>
         </w:rPr>
         <w:pict w14:anchorId="2C1C0DC6">
-          <v:shape id="_x0000_s1073" type="#_x0000_t13" style="position:absolute;left:0;text-align:left;margin-left:126.7pt;margin-top:11.65pt;width:69.7pt;height:21.85pt;z-index:251743744;visibility:visible;mso-position-horizontal-relative:text;mso-position-vertical-relative:text;mso-width-relative:margin;v-text-anchor:middle" o:gfxdata="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" adj="15393" fillcolor="white [3201]" strokecolor="#70ad47 [3209]" strokeweight="1pt"/>
+          <v:shape id="_x0000_s1073" type="#_x0000_t13" style="position:absolute;left:0;text-align:left;margin-left:126.7pt;margin-top:11.65pt;width:69.7pt;height:21.85pt;z-index:251744256;visibility:visible;mso-position-horizontal-relative:text;mso-position-vertical-relative:text;mso-width-relative:margin;v-text-anchor:middle" o:gfxdata="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" adj="15393" fillcolor="white [3201]" strokecolor="#70ad47 [3209]" strokeweight="1pt"/>
         </w:pict>
       </w:r>
       <w:r>
@@ -40414,7 +40717,7 @@
           <w:u w:val="none"/>
         </w:rPr>
         <w:drawing>
-          <wp:anchor distT="0" distB="0" distL="114300" distR="114300" simplePos="0" relativeHeight="251680256" behindDoc="1" locked="0" layoutInCell="1" allowOverlap="1" wp14:anchorId="695DFFF2" wp14:editId="731812E9">
+          <wp:anchor distT="0" distB="0" distL="114300" distR="114300" simplePos="0" relativeHeight="251680768" behindDoc="1" locked="0" layoutInCell="1" allowOverlap="1" wp14:anchorId="695DFFF2" wp14:editId="731812E9">
             <wp:simplePos x="0" y="0"/>
             <wp:positionH relativeFrom="column">
               <wp:posOffset>2727933</wp:posOffset>
@@ -40491,7 +40794,7 @@
           <w:noProof/>
         </w:rPr>
         <w:pict w14:anchorId="2C1C0DC6">
-          <v:shape id="_x0000_s1074" type="#_x0000_t13" style="position:absolute;left:0;text-align:left;margin-left:124.95pt;margin-top:11.1pt;width:69.7pt;height:21.85pt;z-index:251744768;visibility:visible;mso-position-horizontal-relative:text;mso-position-vertical-relative:text;mso-width-relative:margin;v-text-anchor:middle" o:gfxdata="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" adj="15393" fillcolor="white [3201]" strokecolor="#70ad47 [3209]" strokeweight="1pt"/>
+          <v:shape id="_x0000_s1074" type="#_x0000_t13" style="position:absolute;left:0;text-align:left;margin-left:124.95pt;margin-top:11.1pt;width:69.7pt;height:21.85pt;z-index:251745280;visibility:visible;mso-position-horizontal-relative:text;mso-position-vertical-relative:text;mso-width-relative:margin;v-text-anchor:middle" o:gfxdata="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" adj="15393" fillcolor="white [3201]" strokecolor="#70ad47 [3209]" strokeweight="1pt"/>
         </w:pict>
       </w:r>
       <w:r>
@@ -40598,7 +40901,7 @@
           <w:u w:val="none"/>
         </w:rPr>
         <w:drawing>
-          <wp:anchor distT="0" distB="0" distL="114300" distR="114300" simplePos="0" relativeHeight="251688448" behindDoc="1" locked="0" layoutInCell="1" allowOverlap="1" wp14:anchorId="153D35C4" wp14:editId="29A9B8C5">
+          <wp:anchor distT="0" distB="0" distL="114300" distR="114300" simplePos="0" relativeHeight="251688960" behindDoc="1" locked="0" layoutInCell="1" allowOverlap="1" wp14:anchorId="153D35C4" wp14:editId="29A9B8C5">
             <wp:simplePos x="0" y="0"/>
             <wp:positionH relativeFrom="column">
               <wp:posOffset>2927902</wp:posOffset>
@@ -40675,7 +40978,7 @@
           <w:noProof/>
         </w:rPr>
         <w:pict w14:anchorId="2C1C0DC6">
-          <v:shape id="_x0000_s1075" type="#_x0000_t13" style="position:absolute;left:0;text-align:left;margin-left:138.05pt;margin-top:9.65pt;width:69.7pt;height:21.85pt;z-index:251745792;visibility:visible;mso-position-horizontal-relative:text;mso-position-vertical-relative:text;mso-width-relative:margin;v-text-anchor:middle" o:gfxdata="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" adj="15393" fillcolor="white [3201]" strokecolor="#70ad47 [3209]" strokeweight="1pt"/>
+          <v:shape id="_x0000_s1075" type="#_x0000_t13" style="position:absolute;left:0;text-align:left;margin-left:138.05pt;margin-top:9.65pt;width:69.7pt;height:21.85pt;z-index:251746304;visibility:visible;mso-position-horizontal-relative:text;mso-position-vertical-relative:text;mso-width-relative:margin;v-text-anchor:middle" o:gfxdata="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" adj="15393" fillcolor="white [3201]" strokecolor="#70ad47 [3209]" strokeweight="1pt"/>
         </w:pict>
       </w:r>
       <w:r>
@@ -40800,7 +41103,7 @@
           <w:u w:val="none"/>
         </w:rPr>
         <w:drawing>
-          <wp:anchor distT="0" distB="0" distL="114300" distR="114300" simplePos="0" relativeHeight="251693568" behindDoc="1" locked="0" layoutInCell="1" allowOverlap="1" wp14:anchorId="150D5EF6" wp14:editId="0CCBB871">
+          <wp:anchor distT="0" distB="0" distL="114300" distR="114300" simplePos="0" relativeHeight="251694080" behindDoc="1" locked="0" layoutInCell="1" allowOverlap="1" wp14:anchorId="150D5EF6" wp14:editId="0CCBB871">
             <wp:simplePos x="0" y="0"/>
             <wp:positionH relativeFrom="column">
               <wp:posOffset>2944937</wp:posOffset>
@@ -40880,7 +41183,7 @@
           <w:noProof/>
         </w:rPr>
         <w:pict w14:anchorId="2C1C0DC6">
-          <v:shape id="_x0000_s1076" type="#_x0000_t13" style="position:absolute;left:0;text-align:left;margin-left:138.05pt;margin-top:11.35pt;width:69.7pt;height:21.85pt;z-index:251746816;visibility:visible;mso-position-horizontal-relative:text;mso-position-vertical-relative:text;mso-width-relative:margin;v-text-anchor:middle" o:gfxdata="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" adj="15393" fillcolor="white [3201]" strokecolor="#70ad47 [3209]" strokeweight="1pt"/>
+          <v:shape id="_x0000_s1076" type="#_x0000_t13" style="position:absolute;left:0;text-align:left;margin-left:138.05pt;margin-top:11.35pt;width:69.7pt;height:21.85pt;z-index:251747328;visibility:visible;mso-position-horizontal-relative:text;mso-position-vertical-relative:text;mso-width-relative:margin;v-text-anchor:middle" o:gfxdata="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" adj="15393" fillcolor="white [3201]" strokecolor="#70ad47 [3209]" strokeweight="1pt"/>
         </w:pict>
       </w:r>
       <w:r>
@@ -41447,7 +41750,7 @@
           <w:u w:val="none"/>
         </w:rPr>
         <w:drawing>
-          <wp:anchor distT="0" distB="0" distL="114300" distR="114300" simplePos="0" relativeHeight="251695616" behindDoc="1" locked="0" layoutInCell="1" allowOverlap="1" wp14:anchorId="43A41E4D" wp14:editId="172C4E2A">
+          <wp:anchor distT="0" distB="0" distL="114300" distR="114300" simplePos="0" relativeHeight="251696128" behindDoc="1" locked="0" layoutInCell="1" allowOverlap="1" wp14:anchorId="43A41E4D" wp14:editId="172C4E2A">
             <wp:simplePos x="0" y="0"/>
             <wp:positionH relativeFrom="column">
               <wp:posOffset>3175</wp:posOffset>
@@ -42365,7 +42668,7 @@
           <w:u w:val="none"/>
         </w:rPr>
         <w:drawing>
-          <wp:anchor distT="0" distB="0" distL="114300" distR="114300" simplePos="0" relativeHeight="251654656" behindDoc="1" locked="0" layoutInCell="1" allowOverlap="1" wp14:anchorId="02371B6F" wp14:editId="68767948">
+          <wp:anchor distT="0" distB="0" distL="114300" distR="114300" simplePos="0" relativeHeight="251651072" behindDoc="1" locked="0" layoutInCell="1" allowOverlap="1" wp14:anchorId="02371B6F" wp14:editId="757A8422">
             <wp:simplePos x="0" y="0"/>
             <wp:positionH relativeFrom="column">
               <wp:posOffset>3148</wp:posOffset>
@@ -42875,7 +43178,7 @@
           <w:u w:val="none"/>
         </w:rPr>
         <w:lastRenderedPageBreak/>
-        <w:t xml:space="preserve">LEZIONE 11 </w:t>
+        <w:t>LEZIONE 11</w:t>
       </w:r>
       <w:r>
         <w:rPr>
@@ -42887,7 +43190,7 @@
           <w:szCs w:val="32"/>
           <w:u w:val="none"/>
         </w:rPr>
-        <w:sym w:font="Wingdings" w:char="F0E0"/>
+        <w:t xml:space="preserve"> </w:t>
       </w:r>
       <w:r>
         <w:rPr>
@@ -42899,7 +43202,7 @@
           <w:szCs w:val="32"/>
           <w:u w:val="none"/>
         </w:rPr>
-        <w:t xml:space="preserve">  </w:t>
+        <w:t xml:space="preserve"> </w:t>
       </w:r>
       <w:hyperlink r:id="rId255" w:history="1">
         <w:r>
@@ -42916,6 +43219,9 @@
     </w:p>
     <w:p>
       <w:pPr>
+        <w:pBdr>
+          <w:bottom w:val="single" w:sz="6" w:space="1" w:color="auto"/>
+        </w:pBdr>
         <w:rPr>
           <w:rStyle w:val="Collegamentoipertestuale"/>
           <w:rFonts w:ascii="Aptos Black" w:hAnsi="Aptos Black"/>
@@ -42926,9 +43232,7 @@
           <w:u w:val="none"/>
         </w:rPr>
       </w:pPr>
-    </w:p>
-    <w:p>
-      <w:pPr>
+      <w:r>
         <w:rPr>
           <w:rStyle w:val="Collegamentoipertestuale"/>
           <w:rFonts w:ascii="Aptos Black" w:hAnsi="Aptos Black"/>
@@ -42938,7 +43242,8 @@
           <w:szCs w:val="32"/>
           <w:u w:val="none"/>
         </w:rPr>
-      </w:pPr>
+        <w:t>Tutto sulle slide del prof, esempi sulla folder 00-try</w:t>
+      </w:r>
     </w:p>
     <w:p>
       <w:pPr>
@@ -42952,6 +43257,486 @@
           <w:u w:val="none"/>
         </w:rPr>
       </w:pPr>
+    </w:p>
+    <w:p>
+      <w:pPr>
+        <w:rPr>
+          <w:rStyle w:val="Collegamentoipertestuale"/>
+          <w:rFonts w:ascii="Aptos Black" w:hAnsi="Aptos Black"/>
+          <w:bCs/>
+          <w:sz w:val="28"/>
+          <w:szCs w:val="28"/>
+        </w:rPr>
+      </w:pPr>
+      <w:r>
+        <w:rPr>
+          <w:rStyle w:val="Collegamentoipertestuale"/>
+          <w:rFonts w:ascii="Aptos Black" w:hAnsi="Aptos Black"/>
+          <w:bCs/>
+          <w:color w:val="000000" w:themeColor="text1"/>
+          <w:sz w:val="32"/>
+          <w:szCs w:val="32"/>
+          <w:u w:val="none"/>
+        </w:rPr>
+        <w:t xml:space="preserve">LEZIONE 12  </w:t>
+      </w:r>
+      <w:hyperlink r:id="rId256" w:history="1">
+        <w:r>
+          <w:rPr>
+            <w:rStyle w:val="Collegamentoipertestuale"/>
+            <w:rFonts w:ascii="Aptos Black" w:hAnsi="Aptos Black"/>
+            <w:bCs/>
+            <w:sz w:val="28"/>
+            <w:szCs w:val="28"/>
+          </w:rPr>
+          <w:t>SLIDE PROF</w:t>
+        </w:r>
+      </w:hyperlink>
+    </w:p>
+    <w:p>
+      <w:pPr>
+        <w:rPr>
+          <w:rStyle w:val="Collegamentoipertestuale"/>
+          <w:rFonts w:ascii="Aptos Black" w:hAnsi="Aptos Black"/>
+          <w:bCs/>
+          <w:sz w:val="28"/>
+          <w:szCs w:val="28"/>
+        </w:rPr>
+      </w:pPr>
+    </w:p>
+    <w:p>
+      <w:pPr>
+        <w:rPr>
+          <w:rStyle w:val="Collegamentoipertestuale"/>
+          <w:rFonts w:ascii="Aptos Black" w:hAnsi="Aptos Black"/>
+          <w:bCs/>
+          <w:color w:val="000000" w:themeColor="text1"/>
+          <w:sz w:val="32"/>
+          <w:szCs w:val="32"/>
+          <w:u w:val="none"/>
+        </w:rPr>
+      </w:pPr>
+      <w:r>
+        <w:rPr>
+          <w:rStyle w:val="Collegamentoipertestuale"/>
+          <w:rFonts w:ascii="Aptos Black" w:hAnsi="Aptos Black"/>
+          <w:bCs/>
+          <w:color w:val="000000" w:themeColor="text1"/>
+          <w:sz w:val="32"/>
+          <w:szCs w:val="32"/>
+          <w:u w:val="none"/>
+        </w:rPr>
+        <w:t>BOX-SHADOW</w:t>
+      </w:r>
+    </w:p>
+    <w:p>
+      <w:pPr>
+        <w:rPr>
+          <w:rStyle w:val="Collegamentoipertestuale"/>
+          <w:rFonts w:ascii="Aptos Black" w:hAnsi="Aptos Black"/>
+          <w:bCs/>
+          <w:color w:val="000000" w:themeColor="text1"/>
+          <w:sz w:val="32"/>
+          <w:szCs w:val="32"/>
+          <w:u w:val="none"/>
+        </w:rPr>
+      </w:pPr>
+      <w:r>
+        <w:rPr>
+          <w:rStyle w:val="Collegamentoipertestuale"/>
+          <w:rFonts w:ascii="Aptos Black" w:hAnsi="Aptos Black"/>
+          <w:bCs/>
+          <w:color w:val="000000" w:themeColor="text1"/>
+          <w:sz w:val="28"/>
+          <w:szCs w:val="28"/>
+          <w:u w:val="none"/>
+        </w:rPr>
+        <w:t xml:space="preserve">Esempi pratici qui </w:t>
+      </w:r>
+      <w:r>
+        <w:rPr>
+          <w:rStyle w:val="Collegamentoipertestuale"/>
+          <w:rFonts w:ascii="Aptos Black" w:hAnsi="Aptos Black"/>
+          <w:bCs/>
+          <w:color w:val="000000" w:themeColor="text1"/>
+          <w:sz w:val="32"/>
+          <w:szCs w:val="32"/>
+          <w:u w:val="none"/>
+        </w:rPr>
+        <w:sym w:font="Wingdings" w:char="F0E0"/>
+      </w:r>
+      <w:r>
+        <w:rPr>
+          <w:rStyle w:val="Collegamentoipertestuale"/>
+          <w:rFonts w:ascii="Aptos Black" w:hAnsi="Aptos Black"/>
+          <w:bCs/>
+          <w:color w:val="000000" w:themeColor="text1"/>
+          <w:sz w:val="28"/>
+          <w:szCs w:val="28"/>
+          <w:u w:val="none"/>
+        </w:rPr>
+        <w:t xml:space="preserve"> </w:t>
+      </w:r>
+      <w:hyperlink r:id="rId257" w:history="1">
+        <w:r>
+          <w:rPr>
+            <w:rStyle w:val="Collegamentoipertestuale"/>
+            <w:rFonts w:ascii="Aptos Black" w:hAnsi="Aptos Black"/>
+            <w:bCs/>
+            <w:sz w:val="28"/>
+            <w:szCs w:val="28"/>
+          </w:rPr>
+          <w:t>clicca</w:t>
+        </w:r>
+      </w:hyperlink>
+    </w:p>
+    <w:p>
+      <w:pPr>
+        <w:rPr>
+          <w:rStyle w:val="Collegamentoipertestuale"/>
+          <w:rFonts w:ascii="Aptos Black" w:hAnsi="Aptos Black"/>
+          <w:bCs/>
+          <w:color w:val="000000" w:themeColor="text1"/>
+          <w:sz w:val="32"/>
+          <w:szCs w:val="32"/>
+          <w:u w:val="none"/>
+        </w:rPr>
+      </w:pPr>
+      <w:hyperlink r:id="rId258" w:history="1">
+        <w:r>
+          <w:rPr>
+            <w:rStyle w:val="Collegamentoipertestuale"/>
+          </w:rPr>
+          <w:t>box-shadow - CSS: Cascading Style Sheets | MDN (mozilla.org)</w:t>
+        </w:r>
+      </w:hyperlink>
+    </w:p>
+    <w:p>
+      <w:pPr>
+        <w:rPr>
+          <w:rStyle w:val="Collegamentoipertestuale"/>
+          <w:rFonts w:ascii="Aptos Black" w:hAnsi="Aptos Black"/>
+          <w:bCs/>
+          <w:color w:val="000000" w:themeColor="text1"/>
+          <w:sz w:val="32"/>
+          <w:szCs w:val="32"/>
+          <w:u w:val="none"/>
+        </w:rPr>
+      </w:pPr>
+      <w:r>
+        <w:rPr>
+          <w:rStyle w:val="Collegamentoipertestuale"/>
+          <w:rFonts w:ascii="Aptos Black" w:hAnsi="Aptos Black"/>
+          <w:bCs/>
+          <w:noProof/>
+          <w:color w:val="000000" w:themeColor="text1"/>
+          <w:sz w:val="32"/>
+          <w:szCs w:val="32"/>
+          <w:u w:val="none"/>
+        </w:rPr>
+        <w:drawing>
+          <wp:inline distT="0" distB="0" distL="0" distR="0" wp14:anchorId="15094DD9" wp14:editId="4EDFF8DB">
+            <wp:extent cx="5261300" cy="1295400"/>
+            <wp:effectExtent l="0" t="0" r="0" b="0"/>
+            <wp:docPr id="574693252" name="Immagine 1" descr="Immagine che contiene testo, schermata, Carattere&#10;&#10;Descrizione generata automaticamente"/>
+            <wp:cNvGraphicFramePr>
+              <a:graphicFrameLocks xmlns:a="http://schemas.openxmlformats.org/drawingml/2006/main" noChangeAspect="1"/>
+            </wp:cNvGraphicFramePr>
+            <a:graphic xmlns:a="http://schemas.openxmlformats.org/drawingml/2006/main">
+              <a:graphicData uri="http://schemas.openxmlformats.org/drawingml/2006/picture">
+                <pic:pic xmlns:pic="http://schemas.openxmlformats.org/drawingml/2006/picture">
+                  <pic:nvPicPr>
+                    <pic:cNvPr id="574693252" name="Immagine 1" descr="Immagine che contiene testo, schermata, Carattere&#10;&#10;Descrizione generata automaticamente"/>
+                    <pic:cNvPicPr/>
+                  </pic:nvPicPr>
+                  <pic:blipFill>
+                    <a:blip r:embed="rId259"/>
+                    <a:stretch>
+                      <a:fillRect/>
+                    </a:stretch>
+                  </pic:blipFill>
+                  <pic:spPr>
+                    <a:xfrm>
+                      <a:off x="0" y="0"/>
+                      <a:ext cx="5265656" cy="1296473"/>
+                    </a:xfrm>
+                    <a:prstGeom prst="rect">
+                      <a:avLst/>
+                    </a:prstGeom>
+                  </pic:spPr>
+                </pic:pic>
+              </a:graphicData>
+            </a:graphic>
+          </wp:inline>
+        </w:drawing>
+      </w:r>
+    </w:p>
+    <w:p>
+      <w:pPr>
+        <w:rPr>
+          <w:rStyle w:val="Collegamentoipertestuale"/>
+          <w:rFonts w:ascii="Aptos Black" w:hAnsi="Aptos Black"/>
+          <w:bCs/>
+          <w:color w:val="000000" w:themeColor="text1"/>
+          <w:sz w:val="32"/>
+          <w:szCs w:val="32"/>
+          <w:u w:val="none"/>
+        </w:rPr>
+      </w:pPr>
+    </w:p>
+    <w:p>
+      <w:pPr>
+        <w:rPr>
+          <w:rStyle w:val="Collegamentoipertestuale"/>
+          <w:color w:val="auto"/>
+          <w:u w:val="none"/>
+        </w:rPr>
+      </w:pPr>
+      <w:r>
+        <w:rPr>
+          <w:noProof/>
+        </w:rPr>
+        <w:drawing>
+          <wp:anchor distT="0" distB="0" distL="114300" distR="114300" simplePos="0" relativeHeight="251656192" behindDoc="1" locked="0" layoutInCell="1" allowOverlap="1" wp14:anchorId="0B3CA4E4" wp14:editId="6AB30447">
+            <wp:simplePos x="0" y="0"/>
+            <wp:positionH relativeFrom="column">
+              <wp:posOffset>4169410</wp:posOffset>
+            </wp:positionH>
+            <wp:positionV relativeFrom="paragraph">
+              <wp:posOffset>439420</wp:posOffset>
+            </wp:positionV>
+            <wp:extent cx="1695450" cy="1681480"/>
+            <wp:effectExtent l="0" t="0" r="0" b="0"/>
+            <wp:wrapTight wrapText="bothSides">
+              <wp:wrapPolygon edited="0">
+                <wp:start x="0" y="0"/>
+                <wp:lineTo x="0" y="21290"/>
+                <wp:lineTo x="21357" y="21290"/>
+                <wp:lineTo x="21357" y="0"/>
+                <wp:lineTo x="0" y="0"/>
+              </wp:wrapPolygon>
+            </wp:wrapTight>
+            <wp:docPr id="1632462915" name="Immagine 1" descr="Immagine che contiene viola, Lilac, violetto, Magenta&#10;&#10;Descrizione generata automaticamente"/>
+            <wp:cNvGraphicFramePr>
+              <a:graphicFrameLocks xmlns:a="http://schemas.openxmlformats.org/drawingml/2006/main" noChangeAspect="1"/>
+            </wp:cNvGraphicFramePr>
+            <a:graphic xmlns:a="http://schemas.openxmlformats.org/drawingml/2006/main">
+              <a:graphicData uri="http://schemas.openxmlformats.org/drawingml/2006/picture">
+                <pic:pic xmlns:pic="http://schemas.openxmlformats.org/drawingml/2006/picture">
+                  <pic:nvPicPr>
+                    <pic:cNvPr id="1632462915" name="Immagine 1" descr="Immagine che contiene viola, Lilac, violetto, Magenta&#10;&#10;Descrizione generata automaticamente"/>
+                    <pic:cNvPicPr/>
+                  </pic:nvPicPr>
+                  <pic:blipFill>
+                    <a:blip r:embed="rId260">
+                      <a:extLst>
+                        <a:ext uri="{28A0092B-C50C-407E-A947-70E740481C1C}">
+                          <a14:useLocalDpi xmlns:a14="http://schemas.microsoft.com/office/drawing/2010/main" val="0"/>
+                        </a:ext>
+                      </a:extLst>
+                    </a:blip>
+                    <a:stretch>
+                      <a:fillRect/>
+                    </a:stretch>
+                  </pic:blipFill>
+                  <pic:spPr>
+                    <a:xfrm>
+                      <a:off x="0" y="0"/>
+                      <a:ext cx="1695450" cy="1681480"/>
+                    </a:xfrm>
+                    <a:prstGeom prst="rect">
+                      <a:avLst/>
+                    </a:prstGeom>
+                  </pic:spPr>
+                </pic:pic>
+              </a:graphicData>
+            </a:graphic>
+            <wp14:sizeRelH relativeFrom="margin">
+              <wp14:pctWidth>0</wp14:pctWidth>
+            </wp14:sizeRelH>
+            <wp14:sizeRelV relativeFrom="margin">
+              <wp14:pctHeight>0</wp14:pctHeight>
+            </wp14:sizeRelV>
+          </wp:anchor>
+        </w:drawing>
+      </w:r>
+      <w:r>
+        <w:rPr>
+          <w:rStyle w:val="Collegamentoipertestuale"/>
+          <w:color w:val="auto"/>
+          <w:u w:val="none"/>
+        </w:rPr>
+        <w:t xml:space="preserve">Possiamo anche volendo </w:t>
+      </w:r>
+      <w:r>
+        <w:rPr>
+          <w:rStyle w:val="Collegamentoipertestuale"/>
+          <w:b/>
+          <w:bCs/>
+          <w:color w:val="auto"/>
+          <w:highlight w:val="blue"/>
+        </w:rPr>
+        <w:t>mettere + strati</w:t>
+      </w:r>
+      <w:r>
+        <w:rPr>
+          <w:rStyle w:val="Collegamentoipertestuale"/>
+          <w:color w:val="auto"/>
+          <w:u w:val="none"/>
+        </w:rPr>
+        <w:t xml:space="preserve"> uno sotto l’altro di ombre, separando i valori di ogni shadow con la </w:t>
+      </w:r>
+      <w:r>
+        <w:rPr>
+          <w:rStyle w:val="Collegamentoipertestuale"/>
+          <w:color w:val="auto"/>
+          <w:u w:val="none"/>
+        </w:rPr>
+        <w:sym w:font="Wingdings" w:char="F0E0"/>
+      </w:r>
+      <w:r>
+        <w:rPr>
+          <w:rStyle w:val="Collegamentoipertestuale"/>
+          <w:color w:val="auto"/>
+          <w:u w:val="none"/>
+        </w:rPr>
+        <w:t xml:space="preserve"> “</w:t>
+      </w:r>
+      <w:r>
+        <w:rPr>
+          <w:rStyle w:val="Collegamentoipertestuale"/>
+          <w:b/>
+          <w:bCs/>
+          <w:color w:val="auto"/>
+          <w:sz w:val="32"/>
+          <w:szCs w:val="32"/>
+          <w:u w:val="none"/>
+        </w:rPr>
+        <w:t>,</w:t>
+      </w:r>
+      <w:r>
+        <w:rPr>
+          <w:rStyle w:val="Collegamentoipertestuale"/>
+          <w:color w:val="auto"/>
+          <w:u w:val="none"/>
+        </w:rPr>
+        <w:t>”</w:t>
+      </w:r>
+      <w:r>
+        <w:rPr>
+          <w:rStyle w:val="Collegamentoipertestuale"/>
+          <w:color w:val="auto"/>
+          <w:u w:val="none"/>
+        </w:rPr>
+        <w:t>, come in questo esempio:</w:t>
+      </w:r>
+    </w:p>
+    <w:p>
+      <w:pPr>
+        <w:rPr>
+          <w:rStyle w:val="Collegamentoipertestuale"/>
+          <w:color w:val="auto"/>
+          <w:u w:val="none"/>
+        </w:rPr>
+      </w:pPr>
+      <w:r>
+        <w:rPr>
+          <w:rStyle w:val="Collegamentoipertestuale"/>
+          <w:noProof/>
+          <w:color w:val="auto"/>
+          <w:u w:val="none"/>
+        </w:rPr>
+        <w:drawing>
+          <wp:anchor distT="0" distB="0" distL="114300" distR="114300" simplePos="0" relativeHeight="251661312" behindDoc="1" locked="0" layoutInCell="1" allowOverlap="1" wp14:anchorId="1086DC14" wp14:editId="3DBB17FC">
+            <wp:simplePos x="0" y="0"/>
+            <wp:positionH relativeFrom="column">
+              <wp:posOffset>-8890</wp:posOffset>
+            </wp:positionH>
+            <wp:positionV relativeFrom="paragraph">
+              <wp:posOffset>121285</wp:posOffset>
+            </wp:positionV>
+            <wp:extent cx="2443480" cy="1092200"/>
+            <wp:effectExtent l="0" t="0" r="0" b="0"/>
+            <wp:wrapTight wrapText="bothSides">
+              <wp:wrapPolygon edited="0">
+                <wp:start x="0" y="0"/>
+                <wp:lineTo x="0" y="21098"/>
+                <wp:lineTo x="21387" y="21098"/>
+                <wp:lineTo x="21387" y="0"/>
+                <wp:lineTo x="0" y="0"/>
+              </wp:wrapPolygon>
+            </wp:wrapTight>
+            <wp:docPr id="1963825474" name="Immagine 1" descr="Immagine che contiene testo, schermata, Carattere&#10;&#10;Descrizione generata automaticamente"/>
+            <wp:cNvGraphicFramePr>
+              <a:graphicFrameLocks xmlns:a="http://schemas.openxmlformats.org/drawingml/2006/main" noChangeAspect="1"/>
+            </wp:cNvGraphicFramePr>
+            <a:graphic xmlns:a="http://schemas.openxmlformats.org/drawingml/2006/main">
+              <a:graphicData uri="http://schemas.openxmlformats.org/drawingml/2006/picture">
+                <pic:pic xmlns:pic="http://schemas.openxmlformats.org/drawingml/2006/picture">
+                  <pic:nvPicPr>
+                    <pic:cNvPr id="1963825474" name="Immagine 1" descr="Immagine che contiene testo, schermata, Carattere&#10;&#10;Descrizione generata automaticamente"/>
+                    <pic:cNvPicPr/>
+                  </pic:nvPicPr>
+                  <pic:blipFill>
+                    <a:blip r:embed="rId261">
+                      <a:extLst>
+                        <a:ext uri="{28A0092B-C50C-407E-A947-70E740481C1C}">
+                          <a14:useLocalDpi xmlns:a14="http://schemas.microsoft.com/office/drawing/2010/main" val="0"/>
+                        </a:ext>
+                      </a:extLst>
+                    </a:blip>
+                    <a:stretch>
+                      <a:fillRect/>
+                    </a:stretch>
+                  </pic:blipFill>
+                  <pic:spPr>
+                    <a:xfrm>
+                      <a:off x="0" y="0"/>
+                      <a:ext cx="2443480" cy="1092200"/>
+                    </a:xfrm>
+                    <a:prstGeom prst="rect">
+                      <a:avLst/>
+                    </a:prstGeom>
+                  </pic:spPr>
+                </pic:pic>
+              </a:graphicData>
+            </a:graphic>
+            <wp14:sizeRelH relativeFrom="margin">
+              <wp14:pctWidth>0</wp14:pctWidth>
+            </wp14:sizeRelH>
+            <wp14:sizeRelV relativeFrom="margin">
+              <wp14:pctHeight>0</wp14:pctHeight>
+            </wp14:sizeRelV>
+          </wp:anchor>
+        </w:drawing>
+      </w:r>
+      <w:r>
+        <w:rPr>
+          <w:noProof/>
+        </w:rPr>
+        <w:t xml:space="preserve"> </w:t>
+      </w:r>
+    </w:p>
+    <w:p>
+      <w:pPr>
+        <w:rPr>
+          <w:rStyle w:val="Collegamentoipertestuale"/>
+          <w:rFonts w:ascii="Aptos Black" w:hAnsi="Aptos Black"/>
+          <w:bCs/>
+          <w:color w:val="000000" w:themeColor="text1"/>
+          <w:sz w:val="32"/>
+          <w:szCs w:val="32"/>
+          <w:u w:val="none"/>
+        </w:rPr>
+      </w:pPr>
+      <w:r>
+        <w:rPr>
+          <w:noProof/>
+        </w:rPr>
+        <w:pict w14:anchorId="2C1C0DC6">
+          <v:shape id="_x0000_s1077" type="#_x0000_t13" style="position:absolute;left:0;text-align:left;margin-left:26.55pt;margin-top:13.4pt;width:69.7pt;height:21.85pt;z-index:251748352;visibility:visible;mso-position-horizontal-relative:text;mso-position-vertical-relative:text;mso-width-relative:margin;v-text-anchor:middle" o:gfxdata="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" adj="15393" fillcolor="white [3201]" strokecolor="#70ad47 [3209]" strokeweight="1pt"/>
+        </w:pict>
+      </w:r>
     </w:p>
     <w:p>
       <w:pPr>

</xml_diff>

<commit_message>
fixed some issues of section 8 (float), half completed the exsercise of section 11 (shadow-gradients-transitions...)
</commit_message>
<xml_diff>
--- a/APPUNTI/00-HTML CSS APPUNTI.docx
+++ b/APPUNTI/00-HTML CSS APPUNTI.docx
@@ -9,8 +9,6 @@
           <w:bCs/>
         </w:rPr>
       </w:pPr>
-      <w:bookmarkStart w:id="0" w:name="_Hlk165027989"/>
-      <w:bookmarkEnd w:id="0"/>
       <w:r>
         <w:rPr>
           <w:b/>
@@ -614,7 +612,7 @@
           <w:u w:val="none"/>
         </w:rPr>
       </w:pPr>
-      <w:bookmarkStart w:id="1" w:name="_Hlk160027664"/>
+      <w:bookmarkStart w:id="0" w:name="_Hlk160027664"/>
     </w:p>
     <w:p>
       <w:pPr>
@@ -737,7 +735,7 @@
         <w:t>HTML CSS E JS</w:t>
       </w:r>
     </w:p>
-    <w:bookmarkEnd w:id="1"/>
+    <w:bookmarkEnd w:id="0"/>
     <w:p>
       <w:pPr>
         <w:pStyle w:val="Paragrafoelenco"/>
@@ -2114,6 +2112,14 @@
         </w:rPr>
         <w:t>, NON sono solo file e cartelle (index.html, main.js</w:t>
       </w:r>
+      <w:r>
+        <w:rPr>
+          <w:rStyle w:val="Collegamentoipertestuale"/>
+          <w:color w:val="auto"/>
+          <w:u w:val="none"/>
+        </w:rPr>
+        <w:t>)</w:t>
+      </w:r>
     </w:p>
     <w:p>
       <w:pPr>
@@ -2246,7 +2252,7 @@
           <w:noProof/>
         </w:rPr>
         <w:drawing>
-          <wp:anchor distT="0" distB="0" distL="114300" distR="114300" simplePos="0" relativeHeight="251659264" behindDoc="0" locked="0" layoutInCell="1" allowOverlap="1" wp14:anchorId="56AFD3E1" wp14:editId="22A66690">
+          <wp:anchor distT="0" distB="0" distL="114300" distR="114300" simplePos="0" relativeHeight="251658240" behindDoc="0" locked="0" layoutInCell="1" allowOverlap="1" wp14:anchorId="56AFD3E1" wp14:editId="3F263E05">
             <wp:simplePos x="0" y="0"/>
             <wp:positionH relativeFrom="column">
               <wp:posOffset>533352</wp:posOffset>
@@ -4089,7 +4095,7 @@
           <w:u w:val="none"/>
         </w:rPr>
       </w:pPr>
-      <w:bookmarkStart w:id="2" w:name="_Hlk160549136"/>
+      <w:bookmarkStart w:id="1" w:name="_Hlk160549136"/>
     </w:p>
     <w:p>
       <w:pPr>
@@ -4136,7 +4142,7 @@
           <w:u w:val="none"/>
         </w:rPr>
       </w:pPr>
-      <w:bookmarkStart w:id="3" w:name="_Hlk160549586"/>
+      <w:bookmarkStart w:id="2" w:name="_Hlk160549586"/>
       <w:r>
         <w:rPr>
           <w:rStyle w:val="Collegamentoipertestuale"/>
@@ -4477,8 +4483,8 @@
         </w:drawing>
       </w:r>
     </w:p>
+    <w:bookmarkEnd w:id="1"/>
     <w:bookmarkEnd w:id="2"/>
-    <w:bookmarkEnd w:id="3"/>
     <w:p>
       <w:pPr>
         <w:tabs>
@@ -4555,8 +4561,8 @@
           <w:u w:val="none"/>
         </w:rPr>
       </w:pPr>
-      <w:bookmarkStart w:id="4" w:name="_Hlk160048915"/>
-      <w:bookmarkStart w:id="5" w:name="_Hlk160032167"/>
+      <w:bookmarkStart w:id="3" w:name="_Hlk160048915"/>
+      <w:bookmarkStart w:id="4" w:name="_Hlk160032167"/>
       <w:r>
         <w:rPr>
           <w:rStyle w:val="Collegamentoipertestuale"/>
@@ -4672,7 +4678,7 @@
         </w:rPr>
         <w:t xml:space="preserve"> , </w:t>
       </w:r>
-      <w:bookmarkEnd w:id="4"/>
+      <w:bookmarkEnd w:id="3"/>
       <w:r>
         <w:rPr>
           <w:rStyle w:val="Collegamentoipertestuale"/>
@@ -4722,7 +4728,7 @@
         <w:t>:</w:t>
       </w:r>
     </w:p>
-    <w:bookmarkEnd w:id="5"/>
+    <w:bookmarkEnd w:id="4"/>
     <w:p>
       <w:pPr>
         <w:tabs>
@@ -7807,7 +7813,18 @@
     </w:p>
     <w:p>
       <w:r>
-        <w:t>Bisogna anche menzionare 2 attributi riguardanti le tabelle:</w:t>
+        <w:t xml:space="preserve">Bisogna anche menzionare 2 </w:t>
+      </w:r>
+      <w:r>
+        <w:rPr>
+          <w:b/>
+          <w:bCs/>
+          <w:highlight w:val="red"/>
+        </w:rPr>
+        <w:t>attributi</w:t>
+      </w:r>
+      <w:r>
+        <w:t xml:space="preserve"> riguardanti le tabelle:</w:t>
       </w:r>
     </w:p>
     <w:p>
@@ -8966,7 +8983,7 @@
           <w:iCs/>
           <w:u w:val="single"/>
         </w:rPr>
-        <w:t>attributo</w:t>
+        <w:t>elemento</w:t>
       </w:r>
       <w:r>
         <w:t xml:space="preserve"> che specifica il modulo &lt;input&gt; a cui appartiene </w:t>
@@ -12758,25 +12775,39 @@
           <w:color w:val="auto"/>
           <w:u w:val="none"/>
         </w:rPr>
-        <w:t xml:space="preserve"> delle { }, un selettore deve capire e dire al browser se selezionare un </w:t>
-      </w:r>
-      <w:r>
-        <w:rPr>
-          <w:rStyle w:val="Collegamentoipertestuale"/>
-          <w:color w:val="auto"/>
-          <w:u w:val="none"/>
-        </w:rPr>
-        <w:t>entità:</w:t>
-      </w:r>
-    </w:p>
-    <w:p>
-      <w:pPr>
-        <w:rPr>
-          <w:rStyle w:val="Collegamentoipertestuale"/>
-          <w:color w:val="auto"/>
-          <w:u w:val="none"/>
-        </w:rPr>
-      </w:pPr>
+        <w:t xml:space="preserve"> delle { }, un selettore deve capire e dire al browser se selezionare </w:t>
+      </w:r>
+      <w:r>
+        <w:rPr>
+          <w:rStyle w:val="Collegamentoipertestuale"/>
+          <w:color w:val="auto"/>
+          <w:u w:val="none"/>
+        </w:rPr>
+        <w:t>delle</w:t>
+      </w:r>
+      <w:r>
+        <w:rPr>
+          <w:rStyle w:val="Collegamentoipertestuale"/>
+          <w:color w:val="auto"/>
+          <w:u w:val="none"/>
+        </w:rPr>
+        <w:t xml:space="preserve"> </w:t>
+      </w:r>
+      <w:r>
+        <w:rPr>
+          <w:rStyle w:val="Collegamentoipertestuale"/>
+          <w:color w:val="auto"/>
+          <w:u w:val="none"/>
+        </w:rPr>
+        <w:t>entità</w:t>
+      </w:r>
+      <w:r>
+        <w:rPr>
+          <w:rStyle w:val="Collegamentoipertestuale"/>
+          <w:color w:val="auto"/>
+        </w:rPr>
+        <w:t xml:space="preserve"> </w:t>
+      </w:r>
       <w:r>
         <w:rPr>
           <w:rStyle w:val="Collegamentoipertestuale"/>
@@ -19782,7 +19813,7 @@
         </w:rPr>
         <w:t xml:space="preserve"> </w:t>
       </w:r>
-      <w:bookmarkStart w:id="6" w:name="_Hlk165215173"/>
+      <w:bookmarkStart w:id="5" w:name="_Hlk165215173"/>
       <w:r>
         <w:rPr>
           <w:rStyle w:val="Collegamentoipertestuale"/>
@@ -19823,78 +19854,78 @@
         </w:rPr>
         <w:t xml:space="preserve"> selector</w:t>
       </w:r>
+      <w:bookmarkEnd w:id="5"/>
+      <w:r>
+        <w:rPr>
+          <w:rStyle w:val="Collegamentoipertestuale"/>
+          <w:b/>
+          <w:bCs/>
+          <w:color w:val="auto"/>
+          <w:highlight w:val="blue"/>
+        </w:rPr>
+        <w:t xml:space="preserve"> (</w:t>
+      </w:r>
+      <w:r>
+        <w:rPr>
+          <w:rStyle w:val="Collegamentoipertestuale"/>
+          <w:color w:val="auto"/>
+          <w:highlight w:val="blue"/>
+        </w:rPr>
+        <w:t>~</w:t>
+      </w:r>
+      <w:r>
+        <w:rPr>
+          <w:rStyle w:val="Collegamentoipertestuale"/>
+          <w:b/>
+          <w:bCs/>
+          <w:color w:val="auto"/>
+          <w:highlight w:val="blue"/>
+        </w:rPr>
+        <w:t>)</w:t>
+      </w:r>
+      <w:r>
+        <w:rPr>
+          <w:rStyle w:val="Collegamentoipertestuale"/>
+          <w:color w:val="auto"/>
+          <w:u w:val="none"/>
+        </w:rPr>
+        <w:t xml:space="preserve"> </w:t>
+      </w:r>
+      <w:r>
+        <w:rPr>
+          <w:rStyle w:val="Collegamentoipertestuale"/>
+          <w:color w:val="auto"/>
+          <w:u w:val="none"/>
+        </w:rPr>
+        <w:sym w:font="Wingdings" w:char="F0E0"/>
+      </w:r>
+      <w:r>
+        <w:rPr>
+          <w:rStyle w:val="Collegamentoipertestuale"/>
+          <w:color w:val="auto"/>
+          <w:u w:val="none"/>
+        </w:rPr>
+        <w:t xml:space="preserve"> </w:t>
+      </w:r>
+      <w:r>
+        <w:rPr>
+          <w:rStyle w:val="Collegamentoipertestuale"/>
+          <w:color w:val="auto"/>
+          <w:u w:val="none"/>
+        </w:rPr>
+        <w:t xml:space="preserve">Seleziona un </w:t>
+      </w:r>
+      <w:bookmarkStart w:id="6" w:name="_Hlk165215130"/>
+      <w:r>
+        <w:rPr>
+          <w:rStyle w:val="Collegamentoipertestuale"/>
+          <w:b/>
+          <w:bCs/>
+          <w:color w:val="auto"/>
+        </w:rPr>
+        <w:t>elemento che segue un punto qualsiasi dopo l'elemento precedente</w:t>
+      </w:r>
       <w:bookmarkEnd w:id="6"/>
-      <w:r>
-        <w:rPr>
-          <w:rStyle w:val="Collegamentoipertestuale"/>
-          <w:b/>
-          <w:bCs/>
-          <w:color w:val="auto"/>
-          <w:highlight w:val="blue"/>
-        </w:rPr>
-        <w:t xml:space="preserve"> (</w:t>
-      </w:r>
-      <w:r>
-        <w:rPr>
-          <w:rStyle w:val="Collegamentoipertestuale"/>
-          <w:color w:val="auto"/>
-          <w:highlight w:val="blue"/>
-        </w:rPr>
-        <w:t>~</w:t>
-      </w:r>
-      <w:r>
-        <w:rPr>
-          <w:rStyle w:val="Collegamentoipertestuale"/>
-          <w:b/>
-          <w:bCs/>
-          <w:color w:val="auto"/>
-          <w:highlight w:val="blue"/>
-        </w:rPr>
-        <w:t>)</w:t>
-      </w:r>
-      <w:r>
-        <w:rPr>
-          <w:rStyle w:val="Collegamentoipertestuale"/>
-          <w:color w:val="auto"/>
-          <w:u w:val="none"/>
-        </w:rPr>
-        <w:t xml:space="preserve"> </w:t>
-      </w:r>
-      <w:r>
-        <w:rPr>
-          <w:rStyle w:val="Collegamentoipertestuale"/>
-          <w:color w:val="auto"/>
-          <w:u w:val="none"/>
-        </w:rPr>
-        <w:sym w:font="Wingdings" w:char="F0E0"/>
-      </w:r>
-      <w:r>
-        <w:rPr>
-          <w:rStyle w:val="Collegamentoipertestuale"/>
-          <w:color w:val="auto"/>
-          <w:u w:val="none"/>
-        </w:rPr>
-        <w:t xml:space="preserve"> </w:t>
-      </w:r>
-      <w:r>
-        <w:rPr>
-          <w:rStyle w:val="Collegamentoipertestuale"/>
-          <w:color w:val="auto"/>
-          <w:u w:val="none"/>
-        </w:rPr>
-        <w:t xml:space="preserve">Seleziona un </w:t>
-      </w:r>
-      <w:bookmarkStart w:id="7" w:name="_Hlk165215130"/>
-      <w:r>
-        <w:rPr>
-          <w:rStyle w:val="Collegamentoipertestuale"/>
-          <w:b/>
-          <w:bCs/>
-          <w:color w:val="auto"/>
-        </w:rPr>
-        <w:t>elemento che segue un punto qualsiasi dopo l'elemento precedente</w:t>
-      </w:r>
-      <w:bookmarkEnd w:id="7"/>
       <w:r>
         <w:rPr>
           <w:rStyle w:val="Collegamentoipertestuale"/>
@@ -27898,7 +27929,7 @@
         </w:rPr>
         <w:t xml:space="preserve"> </w:t>
       </w:r>
-      <w:bookmarkStart w:id="8" w:name="_Hlk165719796"/>
+      <w:bookmarkStart w:id="7" w:name="_Hlk165719796"/>
       <w:r>
         <w:rPr>
           <w:rStyle w:val="Collegamentoipertestuale"/>
@@ -27916,7 +27947,7 @@
         </w:rPr>
         <w:t>che non ha figli</w:t>
       </w:r>
-      <w:bookmarkEnd w:id="8"/>
+      <w:bookmarkEnd w:id="7"/>
       <w:r>
         <w:rPr>
           <w:rStyle w:val="Collegamentoipertestuale"/>
@@ -28902,7 +28933,7 @@
         </w:rPr>
         <w:tab/>
       </w:r>
-      <w:bookmarkStart w:id="9" w:name="_Hlk165674004"/>
+      <w:bookmarkStart w:id="8" w:name="_Hlk165674004"/>
       <w:r>
         <w:rPr>
           <w:rStyle w:val="Collegamentoipertestuale"/>
@@ -28990,7 +29021,7 @@
         <w:t>elementi di pari livello.</w:t>
       </w:r>
     </w:p>
-    <w:bookmarkEnd w:id="9"/>
+    <w:bookmarkEnd w:id="8"/>
     <w:p>
       <w:pPr>
         <w:ind w:left="708"/>
@@ -29809,7 +29840,7 @@
         </w:rPr>
         <w:t xml:space="preserve">gli elementi </w:t>
       </w:r>
-      <w:bookmarkStart w:id="10" w:name="_Hlk165719458"/>
+      <w:bookmarkStart w:id="9" w:name="_Hlk165719458"/>
       <w:r>
         <w:rPr>
           <w:rStyle w:val="Collegamentoipertestuale"/>
@@ -29835,7 +29866,7 @@
         </w:rPr>
         <w:t xml:space="preserve"> all'interno del loro genitore</w:t>
       </w:r>
-      <w:bookmarkEnd w:id="10"/>
+      <w:bookmarkEnd w:id="9"/>
       <w:r>
         <w:rPr>
           <w:rStyle w:val="Collegamentoipertestuale"/>
@@ -32241,19 +32272,7 @@
           <w:rPr>
             <w:rStyle w:val="Collegamentoipertestuale"/>
           </w:rPr>
-          <w:t>CLICCA Q</w:t>
-        </w:r>
-        <w:r>
-          <w:rPr>
-            <w:rStyle w:val="Collegamentoipertestuale"/>
-          </w:rPr>
-          <w:t>U</w:t>
-        </w:r>
-        <w:r>
-          <w:rPr>
-            <w:rStyle w:val="Collegamentoipertestuale"/>
-          </w:rPr>
-          <w:t>I</w:t>
+          <w:t>CLICCA QUI</w:t>
         </w:r>
       </w:hyperlink>
     </w:p>
@@ -33689,29 +33708,7 @@
             <w:szCs w:val="32"/>
             <w:lang w:val="en-US"/>
           </w:rPr>
-          <w:t>he</w:t>
-        </w:r>
-        <w:r>
-          <w:rPr>
-            <w:rStyle w:val="Collegamentoipertestuale"/>
-            <w:rFonts w:ascii="Aptos Black" w:hAnsi="Aptos Black"/>
-            <w:bCs/>
-            <w:sz w:val="32"/>
-            <w:szCs w:val="32"/>
-            <w:lang w:val="en-US"/>
-          </w:rPr>
-          <w:t>r</w:t>
-        </w:r>
-        <w:r>
-          <w:rPr>
-            <w:rStyle w:val="Collegamentoipertestuale"/>
-            <w:rFonts w:ascii="Aptos Black" w:hAnsi="Aptos Black"/>
-            <w:bCs/>
-            <w:sz w:val="32"/>
-            <w:szCs w:val="32"/>
-            <w:lang w:val="en-US"/>
-          </w:rPr>
-          <w:t>e</w:t>
+          <w:t>here</w:t>
         </w:r>
       </w:hyperlink>
     </w:p>
@@ -34474,18 +34471,121 @@
           <w:color w:val="auto"/>
           <w:u w:val="none"/>
         </w:rPr>
-        <w:t>Da applicare sempre all’interno del nostro codice:</w:t>
-      </w:r>
-    </w:p>
-    <w:p>
-      <w:pPr>
-        <w:rPr>
-          <w:rStyle w:val="Collegamentoipertestuale"/>
-          <w:rFonts w:ascii="Aptos Black" w:hAnsi="Aptos Black"/>
-          <w:bCs/>
-          <w:color w:val="000000" w:themeColor="text1"/>
-          <w:sz w:val="32"/>
-          <w:szCs w:val="32"/>
+        <w:t xml:space="preserve">determina </w:t>
+      </w:r>
+      <w:r>
+        <w:rPr>
+          <w:rStyle w:val="Collegamentoipertestuale"/>
+          <w:b/>
+          <w:bCs/>
+          <w:color w:val="auto"/>
+        </w:rPr>
+        <w:t xml:space="preserve">COME VENGONO </w:t>
+      </w:r>
+      <w:r>
+        <w:rPr>
+          <w:rStyle w:val="Collegamentoipertestuale"/>
+          <w:b/>
+          <w:bCs/>
+          <w:color w:val="auto"/>
+          <w:highlight w:val="blue"/>
+        </w:rPr>
+        <w:t>CALCOLATE LE DIMENSIONI DELL’ELEMENTO</w:t>
+      </w:r>
+      <w:r>
+        <w:rPr>
+          <w:rStyle w:val="Collegamentoipertestuale"/>
+          <w:color w:val="auto"/>
+          <w:u w:val="none"/>
+        </w:rPr>
+        <w:t xml:space="preserve">, inclusi </w:t>
+      </w:r>
+      <w:r>
+        <w:rPr>
+          <w:rStyle w:val="Collegamentoipertestuale"/>
+          <w:color w:val="70AD47" w:themeColor="accent6"/>
+          <w:u w:val="none"/>
+        </w:rPr>
+        <w:t>padding</w:t>
+      </w:r>
+      <w:r>
+        <w:rPr>
+          <w:rStyle w:val="Collegamentoipertestuale"/>
+          <w:color w:val="auto"/>
+          <w:u w:val="none"/>
+        </w:rPr>
+        <w:t xml:space="preserve"> e </w:t>
+      </w:r>
+      <w:r>
+        <w:rPr>
+          <w:rStyle w:val="Collegamentoipertestuale"/>
+          <w:color w:val="ED7D31" w:themeColor="accent2"/>
+          <w:u w:val="none"/>
+        </w:rPr>
+        <w:t>bordi</w:t>
+      </w:r>
+      <w:r>
+        <w:rPr>
+          <w:rStyle w:val="Collegamentoipertestuale"/>
+          <w:color w:val="auto"/>
+          <w:u w:val="none"/>
+        </w:rPr>
+        <w:t xml:space="preserve">. </w:t>
+      </w:r>
+    </w:p>
+    <w:p>
+      <w:pPr>
+        <w:rPr>
+          <w:rStyle w:val="Collegamentoipertestuale"/>
+          <w:color w:val="auto"/>
+          <w:u w:val="none"/>
+        </w:rPr>
+      </w:pPr>
+      <w:r>
+        <w:rPr>
+          <w:rStyle w:val="Collegamentoipertestuale"/>
+          <w:color w:val="auto"/>
+          <w:u w:val="none"/>
+        </w:rPr>
+        <w:t xml:space="preserve">Quando utilizzi box-sizing: border-box;, stai dicendo al browser di </w:t>
+      </w:r>
+      <w:r>
+        <w:rPr>
+          <w:rStyle w:val="Collegamentoipertestuale"/>
+          <w:b/>
+          <w:bCs/>
+          <w:i/>
+          <w:iCs/>
+          <w:color w:val="auto"/>
+          <w:sz w:val="24"/>
+          <w:szCs w:val="24"/>
+        </w:rPr>
+        <w:t>includere</w:t>
+      </w:r>
+      <w:r>
+        <w:rPr>
+          <w:rStyle w:val="Collegamentoipertestuale"/>
+          <w:color w:val="auto"/>
+          <w:sz w:val="24"/>
+          <w:szCs w:val="24"/>
+          <w:u w:val="none"/>
+        </w:rPr>
+        <w:t xml:space="preserve"> </w:t>
+      </w:r>
+      <w:r>
+        <w:rPr>
+          <w:rStyle w:val="Collegamentoipertestuale"/>
+          <w:color w:val="auto"/>
+          <w:u w:val="none"/>
+        </w:rPr>
+        <w:t>il padding e i bordi all'interno delle dimensioni complessive dell'elemento(larghezza e altezza).</w:t>
+      </w:r>
+    </w:p>
+    <w:p>
+      <w:pPr>
+        <w:rPr>
+          <w:rStyle w:val="Collegamentoipertestuale"/>
+          <w:color w:val="auto"/>
           <w:u w:val="none"/>
         </w:rPr>
       </w:pPr>
@@ -34501,10 +34601,26 @@
           <w:u w:val="none"/>
         </w:rPr>
         <w:drawing>
-          <wp:inline distT="0" distB="0" distL="0" distR="0" wp14:anchorId="4A8C9583" wp14:editId="0E5096AA">
-            <wp:extent cx="3400900" cy="752580"/>
-            <wp:effectExtent l="0" t="0" r="9525" b="9525"/>
-            <wp:docPr id="545371459" name="Immagine 545371459"/>
+          <wp:anchor distT="0" distB="0" distL="114300" distR="114300" simplePos="0" relativeHeight="251660800" behindDoc="1" locked="0" layoutInCell="1" allowOverlap="1" wp14:anchorId="56F2D33E" wp14:editId="195B200D">
+            <wp:simplePos x="0" y="0"/>
+            <wp:positionH relativeFrom="column">
+              <wp:posOffset>635</wp:posOffset>
+            </wp:positionH>
+            <wp:positionV relativeFrom="paragraph">
+              <wp:posOffset>8255</wp:posOffset>
+            </wp:positionV>
+            <wp:extent cx="4792345" cy="1529715"/>
+            <wp:effectExtent l="0" t="0" r="0" b="0"/>
+            <wp:wrapTight wrapText="bothSides">
+              <wp:wrapPolygon edited="0">
+                <wp:start x="0" y="0"/>
+                <wp:lineTo x="0" y="21250"/>
+                <wp:lineTo x="21551" y="21250"/>
+                <wp:lineTo x="21551" y="0"/>
+                <wp:lineTo x="0" y="0"/>
+              </wp:wrapPolygon>
+            </wp:wrapTight>
+            <wp:docPr id="351734437" name="Immagine 1" descr="Immagine che contiene testo, schermata, Carattere, algebra&#10;&#10;Descrizione generata automaticamente"/>
             <wp:cNvGraphicFramePr>
               <a:graphicFrameLocks xmlns:a="http://schemas.openxmlformats.org/drawingml/2006/main" noChangeAspect="1"/>
             </wp:cNvGraphicFramePr>
@@ -34512,11 +34628,150 @@
               <a:graphicData uri="http://schemas.openxmlformats.org/drawingml/2006/picture">
                 <pic:pic xmlns:pic="http://schemas.openxmlformats.org/drawingml/2006/picture">
                   <pic:nvPicPr>
-                    <pic:cNvPr id="1" name=""/>
+                    <pic:cNvPr id="351734437" name="Immagine 1" descr="Immagine che contiene testo, schermata, Carattere, algebra&#10;&#10;Descrizione generata automaticamente"/>
                     <pic:cNvPicPr/>
                   </pic:nvPicPr>
                   <pic:blipFill>
-                    <a:blip r:embed="rId199"/>
+                    <a:blip r:embed="rId199">
+                      <a:extLst>
+                        <a:ext uri="{28A0092B-C50C-407E-A947-70E740481C1C}">
+                          <a14:useLocalDpi xmlns:a14="http://schemas.microsoft.com/office/drawing/2010/main" val="0"/>
+                        </a:ext>
+                      </a:extLst>
+                    </a:blip>
+                    <a:stretch>
+                      <a:fillRect/>
+                    </a:stretch>
+                  </pic:blipFill>
+                  <pic:spPr>
+                    <a:xfrm>
+                      <a:off x="0" y="0"/>
+                      <a:ext cx="4792345" cy="1529715"/>
+                    </a:xfrm>
+                    <a:prstGeom prst="rect">
+                      <a:avLst/>
+                    </a:prstGeom>
+                  </pic:spPr>
+                </pic:pic>
+              </a:graphicData>
+            </a:graphic>
+            <wp14:sizeRelH relativeFrom="margin">
+              <wp14:pctWidth>0</wp14:pctWidth>
+            </wp14:sizeRelH>
+            <wp14:sizeRelV relativeFrom="margin">
+              <wp14:pctHeight>0</wp14:pctHeight>
+            </wp14:sizeRelV>
+          </wp:anchor>
+        </w:drawing>
+      </w:r>
+    </w:p>
+    <w:p>
+      <w:pPr>
+        <w:rPr>
+          <w:rStyle w:val="Collegamentoipertestuale"/>
+          <w:color w:val="auto"/>
+          <w:u w:val="none"/>
+        </w:rPr>
+      </w:pPr>
+    </w:p>
+    <w:p>
+      <w:pPr>
+        <w:rPr>
+          <w:rStyle w:val="Collegamentoipertestuale"/>
+          <w:color w:val="auto"/>
+          <w:u w:val="none"/>
+        </w:rPr>
+      </w:pPr>
+    </w:p>
+    <w:p>
+      <w:pPr>
+        <w:rPr>
+          <w:rStyle w:val="Collegamentoipertestuale"/>
+          <w:color w:val="auto"/>
+          <w:u w:val="none"/>
+        </w:rPr>
+      </w:pPr>
+    </w:p>
+    <w:p>
+      <w:pPr>
+        <w:rPr>
+          <w:rStyle w:val="Collegamentoipertestuale"/>
+          <w:color w:val="auto"/>
+          <w:u w:val="none"/>
+        </w:rPr>
+      </w:pPr>
+    </w:p>
+    <w:p>
+      <w:pPr>
+        <w:rPr>
+          <w:rStyle w:val="Collegamentoipertestuale"/>
+          <w:color w:val="auto"/>
+          <w:u w:val="none"/>
+        </w:rPr>
+      </w:pPr>
+    </w:p>
+    <w:p>
+      <w:pPr>
+        <w:rPr>
+          <w:rStyle w:val="Collegamentoipertestuale"/>
+          <w:color w:val="auto"/>
+          <w:u w:val="none"/>
+        </w:rPr>
+      </w:pPr>
+    </w:p>
+    <w:p>
+      <w:pPr>
+        <w:rPr>
+          <w:rStyle w:val="Collegamentoipertestuale"/>
+          <w:color w:val="auto"/>
+          <w:u w:val="none"/>
+        </w:rPr>
+      </w:pPr>
+      <w:r>
+        <w:rPr>
+          <w:rStyle w:val="Collegamentoipertestuale"/>
+          <w:color w:val="auto"/>
+          <w:u w:val="none"/>
+        </w:rPr>
+        <w:t>Ecco come applicarlo al nostro document:</w:t>
+      </w:r>
+    </w:p>
+    <w:p>
+      <w:pPr>
+        <w:rPr>
+          <w:rStyle w:val="Collegamentoipertestuale"/>
+          <w:rFonts w:ascii="Aptos Black" w:hAnsi="Aptos Black"/>
+          <w:bCs/>
+          <w:color w:val="000000" w:themeColor="text1"/>
+          <w:sz w:val="32"/>
+          <w:szCs w:val="32"/>
+          <w:u w:val="none"/>
+        </w:rPr>
+      </w:pPr>
+      <w:r>
+        <w:rPr>
+          <w:rStyle w:val="Collegamentoipertestuale"/>
+          <w:noProof/>
+          <w:color w:val="auto"/>
+          <w:u w:val="none"/>
+        </w:rPr>
+        <w:drawing>
+          <wp:inline distT="0" distB="0" distL="0" distR="0" wp14:anchorId="677BB42A" wp14:editId="063AE331">
+            <wp:extent cx="3400900" cy="752580"/>
+            <wp:effectExtent l="0" t="0" r="9525" b="9525"/>
+            <wp:docPr id="545371459" name="Immagine 545371459" descr="Immagine che contiene testo, Carattere, schermata, linea&#10;&#10;Descrizione generata automaticamente"/>
+            <wp:cNvGraphicFramePr>
+              <a:graphicFrameLocks xmlns:a="http://schemas.openxmlformats.org/drawingml/2006/main" noChangeAspect="1"/>
+            </wp:cNvGraphicFramePr>
+            <a:graphic xmlns:a="http://schemas.openxmlformats.org/drawingml/2006/main">
+              <a:graphicData uri="http://schemas.openxmlformats.org/drawingml/2006/picture">
+                <pic:pic xmlns:pic="http://schemas.openxmlformats.org/drawingml/2006/picture">
+                  <pic:nvPicPr>
+                    <pic:cNvPr id="545371459" name="Immagine 545371459" descr="Immagine che contiene testo, Carattere, schermata, linea&#10;&#10;Descrizione generata automaticamente"/>
+                    <pic:cNvPicPr/>
+                  </pic:nvPicPr>
+                  <pic:blipFill>
+                    <a:blip r:embed="rId200"/>
                     <a:stretch>
                       <a:fillRect/>
                     </a:stretch>
@@ -34641,7 +34896,7 @@
           <w:lang w:val="en-US"/>
         </w:rPr>
       </w:pPr>
-      <w:hyperlink r:id="rId200" w:history="1">
+      <w:hyperlink r:id="rId201" w:history="1">
         <w:r>
           <w:rPr>
             <w:rStyle w:val="Collegamentoipertestuale"/>
@@ -34756,105 +35011,6 @@
           <w:bottom w:val="single" w:sz="6" w:space="1" w:color="auto"/>
         </w:pBdr>
         <w:rPr>
-          <w:rStyle w:val="Collegamentoipertestuale"/>
-          <w:lang w:val="en-US"/>
-        </w:rPr>
-      </w:pPr>
-    </w:p>
-    <w:p>
-      <w:pPr>
-        <w:pBdr>
-          <w:bottom w:val="single" w:sz="6" w:space="1" w:color="auto"/>
-        </w:pBdr>
-        <w:rPr>
-          <w:rStyle w:val="Collegamentoipertestuale"/>
-          <w:lang w:val="en-US"/>
-        </w:rPr>
-      </w:pPr>
-    </w:p>
-    <w:p>
-      <w:pPr>
-        <w:pBdr>
-          <w:bottom w:val="single" w:sz="6" w:space="1" w:color="auto"/>
-        </w:pBdr>
-        <w:rPr>
-          <w:rStyle w:val="Collegamentoipertestuale"/>
-          <w:lang w:val="en-US"/>
-        </w:rPr>
-      </w:pPr>
-    </w:p>
-    <w:p>
-      <w:pPr>
-        <w:pBdr>
-          <w:bottom w:val="single" w:sz="6" w:space="1" w:color="auto"/>
-        </w:pBdr>
-        <w:rPr>
-          <w:rStyle w:val="Collegamentoipertestuale"/>
-          <w:lang w:val="en-US"/>
-        </w:rPr>
-      </w:pPr>
-    </w:p>
-    <w:p>
-      <w:pPr>
-        <w:pBdr>
-          <w:bottom w:val="single" w:sz="6" w:space="1" w:color="auto"/>
-        </w:pBdr>
-        <w:rPr>
-          <w:rStyle w:val="Collegamentoipertestuale"/>
-          <w:lang w:val="en-US"/>
-        </w:rPr>
-      </w:pPr>
-    </w:p>
-    <w:p>
-      <w:pPr>
-        <w:pBdr>
-          <w:bottom w:val="single" w:sz="6" w:space="1" w:color="auto"/>
-        </w:pBdr>
-        <w:rPr>
-          <w:rStyle w:val="Collegamentoipertestuale"/>
-          <w:lang w:val="en-US"/>
-        </w:rPr>
-      </w:pPr>
-    </w:p>
-    <w:p>
-      <w:pPr>
-        <w:pBdr>
-          <w:bottom w:val="single" w:sz="6" w:space="1" w:color="auto"/>
-        </w:pBdr>
-        <w:rPr>
-          <w:rStyle w:val="Collegamentoipertestuale"/>
-          <w:lang w:val="en-US"/>
-        </w:rPr>
-      </w:pPr>
-    </w:p>
-    <w:p>
-      <w:pPr>
-        <w:pBdr>
-          <w:bottom w:val="single" w:sz="6" w:space="1" w:color="auto"/>
-        </w:pBdr>
-        <w:rPr>
-          <w:rStyle w:val="Collegamentoipertestuale"/>
-          <w:lang w:val="en-US"/>
-        </w:rPr>
-      </w:pPr>
-    </w:p>
-    <w:p>
-      <w:pPr>
-        <w:pBdr>
-          <w:bottom w:val="single" w:sz="6" w:space="1" w:color="auto"/>
-        </w:pBdr>
-        <w:rPr>
-          <w:rStyle w:val="Collegamentoipertestuale"/>
-          <w:lang w:val="en-US"/>
-        </w:rPr>
-      </w:pPr>
-    </w:p>
-    <w:p>
-      <w:pPr>
-        <w:pBdr>
-          <w:bottom w:val="single" w:sz="6" w:space="1" w:color="auto"/>
-        </w:pBdr>
-        <w:rPr>
           <w:lang w:val="en-US"/>
         </w:rPr>
       </w:pPr>
@@ -34909,7 +35065,7 @@
         </w:rPr>
         <w:t xml:space="preserve"> </w:t>
       </w:r>
-      <w:hyperlink r:id="rId201" w:history="1">
+      <w:hyperlink r:id="rId202" w:history="1">
         <w:r>
           <w:rPr>
             <w:rStyle w:val="Collegamentoipertestuale"/>
@@ -35001,7 +35157,7 @@
         </w:rPr>
         <w:t xml:space="preserve"> </w:t>
       </w:r>
-      <w:hyperlink r:id="rId202" w:history="1">
+      <w:hyperlink r:id="rId203" w:history="1">
         <w:r>
           <w:rPr>
             <w:rStyle w:val="Collegamentoipertestuale"/>
@@ -35142,7 +35298,7 @@
                     <pic:cNvPicPr/>
                   </pic:nvPicPr>
                   <pic:blipFill>
-                    <a:blip r:embed="rId203">
+                    <a:blip r:embed="rId204">
                       <a:extLst>
                         <a:ext uri="{28A0092B-C50C-407E-A947-70E740481C1C}">
                           <a14:useLocalDpi xmlns:a14="http://schemas.microsoft.com/office/drawing/2010/main" val="0"/>
@@ -35207,7 +35363,7 @@
                     <pic:cNvPicPr/>
                   </pic:nvPicPr>
                   <pic:blipFill>
-                    <a:blip r:embed="rId204">
+                    <a:blip r:embed="rId205">
                       <a:extLst>
                         <a:ext uri="{28A0092B-C50C-407E-A947-70E740481C1C}">
                           <a14:useLocalDpi xmlns:a14="http://schemas.microsoft.com/office/drawing/2010/main" val="0"/>
@@ -35418,7 +35574,7 @@
                     <pic:cNvPicPr/>
                   </pic:nvPicPr>
                   <pic:blipFill>
-                    <a:blip r:embed="rId205"/>
+                    <a:blip r:embed="rId206"/>
                     <a:stretch>
                       <a:fillRect/>
                     </a:stretch>
@@ -35553,221 +35709,6 @@
             <wp:extent cx="4591691" cy="914528"/>
             <wp:effectExtent l="0" t="0" r="0" b="0"/>
             <wp:docPr id="545371483" name="Immagine 545371483"/>
-            <wp:cNvGraphicFramePr>
-              <a:graphicFrameLocks xmlns:a="http://schemas.openxmlformats.org/drawingml/2006/main" noChangeAspect="1"/>
-            </wp:cNvGraphicFramePr>
-            <a:graphic xmlns:a="http://schemas.openxmlformats.org/drawingml/2006/main">
-              <a:graphicData uri="http://schemas.openxmlformats.org/drawingml/2006/picture">
-                <pic:pic xmlns:pic="http://schemas.openxmlformats.org/drawingml/2006/picture">
-                  <pic:nvPicPr>
-                    <pic:cNvPr id="1" name=""/>
-                    <pic:cNvPicPr/>
-                  </pic:nvPicPr>
-                  <pic:blipFill>
-                    <a:blip r:embed="rId206"/>
-                    <a:stretch>
-                      <a:fillRect/>
-                    </a:stretch>
-                  </pic:blipFill>
-                  <pic:spPr>
-                    <a:xfrm>
-                      <a:off x="0" y="0"/>
-                      <a:ext cx="4591691" cy="914528"/>
-                    </a:xfrm>
-                    <a:prstGeom prst="rect">
-                      <a:avLst/>
-                    </a:prstGeom>
-                  </pic:spPr>
-                </pic:pic>
-              </a:graphicData>
-            </a:graphic>
-          </wp:inline>
-        </w:drawing>
-      </w:r>
-    </w:p>
-    <w:p>
-      <w:pPr>
-        <w:rPr>
-          <w:rStyle w:val="Collegamentoipertestuale"/>
-          <w:color w:val="auto"/>
-          <w:u w:val="none"/>
-        </w:rPr>
-      </w:pPr>
-      <w:r>
-        <w:rPr>
-          <w:rStyle w:val="Collegamentoipertestuale"/>
-          <w:color w:val="auto"/>
-          <w:u w:val="none"/>
-        </w:rPr>
-        <w:lastRenderedPageBreak/>
-        <w:t>-</w:t>
-      </w:r>
-      <w:r>
-        <w:rPr>
-          <w:rStyle w:val="Collegamentoipertestuale"/>
-          <w:b/>
-          <w:bCs/>
-          <w:color w:val="auto"/>
-          <w:highlight w:val="blue"/>
-          <w:u w:val="none"/>
-        </w:rPr>
-        <w:t>display: INLINE-BLOCK</w:t>
-      </w:r>
-      <w:r>
-        <w:rPr>
-          <w:rStyle w:val="Collegamentoipertestuale"/>
-          <w:color w:val="auto"/>
-          <w:u w:val="none"/>
-        </w:rPr>
-        <w:t xml:space="preserve"> </w:t>
-      </w:r>
-      <w:r>
-        <w:rPr>
-          <w:rStyle w:val="Collegamentoipertestuale"/>
-          <w:color w:val="auto"/>
-          <w:u w:val="none"/>
-        </w:rPr>
-        <w:sym w:font="Wingdings" w:char="F0E0"/>
-      </w:r>
-      <w:r>
-        <w:rPr>
-          <w:rStyle w:val="Collegamentoipertestuale"/>
-          <w:color w:val="auto"/>
-          <w:u w:val="none"/>
-        </w:rPr>
-        <w:t xml:space="preserve"> c</w:t>
-      </w:r>
-      <w:r>
-        <w:rPr>
-          <w:rStyle w:val="Collegamentoipertestuale"/>
-          <w:color w:val="auto"/>
-          <w:u w:val="none"/>
-        </w:rPr>
-        <w:t>ombina</w:t>
-      </w:r>
-      <w:r>
-        <w:rPr>
-          <w:rStyle w:val="Collegamentoipertestuale"/>
-          <w:color w:val="auto"/>
-          <w:u w:val="none"/>
-        </w:rPr>
-        <w:t xml:space="preserve"> </w:t>
-      </w:r>
-      <w:r>
-        <w:rPr>
-          <w:rStyle w:val="Collegamentoipertestuale"/>
-          <w:b/>
-          <w:bCs/>
-          <w:color w:val="auto"/>
-        </w:rPr>
-        <w:t xml:space="preserve">caratteristiche degli elementi </w:t>
-      </w:r>
-      <w:r>
-        <w:rPr>
-          <w:rStyle w:val="Collegamentoipertestuale"/>
-          <w:b/>
-          <w:bCs/>
-          <w:color w:val="auto"/>
-        </w:rPr>
-        <w:t>BLOCK</w:t>
-      </w:r>
-      <w:r>
-        <w:rPr>
-          <w:rStyle w:val="Collegamentoipertestuale"/>
-          <w:b/>
-          <w:bCs/>
-          <w:color w:val="auto"/>
-        </w:rPr>
-        <w:t xml:space="preserve"> e </w:t>
-      </w:r>
-      <w:r>
-        <w:rPr>
-          <w:rStyle w:val="Collegamentoipertestuale"/>
-          <w:b/>
-          <w:bCs/>
-          <w:color w:val="auto"/>
-        </w:rPr>
-        <w:t>INLINE</w:t>
-      </w:r>
-      <w:r>
-        <w:rPr>
-          <w:rStyle w:val="Collegamentoipertestuale"/>
-          <w:color w:val="auto"/>
-          <w:u w:val="none"/>
-        </w:rPr>
-        <w:t xml:space="preserve">, l’elemento non causa un'interruzione di riga, ma </w:t>
-      </w:r>
-      <w:r>
-        <w:rPr>
-          <w:rStyle w:val="Collegamentoipertestuale"/>
-          <w:color w:val="auto"/>
-        </w:rPr>
-        <w:t>può avere una larghezza e un'altezza impostate come un elemento di blocco</w:t>
-      </w:r>
-      <w:r>
-        <w:rPr>
-          <w:rStyle w:val="Collegamentoipertestuale"/>
-          <w:color w:val="auto"/>
-          <w:u w:val="none"/>
-        </w:rPr>
-        <w:t>.</w:t>
-      </w:r>
-    </w:p>
-    <w:p>
-      <w:pPr>
-        <w:rPr>
-          <w:rStyle w:val="Collegamentoipertestuale"/>
-          <w:b/>
-          <w:bCs/>
-          <w:color w:val="auto"/>
-          <w:u w:val="none"/>
-        </w:rPr>
-      </w:pPr>
-      <w:r>
-        <w:rPr>
-          <w:rStyle w:val="Collegamentoipertestuale"/>
-          <w:b/>
-          <w:bCs/>
-          <w:color w:val="auto"/>
-          <w:u w:val="none"/>
-        </w:rPr>
-        <w:t>è utile quando si desidera combinare la disposizione in linea con la capacità di impostare dimensioni specifiche</w:t>
-      </w:r>
-      <w:r>
-        <w:rPr>
-          <w:rStyle w:val="Collegamentoipertestuale"/>
-          <w:b/>
-          <w:bCs/>
-          <w:color w:val="auto"/>
-          <w:u w:val="none"/>
-        </w:rPr>
-        <w:t>:</w:t>
-      </w:r>
-    </w:p>
-    <w:p>
-      <w:pPr>
-        <w:rPr>
-          <w:rStyle w:val="Collegamentoipertestuale"/>
-          <w:b/>
-          <w:bCs/>
-          <w:color w:val="auto"/>
-          <w:u w:val="none"/>
-        </w:rPr>
-      </w:pPr>
-      <w:r>
-        <w:rPr>
-          <w:rStyle w:val="Collegamentoipertestuale"/>
-          <w:b/>
-          <w:bCs/>
-          <w:noProof/>
-          <w:color w:val="auto"/>
-          <w:u w:val="none"/>
-        </w:rPr>
-        <w:drawing>
-          <wp:inline distT="0" distB="0" distL="0" distR="0" wp14:anchorId="041B8525" wp14:editId="13F26258">
-            <wp:extent cx="3793821" cy="2019631"/>
-            <wp:effectExtent l="0" t="0" r="0" b="0"/>
-            <wp:docPr id="545371490" name="Immagine 545371490"/>
             <wp:cNvGraphicFramePr>
               <a:graphicFrameLocks xmlns:a="http://schemas.openxmlformats.org/drawingml/2006/main" noChangeAspect="1"/>
             </wp:cNvGraphicFramePr>
@@ -35787,7 +35728,7 @@
                   <pic:spPr>
                     <a:xfrm>
                       <a:off x="0" y="0"/>
-                      <a:ext cx="3799258" cy="2022525"/>
+                      <a:ext cx="4591691" cy="914528"/>
                     </a:xfrm>
                     <a:prstGeom prst="rect">
                       <a:avLst/>
@@ -35805,23 +35746,16 @@
         <w:rPr>
           <w:rStyle w:val="Collegamentoipertestuale"/>
           <w:color w:val="auto"/>
-        </w:rPr>
-      </w:pPr>
-    </w:p>
-    <w:p>
-      <w:pPr>
-        <w:rPr>
-          <w:rStyle w:val="Collegamentoipertestuale"/>
-          <w:color w:val="auto"/>
-          <w:u w:val="none"/>
-        </w:rPr>
-      </w:pPr>
-      <w:r>
-        <w:rPr>
-          <w:rStyle w:val="Collegamentoipertestuale"/>
-          <w:color w:val="auto"/>
-          <w:u w:val="none"/>
-        </w:rPr>
+          <w:u w:val="none"/>
+        </w:rPr>
+      </w:pPr>
+      <w:r>
+        <w:rPr>
+          <w:rStyle w:val="Collegamentoipertestuale"/>
+          <w:color w:val="auto"/>
+          <w:u w:val="none"/>
+        </w:rPr>
+        <w:lastRenderedPageBreak/>
         <w:t>-</w:t>
       </w:r>
       <w:r>
@@ -35833,7 +35767,7 @@
           <w:highlight w:val="blue"/>
           <w:u w:val="none"/>
         </w:rPr>
-        <w:t>display: NONE</w:t>
+        <w:t>display: INLINE-BLOCK</w:t>
       </w:r>
       <w:r>
         <w:rPr>
@@ -35857,6 +35791,22 @@
           <w:color w:val="auto"/>
           <w:u w:val="none"/>
         </w:rPr>
+        <w:t xml:space="preserve"> c</w:t>
+      </w:r>
+      <w:r>
+        <w:rPr>
+          <w:rStyle w:val="Collegamentoipertestuale"/>
+          <w:color w:val="auto"/>
+          <w:u w:val="none"/>
+        </w:rPr>
+        <w:t>ombina</w:t>
+      </w:r>
+      <w:r>
+        <w:rPr>
+          <w:rStyle w:val="Collegamentoipertestuale"/>
+          <w:color w:val="auto"/>
+          <w:u w:val="none"/>
+        </w:rPr>
         <w:t xml:space="preserve"> </w:t>
       </w:r>
       <w:r>
@@ -35866,84 +35816,84 @@
           <w:bCs/>
           <w:color w:val="auto"/>
         </w:rPr>
-        <w:t>Nasconde l'elemento dal layout</w:t>
-      </w:r>
-      <w:r>
-        <w:rPr>
-          <w:rStyle w:val="Collegamentoipertestuale"/>
-          <w:color w:val="auto"/>
-          <w:u w:val="none"/>
-        </w:rPr>
-        <w:t xml:space="preserve">, come se non esistesse nel </w:t>
-      </w:r>
-      <w:r>
-        <w:rPr>
-          <w:rStyle w:val="Collegamentoipertestuale"/>
-          <w:b/>
-          <w:bCs/>
-          <w:color w:val="auto"/>
-          <w:u w:val="none"/>
-        </w:rPr>
-        <w:t>DOM</w:t>
-      </w:r>
-      <w:r>
-        <w:rPr>
-          <w:rStyle w:val="Collegamentoipertestuale"/>
-          <w:color w:val="auto"/>
-          <w:u w:val="none"/>
-        </w:rPr>
-        <w:t xml:space="preserve">, di conseguenza, </w:t>
-      </w:r>
-      <w:r>
-        <w:rPr>
-          <w:rStyle w:val="Collegamentoipertestuale"/>
-          <w:color w:val="auto"/>
-          <w:u w:val="none"/>
-        </w:rPr>
-        <w:t>NON</w:t>
-      </w:r>
-      <w:r>
-        <w:rPr>
-          <w:rStyle w:val="Collegamentoipertestuale"/>
-          <w:color w:val="auto"/>
-          <w:u w:val="none"/>
-        </w:rPr>
-        <w:t xml:space="preserve"> </w:t>
-      </w:r>
-      <w:r>
-        <w:rPr>
-          <w:rStyle w:val="Collegamentoipertestuale"/>
-          <w:color w:val="auto"/>
-          <w:u w:val="none"/>
-        </w:rPr>
-        <w:t>PRENDERA</w:t>
-      </w:r>
-      <w:r>
-        <w:rPr>
-          <w:rStyle w:val="Collegamentoipertestuale"/>
-          <w:color w:val="auto"/>
-          <w:u w:val="none"/>
-        </w:rPr>
-        <w:t xml:space="preserve"> </w:t>
-      </w:r>
-      <w:r>
-        <w:rPr>
-          <w:rStyle w:val="Collegamentoipertestuale"/>
-          <w:color w:val="auto"/>
-        </w:rPr>
-        <w:t>SPAZIO NELLA PAGINA E NON VIENE VISUALIZZATO</w:t>
-      </w:r>
-      <w:r>
-        <w:rPr>
-          <w:rStyle w:val="Collegamentoipertestuale"/>
-          <w:color w:val="auto"/>
-          <w:u w:val="none"/>
-        </w:rPr>
-        <w:t>!</w:t>
-      </w:r>
-      <w:r>
-        <w:rPr>
-          <w:rStyle w:val="Collegamentoipertestuale"/>
+        <w:t xml:space="preserve">caratteristiche degli elementi </w:t>
+      </w:r>
+      <w:r>
+        <w:rPr>
+          <w:rStyle w:val="Collegamentoipertestuale"/>
+          <w:b/>
+          <w:bCs/>
+          <w:color w:val="auto"/>
+        </w:rPr>
+        <w:t>BLOCK</w:t>
+      </w:r>
+      <w:r>
+        <w:rPr>
+          <w:rStyle w:val="Collegamentoipertestuale"/>
+          <w:b/>
+          <w:bCs/>
+          <w:color w:val="auto"/>
+        </w:rPr>
+        <w:t xml:space="preserve"> e </w:t>
+      </w:r>
+      <w:r>
+        <w:rPr>
+          <w:rStyle w:val="Collegamentoipertestuale"/>
+          <w:b/>
+          <w:bCs/>
+          <w:color w:val="auto"/>
+        </w:rPr>
+        <w:t>INLINE</w:t>
+      </w:r>
+      <w:r>
+        <w:rPr>
+          <w:rStyle w:val="Collegamentoipertestuale"/>
+          <w:color w:val="auto"/>
+          <w:u w:val="none"/>
+        </w:rPr>
+        <w:t xml:space="preserve">, l’elemento non causa un'interruzione di riga, ma </w:t>
+      </w:r>
+      <w:r>
+        <w:rPr>
+          <w:rStyle w:val="Collegamentoipertestuale"/>
+          <w:color w:val="auto"/>
+        </w:rPr>
+        <w:t>può avere una larghezza e un'altezza impostate come un elemento di blocco</w:t>
+      </w:r>
+      <w:r>
+        <w:rPr>
+          <w:rStyle w:val="Collegamentoipertestuale"/>
+          <w:color w:val="auto"/>
+          <w:u w:val="none"/>
+        </w:rPr>
+        <w:t>.</w:t>
+      </w:r>
+    </w:p>
+    <w:p>
+      <w:pPr>
+        <w:rPr>
+          <w:rStyle w:val="Collegamentoipertestuale"/>
+          <w:b/>
+          <w:bCs/>
+          <w:color w:val="auto"/>
+          <w:u w:val="none"/>
+        </w:rPr>
+      </w:pPr>
+      <w:r>
+        <w:rPr>
+          <w:rStyle w:val="Collegamentoipertestuale"/>
+          <w:b/>
+          <w:bCs/>
+          <w:color w:val="auto"/>
+          <w:u w:val="none"/>
+        </w:rPr>
+        <w:t>è utile quando si desidera combinare la disposizione in linea con la capacità di impostare dimensioni specifiche</w:t>
+      </w:r>
+      <w:r>
+        <w:rPr>
+          <w:rStyle w:val="Collegamentoipertestuale"/>
+          <w:b/>
+          <w:bCs/>
           <w:color w:val="auto"/>
           <w:u w:val="none"/>
         </w:rPr>
@@ -35954,22 +35904,26 @@
       <w:pPr>
         <w:rPr>
           <w:rStyle w:val="Collegamentoipertestuale"/>
-          <w:color w:val="auto"/>
-          <w:u w:val="none"/>
-        </w:rPr>
-      </w:pPr>
-      <w:r>
-        <w:rPr>
-          <w:rStyle w:val="Collegamentoipertestuale"/>
+          <w:b/>
+          <w:bCs/>
+          <w:color w:val="auto"/>
+          <w:u w:val="none"/>
+        </w:rPr>
+      </w:pPr>
+      <w:r>
+        <w:rPr>
+          <w:rStyle w:val="Collegamentoipertestuale"/>
+          <w:b/>
+          <w:bCs/>
           <w:noProof/>
           <w:color w:val="auto"/>
           <w:u w:val="none"/>
         </w:rPr>
         <w:drawing>
-          <wp:inline distT="0" distB="0" distL="0" distR="0" wp14:anchorId="00AD840E" wp14:editId="0B0F26E0">
-            <wp:extent cx="4389120" cy="1749048"/>
+          <wp:inline distT="0" distB="0" distL="0" distR="0" wp14:anchorId="041B8525" wp14:editId="13F26258">
+            <wp:extent cx="3793821" cy="2019631"/>
             <wp:effectExtent l="0" t="0" r="0" b="0"/>
-            <wp:docPr id="545371493" name="Immagine 545371493"/>
+            <wp:docPr id="545371490" name="Immagine 545371490"/>
             <wp:cNvGraphicFramePr>
               <a:graphicFrameLocks xmlns:a="http://schemas.openxmlformats.org/drawingml/2006/main" noChangeAspect="1"/>
             </wp:cNvGraphicFramePr>
@@ -35989,7 +35943,7 @@
                   <pic:spPr>
                     <a:xfrm>
                       <a:off x="0" y="0"/>
-                      <a:ext cx="4392541" cy="1750411"/>
+                      <a:ext cx="3799258" cy="2022525"/>
                     </a:xfrm>
                     <a:prstGeom prst="rect">
                       <a:avLst/>
@@ -36007,16 +35961,149 @@
         <w:rPr>
           <w:rStyle w:val="Collegamentoipertestuale"/>
           <w:color w:val="auto"/>
-          <w:u w:val="none"/>
-        </w:rPr>
-      </w:pPr>
-      <w:r>
-        <w:rPr>
-          <w:rStyle w:val="Collegamentoipertestuale"/>
-          <w:color w:val="auto"/>
-          <w:u w:val="none"/>
-        </w:rPr>
-        <w:t>Altre note importanti simili ma con effetti diversi dal   display: none</w:t>
+        </w:rPr>
+      </w:pPr>
+    </w:p>
+    <w:p>
+      <w:pPr>
+        <w:rPr>
+          <w:rStyle w:val="Collegamentoipertestuale"/>
+          <w:color w:val="auto"/>
+          <w:u w:val="none"/>
+        </w:rPr>
+      </w:pPr>
+      <w:r>
+        <w:rPr>
+          <w:rStyle w:val="Collegamentoipertestuale"/>
+          <w:color w:val="auto"/>
+          <w:u w:val="none"/>
+        </w:rPr>
+        <w:t>-</w:t>
+      </w:r>
+      <w:r>
+        <w:rPr>
+          <w:rStyle w:val="Collegamentoipertestuale"/>
+          <w:b/>
+          <w:bCs/>
+          <w:color w:val="auto"/>
+          <w:highlight w:val="blue"/>
+          <w:u w:val="none"/>
+        </w:rPr>
+        <w:t>display: NONE</w:t>
+      </w:r>
+      <w:r>
+        <w:rPr>
+          <w:rStyle w:val="Collegamentoipertestuale"/>
+          <w:color w:val="auto"/>
+          <w:u w:val="none"/>
+        </w:rPr>
+        <w:t xml:space="preserve"> </w:t>
+      </w:r>
+      <w:r>
+        <w:rPr>
+          <w:rStyle w:val="Collegamentoipertestuale"/>
+          <w:color w:val="auto"/>
+          <w:u w:val="none"/>
+        </w:rPr>
+        <w:sym w:font="Wingdings" w:char="F0E0"/>
+      </w:r>
+      <w:r>
+        <w:rPr>
+          <w:rStyle w:val="Collegamentoipertestuale"/>
+          <w:color w:val="auto"/>
+          <w:u w:val="none"/>
+        </w:rPr>
+        <w:t xml:space="preserve"> </w:t>
+      </w:r>
+      <w:r>
+        <w:rPr>
+          <w:rStyle w:val="Collegamentoipertestuale"/>
+          <w:b/>
+          <w:bCs/>
+          <w:color w:val="auto"/>
+        </w:rPr>
+        <w:t>Nasconde l'elemento dal layout</w:t>
+      </w:r>
+      <w:r>
+        <w:rPr>
+          <w:rStyle w:val="Collegamentoipertestuale"/>
+          <w:color w:val="auto"/>
+          <w:u w:val="none"/>
+        </w:rPr>
+        <w:t xml:space="preserve">, come se non esistesse nel </w:t>
+      </w:r>
+      <w:r>
+        <w:rPr>
+          <w:rStyle w:val="Collegamentoipertestuale"/>
+          <w:b/>
+          <w:bCs/>
+          <w:color w:val="auto"/>
+          <w:u w:val="none"/>
+        </w:rPr>
+        <w:t>DOM</w:t>
+      </w:r>
+      <w:r>
+        <w:rPr>
+          <w:rStyle w:val="Collegamentoipertestuale"/>
+          <w:color w:val="auto"/>
+          <w:u w:val="none"/>
+        </w:rPr>
+        <w:t xml:space="preserve">, di conseguenza, </w:t>
+      </w:r>
+      <w:r>
+        <w:rPr>
+          <w:rStyle w:val="Collegamentoipertestuale"/>
+          <w:color w:val="auto"/>
+          <w:u w:val="none"/>
+        </w:rPr>
+        <w:t>NON</w:t>
+      </w:r>
+      <w:r>
+        <w:rPr>
+          <w:rStyle w:val="Collegamentoipertestuale"/>
+          <w:color w:val="auto"/>
+          <w:u w:val="none"/>
+        </w:rPr>
+        <w:t xml:space="preserve"> </w:t>
+      </w:r>
+      <w:r>
+        <w:rPr>
+          <w:rStyle w:val="Collegamentoipertestuale"/>
+          <w:color w:val="auto"/>
+          <w:u w:val="none"/>
+        </w:rPr>
+        <w:t>PRENDERA</w:t>
+      </w:r>
+      <w:r>
+        <w:rPr>
+          <w:rStyle w:val="Collegamentoipertestuale"/>
+          <w:color w:val="auto"/>
+          <w:u w:val="none"/>
+        </w:rPr>
+        <w:t xml:space="preserve"> </w:t>
+      </w:r>
+      <w:r>
+        <w:rPr>
+          <w:rStyle w:val="Collegamentoipertestuale"/>
+          <w:color w:val="auto"/>
+        </w:rPr>
+        <w:t>SPAZIO NELLA PAGINA E NON VIENE VISUALIZZATO</w:t>
+      </w:r>
+      <w:r>
+        <w:rPr>
+          <w:rStyle w:val="Collegamentoipertestuale"/>
+          <w:color w:val="auto"/>
+          <w:u w:val="none"/>
+        </w:rPr>
+        <w:t>!</w:t>
+      </w:r>
+      <w:r>
+        <w:rPr>
+          <w:rStyle w:val="Collegamentoipertestuale"/>
+          <w:color w:val="auto"/>
+          <w:u w:val="none"/>
+        </w:rPr>
+        <w:t>:</w:t>
       </w:r>
     </w:p>
     <w:p>
@@ -36035,10 +36122,10 @@
           <w:u w:val="none"/>
         </w:rPr>
         <w:drawing>
-          <wp:inline distT="0" distB="0" distL="0" distR="0" wp14:anchorId="6A380C78" wp14:editId="1E180C29">
-            <wp:extent cx="3562184" cy="1822835"/>
+          <wp:inline distT="0" distB="0" distL="0" distR="0" wp14:anchorId="00AD840E" wp14:editId="0B0F26E0">
+            <wp:extent cx="4389120" cy="1749048"/>
             <wp:effectExtent l="0" t="0" r="0" b="0"/>
-            <wp:docPr id="545371471" name="Immagine 545371471"/>
+            <wp:docPr id="545371493" name="Immagine 545371493"/>
             <wp:cNvGraphicFramePr>
               <a:graphicFrameLocks xmlns:a="http://schemas.openxmlformats.org/drawingml/2006/main" noChangeAspect="1"/>
             </wp:cNvGraphicFramePr>
@@ -36058,6 +36145,75 @@
                   <pic:spPr>
                     <a:xfrm>
                       <a:off x="0" y="0"/>
+                      <a:ext cx="4392541" cy="1750411"/>
+                    </a:xfrm>
+                    <a:prstGeom prst="rect">
+                      <a:avLst/>
+                    </a:prstGeom>
+                  </pic:spPr>
+                </pic:pic>
+              </a:graphicData>
+            </a:graphic>
+          </wp:inline>
+        </w:drawing>
+      </w:r>
+    </w:p>
+    <w:p>
+      <w:pPr>
+        <w:rPr>
+          <w:rStyle w:val="Collegamentoipertestuale"/>
+          <w:color w:val="auto"/>
+          <w:u w:val="none"/>
+        </w:rPr>
+      </w:pPr>
+      <w:r>
+        <w:rPr>
+          <w:rStyle w:val="Collegamentoipertestuale"/>
+          <w:color w:val="auto"/>
+          <w:u w:val="none"/>
+        </w:rPr>
+        <w:t>Altre note importanti simili ma con effetti diversi dal   display: none</w:t>
+      </w:r>
+    </w:p>
+    <w:p>
+      <w:pPr>
+        <w:rPr>
+          <w:rStyle w:val="Collegamentoipertestuale"/>
+          <w:color w:val="auto"/>
+          <w:u w:val="none"/>
+        </w:rPr>
+      </w:pPr>
+      <w:r>
+        <w:rPr>
+          <w:rStyle w:val="Collegamentoipertestuale"/>
+          <w:noProof/>
+          <w:color w:val="auto"/>
+          <w:u w:val="none"/>
+        </w:rPr>
+        <w:drawing>
+          <wp:inline distT="0" distB="0" distL="0" distR="0" wp14:anchorId="6A380C78" wp14:editId="1E180C29">
+            <wp:extent cx="3562184" cy="1822835"/>
+            <wp:effectExtent l="0" t="0" r="0" b="0"/>
+            <wp:docPr id="545371471" name="Immagine 545371471"/>
+            <wp:cNvGraphicFramePr>
+              <a:graphicFrameLocks xmlns:a="http://schemas.openxmlformats.org/drawingml/2006/main" noChangeAspect="1"/>
+            </wp:cNvGraphicFramePr>
+            <a:graphic xmlns:a="http://schemas.openxmlformats.org/drawingml/2006/main">
+              <a:graphicData uri="http://schemas.openxmlformats.org/drawingml/2006/picture">
+                <pic:pic xmlns:pic="http://schemas.openxmlformats.org/drawingml/2006/picture">
+                  <pic:nvPicPr>
+                    <pic:cNvPr id="1" name=""/>
+                    <pic:cNvPicPr/>
+                  </pic:nvPicPr>
+                  <pic:blipFill>
+                    <a:blip r:embed="rId210"/>
+                    <a:stretch>
+                      <a:fillRect/>
+                    </a:stretch>
+                  </pic:blipFill>
+                  <pic:spPr>
+                    <a:xfrm>
+                      <a:off x="0" y="0"/>
                       <a:ext cx="3595336" cy="1839800"/>
                     </a:xfrm>
                     <a:prstGeom prst="rect">
@@ -36167,7 +36323,7 @@
         </w:rPr>
         <w:t xml:space="preserve"> </w:t>
       </w:r>
-      <w:hyperlink r:id="rId210" w:history="1">
+      <w:hyperlink r:id="rId211" w:history="1">
         <w:r>
           <w:rPr>
             <w:rStyle w:val="Collegamentoipertestuale"/>
@@ -36176,27 +36332,7 @@
             <w:sz w:val="28"/>
             <w:szCs w:val="28"/>
           </w:rPr>
-          <w:t>backgroun</w:t>
-        </w:r>
-        <w:r>
-          <w:rPr>
-            <w:rStyle w:val="Collegamentoipertestuale"/>
-            <w:b/>
-            <w:bCs/>
-            <w:sz w:val="28"/>
-            <w:szCs w:val="28"/>
-          </w:rPr>
-          <w:t>d</w:t>
-        </w:r>
-        <w:r>
-          <w:rPr>
-            <w:rStyle w:val="Collegamentoipertestuale"/>
-            <w:b/>
-            <w:bCs/>
-            <w:sz w:val="28"/>
-            <w:szCs w:val="28"/>
-          </w:rPr>
-          <w:t>.css</w:t>
+          <w:t>background.css</w:t>
         </w:r>
       </w:hyperlink>
       <w:r>
@@ -36271,7 +36407,7 @@
         </w:rPr>
         <w:t xml:space="preserve">  </w:t>
       </w:r>
-      <w:hyperlink r:id="rId211" w:history="1">
+      <w:hyperlink r:id="rId212" w:history="1">
         <w:r>
           <w:rPr>
             <w:rStyle w:val="Collegamentoipertestuale"/>
@@ -36328,7 +36464,7 @@
                     <pic:cNvPicPr/>
                   </pic:nvPicPr>
                   <pic:blipFill>
-                    <a:blip r:embed="rId212">
+                    <a:blip r:embed="rId213">
                       <a:extLst>
                         <a:ext uri="{28A0092B-C50C-407E-A947-70E740481C1C}">
                           <a14:useLocalDpi xmlns:a14="http://schemas.microsoft.com/office/drawing/2010/main" val="0"/>
@@ -36470,7 +36606,7 @@
                     <pic:cNvPicPr/>
                   </pic:nvPicPr>
                   <pic:blipFill>
-                    <a:blip r:embed="rId213"/>
+                    <a:blip r:embed="rId214"/>
                     <a:stretch>
                       <a:fillRect/>
                     </a:stretch>
@@ -36621,7 +36757,7 @@
                     <pic:cNvPicPr/>
                   </pic:nvPicPr>
                   <pic:blipFill>
-                    <a:blip r:embed="rId212" cstate="print">
+                    <a:blip r:embed="rId213" cstate="print">
                       <a:extLst>
                         <a:ext uri="{28A0092B-C50C-407E-A947-70E740481C1C}">
                           <a14:useLocalDpi xmlns:a14="http://schemas.microsoft.com/office/drawing/2010/main" val="0"/>
@@ -36692,7 +36828,7 @@
                     <pic:cNvPicPr/>
                   </pic:nvPicPr>
                   <pic:blipFill>
-                    <a:blip r:embed="rId214">
+                    <a:blip r:embed="rId215">
                       <a:extLst>
                         <a:ext uri="{28A0092B-C50C-407E-A947-70E740481C1C}">
                           <a14:useLocalDpi xmlns:a14="http://schemas.microsoft.com/office/drawing/2010/main" val="0"/>
@@ -36891,7 +37027,15 @@
           <w:color w:val="auto"/>
           <w:u w:val="none"/>
         </w:rPr>
-        <w:t>esso NON</w:t>
+        <w:t xml:space="preserve">esso </w:t>
+      </w:r>
+      <w:r>
+        <w:rPr>
+          <w:rStyle w:val="Collegamentoipertestuale"/>
+          <w:color w:val="auto"/>
+          <w:u w:val="none"/>
+        </w:rPr>
+        <w:t>MANTIENE</w:t>
       </w:r>
       <w:r>
         <w:rPr>
@@ -36907,7 +37051,63 @@
           <w:color w:val="auto"/>
           <w:u w:val="none"/>
         </w:rPr>
-        <w:t xml:space="preserve">INFLUISCE SUL FLUSSO DEL DOCUMENT e </w:t>
+        <w:t>L’ELEMENTO</w:t>
+      </w:r>
+      <w:r>
+        <w:rPr>
+          <w:rStyle w:val="Collegamentoipertestuale"/>
+          <w:color w:val="auto"/>
+          <w:u w:val="none"/>
+        </w:rPr>
+        <w:t xml:space="preserve"> </w:t>
+      </w:r>
+      <w:r>
+        <w:rPr>
+          <w:rStyle w:val="Collegamentoipertestuale"/>
+          <w:color w:val="auto"/>
+          <w:u w:val="none"/>
+        </w:rPr>
+        <w:t>NEL</w:t>
+      </w:r>
+      <w:r>
+        <w:rPr>
+          <w:rStyle w:val="Collegamentoipertestuale"/>
+          <w:color w:val="auto"/>
+          <w:u w:val="none"/>
+        </w:rPr>
+        <w:t xml:space="preserve"> </w:t>
+      </w:r>
+      <w:r>
+        <w:rPr>
+          <w:rStyle w:val="Collegamentoipertestuale"/>
+          <w:color w:val="auto"/>
+          <w:u w:val="none"/>
+        </w:rPr>
+        <w:t>FLUSSO</w:t>
+      </w:r>
+      <w:r>
+        <w:rPr>
+          <w:rStyle w:val="Collegamentoipertestuale"/>
+          <w:color w:val="auto"/>
+          <w:u w:val="none"/>
+        </w:rPr>
+        <w:t xml:space="preserve"> </w:t>
+      </w:r>
+      <w:r>
+        <w:rPr>
+          <w:rStyle w:val="Collegamentoipertestuale"/>
+          <w:color w:val="auto"/>
+          <w:u w:val="none"/>
+        </w:rPr>
+        <w:t>NORMALE</w:t>
+      </w:r>
+      <w:r>
+        <w:rPr>
+          <w:rStyle w:val="Collegamentoipertestuale"/>
+          <w:color w:val="auto"/>
+          <w:u w:val="none"/>
+        </w:rPr>
+        <w:t xml:space="preserve"> </w:t>
       </w:r>
       <w:r>
         <w:rPr>
@@ -37137,7 +37337,7 @@
                     <pic:cNvPicPr/>
                   </pic:nvPicPr>
                   <pic:blipFill>
-                    <a:blip r:embed="rId215">
+                    <a:blip r:embed="rId216">
                       <a:extLst>
                         <a:ext uri="{28A0092B-C50C-407E-A947-70E740481C1C}">
                           <a14:useLocalDpi xmlns:a14="http://schemas.microsoft.com/office/drawing/2010/main" val="0"/>
@@ -37208,7 +37408,7 @@
                     <pic:cNvPicPr/>
                   </pic:nvPicPr>
                   <pic:blipFill>
-                    <a:blip r:embed="rId216">
+                    <a:blip r:embed="rId217">
                       <a:extLst>
                         <a:ext uri="{28A0092B-C50C-407E-A947-70E740481C1C}">
                           <a14:useLocalDpi xmlns:a14="http://schemas.microsoft.com/office/drawing/2010/main" val="0"/>
@@ -37419,30 +37619,22 @@
         </w:rPr>
         <w:t>.</w:t>
       </w:r>
-      <w:r>
-        <w:rPr>
-          <w:rStyle w:val="Collegamentoipertestuale"/>
-          <w:color w:val="auto"/>
-          <w:u w:val="none"/>
-        </w:rPr>
-        <w:t xml:space="preserve"> Esso INFLUISCE SUL NORMALE FLUSSO DEL DOCUMENTO.</w:t>
-      </w:r>
-    </w:p>
-    <w:p>
-      <w:pPr>
-        <w:rPr>
-          <w:rStyle w:val="Collegamentoipertestuale"/>
-          <w:color w:val="auto"/>
-          <w:u w:val="none"/>
-        </w:rPr>
-      </w:pPr>
-      <w:r>
-        <w:rPr>
-          <w:rStyle w:val="Collegamentoipertestuale"/>
-          <w:color w:val="auto"/>
-          <w:u w:val="none"/>
-        </w:rPr>
-        <w:t xml:space="preserve"> Se </w:t>
+    </w:p>
+    <w:p>
+      <w:pPr>
+        <w:rPr>
+          <w:rStyle w:val="Collegamentoipertestuale"/>
+          <w:color w:val="auto"/>
+          <w:u w:val="none"/>
+        </w:rPr>
+      </w:pPr>
+      <w:r>
+        <w:rPr>
+          <w:rStyle w:val="Collegamentoipertestuale"/>
+          <w:color w:val="auto"/>
+          <w:u w:val="none"/>
+        </w:rPr>
+        <w:t xml:space="preserve">Se </w:t>
       </w:r>
       <w:r>
         <w:rPr>
@@ -37696,7 +37888,7 @@
                     <pic:cNvPicPr/>
                   </pic:nvPicPr>
                   <pic:blipFill>
-                    <a:blip r:embed="rId217">
+                    <a:blip r:embed="rId218">
                       <a:extLst>
                         <a:ext uri="{28A0092B-C50C-407E-A947-70E740481C1C}">
                           <a14:useLocalDpi xmlns:a14="http://schemas.microsoft.com/office/drawing/2010/main" val="0"/>
@@ -37751,7 +37943,7 @@
                     <pic:cNvPicPr/>
                   </pic:nvPicPr>
                   <pic:blipFill>
-                    <a:blip r:embed="rId218"/>
+                    <a:blip r:embed="rId219"/>
                     <a:stretch>
                       <a:fillRect/>
                     </a:stretch>
@@ -37819,7 +38011,7 @@
                     <pic:cNvPicPr/>
                   </pic:nvPicPr>
                   <pic:blipFill>
-                    <a:blip r:embed="rId219">
+                    <a:blip r:embed="rId220">
                       <a:extLst>
                         <a:ext uri="{28A0092B-C50C-407E-A947-70E740481C1C}">
                           <a14:useLocalDpi xmlns:a14="http://schemas.microsoft.com/office/drawing/2010/main" val="0"/>
@@ -37917,7 +38109,7 @@
                     <pic:cNvPicPr/>
                   </pic:nvPicPr>
                   <pic:blipFill>
-                    <a:blip r:embed="rId220">
+                    <a:blip r:embed="rId221">
                       <a:extLst>
                         <a:ext uri="{28A0092B-C50C-407E-A947-70E740481C1C}">
                           <a14:useLocalDpi xmlns:a14="http://schemas.microsoft.com/office/drawing/2010/main" val="0"/>
@@ -38176,7 +38368,7 @@
                     <pic:cNvPicPr/>
                   </pic:nvPicPr>
                   <pic:blipFill>
-                    <a:blip r:embed="rId221">
+                    <a:blip r:embed="rId222">
                       <a:extLst>
                         <a:ext uri="{28A0092B-C50C-407E-A947-70E740481C1C}">
                           <a14:useLocalDpi xmlns:a14="http://schemas.microsoft.com/office/drawing/2010/main" val="0"/>
@@ -38247,7 +38439,7 @@
                     <pic:cNvPicPr/>
                   </pic:nvPicPr>
                   <pic:blipFill>
-                    <a:blip r:embed="rId222">
+                    <a:blip r:embed="rId223">
                       <a:extLst>
                         <a:ext uri="{28A0092B-C50C-407E-A947-70E740481C1C}">
                           <a14:useLocalDpi xmlns:a14="http://schemas.microsoft.com/office/drawing/2010/main" val="0"/>
@@ -38302,7 +38494,7 @@
                     <pic:cNvPicPr/>
                   </pic:nvPicPr>
                   <pic:blipFill>
-                    <a:blip r:embed="rId223"/>
+                    <a:blip r:embed="rId224"/>
                     <a:stretch>
                       <a:fillRect/>
                     </a:stretch>
@@ -38351,7 +38543,7 @@
           <w:szCs w:val="32"/>
         </w:rPr>
       </w:pPr>
-      <w:hyperlink r:id="rId224" w:history="1">
+      <w:hyperlink r:id="rId225" w:history="1">
         <w:r>
           <w:rPr>
             <w:rStyle w:val="Collegamentoipertestuale"/>
@@ -38590,7 +38782,7 @@
                     <pic:cNvPicPr/>
                   </pic:nvPicPr>
                   <pic:blipFill>
-                    <a:blip r:embed="rId225" cstate="print">
+                    <a:blip r:embed="rId226" cstate="print">
                       <a:extLst>
                         <a:ext uri="{28A0092B-C50C-407E-A947-70E740481C1C}">
                           <a14:useLocalDpi xmlns:a14="http://schemas.microsoft.com/office/drawing/2010/main" val="0"/>
@@ -38630,7 +38822,7 @@
           <w:u w:val="none"/>
         </w:rPr>
         <w:drawing>
-          <wp:anchor distT="0" distB="0" distL="114300" distR="114300" simplePos="0" relativeHeight="251666432" behindDoc="1" locked="0" layoutInCell="1" allowOverlap="1" wp14:anchorId="58A44451" wp14:editId="334AC5BF">
+          <wp:anchor distT="0" distB="0" distL="114300" distR="114300" simplePos="0" relativeHeight="251666432" behindDoc="1" locked="0" layoutInCell="1" allowOverlap="1" wp14:anchorId="58A44451" wp14:editId="6974F0FC">
             <wp:simplePos x="0" y="0"/>
             <wp:positionH relativeFrom="column">
               <wp:posOffset>4290695</wp:posOffset>
@@ -38661,7 +38853,7 @@
                     <pic:cNvPicPr/>
                   </pic:nvPicPr>
                   <pic:blipFill>
-                    <a:blip r:embed="rId226" cstate="print">
+                    <a:blip r:embed="rId227" cstate="print">
                       <a:extLst>
                         <a:ext uri="{28A0092B-C50C-407E-A947-70E740481C1C}">
                           <a14:useLocalDpi xmlns:a14="http://schemas.microsoft.com/office/drawing/2010/main" val="0"/>
@@ -38732,7 +38924,7 @@
                     <pic:cNvPicPr/>
                   </pic:nvPicPr>
                   <pic:blipFill>
-                    <a:blip r:embed="rId227">
+                    <a:blip r:embed="rId228">
                       <a:extLst>
                         <a:ext uri="{28A0092B-C50C-407E-A947-70E740481C1C}">
                           <a14:useLocalDpi xmlns:a14="http://schemas.microsoft.com/office/drawing/2010/main" val="0"/>
@@ -38995,7 +39187,7 @@
                     <pic:cNvPicPr/>
                   </pic:nvPicPr>
                   <pic:blipFill>
-                    <a:blip r:embed="rId228">
+                    <a:blip r:embed="rId229">
                       <a:extLst>
                         <a:ext uri="{28A0092B-C50C-407E-A947-70E740481C1C}">
                           <a14:useLocalDpi xmlns:a14="http://schemas.microsoft.com/office/drawing/2010/main" val="0"/>
@@ -39214,7 +39406,7 @@
                     <pic:cNvPicPr/>
                   </pic:nvPicPr>
                   <pic:blipFill>
-                    <a:blip r:embed="rId229" cstate="print">
+                    <a:blip r:embed="rId230" cstate="print">
                       <a:extLst>
                         <a:ext uri="{28A0092B-C50C-407E-A947-70E740481C1C}">
                           <a14:useLocalDpi xmlns:a14="http://schemas.microsoft.com/office/drawing/2010/main" val="0"/>
@@ -39378,7 +39570,7 @@
                     <pic:cNvPicPr/>
                   </pic:nvPicPr>
                   <pic:blipFill>
-                    <a:blip r:embed="rId230" cstate="print">
+                    <a:blip r:embed="rId231" cstate="print">
                       <a:extLst>
                         <a:ext uri="{28A0092B-C50C-407E-A947-70E740481C1C}">
                           <a14:useLocalDpi xmlns:a14="http://schemas.microsoft.com/office/drawing/2010/main" val="0"/>
@@ -39453,7 +39645,7 @@
           <w:rStyle w:val="Collegamentoipertestuale"/>
         </w:rPr>
       </w:pPr>
-      <w:hyperlink r:id="rId231" w:history="1">
+      <w:hyperlink r:id="rId232" w:history="1">
         <w:r>
           <w:rPr>
             <w:rStyle w:val="Collegamentoipertestuale"/>
@@ -39466,8 +39658,18 @@
       <w:pPr>
         <w:rPr>
           <w:rStyle w:val="Collegamentoipertestuale"/>
-        </w:rPr>
-      </w:pPr>
+          <w:color w:val="000000" w:themeColor="text1"/>
+          <w:u w:val="none"/>
+        </w:rPr>
+      </w:pPr>
+      <w:r>
+        <w:rPr>
+          <w:rStyle w:val="Collegamentoipertestuale"/>
+          <w:color w:val="000000" w:themeColor="text1"/>
+          <w:u w:val="none"/>
+        </w:rPr>
+        <w:t>Andrà SOLO SU ELEMENTI POSIZIONATI:  !static</w:t>
+      </w:r>
     </w:p>
     <w:p>
       <w:pPr>
@@ -39534,7 +39736,7 @@
         </w:rPr>
         <w:t xml:space="preserve"> </w:t>
       </w:r>
-      <w:hyperlink r:id="rId232" w:history="1">
+      <w:hyperlink r:id="rId233" w:history="1">
         <w:r>
           <w:rPr>
             <w:rStyle w:val="Collegamentoipertestuale"/>
@@ -39601,7 +39803,7 @@
           <w:rStyle w:val="Collegamentoipertestuale"/>
         </w:rPr>
       </w:pPr>
-      <w:hyperlink r:id="rId233" w:history="1">
+      <w:hyperlink r:id="rId234" w:history="1">
         <w:r>
           <w:rPr>
             <w:rStyle w:val="Collegamentoipertestuale"/>
@@ -39622,7 +39824,7 @@
           <w:rStyle w:val="Collegamentoipertestuale"/>
         </w:rPr>
       </w:pPr>
-      <w:hyperlink r:id="rId234" w:history="1">
+      <w:hyperlink r:id="rId235" w:history="1">
         <w:r>
           <w:rPr>
             <w:rStyle w:val="Collegamentoipertestuale"/>
@@ -40076,7 +40278,7 @@
                     <pic:cNvPicPr/>
                   </pic:nvPicPr>
                   <pic:blipFill>
-                    <a:blip r:embed="rId235">
+                    <a:blip r:embed="rId236">
                       <a:extLst>
                         <a:ext uri="{28A0092B-C50C-407E-A947-70E740481C1C}">
                           <a14:useLocalDpi xmlns:a14="http://schemas.microsoft.com/office/drawing/2010/main" val="0"/>
@@ -40141,7 +40343,7 @@
                     <pic:cNvPicPr/>
                   </pic:nvPicPr>
                   <pic:blipFill>
-                    <a:blip r:embed="rId236">
+                    <a:blip r:embed="rId237">
                       <a:extLst>
                         <a:ext uri="{28A0092B-C50C-407E-A947-70E740481C1C}">
                           <a14:useLocalDpi xmlns:a14="http://schemas.microsoft.com/office/drawing/2010/main" val="0"/>
@@ -40241,7 +40443,7 @@
                     <pic:cNvPicPr/>
                   </pic:nvPicPr>
                   <pic:blipFill>
-                    <a:blip r:embed="rId237">
+                    <a:blip r:embed="rId238">
                       <a:extLst>
                         <a:ext uri="{28A0092B-C50C-407E-A947-70E740481C1C}">
                           <a14:useLocalDpi xmlns:a14="http://schemas.microsoft.com/office/drawing/2010/main" val="0"/>
@@ -40322,7 +40524,7 @@
                     <pic:cNvPicPr/>
                   </pic:nvPicPr>
                   <pic:blipFill>
-                    <a:blip r:embed="rId238">
+                    <a:blip r:embed="rId239">
                       <a:extLst>
                         <a:ext uri="{28A0092B-C50C-407E-A947-70E740481C1C}">
                           <a14:useLocalDpi xmlns:a14="http://schemas.microsoft.com/office/drawing/2010/main" val="0"/>
@@ -40429,7 +40631,16 @@
           <w:bCs/>
           <w:color w:val="auto"/>
         </w:rPr>
-        <w:t>deve essere spostato al di sotto degli elementi mobili</w:t>
+        <w:t xml:space="preserve">deve essere spostato al di sotto degli elementi </w:t>
+      </w:r>
+      <w:r>
+        <w:rPr>
+          <w:rStyle w:val="Collegamentoipertestuale"/>
+          <w:b/>
+          <w:bCs/>
+          <w:color w:val="auto"/>
+        </w:rPr>
+        <w:t>floats</w:t>
       </w:r>
       <w:r>
         <w:rPr>
@@ -40564,7 +40775,7 @@
                     <pic:cNvPicPr/>
                   </pic:nvPicPr>
                   <pic:blipFill>
-                    <a:blip r:embed="rId239">
+                    <a:blip r:embed="rId240">
                       <a:extLst>
                         <a:ext uri="{28A0092B-C50C-407E-A947-70E740481C1C}">
                           <a14:useLocalDpi xmlns:a14="http://schemas.microsoft.com/office/drawing/2010/main" val="0"/>
@@ -40636,7 +40847,7 @@
                     <pic:cNvPicPr/>
                   </pic:nvPicPr>
                   <pic:blipFill>
-                    <a:blip r:embed="rId240"/>
+                    <a:blip r:embed="rId241"/>
                     <a:stretch>
                       <a:fillRect/>
                     </a:stretch>
@@ -40717,7 +40928,7 @@
           <w:u w:val="none"/>
         </w:rPr>
         <w:drawing>
-          <wp:anchor distT="0" distB="0" distL="114300" distR="114300" simplePos="0" relativeHeight="251680768" behindDoc="1" locked="0" layoutInCell="1" allowOverlap="1" wp14:anchorId="695DFFF2" wp14:editId="731812E9">
+          <wp:anchor distT="0" distB="0" distL="114300" distR="114300" simplePos="0" relativeHeight="251680768" behindDoc="1" locked="0" layoutInCell="1" allowOverlap="1" wp14:anchorId="695DFFF2" wp14:editId="567E3381">
             <wp:simplePos x="0" y="0"/>
             <wp:positionH relativeFrom="column">
               <wp:posOffset>2727933</wp:posOffset>
@@ -40748,7 +40959,7 @@
                     <pic:cNvPicPr/>
                   </pic:nvPicPr>
                   <pic:blipFill>
-                    <a:blip r:embed="rId241">
+                    <a:blip r:embed="rId242">
                       <a:extLst>
                         <a:ext uri="{28A0092B-C50C-407E-A947-70E740481C1C}">
                           <a14:useLocalDpi xmlns:a14="http://schemas.microsoft.com/office/drawing/2010/main" val="0"/>
@@ -40805,7 +41016,7 @@
           <w:u w:val="none"/>
         </w:rPr>
         <w:drawing>
-          <wp:inline distT="0" distB="0" distL="0" distR="0" wp14:anchorId="3D2EE1A8" wp14:editId="4A93ABD1">
+          <wp:inline distT="0" distB="0" distL="0" distR="0" wp14:anchorId="3D2EE1A8" wp14:editId="4E798F8C">
             <wp:extent cx="1373523" cy="556591"/>
             <wp:effectExtent l="0" t="0" r="0" b="0"/>
             <wp:docPr id="2087773344" name="Immagine 2087773344"/>
@@ -40820,7 +41031,7 @@
                     <pic:cNvPicPr/>
                   </pic:nvPicPr>
                   <pic:blipFill>
-                    <a:blip r:embed="rId242"/>
+                    <a:blip r:embed="rId243"/>
                     <a:stretch>
                       <a:fillRect/>
                     </a:stretch>
@@ -40828,7 +41039,7 @@
                   <pic:spPr>
                     <a:xfrm>
                       <a:off x="0" y="0"/>
-                      <a:ext cx="1389109" cy="562907"/>
+                      <a:ext cx="1373523" cy="556591"/>
                     </a:xfrm>
                     <a:prstGeom prst="rect">
                       <a:avLst/>
@@ -40932,7 +41143,7 @@
                     <pic:cNvPicPr/>
                   </pic:nvPicPr>
                   <pic:blipFill>
-                    <a:blip r:embed="rId243">
+                    <a:blip r:embed="rId244">
                       <a:extLst>
                         <a:ext uri="{28A0092B-C50C-407E-A947-70E740481C1C}">
                           <a14:useLocalDpi xmlns:a14="http://schemas.microsoft.com/office/drawing/2010/main" val="0"/>
@@ -41004,7 +41215,7 @@
                     <pic:cNvPicPr/>
                   </pic:nvPicPr>
                   <pic:blipFill>
-                    <a:blip r:embed="rId244"/>
+                    <a:blip r:embed="rId245"/>
                     <a:stretch>
                       <a:fillRect/>
                     </a:stretch>
@@ -41081,7 +41292,23 @@
           <w:color w:val="auto"/>
           <w:u w:val="none"/>
         </w:rPr>
-        <w:t> indica che l'elemento viene spostato verso il basso per superare sia i float di sinistra che quelli di destra.</w:t>
+        <w:t xml:space="preserve"> indica che l'elemento viene spostato verso il basso per </w:t>
+      </w:r>
+      <w:r>
+        <w:rPr>
+          <w:rStyle w:val="Collegamentoipertestuale"/>
+          <w:color w:val="auto"/>
+          <w:u w:val="none"/>
+        </w:rPr>
+        <w:t>eliminare</w:t>
+      </w:r>
+      <w:r>
+        <w:rPr>
+          <w:rStyle w:val="Collegamentoipertestuale"/>
+          <w:color w:val="auto"/>
+          <w:u w:val="none"/>
+        </w:rPr>
+        <w:t> sia i float di sinistra che quelli di destra.</w:t>
       </w:r>
     </w:p>
     <w:p>
@@ -41134,7 +41361,7 @@
                     <pic:cNvPicPr/>
                   </pic:nvPicPr>
                   <pic:blipFill>
-                    <a:blip r:embed="rId245">
+                    <a:blip r:embed="rId246">
                       <a:extLst>
                         <a:ext uri="{28A0092B-C50C-407E-A947-70E740481C1C}">
                           <a14:useLocalDpi xmlns:a14="http://schemas.microsoft.com/office/drawing/2010/main" val="0"/>
@@ -41209,7 +41436,7 @@
                     <pic:cNvPicPr/>
                   </pic:nvPicPr>
                   <pic:blipFill>
-                    <a:blip r:embed="rId246"/>
+                    <a:blip r:embed="rId247"/>
                     <a:stretch>
                       <a:fillRect/>
                     </a:stretch>
@@ -41288,7 +41515,7 @@
         </w:rPr>
         <w:t xml:space="preserve"> </w:t>
       </w:r>
-      <w:hyperlink r:id="rId247" w:history="1">
+      <w:hyperlink r:id="rId248" w:history="1">
         <w:r>
           <w:rPr>
             <w:rStyle w:val="Collegamentoipertestuale"/>
@@ -41369,7 +41596,7 @@
         </w:rPr>
         <w:t xml:space="preserve"> guarda le</w:t>
       </w:r>
-      <w:hyperlink r:id="rId248" w:history="1">
+      <w:hyperlink r:id="rId249" w:history="1">
         <w:r>
           <w:rPr>
             <w:rStyle w:val="Collegamentoipertestuale"/>
@@ -41453,7 +41680,7 @@
         </w:rPr>
         <w:t xml:space="preserve"> </w:t>
       </w:r>
-      <w:hyperlink r:id="rId249" w:history="1">
+      <w:hyperlink r:id="rId250" w:history="1">
         <w:r>
           <w:rPr>
             <w:rStyle w:val="Collegamentoipertestuale"/>
@@ -41561,7 +41788,7 @@
         </w:rPr>
         <w:t xml:space="preserve"> </w:t>
       </w:r>
-      <w:hyperlink r:id="rId250" w:history="1">
+      <w:hyperlink r:id="rId251" w:history="1">
         <w:r>
           <w:rPr>
             <w:rStyle w:val="Collegamentoipertestuale"/>
@@ -41781,7 +42008,7 @@
                     <pic:cNvPicPr/>
                   </pic:nvPicPr>
                   <pic:blipFill>
-                    <a:blip r:embed="rId251">
+                    <a:blip r:embed="rId252">
                       <a:extLst>
                         <a:ext uri="{28A0092B-C50C-407E-A947-70E740481C1C}">
                           <a14:useLocalDpi xmlns:a14="http://schemas.microsoft.com/office/drawing/2010/main" val="0"/>
@@ -42002,7 +42229,7 @@
         </w:rPr>
         <w:t xml:space="preserve">Cosa è la </w:t>
       </w:r>
-      <w:hyperlink r:id="rId252" w:history="1">
+      <w:hyperlink r:id="rId253" w:history="1">
         <w:r>
           <w:rPr>
             <w:rStyle w:val="Collegamentoipertestuale"/>
@@ -42178,7 +42405,7 @@
                     <pic:cNvPicPr/>
                   </pic:nvPicPr>
                   <pic:blipFill>
-                    <a:blip r:embed="rId253"/>
+                    <a:blip r:embed="rId254"/>
                     <a:stretch>
                       <a:fillRect/>
                     </a:stretch>
@@ -42699,7 +42926,7 @@
                     <pic:cNvPicPr/>
                   </pic:nvPicPr>
                   <pic:blipFill>
-                    <a:blip r:embed="rId254">
+                    <a:blip r:embed="rId255">
                       <a:extLst>
                         <a:ext uri="{28A0092B-C50C-407E-A947-70E740481C1C}">
                           <a14:useLocalDpi xmlns:a14="http://schemas.microsoft.com/office/drawing/2010/main" val="0"/>
@@ -43204,82 +43431,6 @@
         </w:rPr>
         <w:t xml:space="preserve"> </w:t>
       </w:r>
-      <w:hyperlink r:id="rId255" w:history="1">
-        <w:r>
-          <w:rPr>
-            <w:rStyle w:val="Collegamentoipertestuale"/>
-            <w:rFonts w:ascii="Aptos Black" w:hAnsi="Aptos Black"/>
-            <w:bCs/>
-            <w:sz w:val="28"/>
-            <w:szCs w:val="28"/>
-          </w:rPr>
-          <w:t>SLIDE PROF</w:t>
-        </w:r>
-      </w:hyperlink>
-    </w:p>
-    <w:p>
-      <w:pPr>
-        <w:pBdr>
-          <w:bottom w:val="single" w:sz="6" w:space="1" w:color="auto"/>
-        </w:pBdr>
-        <w:rPr>
-          <w:rStyle w:val="Collegamentoipertestuale"/>
-          <w:rFonts w:ascii="Aptos Black" w:hAnsi="Aptos Black"/>
-          <w:bCs/>
-          <w:color w:val="000000" w:themeColor="text1"/>
-          <w:sz w:val="32"/>
-          <w:szCs w:val="32"/>
-          <w:u w:val="none"/>
-        </w:rPr>
-      </w:pPr>
-      <w:r>
-        <w:rPr>
-          <w:rStyle w:val="Collegamentoipertestuale"/>
-          <w:rFonts w:ascii="Aptos Black" w:hAnsi="Aptos Black"/>
-          <w:bCs/>
-          <w:color w:val="000000" w:themeColor="text1"/>
-          <w:sz w:val="32"/>
-          <w:szCs w:val="32"/>
-          <w:u w:val="none"/>
-        </w:rPr>
-        <w:t>Tutto sulle slide del prof, esempi sulla folder 00-try</w:t>
-      </w:r>
-    </w:p>
-    <w:p>
-      <w:pPr>
-        <w:rPr>
-          <w:rStyle w:val="Collegamentoipertestuale"/>
-          <w:rFonts w:ascii="Aptos Black" w:hAnsi="Aptos Black"/>
-          <w:bCs/>
-          <w:color w:val="000000" w:themeColor="text1"/>
-          <w:sz w:val="32"/>
-          <w:szCs w:val="32"/>
-          <w:u w:val="none"/>
-        </w:rPr>
-      </w:pPr>
-    </w:p>
-    <w:p>
-      <w:pPr>
-        <w:rPr>
-          <w:rStyle w:val="Collegamentoipertestuale"/>
-          <w:rFonts w:ascii="Aptos Black" w:hAnsi="Aptos Black"/>
-          <w:bCs/>
-          <w:sz w:val="28"/>
-          <w:szCs w:val="28"/>
-        </w:rPr>
-      </w:pPr>
-      <w:r>
-        <w:rPr>
-          <w:rStyle w:val="Collegamentoipertestuale"/>
-          <w:rFonts w:ascii="Aptos Black" w:hAnsi="Aptos Black"/>
-          <w:bCs/>
-          <w:color w:val="000000" w:themeColor="text1"/>
-          <w:sz w:val="32"/>
-          <w:szCs w:val="32"/>
-          <w:u w:val="none"/>
-        </w:rPr>
-        <w:t xml:space="preserve">LEZIONE 12  </w:t>
-      </w:r>
       <w:hyperlink r:id="rId256" w:history="1">
         <w:r>
           <w:rPr>
@@ -43295,17 +43446,9 @@
     </w:p>
     <w:p>
       <w:pPr>
-        <w:rPr>
-          <w:rStyle w:val="Collegamentoipertestuale"/>
-          <w:rFonts w:ascii="Aptos Black" w:hAnsi="Aptos Black"/>
-          <w:bCs/>
-          <w:sz w:val="28"/>
-          <w:szCs w:val="28"/>
-        </w:rPr>
-      </w:pPr>
-    </w:p>
-    <w:p>
-      <w:pPr>
+        <w:pBdr>
+          <w:bottom w:val="single" w:sz="6" w:space="1" w:color="auto"/>
+        </w:pBdr>
         <w:rPr>
           <w:rStyle w:val="Collegamentoipertestuale"/>
           <w:rFonts w:ascii="Aptos Black" w:hAnsi="Aptos Black"/>
@@ -43326,11 +43469,9 @@
           <w:szCs w:val="32"/>
           <w:u w:val="none"/>
         </w:rPr>
-        <w:t>BOX-SHADOW</w:t>
-      </w:r>
-    </w:p>
-    <w:p>
-      <w:pPr>
+        <w:t xml:space="preserve">Tutto sulle slide del prof, esempi </w:t>
+      </w:r>
+      <w:r>
         <w:rPr>
           <w:rStyle w:val="Collegamentoipertestuale"/>
           <w:rFonts w:ascii="Aptos Black" w:hAnsi="Aptos Black"/>
@@ -43340,6 +43481,142 @@
           <w:szCs w:val="32"/>
           <w:u w:val="none"/>
         </w:rPr>
+        <w:t xml:space="preserve"> </w:t>
+      </w:r>
+      <w:r>
+        <w:rPr>
+          <w:rStyle w:val="Collegamentoipertestuale"/>
+          <w:rFonts w:ascii="Aptos Black" w:hAnsi="Aptos Black"/>
+          <w:bCs/>
+          <w:i/>
+          <w:iCs/>
+          <w:color w:val="000000" w:themeColor="text1"/>
+          <w:sz w:val="32"/>
+          <w:szCs w:val="32"/>
+          <w:u w:val="none"/>
+        </w:rPr>
+        <w:t>SCSS</w:t>
+      </w:r>
+      <w:r>
+        <w:rPr>
+          <w:rStyle w:val="Collegamentoipertestuale"/>
+          <w:rFonts w:ascii="Aptos Black" w:hAnsi="Aptos Black"/>
+          <w:bCs/>
+          <w:color w:val="000000" w:themeColor="text1"/>
+          <w:sz w:val="32"/>
+          <w:szCs w:val="32"/>
+          <w:u w:val="none"/>
+        </w:rPr>
+        <w:t xml:space="preserve">  </w:t>
+      </w:r>
+      <w:r>
+        <w:rPr>
+          <w:rStyle w:val="Collegamentoipertestuale"/>
+          <w:rFonts w:ascii="Aptos Black" w:hAnsi="Aptos Black"/>
+          <w:bCs/>
+          <w:color w:val="000000" w:themeColor="text1"/>
+          <w:sz w:val="32"/>
+          <w:szCs w:val="32"/>
+          <w:u w:val="none"/>
+        </w:rPr>
+        <w:t>sulla folder 00-try</w:t>
+      </w:r>
+    </w:p>
+    <w:p>
+      <w:pPr>
+        <w:rPr>
+          <w:rStyle w:val="Collegamentoipertestuale"/>
+          <w:rFonts w:ascii="Aptos Black" w:hAnsi="Aptos Black"/>
+          <w:bCs/>
+          <w:color w:val="000000" w:themeColor="text1"/>
+          <w:sz w:val="32"/>
+          <w:szCs w:val="32"/>
+          <w:u w:val="none"/>
+        </w:rPr>
+      </w:pPr>
+    </w:p>
+    <w:p>
+      <w:pPr>
+        <w:rPr>
+          <w:rStyle w:val="Collegamentoipertestuale"/>
+          <w:rFonts w:ascii="Aptos Black" w:hAnsi="Aptos Black"/>
+          <w:bCs/>
+          <w:sz w:val="28"/>
+          <w:szCs w:val="28"/>
+        </w:rPr>
+      </w:pPr>
+      <w:r>
+        <w:rPr>
+          <w:rStyle w:val="Collegamentoipertestuale"/>
+          <w:rFonts w:ascii="Aptos Black" w:hAnsi="Aptos Black"/>
+          <w:bCs/>
+          <w:color w:val="000000" w:themeColor="text1"/>
+          <w:sz w:val="32"/>
+          <w:szCs w:val="32"/>
+          <w:u w:val="none"/>
+        </w:rPr>
+        <w:t xml:space="preserve">LEZIONE 12  </w:t>
+      </w:r>
+      <w:hyperlink r:id="rId257" w:history="1">
+        <w:r>
+          <w:rPr>
+            <w:rStyle w:val="Collegamentoipertestuale"/>
+            <w:rFonts w:ascii="Aptos Black" w:hAnsi="Aptos Black"/>
+            <w:bCs/>
+            <w:sz w:val="28"/>
+            <w:szCs w:val="28"/>
+          </w:rPr>
+          <w:t>SLIDE PROF</w:t>
+        </w:r>
+      </w:hyperlink>
+    </w:p>
+    <w:p>
+      <w:pPr>
+        <w:rPr>
+          <w:rStyle w:val="Collegamentoipertestuale"/>
+          <w:rFonts w:ascii="Aptos Black" w:hAnsi="Aptos Black"/>
+          <w:bCs/>
+          <w:sz w:val="28"/>
+          <w:szCs w:val="28"/>
+        </w:rPr>
+      </w:pPr>
+    </w:p>
+    <w:p>
+      <w:pPr>
+        <w:rPr>
+          <w:rStyle w:val="Collegamentoipertestuale"/>
+          <w:rFonts w:ascii="Aptos Black" w:hAnsi="Aptos Black"/>
+          <w:bCs/>
+          <w:color w:val="000000" w:themeColor="text1"/>
+          <w:sz w:val="32"/>
+          <w:szCs w:val="32"/>
+          <w:u w:val="none"/>
+        </w:rPr>
+      </w:pPr>
+      <w:r>
+        <w:rPr>
+          <w:rStyle w:val="Collegamentoipertestuale"/>
+          <w:rFonts w:ascii="Aptos Black" w:hAnsi="Aptos Black"/>
+          <w:bCs/>
+          <w:color w:val="000000" w:themeColor="text1"/>
+          <w:sz w:val="32"/>
+          <w:szCs w:val="32"/>
+          <w:u w:val="none"/>
+        </w:rPr>
+        <w:t>BOX-SHADOW</w:t>
+      </w:r>
+    </w:p>
+    <w:p>
+      <w:pPr>
+        <w:rPr>
+          <w:rStyle w:val="Collegamentoipertestuale"/>
+          <w:rFonts w:ascii="Aptos Black" w:hAnsi="Aptos Black"/>
+          <w:bCs/>
+          <w:color w:val="000000" w:themeColor="text1"/>
+          <w:sz w:val="32"/>
+          <w:szCs w:val="32"/>
+          <w:u w:val="none"/>
+        </w:rPr>
       </w:pPr>
       <w:r>
         <w:rPr>
@@ -43377,7 +43654,7 @@
         </w:rPr>
         <w:t xml:space="preserve"> </w:t>
       </w:r>
-      <w:hyperlink r:id="rId257" w:history="1">
+      <w:hyperlink r:id="rId258" w:history="1">
         <w:r>
           <w:rPr>
             <w:rStyle w:val="Collegamentoipertestuale"/>
@@ -43402,7 +43679,7 @@
           <w:u w:val="none"/>
         </w:rPr>
       </w:pPr>
-      <w:hyperlink r:id="rId258" w:history="1">
+      <w:hyperlink r:id="rId259" w:history="1">
         <w:r>
           <w:rPr>
             <w:rStyle w:val="Collegamentoipertestuale"/>
@@ -43450,7 +43727,7 @@
                     <pic:cNvPicPr/>
                   </pic:nvPicPr>
                   <pic:blipFill>
-                    <a:blip r:embed="rId259"/>
+                    <a:blip r:embed="rId260"/>
                     <a:stretch>
                       <a:fillRect/>
                     </a:stretch>
@@ -43528,7 +43805,7 @@
                     <pic:cNvPicPr/>
                   </pic:nvPicPr>
                   <pic:blipFill>
-                    <a:blip r:embed="rId260">
+                    <a:blip r:embed="rId261">
                       <a:extLst>
                         <a:ext uri="{28A0092B-C50C-407E-A947-70E740481C1C}">
                           <a14:useLocalDpi xmlns:a14="http://schemas.microsoft.com/office/drawing/2010/main" val="0"/>
@@ -43678,7 +43955,7 @@
                     <pic:cNvPicPr/>
                   </pic:nvPicPr>
                   <pic:blipFill>
-                    <a:blip r:embed="rId261">
+                    <a:blip r:embed="rId262">
                       <a:extLst>
                         <a:ext uri="{28A0092B-C50C-407E-A947-70E740481C1C}">
                           <a14:useLocalDpi xmlns:a14="http://schemas.microsoft.com/office/drawing/2010/main" val="0"/>
@@ -43746,6 +44023,83 @@
           <w:u w:val="none"/>
         </w:rPr>
       </w:pPr>
+    </w:p>
+    <w:p/>
+    <w:p/>
+    <w:p/>
+    <w:p/>
+    <w:p/>
+    <w:p/>
+    <w:p/>
+    <w:p/>
+    <w:p>
+      <w:pPr>
+        <w:pBdr>
+          <w:bottom w:val="single" w:sz="6" w:space="1" w:color="auto"/>
+        </w:pBdr>
+      </w:pPr>
+    </w:p>
+    <w:p/>
+    <w:p/>
+    <w:p>
+      <w:pPr>
+        <w:rPr>
+          <w:rStyle w:val="Collegamentoipertestuale"/>
+          <w:rFonts w:ascii="Aptos Black" w:hAnsi="Aptos Black"/>
+          <w:bCs/>
+          <w:sz w:val="28"/>
+          <w:szCs w:val="28"/>
+        </w:rPr>
+      </w:pPr>
+      <w:r>
+        <w:rPr>
+          <w:rStyle w:val="Collegamentoipertestuale"/>
+          <w:rFonts w:ascii="Aptos Black" w:hAnsi="Aptos Black"/>
+          <w:bCs/>
+          <w:color w:val="000000" w:themeColor="text1"/>
+          <w:sz w:val="32"/>
+          <w:szCs w:val="32"/>
+          <w:u w:val="none"/>
+        </w:rPr>
+        <w:lastRenderedPageBreak/>
+        <w:t>LEZIONE 1</w:t>
+      </w:r>
+      <w:r>
+        <w:rPr>
+          <w:rStyle w:val="Collegamentoipertestuale"/>
+          <w:rFonts w:ascii="Aptos Black" w:hAnsi="Aptos Black"/>
+          <w:bCs/>
+          <w:color w:val="000000" w:themeColor="text1"/>
+          <w:sz w:val="32"/>
+          <w:szCs w:val="32"/>
+          <w:u w:val="none"/>
+        </w:rPr>
+        <w:t>3</w:t>
+      </w:r>
+      <w:r>
+        <w:rPr>
+          <w:rStyle w:val="Collegamentoipertestuale"/>
+          <w:rFonts w:ascii="Aptos Black" w:hAnsi="Aptos Black"/>
+          <w:bCs/>
+          <w:color w:val="000000" w:themeColor="text1"/>
+          <w:sz w:val="32"/>
+          <w:szCs w:val="32"/>
+          <w:u w:val="none"/>
+        </w:rPr>
+        <w:t xml:space="preserve">  </w:t>
+      </w:r>
+      <w:hyperlink r:id="rId263" w:history="1">
+        <w:r>
+          <w:rPr>
+            <w:rStyle w:val="Collegamentoipertestuale"/>
+            <w:rFonts w:ascii="Aptos Black" w:hAnsi="Aptos Black"/>
+            <w:bCs/>
+            <w:sz w:val="28"/>
+            <w:szCs w:val="28"/>
+          </w:rPr>
+          <w:t>SLIDE PROF</w:t>
+        </w:r>
+      </w:hyperlink>
     </w:p>
     <w:p/>
     <w:sectPr>

</xml_diff>

<commit_message>
completed the ex and notes o the sections about flex-box, learn the difference between flexbox vs float, done code review about past sections, introduced the new section (14 bootstrap) learining and training whit some examples form the official doc
</commit_message>
<xml_diff>
--- a/APPUNTI/00-HTML CSS APPUNTI.docx
+++ b/APPUNTI/00-HTML CSS APPUNTI.docx
@@ -21161,76 +21161,14 @@
         <w:rPr>
           <w:noProof/>
         </w:rPr>
-        <mc:AlternateContent>
-          <mc:Choice Requires="wpi">
-            <w:drawing>
-              <wp:anchor distT="0" distB="0" distL="114300" distR="114300" simplePos="0" relativeHeight="251727872" behindDoc="0" locked="0" layoutInCell="1" allowOverlap="1" wp14:anchorId="3B1D0EB9" wp14:editId="5A6A3C2E">
-                <wp:simplePos x="0" y="0"/>
-                <wp:positionH relativeFrom="column">
-                  <wp:posOffset>282575</wp:posOffset>
-                </wp:positionH>
-                <wp:positionV relativeFrom="paragraph">
-                  <wp:posOffset>-392430</wp:posOffset>
-                </wp:positionV>
-                <wp:extent cx="5977255" cy="1002665"/>
-                <wp:effectExtent l="116840" t="183515" r="97155" b="213995"/>
-                <wp:wrapNone/>
-                <wp:docPr id="449583530" name="Input penna 5"/>
-                <wp:cNvGraphicFramePr>
-                  <a:graphicFrameLocks xmlns:a="http://schemas.openxmlformats.org/drawingml/2006/main" noChangeAspect="1"/>
-                </wp:cNvGraphicFramePr>
-                <a:graphic xmlns:a="http://schemas.openxmlformats.org/drawingml/2006/main">
-                  <a:graphicData uri="http://schemas.microsoft.com/office/word/2010/wordprocessingInk">
-                    <w14:contentPart bwMode="auto" r:id="rId115">
-                      <w14:nvContentPartPr>
-                        <w14:cNvContentPartPr>
-                          <a14:cpLocks xmlns:a14="http://schemas.microsoft.com/office/drawing/2010/main" noRot="1" noChangeAspect="1" noEditPoints="1" noChangeArrowheads="1" noChangeShapeType="1"/>
-                        </w14:cNvContentPartPr>
-                      </w14:nvContentPartPr>
-                      <w14:xfrm>
-                        <a:off x="0" y="0"/>
-                        <a:ext cx="5977255" cy="1002665"/>
-                      </w14:xfrm>
-                    </w14:contentPart>
-                  </a:graphicData>
-                </a:graphic>
-                <wp14:sizeRelH relativeFrom="page">
-                  <wp14:pctWidth>0</wp14:pctWidth>
-                </wp14:sizeRelH>
-                <wp14:sizeRelV relativeFrom="page">
-                  <wp14:pctHeight>0</wp14:pctHeight>
-                </wp14:sizeRelV>
-              </wp:anchor>
-            </w:drawing>
-          </mc:Choice>
-          <mc:Fallback>
-            <w:pict>
-              <v:shapetype w14:anchorId="5AFC109B" id="_x0000_t75" coordsize="21600,21600" o:spt="75" o:preferrelative="t" path="m@4@5l@4@11@9@11@9@5xe" filled="f" stroked="f">
-                <v:stroke joinstyle="miter"/>
-                <v:formulas>
-                  <v:f eqn="if lineDrawn pixelLineWidth 0"/>
-                  <v:f eqn="sum @0 1 0"/>
-                  <v:f eqn="sum 0 0 @1"/>
-                  <v:f eqn="prod @2 1 2"/>
-                  <v:f eqn="prod @3 21600 pixelWidth"/>
-                  <v:f eqn="prod @3 21600 pixelHeight"/>
-                  <v:f eqn="sum @0 0 1"/>
-                  <v:f eqn="prod @6 1 2"/>
-                  <v:f eqn="prod @7 21600 pixelWidth"/>
-                  <v:f eqn="sum @8 21600 0"/>
-                  <v:f eqn="prod @7 21600 pixelHeight"/>
-                  <v:f eqn="sum @10 21600 0"/>
-                </v:formulas>
-                <v:path o:extrusionok="f" gradientshapeok="t" o:connecttype="rect"/>
-                <o:lock v:ext="edit" aspectratio="t"/>
-              </v:shapetype>
-              <v:shape id="Input penna 5" o:spid="_x0000_s1026" type="#_x0000_t75" style="position:absolute;margin-left:18pt;margin-top:-39.4pt;width:479.15pt;height:95.9pt;z-index:251727872;visibility:visible;mso-wrap-style:square;mso-width-percent:0;mso-height-percent:0;mso-wrap-distance-left:9pt;mso-wrap-distance-top:0;mso-wrap-distance-right:9pt;mso-wrap-distance-bottom:0;mso-position-horizontal:absolute;mso-position-horizontal-relative:text;mso-position-vertical:absolute;mso-position-vertical-relative:text;mso-width-percent:0;mso-height-percent:0;mso-width-relative:page;mso-height-relative:page" o:gfxdata="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">
-                <v:imagedata r:id="rId116" o:title=""/>
-                <o:lock v:ext="edit" rotation="t" verticies="t" shapetype="t"/>
-              </v:shape>
-            </w:pict>
-          </mc:Fallback>
-        </mc:AlternateContent>
+        <w:pict w14:anchorId="5D595E8A">
+          <v:rect id="Input penna 5" o:spid="_x0000_s1091" style="position:absolute;left:0;text-align:left;margin-left:18pt;margin-top:-39.4pt;width:479.15pt;height:95.9pt;z-index:251727872;visibility:visible;mso-wrap-style:square;mso-width-percent:0;mso-height-percent:0;mso-wrap-distance-left:9pt;mso-wrap-distance-top:0;mso-wrap-distance-right:9pt;mso-wrap-distance-bottom:0;mso-position-horizontal:absolute;mso-position-horizontal-relative:text;mso-position-vertical:absolute;mso-position-vertical-relative:text;mso-width-percent:0;mso-height-percent:0;mso-width-relative:page;mso-height-relative:page" filled="f" strokecolor="#fffc00" strokeweight="6mm">
+            <v:stroke opacity="21845f" endcap="square"/>
+            <v:path shadowok="f" o:extrusionok="f" fillok="f" insetpenok="f"/>
+            <o:lock v:ext="edit" rotation="t" aspectratio="t" verticies="t" text="t" shapetype="t"/>
+            <o:ink i="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" annotation="t"/>
+          </v:rect>
+        </w:pict>
       </w:r>
     </w:p>
     <w:p>
@@ -21401,7 +21339,7 @@
                     <pic:cNvPicPr/>
                   </pic:nvPicPr>
                   <pic:blipFill>
-                    <a:blip r:embed="rId117">
+                    <a:blip r:embed="rId115">
                       <a:extLst>
                         <a:ext uri="{28A0092B-C50C-407E-A947-70E740481C1C}">
                           <a14:useLocalDpi xmlns:a14="http://schemas.microsoft.com/office/drawing/2010/main" val="0"/>
@@ -21465,7 +21403,7 @@
                     <pic:cNvPicPr/>
                   </pic:nvPicPr>
                   <pic:blipFill>
-                    <a:blip r:embed="rId118">
+                    <a:blip r:embed="rId116">
                       <a:extLst>
                         <a:ext uri="{28A0092B-C50C-407E-A947-70E740481C1C}">
                           <a14:useLocalDpi xmlns:a14="http://schemas.microsoft.com/office/drawing/2010/main" val="0"/>
@@ -21552,7 +21490,7 @@
                     <pic:cNvPicPr/>
                   </pic:nvPicPr>
                   <pic:blipFill>
-                    <a:blip r:embed="rId119"/>
+                    <a:blip r:embed="rId117"/>
                     <a:stretch>
                       <a:fillRect/>
                     </a:stretch>
@@ -21756,7 +21694,7 @@
                     <pic:cNvPicPr/>
                   </pic:nvPicPr>
                   <pic:blipFill>
-                    <a:blip r:embed="rId120">
+                    <a:blip r:embed="rId118">
                       <a:extLst>
                         <a:ext uri="{28A0092B-C50C-407E-A947-70E740481C1C}">
                           <a14:useLocalDpi xmlns:a14="http://schemas.microsoft.com/office/drawing/2010/main" val="0"/>
@@ -21805,7 +21743,7 @@
                     <pic:cNvPicPr/>
                   </pic:nvPicPr>
                   <pic:blipFill>
-                    <a:blip r:embed="rId121"/>
+                    <a:blip r:embed="rId119"/>
                     <a:stretch>
                       <a:fillRect/>
                     </a:stretch>
@@ -21860,7 +21798,7 @@
                     <pic:cNvPicPr/>
                   </pic:nvPicPr>
                   <pic:blipFill>
-                    <a:blip r:embed="rId122"/>
+                    <a:blip r:embed="rId120"/>
                     <a:stretch>
                       <a:fillRect/>
                     </a:stretch>
@@ -22192,7 +22130,7 @@
                     <pic:cNvPicPr/>
                   </pic:nvPicPr>
                   <pic:blipFill>
-                    <a:blip r:embed="rId123">
+                    <a:blip r:embed="rId121">
                       <a:extLst>
                         <a:ext uri="{28A0092B-C50C-407E-A947-70E740481C1C}">
                           <a14:useLocalDpi xmlns:a14="http://schemas.microsoft.com/office/drawing/2010/main" val="0"/>
@@ -22250,7 +22188,7 @@
                     <pic:cNvPicPr/>
                   </pic:nvPicPr>
                   <pic:blipFill>
-                    <a:blip r:embed="rId124"/>
+                    <a:blip r:embed="rId122"/>
                     <a:stretch>
                       <a:fillRect/>
                     </a:stretch>
@@ -22310,7 +22248,7 @@
                     <pic:cNvPicPr/>
                   </pic:nvPicPr>
                   <pic:blipFill>
-                    <a:blip r:embed="rId125"/>
+                    <a:blip r:embed="rId123"/>
                     <a:stretch>
                       <a:fillRect/>
                     </a:stretch>
@@ -22666,7 +22604,7 @@
                     <pic:cNvPicPr/>
                   </pic:nvPicPr>
                   <pic:blipFill>
-                    <a:blip r:embed="rId126">
+                    <a:blip r:embed="rId124">
                       <a:extLst>
                         <a:ext uri="{28A0092B-C50C-407E-A947-70E740481C1C}">
                           <a14:useLocalDpi xmlns:a14="http://schemas.microsoft.com/office/drawing/2010/main" val="0"/>
@@ -22727,7 +22665,7 @@
                     <pic:cNvPicPr/>
                   </pic:nvPicPr>
                   <pic:blipFill>
-                    <a:blip r:embed="rId127"/>
+                    <a:blip r:embed="rId125"/>
                     <a:stretch>
                       <a:fillRect/>
                     </a:stretch>
@@ -22802,7 +22740,7 @@
                     <pic:cNvPicPr/>
                   </pic:nvPicPr>
                   <pic:blipFill>
-                    <a:blip r:embed="rId128">
+                    <a:blip r:embed="rId126">
                       <a:extLst>
                         <a:ext uri="{28A0092B-C50C-407E-A947-70E740481C1C}">
                           <a14:useLocalDpi xmlns:a14="http://schemas.microsoft.com/office/drawing/2010/main" val="0"/>
@@ -23128,7 +23066,7 @@
                     <pic:cNvPicPr/>
                   </pic:nvPicPr>
                   <pic:blipFill>
-                    <a:blip r:embed="rId129">
+                    <a:blip r:embed="rId127">
                       <a:extLst>
                         <a:ext uri="{28A0092B-C50C-407E-A947-70E740481C1C}">
                           <a14:useLocalDpi xmlns:a14="http://schemas.microsoft.com/office/drawing/2010/main" val="0"/>
@@ -23181,7 +23119,7 @@
                     <pic:cNvPicPr/>
                   </pic:nvPicPr>
                   <pic:blipFill>
-                    <a:blip r:embed="rId130"/>
+                    <a:blip r:embed="rId128"/>
                     <a:stretch>
                       <a:fillRect/>
                     </a:stretch>
@@ -23241,7 +23179,7 @@
                     <pic:cNvPicPr/>
                   </pic:nvPicPr>
                   <pic:blipFill>
-                    <a:blip r:embed="rId131"/>
+                    <a:blip r:embed="rId129"/>
                     <a:stretch>
                       <a:fillRect/>
                     </a:stretch>
@@ -23549,7 +23487,7 @@
                     <pic:cNvPicPr/>
                   </pic:nvPicPr>
                   <pic:blipFill>
-                    <a:blip r:embed="rId132">
+                    <a:blip r:embed="rId130">
                       <a:extLst>
                         <a:ext uri="{28A0092B-C50C-407E-A947-70E740481C1C}">
                           <a14:useLocalDpi xmlns:a14="http://schemas.microsoft.com/office/drawing/2010/main" val="0"/>
@@ -23610,7 +23548,7 @@
                     <pic:cNvPicPr/>
                   </pic:nvPicPr>
                   <pic:blipFill>
-                    <a:blip r:embed="rId133"/>
+                    <a:blip r:embed="rId131"/>
                     <a:stretch>
                       <a:fillRect/>
                     </a:stretch>
@@ -23670,7 +23608,7 @@
                     <pic:cNvPicPr/>
                   </pic:nvPicPr>
                   <pic:blipFill>
-                    <a:blip r:embed="rId134"/>
+                    <a:blip r:embed="rId132"/>
                     <a:stretch>
                       <a:fillRect/>
                     </a:stretch>
@@ -24065,7 +24003,7 @@
         </w:rPr>
         <w:t xml:space="preserve"> </w:t>
       </w:r>
-      <w:hyperlink r:id="rId135" w:history="1">
+      <w:hyperlink r:id="rId133" w:history="1">
         <w:r>
           <w:rPr>
             <w:rStyle w:val="Collegamentoipertestuale"/>
@@ -24301,7 +24239,7 @@
         </w:rPr>
         <w:t xml:space="preserve">  </w:t>
       </w:r>
-      <w:hyperlink r:id="rId136" w:history="1">
+      <w:hyperlink r:id="rId134" w:history="1">
         <w:r>
           <w:rPr>
             <w:rStyle w:val="Collegamentoipertestuale"/>
@@ -24357,7 +24295,7 @@
                     <pic:cNvPicPr/>
                   </pic:nvPicPr>
                   <pic:blipFill>
-                    <a:blip r:embed="rId137">
+                    <a:blip r:embed="rId135">
                       <a:extLst>
                         <a:ext uri="{28A0092B-C50C-407E-A947-70E740481C1C}">
                           <a14:useLocalDpi xmlns:a14="http://schemas.microsoft.com/office/drawing/2010/main" val="0"/>
@@ -24503,7 +24441,7 @@
         </w:rPr>
         <w:t xml:space="preserve"> </w:t>
       </w:r>
-      <w:hyperlink r:id="rId138" w:history="1">
+      <w:hyperlink r:id="rId136" w:history="1">
         <w:r>
           <w:rPr>
             <w:rStyle w:val="Collegamentoipertestuale"/>
@@ -24683,7 +24621,7 @@
                     <pic:cNvPicPr/>
                   </pic:nvPicPr>
                   <pic:blipFill>
-                    <a:blip r:embed="rId139">
+                    <a:blip r:embed="rId137">
                       <a:extLst>
                         <a:ext uri="{28A0092B-C50C-407E-A947-70E740481C1C}">
                           <a14:useLocalDpi xmlns:a14="http://schemas.microsoft.com/office/drawing/2010/main" val="0"/>
@@ -24759,7 +24697,7 @@
                     <pic:cNvPicPr/>
                   </pic:nvPicPr>
                   <pic:blipFill>
-                    <a:blip r:embed="rId140">
+                    <a:blip r:embed="rId138">
                       <a:extLst>
                         <a:ext uri="{28A0092B-C50C-407E-A947-70E740481C1C}">
                           <a14:useLocalDpi xmlns:a14="http://schemas.microsoft.com/office/drawing/2010/main" val="0"/>
@@ -24990,7 +24928,7 @@
                     <pic:cNvPicPr/>
                   </pic:nvPicPr>
                   <pic:blipFill>
-                    <a:blip r:embed="rId141">
+                    <a:blip r:embed="rId139">
                       <a:extLst>
                         <a:ext uri="{28A0092B-C50C-407E-A947-70E740481C1C}">
                           <a14:useLocalDpi xmlns:a14="http://schemas.microsoft.com/office/drawing/2010/main" val="0"/>
@@ -25059,7 +24997,7 @@
                     <pic:cNvPicPr/>
                   </pic:nvPicPr>
                   <pic:blipFill>
-                    <a:blip r:embed="rId140">
+                    <a:blip r:embed="rId138">
                       <a:extLst>
                         <a:ext uri="{28A0092B-C50C-407E-A947-70E740481C1C}">
                           <a14:useLocalDpi xmlns:a14="http://schemas.microsoft.com/office/drawing/2010/main" val="0"/>
@@ -25145,7 +25083,7 @@
                     <pic:cNvPicPr/>
                   </pic:nvPicPr>
                   <pic:blipFill>
-                    <a:blip r:embed="rId142">
+                    <a:blip r:embed="rId140">
                       <a:extLst>
                         <a:ext uri="{28A0092B-C50C-407E-A947-70E740481C1C}">
                           <a14:useLocalDpi xmlns:a14="http://schemas.microsoft.com/office/drawing/2010/main" val="0"/>
@@ -25473,7 +25411,7 @@
                     <pic:cNvPicPr/>
                   </pic:nvPicPr>
                   <pic:blipFill>
-                    <a:blip r:embed="rId143">
+                    <a:blip r:embed="rId141">
                       <a:extLst>
                         <a:ext uri="{28A0092B-C50C-407E-A947-70E740481C1C}">
                           <a14:useLocalDpi xmlns:a14="http://schemas.microsoft.com/office/drawing/2010/main" val="0"/>
@@ -25538,7 +25476,7 @@
                     <pic:cNvPicPr/>
                   </pic:nvPicPr>
                   <pic:blipFill>
-                    <a:blip r:embed="rId144">
+                    <a:blip r:embed="rId142">
                       <a:extLst>
                         <a:ext uri="{28A0092B-C50C-407E-A947-70E740481C1C}">
                           <a14:useLocalDpi xmlns:a14="http://schemas.microsoft.com/office/drawing/2010/main" val="0"/>
@@ -25624,7 +25562,7 @@
                     <pic:cNvPicPr/>
                   </pic:nvPicPr>
                   <pic:blipFill>
-                    <a:blip r:embed="rId145">
+                    <a:blip r:embed="rId143">
                       <a:extLst>
                         <a:ext uri="{28A0092B-C50C-407E-A947-70E740481C1C}">
                           <a14:useLocalDpi xmlns:a14="http://schemas.microsoft.com/office/drawing/2010/main" val="0"/>
@@ -25724,7 +25662,7 @@
                     <pic:cNvPicPr/>
                   </pic:nvPicPr>
                   <pic:blipFill>
-                    <a:blip r:embed="rId146">
+                    <a:blip r:embed="rId144">
                       <a:extLst>
                         <a:ext uri="{28A0092B-C50C-407E-A947-70E740481C1C}">
                           <a14:useLocalDpi xmlns:a14="http://schemas.microsoft.com/office/drawing/2010/main" val="0"/>
@@ -25983,7 +25921,7 @@
                     <pic:cNvPicPr/>
                   </pic:nvPicPr>
                   <pic:blipFill>
-                    <a:blip r:embed="rId147">
+                    <a:blip r:embed="rId145">
                       <a:extLst>
                         <a:ext uri="{28A0092B-C50C-407E-A947-70E740481C1C}">
                           <a14:useLocalDpi xmlns:a14="http://schemas.microsoft.com/office/drawing/2010/main" val="0"/>
@@ -26052,7 +25990,7 @@
                     <pic:cNvPicPr/>
                   </pic:nvPicPr>
                   <pic:blipFill>
-                    <a:blip r:embed="rId148">
+                    <a:blip r:embed="rId146">
                       <a:extLst>
                         <a:ext uri="{28A0092B-C50C-407E-A947-70E740481C1C}">
                           <a14:useLocalDpi xmlns:a14="http://schemas.microsoft.com/office/drawing/2010/main" val="0"/>
@@ -26368,7 +26306,7 @@
                     <pic:cNvPicPr/>
                   </pic:nvPicPr>
                   <pic:blipFill>
-                    <a:blip r:embed="rId149">
+                    <a:blip r:embed="rId147">
                       <a:extLst>
                         <a:ext uri="{28A0092B-C50C-407E-A947-70E740481C1C}">
                           <a14:useLocalDpi xmlns:a14="http://schemas.microsoft.com/office/drawing/2010/main" val="0"/>
@@ -26435,7 +26373,7 @@
                     <pic:cNvPicPr/>
                   </pic:nvPicPr>
                   <pic:blipFill>
-                    <a:blip r:embed="rId148">
+                    <a:blip r:embed="rId146">
                       <a:extLst>
                         <a:ext uri="{28A0092B-C50C-407E-A947-70E740481C1C}">
                           <a14:useLocalDpi xmlns:a14="http://schemas.microsoft.com/office/drawing/2010/main" val="0"/>
@@ -26509,7 +26447,7 @@
                     <pic:cNvPicPr/>
                   </pic:nvPicPr>
                   <pic:blipFill>
-                    <a:blip r:embed="rId150">
+                    <a:blip r:embed="rId148">
                       <a:extLst>
                         <a:ext uri="{28A0092B-C50C-407E-A947-70E740481C1C}">
                           <a14:useLocalDpi xmlns:a14="http://schemas.microsoft.com/office/drawing/2010/main" val="0"/>
@@ -26782,7 +26720,7 @@
                     <pic:cNvPicPr/>
                   </pic:nvPicPr>
                   <pic:blipFill>
-                    <a:blip r:embed="rId151">
+                    <a:blip r:embed="rId149">
                       <a:extLst>
                         <a:ext uri="{28A0092B-C50C-407E-A947-70E740481C1C}">
                           <a14:useLocalDpi xmlns:a14="http://schemas.microsoft.com/office/drawing/2010/main" val="0"/>
@@ -26843,7 +26781,7 @@
                     <pic:cNvPicPr/>
                   </pic:nvPicPr>
                   <pic:blipFill>
-                    <a:blip r:embed="rId152"/>
+                    <a:blip r:embed="rId150"/>
                     <a:stretch>
                       <a:fillRect/>
                     </a:stretch>
@@ -26941,7 +26879,7 @@
                     <pic:cNvPicPr/>
                   </pic:nvPicPr>
                   <pic:blipFill>
-                    <a:blip r:embed="rId153">
+                    <a:blip r:embed="rId151">
                       <a:extLst>
                         <a:ext uri="{28A0092B-C50C-407E-A947-70E740481C1C}">
                           <a14:useLocalDpi xmlns:a14="http://schemas.microsoft.com/office/drawing/2010/main" val="0"/>
@@ -27146,7 +27084,7 @@
                     <pic:cNvPicPr/>
                   </pic:nvPicPr>
                   <pic:blipFill>
-                    <a:blip r:embed="rId154">
+                    <a:blip r:embed="rId152">
                       <a:extLst>
                         <a:ext uri="{28A0092B-C50C-407E-A947-70E740481C1C}">
                           <a14:useLocalDpi xmlns:a14="http://schemas.microsoft.com/office/drawing/2010/main" val="0"/>
@@ -27229,7 +27167,7 @@
                     <pic:cNvPicPr/>
                   </pic:nvPicPr>
                   <pic:blipFill>
-                    <a:blip r:embed="rId155">
+                    <a:blip r:embed="rId153">
                       <a:extLst>
                         <a:ext uri="{28A0092B-C50C-407E-A947-70E740481C1C}">
                           <a14:useLocalDpi xmlns:a14="http://schemas.microsoft.com/office/drawing/2010/main" val="0"/>
@@ -27311,7 +27249,7 @@
                     <pic:cNvPicPr/>
                   </pic:nvPicPr>
                   <pic:blipFill>
-                    <a:blip r:embed="rId156">
+                    <a:blip r:embed="rId154">
                       <a:extLst>
                         <a:ext uri="{28A0092B-C50C-407E-A947-70E740481C1C}">
                           <a14:useLocalDpi xmlns:a14="http://schemas.microsoft.com/office/drawing/2010/main" val="0"/>
@@ -27564,7 +27502,7 @@
                     <pic:cNvPicPr/>
                   </pic:nvPicPr>
                   <pic:blipFill>
-                    <a:blip r:embed="rId157">
+                    <a:blip r:embed="rId155">
                       <a:extLst>
                         <a:ext uri="{28A0092B-C50C-407E-A947-70E740481C1C}">
                           <a14:useLocalDpi xmlns:a14="http://schemas.microsoft.com/office/drawing/2010/main" val="0"/>
@@ -27635,7 +27573,7 @@
                     <pic:cNvPicPr/>
                   </pic:nvPicPr>
                   <pic:blipFill>
-                    <a:blip r:embed="rId158">
+                    <a:blip r:embed="rId156">
                       <a:extLst>
                         <a:ext uri="{28A0092B-C50C-407E-A947-70E740481C1C}">
                           <a14:useLocalDpi xmlns:a14="http://schemas.microsoft.com/office/drawing/2010/main" val="0"/>
@@ -27704,7 +27642,7 @@
                     <pic:cNvPicPr/>
                   </pic:nvPicPr>
                   <pic:blipFill>
-                    <a:blip r:embed="rId159">
+                    <a:blip r:embed="rId157">
                       <a:extLst>
                         <a:ext uri="{28A0092B-C50C-407E-A947-70E740481C1C}">
                           <a14:useLocalDpi xmlns:a14="http://schemas.microsoft.com/office/drawing/2010/main" val="0"/>
@@ -27844,7 +27782,7 @@
         </w:rPr>
         <w:t xml:space="preserve"> </w:t>
       </w:r>
-      <w:hyperlink r:id="rId160" w:history="1">
+      <w:hyperlink r:id="rId158" w:history="1">
         <w:r>
           <w:rPr>
             <w:rStyle w:val="Collegamentoipertestuale"/>
@@ -27963,7 +27901,7 @@
         </w:rPr>
         <w:t xml:space="preserve"> </w:t>
       </w:r>
-      <w:hyperlink r:id="rId161" w:history="1">
+      <w:hyperlink r:id="rId159" w:history="1">
         <w:r>
           <w:rPr>
             <w:rStyle w:val="Collegamentoipertestuale"/>
@@ -28106,7 +28044,7 @@
                     <pic:cNvPicPr/>
                   </pic:nvPicPr>
                   <pic:blipFill>
-                    <a:blip r:embed="rId162">
+                    <a:blip r:embed="rId160">
                       <a:extLst>
                         <a:ext uri="{28A0092B-C50C-407E-A947-70E740481C1C}">
                           <a14:useLocalDpi xmlns:a14="http://schemas.microsoft.com/office/drawing/2010/main" val="0"/>
@@ -28175,7 +28113,7 @@
                     <pic:cNvPicPr/>
                   </pic:nvPicPr>
                   <pic:blipFill>
-                    <a:blip r:embed="rId163">
+                    <a:blip r:embed="rId161">
                       <a:extLst>
                         <a:ext uri="{28A0092B-C50C-407E-A947-70E740481C1C}">
                           <a14:useLocalDpi xmlns:a14="http://schemas.microsoft.com/office/drawing/2010/main" val="0"/>
@@ -28272,7 +28210,7 @@
                     <pic:cNvPicPr/>
                   </pic:nvPicPr>
                   <pic:blipFill>
-                    <a:blip r:embed="rId164">
+                    <a:blip r:embed="rId162">
                       <a:extLst>
                         <a:ext uri="{28A0092B-C50C-407E-A947-70E740481C1C}">
                           <a14:useLocalDpi xmlns:a14="http://schemas.microsoft.com/office/drawing/2010/main" val="0"/>
@@ -28382,7 +28320,7 @@
         </w:rPr>
         <w:t xml:space="preserve"> </w:t>
       </w:r>
-      <w:hyperlink r:id="rId165" w:history="1">
+      <w:hyperlink r:id="rId163" w:history="1">
         <w:r>
           <w:rPr>
             <w:rStyle w:val="Collegamentoipertestuale"/>
@@ -28573,7 +28511,7 @@
         </w:rPr>
         <w:t xml:space="preserve"> </w:t>
       </w:r>
-      <w:hyperlink r:id="rId166" w:history="1">
+      <w:hyperlink r:id="rId164" w:history="1">
         <w:r>
           <w:rPr>
             <w:rStyle w:val="Collegamentoipertestuale"/>
@@ -28746,7 +28684,7 @@
         </w:rPr>
         <w:t xml:space="preserve"> </w:t>
       </w:r>
-      <w:hyperlink r:id="rId167" w:history="1">
+      <w:hyperlink r:id="rId165" w:history="1">
         <w:r>
           <w:rPr>
             <w:rStyle w:val="Collegamentoipertestuale"/>
@@ -29011,7 +28949,7 @@
         </w:rPr>
         <w:t xml:space="preserve"> </w:t>
       </w:r>
-      <w:hyperlink r:id="rId168" w:history="1">
+      <w:hyperlink r:id="rId166" w:history="1">
         <w:r>
           <w:rPr>
             <w:rStyle w:val="Collegamentoipertestuale"/>
@@ -29173,7 +29111,7 @@
                     <pic:cNvPicPr/>
                   </pic:nvPicPr>
                   <pic:blipFill>
-                    <a:blip r:embed="rId169">
+                    <a:blip r:embed="rId167">
                       <a:extLst>
                         <a:ext uri="{28A0092B-C50C-407E-A947-70E740481C1C}">
                           <a14:useLocalDpi xmlns:a14="http://schemas.microsoft.com/office/drawing/2010/main" val="0"/>
@@ -29238,7 +29176,7 @@
                     <pic:cNvPicPr/>
                   </pic:nvPicPr>
                   <pic:blipFill>
-                    <a:blip r:embed="rId170">
+                    <a:blip r:embed="rId168">
                       <a:extLst>
                         <a:ext uri="{28A0092B-C50C-407E-A947-70E740481C1C}">
                           <a14:useLocalDpi xmlns:a14="http://schemas.microsoft.com/office/drawing/2010/main" val="0"/>
@@ -29303,7 +29241,7 @@
                     <pic:cNvPicPr/>
                   </pic:nvPicPr>
                   <pic:blipFill>
-                    <a:blip r:embed="rId171">
+                    <a:blip r:embed="rId169">
                       <a:extLst>
                         <a:ext uri="{28A0092B-C50C-407E-A947-70E740481C1C}">
                           <a14:useLocalDpi xmlns:a14="http://schemas.microsoft.com/office/drawing/2010/main" val="0"/>
@@ -29469,7 +29407,7 @@
         </w:rPr>
         <w:t xml:space="preserve"> </w:t>
       </w:r>
-      <w:hyperlink r:id="rId172" w:history="1">
+      <w:hyperlink r:id="rId170" w:history="1">
         <w:r>
           <w:rPr>
             <w:rStyle w:val="Collegamentoipertestuale"/>
@@ -29637,7 +29575,7 @@
                     <pic:cNvPicPr/>
                   </pic:nvPicPr>
                   <pic:blipFill>
-                    <a:blip r:embed="rId173">
+                    <a:blip r:embed="rId171">
                       <a:extLst>
                         <a:ext uri="{28A0092B-C50C-407E-A947-70E740481C1C}">
                           <a14:useLocalDpi xmlns:a14="http://schemas.microsoft.com/office/drawing/2010/main" val="0"/>
@@ -29702,7 +29640,7 @@
                     <pic:cNvPicPr/>
                   </pic:nvPicPr>
                   <pic:blipFill>
-                    <a:blip r:embed="rId174">
+                    <a:blip r:embed="rId172">
                       <a:extLst>
                         <a:ext uri="{28A0092B-C50C-407E-A947-70E740481C1C}">
                           <a14:useLocalDpi xmlns:a14="http://schemas.microsoft.com/office/drawing/2010/main" val="0"/>
@@ -29771,7 +29709,7 @@
                     <pic:cNvPicPr/>
                   </pic:nvPicPr>
                   <pic:blipFill>
-                    <a:blip r:embed="rId170">
+                    <a:blip r:embed="rId168">
                       <a:extLst>
                         <a:ext uri="{28A0092B-C50C-407E-A947-70E740481C1C}">
                           <a14:useLocalDpi xmlns:a14="http://schemas.microsoft.com/office/drawing/2010/main" val="0"/>
@@ -29905,7 +29843,7 @@
         </w:rPr>
         <w:sym w:font="Wingdings" w:char="F0E0"/>
       </w:r>
-      <w:hyperlink r:id="rId175" w:history="1">
+      <w:hyperlink r:id="rId173" w:history="1">
         <w:r>
           <w:rPr>
             <w:rStyle w:val="Collegamentoipertestuale"/>
@@ -30083,7 +30021,7 @@
                     <pic:cNvPicPr/>
                   </pic:nvPicPr>
                   <pic:blipFill>
-                    <a:blip r:embed="rId176">
+                    <a:blip r:embed="rId174">
                       <a:extLst>
                         <a:ext uri="{28A0092B-C50C-407E-A947-70E740481C1C}">
                           <a14:useLocalDpi xmlns:a14="http://schemas.microsoft.com/office/drawing/2010/main" val="0"/>
@@ -30154,7 +30092,7 @@
                     <pic:cNvPicPr/>
                   </pic:nvPicPr>
                   <pic:blipFill>
-                    <a:blip r:embed="rId177">
+                    <a:blip r:embed="rId175">
                       <a:extLst>
                         <a:ext uri="{28A0092B-C50C-407E-A947-70E740481C1C}">
                           <a14:useLocalDpi xmlns:a14="http://schemas.microsoft.com/office/drawing/2010/main" val="0"/>
@@ -30400,7 +30338,7 @@
         </w:rPr>
         <w:t xml:space="preserve"> </w:t>
       </w:r>
-      <w:hyperlink r:id="rId178" w:history="1">
+      <w:hyperlink r:id="rId176" w:history="1">
         <w:r>
           <w:rPr>
             <w:rStyle w:val="Collegamentoipertestuale"/>
@@ -30615,7 +30553,7 @@
           <w:u w:val="none"/>
         </w:rPr>
       </w:pPr>
-      <w:hyperlink r:id="rId179" w:history="1">
+      <w:hyperlink r:id="rId177" w:history="1">
         <w:r>
           <w:rPr>
             <w:rStyle w:val="Collegamentoipertestuale"/>
@@ -31193,7 +31131,7 @@
         </w:rPr>
         <w:t xml:space="preserve"> </w:t>
       </w:r>
-      <w:hyperlink r:id="rId180" w:history="1">
+      <w:hyperlink r:id="rId178" w:history="1">
         <w:r>
           <w:rPr>
             <w:rStyle w:val="Collegamentoipertestuale"/>
@@ -31250,7 +31188,7 @@
                     <pic:cNvPicPr/>
                   </pic:nvPicPr>
                   <pic:blipFill>
-                    <a:blip r:embed="rId181">
+                    <a:blip r:embed="rId179">
                       <a:extLst>
                         <a:ext uri="{28A0092B-C50C-407E-A947-70E740481C1C}">
                           <a14:useLocalDpi xmlns:a14="http://schemas.microsoft.com/office/drawing/2010/main" val="0"/>
@@ -31313,7 +31251,7 @@
                     <pic:cNvPicPr/>
                   </pic:nvPicPr>
                   <pic:blipFill>
-                    <a:blip r:embed="rId182"/>
+                    <a:blip r:embed="rId180"/>
                     <a:stretch>
                       <a:fillRect/>
                     </a:stretch>
@@ -31477,7 +31415,7 @@
           <w:lang w:val="en-US"/>
         </w:rPr>
       </w:pPr>
-      <w:hyperlink r:id="rId183" w:history="1">
+      <w:hyperlink r:id="rId181" w:history="1">
         <w:r>
           <w:rPr>
             <w:rStyle w:val="Collegamentoipertestuale"/>
@@ -31542,7 +31480,7 @@
                     <pic:cNvPicPr/>
                   </pic:nvPicPr>
                   <pic:blipFill>
-                    <a:blip r:embed="rId184">
+                    <a:blip r:embed="rId182">
                       <a:extLst>
                         <a:ext uri="{28A0092B-C50C-407E-A947-70E740481C1C}">
                           <a14:useLocalDpi xmlns:a14="http://schemas.microsoft.com/office/drawing/2010/main" val="0"/>
@@ -31609,7 +31547,7 @@
                     <pic:cNvPicPr/>
                   </pic:nvPicPr>
                   <pic:blipFill>
-                    <a:blip r:embed="rId185"/>
+                    <a:blip r:embed="rId183"/>
                     <a:stretch>
                       <a:fillRect/>
                     </a:stretch>
@@ -31699,57 +31637,14 @@
           <w:noProof/>
         </w:rPr>
         <w:lastRenderedPageBreak/>
-        <mc:AlternateContent>
-          <mc:Choice Requires="wpi">
-            <w:drawing>
-              <wp:anchor distT="0" distB="0" distL="114300" distR="114300" simplePos="0" relativeHeight="251751424" behindDoc="0" locked="0" layoutInCell="1" allowOverlap="1" wp14:anchorId="2AB45AED" wp14:editId="0F6FE246">
-                <wp:simplePos x="0" y="0"/>
-                <wp:positionH relativeFrom="column">
-                  <wp:posOffset>4698365</wp:posOffset>
-                </wp:positionH>
-                <wp:positionV relativeFrom="paragraph">
-                  <wp:posOffset>-294640</wp:posOffset>
-                </wp:positionV>
-                <wp:extent cx="108585" cy="216535"/>
-                <wp:effectExtent l="103505" t="157480" r="92710" b="149860"/>
-                <wp:wrapNone/>
-                <wp:docPr id="232122876" name="Input penna 4"/>
-                <wp:cNvGraphicFramePr>
-                  <a:graphicFrameLocks xmlns:a="http://schemas.openxmlformats.org/drawingml/2006/main" noChangeAspect="1"/>
-                </wp:cNvGraphicFramePr>
-                <a:graphic xmlns:a="http://schemas.openxmlformats.org/drawingml/2006/main">
-                  <a:graphicData uri="http://schemas.microsoft.com/office/word/2010/wordprocessingInk">
-                    <w14:contentPart bwMode="auto" r:id="rId186">
-                      <w14:nvContentPartPr>
-                        <w14:cNvContentPartPr>
-                          <a14:cpLocks xmlns:a14="http://schemas.microsoft.com/office/drawing/2010/main" noRot="1" noChangeAspect="1" noEditPoints="1" noChangeArrowheads="1" noChangeShapeType="1"/>
-                        </w14:cNvContentPartPr>
-                      </w14:nvContentPartPr>
-                      <w14:xfrm>
-                        <a:off x="0" y="0"/>
-                        <a:ext cx="108585" cy="216535"/>
-                      </w14:xfrm>
-                    </w14:contentPart>
-                  </a:graphicData>
-                </a:graphic>
-                <wp14:sizeRelH relativeFrom="page">
-                  <wp14:pctWidth>0</wp14:pctWidth>
-                </wp14:sizeRelH>
-                <wp14:sizeRelV relativeFrom="page">
-                  <wp14:pctHeight>0</wp14:pctHeight>
-                </wp14:sizeRelV>
-              </wp:anchor>
-            </w:drawing>
-          </mc:Choice>
-          <mc:Fallback>
-            <w:pict>
-              <v:shape w14:anchorId="119CA732" id="Input penna 4" o:spid="_x0000_s1026" type="#_x0000_t75" style="position:absolute;margin-left:-912.55pt;margin-top:-5138.2pt;width:2565pt;height:10230pt;z-index:251751424;visibility:visible;mso-wrap-style:square;mso-width-percent:0;mso-height-percent:0;mso-wrap-distance-left:9pt;mso-wrap-distance-top:0;mso-wrap-distance-right:9pt;mso-wrap-distance-bottom:0;mso-position-horizontal:absolute;mso-position-horizontal-relative:text;mso-position-vertical:absolute;mso-position-vertical-relative:text;mso-width-percent:0;mso-height-percent:0;mso-width-relative:page;mso-height-relative:page" o:gfxdata="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">
-                <v:imagedata r:id="rId187" o:title=""/>
-                <o:lock v:ext="edit" rotation="t" verticies="t" shapetype="t"/>
-              </v:shape>
-            </w:pict>
-          </mc:Fallback>
-        </mc:AlternateContent>
+        <w:pict w14:anchorId="45396237">
+          <v:rect id="Input penna 4" o:spid="_x0000_s1090" style="position:absolute;left:0;text-align:left;margin-left:-912.55pt;margin-top:-5138.2pt;width:2565pt;height:10230pt;z-index:251751424;visibility:visible;mso-wrap-style:square;mso-width-percent:0;mso-height-percent:0;mso-wrap-distance-left:9pt;mso-wrap-distance-top:0;mso-wrap-distance-right:9pt;mso-wrap-distance-bottom:0;mso-position-horizontal:absolute;mso-position-horizontal-relative:text;mso-position-vertical:absolute;mso-position-vertical-relative:text;mso-width-percent:0;mso-height-percent:0;mso-width-relative:page;mso-height-relative:page" filled="f" strokecolor="#fffc00" strokeweight="6mm">
+            <v:stroke opacity="21845f" endcap="square"/>
+            <v:path shadowok="f" o:extrusionok="f" fillok="f" insetpenok="f"/>
+            <o:lock v:ext="edit" rotation="t" aspectratio="t" verticies="t" text="t" shapetype="t"/>
+            <o:ink i="AFwdAhw4ARBYz1SK5pfFT48G+LrS4ZsiAxNIFET/+QNFrAJHAUbYBFcJAAAABQILZBkYMgqBx///&#10;D4DH//8PMwqBx///D4DH//8PChECAQABAAoAESBw0LxU/fbaAf==&#10;" annotation="t"/>
+          </v:rect>
+        </w:pict>
       </w:r>
       <w:r>
         <w:rPr>
@@ -31790,169 +31685,40 @@
         <w:rPr>
           <w:noProof/>
         </w:rPr>
-        <mc:AlternateContent>
-          <mc:Choice Requires="wpi">
-            <w:drawing>
-              <wp:anchor distT="0" distB="0" distL="114300" distR="114300" simplePos="0" relativeHeight="251752448" behindDoc="0" locked="0" layoutInCell="1" allowOverlap="1" wp14:anchorId="136B9EDF" wp14:editId="6ECA670D">
-                <wp:simplePos x="0" y="0"/>
-                <wp:positionH relativeFrom="column">
-                  <wp:posOffset>-12065</wp:posOffset>
-                </wp:positionH>
-                <wp:positionV relativeFrom="paragraph">
-                  <wp:posOffset>2015490</wp:posOffset>
-                </wp:positionV>
-                <wp:extent cx="778510" cy="237490"/>
-                <wp:effectExtent l="98425" t="153035" r="94615" b="152400"/>
-                <wp:wrapNone/>
-                <wp:docPr id="198724087" name="Input penna 3"/>
-                <wp:cNvGraphicFramePr>
-                  <a:graphicFrameLocks xmlns:a="http://schemas.openxmlformats.org/drawingml/2006/main" noChangeAspect="1"/>
-                </wp:cNvGraphicFramePr>
-                <a:graphic xmlns:a="http://schemas.openxmlformats.org/drawingml/2006/main">
-                  <a:graphicData uri="http://schemas.microsoft.com/office/word/2010/wordprocessingInk">
-                    <w14:contentPart bwMode="auto" r:id="rId188">
-                      <w14:nvContentPartPr>
-                        <w14:cNvContentPartPr>
-                          <a14:cpLocks xmlns:a14="http://schemas.microsoft.com/office/drawing/2010/main" noRot="1" noChangeAspect="1" noEditPoints="1" noChangeArrowheads="1" noChangeShapeType="1"/>
-                        </w14:cNvContentPartPr>
-                      </w14:nvContentPartPr>
-                      <w14:xfrm>
-                        <a:off x="0" y="0"/>
-                        <a:ext cx="778510" cy="237490"/>
-                      </w14:xfrm>
-                    </w14:contentPart>
-                  </a:graphicData>
-                </a:graphic>
-                <wp14:sizeRelH relativeFrom="page">
-                  <wp14:pctWidth>0</wp14:pctWidth>
-                </wp14:sizeRelH>
-                <wp14:sizeRelV relativeFrom="page">
-                  <wp14:pctHeight>0</wp14:pctHeight>
-                </wp14:sizeRelV>
-              </wp:anchor>
-            </w:drawing>
-          </mc:Choice>
-          <mc:Fallback>
-            <w:pict>
-              <v:shape w14:anchorId="6DE8A670" id="Input penna 3" o:spid="_x0000_s1026" type="#_x0000_t75" style="position:absolute;margin-left:-5.2pt;margin-top:150.05pt;width:69.75pt;height:35.95pt;z-index:251752448;visibility:visible;mso-wrap-style:square;mso-width-percent:0;mso-height-percent:0;mso-wrap-distance-left:9pt;mso-wrap-distance-top:0;mso-wrap-distance-right:9pt;mso-wrap-distance-bottom:0;mso-position-horizontal:absolute;mso-position-horizontal-relative:text;mso-position-vertical:absolute;mso-position-vertical-relative:text;mso-width-percent:0;mso-height-percent:0;mso-width-relative:page;mso-height-relative:page" o:gfxdata="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">
-                <v:imagedata r:id="rId189" o:title=""/>
-                <o:lock v:ext="edit" rotation="t" verticies="t" shapetype="t"/>
-              </v:shape>
-            </w:pict>
-          </mc:Fallback>
-        </mc:AlternateContent>
+        <w:pict w14:anchorId="40B8AC72">
+          <v:rect id="Input penna 3" o:spid="_x0000_s1089" style="position:absolute;left:0;text-align:left;margin-left:-5.2pt;margin-top:150.05pt;width:69.75pt;height:35.95pt;z-index:251752448;visibility:visible;mso-wrap-style:square;mso-width-percent:0;mso-height-percent:0;mso-wrap-distance-left:9pt;mso-wrap-distance-top:0;mso-wrap-distance-right:9pt;mso-wrap-distance-bottom:0;mso-position-horizontal:absolute;mso-position-horizontal-relative:text;mso-position-vertical:absolute;mso-position-vertical-relative:text;mso-width-percent:0;mso-height-percent:0;mso-width-relative:page;mso-height-relative:page" filled="f" strokecolor="#fffc00" strokeweight="6mm">
+            <v:stroke opacity="21845f" endcap="square"/>
+            <v:path shadowok="f" o:extrusionok="f" fillok="f" insetpenok="f"/>
+            <o:lock v:ext="edit" rotation="t" aspectratio="t" verticies="t" text="t" shapetype="t"/>
+            <o:ink i="AI8BHQPoAXYBEFjPVIrml8VPjwb4utLhmyIDE0gURP/5A0WsAkcBRtgEVwkAAAAFAgtkGRgyCoHH&#10;//8PgMf//w8zCoHH//8PgMf//w8KQxaHcKxw03F+2DgLatLMRwGAQGAR6QwBAJNkjCdNh+HY4e+g&#10;YYimh8ByvIkVIrgOrRSKIrQJVFQKABEgQONAV/322gH=&#10;" annotation="t"/>
+          </v:rect>
+        </w:pict>
       </w:r>
       <w:r>
         <w:rPr>
           <w:noProof/>
         </w:rPr>
-        <mc:AlternateContent>
-          <mc:Choice Requires="wpi">
-            <w:drawing>
-              <wp:anchor distT="0" distB="0" distL="114300" distR="114300" simplePos="0" relativeHeight="251750400" behindDoc="0" locked="0" layoutInCell="1" allowOverlap="1" wp14:anchorId="3A7E75A6" wp14:editId="716F7EB3">
-                <wp:simplePos x="0" y="0"/>
-                <wp:positionH relativeFrom="column">
-                  <wp:posOffset>-26035</wp:posOffset>
-                </wp:positionH>
-                <wp:positionV relativeFrom="paragraph">
-                  <wp:posOffset>519430</wp:posOffset>
-                </wp:positionV>
-                <wp:extent cx="675640" cy="251460"/>
-                <wp:effectExtent l="103505" t="161925" r="87630" b="148590"/>
-                <wp:wrapNone/>
-                <wp:docPr id="178192894" name="Input penna 2"/>
-                <wp:cNvGraphicFramePr>
-                  <a:graphicFrameLocks xmlns:a="http://schemas.openxmlformats.org/drawingml/2006/main" noChangeAspect="1"/>
-                </wp:cNvGraphicFramePr>
-                <a:graphic xmlns:a="http://schemas.openxmlformats.org/drawingml/2006/main">
-                  <a:graphicData uri="http://schemas.microsoft.com/office/word/2010/wordprocessingInk">
-                    <w14:contentPart bwMode="auto" r:id="rId190">
-                      <w14:nvContentPartPr>
-                        <w14:cNvContentPartPr>
-                          <a14:cpLocks xmlns:a14="http://schemas.microsoft.com/office/drawing/2010/main" noRot="1" noChangeAspect="1" noEditPoints="1" noChangeArrowheads="1" noChangeShapeType="1"/>
-                        </w14:cNvContentPartPr>
-                      </w14:nvContentPartPr>
-                      <w14:xfrm>
-                        <a:off x="0" y="0"/>
-                        <a:ext cx="675640" cy="251460"/>
-                      </w14:xfrm>
-                    </w14:contentPart>
-                  </a:graphicData>
-                </a:graphic>
-                <wp14:sizeRelH relativeFrom="page">
-                  <wp14:pctWidth>0</wp14:pctWidth>
-                </wp14:sizeRelH>
-                <wp14:sizeRelV relativeFrom="page">
-                  <wp14:pctHeight>0</wp14:pctHeight>
-                </wp14:sizeRelV>
-              </wp:anchor>
-            </w:drawing>
-          </mc:Choice>
-          <mc:Fallback>
-            <w:pict>
-              <v:shape w14:anchorId="423E074B" id="Input penna 2" o:spid="_x0000_s1026" type="#_x0000_t75" style="position:absolute;margin-left:-6.3pt;margin-top:32.35pt;width:61.65pt;height:36.9pt;z-index:251750400;visibility:visible;mso-wrap-style:square;mso-width-percent:0;mso-height-percent:0;mso-wrap-distance-left:9pt;mso-wrap-distance-top:0;mso-wrap-distance-right:9pt;mso-wrap-distance-bottom:0;mso-position-horizontal:absolute;mso-position-horizontal-relative:text;mso-position-vertical:absolute;mso-position-vertical-relative:text;mso-width-percent:0;mso-height-percent:0;mso-width-relative:page;mso-height-relative:page" o:gfxdata="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">
-                <v:imagedata r:id="rId191" o:title=""/>
-                <o:lock v:ext="edit" rotation="t" verticies="t" shapetype="t"/>
-              </v:shape>
-            </w:pict>
-          </mc:Fallback>
-        </mc:AlternateContent>
+        <w:pict w14:anchorId="6BC10AAB">
+          <v:rect id="Input penna 2" o:spid="_x0000_s1088" style="position:absolute;left:0;text-align:left;margin-left:-6.3pt;margin-top:32.35pt;width:61.65pt;height:36.9pt;z-index:251750400;visibility:visible;mso-wrap-style:square;mso-width-percent:0;mso-height-percent:0;mso-wrap-distance-left:9pt;mso-wrap-distance-top:0;mso-wrap-distance-right:9pt;mso-wrap-distance-bottom:0;mso-position-horizontal:absolute;mso-position-horizontal-relative:text;mso-position-vertical:absolute;mso-position-vertical-relative:text;mso-width-percent:0;mso-height-percent:0;mso-width-relative:page;mso-height-relative:page" filled="f" strokecolor="#fffc00" strokeweight="6mm">
+            <v:stroke opacity="21845f" endcap="square"/>
+            <v:path shadowok="f" o:extrusionok="f" fillok="f" insetpenok="f"/>
+            <o:lock v:ext="edit" rotation="t" aspectratio="t" verticies="t" text="t" shapetype="t"/>
+            <o:ink i="AHkdA84BegEQWM9UiuaXxU+PBvi60uGbIgMTSBRE//kDRawCRwFG2ARXCQAAAAUCC2QZGDIKgcf/&#10;/w+Ax///DzMKgcf//w+Ax///DwotDYdyJXGH4LZGzTrLSdXt09sIh29KrY5yw/LLhOYZY4YACgAR&#10;INBOUlT99toB&#10;" annotation="t"/>
+          </v:rect>
+        </w:pict>
       </w:r>
       <w:r>
         <w:rPr>
           <w:noProof/>
         </w:rPr>
-        <mc:AlternateContent>
-          <mc:Choice Requires="wpi">
-            <w:drawing>
-              <wp:anchor distT="0" distB="0" distL="114300" distR="114300" simplePos="0" relativeHeight="251749376" behindDoc="0" locked="0" layoutInCell="1" allowOverlap="1" wp14:anchorId="2C57E63C" wp14:editId="3A830576">
-                <wp:simplePos x="0" y="0"/>
-                <wp:positionH relativeFrom="column">
-                  <wp:posOffset>-40005</wp:posOffset>
-                </wp:positionH>
-                <wp:positionV relativeFrom="paragraph">
-                  <wp:posOffset>-36195</wp:posOffset>
-                </wp:positionV>
-                <wp:extent cx="746760" cy="254635"/>
-                <wp:effectExtent l="99060" t="158750" r="87630" b="148590"/>
-                <wp:wrapNone/>
-                <wp:docPr id="576314395" name="Input penna 1"/>
-                <wp:cNvGraphicFramePr>
-                  <a:graphicFrameLocks xmlns:a="http://schemas.openxmlformats.org/drawingml/2006/main" noChangeAspect="1"/>
-                </wp:cNvGraphicFramePr>
-                <a:graphic xmlns:a="http://schemas.openxmlformats.org/drawingml/2006/main">
-                  <a:graphicData uri="http://schemas.microsoft.com/office/word/2010/wordprocessingInk">
-                    <w14:contentPart bwMode="auto" r:id="rId192">
-                      <w14:nvContentPartPr>
-                        <w14:cNvContentPartPr>
-                          <a14:cpLocks xmlns:a14="http://schemas.microsoft.com/office/drawing/2010/main" noRot="1" noChangeAspect="1" noEditPoints="1" noChangeArrowheads="1" noChangeShapeType="1"/>
-                        </w14:cNvContentPartPr>
-                      </w14:nvContentPartPr>
-                      <w14:xfrm>
-                        <a:off x="0" y="0"/>
-                        <a:ext cx="746760" cy="254635"/>
-                      </w14:xfrm>
-                    </w14:contentPart>
-                  </a:graphicData>
-                </a:graphic>
-                <wp14:sizeRelH relativeFrom="page">
-                  <wp14:pctWidth>0</wp14:pctWidth>
-                </wp14:sizeRelH>
-                <wp14:sizeRelV relativeFrom="page">
-                  <wp14:pctHeight>0</wp14:pctHeight>
-                </wp14:sizeRelV>
-              </wp:anchor>
-            </w:drawing>
-          </mc:Choice>
-          <mc:Fallback>
-            <w:pict>
-              <v:shape w14:anchorId="0A516FC1" id="Input penna 1" o:spid="_x0000_s1026" type="#_x0000_t75" style="position:absolute;margin-left:-7.4pt;margin-top:-11.4pt;width:67.25pt;height:37.15pt;z-index:251749376;visibility:visible;mso-wrap-style:square;mso-width-percent:0;mso-height-percent:0;mso-wrap-distance-left:9pt;mso-wrap-distance-top:0;mso-wrap-distance-right:9pt;mso-wrap-distance-bottom:0;mso-position-horizontal:absolute;mso-position-horizontal-relative:text;mso-position-vertical:absolute;mso-position-vertical-relative:text;mso-width-percent:0;mso-height-percent:0;mso-width-relative:page;mso-height-relative:page" o:gfxdata="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">
-                <v:imagedata r:id="rId193" o:title=""/>
-                <o:lock v:ext="edit" rotation="t" verticies="t" shapetype="t"/>
-              </v:shape>
-            </w:pict>
-          </mc:Fallback>
-        </mc:AlternateContent>
+        <w:pict w14:anchorId="7333F10D">
+          <v:rect id="Input penna 1" o:spid="_x0000_s1087" style="position:absolute;left:0;text-align:left;margin-left:-7.4pt;margin-top:-11.4pt;width:67.25pt;height:37.15pt;z-index:251749376;visibility:visible;mso-wrap-style:square;mso-width-percent:0;mso-height-percent:0;mso-wrap-distance-left:9pt;mso-wrap-distance-top:0;mso-wrap-distance-right:9pt;mso-wrap-distance-bottom:0;mso-position-horizontal:absolute;mso-position-horizontal-relative:text;mso-position-vertical:absolute;mso-position-vertical-relative:text;mso-width-percent:0;mso-height-percent:0;mso-width-relative:page;mso-height-relative:page" filled="f" strokecolor="#fffc00" strokeweight="6mm">
+            <v:stroke opacity="21845f" endcap="square"/>
+            <v:path shadowok="f" o:extrusionok="f" fillok="f" insetpenok="f"/>
+            <o:lock v:ext="edit" rotation="t" aspectratio="t" verticies="t" text="t" shapetype="t"/>
+            <o:ink i="AJQBHQPgAXwBEFjPVIrml8VPjwb4utLhmyIDE0gURP/5A0WsAkcBRtgEVwkAAAAFAgtkGRgyCoHH&#10;//8PgMf//w8zCoHH//8PgMf//w8KSBmHTaqRTHmiuBPgcAyFmeAQHGFfwmnUVhE5gVI3FwJIh0Mq&#10;kchUcwfHJtpzTsblM5QGM0eGQ+dQGAUSGgoAESDwtFRT/fbaAf==&#10;" annotation="t"/>
+          </v:rect>
+        </w:pict>
       </w:r>
       <w:r>
         <w:rPr>
@@ -31977,7 +31743,7 @@
                     <pic:cNvPicPr/>
                   </pic:nvPicPr>
                   <pic:blipFill>
-                    <a:blip r:embed="rId194"/>
+                    <a:blip r:embed="rId184"/>
                     <a:stretch>
                       <a:fillRect/>
                     </a:stretch>
@@ -32244,7 +32010,7 @@
                     <pic:cNvPicPr/>
                   </pic:nvPicPr>
                   <pic:blipFill>
-                    <a:blip r:embed="rId195">
+                    <a:blip r:embed="rId185">
                       <a:extLst>
                         <a:ext uri="{28A0092B-C50C-407E-A947-70E740481C1C}">
                           <a14:useLocalDpi xmlns:a14="http://schemas.microsoft.com/office/drawing/2010/main" val="0"/>
@@ -32307,7 +32073,7 @@
                     <pic:cNvPicPr/>
                   </pic:nvPicPr>
                   <pic:blipFill>
-                    <a:blip r:embed="rId196"/>
+                    <a:blip r:embed="rId186"/>
                     <a:stretch>
                       <a:fillRect/>
                     </a:stretch>
@@ -32561,7 +32327,7 @@
       <w:r>
         <w:t xml:space="preserve"> </w:t>
       </w:r>
-      <w:hyperlink r:id="rId197" w:history="1">
+      <w:hyperlink r:id="rId187" w:history="1">
         <w:r>
           <w:rPr>
             <w:rStyle w:val="Collegamentoipertestuale"/>
@@ -33034,7 +32800,7 @@
                     <pic:cNvPicPr/>
                   </pic:nvPicPr>
                   <pic:blipFill>
-                    <a:blip r:embed="rId198"/>
+                    <a:blip r:embed="rId188"/>
                     <a:stretch>
                       <a:fillRect/>
                     </a:stretch>
@@ -33102,7 +32868,7 @@
                     <pic:cNvPicPr/>
                   </pic:nvPicPr>
                   <pic:blipFill>
-                    <a:blip r:embed="rId199">
+                    <a:blip r:embed="rId189">
                       <a:extLst>
                         <a:ext uri="{28A0092B-C50C-407E-A947-70E740481C1C}">
                           <a14:useLocalDpi xmlns:a14="http://schemas.microsoft.com/office/drawing/2010/main" val="0"/>
@@ -33173,7 +32939,7 @@
                     <pic:cNvPicPr/>
                   </pic:nvPicPr>
                   <pic:blipFill>
-                    <a:blip r:embed="rId200">
+                    <a:blip r:embed="rId190">
                       <a:extLst>
                         <a:ext uri="{28A0092B-C50C-407E-A947-70E740481C1C}">
                           <a14:useLocalDpi xmlns:a14="http://schemas.microsoft.com/office/drawing/2010/main" val="0"/>
@@ -33247,7 +33013,7 @@
                     <pic:cNvPicPr/>
                   </pic:nvPicPr>
                   <pic:blipFill>
-                    <a:blip r:embed="rId201">
+                    <a:blip r:embed="rId191">
                       <a:extLst>
                         <a:ext uri="{28A0092B-C50C-407E-A947-70E740481C1C}">
                           <a14:useLocalDpi xmlns:a14="http://schemas.microsoft.com/office/drawing/2010/main" val="0"/>
@@ -33671,7 +33437,7 @@
                     <pic:cNvPicPr/>
                   </pic:nvPicPr>
                   <pic:blipFill>
-                    <a:blip r:embed="rId202"/>
+                    <a:blip r:embed="rId192"/>
                     <a:stretch>
                       <a:fillRect/>
                     </a:stretch>
@@ -33739,7 +33505,7 @@
                     <pic:cNvPicPr/>
                   </pic:nvPicPr>
                   <pic:blipFill>
-                    <a:blip r:embed="rId203">
+                    <a:blip r:embed="rId193">
                       <a:extLst>
                         <a:ext uri="{28A0092B-C50C-407E-A947-70E740481C1C}">
                           <a14:useLocalDpi xmlns:a14="http://schemas.microsoft.com/office/drawing/2010/main" val="0"/>
@@ -33802,7 +33568,7 @@
                     <pic:cNvPicPr/>
                   </pic:nvPicPr>
                   <pic:blipFill>
-                    <a:blip r:embed="rId204"/>
+                    <a:blip r:embed="rId194"/>
                     <a:stretch>
                       <a:fillRect/>
                     </a:stretch>
@@ -33902,7 +33668,7 @@
         </w:rPr>
         <w:t xml:space="preserve"> : </w:t>
       </w:r>
-      <w:hyperlink r:id="rId205" w:history="1">
+      <w:hyperlink r:id="rId195" w:history="1">
         <w:r>
           <w:rPr>
             <w:rStyle w:val="Collegamentoipertestuale"/>
@@ -33928,7 +33694,7 @@
         </w:rPr>
         <w:t xml:space="preserve">    </w:t>
       </w:r>
-      <w:hyperlink r:id="rId206" w:history="1">
+      <w:hyperlink r:id="rId196" w:history="1">
         <w:r>
           <w:rPr>
             <w:rStyle w:val="Collegamentoipertestuale"/>
@@ -33979,7 +33745,7 @@
         </w:rPr>
         <w:t xml:space="preserve"> : </w:t>
       </w:r>
-      <w:hyperlink r:id="rId207" w:history="1">
+      <w:hyperlink r:id="rId197" w:history="1">
         <w:r>
           <w:rPr>
             <w:rStyle w:val="Collegamentoipertestuale"/>
@@ -34108,7 +33874,7 @@
                     <pic:cNvPicPr/>
                   </pic:nvPicPr>
                   <pic:blipFill>
-                    <a:blip r:embed="rId208"/>
+                    <a:blip r:embed="rId198"/>
                     <a:stretch>
                       <a:fillRect/>
                     </a:stretch>
@@ -34421,7 +34187,7 @@
                     <pic:cNvPicPr/>
                   </pic:nvPicPr>
                   <pic:blipFill>
-                    <a:blip r:embed="rId209"/>
+                    <a:blip r:embed="rId199"/>
                     <a:stretch>
                       <a:fillRect/>
                     </a:stretch>
@@ -34933,7 +34699,7 @@
                     <pic:cNvPicPr/>
                   </pic:nvPicPr>
                   <pic:blipFill>
-                    <a:blip r:embed="rId210">
+                    <a:blip r:embed="rId200">
                       <a:extLst>
                         <a:ext uri="{28A0092B-C50C-407E-A947-70E740481C1C}">
                           <a14:useLocalDpi xmlns:a14="http://schemas.microsoft.com/office/drawing/2010/main" val="0"/>
@@ -35072,7 +34838,7 @@
                     <pic:cNvPicPr/>
                   </pic:nvPicPr>
                   <pic:blipFill>
-                    <a:blip r:embed="rId211"/>
+                    <a:blip r:embed="rId201"/>
                     <a:stretch>
                       <a:fillRect/>
                     </a:stretch>
@@ -35197,7 +34963,7 @@
           <w:lang w:val="en-US"/>
         </w:rPr>
       </w:pPr>
-      <w:hyperlink r:id="rId212" w:history="1">
+      <w:hyperlink r:id="rId202" w:history="1">
         <w:r>
           <w:rPr>
             <w:rStyle w:val="Collegamentoipertestuale"/>
@@ -35366,7 +35132,7 @@
         </w:rPr>
         <w:t xml:space="preserve"> </w:t>
       </w:r>
-      <w:hyperlink r:id="rId213" w:history="1">
+      <w:hyperlink r:id="rId203" w:history="1">
         <w:r>
           <w:rPr>
             <w:rStyle w:val="Collegamentoipertestuale"/>
@@ -35458,7 +35224,7 @@
         </w:rPr>
         <w:t xml:space="preserve"> </w:t>
       </w:r>
-      <w:hyperlink r:id="rId214" w:history="1">
+      <w:hyperlink r:id="rId204" w:history="1">
         <w:r>
           <w:rPr>
             <w:rStyle w:val="Collegamentoipertestuale"/>
@@ -35599,7 +35365,7 @@
                     <pic:cNvPicPr/>
                   </pic:nvPicPr>
                   <pic:blipFill>
-                    <a:blip r:embed="rId215">
+                    <a:blip r:embed="rId205">
                       <a:extLst>
                         <a:ext uri="{28A0092B-C50C-407E-A947-70E740481C1C}">
                           <a14:useLocalDpi xmlns:a14="http://schemas.microsoft.com/office/drawing/2010/main" val="0"/>
@@ -35664,7 +35430,7 @@
                     <pic:cNvPicPr/>
                   </pic:nvPicPr>
                   <pic:blipFill>
-                    <a:blip r:embed="rId216">
+                    <a:blip r:embed="rId206">
                       <a:extLst>
                         <a:ext uri="{28A0092B-C50C-407E-A947-70E740481C1C}">
                           <a14:useLocalDpi xmlns:a14="http://schemas.microsoft.com/office/drawing/2010/main" val="0"/>
@@ -35875,7 +35641,7 @@
                     <pic:cNvPicPr/>
                   </pic:nvPicPr>
                   <pic:blipFill>
-                    <a:blip r:embed="rId217"/>
+                    <a:blip r:embed="rId207"/>
                     <a:stretch>
                       <a:fillRect/>
                     </a:stretch>
@@ -36021,7 +35787,7 @@
                     <pic:cNvPicPr/>
                   </pic:nvPicPr>
                   <pic:blipFill>
-                    <a:blip r:embed="rId218"/>
+                    <a:blip r:embed="rId208"/>
                     <a:stretch>
                       <a:fillRect/>
                     </a:stretch>
@@ -36236,7 +36002,7 @@
                     <pic:cNvPicPr/>
                   </pic:nvPicPr>
                   <pic:blipFill>
-                    <a:blip r:embed="rId219"/>
+                    <a:blip r:embed="rId209"/>
                     <a:stretch>
                       <a:fillRect/>
                     </a:stretch>
@@ -36438,7 +36204,7 @@
                     <pic:cNvPicPr/>
                   </pic:nvPicPr>
                   <pic:blipFill>
-                    <a:blip r:embed="rId220"/>
+                    <a:blip r:embed="rId210"/>
                     <a:stretch>
                       <a:fillRect/>
                     </a:stretch>
@@ -36507,7 +36273,7 @@
                     <pic:cNvPicPr/>
                   </pic:nvPicPr>
                   <pic:blipFill>
-                    <a:blip r:embed="rId221"/>
+                    <a:blip r:embed="rId211"/>
                     <a:stretch>
                       <a:fillRect/>
                     </a:stretch>
@@ -36624,7 +36390,7 @@
         </w:rPr>
         <w:t xml:space="preserve"> </w:t>
       </w:r>
-      <w:hyperlink r:id="rId222" w:history="1">
+      <w:hyperlink r:id="rId212" w:history="1">
         <w:r>
           <w:rPr>
             <w:rStyle w:val="Collegamentoipertestuale"/>
@@ -36708,7 +36474,7 @@
         </w:rPr>
         <w:t xml:space="preserve">  </w:t>
       </w:r>
-      <w:hyperlink r:id="rId223" w:history="1">
+      <w:hyperlink r:id="rId213" w:history="1">
         <w:r>
           <w:rPr>
             <w:rStyle w:val="Collegamentoipertestuale"/>
@@ -36765,7 +36531,7 @@
                     <pic:cNvPicPr/>
                   </pic:nvPicPr>
                   <pic:blipFill>
-                    <a:blip r:embed="rId224">
+                    <a:blip r:embed="rId214">
                       <a:extLst>
                         <a:ext uri="{28A0092B-C50C-407E-A947-70E740481C1C}">
                           <a14:useLocalDpi xmlns:a14="http://schemas.microsoft.com/office/drawing/2010/main" val="0"/>
@@ -36907,7 +36673,7 @@
                     <pic:cNvPicPr/>
                   </pic:nvPicPr>
                   <pic:blipFill>
-                    <a:blip r:embed="rId225"/>
+                    <a:blip r:embed="rId215"/>
                     <a:stretch>
                       <a:fillRect/>
                     </a:stretch>
@@ -37058,7 +36824,7 @@
                     <pic:cNvPicPr/>
                   </pic:nvPicPr>
                   <pic:blipFill>
-                    <a:blip r:embed="rId224" cstate="print">
+                    <a:blip r:embed="rId214" cstate="print">
                       <a:extLst>
                         <a:ext uri="{28A0092B-C50C-407E-A947-70E740481C1C}">
                           <a14:useLocalDpi xmlns:a14="http://schemas.microsoft.com/office/drawing/2010/main" val="0"/>
@@ -37129,7 +36895,7 @@
                     <pic:cNvPicPr/>
                   </pic:nvPicPr>
                   <pic:blipFill>
-                    <a:blip r:embed="rId226">
+                    <a:blip r:embed="rId216">
                       <a:extLst>
                         <a:ext uri="{28A0092B-C50C-407E-A947-70E740481C1C}">
                           <a14:useLocalDpi xmlns:a14="http://schemas.microsoft.com/office/drawing/2010/main" val="0"/>
@@ -37638,7 +37404,7 @@
                     <pic:cNvPicPr/>
                   </pic:nvPicPr>
                   <pic:blipFill>
-                    <a:blip r:embed="rId227">
+                    <a:blip r:embed="rId217">
                       <a:extLst>
                         <a:ext uri="{28A0092B-C50C-407E-A947-70E740481C1C}">
                           <a14:useLocalDpi xmlns:a14="http://schemas.microsoft.com/office/drawing/2010/main" val="0"/>
@@ -37709,7 +37475,7 @@
                     <pic:cNvPicPr/>
                   </pic:nvPicPr>
                   <pic:blipFill>
-                    <a:blip r:embed="rId228">
+                    <a:blip r:embed="rId218">
                       <a:extLst>
                         <a:ext uri="{28A0092B-C50C-407E-A947-70E740481C1C}">
                           <a14:useLocalDpi xmlns:a14="http://schemas.microsoft.com/office/drawing/2010/main" val="0"/>
@@ -38228,7 +37994,7 @@
                     <pic:cNvPicPr/>
                   </pic:nvPicPr>
                   <pic:blipFill>
-                    <a:blip r:embed="rId229">
+                    <a:blip r:embed="rId219">
                       <a:extLst>
                         <a:ext uri="{28A0092B-C50C-407E-A947-70E740481C1C}">
                           <a14:useLocalDpi xmlns:a14="http://schemas.microsoft.com/office/drawing/2010/main" val="0"/>
@@ -38283,7 +38049,7 @@
                     <pic:cNvPicPr/>
                   </pic:nvPicPr>
                   <pic:blipFill>
-                    <a:blip r:embed="rId230"/>
+                    <a:blip r:embed="rId220"/>
                     <a:stretch>
                       <a:fillRect/>
                     </a:stretch>
@@ -38351,7 +38117,7 @@
                     <pic:cNvPicPr/>
                   </pic:nvPicPr>
                   <pic:blipFill>
-                    <a:blip r:embed="rId231">
+                    <a:blip r:embed="rId221">
                       <a:extLst>
                         <a:ext uri="{28A0092B-C50C-407E-A947-70E740481C1C}">
                           <a14:useLocalDpi xmlns:a14="http://schemas.microsoft.com/office/drawing/2010/main" val="0"/>
@@ -38449,7 +38215,7 @@
                     <pic:cNvPicPr/>
                   </pic:nvPicPr>
                   <pic:blipFill>
-                    <a:blip r:embed="rId232">
+                    <a:blip r:embed="rId222">
                       <a:extLst>
                         <a:ext uri="{28A0092B-C50C-407E-A947-70E740481C1C}">
                           <a14:useLocalDpi xmlns:a14="http://schemas.microsoft.com/office/drawing/2010/main" val="0"/>
@@ -38708,7 +38474,7 @@
                     <pic:cNvPicPr/>
                   </pic:nvPicPr>
                   <pic:blipFill>
-                    <a:blip r:embed="rId233">
+                    <a:blip r:embed="rId223">
                       <a:extLst>
                         <a:ext uri="{28A0092B-C50C-407E-A947-70E740481C1C}">
                           <a14:useLocalDpi xmlns:a14="http://schemas.microsoft.com/office/drawing/2010/main" val="0"/>
@@ -38779,7 +38545,7 @@
                     <pic:cNvPicPr/>
                   </pic:nvPicPr>
                   <pic:blipFill>
-                    <a:blip r:embed="rId234">
+                    <a:blip r:embed="rId224">
                       <a:extLst>
                         <a:ext uri="{28A0092B-C50C-407E-A947-70E740481C1C}">
                           <a14:useLocalDpi xmlns:a14="http://schemas.microsoft.com/office/drawing/2010/main" val="0"/>
@@ -38834,7 +38600,7 @@
                     <pic:cNvPicPr/>
                   </pic:nvPicPr>
                   <pic:blipFill>
-                    <a:blip r:embed="rId235"/>
+                    <a:blip r:embed="rId225"/>
                     <a:stretch>
                       <a:fillRect/>
                     </a:stretch>
@@ -38883,7 +38649,7 @@
           <w:szCs w:val="32"/>
         </w:rPr>
       </w:pPr>
-      <w:hyperlink r:id="rId236" w:history="1">
+      <w:hyperlink r:id="rId226" w:history="1">
         <w:r>
           <w:rPr>
             <w:rStyle w:val="Collegamentoipertestuale"/>
@@ -39122,7 +38888,7 @@
                     <pic:cNvPicPr/>
                   </pic:nvPicPr>
                   <pic:blipFill>
-                    <a:blip r:embed="rId237" cstate="print">
+                    <a:blip r:embed="rId227" cstate="print">
                       <a:extLst>
                         <a:ext uri="{28A0092B-C50C-407E-A947-70E740481C1C}">
                           <a14:useLocalDpi xmlns:a14="http://schemas.microsoft.com/office/drawing/2010/main" val="0"/>
@@ -39162,7 +38928,7 @@
           <w:u w:val="none"/>
         </w:rPr>
         <w:drawing>
-          <wp:anchor distT="0" distB="0" distL="114300" distR="114300" simplePos="0" relativeHeight="251666432" behindDoc="1" locked="0" layoutInCell="1" allowOverlap="1" wp14:anchorId="58A44451" wp14:editId="03125047">
+          <wp:anchor distT="0" distB="0" distL="114300" distR="114300" simplePos="0" relativeHeight="251666432" behindDoc="1" locked="0" layoutInCell="1" allowOverlap="1" wp14:anchorId="58A44451" wp14:editId="156F2E57">
             <wp:simplePos x="0" y="0"/>
             <wp:positionH relativeFrom="column">
               <wp:posOffset>4290695</wp:posOffset>
@@ -39193,7 +38959,7 @@
                     <pic:cNvPicPr/>
                   </pic:nvPicPr>
                   <pic:blipFill>
-                    <a:blip r:embed="rId238" cstate="print">
+                    <a:blip r:embed="rId228" cstate="print">
                       <a:extLst>
                         <a:ext uri="{28A0092B-C50C-407E-A947-70E740481C1C}">
                           <a14:useLocalDpi xmlns:a14="http://schemas.microsoft.com/office/drawing/2010/main" val="0"/>
@@ -39264,7 +39030,7 @@
                     <pic:cNvPicPr/>
                   </pic:nvPicPr>
                   <pic:blipFill>
-                    <a:blip r:embed="rId239">
+                    <a:blip r:embed="rId229">
                       <a:extLst>
                         <a:ext uri="{28A0092B-C50C-407E-A947-70E740481C1C}">
                           <a14:useLocalDpi xmlns:a14="http://schemas.microsoft.com/office/drawing/2010/main" val="0"/>
@@ -39527,7 +39293,7 @@
                     <pic:cNvPicPr/>
                   </pic:nvPicPr>
                   <pic:blipFill>
-                    <a:blip r:embed="rId240">
+                    <a:blip r:embed="rId230">
                       <a:extLst>
                         <a:ext uri="{28A0092B-C50C-407E-A947-70E740481C1C}">
                           <a14:useLocalDpi xmlns:a14="http://schemas.microsoft.com/office/drawing/2010/main" val="0"/>
@@ -39746,7 +39512,7 @@
                     <pic:cNvPicPr/>
                   </pic:nvPicPr>
                   <pic:blipFill>
-                    <a:blip r:embed="rId241" cstate="print">
+                    <a:blip r:embed="rId231" cstate="print">
                       <a:extLst>
                         <a:ext uri="{28A0092B-C50C-407E-A947-70E740481C1C}">
                           <a14:useLocalDpi xmlns:a14="http://schemas.microsoft.com/office/drawing/2010/main" val="0"/>
@@ -39910,7 +39676,7 @@
                     <pic:cNvPicPr/>
                   </pic:nvPicPr>
                   <pic:blipFill>
-                    <a:blip r:embed="rId242" cstate="print">
+                    <a:blip r:embed="rId232" cstate="print">
                       <a:extLst>
                         <a:ext uri="{28A0092B-C50C-407E-A947-70E740481C1C}">
                           <a14:useLocalDpi xmlns:a14="http://schemas.microsoft.com/office/drawing/2010/main" val="0"/>
@@ -39985,7 +39751,7 @@
           <w:rStyle w:val="Collegamentoipertestuale"/>
         </w:rPr>
       </w:pPr>
-      <w:hyperlink r:id="rId243" w:history="1">
+      <w:hyperlink r:id="rId233" w:history="1">
         <w:r>
           <w:rPr>
             <w:rStyle w:val="Collegamentoipertestuale"/>
@@ -40092,7 +39858,7 @@
         </w:rPr>
         <w:t xml:space="preserve"> </w:t>
       </w:r>
-      <w:hyperlink r:id="rId244" w:history="1">
+      <w:hyperlink r:id="rId234" w:history="1">
         <w:r>
           <w:rPr>
             <w:rStyle w:val="Collegamentoipertestuale"/>
@@ -40159,7 +39925,7 @@
           <w:rStyle w:val="Collegamentoipertestuale"/>
         </w:rPr>
       </w:pPr>
-      <w:hyperlink r:id="rId245" w:history="1">
+      <w:hyperlink r:id="rId235" w:history="1">
         <w:r>
           <w:rPr>
             <w:rStyle w:val="Collegamentoipertestuale"/>
@@ -40180,7 +39946,7 @@
           <w:rStyle w:val="Collegamentoipertestuale"/>
         </w:rPr>
       </w:pPr>
-      <w:hyperlink r:id="rId246" w:history="1">
+      <w:hyperlink r:id="rId236" w:history="1">
         <w:r>
           <w:rPr>
             <w:rStyle w:val="Collegamentoipertestuale"/>
@@ -40634,7 +40400,7 @@
                     <pic:cNvPicPr/>
                   </pic:nvPicPr>
                   <pic:blipFill>
-                    <a:blip r:embed="rId247">
+                    <a:blip r:embed="rId237">
                       <a:extLst>
                         <a:ext uri="{28A0092B-C50C-407E-A947-70E740481C1C}">
                           <a14:useLocalDpi xmlns:a14="http://schemas.microsoft.com/office/drawing/2010/main" val="0"/>
@@ -40699,7 +40465,7 @@
                     <pic:cNvPicPr/>
                   </pic:nvPicPr>
                   <pic:blipFill>
-                    <a:blip r:embed="rId248">
+                    <a:blip r:embed="rId238">
                       <a:extLst>
                         <a:ext uri="{28A0092B-C50C-407E-A947-70E740481C1C}">
                           <a14:useLocalDpi xmlns:a14="http://schemas.microsoft.com/office/drawing/2010/main" val="0"/>
@@ -40799,7 +40565,7 @@
                     <pic:cNvPicPr/>
                   </pic:nvPicPr>
                   <pic:blipFill>
-                    <a:blip r:embed="rId249">
+                    <a:blip r:embed="rId239">
                       <a:extLst>
                         <a:ext uri="{28A0092B-C50C-407E-A947-70E740481C1C}">
                           <a14:useLocalDpi xmlns:a14="http://schemas.microsoft.com/office/drawing/2010/main" val="0"/>
@@ -40880,7 +40646,7 @@
                     <pic:cNvPicPr/>
                   </pic:nvPicPr>
                   <pic:blipFill>
-                    <a:blip r:embed="rId250">
+                    <a:blip r:embed="rId240">
                       <a:extLst>
                         <a:ext uri="{28A0092B-C50C-407E-A947-70E740481C1C}">
                           <a14:useLocalDpi xmlns:a14="http://schemas.microsoft.com/office/drawing/2010/main" val="0"/>
@@ -41131,7 +40897,7 @@
                     <pic:cNvPicPr/>
                   </pic:nvPicPr>
                   <pic:blipFill>
-                    <a:blip r:embed="rId251">
+                    <a:blip r:embed="rId241">
                       <a:extLst>
                         <a:ext uri="{28A0092B-C50C-407E-A947-70E740481C1C}">
                           <a14:useLocalDpi xmlns:a14="http://schemas.microsoft.com/office/drawing/2010/main" val="0"/>
@@ -41203,7 +40969,7 @@
                     <pic:cNvPicPr/>
                   </pic:nvPicPr>
                   <pic:blipFill>
-                    <a:blip r:embed="rId252"/>
+                    <a:blip r:embed="rId242"/>
                     <a:stretch>
                       <a:fillRect/>
                     </a:stretch>
@@ -41315,7 +41081,7 @@
                     <pic:cNvPicPr/>
                   </pic:nvPicPr>
                   <pic:blipFill>
-                    <a:blip r:embed="rId253">
+                    <a:blip r:embed="rId243">
                       <a:extLst>
                         <a:ext uri="{28A0092B-C50C-407E-A947-70E740481C1C}">
                           <a14:useLocalDpi xmlns:a14="http://schemas.microsoft.com/office/drawing/2010/main" val="0"/>
@@ -41387,7 +41153,7 @@
                     <pic:cNvPicPr/>
                   </pic:nvPicPr>
                   <pic:blipFill>
-                    <a:blip r:embed="rId254"/>
+                    <a:blip r:embed="rId244"/>
                     <a:stretch>
                       <a:fillRect/>
                     </a:stretch>
@@ -41499,7 +41265,7 @@
                     <pic:cNvPicPr/>
                   </pic:nvPicPr>
                   <pic:blipFill>
-                    <a:blip r:embed="rId255">
+                    <a:blip r:embed="rId245">
                       <a:extLst>
                         <a:ext uri="{28A0092B-C50C-407E-A947-70E740481C1C}">
                           <a14:useLocalDpi xmlns:a14="http://schemas.microsoft.com/office/drawing/2010/main" val="0"/>
@@ -41571,7 +41337,7 @@
                     <pic:cNvPicPr/>
                   </pic:nvPicPr>
                   <pic:blipFill>
-                    <a:blip r:embed="rId256"/>
+                    <a:blip r:embed="rId246"/>
                     <a:stretch>
                       <a:fillRect/>
                     </a:stretch>
@@ -41717,7 +41483,7 @@
                     <pic:cNvPicPr/>
                   </pic:nvPicPr>
                   <pic:blipFill>
-                    <a:blip r:embed="rId257">
+                    <a:blip r:embed="rId247">
                       <a:extLst>
                         <a:ext uri="{28A0092B-C50C-407E-A947-70E740481C1C}">
                           <a14:useLocalDpi xmlns:a14="http://schemas.microsoft.com/office/drawing/2010/main" val="0"/>
@@ -41792,7 +41558,7 @@
                     <pic:cNvPicPr/>
                   </pic:nvPicPr>
                   <pic:blipFill>
-                    <a:blip r:embed="rId258"/>
+                    <a:blip r:embed="rId248"/>
                     <a:stretch>
                       <a:fillRect/>
                     </a:stretch>
@@ -41871,7 +41637,7 @@
         </w:rPr>
         <w:t xml:space="preserve"> </w:t>
       </w:r>
-      <w:hyperlink r:id="rId259" w:history="1">
+      <w:hyperlink r:id="rId249" w:history="1">
         <w:r>
           <w:rPr>
             <w:rStyle w:val="Collegamentoipertestuale"/>
@@ -41952,7 +41718,7 @@
         </w:rPr>
         <w:t xml:space="preserve"> guarda le</w:t>
       </w:r>
-      <w:hyperlink r:id="rId260" w:history="1">
+      <w:hyperlink r:id="rId250" w:history="1">
         <w:r>
           <w:rPr>
             <w:rStyle w:val="Collegamentoipertestuale"/>
@@ -42036,7 +41802,7 @@
         </w:rPr>
         <w:t xml:space="preserve"> </w:t>
       </w:r>
-      <w:hyperlink r:id="rId261" w:history="1">
+      <w:hyperlink r:id="rId251" w:history="1">
         <w:r>
           <w:rPr>
             <w:rStyle w:val="Collegamentoipertestuale"/>
@@ -42144,7 +41910,7 @@
         </w:rPr>
         <w:t xml:space="preserve"> </w:t>
       </w:r>
-      <w:hyperlink r:id="rId262" w:history="1">
+      <w:hyperlink r:id="rId252" w:history="1">
         <w:r>
           <w:rPr>
             <w:rStyle w:val="Collegamentoipertestuale"/>
@@ -42364,7 +42130,7 @@
                     <pic:cNvPicPr/>
                   </pic:nvPicPr>
                   <pic:blipFill>
-                    <a:blip r:embed="rId263">
+                    <a:blip r:embed="rId253">
                       <a:extLst>
                         <a:ext uri="{28A0092B-C50C-407E-A947-70E740481C1C}">
                           <a14:useLocalDpi xmlns:a14="http://schemas.microsoft.com/office/drawing/2010/main" val="0"/>
@@ -42585,7 +42351,7 @@
         </w:rPr>
         <w:t xml:space="preserve">Cosa è la </w:t>
       </w:r>
-      <w:hyperlink r:id="rId264" w:history="1">
+      <w:hyperlink r:id="rId254" w:history="1">
         <w:r>
           <w:rPr>
             <w:rStyle w:val="Collegamentoipertestuale"/>
@@ -42761,7 +42527,7 @@
                     <pic:cNvPicPr/>
                   </pic:nvPicPr>
                   <pic:blipFill>
-                    <a:blip r:embed="rId265"/>
+                    <a:blip r:embed="rId255"/>
                     <a:stretch>
                       <a:fillRect/>
                     </a:stretch>
@@ -43282,7 +43048,7 @@
                     <pic:cNvPicPr/>
                   </pic:nvPicPr>
                   <pic:blipFill>
-                    <a:blip r:embed="rId266">
+                    <a:blip r:embed="rId256">
                       <a:extLst>
                         <a:ext uri="{28A0092B-C50C-407E-A947-70E740481C1C}">
                           <a14:useLocalDpi xmlns:a14="http://schemas.microsoft.com/office/drawing/2010/main" val="0"/>
@@ -43465,7 +43231,7 @@
         </w:rPr>
         <w:t xml:space="preserve"> </w:t>
       </w:r>
-      <w:hyperlink r:id="rId267" w:history="1">
+      <w:hyperlink r:id="rId257" w:history="1">
         <w:r>
           <w:rPr>
             <w:rStyle w:val="Collegamentoipertestuale"/>
@@ -43591,7 +43357,7 @@
         </w:rPr>
         <w:t xml:space="preserve">LEZIONE 12  </w:t>
       </w:r>
-      <w:hyperlink r:id="rId268" w:history="1">
+      <w:hyperlink r:id="rId258" w:history="1">
         <w:r>
           <w:rPr>
             <w:rStyle w:val="Collegamentoipertestuale"/>
@@ -43688,7 +43454,7 @@
         </w:rPr>
         <w:t xml:space="preserve"> </w:t>
       </w:r>
-      <w:hyperlink r:id="rId269" w:history="1">
+      <w:hyperlink r:id="rId259" w:history="1">
         <w:r>
           <w:rPr>
             <w:rStyle w:val="Collegamentoipertestuale"/>
@@ -43713,7 +43479,7 @@
           <w:u w:val="none"/>
         </w:rPr>
       </w:pPr>
-      <w:hyperlink r:id="rId270" w:history="1">
+      <w:hyperlink r:id="rId260" w:history="1">
         <w:r>
           <w:rPr>
             <w:rStyle w:val="Collegamentoipertestuale"/>
@@ -43761,7 +43527,7 @@
                     <pic:cNvPicPr/>
                   </pic:nvPicPr>
                   <pic:blipFill>
-                    <a:blip r:embed="rId271"/>
+                    <a:blip r:embed="rId261"/>
                     <a:stretch>
                       <a:fillRect/>
                     </a:stretch>
@@ -43839,7 +43605,7 @@
                     <pic:cNvPicPr/>
                   </pic:nvPicPr>
                   <pic:blipFill>
-                    <a:blip r:embed="rId272">
+                    <a:blip r:embed="rId262">
                       <a:extLst>
                         <a:ext uri="{28A0092B-C50C-407E-A947-70E740481C1C}">
                           <a14:useLocalDpi xmlns:a14="http://schemas.microsoft.com/office/drawing/2010/main" val="0"/>
@@ -43989,7 +43755,7 @@
                     <pic:cNvPicPr/>
                   </pic:nvPicPr>
                   <pic:blipFill>
-                    <a:blip r:embed="rId273">
+                    <a:blip r:embed="rId263">
                       <a:extLst>
                         <a:ext uri="{28A0092B-C50C-407E-A947-70E740481C1C}">
                           <a14:useLocalDpi xmlns:a14="http://schemas.microsoft.com/office/drawing/2010/main" val="0"/>
@@ -44172,7 +43938,7 @@
                     <pic:cNvPicPr/>
                   </pic:nvPicPr>
                   <pic:blipFill>
-                    <a:blip r:embed="rId274"/>
+                    <a:blip r:embed="rId264"/>
                     <a:stretch>
                       <a:fillRect/>
                     </a:stretch>
@@ -44286,7 +44052,7 @@
                     <pic:cNvPicPr/>
                   </pic:nvPicPr>
                   <pic:blipFill>
-                    <a:blip r:embed="rId275"/>
+                    <a:blip r:embed="rId265"/>
                     <a:stretch>
                       <a:fillRect/>
                     </a:stretch>
@@ -44320,7 +44086,7 @@
       <w:r>
         <w:t xml:space="preserve"> </w:t>
       </w:r>
-      <w:hyperlink r:id="rId276" w:history="1">
+      <w:hyperlink r:id="rId266" w:history="1">
         <w:r>
           <w:rPr>
             <w:rStyle w:val="Collegamentoipertestuale"/>
@@ -44425,7 +44191,7 @@
         </w:rPr>
         <w:t xml:space="preserve"> </w:t>
       </w:r>
-      <w:hyperlink r:id="rId277" w:history="1">
+      <w:hyperlink r:id="rId267" w:history="1">
         <w:r>
           <w:rPr>
             <w:rStyle w:val="Collegamentoipertestuale"/>
@@ -44534,7 +44300,7 @@
                     <pic:cNvPicPr/>
                   </pic:nvPicPr>
                   <pic:blipFill>
-                    <a:blip r:embed="rId278"/>
+                    <a:blip r:embed="rId268"/>
                     <a:stretch>
                       <a:fillRect/>
                     </a:stretch>
@@ -44658,7 +44424,7 @@
                     <pic:cNvPicPr/>
                   </pic:nvPicPr>
                   <pic:blipFill>
-                    <a:blip r:embed="rId279"/>
+                    <a:blip r:embed="rId269"/>
                     <a:stretch>
                       <a:fillRect/>
                     </a:stretch>
@@ -44809,7 +44575,7 @@
                     <pic:cNvPicPr/>
                   </pic:nvPicPr>
                   <pic:blipFill>
-                    <a:blip r:embed="rId280"/>
+                    <a:blip r:embed="rId270"/>
                     <a:stretch>
                       <a:fillRect/>
                     </a:stretch>
@@ -44937,7 +44703,7 @@
                     <pic:cNvPicPr/>
                   </pic:nvPicPr>
                   <pic:blipFill>
-                    <a:blip r:embed="rId281"/>
+                    <a:blip r:embed="rId271"/>
                     <a:stretch>
                       <a:fillRect/>
                     </a:stretch>
@@ -44988,7 +44754,7 @@
                     <pic:cNvPicPr/>
                   </pic:nvPicPr>
                   <pic:blipFill>
-                    <a:blip r:embed="rId282"/>
+                    <a:blip r:embed="rId272"/>
                     <a:stretch>
                       <a:fillRect/>
                     </a:stretch>
@@ -45133,7 +44899,7 @@
                     <pic:cNvPicPr/>
                   </pic:nvPicPr>
                   <pic:blipFill>
-                    <a:blip r:embed="rId283"/>
+                    <a:blip r:embed="rId273"/>
                     <a:stretch>
                       <a:fillRect/>
                     </a:stretch>
@@ -45297,7 +45063,7 @@
         </w:rPr>
         <w:t xml:space="preserve"> </w:t>
       </w:r>
-      <w:hyperlink r:id="rId284" w:history="1">
+      <w:hyperlink r:id="rId274" w:history="1">
         <w:r>
           <w:rPr>
             <w:rStyle w:val="Collegamentoipertestuale"/>
@@ -45306,27 +45072,7 @@
             <w:sz w:val="36"/>
             <w:szCs w:val="36"/>
           </w:rPr>
-          <w:t>appunti video c</w:t>
-        </w:r>
-        <w:r>
-          <w:rPr>
-            <w:rStyle w:val="Collegamentoipertestuale"/>
-            <w:rFonts w:ascii="Aptos Black" w:hAnsi="Aptos Black"/>
-            <w:bCs/>
-            <w:sz w:val="36"/>
-            <w:szCs w:val="36"/>
-          </w:rPr>
-          <w:t>h</w:t>
-        </w:r>
-        <w:r>
-          <w:rPr>
-            <w:rStyle w:val="Collegamentoipertestuale"/>
-            <w:rFonts w:ascii="Aptos Black" w:hAnsi="Aptos Black"/>
-            <w:bCs/>
-            <w:sz w:val="36"/>
-            <w:szCs w:val="36"/>
-          </w:rPr>
-          <w:t>ad</w:t>
+          <w:t>appunti video chad</w:t>
         </w:r>
       </w:hyperlink>
     </w:p>
@@ -45485,16 +45231,7 @@
           <w:highlight w:val="blue"/>
           <w:u w:val="single"/>
         </w:rPr>
-        <w:t>le</w:t>
-      </w:r>
-      <w:r>
-        <w:rPr>
-          <w:b/>
-          <w:bCs/>
-          <w:highlight w:val="blue"/>
-          <w:u w:val="single"/>
-        </w:rPr>
-        <w:t xml:space="preserve"> </w:t>
+        <w:t xml:space="preserve">le </w:t>
       </w:r>
       <w:r>
         <w:rPr>
@@ -45612,6 +45349,7 @@
           <w:rStyle w:val="Collegamentoipertestuale"/>
           <w:rFonts w:ascii="Aptos Black" w:hAnsi="Aptos Black"/>
           <w:bCs/>
+          <w:noProof/>
           <w:color w:val="000000" w:themeColor="text1"/>
           <w:sz w:val="32"/>
           <w:szCs w:val="32"/>
@@ -45633,7 +45371,7 @@
                     <pic:cNvPicPr/>
                   </pic:nvPicPr>
                   <pic:blipFill>
-                    <a:blip r:embed="rId285"/>
+                    <a:blip r:embed="rId275"/>
                     <a:stretch>
                       <a:fillRect/>
                     </a:stretch>
@@ -45668,536 +45406,157 @@
       </w:pPr>
       <w:r>
         <w:rPr>
+          <w:noProof/>
+        </w:rPr>
+        <w:pict w14:anchorId="3BCD8A02">
+          <v:rect id="Input penna 10" o:spid="_x0000_s1086" style="position:absolute;left:0;text-align:left;margin-left:1.05pt;margin-top:23.55pt;width:2.9pt;height:5.7pt;z-index:251753472;visibility:visible;mso-wrap-style:square;mso-wrap-distance-left:9pt;mso-wrap-distance-top:0;mso-wrap-distance-right:9pt;mso-wrap-distance-bottom:0;mso-position-horizontal:absolute;mso-position-horizontal-relative:text;mso-position-vertical:absolute;mso-position-vertical-relative:text" filled="f" strokecolor="#0069af" strokeweight="2mm">
+            <v:stroke opacity="21845f" endcap="square"/>
+            <v:path shadowok="f" o:extrusionok="f" fillok="f" insetpenok="f"/>
+            <o:lock v:ext="edit" rotation="t" aspectratio="t" verticies="t" text="t" shapetype="t"/>
+            <o:ink i="AFwdAgoSARBYz1SK5pfFT48G+LrS4ZsiAxNIFESA0r0FRWRHAUbIAVcJAAAABQILZBkYMgqBx///&#10;D4DH//8PMwqBx///D4DH//8PChECAQABAAoAESAAUB1xE/raAf==&#10;" annotation="t"/>
+          </v:rect>
+        </w:pict>
+      </w:r>
+    </w:p>
+    <w:p>
+      <w:pPr>
+        <w:rPr>
+          <w:b/>
+          <w:bCs/>
+          <w:sz w:val="40"/>
+          <w:szCs w:val="40"/>
+        </w:rPr>
+      </w:pPr>
+      <w:r>
+        <w:rPr>
+          <w:b/>
+          <w:bCs/>
+          <w:sz w:val="40"/>
+          <w:szCs w:val="40"/>
+        </w:rPr>
+        <w:t>Proprietà di animazione</w:t>
+      </w:r>
+    </w:p>
+    <w:p>
+      <w:pPr>
+        <w:rPr>
           <w:rFonts w:ascii="Aptos Black" w:hAnsi="Aptos Black"/>
           <w:bCs/>
-          <w:noProof/>
           <w:color w:val="000000" w:themeColor="text1"/>
           <w:sz w:val="32"/>
           <w:szCs w:val="32"/>
         </w:rPr>
-        <mc:AlternateContent>
-          <mc:Choice Requires="wpi">
-            <w:drawing>
-              <wp:anchor distT="0" distB="0" distL="114300" distR="114300" simplePos="0" relativeHeight="251753472" behindDoc="0" locked="0" layoutInCell="1" allowOverlap="1" wp14:anchorId="733A36B4" wp14:editId="3C116531">
-                <wp:simplePos x="0" y="0"/>
-                <wp:positionH relativeFrom="column">
-                  <wp:posOffset>31101</wp:posOffset>
-                </wp:positionH>
-                <wp:positionV relativeFrom="paragraph">
-                  <wp:posOffset>335044</wp:posOffset>
-                </wp:positionV>
-                <wp:extent cx="360" cy="360"/>
-                <wp:effectExtent l="57150" t="76200" r="38100" b="57150"/>
-                <wp:wrapNone/>
-                <wp:docPr id="36903269" name="Input penna 10"/>
-                <wp:cNvGraphicFramePr>
-                  <a:graphicFrameLocks xmlns:a="http://schemas.openxmlformats.org/drawingml/2006/main"/>
-                </wp:cNvGraphicFramePr>
-                <a:graphic xmlns:a="http://schemas.openxmlformats.org/drawingml/2006/main">
-                  <a:graphicData uri="http://schemas.microsoft.com/office/word/2010/wordprocessingInk">
-                    <w14:contentPart bwMode="auto" r:id="rId286">
-                      <w14:nvContentPartPr>
-                        <w14:cNvContentPartPr>
-                          <a14:cpLocks xmlns:a14="http://schemas.microsoft.com/office/drawing/2010/main" noRot="1"/>
-                        </w14:cNvContentPartPr>
-                      </w14:nvContentPartPr>
-                      <w14:xfrm>
-                        <a:off x="0" y="0"/>
-                        <a:ext cx="360" cy="360"/>
-                      </w14:xfrm>
-                    </w14:contentPart>
-                  </a:graphicData>
-                </a:graphic>
-              </wp:anchor>
-            </w:drawing>
-          </mc:Choice>
-          <mc:Fallback>
-            <w:pict>
-              <v:shape w14:anchorId="27A5B5C5" id="Input penna 10" o:spid="_x0000_s1026" type="#_x0000_t75" style="position:absolute;margin-left:1.05pt;margin-top:23.55pt;width:2.9pt;height:5.7pt;z-index:251753472;visibility:visible;mso-wrap-style:square;mso-wrap-distance-left:9pt;mso-wrap-distance-top:0;mso-wrap-distance-right:9pt;mso-wrap-distance-bottom:0;mso-position-horizontal:absolute;mso-position-horizontal-relative:text;mso-position-vertical:absolute;mso-position-vertical-relative:text" o:gfxdata="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">
-                <v:imagedata r:id="rId287" o:title=""/>
-                <o:lock v:ext="edit" rotation="t" aspectratio="f"/>
-              </v:shape>
-            </w:pict>
-          </mc:Fallback>
-        </mc:AlternateContent>
-      </w:r>
-    </w:p>
-    <w:p>
-      <w:pPr>
-        <w:rPr>
-          <w:b/>
-          <w:bCs/>
-          <w:sz w:val="40"/>
-          <w:szCs w:val="40"/>
-        </w:rPr>
-      </w:pPr>
-      <w:r>
-        <w:rPr>
-          <w:b/>
-          <w:bCs/>
-          <w:sz w:val="40"/>
-          <w:szCs w:val="40"/>
-        </w:rPr>
-        <w:t>Proprietà di animazione</w:t>
-      </w:r>
-    </w:p>
-    <w:p>
-      <w:pPr>
+      </w:pPr>
+      <w:r>
+        <w:rPr>
+          <w:noProof/>
+        </w:rPr>
+        <w:pict w14:anchorId="630909D4">
+          <v:rect id="Input penna 27" o:spid="_x0000_s1085" style="position:absolute;left:0;text-align:left;margin-left:13.45pt;margin-top:220.25pt;width:85.5pt;height:7.1pt;z-index:251766784;visibility:visible;mso-wrap-style:square;mso-wrap-distance-left:9pt;mso-wrap-distance-top:0;mso-wrap-distance-right:9pt;mso-wrap-distance-bottom:0;mso-position-horizontal:absolute;mso-position-horizontal-relative:text;mso-position-vertical:absolute;mso-position-vertical-relative:text" filled="f" strokecolor="#fffc00" strokeweight="2mm">
+            <v:stroke opacity="21845f" endcap="square"/>
+            <v:path shadowok="f" o:extrusionok="f" fillok="f" insetpenok="f"/>
+            <o:lock v:ext="edit" rotation="t" aspectratio="t" verticies="t" text="t" shapetype="t"/>
+            <o:ink i="AHUdA54CGAEQWM9UiuaXxU+PBvi60uGbIgMSSBRE//kDRWRHAUbIAVcJAAAABQILZBkYMgqBx///&#10;D4DH//8PMwqBx///D4DH//8PCioMh3XNdQjI6RqnJ2B7jKMwbNCGJ6NkJmJg4KAm5QAKABEgIItR&#10;lhP62gH=&#10;" annotation="t"/>
+          </v:rect>
+        </w:pict>
+      </w:r>
+      <w:r>
+        <w:rPr>
+          <w:noProof/>
+        </w:rPr>
+        <w:pict w14:anchorId="04E29906">
+          <v:rect id="Input penna 26" o:spid="_x0000_s1084" style="position:absolute;left:0;text-align:left;margin-left:16.45pt;margin-top:186.35pt;width:84.6pt;height:6.55pt;z-index:251765760;visibility:visible;mso-wrap-style:square;mso-wrap-distance-left:9pt;mso-wrap-distance-top:0;mso-wrap-distance-right:9pt;mso-wrap-distance-bottom:0;mso-position-horizontal:absolute;mso-position-horizontal-relative:text;mso-position-vertical:absolute;mso-position-vertical-relative:text" filled="f" strokecolor="#fffc00" strokeweight="2mm">
+            <v:stroke opacity="21845f" endcap="square"/>
+            <v:path shadowok="f" o:extrusionok="f" fillok="f" insetpenok="f"/>
+            <o:lock v:ext="edit" rotation="t" aspectratio="t" verticies="t" text="t" shapetype="t"/>
+            <o:ink i="AG8dA5oCFgEQWM9UiuaXxU+PBvi60uGbIgMSSBRE//kDRWRHAUbIAVcJAAAABQILZBkYMgqBx///&#10;D4DH//8PMwqBx///D4DH//8PCiQLh3gOG8BsqAzSZkml4IP4M+DZl34UnAAKABEggD4RkRP62gH=&#10;" annotation="t"/>
+          </v:rect>
+        </w:pict>
+      </w:r>
+      <w:r>
+        <w:rPr>
+          <w:noProof/>
+        </w:rPr>
+        <w:pict w14:anchorId="0C8CD01D">
+          <v:rect id="Input penna 25" o:spid="_x0000_s1083" style="position:absolute;left:0;text-align:left;margin-left:14.3pt;margin-top:152.95pt;width:85.6pt;height:7.4pt;z-index:251764736;visibility:visible;mso-wrap-style:square;mso-wrap-distance-left:9pt;mso-wrap-distance-top:0;mso-wrap-distance-right:9pt;mso-wrap-distance-bottom:0;mso-position-horizontal:absolute;mso-position-horizontal-relative:text;mso-position-vertical:absolute;mso-position-vertical-relative:text" filled="f" strokecolor="#fffc00" strokeweight="2mm">
+            <v:stroke opacity="21845f" endcap="square"/>
+            <v:path shadowok="f" o:extrusionok="f" fillok="f" insetpenok="f"/>
+            <o:lock v:ext="edit" rotation="t" aspectratio="t" verticies="t" text="t" shapetype="t"/>
+            <o:ink i="AG4dA54CGAEQWM9UiuaXxU+PBvi60uGbIgMSSBRE//kDRWRHAUbIAVcJAAAABQM4C2QZIzIKgcf/&#10;/w+Ax///DzMKgcf//w+Ax///DzgJAP7/AwAAAAAAChcCDQAC2YAHAPABAAoAESCQHMeNE/raAf==&#10;" annotation="t"/>
+          </v:rect>
+        </w:pict>
+      </w:r>
+      <w:r>
+        <w:rPr>
+          <w:noProof/>
+        </w:rPr>
+        <w:pict w14:anchorId="50081A8D">
+          <v:rect id="Input penna 23" o:spid="_x0000_s1082" style="position:absolute;left:0;text-align:left;margin-left:13pt;margin-top:120.4pt;width:109.55pt;height:5.7pt;z-index:251762688;visibility:visible;mso-wrap-style:square;mso-wrap-distance-left:9pt;mso-wrap-distance-top:0;mso-wrap-distance-right:9pt;mso-wrap-distance-bottom:0;mso-position-horizontal:absolute;mso-position-horizontal-relative:text;mso-position-vertical:absolute;mso-position-vertical-relative:text" filled="f" strokecolor="#fffc00" strokeweight="2mm">
+            <v:stroke opacity="21845f" endcap="square"/>
+            <v:path shadowok="f" o:extrusionok="f" fillok="f" insetpenok="f"/>
+            <o:lock v:ext="edit" rotation="t" aspectratio="t" verticies="t" text="t" shapetype="t"/>
+            <o:ink i="AG0dA+4CEgEQWM9UiuaXxU+PBvi60uGbIgMSSBRE//kDRWRHAUbIAVcJAAAABQM4C2QZIzIKgcf/&#10;/w+Ax///DzMKgcf//w+Ax///DzgJAP7/AwAAAAAAChYCDQALrYABAAEACgARIFCZuYsT+toB&#10;" annotation="t"/>
+          </v:rect>
+        </w:pict>
+      </w:r>
+      <w:r>
+        <w:rPr>
+          <w:noProof/>
+        </w:rPr>
+        <w:pict w14:anchorId="136720B9">
+          <v:rect id="Input penna 21" o:spid="_x0000_s1081" style="position:absolute;left:0;text-align:left;margin-left:12.15pt;margin-top:87.8pt;width:72.7pt;height:6.55pt;z-index:251760640;visibility:visible;mso-wrap-style:square;mso-wrap-distance-left:9pt;mso-wrap-distance-top:0;mso-wrap-distance-right:9pt;mso-wrap-distance-bottom:0;mso-position-horizontal:absolute;mso-position-horizontal-relative:text;mso-position-vertical:absolute;mso-position-vertical-relative:text" filled="f" strokecolor="#fffc00" strokeweight="2mm">
+            <v:stroke opacity="21845f" endcap="square"/>
+            <v:path shadowok="f" o:extrusionok="f" fillok="f" insetpenok="f"/>
+            <o:lock v:ext="edit" rotation="t" aspectratio="t" verticies="t" text="t" shapetype="t"/>
+            <o:ink i="AG4dA/IBFgEQWM9UiuaXxU+PBvi60uGbIgMSSBRE//kDRWRHAUbIAVcJAAAABQM4C2QZIzIKgcf/&#10;/w+Ax///DzMKgcf//w+Ax///DzgJAP7/AwAAAAAAChcCDQACaEAHAoABAAoAESCAYVCJE/raAf==&#10;" annotation="t"/>
+          </v:rect>
+        </w:pict>
+      </w:r>
+      <w:r>
+        <w:rPr>
+          <w:noProof/>
+        </w:rPr>
+        <w:pict w14:anchorId="131C8984">
+          <v:rect id="Input penna 19" o:spid="_x0000_s1080" style="position:absolute;left:0;text-align:left;margin-left:13.9pt;margin-top:53.55pt;width:106.55pt;height:6.95pt;z-index:251758592;visibility:visible;mso-wrap-style:square;mso-wrap-distance-left:9pt;mso-wrap-distance-top:0;mso-wrap-distance-right:9pt;mso-wrap-distance-bottom:0;mso-position-horizontal:absolute;mso-position-horizontal-relative:text;mso-position-vertical:absolute;mso-position-vertical-relative:text" filled="f" strokecolor="#fffc00" strokeweight="2mm">
+            <v:stroke opacity="21845f" endcap="square"/>
+            <v:path shadowok="f" o:extrusionok="f" fillok="f" insetpenok="f"/>
+            <o:lock v:ext="edit" rotation="t" aspectratio="t" verticies="t" text="t" shapetype="t"/>
+            <o:ink i="AG4dA+QCGAEQWM9UiuaXxU+PBvi60uGbIgMSSBRE//kDRWRHAUbIAVcJAAAABQM4C2QZIzIKgcf/&#10;/w+Ax///DzMKgcf//w+Ax///DzgJAP7/AwAAAAAAChcCDQADksAHALQBAAoAESCwepuGE/raAf==&#10;" annotation="t"/>
+          </v:rect>
+        </w:pict>
+      </w:r>
+      <w:r>
+        <w:rPr>
+          <w:noProof/>
+        </w:rPr>
+        <w:pict w14:anchorId="5757F319">
+          <v:rect id="Input penna 17" o:spid="_x0000_s1079" style="position:absolute;left:0;text-align:left;margin-left:13.45pt;margin-top:35.95pt;width:78.75pt;height:5.7pt;z-index:251756544;visibility:visible;mso-wrap-style:square;mso-wrap-distance-left:9pt;mso-wrap-distance-top:0;mso-wrap-distance-right:9pt;mso-wrap-distance-bottom:0;mso-position-horizontal:absolute;mso-position-horizontal-relative:text;mso-position-vertical:absolute;mso-position-vertical-relative:text" filled="f" strokecolor="#fffc00" strokeweight="2mm">
+            <v:stroke opacity="21845f" endcap="square"/>
+            <v:path shadowok="f" o:extrusionok="f" fillok="f" insetpenok="f"/>
+            <o:lock v:ext="edit" rotation="t" aspectratio="t" verticies="t" text="t" shapetype="t"/>
+            <o:ink i="AG0dA4YCEgEQWM9UiuaXxU+PBvi60uGbIgMSSBRE//kDRWRHAUbIAVcJAAAABQM4C2QZIzIKgcf/&#10;/w+Ax///DzMKgcf//w+Ax///DzgJAP7/AwAAAAAAChYCDQACnQABAAEACgARIBAWyoQT+toB&#10;" annotation="t"/>
+          </v:rect>
+        </w:pict>
+      </w:r>
+      <w:r>
+        <w:rPr>
+          <w:noProof/>
+        </w:rPr>
+        <w:pict w14:anchorId="3071BA3B">
+          <v:rect id="Input penna 15" o:spid="_x0000_s1078" style="position:absolute;left:0;text-align:left;margin-left:12.6pt;margin-top:2.05pt;width:64.05pt;height:7.15pt;z-index:251754496;visibility:visible;mso-wrap-style:square;mso-wrap-distance-left:9pt;mso-wrap-distance-top:0;mso-wrap-distance-right:9pt;mso-wrap-distance-bottom:0;mso-position-horizontal:absolute;mso-position-horizontal-relative:text;mso-position-vertical:absolute;mso-position-vertical-relative:text" filled="f" strokecolor="#fffc00" strokeweight="2mm">
+            <v:stroke opacity="21845f" endcap="square"/>
+            <v:path shadowok="f" o:extrusionok="f" fillok="f" insetpenok="f"/>
+            <o:lock v:ext="edit" rotation="t" aspectratio="t" verticies="t" text="t" shapetype="t"/>
+            <o:ink i="AG8dA9YBGAEQWM9UiuaXxU+PBvi60uGbIgMSSBRE//kDRWRHAUbIAVcJAAAABQILZBkYMgqBx///&#10;D4DH//8PMwqBx///D4DH//8PCiQKh3UIdOTgiWz+U2DgHuChhIRlwK4awwgKABEg0MfIghP62gH=&#10;" annotation="t"/>
+          </v:rect>
+        </w:pict>
+      </w:r>
+      <w:r>
         <w:rPr>
           <w:rStyle w:val="Collegamentoipertestuale"/>
           <w:rFonts w:ascii="Aptos Black" w:hAnsi="Aptos Black"/>
           <w:bCs/>
-          <w:color w:val="000000" w:themeColor="text1"/>
-          <w:sz w:val="32"/>
-          <w:szCs w:val="32"/>
-          <w:u w:val="none"/>
-        </w:rPr>
-      </w:pPr>
-      <w:r>
-        <w:rPr>
-          <w:rFonts w:ascii="Aptos Black" w:hAnsi="Aptos Black"/>
-          <w:bCs/>
           <w:noProof/>
-          <w:color w:val="000000" w:themeColor="text1"/>
-          <w:sz w:val="32"/>
-          <w:szCs w:val="32"/>
-        </w:rPr>
-        <mc:AlternateContent>
-          <mc:Choice Requires="wpi">
-            <w:drawing>
-              <wp:anchor distT="0" distB="0" distL="114300" distR="114300" simplePos="0" relativeHeight="251766784" behindDoc="0" locked="0" layoutInCell="1" allowOverlap="1" wp14:anchorId="23A2B62E" wp14:editId="0E7BAFDE">
-                <wp:simplePos x="0" y="0"/>
-                <wp:positionH relativeFrom="column">
-                  <wp:posOffset>188781</wp:posOffset>
-                </wp:positionH>
-                <wp:positionV relativeFrom="paragraph">
-                  <wp:posOffset>2833233</wp:posOffset>
-                </wp:positionV>
-                <wp:extent cx="1050480" cy="17640"/>
-                <wp:effectExtent l="76200" t="76200" r="35560" b="78105"/>
-                <wp:wrapNone/>
-                <wp:docPr id="1772296217" name="Input penna 27"/>
-                <wp:cNvGraphicFramePr>
-                  <a:graphicFrameLocks xmlns:a="http://schemas.openxmlformats.org/drawingml/2006/main"/>
-                </wp:cNvGraphicFramePr>
-                <a:graphic xmlns:a="http://schemas.openxmlformats.org/drawingml/2006/main">
-                  <a:graphicData uri="http://schemas.microsoft.com/office/word/2010/wordprocessingInk">
-                    <w14:contentPart bwMode="auto" r:id="rId288">
-                      <w14:nvContentPartPr>
-                        <w14:cNvContentPartPr>
-                          <a14:cpLocks xmlns:a14="http://schemas.microsoft.com/office/drawing/2010/main" noRot="1"/>
-                        </w14:cNvContentPartPr>
-                      </w14:nvContentPartPr>
-                      <w14:xfrm>
-                        <a:off x="0" y="0"/>
-                        <a:ext cx="1050480" cy="17640"/>
-                      </w14:xfrm>
-                    </w14:contentPart>
-                  </a:graphicData>
-                </a:graphic>
-              </wp:anchor>
-            </w:drawing>
-          </mc:Choice>
-          <mc:Fallback>
-            <w:pict>
-              <v:shape w14:anchorId="582304FE" id="Input penna 27" o:spid="_x0000_s1026" type="#_x0000_t75" style="position:absolute;margin-left:13.45pt;margin-top:220.25pt;width:85.5pt;height:7.1pt;z-index:251766784;visibility:visible;mso-wrap-style:square;mso-wrap-distance-left:9pt;mso-wrap-distance-top:0;mso-wrap-distance-right:9pt;mso-wrap-distance-bottom:0;mso-position-horizontal:absolute;mso-position-horizontal-relative:text;mso-position-vertical:absolute;mso-position-vertical-relative:text" o:gfxdata="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">
-                <v:imagedata r:id="rId289" o:title=""/>
-                <o:lock v:ext="edit" rotation="t" aspectratio="f"/>
-              </v:shape>
-            </w:pict>
-          </mc:Fallback>
-        </mc:AlternateContent>
-      </w:r>
-      <w:r>
-        <w:rPr>
-          <w:rFonts w:ascii="Aptos Black" w:hAnsi="Aptos Black"/>
-          <w:bCs/>
-          <w:noProof/>
-          <w:color w:val="000000" w:themeColor="text1"/>
-          <w:sz w:val="32"/>
-          <w:szCs w:val="32"/>
-        </w:rPr>
-        <mc:AlternateContent>
-          <mc:Choice Requires="wpi">
-            <w:drawing>
-              <wp:anchor distT="0" distB="0" distL="114300" distR="114300" simplePos="0" relativeHeight="251765760" behindDoc="0" locked="0" layoutInCell="1" allowOverlap="1" wp14:anchorId="379DCE47" wp14:editId="15FB87A6">
-                <wp:simplePos x="0" y="0"/>
-                <wp:positionH relativeFrom="column">
-                  <wp:posOffset>226941</wp:posOffset>
-                </wp:positionH>
-                <wp:positionV relativeFrom="paragraph">
-                  <wp:posOffset>2403059</wp:posOffset>
-                </wp:positionV>
-                <wp:extent cx="1038960" cy="11520"/>
-                <wp:effectExtent l="57150" t="76200" r="46990" b="64770"/>
-                <wp:wrapNone/>
-                <wp:docPr id="1165962625" name="Input penna 26"/>
-                <wp:cNvGraphicFramePr>
-                  <a:graphicFrameLocks xmlns:a="http://schemas.openxmlformats.org/drawingml/2006/main"/>
-                </wp:cNvGraphicFramePr>
-                <a:graphic xmlns:a="http://schemas.openxmlformats.org/drawingml/2006/main">
-                  <a:graphicData uri="http://schemas.microsoft.com/office/word/2010/wordprocessingInk">
-                    <w14:contentPart bwMode="auto" r:id="rId290">
-                      <w14:nvContentPartPr>
-                        <w14:cNvContentPartPr>
-                          <a14:cpLocks xmlns:a14="http://schemas.microsoft.com/office/drawing/2010/main" noRot="1"/>
-                        </w14:cNvContentPartPr>
-                      </w14:nvContentPartPr>
-                      <w14:xfrm>
-                        <a:off x="0" y="0"/>
-                        <a:ext cx="1038960" cy="11520"/>
-                      </w14:xfrm>
-                    </w14:contentPart>
-                  </a:graphicData>
-                </a:graphic>
-              </wp:anchor>
-            </w:drawing>
-          </mc:Choice>
-          <mc:Fallback>
-            <w:pict>
-              <v:shape w14:anchorId="1DC2C28D" id="Input penna 26" o:spid="_x0000_s1026" type="#_x0000_t75" style="position:absolute;margin-left:16.45pt;margin-top:186.35pt;width:84.6pt;height:6.55pt;z-index:251765760;visibility:visible;mso-wrap-style:square;mso-wrap-distance-left:9pt;mso-wrap-distance-top:0;mso-wrap-distance-right:9pt;mso-wrap-distance-bottom:0;mso-position-horizontal:absolute;mso-position-horizontal-relative:text;mso-position-vertical:absolute;mso-position-vertical-relative:text" o:gfxdata="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">
-                <v:imagedata r:id="rId291" o:title=""/>
-                <o:lock v:ext="edit" rotation="t" aspectratio="f"/>
-              </v:shape>
-            </w:pict>
-          </mc:Fallback>
-        </mc:AlternateContent>
-      </w:r>
-      <w:r>
-        <w:rPr>
-          <w:rFonts w:ascii="Aptos Black" w:hAnsi="Aptos Black"/>
-          <w:bCs/>
-          <w:noProof/>
-          <w:color w:val="000000" w:themeColor="text1"/>
-          <w:sz w:val="32"/>
-          <w:szCs w:val="32"/>
-        </w:rPr>
-        <mc:AlternateContent>
-          <mc:Choice Requires="wpi">
-            <w:drawing>
-              <wp:anchor distT="0" distB="0" distL="114300" distR="114300" simplePos="0" relativeHeight="251764736" behindDoc="0" locked="0" layoutInCell="1" allowOverlap="1" wp14:anchorId="7B6C7BA1" wp14:editId="215EE889">
-                <wp:simplePos x="0" y="0"/>
-                <wp:positionH relativeFrom="column">
-                  <wp:posOffset>199581</wp:posOffset>
-                </wp:positionH>
-                <wp:positionV relativeFrom="paragraph">
-                  <wp:posOffset>1978619</wp:posOffset>
-                </wp:positionV>
-                <wp:extent cx="1050840" cy="21960"/>
-                <wp:effectExtent l="76200" t="76200" r="54610" b="73660"/>
-                <wp:wrapNone/>
-                <wp:docPr id="889227996" name="Input penna 25"/>
-                <wp:cNvGraphicFramePr>
-                  <a:graphicFrameLocks xmlns:a="http://schemas.openxmlformats.org/drawingml/2006/main"/>
-                </wp:cNvGraphicFramePr>
-                <a:graphic xmlns:a="http://schemas.openxmlformats.org/drawingml/2006/main">
-                  <a:graphicData uri="http://schemas.microsoft.com/office/word/2010/wordprocessingInk">
-                    <w14:contentPart bwMode="auto" r:id="rId292">
-                      <w14:nvContentPartPr>
-                        <w14:cNvContentPartPr>
-                          <a14:cpLocks xmlns:a14="http://schemas.microsoft.com/office/drawing/2010/main" noRot="1"/>
-                        </w14:cNvContentPartPr>
-                      </w14:nvContentPartPr>
-                      <w14:xfrm>
-                        <a:off x="0" y="0"/>
-                        <a:ext cx="1050840" cy="21960"/>
-                      </w14:xfrm>
-                    </w14:contentPart>
-                  </a:graphicData>
-                </a:graphic>
-              </wp:anchor>
-            </w:drawing>
-          </mc:Choice>
-          <mc:Fallback>
-            <w:pict>
-              <v:shape w14:anchorId="7D4103BB" id="Input penna 25" o:spid="_x0000_s1026" type="#_x0000_t75" style="position:absolute;margin-left:14.3pt;margin-top:152.95pt;width:85.6pt;height:7.4pt;z-index:251764736;visibility:visible;mso-wrap-style:square;mso-wrap-distance-left:9pt;mso-wrap-distance-top:0;mso-wrap-distance-right:9pt;mso-wrap-distance-bottom:0;mso-position-horizontal:absolute;mso-position-horizontal-relative:text;mso-position-vertical:absolute;mso-position-vertical-relative:text" o:gfxdata="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">
-                <v:imagedata r:id="rId293" o:title=""/>
-                <o:lock v:ext="edit" rotation="t" aspectratio="f"/>
-              </v:shape>
-            </w:pict>
-          </mc:Fallback>
-        </mc:AlternateContent>
-      </w:r>
-      <w:r>
-        <w:rPr>
-          <w:rFonts w:ascii="Aptos Black" w:hAnsi="Aptos Black"/>
-          <w:bCs/>
-          <w:noProof/>
-          <w:color w:val="000000" w:themeColor="text1"/>
-          <w:sz w:val="32"/>
-          <w:szCs w:val="32"/>
-        </w:rPr>
-        <mc:AlternateContent>
-          <mc:Choice Requires="wpi">
-            <w:drawing>
-              <wp:anchor distT="0" distB="0" distL="114300" distR="114300" simplePos="0" relativeHeight="251762688" behindDoc="0" locked="0" layoutInCell="1" allowOverlap="1" wp14:anchorId="44C0B673" wp14:editId="0FE75160">
-                <wp:simplePos x="0" y="0"/>
-                <wp:positionH relativeFrom="column">
-                  <wp:posOffset>183021</wp:posOffset>
-                </wp:positionH>
-                <wp:positionV relativeFrom="paragraph">
-                  <wp:posOffset>1564979</wp:posOffset>
-                </wp:positionV>
-                <wp:extent cx="1355760" cy="360"/>
-                <wp:effectExtent l="57150" t="76200" r="34925" b="57150"/>
-                <wp:wrapNone/>
-                <wp:docPr id="1847280513" name="Input penna 23"/>
-                <wp:cNvGraphicFramePr>
-                  <a:graphicFrameLocks xmlns:a="http://schemas.openxmlformats.org/drawingml/2006/main"/>
-                </wp:cNvGraphicFramePr>
-                <a:graphic xmlns:a="http://schemas.openxmlformats.org/drawingml/2006/main">
-                  <a:graphicData uri="http://schemas.microsoft.com/office/word/2010/wordprocessingInk">
-                    <w14:contentPart bwMode="auto" r:id="rId294">
-                      <w14:nvContentPartPr>
-                        <w14:cNvContentPartPr>
-                          <a14:cpLocks xmlns:a14="http://schemas.microsoft.com/office/drawing/2010/main" noRot="1"/>
-                        </w14:cNvContentPartPr>
-                      </w14:nvContentPartPr>
-                      <w14:xfrm>
-                        <a:off x="0" y="0"/>
-                        <a:ext cx="1355760" cy="360"/>
-                      </w14:xfrm>
-                    </w14:contentPart>
-                  </a:graphicData>
-                </a:graphic>
-              </wp:anchor>
-            </w:drawing>
-          </mc:Choice>
-          <mc:Fallback>
-            <w:pict>
-              <v:shape w14:anchorId="0B1351D0" id="Input penna 23" o:spid="_x0000_s1026" type="#_x0000_t75" style="position:absolute;margin-left:13pt;margin-top:120.4pt;width:109.55pt;height:5.7pt;z-index:251762688;visibility:visible;mso-wrap-style:square;mso-wrap-distance-left:9pt;mso-wrap-distance-top:0;mso-wrap-distance-right:9pt;mso-wrap-distance-bottom:0;mso-position-horizontal:absolute;mso-position-horizontal-relative:text;mso-position-vertical:absolute;mso-position-vertical-relative:text" o:gfxdata="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">
-                <v:imagedata r:id="rId295" o:title=""/>
-                <o:lock v:ext="edit" rotation="t" aspectratio="f"/>
-              </v:shape>
-            </w:pict>
-          </mc:Fallback>
-        </mc:AlternateContent>
-      </w:r>
-      <w:r>
-        <w:rPr>
-          <w:rFonts w:ascii="Aptos Black" w:hAnsi="Aptos Black"/>
-          <w:bCs/>
-          <w:noProof/>
-          <w:color w:val="000000" w:themeColor="text1"/>
-          <w:sz w:val="32"/>
-          <w:szCs w:val="32"/>
-        </w:rPr>
-        <mc:AlternateContent>
-          <mc:Choice Requires="wpi">
-            <w:drawing>
-              <wp:anchor distT="0" distB="0" distL="114300" distR="114300" simplePos="0" relativeHeight="251760640" behindDoc="0" locked="0" layoutInCell="1" allowOverlap="1" wp14:anchorId="376C5892" wp14:editId="140F6540">
-                <wp:simplePos x="0" y="0"/>
-                <wp:positionH relativeFrom="column">
-                  <wp:posOffset>172221</wp:posOffset>
-                </wp:positionH>
-                <wp:positionV relativeFrom="paragraph">
-                  <wp:posOffset>1150979</wp:posOffset>
-                </wp:positionV>
-                <wp:extent cx="887760" cy="11520"/>
-                <wp:effectExtent l="57150" t="76200" r="45720" b="64770"/>
-                <wp:wrapNone/>
-                <wp:docPr id="1988719709" name="Input penna 21"/>
-                <wp:cNvGraphicFramePr>
-                  <a:graphicFrameLocks xmlns:a="http://schemas.openxmlformats.org/drawingml/2006/main"/>
-                </wp:cNvGraphicFramePr>
-                <a:graphic xmlns:a="http://schemas.openxmlformats.org/drawingml/2006/main">
-                  <a:graphicData uri="http://schemas.microsoft.com/office/word/2010/wordprocessingInk">
-                    <w14:contentPart bwMode="auto" r:id="rId296">
-                      <w14:nvContentPartPr>
-                        <w14:cNvContentPartPr>
-                          <a14:cpLocks xmlns:a14="http://schemas.microsoft.com/office/drawing/2010/main" noRot="1"/>
-                        </w14:cNvContentPartPr>
-                      </w14:nvContentPartPr>
-                      <w14:xfrm>
-                        <a:off x="0" y="0"/>
-                        <a:ext cx="887760" cy="11520"/>
-                      </w14:xfrm>
-                    </w14:contentPart>
-                  </a:graphicData>
-                </a:graphic>
-              </wp:anchor>
-            </w:drawing>
-          </mc:Choice>
-          <mc:Fallback>
-            <w:pict>
-              <v:shape w14:anchorId="19CF3A8C" id="Input penna 21" o:spid="_x0000_s1026" type="#_x0000_t75" style="position:absolute;margin-left:12.15pt;margin-top:87.85pt;width:72.7pt;height:6.55pt;z-index:251760640;visibility:visible;mso-wrap-style:square;mso-wrap-distance-left:9pt;mso-wrap-distance-top:0;mso-wrap-distance-right:9pt;mso-wrap-distance-bottom:0;mso-position-horizontal:absolute;mso-position-horizontal-relative:text;mso-position-vertical:absolute;mso-position-vertical-relative:text" o:gfxdata="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">
-                <v:imagedata r:id="rId297" o:title=""/>
-                <o:lock v:ext="edit" rotation="t" aspectratio="f"/>
-              </v:shape>
-            </w:pict>
-          </mc:Fallback>
-        </mc:AlternateContent>
-      </w:r>
-      <w:r>
-        <w:rPr>
-          <w:rFonts w:ascii="Aptos Black" w:hAnsi="Aptos Black"/>
-          <w:bCs/>
-          <w:noProof/>
-          <w:color w:val="000000" w:themeColor="text1"/>
-          <w:sz w:val="32"/>
-          <w:szCs w:val="32"/>
-        </w:rPr>
-        <mc:AlternateContent>
-          <mc:Choice Requires="wpi">
-            <w:drawing>
-              <wp:anchor distT="0" distB="0" distL="114300" distR="114300" simplePos="0" relativeHeight="251758592" behindDoc="0" locked="0" layoutInCell="1" allowOverlap="1" wp14:anchorId="52C5F799" wp14:editId="09E5D5E8">
-                <wp:simplePos x="0" y="0"/>
-                <wp:positionH relativeFrom="column">
-                  <wp:posOffset>194181</wp:posOffset>
-                </wp:positionH>
-                <wp:positionV relativeFrom="paragraph">
-                  <wp:posOffset>716099</wp:posOffset>
-                </wp:positionV>
-                <wp:extent cx="1317240" cy="16560"/>
-                <wp:effectExtent l="76200" t="76200" r="54610" b="78740"/>
-                <wp:wrapNone/>
-                <wp:docPr id="339220534" name="Input penna 19"/>
-                <wp:cNvGraphicFramePr>
-                  <a:graphicFrameLocks xmlns:a="http://schemas.openxmlformats.org/drawingml/2006/main"/>
-                </wp:cNvGraphicFramePr>
-                <a:graphic xmlns:a="http://schemas.openxmlformats.org/drawingml/2006/main">
-                  <a:graphicData uri="http://schemas.microsoft.com/office/word/2010/wordprocessingInk">
-                    <w14:contentPart bwMode="auto" r:id="rId298">
-                      <w14:nvContentPartPr>
-                        <w14:cNvContentPartPr>
-                          <a14:cpLocks xmlns:a14="http://schemas.microsoft.com/office/drawing/2010/main" noRot="1"/>
-                        </w14:cNvContentPartPr>
-                      </w14:nvContentPartPr>
-                      <w14:xfrm>
-                        <a:off x="0" y="0"/>
-                        <a:ext cx="1317240" cy="16560"/>
-                      </w14:xfrm>
-                    </w14:contentPart>
-                  </a:graphicData>
-                </a:graphic>
-              </wp:anchor>
-            </w:drawing>
-          </mc:Choice>
-          <mc:Fallback>
-            <w:pict>
-              <v:shape w14:anchorId="5B7DB7C0" id="Input penna 19" o:spid="_x0000_s1026" type="#_x0000_t75" style="position:absolute;margin-left:13.9pt;margin-top:53.55pt;width:106.55pt;height:6.95pt;z-index:251758592;visibility:visible;mso-wrap-style:square;mso-wrap-distance-left:9pt;mso-wrap-distance-top:0;mso-wrap-distance-right:9pt;mso-wrap-distance-bottom:0;mso-position-horizontal:absolute;mso-position-horizontal-relative:text;mso-position-vertical:absolute;mso-position-vertical-relative:text" o:gfxdata="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">
-                <v:imagedata r:id="rId299" o:title=""/>
-                <o:lock v:ext="edit" rotation="t" aspectratio="f"/>
-              </v:shape>
-            </w:pict>
-          </mc:Fallback>
-        </mc:AlternateContent>
-      </w:r>
-      <w:r>
-        <w:rPr>
-          <w:rFonts w:ascii="Aptos Black" w:hAnsi="Aptos Black"/>
-          <w:bCs/>
-          <w:noProof/>
-          <w:color w:val="000000" w:themeColor="text1"/>
-          <w:sz w:val="32"/>
-          <w:szCs w:val="32"/>
-        </w:rPr>
-        <mc:AlternateContent>
-          <mc:Choice Requires="wpi">
-            <w:drawing>
-              <wp:anchor distT="0" distB="0" distL="114300" distR="114300" simplePos="0" relativeHeight="251756544" behindDoc="0" locked="0" layoutInCell="1" allowOverlap="1" wp14:anchorId="3BDA2E27" wp14:editId="475E8BB3">
-                <wp:simplePos x="0" y="0"/>
-                <wp:positionH relativeFrom="column">
-                  <wp:posOffset>188781</wp:posOffset>
-                </wp:positionH>
-                <wp:positionV relativeFrom="paragraph">
-                  <wp:posOffset>492899</wp:posOffset>
-                </wp:positionV>
-                <wp:extent cx="963720" cy="360"/>
-                <wp:effectExtent l="57150" t="76200" r="46355" b="57150"/>
-                <wp:wrapNone/>
-                <wp:docPr id="1737801292" name="Input penna 17"/>
-                <wp:cNvGraphicFramePr>
-                  <a:graphicFrameLocks xmlns:a="http://schemas.openxmlformats.org/drawingml/2006/main"/>
-                </wp:cNvGraphicFramePr>
-                <a:graphic xmlns:a="http://schemas.openxmlformats.org/drawingml/2006/main">
-                  <a:graphicData uri="http://schemas.microsoft.com/office/word/2010/wordprocessingInk">
-                    <w14:contentPart bwMode="auto" r:id="rId300">
-                      <w14:nvContentPartPr>
-                        <w14:cNvContentPartPr>
-                          <a14:cpLocks xmlns:a14="http://schemas.microsoft.com/office/drawing/2010/main" noRot="1"/>
-                        </w14:cNvContentPartPr>
-                      </w14:nvContentPartPr>
-                      <w14:xfrm>
-                        <a:off x="0" y="0"/>
-                        <a:ext cx="963720" cy="360"/>
-                      </w14:xfrm>
-                    </w14:contentPart>
-                  </a:graphicData>
-                </a:graphic>
-              </wp:anchor>
-            </w:drawing>
-          </mc:Choice>
-          <mc:Fallback>
-            <w:pict>
-              <v:shape w14:anchorId="2D1AFEBE" id="Input penna 17" o:spid="_x0000_s1026" type="#_x0000_t75" style="position:absolute;margin-left:13.45pt;margin-top:35.95pt;width:78.75pt;height:5.7pt;z-index:251756544;visibility:visible;mso-wrap-style:square;mso-wrap-distance-left:9pt;mso-wrap-distance-top:0;mso-wrap-distance-right:9pt;mso-wrap-distance-bottom:0;mso-position-horizontal:absolute;mso-position-horizontal-relative:text;mso-position-vertical:absolute;mso-position-vertical-relative:text" o:gfxdata="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">
-                <v:imagedata r:id="rId301" o:title=""/>
-                <o:lock v:ext="edit" rotation="t" aspectratio="f"/>
-              </v:shape>
-            </w:pict>
-          </mc:Fallback>
-        </mc:AlternateContent>
-      </w:r>
-      <w:r>
-        <w:rPr>
-          <w:rFonts w:ascii="Aptos Black" w:hAnsi="Aptos Black"/>
-          <w:bCs/>
-          <w:noProof/>
-          <w:color w:val="000000" w:themeColor="text1"/>
-          <w:sz w:val="32"/>
-          <w:szCs w:val="32"/>
-        </w:rPr>
-        <mc:AlternateContent>
-          <mc:Choice Requires="wpi">
-            <w:drawing>
-              <wp:anchor distT="0" distB="0" distL="114300" distR="114300" simplePos="0" relativeHeight="251754496" behindDoc="0" locked="0" layoutInCell="1" allowOverlap="1" wp14:anchorId="173066D4" wp14:editId="04839370">
-                <wp:simplePos x="0" y="0"/>
-                <wp:positionH relativeFrom="column">
-                  <wp:posOffset>177981</wp:posOffset>
-                </wp:positionH>
-                <wp:positionV relativeFrom="paragraph">
-                  <wp:posOffset>62699</wp:posOffset>
-                </wp:positionV>
-                <wp:extent cx="777960" cy="16920"/>
-                <wp:effectExtent l="57150" t="76200" r="41275" b="78740"/>
-                <wp:wrapNone/>
-                <wp:docPr id="1389897373" name="Input penna 15"/>
-                <wp:cNvGraphicFramePr>
-                  <a:graphicFrameLocks xmlns:a="http://schemas.openxmlformats.org/drawingml/2006/main"/>
-                </wp:cNvGraphicFramePr>
-                <a:graphic xmlns:a="http://schemas.openxmlformats.org/drawingml/2006/main">
-                  <a:graphicData uri="http://schemas.microsoft.com/office/word/2010/wordprocessingInk">
-                    <w14:contentPart bwMode="auto" r:id="rId302">
-                      <w14:nvContentPartPr>
-                        <w14:cNvContentPartPr>
-                          <a14:cpLocks xmlns:a14="http://schemas.microsoft.com/office/drawing/2010/main" noRot="1"/>
-                        </w14:cNvContentPartPr>
-                      </w14:nvContentPartPr>
-                      <w14:xfrm>
-                        <a:off x="0" y="0"/>
-                        <a:ext cx="777960" cy="16920"/>
-                      </w14:xfrm>
-                    </w14:contentPart>
-                  </a:graphicData>
-                </a:graphic>
-              </wp:anchor>
-            </w:drawing>
-          </mc:Choice>
-          <mc:Fallback>
-            <w:pict>
-              <v:shape w14:anchorId="096129A8" id="Input penna 15" o:spid="_x0000_s1026" type="#_x0000_t75" style="position:absolute;margin-left:12.6pt;margin-top:2.15pt;width:64.05pt;height:7pt;z-index:251754496;visibility:visible;mso-wrap-style:square;mso-wrap-distance-left:9pt;mso-wrap-distance-top:0;mso-wrap-distance-right:9pt;mso-wrap-distance-bottom:0;mso-position-horizontal:absolute;mso-position-horizontal-relative:text;mso-position-vertical:absolute;mso-position-vertical-relative:text" o:gfxdata="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">
-                <v:imagedata r:id="rId303" o:title=""/>
-                <o:lock v:ext="edit" rotation="t" aspectratio="f"/>
-              </v:shape>
-            </w:pict>
-          </mc:Fallback>
-        </mc:AlternateContent>
-      </w:r>
-      <w:r>
-        <w:rPr>
-          <w:rStyle w:val="Collegamentoipertestuale"/>
-          <w:rFonts w:ascii="Aptos Black" w:hAnsi="Aptos Black"/>
-          <w:bCs/>
           <w:color w:val="000000" w:themeColor="text1"/>
           <w:sz w:val="32"/>
           <w:szCs w:val="32"/>
@@ -46219,7 +45578,7 @@
                     <pic:cNvPicPr/>
                   </pic:nvPicPr>
                   <pic:blipFill>
-                    <a:blip r:embed="rId304"/>
+                    <a:blip r:embed="rId276"/>
                     <a:stretch>
                       <a:fillRect/>
                     </a:stretch>
@@ -46242,6 +45601,23 @@
     </w:p>
     <w:p>
       <w:pPr>
+        <w:pBdr>
+          <w:bottom w:val="single" w:sz="6" w:space="1" w:color="auto"/>
+        </w:pBdr>
+      </w:pPr>
+    </w:p>
+    <w:p/>
+    <w:p>
+      <w:pPr>
+        <w:rPr>
+          <w:rStyle w:val="Collegamentoipertestuale"/>
+          <w:rFonts w:ascii="Aptos Black" w:hAnsi="Aptos Black"/>
+          <w:bCs/>
+          <w:sz w:val="28"/>
+          <w:szCs w:val="28"/>
+        </w:rPr>
+      </w:pPr>
+      <w:r>
         <w:rPr>
           <w:rStyle w:val="Collegamentoipertestuale"/>
           <w:rFonts w:ascii="Aptos Black" w:hAnsi="Aptos Black"/>
@@ -46251,111 +45627,9 @@
           <w:szCs w:val="32"/>
           <w:u w:val="none"/>
         </w:rPr>
-      </w:pPr>
-    </w:p>
-    <w:p>
-      <w:pPr>
-        <w:rPr>
-          <w:rStyle w:val="Collegamentoipertestuale"/>
-          <w:rFonts w:ascii="Aptos Black" w:hAnsi="Aptos Black"/>
-          <w:bCs/>
-          <w:color w:val="000000" w:themeColor="text1"/>
-          <w:sz w:val="32"/>
-          <w:szCs w:val="32"/>
-          <w:u w:val="none"/>
-        </w:rPr>
-      </w:pPr>
-    </w:p>
-    <w:p>
-      <w:pPr>
-        <w:rPr>
-          <w:rStyle w:val="Collegamentoipertestuale"/>
-          <w:rFonts w:ascii="Aptos Black" w:hAnsi="Aptos Black"/>
-          <w:bCs/>
-          <w:color w:val="000000" w:themeColor="text1"/>
-          <w:sz w:val="32"/>
-          <w:szCs w:val="32"/>
-          <w:u w:val="none"/>
-        </w:rPr>
-      </w:pPr>
-    </w:p>
-    <w:p>
-      <w:pPr>
-        <w:rPr>
-          <w:rStyle w:val="Collegamentoipertestuale"/>
-          <w:rFonts w:ascii="Aptos Black" w:hAnsi="Aptos Black"/>
-          <w:bCs/>
-          <w:color w:val="000000" w:themeColor="text1"/>
-          <w:sz w:val="32"/>
-          <w:szCs w:val="32"/>
-          <w:u w:val="none"/>
-        </w:rPr>
-      </w:pPr>
-    </w:p>
-    <w:p>
-      <w:pPr>
-        <w:rPr>
-          <w:rStyle w:val="Collegamentoipertestuale"/>
-          <w:rFonts w:ascii="Aptos Black" w:hAnsi="Aptos Black"/>
-          <w:bCs/>
-          <w:color w:val="000000" w:themeColor="text1"/>
-          <w:sz w:val="32"/>
-          <w:szCs w:val="32"/>
-          <w:u w:val="none"/>
-        </w:rPr>
-      </w:pPr>
-    </w:p>
-    <w:p>
-      <w:pPr>
-        <w:rPr>
-          <w:rStyle w:val="Collegamentoipertestuale"/>
-          <w:rFonts w:ascii="Aptos Black" w:hAnsi="Aptos Black"/>
-          <w:bCs/>
-          <w:color w:val="000000" w:themeColor="text1"/>
-          <w:sz w:val="32"/>
-          <w:szCs w:val="32"/>
-          <w:u w:val="none"/>
-        </w:rPr>
-      </w:pPr>
-    </w:p>
-    <w:p>
-      <w:pPr>
-        <w:jc w:val="left"/>
-      </w:pPr>
-    </w:p>
-    <w:p/>
-    <w:p>
-      <w:pPr>
-        <w:pBdr>
-          <w:bottom w:val="single" w:sz="6" w:space="1" w:color="auto"/>
-        </w:pBdr>
-      </w:pPr>
-    </w:p>
-    <w:p/>
-    <w:p/>
-    <w:p>
-      <w:pPr>
-        <w:rPr>
-          <w:rStyle w:val="Collegamentoipertestuale"/>
-          <w:rFonts w:ascii="Aptos Black" w:hAnsi="Aptos Black"/>
-          <w:bCs/>
-          <w:sz w:val="28"/>
-          <w:szCs w:val="28"/>
-        </w:rPr>
-      </w:pPr>
-      <w:r>
-        <w:rPr>
-          <w:rStyle w:val="Collegamentoipertestuale"/>
-          <w:rFonts w:ascii="Aptos Black" w:hAnsi="Aptos Black"/>
-          <w:bCs/>
-          <w:color w:val="000000" w:themeColor="text1"/>
-          <w:sz w:val="32"/>
-          <w:szCs w:val="32"/>
-          <w:u w:val="none"/>
-        </w:rPr>
         <w:t xml:space="preserve">LEZIONE 13  </w:t>
       </w:r>
-      <w:hyperlink r:id="rId305" w:history="1">
+      <w:hyperlink r:id="rId277" w:history="1">
         <w:r>
           <w:rPr>
             <w:rStyle w:val="Collegamentoipertestuale"/>
@@ -46368,7 +45642,933 @@
         </w:r>
       </w:hyperlink>
     </w:p>
+    <w:p>
+      <w:pPr>
+        <w:rPr>
+          <w:b/>
+          <w:bCs/>
+          <w:sz w:val="40"/>
+          <w:szCs w:val="40"/>
+          <w:u w:val="single"/>
+        </w:rPr>
+      </w:pPr>
+      <w:r>
+        <w:rPr>
+          <w:b/>
+          <w:bCs/>
+          <w:sz w:val="40"/>
+          <w:szCs w:val="40"/>
+        </w:rPr>
+        <w:t>Flexbox</w:t>
+      </w:r>
+    </w:p>
+    <w:p>
+      <w:pPr>
+        <w:rPr>
+          <w:b/>
+          <w:bCs/>
+          <w:sz w:val="28"/>
+          <w:szCs w:val="28"/>
+        </w:rPr>
+      </w:pPr>
+      <w:r>
+        <w:rPr>
+          <w:b/>
+          <w:bCs/>
+          <w:sz w:val="28"/>
+          <w:szCs w:val="28"/>
+        </w:rPr>
+        <w:t>Torvi tutto il materiale e spiegazioni delle proprietà negli esercizi appositi!</w:t>
+      </w:r>
+    </w:p>
+    <w:p>
+      <w:pPr>
+        <w:rPr>
+          <w:rStyle w:val="Collegamentoipertestuale"/>
+          <w:rFonts w:ascii="Aptos Black" w:hAnsi="Aptos Black"/>
+          <w:bCs/>
+          <w:sz w:val="28"/>
+          <w:szCs w:val="28"/>
+        </w:rPr>
+      </w:pPr>
+    </w:p>
+    <w:p>
+      <w:r>
+        <w:t xml:space="preserve">FLEXBOX PLAYGROUND PER PROVARE E RICORDARE LE VARIE PRORIETA </w:t>
+      </w:r>
+      <w:r>
+        <w:sym w:font="Wingdings" w:char="F0E0"/>
+      </w:r>
+      <w:r>
+        <w:t xml:space="preserve"> </w:t>
+      </w:r>
+      <w:hyperlink r:id="rId278" w:history="1">
+        <w:r>
+          <w:rPr>
+            <w:rStyle w:val="Collegamentoipertestuale"/>
+          </w:rPr>
+          <w:t>Build with Flexbox (buildwithreact.com)</w:t>
+        </w:r>
+      </w:hyperlink>
+    </w:p>
     <w:p/>
+    <w:p>
+      <w:r>
+        <w:t xml:space="preserve">GUIDE DI RIPASSO </w:t>
+      </w:r>
+      <w:r>
+        <w:sym w:font="Wingdings" w:char="F0E0"/>
+      </w:r>
+      <w:r>
+        <w:t xml:space="preserve"> </w:t>
+      </w:r>
+      <w:hyperlink r:id="rId279" w:history="1">
+        <w:r>
+          <w:rPr>
+            <w:rStyle w:val="Collegamentoipertestuale"/>
+          </w:rPr>
+          <w:t>Flexbox - Learn web development | MDN (mozilla.org)</w:t>
+        </w:r>
+      </w:hyperlink>
+    </w:p>
+    <w:p>
+      <w:pPr>
+        <w:ind w:left="1416"/>
+        <w:rPr>
+          <w:lang w:val="en-US"/>
+        </w:rPr>
+      </w:pPr>
+      <w:r>
+        <w:t xml:space="preserve">           </w:t>
+      </w:r>
+      <w:hyperlink r:id="rId280" w:history="1">
+        <w:r>
+          <w:rPr>
+            <w:rStyle w:val="Collegamentoipertestuale"/>
+            <w:lang w:val="en-US"/>
+          </w:rPr>
+          <w:t>An Interactive Guide to Flexbox in CSS (joshwcomeau.com)</w:t>
+        </w:r>
+      </w:hyperlink>
+    </w:p>
+    <w:p>
+      <w:pPr>
+        <w:ind w:left="1416"/>
+        <w:rPr>
+          <w:lang w:val="en-US"/>
+        </w:rPr>
+      </w:pPr>
+      <w:r>
+        <w:rPr>
+          <w:lang w:val="en-US"/>
+        </w:rPr>
+        <w:t xml:space="preserve">  </w:t>
+      </w:r>
+      <w:r>
+        <w:rPr>
+          <w:lang w:val="en-US"/>
+        </w:rPr>
+        <w:t xml:space="preserve">         </w:t>
+      </w:r>
+      <w:hyperlink r:id="rId281" w:history="1">
+        <w:r>
+          <w:rPr>
+            <w:rStyle w:val="Collegamentoipertestuale"/>
+            <w:lang w:val="en-US"/>
+          </w:rPr>
+          <w:t>CSS Flexbox Container (w3schools.com)</w:t>
+        </w:r>
+      </w:hyperlink>
+      <w:r>
+        <w:rPr>
+          <w:lang w:val="en-US"/>
+        </w:rPr>
+        <w:t xml:space="preserve"> </w:t>
+      </w:r>
+    </w:p>
+    <w:p>
+      <w:pPr>
+        <w:ind w:left="1416"/>
+        <w:rPr>
+          <w:lang w:val="en-US"/>
+        </w:rPr>
+      </w:pPr>
+    </w:p>
+    <w:p>
+      <w:pPr>
+        <w:pBdr>
+          <w:bottom w:val="single" w:sz="6" w:space="1" w:color="auto"/>
+        </w:pBdr>
+        <w:rPr>
+          <w:lang w:val="en-US"/>
+        </w:rPr>
+      </w:pPr>
+    </w:p>
+    <w:p>
+      <w:pPr>
+        <w:ind w:left="1416"/>
+        <w:rPr>
+          <w:lang w:val="en-US"/>
+        </w:rPr>
+      </w:pPr>
+    </w:p>
+    <w:p>
+      <w:pPr>
+        <w:rPr>
+          <w:rStyle w:val="Collegamentoipertestuale"/>
+          <w:rFonts w:ascii="Aptos Black" w:hAnsi="Aptos Black"/>
+          <w:bCs/>
+          <w:sz w:val="28"/>
+          <w:szCs w:val="28"/>
+        </w:rPr>
+      </w:pPr>
+      <w:r>
+        <w:rPr>
+          <w:rStyle w:val="Collegamentoipertestuale"/>
+          <w:rFonts w:ascii="Aptos Black" w:hAnsi="Aptos Black"/>
+          <w:bCs/>
+          <w:color w:val="000000" w:themeColor="text1"/>
+          <w:sz w:val="32"/>
+          <w:szCs w:val="32"/>
+          <w:u w:val="none"/>
+        </w:rPr>
+        <w:t>LEZIONE 1</w:t>
+      </w:r>
+      <w:r>
+        <w:rPr>
+          <w:rStyle w:val="Collegamentoipertestuale"/>
+          <w:rFonts w:ascii="Aptos Black" w:hAnsi="Aptos Black"/>
+          <w:bCs/>
+          <w:color w:val="000000" w:themeColor="text1"/>
+          <w:sz w:val="32"/>
+          <w:szCs w:val="32"/>
+          <w:u w:val="none"/>
+        </w:rPr>
+        <w:t>4</w:t>
+      </w:r>
+      <w:r>
+        <w:rPr>
+          <w:rStyle w:val="Collegamentoipertestuale"/>
+          <w:rFonts w:ascii="Aptos Black" w:hAnsi="Aptos Black"/>
+          <w:bCs/>
+          <w:color w:val="000000" w:themeColor="text1"/>
+          <w:sz w:val="32"/>
+          <w:szCs w:val="32"/>
+          <w:u w:val="none"/>
+        </w:rPr>
+        <w:t xml:space="preserve">  </w:t>
+      </w:r>
+      <w:hyperlink r:id="rId282" w:history="1">
+        <w:r>
+          <w:rPr>
+            <w:rStyle w:val="Collegamentoipertestuale"/>
+            <w:rFonts w:ascii="Aptos Black" w:hAnsi="Aptos Black"/>
+            <w:bCs/>
+            <w:sz w:val="28"/>
+            <w:szCs w:val="28"/>
+          </w:rPr>
+          <w:t>SLIDE PROF</w:t>
+        </w:r>
+      </w:hyperlink>
+    </w:p>
+    <w:p>
+      <w:pPr>
+        <w:rPr>
+          <w:b/>
+          <w:bCs/>
+          <w:sz w:val="52"/>
+          <w:szCs w:val="52"/>
+        </w:rPr>
+      </w:pPr>
+      <w:r>
+        <w:rPr>
+          <w:b/>
+          <w:bCs/>
+          <w:sz w:val="52"/>
+          <w:szCs w:val="52"/>
+        </w:rPr>
+        <w:t>Bootstrap</w:t>
+      </w:r>
+    </w:p>
+    <w:p>
+      <w:r>
+        <w:t>Ecco alcune fonti utili per ricordare il funzionamento di bootstrap!</w:t>
+      </w:r>
+    </w:p>
+    <w:p/>
+    <w:p>
+      <w:pPr>
+        <w:rPr>
+          <w:b/>
+          <w:bCs/>
+          <w:sz w:val="40"/>
+          <w:szCs w:val="40"/>
+        </w:rPr>
+      </w:pPr>
+      <w:r>
+        <w:rPr>
+          <w:b/>
+          <w:bCs/>
+          <w:sz w:val="40"/>
+          <w:szCs w:val="40"/>
+        </w:rPr>
+        <w:t>Breakpoints</w:t>
+      </w:r>
+    </w:p>
+    <w:p>
+      <w:pPr>
+        <w:rPr>
+          <w:b/>
+          <w:bCs/>
+          <w:sz w:val="40"/>
+          <w:szCs w:val="40"/>
+        </w:rPr>
+      </w:pPr>
+      <w:r>
+        <w:rPr>
+          <w:b/>
+          <w:bCs/>
+          <w:noProof/>
+          <w:sz w:val="40"/>
+          <w:szCs w:val="40"/>
+        </w:rPr>
+        <w:drawing>
+          <wp:inline distT="0" distB="0" distL="0" distR="0" wp14:anchorId="552F68C1" wp14:editId="5443BD9C">
+            <wp:extent cx="6120130" cy="2021840"/>
+            <wp:effectExtent l="0" t="0" r="0" b="0"/>
+            <wp:docPr id="762132845" name="Immagine 1" descr="Immagine che contiene schermata, testo, software&#10;&#10;Descrizione generata automaticamente"/>
+            <wp:cNvGraphicFramePr>
+              <a:graphicFrameLocks xmlns:a="http://schemas.openxmlformats.org/drawingml/2006/main" noChangeAspect="1"/>
+            </wp:cNvGraphicFramePr>
+            <a:graphic xmlns:a="http://schemas.openxmlformats.org/drawingml/2006/main">
+              <a:graphicData uri="http://schemas.openxmlformats.org/drawingml/2006/picture">
+                <pic:pic xmlns:pic="http://schemas.openxmlformats.org/drawingml/2006/picture">
+                  <pic:nvPicPr>
+                    <pic:cNvPr id="762132845" name="Immagine 1" descr="Immagine che contiene schermata, testo, software&#10;&#10;Descrizione generata automaticamente"/>
+                    <pic:cNvPicPr/>
+                  </pic:nvPicPr>
+                  <pic:blipFill>
+                    <a:blip r:embed="rId283"/>
+                    <a:stretch>
+                      <a:fillRect/>
+                    </a:stretch>
+                  </pic:blipFill>
+                  <pic:spPr>
+                    <a:xfrm>
+                      <a:off x="0" y="0"/>
+                      <a:ext cx="6120130" cy="2021840"/>
+                    </a:xfrm>
+                    <a:prstGeom prst="rect">
+                      <a:avLst/>
+                    </a:prstGeom>
+                  </pic:spPr>
+                </pic:pic>
+              </a:graphicData>
+            </a:graphic>
+          </wp:inline>
+        </w:drawing>
+      </w:r>
+    </w:p>
+    <w:p/>
+    <w:p/>
+    <w:p>
+      <w:pPr>
+        <w:rPr>
+          <w:b/>
+          <w:bCs/>
+          <w:sz w:val="40"/>
+          <w:szCs w:val="40"/>
+        </w:rPr>
+      </w:pPr>
+      <w:r>
+        <w:rPr>
+          <w:b/>
+          <w:bCs/>
+          <w:sz w:val="40"/>
+          <w:szCs w:val="40"/>
+        </w:rPr>
+        <w:lastRenderedPageBreak/>
+        <w:t>Containers</w:t>
+      </w:r>
+    </w:p>
+    <w:p>
+      <w:r>
+        <w:t xml:space="preserve">I containers sono </w:t>
+      </w:r>
+      <w:r>
+        <w:rPr>
+          <w:b/>
+          <w:bCs/>
+          <w:u w:val="single"/>
+        </w:rPr>
+        <w:t>sempre</w:t>
+      </w:r>
+      <w:r>
+        <w:t>:</w:t>
+      </w:r>
+    </w:p>
+    <w:p>
+      <w:pPr>
+        <w:pStyle w:val="Paragrafoelenco"/>
+        <w:numPr>
+          <w:ilvl w:val="0"/>
+          <w:numId w:val="36"/>
+        </w:numPr>
+      </w:pPr>
+      <w:r>
+        <w:t xml:space="preserve">centrati orizzontalmente </w:t>
+      </w:r>
+    </w:p>
+    <w:p>
+      <w:pPr>
+        <w:pStyle w:val="Paragrafoelenco"/>
+        <w:numPr>
+          <w:ilvl w:val="0"/>
+          <w:numId w:val="36"/>
+        </w:numPr>
+      </w:pPr>
+      <w:r>
+        <w:t>sono full-responsive (cambiano in base al gioco VW e breakpoints)</w:t>
+      </w:r>
+    </w:p>
+    <w:p>
+      <w:pPr>
+        <w:pStyle w:val="Paragrafoelenco"/>
+      </w:pPr>
+    </w:p>
+    <w:p>
+      <w:pPr>
+        <w:rPr>
+          <w:b/>
+          <w:bCs/>
+          <w:sz w:val="40"/>
+          <w:szCs w:val="40"/>
+        </w:rPr>
+      </w:pPr>
+      <w:r>
+        <w:rPr>
+          <w:b/>
+          <w:bCs/>
+          <w:noProof/>
+          <w:sz w:val="40"/>
+          <w:szCs w:val="40"/>
+          <w:u w:val="single"/>
+        </w:rPr>
+        <w:drawing>
+          <wp:inline distT="0" distB="0" distL="0" distR="0" wp14:anchorId="3BC3CCEB" wp14:editId="1A05C611">
+            <wp:extent cx="5638800" cy="3797619"/>
+            <wp:effectExtent l="0" t="0" r="0" b="0"/>
+            <wp:docPr id="577031439" name="Immagine 1" descr="Immagine che contiene testo, schermata, Carattere, numero&#10;&#10;Descrizione generata automaticamente"/>
+            <wp:cNvGraphicFramePr>
+              <a:graphicFrameLocks xmlns:a="http://schemas.openxmlformats.org/drawingml/2006/main" noChangeAspect="1"/>
+            </wp:cNvGraphicFramePr>
+            <a:graphic xmlns:a="http://schemas.openxmlformats.org/drawingml/2006/main">
+              <a:graphicData uri="http://schemas.openxmlformats.org/drawingml/2006/picture">
+                <pic:pic xmlns:pic="http://schemas.openxmlformats.org/drawingml/2006/picture">
+                  <pic:nvPicPr>
+                    <pic:cNvPr id="577031439" name="Immagine 1" descr="Immagine che contiene testo, schermata, Carattere, numero&#10;&#10;Descrizione generata automaticamente"/>
+                    <pic:cNvPicPr/>
+                  </pic:nvPicPr>
+                  <pic:blipFill>
+                    <a:blip r:embed="rId284"/>
+                    <a:stretch>
+                      <a:fillRect/>
+                    </a:stretch>
+                  </pic:blipFill>
+                  <pic:spPr>
+                    <a:xfrm>
+                      <a:off x="0" y="0"/>
+                      <a:ext cx="5642811" cy="3800320"/>
+                    </a:xfrm>
+                    <a:prstGeom prst="rect">
+                      <a:avLst/>
+                    </a:prstGeom>
+                  </pic:spPr>
+                </pic:pic>
+              </a:graphicData>
+            </a:graphic>
+          </wp:inline>
+        </w:drawing>
+      </w:r>
+    </w:p>
+    <w:p/>
+    <w:p>
+      <w:pPr>
+        <w:pStyle w:val="Paragrafoelenco"/>
+        <w:numPr>
+          <w:ilvl w:val="0"/>
+          <w:numId w:val="35"/>
+        </w:numPr>
+      </w:pPr>
+      <w:r>
+        <w:t xml:space="preserve">Nella prima riga indicano i </w:t>
+      </w:r>
+      <w:r>
+        <w:rPr>
+          <w:b/>
+          <w:bCs/>
+          <w:highlight w:val="blue"/>
+        </w:rPr>
+        <w:t>BREAKPOINTS</w:t>
+      </w:r>
+    </w:p>
+    <w:p>
+      <w:pPr>
+        <w:pStyle w:val="Paragrafoelenco"/>
+      </w:pPr>
+    </w:p>
+    <w:p>
+      <w:pPr>
+        <w:pStyle w:val="Paragrafoelenco"/>
+        <w:numPr>
+          <w:ilvl w:val="0"/>
+          <w:numId w:val="35"/>
+        </w:numPr>
+      </w:pPr>
+      <w:r>
+        <w:t xml:space="preserve">Nelle altre righe per ogni containers differente tra i 3, vanno ad indicare quanto quel container </w:t>
+      </w:r>
+      <w:r>
+        <w:t xml:space="preserve">quanti </w:t>
+      </w:r>
+      <w:r>
+        <w:rPr>
+          <w:b/>
+          <w:bCs/>
+          <w:u w:val="single"/>
+        </w:rPr>
+        <w:t>px occuperà</w:t>
+      </w:r>
+      <w:r>
+        <w:t xml:space="preserve"> in base al </w:t>
+      </w:r>
+      <w:r>
+        <w:rPr>
+          <w:b/>
+          <w:bCs/>
+          <w:u w:val="single"/>
+        </w:rPr>
+        <w:t>breakpoints</w:t>
+      </w:r>
+      <w:r>
+        <w:t xml:space="preserve"> stabilito nella tabella</w:t>
+      </w:r>
+    </w:p>
+    <w:p>
+      <w:pPr>
+        <w:jc w:val="left"/>
+      </w:pPr>
+    </w:p>
+    <w:p>
+      <w:pPr>
+        <w:jc w:val="left"/>
+      </w:pPr>
+      <w:r>
+        <w:t>(</w:t>
+      </w:r>
+      <w:r>
+        <w:rPr>
+          <w:b/>
+          <w:bCs/>
+          <w:color w:val="FF0000"/>
+        </w:rPr>
+        <w:t>ex</w:t>
+      </w:r>
+      <w:r>
+        <w:t xml:space="preserve">: se sarà un  </w:t>
+      </w:r>
+      <w:r>
+        <w:rPr>
+          <w:b/>
+          <w:bCs/>
+          <w:i/>
+          <w:iCs/>
+          <w:sz w:val="24"/>
+          <w:szCs w:val="24"/>
+        </w:rPr>
+        <w:t>container-md</w:t>
+      </w:r>
+      <w:r>
+        <w:rPr>
+          <w:sz w:val="24"/>
+          <w:szCs w:val="24"/>
+        </w:rPr>
+        <w:t xml:space="preserve"> </w:t>
+      </w:r>
+      <w:r>
+        <w:sym w:font="Wingdings" w:char="F0E0"/>
+      </w:r>
+      <w:r>
+        <w:t xml:space="preserve">  il container medium, </w:t>
+      </w:r>
+      <w:r>
+        <w:rPr>
+          <w:b/>
+          <w:bCs/>
+          <w:u w:val="single"/>
+        </w:rPr>
+        <w:t>occuperà il 100%</w:t>
+      </w:r>
+      <w:r>
+        <w:t xml:space="preserve"> della widht della schermata del dispositovo </w:t>
+      </w:r>
+      <w:r>
+        <w:rPr>
+          <w:b/>
+          <w:bCs/>
+          <w:highlight w:val="blue"/>
+        </w:rPr>
+        <w:t>FINO A QUANDO è &lt; 768</w:t>
+      </w:r>
+      <w:r>
+        <w:t xml:space="preserve">, </w:t>
+      </w:r>
+      <w:r>
+        <w:rPr>
+          <w:b/>
+          <w:bCs/>
+          <w:u w:val="single"/>
+        </w:rPr>
+        <w:t>dopo</w:t>
+      </w:r>
+      <w:r>
+        <w:t xml:space="preserve"> questo numero andrà ad occupare tot </w:t>
+      </w:r>
+      <w:r>
+        <w:rPr>
+          <w:b/>
+          <w:bCs/>
+          <w:sz w:val="24"/>
+          <w:szCs w:val="24"/>
+        </w:rPr>
+        <w:t>px</w:t>
+      </w:r>
+      <w:r>
+        <w:rPr>
+          <w:sz w:val="24"/>
+          <w:szCs w:val="24"/>
+        </w:rPr>
+        <w:t xml:space="preserve"> </w:t>
+      </w:r>
+      <w:r>
+        <w:t>stabiliti da bootstrap!)</w:t>
+      </w:r>
+    </w:p>
+    <w:p>
+      <w:pPr>
+        <w:rPr>
+          <w:rFonts w:ascii="Abadi" w:hAnsi="Abadi"/>
+          <w:b/>
+          <w:bCs/>
+        </w:rPr>
+      </w:pPr>
+    </w:p>
+    <w:p>
+      <w:pPr>
+        <w:rPr>
+          <w:rFonts w:ascii="Abadi" w:hAnsi="Abadi"/>
+          <w:b/>
+          <w:bCs/>
+        </w:rPr>
+      </w:pPr>
+      <w:r>
+        <w:rPr>
+          <w:rFonts w:ascii="Abadi" w:hAnsi="Abadi"/>
+          <w:b/>
+          <w:bCs/>
+        </w:rPr>
+        <w:t>VIEWPORT &gt;</w:t>
+      </w:r>
+      <w:r>
+        <w:rPr>
+          <w:rFonts w:ascii="Abadi" w:hAnsi="Abadi"/>
+          <w:b/>
+          <w:bCs/>
+        </w:rPr>
+        <w:t>=</w:t>
+      </w:r>
+      <w:r>
+        <w:rPr>
+          <w:rFonts w:ascii="Abadi" w:hAnsi="Abadi"/>
+          <w:b/>
+          <w:bCs/>
+        </w:rPr>
+        <w:t xml:space="preserve"> 76</w:t>
+      </w:r>
+      <w:r>
+        <w:rPr>
+          <w:rFonts w:ascii="Abadi" w:hAnsi="Abadi"/>
+          <w:b/>
+          <w:bCs/>
+        </w:rPr>
+        <w:t>8px</w:t>
+      </w:r>
+      <w:r>
+        <w:rPr>
+          <w:rFonts w:ascii="Abadi" w:hAnsi="Abadi"/>
+          <w:b/>
+          <w:bCs/>
+        </w:rPr>
+        <w:t xml:space="preserve"> </w:t>
+      </w:r>
+      <w:r>
+        <w:rPr>
+          <w:rFonts w:ascii="Abadi" w:hAnsi="Abadi"/>
+          <w:b/>
+          <w:bCs/>
+        </w:rPr>
+        <w:sym w:font="Wingdings" w:char="F0E0"/>
+      </w:r>
+      <w:r>
+        <w:rPr>
+          <w:rFonts w:ascii="Abadi" w:hAnsi="Abadi"/>
+          <w:b/>
+          <w:bCs/>
+        </w:rPr>
+        <w:t xml:space="preserve">                      grandezza del container </w:t>
+      </w:r>
+      <w:r>
+        <w:rPr>
+          <w:rFonts w:ascii="Abadi" w:hAnsi="Abadi"/>
+          <w:b/>
+          <w:bCs/>
+        </w:rPr>
+        <w:sym w:font="Wingdings" w:char="F0E0"/>
+      </w:r>
+      <w:r>
+        <w:rPr>
+          <w:rFonts w:ascii="Abadi" w:hAnsi="Abadi"/>
+          <w:b/>
+          <w:bCs/>
+        </w:rPr>
+        <w:t xml:space="preserve"> 720px</w:t>
+      </w:r>
+    </w:p>
+    <w:p>
+      <w:pPr>
+        <w:rPr>
+          <w:rStyle w:val="Collegamentoipertestuale"/>
+          <w:rFonts w:ascii="Aptos Black" w:hAnsi="Aptos Black"/>
+          <w:bCs/>
+          <w:sz w:val="28"/>
+          <w:szCs w:val="28"/>
+        </w:rPr>
+      </w:pPr>
+      <w:r>
+        <w:rPr>
+          <w:rStyle w:val="Collegamentoipertestuale"/>
+          <w:rFonts w:ascii="Aptos Black" w:hAnsi="Aptos Black"/>
+          <w:bCs/>
+          <w:noProof/>
+          <w:sz w:val="28"/>
+          <w:szCs w:val="28"/>
+        </w:rPr>
+        <w:drawing>
+          <wp:inline distT="0" distB="0" distL="0" distR="0" wp14:anchorId="428005B4" wp14:editId="1EFA6ECD">
+            <wp:extent cx="6120130" cy="576580"/>
+            <wp:effectExtent l="0" t="0" r="0" b="0"/>
+            <wp:docPr id="289286002" name="Immagine 1"/>
+            <wp:cNvGraphicFramePr>
+              <a:graphicFrameLocks xmlns:a="http://schemas.openxmlformats.org/drawingml/2006/main" noChangeAspect="1"/>
+            </wp:cNvGraphicFramePr>
+            <a:graphic xmlns:a="http://schemas.openxmlformats.org/drawingml/2006/main">
+              <a:graphicData uri="http://schemas.openxmlformats.org/drawingml/2006/picture">
+                <pic:pic xmlns:pic="http://schemas.openxmlformats.org/drawingml/2006/picture">
+                  <pic:nvPicPr>
+                    <pic:cNvPr id="289286002" name=""/>
+                    <pic:cNvPicPr/>
+                  </pic:nvPicPr>
+                  <pic:blipFill>
+                    <a:blip r:embed="rId285"/>
+                    <a:stretch>
+                      <a:fillRect/>
+                    </a:stretch>
+                  </pic:blipFill>
+                  <pic:spPr>
+                    <a:xfrm>
+                      <a:off x="0" y="0"/>
+                      <a:ext cx="6120130" cy="576580"/>
+                    </a:xfrm>
+                    <a:prstGeom prst="rect">
+                      <a:avLst/>
+                    </a:prstGeom>
+                  </pic:spPr>
+                </pic:pic>
+              </a:graphicData>
+            </a:graphic>
+          </wp:inline>
+        </w:drawing>
+      </w:r>
+    </w:p>
+    <w:p>
+      <w:pPr>
+        <w:jc w:val="left"/>
+      </w:pPr>
+    </w:p>
+    <w:p>
+      <w:pPr>
+        <w:rPr>
+          <w:b/>
+          <w:bCs/>
+          <w:sz w:val="36"/>
+          <w:szCs w:val="36"/>
+        </w:rPr>
+      </w:pPr>
+      <w:r>
+        <w:rPr>
+          <w:b/>
+          <w:bCs/>
+          <w:color w:val="002060"/>
+          <w:sz w:val="36"/>
+          <w:szCs w:val="36"/>
+        </w:rPr>
+        <w:lastRenderedPageBreak/>
+        <w:t>Tutto il resto del materiale è presente nel file html con spiegazioni</w:t>
+      </w:r>
+      <w:r>
+        <w:rPr>
+          <w:b/>
+          <w:bCs/>
+          <w:sz w:val="36"/>
+          <w:szCs w:val="36"/>
+        </w:rPr>
+        <w:t xml:space="preserve"> </w:t>
+      </w:r>
+      <w:r>
+        <w:rPr>
+          <w:b/>
+          <w:bCs/>
+          <w:sz w:val="36"/>
+          <w:szCs w:val="36"/>
+        </w:rPr>
+        <w:sym w:font="Wingdings" w:char="F0E0"/>
+      </w:r>
+      <w:r>
+        <w:rPr>
+          <w:b/>
+          <w:bCs/>
+          <w:sz w:val="36"/>
+          <w:szCs w:val="36"/>
+        </w:rPr>
+        <w:t xml:space="preserve"> </w:t>
+      </w:r>
+      <w:hyperlink r:id="rId286" w:history="1">
+        <w:r>
+          <w:rPr>
+            <w:rStyle w:val="Collegamentoipertestuale"/>
+            <w:b/>
+            <w:bCs/>
+            <w:sz w:val="36"/>
+            <w:szCs w:val="36"/>
+          </w:rPr>
+          <w:t>clicca qui</w:t>
+        </w:r>
+      </w:hyperlink>
+    </w:p>
+    <w:p>
+      <w:pPr>
+        <w:jc w:val="left"/>
+      </w:pPr>
+    </w:p>
+    <w:p>
+      <w:pPr>
+        <w:jc w:val="left"/>
+        <w:rPr>
+          <w:rStyle w:val="Collegamentoipertestuale"/>
+          <w:b/>
+          <w:bCs/>
+          <w:lang w:val="en-US"/>
+        </w:rPr>
+      </w:pPr>
+      <w:r>
+        <w:rPr>
+          <w:b/>
+          <w:bCs/>
+          <w:sz w:val="40"/>
+          <w:szCs w:val="40"/>
+          <w:lang w:val="en-US"/>
+        </w:rPr>
+        <w:t xml:space="preserve">Grid basic </w:t>
+      </w:r>
+      <w:r>
+        <w:rPr>
+          <w:b/>
+          <w:bCs/>
+          <w:sz w:val="40"/>
+          <w:szCs w:val="40"/>
+        </w:rPr>
+        <w:sym w:font="Wingdings" w:char="F0E0"/>
+      </w:r>
+      <w:r>
+        <w:rPr>
+          <w:b/>
+          <w:bCs/>
+          <w:sz w:val="40"/>
+          <w:szCs w:val="40"/>
+          <w:lang w:val="en-US"/>
+        </w:rPr>
+        <w:t xml:space="preserve"> </w:t>
+      </w:r>
+      <w:hyperlink w:history="1">
+        <w:r>
+          <w:rPr>
+            <w:rStyle w:val="Collegamentoipertestuale"/>
+            <w:b/>
+            <w:bCs/>
+            <w:lang w:val="en-US"/>
+          </w:rPr>
+          <w:t>https://w</w:t>
+        </w:r>
+        <w:r>
+          <w:rPr>
+            <w:rStyle w:val="Collegamentoipertestuale"/>
+            <w:b/>
+            <w:bCs/>
+            <w:lang w:val="en-US"/>
+          </w:rPr>
+          <w:tab/>
+          <w:t>ww.w3schools.com/bootstrap5/bootstrap_grid_basic.php</w:t>
+        </w:r>
+      </w:hyperlink>
+    </w:p>
+    <w:p>
+      <w:pPr>
+        <w:jc w:val="left"/>
+        <w:rPr>
+          <w:lang w:val="en-US"/>
+        </w:rPr>
+      </w:pPr>
+      <w:r>
+        <w:rPr>
+          <w:b/>
+          <w:bCs/>
+          <w:sz w:val="40"/>
+          <w:szCs w:val="40"/>
+          <w:lang w:val="en-US"/>
+        </w:rPr>
+        <w:t xml:space="preserve">Form </w:t>
+      </w:r>
+      <w:r>
+        <w:rPr>
+          <w:b/>
+          <w:bCs/>
+          <w:sz w:val="40"/>
+          <w:szCs w:val="40"/>
+          <w:lang w:val="en-US"/>
+        </w:rPr>
+        <w:sym w:font="Wingdings" w:char="F0E0"/>
+      </w:r>
+      <w:r>
+        <w:rPr>
+          <w:b/>
+          <w:bCs/>
+          <w:sz w:val="40"/>
+          <w:szCs w:val="40"/>
+          <w:lang w:val="en-US"/>
+        </w:rPr>
+        <w:t xml:space="preserve"> </w:t>
+      </w:r>
+    </w:p>
     <w:sectPr>
       <w:pgSz w:w="11906" w:h="16838"/>
       <w:pgMar w:top="1417" w:right="1134" w:bottom="1134" w:left="1134" w:header="708" w:footer="708" w:gutter="0"/>
@@ -47259,6 +47459,95 @@
     </w:lvl>
   </w:abstractNum>
   <w:abstractNum w:abstractNumId="7" w15:restartNumberingAfterBreak="0">
+    <w:nsid w:val="16C41258"/>
+    <w:multiLevelType w:val="hybridMultilevel"/>
+    <w:tmpl w:val="2FD44D04"/>
+    <w:lvl w:ilvl="0" w:tplc="0410000F">
+      <w:start w:val="1"/>
+      <w:numFmt w:val="decimal"/>
+      <w:lvlText w:val="%1."/>
+      <w:lvlJc w:val="left"/>
+      <w:pPr>
+        <w:ind w:left="720" w:hanging="360"/>
+      </w:pPr>
+      <w:rPr>
+        <w:rFonts w:hint="default"/>
+      </w:rPr>
+    </w:lvl>
+    <w:lvl w:ilvl="1" w:tplc="04100019" w:tentative="1">
+      <w:start w:val="1"/>
+      <w:numFmt w:val="lowerLetter"/>
+      <w:lvlText w:val="%2."/>
+      <w:lvlJc w:val="left"/>
+      <w:pPr>
+        <w:ind w:left="1440" w:hanging="360"/>
+      </w:pPr>
+    </w:lvl>
+    <w:lvl w:ilvl="2" w:tplc="0410001B" w:tentative="1">
+      <w:start w:val="1"/>
+      <w:numFmt w:val="lowerRoman"/>
+      <w:lvlText w:val="%3."/>
+      <w:lvlJc w:val="right"/>
+      <w:pPr>
+        <w:ind w:left="2160" w:hanging="180"/>
+      </w:pPr>
+    </w:lvl>
+    <w:lvl w:ilvl="3" w:tplc="0410000F" w:tentative="1">
+      <w:start w:val="1"/>
+      <w:numFmt w:val="decimal"/>
+      <w:lvlText w:val="%4."/>
+      <w:lvlJc w:val="left"/>
+      <w:pPr>
+        <w:ind w:left="2880" w:hanging="360"/>
+      </w:pPr>
+    </w:lvl>
+    <w:lvl w:ilvl="4" w:tplc="04100019" w:tentative="1">
+      <w:start w:val="1"/>
+      <w:numFmt w:val="lowerLetter"/>
+      <w:lvlText w:val="%5."/>
+      <w:lvlJc w:val="left"/>
+      <w:pPr>
+        <w:ind w:left="3600" w:hanging="360"/>
+      </w:pPr>
+    </w:lvl>
+    <w:lvl w:ilvl="5" w:tplc="0410001B" w:tentative="1">
+      <w:start w:val="1"/>
+      <w:numFmt w:val="lowerRoman"/>
+      <w:lvlText w:val="%6."/>
+      <w:lvlJc w:val="right"/>
+      <w:pPr>
+        <w:ind w:left="4320" w:hanging="180"/>
+      </w:pPr>
+    </w:lvl>
+    <w:lvl w:ilvl="6" w:tplc="0410000F" w:tentative="1">
+      <w:start w:val="1"/>
+      <w:numFmt w:val="decimal"/>
+      <w:lvlText w:val="%7."/>
+      <w:lvlJc w:val="left"/>
+      <w:pPr>
+        <w:ind w:left="5040" w:hanging="360"/>
+      </w:pPr>
+    </w:lvl>
+    <w:lvl w:ilvl="7" w:tplc="04100019" w:tentative="1">
+      <w:start w:val="1"/>
+      <w:numFmt w:val="lowerLetter"/>
+      <w:lvlText w:val="%8."/>
+      <w:lvlJc w:val="left"/>
+      <w:pPr>
+        <w:ind w:left="5760" w:hanging="360"/>
+      </w:pPr>
+    </w:lvl>
+    <w:lvl w:ilvl="8" w:tplc="0410001B" w:tentative="1">
+      <w:start w:val="1"/>
+      <w:numFmt w:val="lowerRoman"/>
+      <w:lvlText w:val="%9."/>
+      <w:lvlJc w:val="right"/>
+      <w:pPr>
+        <w:ind w:left="6480" w:hanging="180"/>
+      </w:pPr>
+    </w:lvl>
+  </w:abstractNum>
+  <w:abstractNum w:abstractNumId="8" w15:restartNumberingAfterBreak="0">
     <w:nsid w:val="19341267"/>
     <w:multiLevelType w:val="hybridMultilevel"/>
     <w:tmpl w:val="5BB47286"/>
@@ -47371,7 +47660,7 @@
       </w:rPr>
     </w:lvl>
   </w:abstractNum>
-  <w:abstractNum w:abstractNumId="8" w15:restartNumberingAfterBreak="0">
+  <w:abstractNum w:abstractNumId="9" w15:restartNumberingAfterBreak="0">
     <w:nsid w:val="1C385553"/>
     <w:multiLevelType w:val="hybridMultilevel"/>
     <w:tmpl w:val="C95ED3E0"/>
@@ -47484,7 +47773,7 @@
       </w:rPr>
     </w:lvl>
   </w:abstractNum>
-  <w:abstractNum w:abstractNumId="9" w15:restartNumberingAfterBreak="0">
+  <w:abstractNum w:abstractNumId="10" w15:restartNumberingAfterBreak="0">
     <w:nsid w:val="20AE782B"/>
     <w:multiLevelType w:val="hybridMultilevel"/>
     <w:tmpl w:val="92EE3F50"/>
@@ -47597,7 +47886,7 @@
       </w:rPr>
     </w:lvl>
   </w:abstractNum>
-  <w:abstractNum w:abstractNumId="10" w15:restartNumberingAfterBreak="0">
+  <w:abstractNum w:abstractNumId="11" w15:restartNumberingAfterBreak="0">
     <w:nsid w:val="21167FE9"/>
     <w:multiLevelType w:val="hybridMultilevel"/>
     <w:tmpl w:val="FD1E049E"/>
@@ -47710,7 +47999,7 @@
       </w:rPr>
     </w:lvl>
   </w:abstractNum>
-  <w:abstractNum w:abstractNumId="11" w15:restartNumberingAfterBreak="0">
+  <w:abstractNum w:abstractNumId="12" w15:restartNumberingAfterBreak="0">
     <w:nsid w:val="22251CF7"/>
     <w:multiLevelType w:val="hybridMultilevel"/>
     <w:tmpl w:val="E940F1B0"/>
@@ -47823,7 +48112,7 @@
       </w:rPr>
     </w:lvl>
   </w:abstractNum>
-  <w:abstractNum w:abstractNumId="12" w15:restartNumberingAfterBreak="0">
+  <w:abstractNum w:abstractNumId="13" w15:restartNumberingAfterBreak="0">
     <w:nsid w:val="22251D2D"/>
     <w:multiLevelType w:val="hybridMultilevel"/>
     <w:tmpl w:val="E0B042E4"/>
@@ -47936,7 +48225,7 @@
       </w:rPr>
     </w:lvl>
   </w:abstractNum>
-  <w:abstractNum w:abstractNumId="13" w15:restartNumberingAfterBreak="0">
+  <w:abstractNum w:abstractNumId="14" w15:restartNumberingAfterBreak="0">
     <w:nsid w:val="22641A36"/>
     <w:multiLevelType w:val="hybridMultilevel"/>
     <w:tmpl w:val="02A8375C"/>
@@ -48049,7 +48338,7 @@
       </w:rPr>
     </w:lvl>
   </w:abstractNum>
-  <w:abstractNum w:abstractNumId="14" w15:restartNumberingAfterBreak="0">
+  <w:abstractNum w:abstractNumId="15" w15:restartNumberingAfterBreak="0">
     <w:nsid w:val="274C359A"/>
     <w:multiLevelType w:val="hybridMultilevel"/>
     <w:tmpl w:val="25EEA79E"/>
@@ -48162,7 +48451,7 @@
       </w:rPr>
     </w:lvl>
   </w:abstractNum>
-  <w:abstractNum w:abstractNumId="15" w15:restartNumberingAfterBreak="0">
+  <w:abstractNum w:abstractNumId="16" w15:restartNumberingAfterBreak="0">
     <w:nsid w:val="297E7633"/>
     <w:multiLevelType w:val="hybridMultilevel"/>
     <w:tmpl w:val="AEE047BE"/>
@@ -48275,7 +48564,7 @@
       </w:rPr>
     </w:lvl>
   </w:abstractNum>
-  <w:abstractNum w:abstractNumId="16" w15:restartNumberingAfterBreak="0">
+  <w:abstractNum w:abstractNumId="17" w15:restartNumberingAfterBreak="0">
     <w:nsid w:val="32E83EF3"/>
     <w:multiLevelType w:val="hybridMultilevel"/>
     <w:tmpl w:val="61C88FBA"/>
@@ -48364,7 +48653,7 @@
       </w:pPr>
     </w:lvl>
   </w:abstractNum>
-  <w:abstractNum w:abstractNumId="17" w15:restartNumberingAfterBreak="0">
+  <w:abstractNum w:abstractNumId="18" w15:restartNumberingAfterBreak="0">
     <w:nsid w:val="36452D5A"/>
     <w:multiLevelType w:val="multilevel"/>
     <w:tmpl w:val="165E6CBA"/>
@@ -48513,7 +48802,7 @@
       </w:rPr>
     </w:lvl>
   </w:abstractNum>
-  <w:abstractNum w:abstractNumId="18" w15:restartNumberingAfterBreak="0">
+  <w:abstractNum w:abstractNumId="19" w15:restartNumberingAfterBreak="0">
     <w:nsid w:val="422A777C"/>
     <w:multiLevelType w:val="hybridMultilevel"/>
     <w:tmpl w:val="3698CA6C"/>
@@ -48626,7 +48915,119 @@
       </w:rPr>
     </w:lvl>
   </w:abstractNum>
-  <w:abstractNum w:abstractNumId="19" w15:restartNumberingAfterBreak="0">
+  <w:abstractNum w:abstractNumId="20" w15:restartNumberingAfterBreak="0">
+    <w:nsid w:val="45A7482E"/>
+    <w:multiLevelType w:val="hybridMultilevel"/>
+    <w:tmpl w:val="F7E6D76E"/>
+    <w:lvl w:ilvl="0" w:tplc="88C44DD2">
+      <w:numFmt w:val="bullet"/>
+      <w:lvlText w:val="-"/>
+      <w:lvlJc w:val="left"/>
+      <w:pPr>
+        <w:ind w:left="720" w:hanging="360"/>
+      </w:pPr>
+      <w:rPr>
+        <w:rFonts w:ascii="Calibri" w:eastAsiaTheme="minorEastAsia" w:hAnsi="Calibri" w:cs="Calibri" w:hint="default"/>
+      </w:rPr>
+    </w:lvl>
+    <w:lvl w:ilvl="1" w:tplc="04100003" w:tentative="1">
+      <w:start w:val="1"/>
+      <w:numFmt w:val="bullet"/>
+      <w:lvlText w:val="o"/>
+      <w:lvlJc w:val="left"/>
+      <w:pPr>
+        <w:ind w:left="1440" w:hanging="360"/>
+      </w:pPr>
+      <w:rPr>
+        <w:rFonts w:ascii="Courier New" w:hAnsi="Courier New" w:cs="Courier New" w:hint="default"/>
+      </w:rPr>
+    </w:lvl>
+    <w:lvl w:ilvl="2" w:tplc="04100005" w:tentative="1">
+      <w:start w:val="1"/>
+      <w:numFmt w:val="bullet"/>
+      <w:lvlText w:val=""/>
+      <w:lvlJc w:val="left"/>
+      <w:pPr>
+        <w:ind w:left="2160" w:hanging="360"/>
+      </w:pPr>
+      <w:rPr>
+        <w:rFonts w:ascii="Wingdings" w:hAnsi="Wingdings" w:hint="default"/>
+      </w:rPr>
+    </w:lvl>
+    <w:lvl w:ilvl="3" w:tplc="04100001" w:tentative="1">
+      <w:start w:val="1"/>
+      <w:numFmt w:val="bullet"/>
+      <w:lvlText w:val=""/>
+      <w:lvlJc w:val="left"/>
+      <w:pPr>
+        <w:ind w:left="2880" w:hanging="360"/>
+      </w:pPr>
+      <w:rPr>
+        <w:rFonts w:ascii="Symbol" w:hAnsi="Symbol" w:hint="default"/>
+      </w:rPr>
+    </w:lvl>
+    <w:lvl w:ilvl="4" w:tplc="04100003" w:tentative="1">
+      <w:start w:val="1"/>
+      <w:numFmt w:val="bullet"/>
+      <w:lvlText w:val="o"/>
+      <w:lvlJc w:val="left"/>
+      <w:pPr>
+        <w:ind w:left="3600" w:hanging="360"/>
+      </w:pPr>
+      <w:rPr>
+        <w:rFonts w:ascii="Courier New" w:hAnsi="Courier New" w:cs="Courier New" w:hint="default"/>
+      </w:rPr>
+    </w:lvl>
+    <w:lvl w:ilvl="5" w:tplc="04100005" w:tentative="1">
+      <w:start w:val="1"/>
+      <w:numFmt w:val="bullet"/>
+      <w:lvlText w:val=""/>
+      <w:lvlJc w:val="left"/>
+      <w:pPr>
+        <w:ind w:left="4320" w:hanging="360"/>
+      </w:pPr>
+      <w:rPr>
+        <w:rFonts w:ascii="Wingdings" w:hAnsi="Wingdings" w:hint="default"/>
+      </w:rPr>
+    </w:lvl>
+    <w:lvl w:ilvl="6" w:tplc="04100001" w:tentative="1">
+      <w:start w:val="1"/>
+      <w:numFmt w:val="bullet"/>
+      <w:lvlText w:val=""/>
+      <w:lvlJc w:val="left"/>
+      <w:pPr>
+        <w:ind w:left="5040" w:hanging="360"/>
+      </w:pPr>
+      <w:rPr>
+        <w:rFonts w:ascii="Symbol" w:hAnsi="Symbol" w:hint="default"/>
+      </w:rPr>
+    </w:lvl>
+    <w:lvl w:ilvl="7" w:tplc="04100003" w:tentative="1">
+      <w:start w:val="1"/>
+      <w:numFmt w:val="bullet"/>
+      <w:lvlText w:val="o"/>
+      <w:lvlJc w:val="left"/>
+      <w:pPr>
+        <w:ind w:left="5760" w:hanging="360"/>
+      </w:pPr>
+      <w:rPr>
+        <w:rFonts w:ascii="Courier New" w:hAnsi="Courier New" w:cs="Courier New" w:hint="default"/>
+      </w:rPr>
+    </w:lvl>
+    <w:lvl w:ilvl="8" w:tplc="04100005" w:tentative="1">
+      <w:start w:val="1"/>
+      <w:numFmt w:val="bullet"/>
+      <w:lvlText w:val=""/>
+      <w:lvlJc w:val="left"/>
+      <w:pPr>
+        <w:ind w:left="6480" w:hanging="360"/>
+      </w:pPr>
+      <w:rPr>
+        <w:rFonts w:ascii="Wingdings" w:hAnsi="Wingdings" w:hint="default"/>
+      </w:rPr>
+    </w:lvl>
+  </w:abstractNum>
+  <w:abstractNum w:abstractNumId="21" w15:restartNumberingAfterBreak="0">
     <w:nsid w:val="47CC1707"/>
     <w:multiLevelType w:val="hybridMultilevel"/>
     <w:tmpl w:val="3ACE4ABE"/>
@@ -48739,7 +49140,7 @@
       </w:rPr>
     </w:lvl>
   </w:abstractNum>
-  <w:abstractNum w:abstractNumId="20" w15:restartNumberingAfterBreak="0">
+  <w:abstractNum w:abstractNumId="22" w15:restartNumberingAfterBreak="0">
     <w:nsid w:val="499779B3"/>
     <w:multiLevelType w:val="hybridMultilevel"/>
     <w:tmpl w:val="FC2A5ED2"/>
@@ -48854,7 +49255,7 @@
       </w:rPr>
     </w:lvl>
   </w:abstractNum>
-  <w:abstractNum w:abstractNumId="21" w15:restartNumberingAfterBreak="0">
+  <w:abstractNum w:abstractNumId="23" w15:restartNumberingAfterBreak="0">
     <w:nsid w:val="4FC633C0"/>
     <w:multiLevelType w:val="hybridMultilevel"/>
     <w:tmpl w:val="10A29526"/>
@@ -48967,7 +49368,7 @@
       </w:rPr>
     </w:lvl>
   </w:abstractNum>
-  <w:abstractNum w:abstractNumId="22" w15:restartNumberingAfterBreak="0">
+  <w:abstractNum w:abstractNumId="24" w15:restartNumberingAfterBreak="0">
     <w:nsid w:val="52775818"/>
     <w:multiLevelType w:val="hybridMultilevel"/>
     <w:tmpl w:val="65E4655A"/>
@@ -49080,7 +49481,7 @@
       </w:rPr>
     </w:lvl>
   </w:abstractNum>
-  <w:abstractNum w:abstractNumId="23" w15:restartNumberingAfterBreak="0">
+  <w:abstractNum w:abstractNumId="25" w15:restartNumberingAfterBreak="0">
     <w:nsid w:val="53CE434A"/>
     <w:multiLevelType w:val="hybridMultilevel"/>
     <w:tmpl w:val="5122E964"/>
@@ -49193,7 +49594,7 @@
       </w:rPr>
     </w:lvl>
   </w:abstractNum>
-  <w:abstractNum w:abstractNumId="24" w15:restartNumberingAfterBreak="0">
+  <w:abstractNum w:abstractNumId="26" w15:restartNumberingAfterBreak="0">
     <w:nsid w:val="54712F58"/>
     <w:multiLevelType w:val="hybridMultilevel"/>
     <w:tmpl w:val="DBEEE802"/>
@@ -49306,7 +49707,7 @@
       </w:rPr>
     </w:lvl>
   </w:abstractNum>
-  <w:abstractNum w:abstractNumId="25" w15:restartNumberingAfterBreak="0">
+  <w:abstractNum w:abstractNumId="27" w15:restartNumberingAfterBreak="0">
     <w:nsid w:val="56582C37"/>
     <w:multiLevelType w:val="hybridMultilevel"/>
     <w:tmpl w:val="FB4AF440"/>
@@ -49419,7 +49820,7 @@
       </w:rPr>
     </w:lvl>
   </w:abstractNum>
-  <w:abstractNum w:abstractNumId="26" w15:restartNumberingAfterBreak="0">
+  <w:abstractNum w:abstractNumId="28" w15:restartNumberingAfterBreak="0">
     <w:nsid w:val="57C32828"/>
     <w:multiLevelType w:val="hybridMultilevel"/>
     <w:tmpl w:val="9C306B4A"/>
@@ -49532,7 +49933,7 @@
       </w:rPr>
     </w:lvl>
   </w:abstractNum>
-  <w:abstractNum w:abstractNumId="27" w15:restartNumberingAfterBreak="0">
+  <w:abstractNum w:abstractNumId="29" w15:restartNumberingAfterBreak="0">
     <w:nsid w:val="57CF6F89"/>
     <w:multiLevelType w:val="hybridMultilevel"/>
     <w:tmpl w:val="3E36FE86"/>
@@ -49645,7 +50046,7 @@
       </w:rPr>
     </w:lvl>
   </w:abstractNum>
-  <w:abstractNum w:abstractNumId="28" w15:restartNumberingAfterBreak="0">
+  <w:abstractNum w:abstractNumId="30" w15:restartNumberingAfterBreak="0">
     <w:nsid w:val="582422A4"/>
     <w:multiLevelType w:val="hybridMultilevel"/>
     <w:tmpl w:val="68D06DA6"/>
@@ -49758,7 +50159,7 @@
       </w:rPr>
     </w:lvl>
   </w:abstractNum>
-  <w:abstractNum w:abstractNumId="29" w15:restartNumberingAfterBreak="0">
+  <w:abstractNum w:abstractNumId="31" w15:restartNumberingAfterBreak="0">
     <w:nsid w:val="5D961D52"/>
     <w:multiLevelType w:val="hybridMultilevel"/>
     <w:tmpl w:val="B88EC47C"/>
@@ -49847,7 +50248,7 @@
       </w:pPr>
     </w:lvl>
   </w:abstractNum>
-  <w:abstractNum w:abstractNumId="30" w15:restartNumberingAfterBreak="0">
+  <w:abstractNum w:abstractNumId="32" w15:restartNumberingAfterBreak="0">
     <w:nsid w:val="64BD5FEC"/>
     <w:multiLevelType w:val="hybridMultilevel"/>
     <w:tmpl w:val="FE42D3CC"/>
@@ -49960,7 +50361,7 @@
       </w:rPr>
     </w:lvl>
   </w:abstractNum>
-  <w:abstractNum w:abstractNumId="31" w15:restartNumberingAfterBreak="0">
+  <w:abstractNum w:abstractNumId="33" w15:restartNumberingAfterBreak="0">
     <w:nsid w:val="71BD2E8C"/>
     <w:multiLevelType w:val="hybridMultilevel"/>
     <w:tmpl w:val="E8A23528"/>
@@ -50073,7 +50474,7 @@
       </w:rPr>
     </w:lvl>
   </w:abstractNum>
-  <w:abstractNum w:abstractNumId="32" w15:restartNumberingAfterBreak="0">
+  <w:abstractNum w:abstractNumId="34" w15:restartNumberingAfterBreak="0">
     <w:nsid w:val="7205015F"/>
     <w:multiLevelType w:val="hybridMultilevel"/>
     <w:tmpl w:val="7B26F83C"/>
@@ -50186,7 +50587,7 @@
       </w:rPr>
     </w:lvl>
   </w:abstractNum>
-  <w:abstractNum w:abstractNumId="33" w15:restartNumberingAfterBreak="0">
+  <w:abstractNum w:abstractNumId="35" w15:restartNumberingAfterBreak="0">
     <w:nsid w:val="76D0556C"/>
     <w:multiLevelType w:val="hybridMultilevel"/>
     <w:tmpl w:val="D4A43480"/>
@@ -50300,67 +50701,67 @@
     </w:lvl>
   </w:abstractNum>
   <w:num w:numId="1" w16cid:durableId="1276131594">
-    <w:abstractNumId w:val="31"/>
+    <w:abstractNumId w:val="33"/>
   </w:num>
   <w:num w:numId="2" w16cid:durableId="125466390">
-    <w:abstractNumId w:val="28"/>
+    <w:abstractNumId w:val="30"/>
   </w:num>
   <w:num w:numId="3" w16cid:durableId="1152408745">
     <w:abstractNumId w:val="5"/>
   </w:num>
   <w:num w:numId="4" w16cid:durableId="998535138">
-    <w:abstractNumId w:val="25"/>
+    <w:abstractNumId w:val="27"/>
   </w:num>
   <w:num w:numId="5" w16cid:durableId="391345264">
-    <w:abstractNumId w:val="15"/>
+    <w:abstractNumId w:val="16"/>
   </w:num>
   <w:num w:numId="6" w16cid:durableId="1330602389">
-    <w:abstractNumId w:val="21"/>
+    <w:abstractNumId w:val="23"/>
   </w:num>
   <w:num w:numId="7" w16cid:durableId="575284057">
-    <w:abstractNumId w:val="27"/>
+    <w:abstractNumId w:val="29"/>
   </w:num>
   <w:num w:numId="8" w16cid:durableId="1426535252">
-    <w:abstractNumId w:val="32"/>
+    <w:abstractNumId w:val="34"/>
   </w:num>
   <w:num w:numId="9" w16cid:durableId="1810435047">
-    <w:abstractNumId w:val="26"/>
+    <w:abstractNumId w:val="28"/>
   </w:num>
   <w:num w:numId="10" w16cid:durableId="461919429">
-    <w:abstractNumId w:val="22"/>
+    <w:abstractNumId w:val="24"/>
   </w:num>
   <w:num w:numId="11" w16cid:durableId="2110854805">
     <w:abstractNumId w:val="4"/>
   </w:num>
   <w:num w:numId="12" w16cid:durableId="387147962">
-    <w:abstractNumId w:val="33"/>
+    <w:abstractNumId w:val="35"/>
   </w:num>
   <w:num w:numId="13" w16cid:durableId="1675036440">
+    <w:abstractNumId w:val="21"/>
+  </w:num>
+  <w:num w:numId="14" w16cid:durableId="1629585271">
+    <w:abstractNumId w:val="25"/>
+  </w:num>
+  <w:num w:numId="15" w16cid:durableId="911936864">
     <w:abstractNumId w:val="19"/>
   </w:num>
-  <w:num w:numId="14" w16cid:durableId="1629585271">
-    <w:abstractNumId w:val="23"/>
+  <w:num w:numId="16" w16cid:durableId="431054864">
+    <w:abstractNumId w:val="13"/>
   </w:num>
-  <w:num w:numId="15" w16cid:durableId="911936864">
+  <w:num w:numId="17" w16cid:durableId="587421425">
+    <w:abstractNumId w:val="15"/>
+  </w:num>
+  <w:num w:numId="18" w16cid:durableId="929463321">
+    <w:abstractNumId w:val="14"/>
+  </w:num>
+  <w:num w:numId="19" w16cid:durableId="1587181595">
+    <w:abstractNumId w:val="32"/>
+  </w:num>
+  <w:num w:numId="20" w16cid:durableId="1177034056">
     <w:abstractNumId w:val="18"/>
   </w:num>
-  <w:num w:numId="16" w16cid:durableId="431054864">
-    <w:abstractNumId w:val="12"/>
-  </w:num>
-  <w:num w:numId="17" w16cid:durableId="587421425">
-    <w:abstractNumId w:val="14"/>
-  </w:num>
-  <w:num w:numId="18" w16cid:durableId="929463321">
-    <w:abstractNumId w:val="13"/>
-  </w:num>
-  <w:num w:numId="19" w16cid:durableId="1587181595">
-    <w:abstractNumId w:val="30"/>
-  </w:num>
-  <w:num w:numId="20" w16cid:durableId="1177034056">
-    <w:abstractNumId w:val="17"/>
-  </w:num>
   <w:num w:numId="21" w16cid:durableId="1330669598">
-    <w:abstractNumId w:val="7"/>
+    <w:abstractNumId w:val="8"/>
   </w:num>
   <w:num w:numId="22" w16cid:durableId="1345132194">
     <w:abstractNumId w:val="0"/>
@@ -50369,37 +50770,43 @@
     <w:abstractNumId w:val="3"/>
   </w:num>
   <w:num w:numId="24" w16cid:durableId="1042100539">
-    <w:abstractNumId w:val="24"/>
+    <w:abstractNumId w:val="26"/>
   </w:num>
   <w:num w:numId="25" w16cid:durableId="1227649525">
     <w:abstractNumId w:val="1"/>
   </w:num>
   <w:num w:numId="26" w16cid:durableId="1951088664">
-    <w:abstractNumId w:val="9"/>
+    <w:abstractNumId w:val="10"/>
   </w:num>
   <w:num w:numId="27" w16cid:durableId="221209800">
     <w:abstractNumId w:val="6"/>
   </w:num>
   <w:num w:numId="28" w16cid:durableId="1002853312">
-    <w:abstractNumId w:val="11"/>
+    <w:abstractNumId w:val="12"/>
   </w:num>
   <w:num w:numId="29" w16cid:durableId="425343220">
-    <w:abstractNumId w:val="16"/>
+    <w:abstractNumId w:val="17"/>
   </w:num>
   <w:num w:numId="30" w16cid:durableId="1404403363">
-    <w:abstractNumId w:val="20"/>
+    <w:abstractNumId w:val="22"/>
   </w:num>
   <w:num w:numId="31" w16cid:durableId="1338507908">
     <w:abstractNumId w:val="2"/>
   </w:num>
   <w:num w:numId="32" w16cid:durableId="1506088108">
-    <w:abstractNumId w:val="8"/>
+    <w:abstractNumId w:val="9"/>
   </w:num>
   <w:num w:numId="33" w16cid:durableId="1671444811">
-    <w:abstractNumId w:val="10"/>
+    <w:abstractNumId w:val="11"/>
   </w:num>
   <w:num w:numId="34" w16cid:durableId="1925919018">
-    <w:abstractNumId w:val="29"/>
+    <w:abstractNumId w:val="31"/>
+  </w:num>
+  <w:num w:numId="35" w16cid:durableId="921641000">
+    <w:abstractNumId w:val="20"/>
+  </w:num>
+  <w:num w:numId="36" w16cid:durableId="1162233393">
+    <w:abstractNumId w:val="7"/>
   </w:num>
 </w:numbering>
 </file>
@@ -51012,6 +51419,7 @@
   <w:style w:type="character" w:default="1" w:styleId="Carpredefinitoparagrafo">
     <w:name w:val="Default Paragraph Font"/>
     <w:uiPriority w:val="1"/>
+    <w:semiHidden/>
     <w:unhideWhenUsed/>
   </w:style>
   <w:style w:type="table" w:default="1" w:styleId="Tabellanormale">
@@ -51621,422 +52029,6 @@
 </w:styles>
 </file>
 
-<file path=word/ink/ink1.xml><?xml version="1.0" encoding="utf-8"?>
-<inkml:ink xmlns:inkml="http://www.w3.org/2003/InkML">
-  <inkml:definitions>
-    <inkml:context xml:id="ctx0">
-      <inkml:inkSource xml:id="inkSrc0">
-        <inkml:traceFormat>
-          <inkml:channel name="X" type="integer" min="-2.14748E9" max="2.14748E9" units="cm"/>
-          <inkml:channel name="Y" type="integer" min="-2.14748E9" max="2.14748E9" units="cm"/>
-        </inkml:traceFormat>
-        <inkml:channelProperties>
-          <inkml:channelProperty channel="X" name="resolution" value="1000" units="1/cm"/>
-          <inkml:channelProperty channel="Y" name="resolution" value="1000" units="1/cm"/>
-        </inkml:channelProperties>
-      </inkml:inkSource>
-      <inkml:timestamp xml:id="ts0" timeString="2024-04-28T18:01:16.410"/>
-    </inkml:context>
-    <inkml:brush xml:id="br0">
-      <inkml:brushProperty name="width" value="0.3" units="cm"/>
-      <inkml:brushProperty name="height" value="0.6" units="cm"/>
-      <inkml:brushProperty name="color" value="#FFFC00"/>
-      <inkml:brushProperty name="tip" value="rectangle"/>
-      <inkml:brushProperty name="rasterOp" value="maskPen"/>
-      <inkml:brushProperty name="ignorePressure" value="1"/>
-    </inkml:brush>
-  </inkml:definitions>
-  <inkml:trace contextRef="#ctx0" brushRef="#br0">10209 1858,'-4'0,"0"-1,0 0,0-1,-1 1,1 0,0-2,0 0,1 0,-6-4,-15-9,-46-20,0 4,-114-31,-155-7,-241 13,-117-22,-615-209,-577-58,1822 335,58 7,17 0,36-2,50 4,-50 2,968-6,758-21,-1572 18,945-76,-1115 82,0-2,47-17,-74 22,1-2,-1 2,1-1,-1 1,2-2,-2 1,1 1,-1-1,0-1,1 1,-1 0,0-1,0 1,0-1,0 0,0 0,0 1,0-1,1-3,-2 4,0-1,0 1,0-1,0 1,0 0,0-1,-1 1,1 0,0-1,-1 1,1-1,-1 1,1 0,-1-1,1 1,-1 0,0 1,1-2,-1 1,0-1,0 2,-1-2,-8-7,0 1,0 0,0 1,-17-10,-68-31,-152-47,-118-6,347 97,-532-113,-828-33,-561 183,1821-24,90-3,23 0,44 3,246 15,-273-24,2457 48,-1211-41,-1160-7,11 1,116 20,-184-9,-41-12,0 0,0 0,1 0,-1 0,0 0,0 0,0 0,1 0,-1 0,0 0,0 0,0 0,0 0,1 0,-1 2,0-2,0 0,0 0,0 0,0 0,1 0,-1 1,0-1,0 0,0 0,0 0,0 1,0-1,0 0,0 0,0 0,0 2,0-2,0 0,0 0,0 0,0 0,0 1,0-1,0 0,0 0,0 0,0 1,0-1,0 0,0 0,0 0,0 2,0-2,-1 0,1 0,0 0,0 0,0 0,0 1,0-1,-1 0,1 0,0 0,0 0,0 0,0 0,-1 0,1 2,0-2,-12 5,2-1,-1 0,0-1,-13 3,-610 71,461-66,-241 21,-879 70,7 53,894-90,89-7,101-12,186-42,-2 1,-26 15,44-20,0 0,-2 0,2 1,-1-1,1 0,0 0,-1 0,1 0,-1 0,1 1,0-1,-1 0,1 0,0 2,-1-2,1 0,0 0,0 1,-1-1,1 0,0 1,0-1,-1 0,1 2,0-2,0 1,0-1,0 0,0 2,-1-2,1 1,0-1,0 0,0 1,0-1,0 2,0-2,1 1,-1-1,0 0,0 2,2 0,1 1,-1-2,2 2,-1-1,-1-1,1 0,0 1,0-1,0 0,5 1,66 16,2-6,82 1,-90-9,1193 40,40 4,-1097-29,-183-16,2 0,41 16,-63-19,0 0,-1 2,1-2,0 0,0 1,0-1,0 1,0-1,-1 2,1-2,0 1,0 0,-1-1,1 2,-1-1,1 1,0-1,0 2,-1-3,0 1,0-1,0 1,0 1,0-2,-1 1,1-1,0 2,0-2,0 1,0 0,-1-1,1 2,0-2,-1 1,1-1,0 2,-1-2,1 0,-1 1,1-1,-1 1,0 1,-13 9,-2 0,2-2,-2 1,1-2,-2-1,1 0,0-1,-18 2,-6 3,-729 203,236-74,379-92,140-42,1 0,0-1,-15 12,27-16,0-1,0 0,1 1,-1-1,0 2,0-2,1 1,-1-1,0 1,1 1,-1-2,0 1,1 1,-1-1,1-1,0 1,-1 1,1-1,-1 0,1-1,0 2,-1 2,2-3,0 1,-1 1,1-2,0 0,0 1,-1-1,1 0,0 1,0-1,0 1,1-1,-1 0,0-1,0 2,0-1,0-1,1 1,-1-1,0 2,3-1,31 13,1-2,-1-2,1-2,0-2,44-1,-27-1,703 27,7-48,-450 8,-119 3,594 3,-752 6,63 12,-97-13,0-2,-1 0,0 0,0 0,0 1,0-1,0 1,0-1,0 2,0-2,0 1,0-1,0 2,0-1,0 0,0-1,0 4,-1-4,0 2,0-2,0 1,0-1,0 2,-1-1,1-1,0 1,0-1,-1 2,1-2,0 1,-1-1,1 1,-1-1,1 0,-1 2,1-2,-1 1,1-1,-1 0,1 2,-1-2,1 0,-1 0,1 0,-2 1,-17 9,1-2,-1 0,-33 6,-169 30,-91 0,-1017 50,-8-73,343-9,767-2,144 2,79-8,11 0,42 7,697 28,-601-39,355-6,78-7,110-19,181-23,70-14,-74 0,-152 3,-202 7,-225 9,-275 47,-1 0,0 1,1-3,18-10,-29 15,1 0,-1-1,0 1,1 0,-1 0,0 0,1 0,-1-1,0 1,1 0,-1 0,0-2,0 2,0 0,1-1,-1 1,0 0,0 0,0-2,1 2,-1 0,0-1,0 1,0-1,0 1,0 0,0-2,0 2,0 0,0-1,0 1,0 0,0-1,0 1,0 0,0-2,0 2,-1-1,1 1,0 0,0 0,0-2,0 2,-1 0,1-1,0 1,0 0,-1 0,1-1,0 1,-1 0,1 0,0 0,0-2,-1 2,1 0,0 0,-1 0,1 0,-1 0,1 0,0 0,-1-1,1 1,-22-8,1 1,-1 0,-28-3,-222-23,-170 1,-234 6,-3018-15,3541 45,140 1,35 2,63 7,146 8,152 2,238-15,3350-151,-3762 127,-160 8,-61 3,-86 1,96 3,-244-2,-141-1,-119-4,-123-5,-222-11,-1876-14,2234 50,173 9,282-20,-70 21,109-23,-1 1,0-1,0 0,0 0,0 0,1 0,-1 0,0 1,0-1,0 0,0 0,0 0,0 0,0 2,0-2,0 0,0 0,1 0,-1 1,0-1,0 0,0 0,0 0,0 1,0-1,-1 0,1 0,0 0,0 2,0-2,0 0,0 0,0 0,0 1,0-1,0 0,0 0,-1 0,1 0,0 2,0-2,0 0,0 0,0 0,-1 0,1 0,0 0,0 0,0 1,-1-1,1 0,0 0,0 0,0 0,-1 0,1 0,0 0,0 0,-1 0,40 11,158 4,162-14,128-17,121-23,1489-141,-7-1,-1912 176,-526 47,299-36,-333 31,-108-1,-120-7,-91-10,-1099-23,-179 4,1490 17,164 6,174-1,136-12,39-2,143 2,134-16,124-20,83-24,2376-454,-2484 396,-126 16,-256 85,0-1,1-1,-1-2,-1 0,25-22,-40 32,0-1,-1 0,1 0,-1 1,0-2,1 2,-1-1,0 0,0-1,0 2,0-2,0 0,0 2,0-6,-1 4,0 2,0-1,0 1,0-1,0 1,0 0,-1-1,1 1,0 0,-1-1,1 1,-1-1,1 1,-1 0,0-1,1 1,-1 0,0 1,0-2,1 1,-1-1,0 2,-1-2,-13-8,1 0,-2 2,1 0,-1 1,0 1,-18-3,-215-44,-131 2,-104 6,-911-24,0 124,1054-4,311-45,1 0,0 3,0 2,-38 19,65-28,0-1,1-1,-1 1,1 1,-1-1,1 0,-1 1,1-1,0 2,0-2,-1 1,1 0,0 0,0-1,0 2,0-2,1 2,-2 4,2-6,0 2,0-2,0 1,1-1,-1 2,0-2,1 1,-1-1,1 2,-1-2,1 1,0-1,0 0,-1 1,1-1,0 1,0-1,0 0,0 1,0-1,0-1,2 3,14 9,1-1,0-1,0 0,1-2,-1-1,28 5,268 49,130-14,723 5,24-42,-17 1,-877 1,-279-12,-1 2,-1 0,2 1,-2 3,18 5,-34-11,1 0,-1 1,0-1,0 0,0 0,1 0,-1 0,0 1,0-1,0 0,0 0,1 0,-1 2,0-2,0 0,0 0,0 0,0 1,0-1,0 0,0 0,0 1,0-1,0 0,0 0,0 2,0-2,0 0,0 0,0 1,0-1,0 0,0 0,0 2,0-2,0 0,0 0,-1 0,1 1,0-1,0 0,0 0,0 0,0 1,-1-1,1 0,0 0,0 0,0 0,-1 0,1 2,0-2,0 0,-1 0,1 0,0 0,0 0,-1 0,1 0,0 0,0 0,-1 0,1 0,0 0,-1 0,-47 16,-186 27,-161 1,-163-2,-133-7,-1017 27,801-30,-2038 100,2543-108,178-8,190-9,53-3,90 1,196-4,135-5,136-10,107-9,1480-75,-1829 81,496-21,-74 3,-119 9,-154 9,-188 19,-182 9,-101-4,-13 0,-53 12,-160 22,-153 13,-102 12,-851 141,17 56,1033-188,249-70,2 1,0 2,-1 0,-27 20,47-28,0 0,-1 0,1 0,0 0,0 0,-1 1,1-1,0 0,0 0,-1 2,1-2,0 0,0 0,-1 1,1-1,0 0,0 0,0 1,0-1,0 0,-1 2,1-2,0 0,0 1,0-1,0 0,0 2,0-2,0 0,0 1,0-1,0 0,0 1,0-1,1 0,-1 2,0-2,0 0,0 1,0-1,0 0,1 0,-1 1,0-1,0 0,1 0,-1 2,0-2,0 0,1 0,-1 1,0-1,0 0,1 0,39 17,149 2,156-16,136-20,137-21,104-19,1770-194,-1692 164,-77 6,-115 15,-144 13,-326 40,167-31,-284 37,-32 1,-106-1,-187 18,233-5,6-2,-47 1,0 8,-176 50,284-63,1 2,-1-1,-1 0,1 1,0-1,0 2,1-2,-1 2,1 0,-1 0,1 1,-4 3,7-7,0 1,0-1,0 0,0 1,0-1,0 2,1-2,-1 0,0 1,0-1,0 0,0 2,1-2,-1 0,0 1,0-1,1 0,-1 1,0-1,0 0,1 0,-1 2,0-2,1 0,-1 0,0 0,1 1,-1-1,1 0,-1 0,0 0,1 0,-1 0,1 0,36 11,35-5,-1-5,125-19,614-158,-581 94,-202 73,-1-4,-1 1,42-32,-65 41,1 1,-1 1,0-2,0 1,0-1,0 1,-1 0,1-1,0 0,-1-1,1 1,0-4,-1 6,-1 0,0-1,0 1,1 0,-1-1,0 1,0-1,0 1,0 0,-1-1,1 1,0-1,0 1,-1 0,1-1,0 1,-1 1,1-1,-1-1,1 1,-1-1,1 1,-1 1,0-1,0-2,-8-4,0-1,0 1,-1 0,1 1,-1 1,0 1,0 0,-1 0,-19-3,-244-40,-147 11,-149 10,-101 4,-2038-11,1741 26,888 5,67 0,15-1,115-14,191-12,169-12,107-7,113-10,1733-126,-2122 172,-164 13,-137 4,-12-1,-36 8,-483 65,468-70,-469 39,-153-6,-114-7,-2034 5,130-54,1921 10,224 1,192-2,211-6,149 13,-1 0,0 0,0 0,0 0,0 0,0-1,0 1,0 0,0 0,0 0,0 0,0 0,0-1,0 1,0 0,0 0,0 0,0 0,0-2,0 2,0 0,0 0,0 0,0 0,0 0,0-1,0 1,0 0,0 0,0 0,-1 0,53-7,210-4,189-3,183-2,132-4,-543 15,2251-36,-1580 56,-149 19,-202 19,-449-40,132 45,-147-19,-76-38,0 2,0-2,-1 2,1 0,0 0,-1-1,1 1,-1 0,1 1,-1-1,0 1,3 7,-4-10,-1 2,1-2,-1 2,0-1,0 0,1 0,-1 0,0 1,0-1,0 0,-1 1,1-1,0 0,-1 0,1 0,-1 0,1 1,-1-2,0 2,1-2,-1 2,-2 1,-3 6,1-2,-1 0,0 0,-1 1,0-2,-9 6,-35 29,-79 46,-35 11,-135 86,212-124,-105 96,162-128,0 1,-46 62,69-83,1 0,1 2,0-1,1 1,0 0,0 0,0 2,1-2,0 1,1 0,-1 1,1-1,1 1,0 0,0 15,2-18,1-1,-1 1,1-2,1 2,0 0,0-2,1 1,-1 0,1 0,0 0,0-1,1 0,0-1,0 1,0-1,1 0,0 0,0 0,0-2,9 9,8 7,1-2,1-1,0-1,30 13,18 6,148 44,88-10,606 24,-867-94,-40 0,-11-1,-83-11,-104 7,33 4,-321-8,-160 2,-110 3,-1304 24,2 80,1829-78,181-15,38-3,9-1,126 7,163-6,125-3,119-1,93 4,1770 20,341-10,2016-187,-4627 165,159-21,-270 22,-31 2,-69-6,-89 5,87 5,-745 2,-2 71,781-63,39-4,15-3,26-6,-19-3,-38-4,-286-20,307 29,-342-13,-129 5,-136 16,-97 8,-107 6,-74-2,-2083-1,2007-24,72-1,120 1,161 1,204-3,349 7,-69-14,114 10,13-2,37-7,171-28,753-87,-111 19,-679 76,-168 35,0-1,0 1,0-2,-1 2,1-1,0 0,0-1,0 0,0 0,-1 1,4-5,-6 5,0 1,-1-1,1-1,0 2,-1-1,1 1,0-2,-1 2,1-1,-1 1,1-1,-1 1,1 0,-1-2,1 2,-1 0,1-1,-1 1,1 0,-1 0,0-1,1 1,-1 0,1 0,-1 0,-1 0,2 0,-1 0,0 0,0 0,-94-17,-146-4,-122 1,-90 2,-3195-21,3215 54,169 0,200-8,58-5,14-1,112-4,241-26,185-26,2606-302,-2757 308,-173 11,-168 22,-52 10,-14 3,-94-2,-148 8,-129 16,-2543 294,2912-310,-364 63,312-48</inkml:trace>
-</inkml:ink>
-</file>
-
-<file path=word/ink/ink10.xml><?xml version="1.0" encoding="utf-8"?>
-<inkml:ink xmlns:inkml="http://www.w3.org/2003/InkML">
-  <inkml:definitions>
-    <inkml:context xml:id="ctx0">
-      <inkml:inkSource xml:id="inkSrc0">
-        <inkml:traceFormat>
-          <inkml:channel name="X" type="integer" min="-2.14748E9" max="2.14748E9" units="cm"/>
-          <inkml:channel name="Y" type="integer" min="-2.14748E9" max="2.14748E9" units="cm"/>
-          <inkml:channel name="F" type="integer" max="32767" units="dev"/>
-        </inkml:traceFormat>
-        <inkml:channelProperties>
-          <inkml:channelProperty channel="X" name="resolution" value="1000" units="1/cm"/>
-          <inkml:channelProperty channel="Y" name="resolution" value="1000" units="1/cm"/>
-          <inkml:channelProperty channel="F" name="resolution" value="0" units="1/dev"/>
-        </inkml:channelProperties>
-      </inkml:inkSource>
-      <inkml:timestamp xml:id="ts0" timeString="2024-08-29T13:01:21.637"/>
-    </inkml:context>
-    <inkml:brush xml:id="br0">
-      <inkml:brushProperty name="width" value="0.1" units="cm"/>
-      <inkml:brushProperty name="height" value="0.2" units="cm"/>
-      <inkml:brushProperty name="color" value="#FFFC00"/>
-      <inkml:brushProperty name="tip" value="rectangle"/>
-      <inkml:brushProperty name="rasterOp" value="maskPen"/>
-      <inkml:brushProperty name="ignorePressure" value="1"/>
-    </inkml:brush>
-  </inkml:definitions>
-  <inkml:trace contextRef="#ctx0" brushRef="#br0">1 0 0,'3765'0'0</inkml:trace>
-</inkml:ink>
-</file>
-
-<file path=word/ink/ink11.xml><?xml version="1.0" encoding="utf-8"?>
-<inkml:ink xmlns:inkml="http://www.w3.org/2003/InkML">
-  <inkml:definitions>
-    <inkml:context xml:id="ctx0">
-      <inkml:inkSource xml:id="inkSrc0">
-        <inkml:traceFormat>
-          <inkml:channel name="X" type="integer" min="-2.14748E9" max="2.14748E9" units="cm"/>
-          <inkml:channel name="Y" type="integer" min="-2.14748E9" max="2.14748E9" units="cm"/>
-          <inkml:channel name="F" type="integer" max="32767" units="dev"/>
-        </inkml:traceFormat>
-        <inkml:channelProperties>
-          <inkml:channelProperty channel="X" name="resolution" value="1000" units="1/cm"/>
-          <inkml:channelProperty channel="Y" name="resolution" value="1000" units="1/cm"/>
-          <inkml:channelProperty channel="F" name="resolution" value="0" units="1/dev"/>
-        </inkml:channelProperties>
-      </inkml:inkSource>
-      <inkml:timestamp xml:id="ts0" timeString="2024-08-29T13:01:17.592"/>
-    </inkml:context>
-    <inkml:brush xml:id="br0">
-      <inkml:brushProperty name="width" value="0.1" units="cm"/>
-      <inkml:brushProperty name="height" value="0.2" units="cm"/>
-      <inkml:brushProperty name="color" value="#FFFC00"/>
-      <inkml:brushProperty name="tip" value="rectangle"/>
-      <inkml:brushProperty name="rasterOp" value="maskPen"/>
-      <inkml:brushProperty name="ignorePressure" value="1"/>
-    </inkml:brush>
-  </inkml:definitions>
-  <inkml:trace contextRef="#ctx0" brushRef="#br0">0 1 0,'2465'31'0</inkml:trace>
-</inkml:ink>
-</file>
-
-<file path=word/ink/ink12.xml><?xml version="1.0" encoding="utf-8"?>
-<inkml:ink xmlns:inkml="http://www.w3.org/2003/InkML">
-  <inkml:definitions>
-    <inkml:context xml:id="ctx0">
-      <inkml:inkSource xml:id="inkSrc0">
-        <inkml:traceFormat>
-          <inkml:channel name="X" type="integer" min="-2.14748E9" max="2.14748E9" units="cm"/>
-          <inkml:channel name="Y" type="integer" min="-2.14748E9" max="2.14748E9" units="cm"/>
-          <inkml:channel name="F" type="integer" max="32767" units="dev"/>
-        </inkml:traceFormat>
-        <inkml:channelProperties>
-          <inkml:channelProperty channel="X" name="resolution" value="1000" units="1/cm"/>
-          <inkml:channelProperty channel="Y" name="resolution" value="1000" units="1/cm"/>
-          <inkml:channelProperty channel="F" name="resolution" value="0" units="1/dev"/>
-        </inkml:channelProperties>
-      </inkml:inkSource>
-      <inkml:timestamp xml:id="ts0" timeString="2024-08-29T13:01:13.051"/>
-    </inkml:context>
-    <inkml:brush xml:id="br0">
-      <inkml:brushProperty name="width" value="0.1" units="cm"/>
-      <inkml:brushProperty name="height" value="0.2" units="cm"/>
-      <inkml:brushProperty name="color" value="#FFFC00"/>
-      <inkml:brushProperty name="tip" value="rectangle"/>
-      <inkml:brushProperty name="rasterOp" value="maskPen"/>
-      <inkml:brushProperty name="ignorePressure" value="1"/>
-    </inkml:brush>
-  </inkml:definitions>
-  <inkml:trace contextRef="#ctx0" brushRef="#br0">0 0 0,'3659'45'0</inkml:trace>
-</inkml:ink>
-</file>
-
-<file path=word/ink/ink13.xml><?xml version="1.0" encoding="utf-8"?>
-<inkml:ink xmlns:inkml="http://www.w3.org/2003/InkML">
-  <inkml:definitions>
-    <inkml:context xml:id="ctx0">
-      <inkml:inkSource xml:id="inkSrc0">
-        <inkml:traceFormat>
-          <inkml:channel name="X" type="integer" min="-2.14748E9" max="2.14748E9" units="cm"/>
-          <inkml:channel name="Y" type="integer" min="-2.14748E9" max="2.14748E9" units="cm"/>
-          <inkml:channel name="F" type="integer" max="32767" units="dev"/>
-        </inkml:traceFormat>
-        <inkml:channelProperties>
-          <inkml:channelProperty channel="X" name="resolution" value="1000" units="1/cm"/>
-          <inkml:channelProperty channel="Y" name="resolution" value="1000" units="1/cm"/>
-          <inkml:channelProperty channel="F" name="resolution" value="0" units="1/dev"/>
-        </inkml:channelProperties>
-      </inkml:inkSource>
-      <inkml:timestamp xml:id="ts0" timeString="2024-08-29T13:01:10.001"/>
-    </inkml:context>
-    <inkml:brush xml:id="br0">
-      <inkml:brushProperty name="width" value="0.1" units="cm"/>
-      <inkml:brushProperty name="height" value="0.2" units="cm"/>
-      <inkml:brushProperty name="color" value="#FFFC00"/>
-      <inkml:brushProperty name="tip" value="rectangle"/>
-      <inkml:brushProperty name="rasterOp" value="maskPen"/>
-      <inkml:brushProperty name="ignorePressure" value="1"/>
-    </inkml:brush>
-  </inkml:definitions>
-  <inkml:trace contextRef="#ctx0" brushRef="#br0">0 0 0,'2676'0'0</inkml:trace>
-</inkml:ink>
-</file>
-
-<file path=word/ink/ink14.xml><?xml version="1.0" encoding="utf-8"?>
-<inkml:ink xmlns:inkml="http://www.w3.org/2003/InkML">
-  <inkml:definitions>
-    <inkml:context xml:id="ctx0">
-      <inkml:inkSource xml:id="inkSrc0">
-        <inkml:traceFormat>
-          <inkml:channel name="X" type="integer" min="-2.14748E9" max="2.14748E9" units="cm"/>
-          <inkml:channel name="Y" type="integer" min="-2.14748E9" max="2.14748E9" units="cm"/>
-        </inkml:traceFormat>
-        <inkml:channelProperties>
-          <inkml:channelProperty channel="X" name="resolution" value="1000" units="1/cm"/>
-          <inkml:channelProperty channel="Y" name="resolution" value="1000" units="1/cm"/>
-        </inkml:channelProperties>
-      </inkml:inkSource>
-      <inkml:timestamp xml:id="ts0" timeString="2024-08-29T13:01:06.637"/>
-    </inkml:context>
-    <inkml:brush xml:id="br0">
-      <inkml:brushProperty name="width" value="0.1" units="cm"/>
-      <inkml:brushProperty name="height" value="0.2" units="cm"/>
-      <inkml:brushProperty name="color" value="#FFFC00"/>
-      <inkml:brushProperty name="tip" value="rectangle"/>
-      <inkml:brushProperty name="rasterOp" value="maskPen"/>
-      <inkml:brushProperty name="ignorePressure" value="1"/>
-    </inkml:brush>
-  </inkml:definitions>
-  <inkml:trace contextRef="#ctx0" brushRef="#br0">0 1,'1481'0,"-1445"2,69 13,-23-3,-32-5,-21-3,49 1,208-5,-273 0</inkml:trace>
-</inkml:ink>
-</file>
-
-<file path=word/ink/ink2.xml><?xml version="1.0" encoding="utf-8"?>
-<inkml:ink xmlns:inkml="http://www.w3.org/2003/InkML">
-  <inkml:definitions>
-    <inkml:context xml:id="ctx0">
-      <inkml:inkSource xml:id="inkSrc0">
-        <inkml:traceFormat>
-          <inkml:channel name="X" type="integer" min="-2.14748E9" max="2.14748E9" units="cm"/>
-          <inkml:channel name="Y" type="integer" min="-2.14748E9" max="2.14748E9" units="cm"/>
-        </inkml:traceFormat>
-        <inkml:channelProperties>
-          <inkml:channelProperty channel="X" name="resolution" value="1000" units="1/cm"/>
-          <inkml:channelProperty channel="Y" name="resolution" value="1000" units="1/cm"/>
-        </inkml:channelProperties>
-      </inkml:inkSource>
-      <inkml:timestamp xml:id="ts0" timeString="2024-08-25T14:44:46.967"/>
-    </inkml:context>
-    <inkml:brush xml:id="br0">
-      <inkml:brushProperty name="width" value="0.3" units="cm"/>
-      <inkml:brushProperty name="height" value="0.6" units="cm"/>
-      <inkml:brushProperty name="color" value="#FFFC00"/>
-      <inkml:brushProperty name="tip" value="rectangle"/>
-      <inkml:brushProperty name="rasterOp" value="maskPen"/>
-      <inkml:brushProperty name="ignorePressure" value="1"/>
-    </inkml:brush>
-  </inkml:definitions>
-  <inkml:trace contextRef="#ctx0" brushRef="#br0">0 0,'0'0</inkml:trace>
-</inkml:ink>
-</file>
-
-<file path=word/ink/ink3.xml><?xml version="1.0" encoding="utf-8"?>
-<inkml:ink xmlns:inkml="http://www.w3.org/2003/InkML">
-  <inkml:definitions>
-    <inkml:context xml:id="ctx0">
-      <inkml:inkSource xml:id="inkSrc0">
-        <inkml:traceFormat>
-          <inkml:channel name="X" type="integer" min="-2.14748E9" max="2.14748E9" units="cm"/>
-          <inkml:channel name="Y" type="integer" min="-2.14748E9" max="2.14748E9" units="cm"/>
-        </inkml:traceFormat>
-        <inkml:channelProperties>
-          <inkml:channelProperty channel="X" name="resolution" value="1000" units="1/cm"/>
-          <inkml:channelProperty channel="Y" name="resolution" value="1000" units="1/cm"/>
-        </inkml:channelProperties>
-      </inkml:inkSource>
-      <inkml:timestamp xml:id="ts0" timeString="2024-08-25T14:44:51.188"/>
-    </inkml:context>
-    <inkml:brush xml:id="br0">
-      <inkml:brushProperty name="width" value="0.3" units="cm"/>
-      <inkml:brushProperty name="height" value="0.6" units="cm"/>
-      <inkml:brushProperty name="color" value="#FFFC00"/>
-      <inkml:brushProperty name="tip" value="rectangle"/>
-      <inkml:brushProperty name="rasterOp" value="maskPen"/>
-      <inkml:brushProperty name="ignorePressure" value="1"/>
-    </inkml:brush>
-  </inkml:definitions>
-  <inkml:trace contextRef="#ctx0" brushRef="#br0">0 429,'365'-11,"404"33,-575 77,49 11,-215-132,44-66,23-22,-82 99,-1-11,1 0,-1 0,1-11,16-66,-17 44,1 11,0 11,1 0,20-11,101 33,-74 22,-39-11</inkml:trace>
-</inkml:ink>
-</file>
-
-<file path=word/ink/ink4.xml><?xml version="1.0" encoding="utf-8"?>
-<inkml:ink xmlns:inkml="http://www.w3.org/2003/InkML">
-  <inkml:definitions>
-    <inkml:context xml:id="ctx0">
-      <inkml:inkSource xml:id="inkSrc0">
-        <inkml:traceFormat>
-          <inkml:channel name="X" type="integer" min="-2.14748E9" max="2.14748E9" units="cm"/>
-          <inkml:channel name="Y" type="integer" min="-2.14748E9" max="2.14748E9" units="cm"/>
-        </inkml:traceFormat>
-        <inkml:channelProperties>
-          <inkml:channelProperty channel="X" name="resolution" value="1000" units="1/cm"/>
-          <inkml:channelProperty channel="Y" name="resolution" value="1000" units="1/cm"/>
-        </inkml:channelProperties>
-      </inkml:inkSource>
-      <inkml:timestamp xml:id="ts0" timeString="2024-08-25T14:44:46.269"/>
-    </inkml:context>
-    <inkml:brush xml:id="br0">
-      <inkml:brushProperty name="width" value="0.3" units="cm"/>
-      <inkml:brushProperty name="height" value="0.6" units="cm"/>
-      <inkml:brushProperty name="color" value="#FFFC00"/>
-      <inkml:brushProperty name="tip" value="rectangle"/>
-      <inkml:brushProperty name="rasterOp" value="maskPen"/>
-      <inkml:brushProperty name="ignorePressure" value="1"/>
-    </inkml:brush>
-  </inkml:definitions>
-  <inkml:trace contextRef="#ctx0" brushRef="#br0">0 0,'742'187,"-584"-43,-70-50,0-29,100 0,-117-80,154 23,-138 57,-44-29,56 7,-31-50,-49 7</inkml:trace>
-</inkml:ink>
-</file>
-
-<file path=word/ink/ink5.xml><?xml version="1.0" encoding="utf-8"?>
-<inkml:ink xmlns:inkml="http://www.w3.org/2003/InkML">
-  <inkml:definitions>
-    <inkml:context xml:id="ctx0">
-      <inkml:inkSource xml:id="inkSrc0">
-        <inkml:traceFormat>
-          <inkml:channel name="X" type="integer" min="-2.14748E9" max="2.14748E9" units="cm"/>
-          <inkml:channel name="Y" type="integer" min="-2.14748E9" max="2.14748E9" units="cm"/>
-        </inkml:traceFormat>
-        <inkml:channelProperties>
-          <inkml:channelProperty channel="X" name="resolution" value="1000" units="1/cm"/>
-          <inkml:channelProperty channel="Y" name="resolution" value="1000" units="1/cm"/>
-        </inkml:channelProperties>
-      </inkml:inkSource>
-      <inkml:timestamp xml:id="ts0" timeString="2024-08-25T14:44:44.607"/>
-    </inkml:context>
-    <inkml:brush xml:id="br0">
-      <inkml:brushProperty name="width" value="0.3" units="cm"/>
-      <inkml:brushProperty name="height" value="0.6" units="cm"/>
-      <inkml:brushProperty name="color" value="#FFFC00"/>
-      <inkml:brushProperty name="tip" value="rectangle"/>
-      <inkml:brushProperty name="rasterOp" value="maskPen"/>
-      <inkml:brushProperty name="ignorePressure" value="1"/>
-    </inkml:brush>
-  </inkml:definitions>
-  <inkml:trace contextRef="#ctx0" brushRef="#br0">0 0,'28'7,"43"43,11 15,95 6,134 15,-232-72,-2 15,1 28,98 143,-116-143,1-14,-1-21,89-29,-48 0,-74-1,0-13,30-36,-11 7,5-8,-29 30,2-1,37 1,178 35,-229-7</inkml:trace>
-</inkml:ink>
-</file>
-
-<file path=word/ink/ink6.xml><?xml version="1.0" encoding="utf-8"?>
-<inkml:ink xmlns:inkml="http://www.w3.org/2003/InkML">
-  <inkml:definitions>
-    <inkml:context xml:id="ctx0">
-      <inkml:inkSource xml:id="inkSrc0">
-        <inkml:traceFormat>
-          <inkml:channel name="X" type="integer" min="-2.14748E9" max="2.14748E9" units="cm"/>
-          <inkml:channel name="Y" type="integer" min="-2.14748E9" max="2.14748E9" units="cm"/>
-        </inkml:traceFormat>
-        <inkml:channelProperties>
-          <inkml:channelProperty channel="X" name="resolution" value="1000" units="1/cm"/>
-          <inkml:channelProperty channel="Y" name="resolution" value="1000" units="1/cm"/>
-        </inkml:channelProperties>
-      </inkml:inkSource>
-      <inkml:timestamp xml:id="ts0" timeString="2024-08-29T13:00:36.992"/>
-    </inkml:context>
-    <inkml:brush xml:id="br0">
-      <inkml:brushProperty name="width" value="0.1" units="cm"/>
-      <inkml:brushProperty name="height" value="0.2" units="cm"/>
-      <inkml:brushProperty name="color" value="#0069AF"/>
-      <inkml:brushProperty name="tip" value="rectangle"/>
-      <inkml:brushProperty name="rasterOp" value="maskPen"/>
-      <inkml:brushProperty name="ignorePressure" value="1"/>
-    </inkml:brush>
-  </inkml:definitions>
-  <inkml:trace contextRef="#ctx0" brushRef="#br0">0 0,'0'0</inkml:trace>
-</inkml:ink>
-</file>
-
-<file path=word/ink/ink7.xml><?xml version="1.0" encoding="utf-8"?>
-<inkml:ink xmlns:inkml="http://www.w3.org/2003/InkML">
-  <inkml:definitions>
-    <inkml:context xml:id="ctx0">
-      <inkml:inkSource xml:id="inkSrc0">
-        <inkml:traceFormat>
-          <inkml:channel name="X" type="integer" min="-2.14748E9" max="2.14748E9" units="cm"/>
-          <inkml:channel name="Y" type="integer" min="-2.14748E9" max="2.14748E9" units="cm"/>
-        </inkml:traceFormat>
-        <inkml:channelProperties>
-          <inkml:channelProperty channel="X" name="resolution" value="1000" units="1/cm"/>
-          <inkml:channelProperty channel="Y" name="resolution" value="1000" units="1/cm"/>
-        </inkml:channelProperties>
-      </inkml:inkSource>
-      <inkml:timestamp xml:id="ts0" timeString="2024-08-29T13:01:39.410"/>
-    </inkml:context>
-    <inkml:brush xml:id="br0">
-      <inkml:brushProperty name="width" value="0.1" units="cm"/>
-      <inkml:brushProperty name="height" value="0.2" units="cm"/>
-      <inkml:brushProperty name="color" value="#FFFC00"/>
-      <inkml:brushProperty name="tip" value="rectangle"/>
-      <inkml:brushProperty name="rasterOp" value="maskPen"/>
-      <inkml:brushProperty name="ignorePressure" value="1"/>
-    </inkml:brush>
-  </inkml:definitions>
-  <inkml:trace contextRef="#ctx0" brushRef="#br0">0 0,'1678'0,"-1481"16,-18-7,37 9,-149-13,104-5,-68-2,-57 2,21 1,113-14,-167 11</inkml:trace>
-</inkml:ink>
-</file>
-
-<file path=word/ink/ink8.xml><?xml version="1.0" encoding="utf-8"?>
-<inkml:ink xmlns:inkml="http://www.w3.org/2003/InkML">
-  <inkml:definitions>
-    <inkml:context xml:id="ctx0">
-      <inkml:inkSource xml:id="inkSrc0">
-        <inkml:traceFormat>
-          <inkml:channel name="X" type="integer" min="-2.14748E9" max="2.14748E9" units="cm"/>
-          <inkml:channel name="Y" type="integer" min="-2.14748E9" max="2.14748E9" units="cm"/>
-        </inkml:traceFormat>
-        <inkml:channelProperties>
-          <inkml:channelProperty channel="X" name="resolution" value="1000" units="1/cm"/>
-          <inkml:channelProperty channel="Y" name="resolution" value="1000" units="1/cm"/>
-        </inkml:channelProperties>
-      </inkml:inkSource>
-      <inkml:timestamp xml:id="ts0" timeString="2024-08-29T13:01:30.600"/>
-    </inkml:context>
-    <inkml:brush xml:id="br0">
-      <inkml:brushProperty name="width" value="0.1" units="cm"/>
-      <inkml:brushProperty name="height" value="0.2" units="cm"/>
-      <inkml:brushProperty name="color" value="#FFFC00"/>
-      <inkml:brushProperty name="tip" value="rectangle"/>
-      <inkml:brushProperty name="rasterOp" value="maskPen"/>
-      <inkml:brushProperty name="ignorePressure" value="1"/>
-    </inkml:brush>
-  </inkml:definitions>
-  <inkml:trace contextRef="#ctx0" brushRef="#br0">0 31,'2692'0,"-2675"-1,0-1,-1 0,27-8,-26 5,0 2,0 0,20-1,-24 3</inkml:trace>
-</inkml:ink>
-</file>
-
-<file path=word/ink/ink9.xml><?xml version="1.0" encoding="utf-8"?>
-<inkml:ink xmlns:inkml="http://www.w3.org/2003/InkML">
-  <inkml:definitions>
-    <inkml:context xml:id="ctx0">
-      <inkml:inkSource xml:id="inkSrc0">
-        <inkml:traceFormat>
-          <inkml:channel name="X" type="integer" min="-2.14748E9" max="2.14748E9" units="cm"/>
-          <inkml:channel name="Y" type="integer" min="-2.14748E9" max="2.14748E9" units="cm"/>
-          <inkml:channel name="F" type="integer" max="32767" units="dev"/>
-        </inkml:traceFormat>
-        <inkml:channelProperties>
-          <inkml:channelProperty channel="X" name="resolution" value="1000" units="1/cm"/>
-          <inkml:channelProperty channel="Y" name="resolution" value="1000" units="1/cm"/>
-          <inkml:channelProperty channel="F" name="resolution" value="0" units="1/dev"/>
-        </inkml:channelProperties>
-      </inkml:inkSource>
-      <inkml:timestamp xml:id="ts0" timeString="2024-08-29T13:01:25.081"/>
-    </inkml:context>
-    <inkml:brush xml:id="br0">
-      <inkml:brushProperty name="width" value="0.1" units="cm"/>
-      <inkml:brushProperty name="height" value="0.2" units="cm"/>
-      <inkml:brushProperty name="color" value="#FFFC00"/>
-      <inkml:brushProperty name="tip" value="rectangle"/>
-      <inkml:brushProperty name="rasterOp" value="maskPen"/>
-      <inkml:brushProperty name="ignorePressure" value="1"/>
-    </inkml:brush>
-  </inkml:definitions>
-  <inkml:trace contextRef="#ctx0" brushRef="#br0">0 0 0,'2918'60'0</inkml:trace>
-</inkml:ink>
-</file>
-
 <file path=word/theme/theme1.xml><?xml version="1.0" encoding="utf-8"?>
 <a:theme xmlns:a="http://schemas.openxmlformats.org/drawingml/2006/main" name="Tema di Office">
   <a:themeElements>

</xml_diff>

<commit_message>
updated Readme with the latest sections bootstrap (12-15 units) and grid (13 unit), completed exercises, review the last sections before delivery.
</commit_message>
<xml_diff>
--- a/APPUNTI/00-HTML CSS APPUNTI.docx
+++ b/APPUNTI/00-HTML CSS APPUNTI.docx
@@ -9,6 +9,13 @@
           <w:bCs/>
         </w:rPr>
       </w:pPr>
+      <w:r>
+        <w:rPr>
+          <w:b/>
+          <w:bCs/>
+        </w:rPr>
+        <w:t xml:space="preserve"> </w:t>
+      </w:r>
       <w:r>
         <w:rPr>
           <w:b/>
@@ -38928,7 +38935,7 @@
           <w:u w:val="none"/>
         </w:rPr>
         <w:drawing>
-          <wp:anchor distT="0" distB="0" distL="114300" distR="114300" simplePos="0" relativeHeight="251666432" behindDoc="1" locked="0" layoutInCell="1" allowOverlap="1" wp14:anchorId="58A44451" wp14:editId="156F2E57">
+          <wp:anchor distT="0" distB="0" distL="114300" distR="114300" simplePos="0" relativeHeight="251666432" behindDoc="1" locked="0" layoutInCell="1" allowOverlap="1" wp14:anchorId="58A44451" wp14:editId="1218B145">
             <wp:simplePos x="0" y="0"/>
             <wp:positionH relativeFrom="column">
               <wp:posOffset>4290695</wp:posOffset>

</xml_diff>

<commit_message>
AGG dal pc personale ultime modifche
</commit_message>
<xml_diff>
--- a/APPUNTI/00-HTML CSS APPUNTI.docx
+++ b/APPUNTI/00-HTML CSS APPUNTI.docx
@@ -9,20 +9,6 @@
           <w:bCs/>
         </w:rPr>
       </w:pPr>
-      <w:r>
-        <w:rPr>
-          <w:b/>
-          <w:bCs/>
-        </w:rPr>
-        <w:t xml:space="preserve"> </w:t>
-      </w:r>
-      <w:r>
-        <w:rPr>
-          <w:b/>
-          <w:bCs/>
-        </w:rPr>
-        <w:t>vc</w:t>
-      </w:r>
       <w:r>
         <w:rPr>
           <w:b/>
@@ -10584,7 +10570,25 @@
           <w:highlight w:val="red"/>
           <w:u w:val="single"/>
         </w:rPr>
-        <w:t>file select</w:t>
+        <w:t>file</w:t>
+      </w:r>
+      <w:r>
+        <w:rPr>
+          <w:b/>
+          <w:bCs/>
+          <w:highlight w:val="red"/>
+          <w:u w:val="single"/>
+        </w:rPr>
+        <w:t xml:space="preserve"> </w:t>
+      </w:r>
+      <w:r>
+        <w:rPr>
+          <w:b/>
+          <w:bCs/>
+          <w:highlight w:val="red"/>
+          <w:u w:val="single"/>
+        </w:rPr>
+        <w:t>select</w:t>
       </w:r>
       <w:r>
         <w:rPr>
@@ -19987,7 +19991,15 @@
           <w:color w:val="auto"/>
           <w:u w:val="none"/>
         </w:rPr>
-        <w:t xml:space="preserve">   </w:t>
+        <w:t xml:space="preserve"> </w:t>
+      </w:r>
+      <w:r>
+        <w:rPr>
+          <w:rStyle w:val="Collegamentoipertestuale"/>
+          <w:color w:val="auto"/>
+          <w:u w:val="none"/>
+        </w:rPr>
+        <w:t>diretto.</w:t>
       </w:r>
     </w:p>
     <w:p>
@@ -22379,6 +22391,16 @@
       <w:r>
         <w:rPr>
           <w:rStyle w:val="Collegamentoipertestuale"/>
+          <w:b/>
+          <w:bCs/>
+          <w:color w:val="auto"/>
+          <w:u w:val="none"/>
+        </w:rPr>
+        <w:t xml:space="preserve"> </w:t>
+      </w:r>
+      <w:r>
+        <w:rPr>
+          <w:rStyle w:val="Collegamentoipertestuale"/>
           <w:color w:val="auto"/>
           <w:u w:val="none"/>
         </w:rPr>
@@ -26546,11 +26568,9 @@
       <w:pPr>
         <w:rPr>
           <w:rStyle w:val="Collegamentoipertestuale"/>
-          <w:rFonts w:ascii="Aptos Black" w:hAnsi="Aptos Black"/>
-          <w:bCs/>
-          <w:color w:val="000000" w:themeColor="text1"/>
-          <w:sz w:val="32"/>
-          <w:szCs w:val="32"/>
+          <w:b/>
+          <w:bCs/>
+          <w:color w:val="auto"/>
         </w:rPr>
       </w:pPr>
       <w:r>
@@ -26590,15 +26610,6 @@
           <w:highlight w:val="blue"/>
         </w:rPr>
         <w:t xml:space="preserve"> (:enabled)</w:t>
-      </w:r>
-      <w:r>
-        <w:rPr>
-          <w:rStyle w:val="Collegamentoipertestuale"/>
-          <w:b/>
-          <w:bCs/>
-          <w:color w:val="auto"/>
-        </w:rPr>
-        <w:t xml:space="preserve"> </w:t>
       </w:r>
       <w:r>
         <w:rPr>
@@ -38935,7 +38946,7 @@
           <w:u w:val="none"/>
         </w:rPr>
         <w:drawing>
-          <wp:anchor distT="0" distB="0" distL="114300" distR="114300" simplePos="0" relativeHeight="251666432" behindDoc="1" locked="0" layoutInCell="1" allowOverlap="1" wp14:anchorId="58A44451" wp14:editId="1218B145">
+          <wp:anchor distT="0" distB="0" distL="114300" distR="114300" simplePos="0" relativeHeight="251666432" behindDoc="1" locked="0" layoutInCell="1" allowOverlap="1" wp14:anchorId="58A44451" wp14:editId="64DD1185">
             <wp:simplePos x="0" y="0"/>
             <wp:positionH relativeFrom="column">
               <wp:posOffset>4290695</wp:posOffset>
@@ -39913,18 +39924,6 @@
         </w:rPr>
         <w:t>INTRODUZIONE AL FLOAT</w:t>
       </w:r>
-      <w:r>
-        <w:rPr>
-          <w:rStyle w:val="Collegamentoipertestuale"/>
-          <w:rFonts w:ascii="Aptos Black" w:hAnsi="Aptos Black"/>
-          <w:bCs/>
-          <w:color w:val="000000" w:themeColor="text1"/>
-          <w:sz w:val="32"/>
-          <w:szCs w:val="32"/>
-          <w:u w:val="none"/>
-        </w:rPr>
-        <w:t xml:space="preserve"> + GIOCO LINK</w:t>
-      </w:r>
     </w:p>
     <w:p>
       <w:pPr>
@@ -39951,27 +39950,6 @@
       <w:pPr>
         <w:rPr>
           <w:rStyle w:val="Collegamentoipertestuale"/>
-        </w:rPr>
-      </w:pPr>
-      <w:hyperlink r:id="rId236" w:history="1">
-        <w:r>
-          <w:rPr>
-            <w:rStyle w:val="Collegamentoipertestuale"/>
-          </w:rPr>
-          <w:t>https://developer.mozilla.org/en-US/play</w:t>
-        </w:r>
-      </w:hyperlink>
-      <w:r>
-        <w:rPr>
-          <w:rStyle w:val="Collegamentoipertestuale"/>
-        </w:rPr>
-        <w:t xml:space="preserve"> </w:t>
-      </w:r>
-    </w:p>
-    <w:p>
-      <w:pPr>
-        <w:rPr>
-          <w:rStyle w:val="Collegamentoipertestuale"/>
           <w:color w:val="auto"/>
           <w:u w:val="none"/>
         </w:rPr>
@@ -40052,6 +40030,20 @@
         </w:rPr>
         <w:t>posiziona un elemento sul lato sinistro o destro del suo contenitore, consentendo al testo e agli elementi in linea di avvolgerlo.</w:t>
       </w:r>
+    </w:p>
+    <w:p>
+      <w:pPr>
+        <w:jc w:val="center"/>
+        <w:rPr>
+          <w:rStyle w:val="Collegamentoipertestuale"/>
+          <w:b/>
+          <w:bCs/>
+          <w:i/>
+          <w:iCs/>
+          <w:color w:val="auto"/>
+          <w:u w:val="none"/>
+        </w:rPr>
+      </w:pPr>
     </w:p>
     <w:p>
       <w:pPr>
@@ -40407,7 +40399,7 @@
                     <pic:cNvPicPr/>
                   </pic:nvPicPr>
                   <pic:blipFill>
-                    <a:blip r:embed="rId237">
+                    <a:blip r:embed="rId236">
                       <a:extLst>
                         <a:ext uri="{28A0092B-C50C-407E-A947-70E740481C1C}">
                           <a14:useLocalDpi xmlns:a14="http://schemas.microsoft.com/office/drawing/2010/main" val="0"/>
@@ -40472,7 +40464,7 @@
                     <pic:cNvPicPr/>
                   </pic:nvPicPr>
                   <pic:blipFill>
-                    <a:blip r:embed="rId238">
+                    <a:blip r:embed="rId237">
                       <a:extLst>
                         <a:ext uri="{28A0092B-C50C-407E-A947-70E740481C1C}">
                           <a14:useLocalDpi xmlns:a14="http://schemas.microsoft.com/office/drawing/2010/main" val="0"/>
@@ -40572,7 +40564,7 @@
                     <pic:cNvPicPr/>
                   </pic:nvPicPr>
                   <pic:blipFill>
-                    <a:blip r:embed="rId239">
+                    <a:blip r:embed="rId238">
                       <a:extLst>
                         <a:ext uri="{28A0092B-C50C-407E-A947-70E740481C1C}">
                           <a14:useLocalDpi xmlns:a14="http://schemas.microsoft.com/office/drawing/2010/main" val="0"/>
@@ -40622,7 +40614,7 @@
           <w:noProof/>
         </w:rPr>
         <w:drawing>
-          <wp:anchor distT="0" distB="0" distL="114300" distR="114300" simplePos="0" relativeHeight="251623424" behindDoc="1" locked="0" layoutInCell="1" allowOverlap="1" wp14:anchorId="3DEA49AA" wp14:editId="4A59EC22">
+          <wp:anchor distT="0" distB="0" distL="114300" distR="114300" simplePos="0" relativeHeight="251623424" behindDoc="1" locked="0" layoutInCell="1" allowOverlap="1" wp14:anchorId="3DEA49AA" wp14:editId="52BEEBBD">
             <wp:simplePos x="0" y="0"/>
             <wp:positionH relativeFrom="column">
               <wp:posOffset>-5900088</wp:posOffset>
@@ -40653,7 +40645,7 @@
                     <pic:cNvPicPr/>
                   </pic:nvPicPr>
                   <pic:blipFill>
-                    <a:blip r:embed="rId240">
+                    <a:blip r:embed="rId239">
                       <a:extLst>
                         <a:ext uri="{28A0092B-C50C-407E-A947-70E740481C1C}">
                           <a14:useLocalDpi xmlns:a14="http://schemas.microsoft.com/office/drawing/2010/main" val="0"/>
@@ -40904,7 +40896,7 @@
                     <pic:cNvPicPr/>
                   </pic:nvPicPr>
                   <pic:blipFill>
-                    <a:blip r:embed="rId241">
+                    <a:blip r:embed="rId240">
                       <a:extLst>
                         <a:ext uri="{28A0092B-C50C-407E-A947-70E740481C1C}">
                           <a14:useLocalDpi xmlns:a14="http://schemas.microsoft.com/office/drawing/2010/main" val="0"/>
@@ -40976,7 +40968,7 @@
                     <pic:cNvPicPr/>
                   </pic:nvPicPr>
                   <pic:blipFill>
-                    <a:blip r:embed="rId242"/>
+                    <a:blip r:embed="rId241"/>
                     <a:stretch>
                       <a:fillRect/>
                     </a:stretch>
@@ -41088,7 +41080,7 @@
                     <pic:cNvPicPr/>
                   </pic:nvPicPr>
                   <pic:blipFill>
-                    <a:blip r:embed="rId243">
+                    <a:blip r:embed="rId242">
                       <a:extLst>
                         <a:ext uri="{28A0092B-C50C-407E-A947-70E740481C1C}">
                           <a14:useLocalDpi xmlns:a14="http://schemas.microsoft.com/office/drawing/2010/main" val="0"/>
@@ -41160,7 +41152,7 @@
                     <pic:cNvPicPr/>
                   </pic:nvPicPr>
                   <pic:blipFill>
-                    <a:blip r:embed="rId244"/>
+                    <a:blip r:embed="rId243"/>
                     <a:stretch>
                       <a:fillRect/>
                     </a:stretch>
@@ -41272,7 +41264,7 @@
                     <pic:cNvPicPr/>
                   </pic:nvPicPr>
                   <pic:blipFill>
-                    <a:blip r:embed="rId245">
+                    <a:blip r:embed="rId244">
                       <a:extLst>
                         <a:ext uri="{28A0092B-C50C-407E-A947-70E740481C1C}">
                           <a14:useLocalDpi xmlns:a14="http://schemas.microsoft.com/office/drawing/2010/main" val="0"/>
@@ -41344,7 +41336,7 @@
                     <pic:cNvPicPr/>
                   </pic:nvPicPr>
                   <pic:blipFill>
-                    <a:blip r:embed="rId246"/>
+                    <a:blip r:embed="rId245"/>
                     <a:stretch>
                       <a:fillRect/>
                     </a:stretch>
@@ -41490,7 +41482,7 @@
                     <pic:cNvPicPr/>
                   </pic:nvPicPr>
                   <pic:blipFill>
-                    <a:blip r:embed="rId247">
+                    <a:blip r:embed="rId246">
                       <a:extLst>
                         <a:ext uri="{28A0092B-C50C-407E-A947-70E740481C1C}">
                           <a14:useLocalDpi xmlns:a14="http://schemas.microsoft.com/office/drawing/2010/main" val="0"/>
@@ -41565,7 +41557,7 @@
                     <pic:cNvPicPr/>
                   </pic:nvPicPr>
                   <pic:blipFill>
-                    <a:blip r:embed="rId248"/>
+                    <a:blip r:embed="rId247"/>
                     <a:stretch>
                       <a:fillRect/>
                     </a:stretch>
@@ -41644,7 +41636,7 @@
         </w:rPr>
         <w:t xml:space="preserve"> </w:t>
       </w:r>
-      <w:hyperlink r:id="rId249" w:history="1">
+      <w:hyperlink r:id="rId248" w:history="1">
         <w:r>
           <w:rPr>
             <w:rStyle w:val="Collegamentoipertestuale"/>
@@ -41725,7 +41717,7 @@
         </w:rPr>
         <w:t xml:space="preserve"> guarda le</w:t>
       </w:r>
-      <w:hyperlink r:id="rId250" w:history="1">
+      <w:hyperlink r:id="rId249" w:history="1">
         <w:r>
           <w:rPr>
             <w:rStyle w:val="Collegamentoipertestuale"/>
@@ -41809,7 +41801,7 @@
         </w:rPr>
         <w:t xml:space="preserve"> </w:t>
       </w:r>
-      <w:hyperlink r:id="rId251" w:history="1">
+      <w:hyperlink r:id="rId250" w:history="1">
         <w:r>
           <w:rPr>
             <w:rStyle w:val="Collegamentoipertestuale"/>
@@ -41917,7 +41909,7 @@
         </w:rPr>
         <w:t xml:space="preserve"> </w:t>
       </w:r>
-      <w:hyperlink r:id="rId252" w:history="1">
+      <w:hyperlink r:id="rId251" w:history="1">
         <w:r>
           <w:rPr>
             <w:rStyle w:val="Collegamentoipertestuale"/>
@@ -42137,7 +42129,7 @@
                     <pic:cNvPicPr/>
                   </pic:nvPicPr>
                   <pic:blipFill>
-                    <a:blip r:embed="rId253">
+                    <a:blip r:embed="rId252">
                       <a:extLst>
                         <a:ext uri="{28A0092B-C50C-407E-A947-70E740481C1C}">
                           <a14:useLocalDpi xmlns:a14="http://schemas.microsoft.com/office/drawing/2010/main" val="0"/>
@@ -42305,7 +42297,24 @@
           <w:color w:val="auto"/>
           <w:u w:val="none"/>
         </w:rPr>
-        <w:t>● L'obiettivo è quello di avere punti di interruzione sufficienti per scegliere come target smartphone, tablet, laptop e desktop</w:t>
+        <w:t xml:space="preserve">● L'obiettivo è quello di </w:t>
+      </w:r>
+      <w:r>
+        <w:rPr>
+          <w:rStyle w:val="Collegamentoipertestuale"/>
+          <w:b/>
+          <w:bCs/>
+          <w:color w:val="auto"/>
+        </w:rPr>
+        <w:t>avere punti di interruzione sufficienti</w:t>
+      </w:r>
+      <w:r>
+        <w:rPr>
+          <w:rStyle w:val="Collegamentoipertestuale"/>
+          <w:color w:val="auto"/>
+          <w:u w:val="none"/>
+        </w:rPr>
+        <w:t xml:space="preserve"> per scegliere come target smartphone, tablet, laptop e desktop</w:t>
       </w:r>
     </w:p>
     <w:p>
@@ -42333,9 +42342,7 @@
         <w:lastRenderedPageBreak/>
         <w:t>5.VIEWPORT META TAG</w:t>
       </w:r>
-    </w:p>
-    <w:p>
-      <w:pPr>
+      <w:r>
         <w:rPr>
           <w:rStyle w:val="Collegamentoipertestuale"/>
           <w:rFonts w:ascii="Aptos Black" w:hAnsi="Aptos Black"/>
@@ -42345,8 +42352,11 @@
           <w:szCs w:val="32"/>
           <w:u w:val="none"/>
         </w:rPr>
-      </w:pPr>
-      <w:r>
+        <w:t xml:space="preserve"> </w:t>
+      </w:r>
+    </w:p>
+    <w:p>
+      <w:pPr>
         <w:rPr>
           <w:rStyle w:val="Collegamentoipertestuale"/>
           <w:rFonts w:ascii="Aptos Black" w:hAnsi="Aptos Black"/>
@@ -42356,9 +42366,20 @@
           <w:szCs w:val="32"/>
           <w:u w:val="none"/>
         </w:rPr>
+      </w:pPr>
+      <w:r>
+        <w:rPr>
+          <w:rStyle w:val="Collegamentoipertestuale"/>
+          <w:rFonts w:ascii="Aptos Black" w:hAnsi="Aptos Black"/>
+          <w:bCs/>
+          <w:color w:val="000000" w:themeColor="text1"/>
+          <w:sz w:val="32"/>
+          <w:szCs w:val="32"/>
+          <w:u w:val="none"/>
+        </w:rPr>
         <w:t xml:space="preserve">Cosa è la </w:t>
       </w:r>
-      <w:hyperlink r:id="rId254" w:history="1">
+      <w:hyperlink r:id="rId253" w:history="1">
         <w:r>
           <w:rPr>
             <w:rStyle w:val="Collegamentoipertestuale"/>
@@ -42534,7 +42555,7 @@
                     <pic:cNvPicPr/>
                   </pic:nvPicPr>
                   <pic:blipFill>
-                    <a:blip r:embed="rId255"/>
+                    <a:blip r:embed="rId254"/>
                     <a:stretch>
                       <a:fillRect/>
                     </a:stretch>
@@ -43055,7 +43076,7 @@
                     <pic:cNvPicPr/>
                   </pic:nvPicPr>
                   <pic:blipFill>
-                    <a:blip r:embed="rId256">
+                    <a:blip r:embed="rId255">
                       <a:extLst>
                         <a:ext uri="{28A0092B-C50C-407E-A947-70E740481C1C}">
                           <a14:useLocalDpi xmlns:a14="http://schemas.microsoft.com/office/drawing/2010/main" val="0"/>
@@ -43238,6 +43259,132 @@
         </w:rPr>
         <w:t xml:space="preserve"> </w:t>
       </w:r>
+      <w:hyperlink r:id="rId256" w:history="1">
+        <w:r>
+          <w:rPr>
+            <w:rStyle w:val="Collegamentoipertestuale"/>
+            <w:rFonts w:ascii="Aptos Black" w:hAnsi="Aptos Black"/>
+            <w:bCs/>
+            <w:sz w:val="28"/>
+            <w:szCs w:val="28"/>
+          </w:rPr>
+          <w:t>SLIDE PROF</w:t>
+        </w:r>
+      </w:hyperlink>
+    </w:p>
+    <w:p>
+      <w:pPr>
+        <w:pBdr>
+          <w:bottom w:val="single" w:sz="6" w:space="1" w:color="auto"/>
+        </w:pBdr>
+        <w:rPr>
+          <w:rStyle w:val="Collegamentoipertestuale"/>
+          <w:rFonts w:ascii="Aptos Black" w:hAnsi="Aptos Black"/>
+          <w:bCs/>
+          <w:color w:val="000000" w:themeColor="text1"/>
+          <w:sz w:val="32"/>
+          <w:szCs w:val="32"/>
+          <w:u w:val="none"/>
+        </w:rPr>
+      </w:pPr>
+      <w:r>
+        <w:rPr>
+          <w:rStyle w:val="Collegamentoipertestuale"/>
+          <w:rFonts w:ascii="Aptos Black" w:hAnsi="Aptos Black"/>
+          <w:bCs/>
+          <w:color w:val="000000" w:themeColor="text1"/>
+          <w:sz w:val="32"/>
+          <w:szCs w:val="32"/>
+          <w:u w:val="none"/>
+        </w:rPr>
+        <w:t xml:space="preserve">Tutto sulle slide del prof, esempi </w:t>
+      </w:r>
+      <w:r>
+        <w:rPr>
+          <w:rStyle w:val="Collegamentoipertestuale"/>
+          <w:rFonts w:ascii="Aptos Black" w:hAnsi="Aptos Black"/>
+          <w:bCs/>
+          <w:color w:val="000000" w:themeColor="text1"/>
+          <w:sz w:val="32"/>
+          <w:szCs w:val="32"/>
+          <w:u w:val="none"/>
+        </w:rPr>
+        <w:t xml:space="preserve"> </w:t>
+      </w:r>
+      <w:r>
+        <w:rPr>
+          <w:rStyle w:val="Collegamentoipertestuale"/>
+          <w:rFonts w:ascii="Aptos Black" w:hAnsi="Aptos Black"/>
+          <w:bCs/>
+          <w:i/>
+          <w:iCs/>
+          <w:color w:val="000000" w:themeColor="text1"/>
+          <w:sz w:val="32"/>
+          <w:szCs w:val="32"/>
+          <w:u w:val="none"/>
+        </w:rPr>
+        <w:t>SCSS</w:t>
+      </w:r>
+      <w:r>
+        <w:rPr>
+          <w:rStyle w:val="Collegamentoipertestuale"/>
+          <w:rFonts w:ascii="Aptos Black" w:hAnsi="Aptos Black"/>
+          <w:bCs/>
+          <w:color w:val="000000" w:themeColor="text1"/>
+          <w:sz w:val="32"/>
+          <w:szCs w:val="32"/>
+          <w:u w:val="none"/>
+        </w:rPr>
+        <w:t xml:space="preserve">  </w:t>
+      </w:r>
+      <w:r>
+        <w:rPr>
+          <w:rStyle w:val="Collegamentoipertestuale"/>
+          <w:rFonts w:ascii="Aptos Black" w:hAnsi="Aptos Black"/>
+          <w:bCs/>
+          <w:color w:val="000000" w:themeColor="text1"/>
+          <w:sz w:val="32"/>
+          <w:szCs w:val="32"/>
+          <w:u w:val="none"/>
+        </w:rPr>
+        <w:t>sulla folder 00-try</w:t>
+      </w:r>
+    </w:p>
+    <w:p>
+      <w:pPr>
+        <w:rPr>
+          <w:rStyle w:val="Collegamentoipertestuale"/>
+          <w:rFonts w:ascii="Aptos Black" w:hAnsi="Aptos Black"/>
+          <w:bCs/>
+          <w:color w:val="000000" w:themeColor="text1"/>
+          <w:sz w:val="32"/>
+          <w:szCs w:val="32"/>
+          <w:u w:val="none"/>
+        </w:rPr>
+      </w:pPr>
+    </w:p>
+    <w:p>
+      <w:pPr>
+        <w:rPr>
+          <w:rStyle w:val="Collegamentoipertestuale"/>
+          <w:rFonts w:ascii="Aptos Black" w:hAnsi="Aptos Black"/>
+          <w:bCs/>
+          <w:sz w:val="28"/>
+          <w:szCs w:val="28"/>
+        </w:rPr>
+      </w:pPr>
+      <w:r>
+        <w:rPr>
+          <w:rStyle w:val="Collegamentoipertestuale"/>
+          <w:rFonts w:ascii="Aptos Black" w:hAnsi="Aptos Black"/>
+          <w:bCs/>
+          <w:color w:val="000000" w:themeColor="text1"/>
+          <w:sz w:val="32"/>
+          <w:szCs w:val="32"/>
+          <w:u w:val="none"/>
+        </w:rPr>
+        <w:t xml:space="preserve">LEZIONE 12  </w:t>
+      </w:r>
       <w:hyperlink r:id="rId257" w:history="1">
         <w:r>
           <w:rPr>
@@ -43253,9 +43400,17 @@
     </w:p>
     <w:p>
       <w:pPr>
-        <w:pBdr>
-          <w:bottom w:val="single" w:sz="6" w:space="1" w:color="auto"/>
-        </w:pBdr>
+        <w:rPr>
+          <w:rStyle w:val="Collegamentoipertestuale"/>
+          <w:rFonts w:ascii="Aptos Black" w:hAnsi="Aptos Black"/>
+          <w:bCs/>
+          <w:sz w:val="28"/>
+          <w:szCs w:val="28"/>
+        </w:rPr>
+      </w:pPr>
+    </w:p>
+    <w:p>
+      <w:pPr>
         <w:rPr>
           <w:rStyle w:val="Collegamentoipertestuale"/>
           <w:rFonts w:ascii="Aptos Black" w:hAnsi="Aptos Black"/>
@@ -43276,9 +43431,11 @@
           <w:szCs w:val="32"/>
           <w:u w:val="none"/>
         </w:rPr>
-        <w:t xml:space="preserve">Tutto sulle slide del prof, esempi </w:t>
-      </w:r>
-      <w:r>
+        <w:t>BOX-SHADOW</w:t>
+      </w:r>
+    </w:p>
+    <w:p>
+      <w:pPr>
         <w:rPr>
           <w:rStyle w:val="Collegamentoipertestuale"/>
           <w:rFonts w:ascii="Aptos Black" w:hAnsi="Aptos Black"/>
@@ -43288,143 +43445,31 @@
           <w:szCs w:val="32"/>
           <w:u w:val="none"/>
         </w:rPr>
-        <w:t xml:space="preserve"> </w:t>
-      </w:r>
+      </w:pPr>
       <w:r>
         <w:rPr>
           <w:rStyle w:val="Collegamentoipertestuale"/>
           <w:rFonts w:ascii="Aptos Black" w:hAnsi="Aptos Black"/>
           <w:bCs/>
-          <w:i/>
-          <w:iCs/>
+          <w:color w:val="000000" w:themeColor="text1"/>
+          <w:sz w:val="28"/>
+          <w:szCs w:val="28"/>
+          <w:u w:val="none"/>
+        </w:rPr>
+        <w:t xml:space="preserve">Esempi pratici qui </w:t>
+      </w:r>
+      <w:r>
+        <w:rPr>
+          <w:rStyle w:val="Collegamentoipertestuale"/>
+          <w:rFonts w:ascii="Aptos Black" w:hAnsi="Aptos Black"/>
+          <w:bCs/>
           <w:color w:val="000000" w:themeColor="text1"/>
           <w:sz w:val="32"/>
           <w:szCs w:val="32"/>
           <w:u w:val="none"/>
         </w:rPr>
-        <w:t>SCSS</w:t>
-      </w:r>
-      <w:r>
-        <w:rPr>
-          <w:rStyle w:val="Collegamentoipertestuale"/>
-          <w:rFonts w:ascii="Aptos Black" w:hAnsi="Aptos Black"/>
-          <w:bCs/>
-          <w:color w:val="000000" w:themeColor="text1"/>
-          <w:sz w:val="32"/>
-          <w:szCs w:val="32"/>
-          <w:u w:val="none"/>
-        </w:rPr>
-        <w:t xml:space="preserve">  </w:t>
-      </w:r>
-      <w:r>
-        <w:rPr>
-          <w:rStyle w:val="Collegamentoipertestuale"/>
-          <w:rFonts w:ascii="Aptos Black" w:hAnsi="Aptos Black"/>
-          <w:bCs/>
-          <w:color w:val="000000" w:themeColor="text1"/>
-          <w:sz w:val="32"/>
-          <w:szCs w:val="32"/>
-          <w:u w:val="none"/>
-        </w:rPr>
-        <w:t>sulla folder 00-try</w:t>
-      </w:r>
-    </w:p>
-    <w:p>
-      <w:pPr>
-        <w:rPr>
-          <w:rStyle w:val="Collegamentoipertestuale"/>
-          <w:rFonts w:ascii="Aptos Black" w:hAnsi="Aptos Black"/>
-          <w:bCs/>
-          <w:color w:val="000000" w:themeColor="text1"/>
-          <w:sz w:val="32"/>
-          <w:szCs w:val="32"/>
-          <w:u w:val="none"/>
-        </w:rPr>
-      </w:pPr>
-    </w:p>
-    <w:p>
-      <w:pPr>
-        <w:rPr>
-          <w:rStyle w:val="Collegamentoipertestuale"/>
-          <w:rFonts w:ascii="Aptos Black" w:hAnsi="Aptos Black"/>
-          <w:bCs/>
-          <w:sz w:val="28"/>
-          <w:szCs w:val="28"/>
-        </w:rPr>
-      </w:pPr>
-      <w:r>
-        <w:rPr>
-          <w:rStyle w:val="Collegamentoipertestuale"/>
-          <w:rFonts w:ascii="Aptos Black" w:hAnsi="Aptos Black"/>
-          <w:bCs/>
-          <w:color w:val="000000" w:themeColor="text1"/>
-          <w:sz w:val="32"/>
-          <w:szCs w:val="32"/>
-          <w:u w:val="none"/>
-        </w:rPr>
-        <w:t xml:space="preserve">LEZIONE 12  </w:t>
-      </w:r>
-      <w:hyperlink r:id="rId258" w:history="1">
-        <w:r>
-          <w:rPr>
-            <w:rStyle w:val="Collegamentoipertestuale"/>
-            <w:rFonts w:ascii="Aptos Black" w:hAnsi="Aptos Black"/>
-            <w:bCs/>
-            <w:sz w:val="28"/>
-            <w:szCs w:val="28"/>
-          </w:rPr>
-          <w:t>SLIDE PROF</w:t>
-        </w:r>
-      </w:hyperlink>
-    </w:p>
-    <w:p>
-      <w:pPr>
-        <w:rPr>
-          <w:rStyle w:val="Collegamentoipertestuale"/>
-          <w:rFonts w:ascii="Aptos Black" w:hAnsi="Aptos Black"/>
-          <w:bCs/>
-          <w:sz w:val="28"/>
-          <w:szCs w:val="28"/>
-        </w:rPr>
-      </w:pPr>
-    </w:p>
-    <w:p>
-      <w:pPr>
-        <w:rPr>
-          <w:rStyle w:val="Collegamentoipertestuale"/>
-          <w:rFonts w:ascii="Aptos Black" w:hAnsi="Aptos Black"/>
-          <w:bCs/>
-          <w:color w:val="000000" w:themeColor="text1"/>
-          <w:sz w:val="32"/>
-          <w:szCs w:val="32"/>
-          <w:u w:val="none"/>
-        </w:rPr>
-      </w:pPr>
-      <w:r>
-        <w:rPr>
-          <w:rStyle w:val="Collegamentoipertestuale"/>
-          <w:rFonts w:ascii="Aptos Black" w:hAnsi="Aptos Black"/>
-          <w:bCs/>
-          <w:color w:val="000000" w:themeColor="text1"/>
-          <w:sz w:val="32"/>
-          <w:szCs w:val="32"/>
-          <w:u w:val="none"/>
-        </w:rPr>
-        <w:t>BOX-SHADOW</w:t>
-      </w:r>
-    </w:p>
-    <w:p>
-      <w:pPr>
-        <w:rPr>
-          <w:rStyle w:val="Collegamentoipertestuale"/>
-          <w:rFonts w:ascii="Aptos Black" w:hAnsi="Aptos Black"/>
-          <w:bCs/>
-          <w:color w:val="000000" w:themeColor="text1"/>
-          <w:sz w:val="32"/>
-          <w:szCs w:val="32"/>
-          <w:u w:val="none"/>
-        </w:rPr>
-      </w:pPr>
+        <w:sym w:font="Wingdings" w:char="F0E0"/>
+      </w:r>
       <w:r>
         <w:rPr>
           <w:rStyle w:val="Collegamentoipertestuale"/>
@@ -43435,33 +43480,9 @@
           <w:szCs w:val="28"/>
           <w:u w:val="none"/>
         </w:rPr>
-        <w:t xml:space="preserve">Esempi pratici qui </w:t>
-      </w:r>
-      <w:r>
-        <w:rPr>
-          <w:rStyle w:val="Collegamentoipertestuale"/>
-          <w:rFonts w:ascii="Aptos Black" w:hAnsi="Aptos Black"/>
-          <w:bCs/>
-          <w:color w:val="000000" w:themeColor="text1"/>
-          <w:sz w:val="32"/>
-          <w:szCs w:val="32"/>
-          <w:u w:val="none"/>
-        </w:rPr>
-        <w:sym w:font="Wingdings" w:char="F0E0"/>
-      </w:r>
-      <w:r>
-        <w:rPr>
-          <w:rStyle w:val="Collegamentoipertestuale"/>
-          <w:rFonts w:ascii="Aptos Black" w:hAnsi="Aptos Black"/>
-          <w:bCs/>
-          <w:color w:val="000000" w:themeColor="text1"/>
-          <w:sz w:val="28"/>
-          <w:szCs w:val="28"/>
-          <w:u w:val="none"/>
-        </w:rPr>
         <w:t xml:space="preserve"> </w:t>
       </w:r>
-      <w:hyperlink r:id="rId259" w:history="1">
+      <w:hyperlink r:id="rId258" w:history="1">
         <w:r>
           <w:rPr>
             <w:rStyle w:val="Collegamentoipertestuale"/>
@@ -43486,7 +43507,7 @@
           <w:u w:val="none"/>
         </w:rPr>
       </w:pPr>
-      <w:hyperlink r:id="rId260" w:history="1">
+      <w:hyperlink r:id="rId259" w:history="1">
         <w:r>
           <w:rPr>
             <w:rStyle w:val="Collegamentoipertestuale"/>
@@ -43534,7 +43555,7 @@
                     <pic:cNvPicPr/>
                   </pic:nvPicPr>
                   <pic:blipFill>
-                    <a:blip r:embed="rId261"/>
+                    <a:blip r:embed="rId260"/>
                     <a:stretch>
                       <a:fillRect/>
                     </a:stretch>
@@ -43612,7 +43633,7 @@
                     <pic:cNvPicPr/>
                   </pic:nvPicPr>
                   <pic:blipFill>
-                    <a:blip r:embed="rId262">
+                    <a:blip r:embed="rId261">
                       <a:extLst>
                         <a:ext uri="{28A0092B-C50C-407E-A947-70E740481C1C}">
                           <a14:useLocalDpi xmlns:a14="http://schemas.microsoft.com/office/drawing/2010/main" val="0"/>
@@ -43762,7 +43783,7 @@
                     <pic:cNvPicPr/>
                   </pic:nvPicPr>
                   <pic:blipFill>
-                    <a:blip r:embed="rId263">
+                    <a:blip r:embed="rId262">
                       <a:extLst>
                         <a:ext uri="{28A0092B-C50C-407E-A947-70E740481C1C}">
                           <a14:useLocalDpi xmlns:a14="http://schemas.microsoft.com/office/drawing/2010/main" val="0"/>
@@ -43945,7 +43966,7 @@
                     <pic:cNvPicPr/>
                   </pic:nvPicPr>
                   <pic:blipFill>
-                    <a:blip r:embed="rId264"/>
+                    <a:blip r:embed="rId263"/>
                     <a:stretch>
                       <a:fillRect/>
                     </a:stretch>
@@ -44059,7 +44080,7 @@
                     <pic:cNvPicPr/>
                   </pic:nvPicPr>
                   <pic:blipFill>
-                    <a:blip r:embed="rId265"/>
+                    <a:blip r:embed="rId264"/>
                     <a:stretch>
                       <a:fillRect/>
                     </a:stretch>
@@ -44093,7 +44114,7 @@
       <w:r>
         <w:t xml:space="preserve"> </w:t>
       </w:r>
-      <w:hyperlink r:id="rId266" w:history="1">
+      <w:hyperlink r:id="rId265" w:history="1">
         <w:r>
           <w:rPr>
             <w:rStyle w:val="Collegamentoipertestuale"/>
@@ -44198,7 +44219,7 @@
         </w:rPr>
         <w:t xml:space="preserve"> </w:t>
       </w:r>
-      <w:hyperlink r:id="rId267" w:history="1">
+      <w:hyperlink r:id="rId266" w:history="1">
         <w:r>
           <w:rPr>
             <w:rStyle w:val="Collegamentoipertestuale"/>
@@ -44307,7 +44328,7 @@
                     <pic:cNvPicPr/>
                   </pic:nvPicPr>
                   <pic:blipFill>
-                    <a:blip r:embed="rId268"/>
+                    <a:blip r:embed="rId267"/>
                     <a:stretch>
                       <a:fillRect/>
                     </a:stretch>
@@ -44431,7 +44452,7 @@
                     <pic:cNvPicPr/>
                   </pic:nvPicPr>
                   <pic:blipFill>
-                    <a:blip r:embed="rId269"/>
+                    <a:blip r:embed="rId268"/>
                     <a:stretch>
                       <a:fillRect/>
                     </a:stretch>
@@ -44582,7 +44603,7 @@
                     <pic:cNvPicPr/>
                   </pic:nvPicPr>
                   <pic:blipFill>
-                    <a:blip r:embed="rId270"/>
+                    <a:blip r:embed="rId269"/>
                     <a:stretch>
                       <a:fillRect/>
                     </a:stretch>
@@ -44630,7 +44651,13 @@
         <w:t xml:space="preserve"> ci permette di </w:t>
       </w:r>
       <w:r>
-        <w:t xml:space="preserve">INCLINARE un elemento </w:t>
+        <w:rPr>
+          <w:u w:val="single"/>
+        </w:rPr>
+        <w:t>INCLINARE</w:t>
+      </w:r>
+      <w:r>
+        <w:t xml:space="preserve"> un elemento </w:t>
       </w:r>
       <w:r>
         <w:sym w:font="Wingdings" w:char="F0E0"/>
@@ -44710,7 +44737,7 @@
                     <pic:cNvPicPr/>
                   </pic:nvPicPr>
                   <pic:blipFill>
-                    <a:blip r:embed="rId271"/>
+                    <a:blip r:embed="rId270"/>
                     <a:stretch>
                       <a:fillRect/>
                     </a:stretch>
@@ -44761,7 +44788,7 @@
                     <pic:cNvPicPr/>
                   </pic:nvPicPr>
                   <pic:blipFill>
-                    <a:blip r:embed="rId272"/>
+                    <a:blip r:embed="rId271"/>
                     <a:stretch>
                       <a:fillRect/>
                     </a:stretch>
@@ -44906,7 +44933,7 @@
                     <pic:cNvPicPr/>
                   </pic:nvPicPr>
                   <pic:blipFill>
-                    <a:blip r:embed="rId273"/>
+                    <a:blip r:embed="rId272"/>
                     <a:stretch>
                       <a:fillRect/>
                     </a:stretch>
@@ -45070,7 +45097,7 @@
         </w:rPr>
         <w:t xml:space="preserve"> </w:t>
       </w:r>
-      <w:hyperlink r:id="rId274" w:history="1">
+      <w:hyperlink r:id="rId273" w:history="1">
         <w:r>
           <w:rPr>
             <w:rStyle w:val="Collegamentoipertestuale"/>
@@ -45378,7 +45405,7 @@
                     <pic:cNvPicPr/>
                   </pic:nvPicPr>
                   <pic:blipFill>
-                    <a:blip r:embed="rId275"/>
+                    <a:blip r:embed="rId274"/>
                     <a:stretch>
                       <a:fillRect/>
                     </a:stretch>
@@ -45585,7 +45612,7 @@
                     <pic:cNvPicPr/>
                   </pic:nvPicPr>
                   <pic:blipFill>
-                    <a:blip r:embed="rId276"/>
+                    <a:blip r:embed="rId275"/>
                     <a:stretch>
                       <a:fillRect/>
                     </a:stretch>
@@ -45636,7 +45663,7 @@
         </w:rPr>
         <w:t xml:space="preserve">LEZIONE 13  </w:t>
       </w:r>
-      <w:hyperlink r:id="rId277" w:history="1">
+      <w:hyperlink r:id="rId276" w:history="1">
         <w:r>
           <w:rPr>
             <w:rStyle w:val="Collegamentoipertestuale"/>
@@ -45709,7 +45736,7 @@
       <w:r>
         <w:t xml:space="preserve"> </w:t>
       </w:r>
-      <w:hyperlink r:id="rId278" w:history="1">
+      <w:hyperlink r:id="rId277" w:history="1">
         <w:r>
           <w:rPr>
             <w:rStyle w:val="Collegamentoipertestuale"/>
@@ -45729,7 +45756,7 @@
       <w:r>
         <w:t xml:space="preserve"> </w:t>
       </w:r>
-      <w:hyperlink r:id="rId279" w:history="1">
+      <w:hyperlink r:id="rId278" w:history="1">
         <w:r>
           <w:rPr>
             <w:rStyle w:val="Collegamentoipertestuale"/>
@@ -45748,7 +45775,7 @@
       <w:r>
         <w:t xml:space="preserve">           </w:t>
       </w:r>
-      <w:hyperlink r:id="rId280" w:history="1">
+      <w:hyperlink r:id="rId279" w:history="1">
         <w:r>
           <w:rPr>
             <w:rStyle w:val="Collegamentoipertestuale"/>
@@ -45777,7 +45804,7 @@
         </w:rPr>
         <w:t xml:space="preserve">         </w:t>
       </w:r>
-      <w:hyperlink r:id="rId281" w:history="1">
+      <w:hyperlink r:id="rId280" w:history="1">
         <w:r>
           <w:rPr>
             <w:rStyle w:val="Collegamentoipertestuale"/>
@@ -45865,7 +45892,7 @@
         </w:rPr>
         <w:t xml:space="preserve">  </w:t>
       </w:r>
-      <w:hyperlink r:id="rId282" w:history="1">
+      <w:hyperlink r:id="rId281" w:history="1">
         <w:r>
           <w:rPr>
             <w:rStyle w:val="Collegamentoipertestuale"/>
@@ -45955,7 +45982,7 @@
                     <pic:cNvPicPr/>
                   </pic:nvPicPr>
                   <pic:blipFill>
-                    <a:blip r:embed="rId283"/>
+                    <a:blip r:embed="rId282"/>
                     <a:stretch>
                       <a:fillRect/>
                     </a:stretch>
@@ -46077,7 +46104,7 @@
                     <pic:cNvPicPr/>
                   </pic:nvPicPr>
                   <pic:blipFill>
-                    <a:blip r:embed="rId284"/>
+                    <a:blip r:embed="rId283"/>
                     <a:stretch>
                       <a:fillRect/>
                     </a:stretch>
@@ -46386,7 +46413,7 @@
                     <pic:cNvPicPr/>
                   </pic:nvPicPr>
                   <pic:blipFill>
-                    <a:blip r:embed="rId285"/>
+                    <a:blip r:embed="rId284"/>
                     <a:stretch>
                       <a:fillRect/>
                     </a:stretch>
@@ -46459,7 +46486,7 @@
         </w:rPr>
         <w:t xml:space="preserve"> </w:t>
       </w:r>
-      <w:hyperlink r:id="rId286" w:history="1">
+      <w:hyperlink r:id="rId285" w:history="1">
         <w:r>
           <w:rPr>
             <w:rStyle w:val="Collegamentoipertestuale"/>
@@ -46516,7 +46543,7 @@
         </w:rPr>
         <w:t xml:space="preserve"> </w:t>
       </w:r>
-      <w:hyperlink w:history="1">
+      <w:hyperlink r:id="rId286" w:history="1">
         <w:r>
           <w:rPr>
             <w:rStyle w:val="Collegamentoipertestuale"/>
@@ -46524,17 +46551,7 @@
             <w:bCs/>
             <w:lang w:val="en-US"/>
           </w:rPr>
-          <w:t>https://w</w:t>
-        </w:r>
-        <w:r>
-          <w:rPr>
-            <w:rStyle w:val="Collegamentoipertestuale"/>
-            <w:b/>
-            <w:bCs/>
-            <w:lang w:val="en-US"/>
-          </w:rPr>
-          <w:tab/>
-          <w:t>ww.w3schools.com/bootstrap5/bootstrap_grid_basic.php</w:t>
+          <w:t>https://www.w3schools.com/bootstrap5/bootstrap_grid_basic.php</w:t>
         </w:r>
       </w:hyperlink>
     </w:p>

</xml_diff>